<commit_message>
Updated the templates with new variable names
</commit_message>
<xml_diff>
--- a/docassemble/LLAW33012023S1MSM1/data/templates/MSM_Legal_Answer_Template_Migration.docx
+++ b/docassemble/LLAW33012023S1MSM1/data/templates/MSM_Legal_Answer_Template_Migration.docx
@@ -89,7 +89,6 @@
         </w:rPr>
         <w:t xml:space="preserve">Dear </w:t>
       </w:r>
-      <w:proofErr w:type="gramStart"/>
       <w:r>
         <w:rPr>
           <w:rFonts w:ascii="Montserrat" w:hAnsi="Montserrat"/>
@@ -109,9 +108,8 @@
           <w:sz w:val="28"/>
           <w:szCs w:val="28"/>
         </w:rPr>
-        <w:t>first</w:t>
+        <w:t>M_</w:t>
       </w:r>
-      <w:proofErr w:type="gramEnd"/>
       <w:r>
         <w:rPr>
           <w:rFonts w:ascii="Montserrat" w:hAnsi="Montserrat"/>
@@ -120,7 +118,7 @@
           <w:sz w:val="28"/>
           <w:szCs w:val="28"/>
         </w:rPr>
-        <w:t>_name</w:t>
+        <w:t>first_name</w:t>
       </w:r>
       <w:proofErr w:type="spellEnd"/>
       <w:r>
@@ -144,6 +142,16 @@
         <w:t xml:space="preserve">}} {{ </w:t>
       </w:r>
       <w:proofErr w:type="spellStart"/>
+      <w:r>
+        <w:rPr>
+          <w:rFonts w:ascii="Montserrat" w:hAnsi="Montserrat"/>
+          <w:b/>
+          <w:bCs/>
+          <w:sz w:val="28"/>
+          <w:szCs w:val="28"/>
+        </w:rPr>
+        <w:t>M_</w:t>
+      </w:r>
       <w:r>
         <w:rPr>
           <w:rFonts w:ascii="Montserrat" w:hAnsi="Montserrat"/>
@@ -444,7 +452,17 @@
                 <w:color w:val="000000"/>
                 <w:lang w:eastAsia="en-AU"/>
               </w:rPr>
-              <w:t>Is a translator Required</w:t>
+              <w:t>Does the main applicant speak another language and is</w:t>
+            </w:r>
+            <w:r>
+              <w:rPr>
+                <w:rFonts w:ascii="Montserrat" w:eastAsia="Times New Roman" w:hAnsi="Montserrat" w:cs="Calibri"/>
+                <w:b/>
+                <w:bCs/>
+                <w:color w:val="000000"/>
+                <w:lang w:eastAsia="en-AU"/>
+              </w:rPr>
+              <w:t xml:space="preserve"> a translator Required</w:t>
             </w:r>
             <w:r>
               <w:rPr>
@@ -471,6 +489,315 @@
             <w:noWrap/>
             <w:vAlign w:val="center"/>
           </w:tcPr>
+          <w:p>
+            <w:pPr>
+              <w:spacing w:after="0" w:line="240" w:lineRule="auto"/>
+              <w:jc w:val="center"/>
+              <w:rPr>
+                <w:rFonts w:ascii="Montserrat" w:eastAsia="Times New Roman" w:hAnsi="Montserrat" w:cs="Calibri"/>
+                <w:color w:val="000000"/>
+                <w:lang w:eastAsia="en-AU"/>
+              </w:rPr>
+            </w:pPr>
+            <w:r>
+              <w:rPr>
+                <w:rFonts w:ascii="Montserrat" w:eastAsia="Times New Roman" w:hAnsi="Montserrat" w:cs="Calibri"/>
+                <w:color w:val="000000"/>
+                <w:lang w:eastAsia="en-AU"/>
+              </w:rPr>
+              <w:t xml:space="preserve">{%p if </w:t>
+            </w:r>
+            <w:proofErr w:type="spellStart"/>
+            <w:r>
+              <w:rPr>
+                <w:rFonts w:ascii="Montserrat" w:eastAsia="Times New Roman" w:hAnsi="Montserrat" w:cs="Calibri"/>
+                <w:color w:val="000000"/>
+                <w:lang w:eastAsia="en-AU"/>
+              </w:rPr>
+              <w:t>ESLquestion</w:t>
+            </w:r>
+            <w:proofErr w:type="spellEnd"/>
+            <w:r>
+              <w:rPr>
+                <w:rFonts w:ascii="Montserrat" w:eastAsia="Times New Roman" w:hAnsi="Montserrat" w:cs="Calibri"/>
+                <w:color w:val="000000"/>
+                <w:lang w:eastAsia="en-AU"/>
+              </w:rPr>
+              <w:t>==</w:t>
+            </w:r>
+            <w:r>
+              <w:rPr>
+                <w:rFonts w:ascii="Montserrat" w:eastAsia="Times New Roman" w:hAnsi="Montserrat" w:cs="Calibri"/>
+                <w:color w:val="000000"/>
+                <w:lang w:eastAsia="en-AU"/>
+              </w:rPr>
+              <w:t xml:space="preserve"> </w:t>
+            </w:r>
+            <w:r>
+              <w:rPr>
+                <w:rFonts w:ascii="Montserrat" w:eastAsia="Times New Roman" w:hAnsi="Montserrat" w:cs="Calibri"/>
+                <w:color w:val="000000"/>
+                <w:lang w:eastAsia="en-AU"/>
+              </w:rPr>
+              <w:t xml:space="preserve">’Yes’ </w:t>
+            </w:r>
+            <w:r>
+              <w:rPr>
+                <w:rFonts w:ascii="Montserrat" w:eastAsia="Times New Roman" w:hAnsi="Montserrat" w:cs="Calibri"/>
+                <w:color w:val="000000"/>
+                <w:lang w:eastAsia="en-AU"/>
+              </w:rPr>
+              <w:t xml:space="preserve">and </w:t>
+            </w:r>
+            <w:proofErr w:type="spellStart"/>
+            <w:r>
+              <w:rPr>
+                <w:rFonts w:ascii="Montserrat" w:eastAsia="Times New Roman" w:hAnsi="Montserrat" w:cs="Calibri"/>
+                <w:color w:val="000000"/>
+                <w:lang w:eastAsia="en-AU"/>
+              </w:rPr>
+              <w:t>interpreterQuestion</w:t>
+            </w:r>
+            <w:proofErr w:type="spellEnd"/>
+            <w:r>
+              <w:rPr>
+                <w:rFonts w:ascii="Montserrat" w:eastAsia="Times New Roman" w:hAnsi="Montserrat" w:cs="Calibri"/>
+                <w:color w:val="000000"/>
+                <w:lang w:eastAsia="en-AU"/>
+              </w:rPr>
+              <w:t xml:space="preserve">== ‘Yes’ </w:t>
+            </w:r>
+            <w:r>
+              <w:rPr>
+                <w:rFonts w:ascii="Montserrat" w:eastAsia="Times New Roman" w:hAnsi="Montserrat" w:cs="Calibri"/>
+                <w:color w:val="000000"/>
+                <w:lang w:eastAsia="en-AU"/>
+              </w:rPr>
+              <w:t>%}</w:t>
+            </w:r>
+          </w:p>
+          <w:p>
+            <w:pPr>
+              <w:spacing w:after="0" w:line="240" w:lineRule="auto"/>
+              <w:jc w:val="center"/>
+              <w:rPr>
+                <w:rFonts w:ascii="Montserrat" w:eastAsia="Times New Roman" w:hAnsi="Montserrat" w:cs="Calibri"/>
+                <w:color w:val="000000"/>
+                <w:lang w:eastAsia="en-AU"/>
+              </w:rPr>
+            </w:pPr>
+            <w:r>
+              <w:rPr>
+                <w:rFonts w:ascii="Montserrat" w:eastAsia="Times New Roman" w:hAnsi="Montserrat" w:cs="Calibri"/>
+                <w:color w:val="000000"/>
+                <w:lang w:eastAsia="en-AU"/>
+              </w:rPr>
+              <w:t xml:space="preserve">Yes an interpreter is required for </w:t>
+            </w:r>
+            <w:proofErr w:type="gramStart"/>
+            <w:r>
+              <w:rPr>
+                <w:rFonts w:ascii="Montserrat" w:eastAsia="Times New Roman" w:hAnsi="Montserrat" w:cs="Calibri"/>
+                <w:color w:val="000000"/>
+                <w:lang w:eastAsia="en-AU"/>
+              </w:rPr>
+              <w:t xml:space="preserve">{{ </w:t>
+            </w:r>
+            <w:r>
+              <w:rPr>
+                <w:rFonts w:ascii="Montserrat" w:eastAsia="Times New Roman" w:hAnsi="Montserrat" w:cs="Calibri"/>
+                <w:color w:val="000000"/>
+                <w:lang w:eastAsia="en-AU"/>
+              </w:rPr>
+              <w:t>language</w:t>
+            </w:r>
+            <w:proofErr w:type="gramEnd"/>
+            <w:r>
+              <w:rPr>
+                <w:rFonts w:ascii="Montserrat" w:eastAsia="Times New Roman" w:hAnsi="Montserrat" w:cs="Calibri"/>
+                <w:color w:val="000000"/>
+                <w:lang w:eastAsia="en-AU"/>
+              </w:rPr>
+              <w:t xml:space="preserve"> </w:t>
+            </w:r>
+            <w:r>
+              <w:rPr>
+                <w:rFonts w:ascii="Montserrat" w:eastAsia="Times New Roman" w:hAnsi="Montserrat" w:cs="Calibri"/>
+                <w:color w:val="000000"/>
+                <w:lang w:eastAsia="en-AU"/>
+              </w:rPr>
+              <w:t xml:space="preserve">}} </w:t>
+            </w:r>
+          </w:p>
+          <w:p>
+            <w:pPr>
+              <w:spacing w:after="0" w:line="240" w:lineRule="auto"/>
+              <w:jc w:val="center"/>
+              <w:rPr>
+                <w:rFonts w:ascii="Montserrat" w:eastAsia="Times New Roman" w:hAnsi="Montserrat" w:cs="Calibri"/>
+                <w:color w:val="000000"/>
+                <w:lang w:eastAsia="en-AU"/>
+              </w:rPr>
+            </w:pPr>
+            <w:r>
+              <w:rPr>
+                <w:rFonts w:ascii="Montserrat" w:eastAsia="Times New Roman" w:hAnsi="Montserrat" w:cs="Calibri"/>
+                <w:color w:val="000000"/>
+                <w:lang w:eastAsia="en-AU"/>
+              </w:rPr>
+              <w:t xml:space="preserve">{%p </w:t>
+            </w:r>
+            <w:proofErr w:type="spellStart"/>
+            <w:r>
+              <w:rPr>
+                <w:rFonts w:ascii="Montserrat" w:eastAsia="Times New Roman" w:hAnsi="Montserrat" w:cs="Calibri"/>
+                <w:color w:val="000000"/>
+                <w:lang w:eastAsia="en-AU"/>
+              </w:rPr>
+              <w:t>elif</w:t>
+            </w:r>
+            <w:proofErr w:type="spellEnd"/>
+            <w:r>
+              <w:rPr>
+                <w:rFonts w:ascii="Montserrat" w:eastAsia="Times New Roman" w:hAnsi="Montserrat" w:cs="Calibri"/>
+                <w:color w:val="000000"/>
+                <w:lang w:eastAsia="en-AU"/>
+              </w:rPr>
+              <w:t xml:space="preserve"> </w:t>
+            </w:r>
+            <w:proofErr w:type="spellStart"/>
+            <w:r>
+              <w:rPr>
+                <w:rFonts w:ascii="Montserrat" w:eastAsia="Times New Roman" w:hAnsi="Montserrat" w:cs="Calibri"/>
+                <w:color w:val="000000"/>
+                <w:lang w:eastAsia="en-AU"/>
+              </w:rPr>
+              <w:t>ESLquestion</w:t>
+            </w:r>
+            <w:proofErr w:type="spellEnd"/>
+            <w:r>
+              <w:rPr>
+                <w:rFonts w:ascii="Montserrat" w:eastAsia="Times New Roman" w:hAnsi="Montserrat" w:cs="Calibri"/>
+                <w:color w:val="000000"/>
+                <w:lang w:eastAsia="en-AU"/>
+              </w:rPr>
+              <w:t xml:space="preserve">==’Yes’ and </w:t>
+            </w:r>
+            <w:proofErr w:type="spellStart"/>
+            <w:r>
+              <w:rPr>
+                <w:rFonts w:ascii="Montserrat" w:eastAsia="Times New Roman" w:hAnsi="Montserrat" w:cs="Calibri"/>
+                <w:color w:val="000000"/>
+                <w:lang w:eastAsia="en-AU"/>
+              </w:rPr>
+              <w:t>interpreterQuestion</w:t>
+            </w:r>
+            <w:proofErr w:type="spellEnd"/>
+            <w:r>
+              <w:rPr>
+                <w:rFonts w:ascii="Montserrat" w:eastAsia="Times New Roman" w:hAnsi="Montserrat" w:cs="Calibri"/>
+                <w:color w:val="000000"/>
+                <w:lang w:eastAsia="en-AU"/>
+              </w:rPr>
+              <w:t>== ‘No’ %} Main applicant speaks</w:t>
+            </w:r>
+          </w:p>
+          <w:p>
+            <w:pPr>
+              <w:spacing w:after="0" w:line="240" w:lineRule="auto"/>
+              <w:jc w:val="center"/>
+              <w:rPr>
+                <w:rFonts w:ascii="Montserrat" w:eastAsia="Times New Roman" w:hAnsi="Montserrat" w:cs="Calibri"/>
+                <w:color w:val="000000"/>
+                <w:lang w:eastAsia="en-AU"/>
+              </w:rPr>
+            </w:pPr>
+            <w:proofErr w:type="gramStart"/>
+            <w:r>
+              <w:rPr>
+                <w:rFonts w:ascii="Montserrat" w:eastAsia="Times New Roman" w:hAnsi="Montserrat" w:cs="Calibri"/>
+                <w:color w:val="000000"/>
+                <w:lang w:eastAsia="en-AU"/>
+              </w:rPr>
+              <w:t>{{ language</w:t>
+            </w:r>
+            <w:proofErr w:type="gramEnd"/>
+            <w:r>
+              <w:rPr>
+                <w:rFonts w:ascii="Montserrat" w:eastAsia="Times New Roman" w:hAnsi="Montserrat" w:cs="Calibri"/>
+                <w:color w:val="000000"/>
+                <w:lang w:eastAsia="en-AU"/>
+              </w:rPr>
+              <w:t xml:space="preserve"> }} but an interpreter is not required</w:t>
+            </w:r>
+          </w:p>
+          <w:p>
+            <w:pPr>
+              <w:spacing w:after="0" w:line="240" w:lineRule="auto"/>
+              <w:jc w:val="center"/>
+              <w:rPr>
+                <w:rFonts w:ascii="Montserrat" w:eastAsia="Times New Roman" w:hAnsi="Montserrat" w:cs="Calibri"/>
+                <w:color w:val="000000"/>
+                <w:lang w:eastAsia="en-AU"/>
+              </w:rPr>
+            </w:pPr>
+            <w:r>
+              <w:rPr>
+                <w:rFonts w:ascii="Montserrat" w:eastAsia="Times New Roman" w:hAnsi="Montserrat" w:cs="Calibri"/>
+                <w:color w:val="000000"/>
+                <w:lang w:eastAsia="en-AU"/>
+              </w:rPr>
+              <w:t>{%p else %}</w:t>
+            </w:r>
+          </w:p>
+          <w:p>
+            <w:pPr>
+              <w:spacing w:after="0" w:line="240" w:lineRule="auto"/>
+              <w:jc w:val="center"/>
+              <w:rPr>
+                <w:rFonts w:ascii="Montserrat" w:eastAsia="Times New Roman" w:hAnsi="Montserrat" w:cs="Calibri"/>
+                <w:color w:val="000000"/>
+                <w:lang w:eastAsia="en-AU"/>
+              </w:rPr>
+            </w:pPr>
+            <w:proofErr w:type="gramStart"/>
+            <w:r>
+              <w:rPr>
+                <w:rFonts w:ascii="Montserrat" w:eastAsia="Times New Roman" w:hAnsi="Montserrat" w:cs="Calibri"/>
+                <w:color w:val="000000"/>
+                <w:lang w:eastAsia="en-AU"/>
+              </w:rPr>
+              <w:t>No</w:t>
+            </w:r>
+            <w:proofErr w:type="gramEnd"/>
+            <w:r>
+              <w:rPr>
+                <w:rFonts w:ascii="Montserrat" w:eastAsia="Times New Roman" w:hAnsi="Montserrat" w:cs="Calibri"/>
+                <w:color w:val="000000"/>
+                <w:lang w:eastAsia="en-AU"/>
+              </w:rPr>
+              <w:t xml:space="preserve"> an interpreter is not required</w:t>
+            </w:r>
+          </w:p>
+          <w:p>
+            <w:pPr>
+              <w:spacing w:after="0" w:line="240" w:lineRule="auto"/>
+              <w:jc w:val="center"/>
+              <w:rPr>
+                <w:rFonts w:ascii="Montserrat" w:eastAsia="Times New Roman" w:hAnsi="Montserrat" w:cs="Calibri"/>
+                <w:color w:val="000000"/>
+                <w:lang w:eastAsia="en-AU"/>
+              </w:rPr>
+            </w:pPr>
+            <w:r>
+              <w:rPr>
+                <w:rFonts w:ascii="Montserrat" w:eastAsia="Times New Roman" w:hAnsi="Montserrat" w:cs="Calibri"/>
+                <w:color w:val="000000"/>
+                <w:lang w:eastAsia="en-AU"/>
+              </w:rPr>
+              <w:t>{%p endif %}</w:t>
+            </w:r>
+          </w:p>
           <w:p>
             <w:pPr>
               <w:spacing w:after="0" w:line="240" w:lineRule="auto"/>
@@ -783,7 +1110,7 @@
                 <w:color w:val="000000"/>
                 <w:lang w:eastAsia="en-AU"/>
               </w:rPr>
-              <w:t>first</w:t>
+              <w:t>M</w:t>
             </w:r>
             <w:proofErr w:type="gramEnd"/>
             <w:r>
@@ -792,7 +1119,15 @@
                 <w:color w:val="000000"/>
                 <w:lang w:eastAsia="en-AU"/>
               </w:rPr>
-              <w:t>_name</w:t>
+              <w:t>_</w:t>
+            </w:r>
+            <w:r>
+              <w:rPr>
+                <w:rFonts w:ascii="Montserrat" w:eastAsia="Times New Roman" w:hAnsi="Montserrat" w:cs="Calibri"/>
+                <w:color w:val="000000"/>
+                <w:lang w:eastAsia="en-AU"/>
+              </w:rPr>
+              <w:t>first_name</w:t>
             </w:r>
             <w:proofErr w:type="spellEnd"/>
             <w:r>
@@ -820,6 +1155,14 @@
               <w:t xml:space="preserve">{{ </w:t>
             </w:r>
             <w:proofErr w:type="spellStart"/>
+            <w:r>
+              <w:rPr>
+                <w:rFonts w:ascii="Montserrat" w:eastAsia="Times New Roman" w:hAnsi="Montserrat" w:cs="Calibri"/>
+                <w:color w:val="000000"/>
+                <w:lang w:eastAsia="en-AU"/>
+              </w:rPr>
+              <w:t>M_</w:t>
+            </w:r>
             <w:r>
               <w:rPr>
                 <w:rFonts w:ascii="Montserrat" w:eastAsia="Times New Roman" w:hAnsi="Montserrat" w:cs="Calibri"/>
@@ -956,7 +1299,15 @@
                 <w:color w:val="000000"/>
                 <w:lang w:eastAsia="en-AU"/>
               </w:rPr>
-              <w:t>{{ DOB</w:t>
+              <w:t xml:space="preserve">{{ </w:t>
+            </w:r>
+            <w:r>
+              <w:rPr>
+                <w:rFonts w:ascii="Montserrat" w:eastAsia="Times New Roman" w:hAnsi="Montserrat" w:cs="Calibri"/>
+                <w:color w:val="000000"/>
+                <w:lang w:eastAsia="en-AU"/>
+              </w:rPr>
+              <w:t>M</w:t>
             </w:r>
             <w:proofErr w:type="gramEnd"/>
             <w:r>
@@ -965,7 +1316,15 @@
                 <w:color w:val="000000"/>
                 <w:lang w:eastAsia="en-AU"/>
               </w:rPr>
-              <w:t xml:space="preserve"> }}</w:t>
+              <w:t>_</w:t>
+            </w:r>
+            <w:r>
+              <w:rPr>
+                <w:rFonts w:ascii="Montserrat" w:eastAsia="Times New Roman" w:hAnsi="Montserrat" w:cs="Calibri"/>
+                <w:color w:val="000000"/>
+                <w:lang w:eastAsia="en-AU"/>
+              </w:rPr>
+              <w:t>DOB }}</w:t>
             </w:r>
           </w:p>
           <w:p>
@@ -1041,6 +1400,7 @@
                 <w:color w:val="000000"/>
                 <w:lang w:eastAsia="en-AU"/>
               </w:rPr>
+              <w:lastRenderedPageBreak/>
               <w:t>Best Contact Number</w:t>
             </w:r>
           </w:p>
@@ -1085,7 +1445,7 @@
                 <w:color w:val="000000"/>
                 <w:lang w:eastAsia="en-AU"/>
               </w:rPr>
-              <w:t>phone</w:t>
+              <w:t>M</w:t>
             </w:r>
             <w:proofErr w:type="gramEnd"/>
             <w:r>
@@ -1094,7 +1454,15 @@
                 <w:color w:val="000000"/>
                 <w:lang w:eastAsia="en-AU"/>
               </w:rPr>
-              <w:t>_number</w:t>
+              <w:t>_</w:t>
+            </w:r>
+            <w:r>
+              <w:rPr>
+                <w:rFonts w:ascii="Montserrat" w:eastAsia="Times New Roman" w:hAnsi="Montserrat" w:cs="Calibri"/>
+                <w:color w:val="000000"/>
+                <w:lang w:eastAsia="en-AU"/>
+              </w:rPr>
+              <w:t>phone_number</w:t>
             </w:r>
             <w:proofErr w:type="spellEnd"/>
             <w:r>
@@ -1190,7 +1558,7 @@
                 <w:color w:val="000000" w:themeColor="text1"/>
                 <w:lang w:eastAsia="en-AU"/>
               </w:rPr>
-              <w:t>email</w:t>
+              <w:t>M</w:t>
             </w:r>
             <w:proofErr w:type="gramEnd"/>
             <w:r>
@@ -1199,7 +1567,15 @@
                 <w:color w:val="000000" w:themeColor="text1"/>
                 <w:lang w:eastAsia="en-AU"/>
               </w:rPr>
-              <w:t>_address</w:t>
+              <w:t>_</w:t>
+            </w:r>
+            <w:r>
+              <w:rPr>
+                <w:rFonts w:ascii="Montserrat" w:eastAsia="Times New Roman" w:hAnsi="Montserrat" w:cs="Calibri"/>
+                <w:color w:val="000000" w:themeColor="text1"/>
+                <w:lang w:eastAsia="en-AU"/>
+              </w:rPr>
+              <w:t>email_address</w:t>
             </w:r>
             <w:proofErr w:type="spellEnd"/>
             <w:r>
@@ -1359,7 +1735,7 @@
                 <w:color w:val="000000" w:themeColor="text1"/>
                 <w:lang w:eastAsia="en-AU"/>
               </w:rPr>
-              <w:t>aus</w:t>
+              <w:t>M</w:t>
             </w:r>
             <w:proofErr w:type="gramEnd"/>
             <w:r>
@@ -1368,7 +1744,15 @@
                 <w:color w:val="000000" w:themeColor="text1"/>
                 <w:lang w:eastAsia="en-AU"/>
               </w:rPr>
-              <w:t>_visa</w:t>
+              <w:t>_</w:t>
+            </w:r>
+            <w:r>
+              <w:rPr>
+                <w:rFonts w:ascii="Montserrat" w:eastAsia="Times New Roman" w:hAnsi="Montserrat" w:cs="Calibri"/>
+                <w:color w:val="000000" w:themeColor="text1"/>
+                <w:lang w:eastAsia="en-AU"/>
+              </w:rPr>
+              <w:t>aus_visa</w:t>
             </w:r>
             <w:proofErr w:type="spellEnd"/>
             <w:r>
@@ -1580,7 +1964,7 @@
                 <w:color w:val="000000"/>
                 <w:lang w:eastAsia="en-AU"/>
               </w:rPr>
-              <w:t>visa</w:t>
+              <w:t>M</w:t>
             </w:r>
             <w:proofErr w:type="gramEnd"/>
             <w:r>
@@ -1589,7 +1973,15 @@
                 <w:color w:val="000000"/>
                 <w:lang w:eastAsia="en-AU"/>
               </w:rPr>
-              <w:t>_type</w:t>
+              <w:t>_</w:t>
+            </w:r>
+            <w:r>
+              <w:rPr>
+                <w:rFonts w:ascii="Montserrat" w:eastAsia="Times New Roman" w:hAnsi="Montserrat" w:cs="Calibri"/>
+                <w:color w:val="000000"/>
+                <w:lang w:eastAsia="en-AU"/>
+              </w:rPr>
+              <w:t>visa_type</w:t>
             </w:r>
             <w:proofErr w:type="spellEnd"/>
             <w:r>
@@ -1652,7 +2044,6 @@
                 <w:color w:val="000000"/>
                 <w:lang w:eastAsia="en-AU"/>
               </w:rPr>
-              <w:lastRenderedPageBreak/>
               <w:t xml:space="preserve">Not Applicable </w:t>
             </w:r>
           </w:p>
@@ -1726,7 +2117,6 @@
                 <w:color w:val="000000"/>
                 <w:lang w:eastAsia="en-AU"/>
               </w:rPr>
-              <w:lastRenderedPageBreak/>
               <w:t xml:space="preserve">Purpose for Stay in Australia </w:t>
             </w:r>
           </w:p>
@@ -1832,7 +2222,7 @@
                 <w:color w:val="000000"/>
                 <w:lang w:eastAsia="en-AU"/>
               </w:rPr>
-              <w:t>reason</w:t>
+              <w:t>M</w:t>
             </w:r>
             <w:proofErr w:type="gramEnd"/>
             <w:r>
@@ -1841,7 +2231,15 @@
                 <w:color w:val="000000"/>
                 <w:lang w:eastAsia="en-AU"/>
               </w:rPr>
-              <w:t>_stay</w:t>
+              <w:t>_</w:t>
+            </w:r>
+            <w:r>
+              <w:rPr>
+                <w:rFonts w:ascii="Montserrat" w:eastAsia="Times New Roman" w:hAnsi="Montserrat" w:cs="Calibri"/>
+                <w:color w:val="000000"/>
+                <w:lang w:eastAsia="en-AU"/>
+              </w:rPr>
+              <w:t>reason_stay</w:t>
             </w:r>
             <w:proofErr w:type="spellEnd"/>
             <w:r>
@@ -2216,7 +2614,7 @@
           <w:tcPr>
             <w:tcW w:w="4738" w:type="dxa"/>
             <w:tcBorders>
-              <w:top w:val="double" w:sz="4" w:space="0" w:color="auto"/>
+              <w:top w:val="single" w:sz="4" w:space="0" w:color="auto"/>
               <w:left w:val="single" w:sz="12" w:space="0" w:color="auto"/>
               <w:bottom w:val="single" w:sz="4" w:space="0" w:color="auto"/>
               <w:right w:val="double" w:sz="4" w:space="0" w:color="auto"/>
@@ -2224,6 +2622,7 @@
             <w:shd w:val="clear" w:color="auto" w:fill="F8F7F7"/>
             <w:noWrap/>
             <w:vAlign w:val="center"/>
+            <w:hideMark/>
           </w:tcPr>
           <w:p>
             <w:pPr>
@@ -2245,7 +2644,7 @@
                 <w:color w:val="000000"/>
                 <w:lang w:eastAsia="en-AU"/>
               </w:rPr>
-              <w:t>Is a translator Required?</w:t>
+              <w:t>Main Applicant’s Full Name</w:t>
             </w:r>
           </w:p>
         </w:tc>
@@ -2253,7 +2652,7 @@
           <w:tcPr>
             <w:tcW w:w="4472" w:type="dxa"/>
             <w:tcBorders>
-              <w:top w:val="double" w:sz="4" w:space="0" w:color="auto"/>
+              <w:top w:val="single" w:sz="4" w:space="0" w:color="auto"/>
               <w:left w:val="double" w:sz="4" w:space="0" w:color="auto"/>
               <w:bottom w:val="single" w:sz="4" w:space="0" w:color="auto"/>
               <w:right w:val="single" w:sz="12" w:space="0" w:color="auto"/>
@@ -2261,7 +2660,273 @@
             <w:shd w:val="clear" w:color="auto" w:fill="F8F7F7"/>
             <w:noWrap/>
             <w:vAlign w:val="center"/>
+            <w:hideMark/>
           </w:tcPr>
+          <w:p>
+            <w:pPr>
+              <w:spacing w:after="0" w:line="240" w:lineRule="auto"/>
+              <w:jc w:val="center"/>
+              <w:rPr>
+                <w:rFonts w:ascii="Montserrat" w:eastAsia="Times New Roman" w:hAnsi="Montserrat" w:cs="Calibri"/>
+                <w:color w:val="000000"/>
+                <w:lang w:eastAsia="en-AU"/>
+              </w:rPr>
+            </w:pPr>
+          </w:p>
+          <w:p>
+            <w:pPr>
+              <w:spacing w:after="0" w:line="240" w:lineRule="auto"/>
+              <w:jc w:val="center"/>
+              <w:rPr>
+                <w:rFonts w:ascii="Montserrat" w:eastAsia="Times New Roman" w:hAnsi="Montserrat" w:cs="Calibri"/>
+                <w:color w:val="000000"/>
+                <w:lang w:eastAsia="en-AU"/>
+              </w:rPr>
+            </w:pPr>
+            <w:proofErr w:type="gramStart"/>
+            <w:r>
+              <w:rPr>
+                <w:rFonts w:ascii="Montserrat" w:eastAsia="Times New Roman" w:hAnsi="Montserrat" w:cs="Calibri"/>
+                <w:color w:val="000000"/>
+                <w:lang w:eastAsia="en-AU"/>
+              </w:rPr>
+              <w:t>{</w:t>
+            </w:r>
+            <w:r>
+              <w:rPr>
+                <w:rFonts w:ascii="Montserrat" w:eastAsia="Times New Roman" w:hAnsi="Montserrat" w:cs="Calibri"/>
+                <w:color w:val="000000"/>
+                <w:lang w:eastAsia="en-AU"/>
+              </w:rPr>
+              <w:t>{</w:t>
+            </w:r>
+            <w:r>
+              <w:rPr>
+                <w:rFonts w:ascii="Montserrat" w:eastAsia="Times New Roman" w:hAnsi="Montserrat" w:cs="Calibri"/>
+                <w:color w:val="000000"/>
+                <w:lang w:eastAsia="en-AU"/>
+              </w:rPr>
+              <w:t xml:space="preserve"> </w:t>
+            </w:r>
+            <w:proofErr w:type="spellStart"/>
+            <w:r>
+              <w:rPr>
+                <w:rFonts w:ascii="Montserrat" w:eastAsia="Times New Roman" w:hAnsi="Montserrat" w:cs="Calibri"/>
+                <w:color w:val="000000"/>
+                <w:lang w:eastAsia="en-AU"/>
+              </w:rPr>
+              <w:t>Main</w:t>
+            </w:r>
+            <w:proofErr w:type="gramEnd"/>
+            <w:r>
+              <w:rPr>
+                <w:rFonts w:ascii="Montserrat" w:eastAsia="Times New Roman" w:hAnsi="Montserrat" w:cs="Calibri"/>
+                <w:color w:val="000000"/>
+                <w:lang w:eastAsia="en-AU"/>
+              </w:rPr>
+              <w:t>_app_name</w:t>
+            </w:r>
+            <w:proofErr w:type="spellEnd"/>
+            <w:r>
+              <w:rPr>
+                <w:rFonts w:ascii="Montserrat" w:eastAsia="Times New Roman" w:hAnsi="Montserrat" w:cs="Calibri"/>
+                <w:color w:val="000000"/>
+                <w:lang w:eastAsia="en-AU"/>
+              </w:rPr>
+              <w:t xml:space="preserve"> }</w:t>
+            </w:r>
+            <w:r>
+              <w:rPr>
+                <w:rFonts w:ascii="Montserrat" w:eastAsia="Times New Roman" w:hAnsi="Montserrat" w:cs="Calibri"/>
+                <w:color w:val="000000"/>
+                <w:lang w:eastAsia="en-AU"/>
+              </w:rPr>
+              <w:t>}</w:t>
+            </w:r>
+          </w:p>
+          <w:p>
+            <w:pPr>
+              <w:spacing w:after="0" w:line="240" w:lineRule="auto"/>
+              <w:jc w:val="center"/>
+              <w:rPr>
+                <w:rFonts w:ascii="Montserrat" w:eastAsia="Times New Roman" w:hAnsi="Montserrat" w:cs="Calibri"/>
+                <w:color w:val="000000"/>
+                <w:lang w:eastAsia="en-AU"/>
+              </w:rPr>
+            </w:pPr>
+          </w:p>
+          <w:p>
+            <w:pPr>
+              <w:spacing w:after="0" w:line="240" w:lineRule="auto"/>
+              <w:jc w:val="center"/>
+              <w:rPr>
+                <w:rFonts w:ascii="Montserrat" w:eastAsia="Times New Roman" w:hAnsi="Montserrat" w:cs="Calibri"/>
+                <w:color w:val="000000"/>
+                <w:lang w:eastAsia="en-AU"/>
+              </w:rPr>
+            </w:pPr>
+          </w:p>
+        </w:tc>
+      </w:tr>
+      <w:tr>
+        <w:trPr>
+          <w:trHeight w:hRule="exact" w:val="680"/>
+        </w:trPr>
+        <w:tc>
+          <w:tcPr>
+            <w:tcW w:w="4738" w:type="dxa"/>
+            <w:tcBorders>
+              <w:top w:val="single" w:sz="4" w:space="0" w:color="auto"/>
+              <w:left w:val="single" w:sz="12" w:space="0" w:color="auto"/>
+              <w:bottom w:val="single" w:sz="4" w:space="0" w:color="auto"/>
+              <w:right w:val="double" w:sz="4" w:space="0" w:color="auto"/>
+            </w:tcBorders>
+            <w:shd w:val="clear" w:color="auto" w:fill="F8F7F7"/>
+            <w:noWrap/>
+            <w:vAlign w:val="center"/>
+            <w:hideMark/>
+          </w:tcPr>
+          <w:p>
+            <w:pPr>
+              <w:spacing w:after="0" w:line="240" w:lineRule="auto"/>
+              <w:jc w:val="center"/>
+              <w:rPr>
+                <w:rFonts w:ascii="Montserrat" w:eastAsia="Times New Roman" w:hAnsi="Montserrat" w:cs="Calibri"/>
+                <w:b/>
+                <w:bCs/>
+                <w:color w:val="000000"/>
+                <w:lang w:eastAsia="en-AU"/>
+              </w:rPr>
+            </w:pPr>
+            <w:r>
+              <w:rPr>
+                <w:rFonts w:ascii="Montserrat" w:eastAsia="Times New Roman" w:hAnsi="Montserrat" w:cs="Calibri"/>
+                <w:b/>
+                <w:bCs/>
+                <w:color w:val="000000"/>
+                <w:lang w:eastAsia="en-AU"/>
+              </w:rPr>
+              <w:t>Main Applicant’s Date</w:t>
+            </w:r>
+            <w:r>
+              <w:rPr>
+                <w:rFonts w:ascii="Montserrat" w:eastAsia="Times New Roman" w:hAnsi="Montserrat" w:cs="Calibri"/>
+                <w:b/>
+                <w:bCs/>
+                <w:color w:val="000000"/>
+                <w:lang w:eastAsia="en-AU"/>
+              </w:rPr>
+              <w:t xml:space="preserve"> of Birth</w:t>
+            </w:r>
+          </w:p>
+        </w:tc>
+        <w:tc>
+          <w:tcPr>
+            <w:tcW w:w="4472" w:type="dxa"/>
+            <w:tcBorders>
+              <w:top w:val="nil"/>
+              <w:left w:val="double" w:sz="4" w:space="0" w:color="auto"/>
+              <w:bottom w:val="single" w:sz="4" w:space="0" w:color="auto"/>
+              <w:right w:val="single" w:sz="12" w:space="0" w:color="auto"/>
+            </w:tcBorders>
+            <w:shd w:val="clear" w:color="auto" w:fill="F8F7F7"/>
+            <w:noWrap/>
+            <w:vAlign w:val="center"/>
+            <w:hideMark/>
+          </w:tcPr>
+          <w:p>
+            <w:pPr>
+              <w:spacing w:after="0" w:line="240" w:lineRule="auto"/>
+              <w:jc w:val="center"/>
+              <w:rPr>
+                <w:rFonts w:ascii="Montserrat" w:eastAsia="Times New Roman" w:hAnsi="Montserrat" w:cs="Calibri"/>
+                <w:color w:val="000000"/>
+                <w:lang w:eastAsia="en-AU"/>
+              </w:rPr>
+            </w:pPr>
+          </w:p>
+          <w:p>
+            <w:pPr>
+              <w:spacing w:after="0" w:line="240" w:lineRule="auto"/>
+              <w:jc w:val="center"/>
+              <w:rPr>
+                <w:rFonts w:ascii="Montserrat" w:eastAsia="Times New Roman" w:hAnsi="Montserrat" w:cs="Calibri"/>
+                <w:color w:val="000000"/>
+                <w:lang w:eastAsia="en-AU"/>
+              </w:rPr>
+            </w:pPr>
+            <w:proofErr w:type="gramStart"/>
+            <w:r>
+              <w:rPr>
+                <w:rFonts w:ascii="Montserrat" w:eastAsia="Times New Roman" w:hAnsi="Montserrat" w:cs="Calibri"/>
+                <w:color w:val="000000"/>
+                <w:lang w:eastAsia="en-AU"/>
+              </w:rPr>
+              <w:t>{</w:t>
+            </w:r>
+            <w:r>
+              <w:rPr>
+                <w:rFonts w:ascii="Montserrat" w:eastAsia="Times New Roman" w:hAnsi="Montserrat" w:cs="Calibri"/>
+                <w:color w:val="000000"/>
+                <w:lang w:eastAsia="en-AU"/>
+              </w:rPr>
+              <w:t>{</w:t>
+            </w:r>
+            <w:r>
+              <w:rPr>
+                <w:rFonts w:ascii="Montserrat" w:eastAsia="Times New Roman" w:hAnsi="Montserrat" w:cs="Calibri"/>
+                <w:color w:val="000000"/>
+                <w:lang w:eastAsia="en-AU"/>
+              </w:rPr>
+              <w:t xml:space="preserve"> </w:t>
+            </w:r>
+            <w:proofErr w:type="spellStart"/>
+            <w:r>
+              <w:rPr>
+                <w:rFonts w:ascii="Montserrat" w:eastAsia="Times New Roman" w:hAnsi="Montserrat" w:cs="Calibri"/>
+                <w:color w:val="000000"/>
+                <w:lang w:eastAsia="en-AU"/>
+              </w:rPr>
+              <w:t>Main</w:t>
+            </w:r>
+            <w:proofErr w:type="gramEnd"/>
+            <w:r>
+              <w:rPr>
+                <w:rFonts w:ascii="Montserrat" w:eastAsia="Times New Roman" w:hAnsi="Montserrat" w:cs="Calibri"/>
+                <w:color w:val="000000"/>
+                <w:lang w:eastAsia="en-AU"/>
+              </w:rPr>
+              <w:t>_app_DOB</w:t>
+            </w:r>
+            <w:proofErr w:type="spellEnd"/>
+            <w:r>
+              <w:rPr>
+                <w:rFonts w:ascii="Montserrat" w:eastAsia="Times New Roman" w:hAnsi="Montserrat" w:cs="Calibri"/>
+                <w:color w:val="000000"/>
+                <w:lang w:eastAsia="en-AU"/>
+              </w:rPr>
+              <w:t xml:space="preserve"> }</w:t>
+            </w:r>
+            <w:r>
+              <w:rPr>
+                <w:rFonts w:ascii="Montserrat" w:eastAsia="Times New Roman" w:hAnsi="Montserrat" w:cs="Calibri"/>
+                <w:color w:val="000000"/>
+                <w:lang w:eastAsia="en-AU"/>
+              </w:rPr>
+              <w:t>}</w:t>
+            </w:r>
+          </w:p>
+          <w:p>
+            <w:pPr>
+              <w:spacing w:after="0" w:line="240" w:lineRule="auto"/>
+              <w:jc w:val="center"/>
+              <w:rPr>
+                <w:rFonts w:ascii="Montserrat" w:eastAsia="Times New Roman" w:hAnsi="Montserrat" w:cs="Calibri"/>
+                <w:color w:val="000000"/>
+                <w:lang w:eastAsia="en-AU"/>
+              </w:rPr>
+            </w:pPr>
+          </w:p>
           <w:p>
             <w:pPr>
               <w:spacing w:after="0" w:line="240" w:lineRule="auto"/>
@@ -2313,179 +2978,7 @@
                 <w:color w:val="000000"/>
                 <w:lang w:eastAsia="en-AU"/>
               </w:rPr>
-              <w:t>Main Applicant’s Full Name</w:t>
-            </w:r>
-          </w:p>
-        </w:tc>
-        <w:tc>
-          <w:tcPr>
-            <w:tcW w:w="4472" w:type="dxa"/>
-            <w:tcBorders>
-              <w:top w:val="single" w:sz="4" w:space="0" w:color="auto"/>
-              <w:left w:val="double" w:sz="4" w:space="0" w:color="auto"/>
-              <w:bottom w:val="single" w:sz="4" w:space="0" w:color="auto"/>
-              <w:right w:val="single" w:sz="12" w:space="0" w:color="auto"/>
-            </w:tcBorders>
-            <w:shd w:val="clear" w:color="auto" w:fill="F8F7F7"/>
-            <w:noWrap/>
-            <w:vAlign w:val="center"/>
-            <w:hideMark/>
-          </w:tcPr>
-          <w:p>
-            <w:pPr>
-              <w:spacing w:after="0" w:line="240" w:lineRule="auto"/>
-              <w:jc w:val="center"/>
-              <w:rPr>
-                <w:rFonts w:ascii="Montserrat" w:eastAsia="Times New Roman" w:hAnsi="Montserrat" w:cs="Calibri"/>
-                <w:color w:val="000000"/>
-                <w:lang w:eastAsia="en-AU"/>
-              </w:rPr>
-            </w:pPr>
-          </w:p>
-          <w:p>
-            <w:pPr>
-              <w:spacing w:after="0" w:line="240" w:lineRule="auto"/>
-              <w:jc w:val="center"/>
-              <w:rPr>
-                <w:rFonts w:ascii="Montserrat" w:eastAsia="Times New Roman" w:hAnsi="Montserrat" w:cs="Calibri"/>
-                <w:color w:val="000000"/>
-                <w:lang w:eastAsia="en-AU"/>
-              </w:rPr>
-            </w:pPr>
-            <w:proofErr w:type="gramStart"/>
-            <w:r>
-              <w:rPr>
-                <w:rFonts w:ascii="Montserrat" w:eastAsia="Times New Roman" w:hAnsi="Montserrat" w:cs="Calibri"/>
-                <w:color w:val="000000"/>
-                <w:lang w:eastAsia="en-AU"/>
-              </w:rPr>
-              <w:t>{</w:t>
-            </w:r>
-            <w:r>
-              <w:rPr>
-                <w:rFonts w:ascii="Montserrat" w:eastAsia="Times New Roman" w:hAnsi="Montserrat" w:cs="Calibri"/>
-                <w:color w:val="000000"/>
-                <w:lang w:eastAsia="en-AU"/>
-              </w:rPr>
-              <w:t>{</w:t>
-            </w:r>
-            <w:r>
-              <w:rPr>
-                <w:rFonts w:ascii="Montserrat" w:eastAsia="Times New Roman" w:hAnsi="Montserrat" w:cs="Calibri"/>
-                <w:color w:val="000000"/>
-                <w:lang w:eastAsia="en-AU"/>
-              </w:rPr>
-              <w:t xml:space="preserve"> </w:t>
-            </w:r>
-            <w:proofErr w:type="spellStart"/>
-            <w:r>
-              <w:rPr>
-                <w:rFonts w:ascii="Montserrat" w:eastAsia="Times New Roman" w:hAnsi="Montserrat" w:cs="Calibri"/>
-                <w:color w:val="000000"/>
-                <w:lang w:eastAsia="en-AU"/>
-              </w:rPr>
-              <w:t>Main</w:t>
-            </w:r>
-            <w:proofErr w:type="gramEnd"/>
-            <w:r>
-              <w:rPr>
-                <w:rFonts w:ascii="Montserrat" w:eastAsia="Times New Roman" w:hAnsi="Montserrat" w:cs="Calibri"/>
-                <w:color w:val="000000"/>
-                <w:lang w:eastAsia="en-AU"/>
-              </w:rPr>
-              <w:t>_app_name</w:t>
-            </w:r>
-            <w:proofErr w:type="spellEnd"/>
-            <w:r>
-              <w:rPr>
-                <w:rFonts w:ascii="Montserrat" w:eastAsia="Times New Roman" w:hAnsi="Montserrat" w:cs="Calibri"/>
-                <w:color w:val="000000"/>
-                <w:lang w:eastAsia="en-AU"/>
-              </w:rPr>
-              <w:t xml:space="preserve"> }</w:t>
-            </w:r>
-            <w:r>
-              <w:rPr>
-                <w:rFonts w:ascii="Montserrat" w:eastAsia="Times New Roman" w:hAnsi="Montserrat" w:cs="Calibri"/>
-                <w:color w:val="000000"/>
-                <w:lang w:eastAsia="en-AU"/>
-              </w:rPr>
-              <w:t>}</w:t>
-            </w:r>
-          </w:p>
-          <w:p>
-            <w:pPr>
-              <w:spacing w:after="0" w:line="240" w:lineRule="auto"/>
-              <w:jc w:val="center"/>
-              <w:rPr>
-                <w:rFonts w:ascii="Montserrat" w:eastAsia="Times New Roman" w:hAnsi="Montserrat" w:cs="Calibri"/>
-                <w:color w:val="000000"/>
-                <w:lang w:eastAsia="en-AU"/>
-              </w:rPr>
-            </w:pPr>
-          </w:p>
-          <w:p>
-            <w:pPr>
-              <w:spacing w:after="0" w:line="240" w:lineRule="auto"/>
-              <w:jc w:val="center"/>
-              <w:rPr>
-                <w:rFonts w:ascii="Montserrat" w:eastAsia="Times New Roman" w:hAnsi="Montserrat" w:cs="Calibri"/>
-                <w:color w:val="000000"/>
-                <w:lang w:eastAsia="en-AU"/>
-              </w:rPr>
-            </w:pPr>
-          </w:p>
-        </w:tc>
-      </w:tr>
-      <w:tr>
-        <w:trPr>
-          <w:trHeight w:hRule="exact" w:val="680"/>
-        </w:trPr>
-        <w:tc>
-          <w:tcPr>
-            <w:tcW w:w="4738" w:type="dxa"/>
-            <w:tcBorders>
-              <w:top w:val="single" w:sz="4" w:space="0" w:color="auto"/>
-              <w:left w:val="single" w:sz="12" w:space="0" w:color="auto"/>
-              <w:bottom w:val="single" w:sz="4" w:space="0" w:color="auto"/>
-              <w:right w:val="double" w:sz="4" w:space="0" w:color="auto"/>
-            </w:tcBorders>
-            <w:shd w:val="clear" w:color="auto" w:fill="F8F7F7"/>
-            <w:noWrap/>
-            <w:vAlign w:val="center"/>
-            <w:hideMark/>
-          </w:tcPr>
-          <w:p>
-            <w:pPr>
-              <w:spacing w:after="0" w:line="240" w:lineRule="auto"/>
-              <w:jc w:val="center"/>
-              <w:rPr>
-                <w:rFonts w:ascii="Montserrat" w:eastAsia="Times New Roman" w:hAnsi="Montserrat" w:cs="Calibri"/>
-                <w:b/>
-                <w:bCs/>
-                <w:color w:val="000000"/>
-                <w:lang w:eastAsia="en-AU"/>
-              </w:rPr>
-            </w:pPr>
-            <w:r>
-              <w:rPr>
-                <w:rFonts w:ascii="Montserrat" w:eastAsia="Times New Roman" w:hAnsi="Montserrat" w:cs="Calibri"/>
-                <w:b/>
-                <w:bCs/>
-                <w:color w:val="000000"/>
-                <w:lang w:eastAsia="en-AU"/>
-              </w:rPr>
-              <w:t>Main Applicant’s Date</w:t>
-            </w:r>
-            <w:r>
-              <w:rPr>
-                <w:rFonts w:ascii="Montserrat" w:eastAsia="Times New Roman" w:hAnsi="Montserrat" w:cs="Calibri"/>
-                <w:b/>
-                <w:bCs/>
-                <w:color w:val="000000"/>
-                <w:lang w:eastAsia="en-AU"/>
-              </w:rPr>
-              <w:t xml:space="preserve"> of Birth</w:t>
+              <w:t>Best Contact Number</w:t>
             </w:r>
           </w:p>
         </w:tc>
@@ -2513,17 +3006,32 @@
                 <w:lang w:eastAsia="en-AU"/>
               </w:rPr>
             </w:pPr>
-          </w:p>
-          <w:p>
-            <w:pPr>
-              <w:spacing w:after="0" w:line="240" w:lineRule="auto"/>
-              <w:jc w:val="center"/>
-              <w:rPr>
-                <w:rFonts w:ascii="Montserrat" w:eastAsia="Times New Roman" w:hAnsi="Montserrat" w:cs="Calibri"/>
-                <w:color w:val="000000"/>
-                <w:lang w:eastAsia="en-AU"/>
-              </w:rPr>
-            </w:pPr>
+            <w:r>
+              <w:rPr>
+                <w:rFonts w:ascii="Montserrat" w:eastAsia="Times New Roman" w:hAnsi="Montserrat" w:cs="Calibri"/>
+                <w:color w:val="000000"/>
+                <w:lang w:eastAsia="en-AU"/>
+              </w:rPr>
+              <w:t xml:space="preserve">{%p if </w:t>
+            </w:r>
+            <w:proofErr w:type="spellStart"/>
+            <w:r>
+              <w:rPr>
+                <w:rFonts w:ascii="Montserrat" w:eastAsia="Times New Roman" w:hAnsi="Montserrat" w:cs="Calibri"/>
+                <w:color w:val="000000"/>
+                <w:lang w:eastAsia="en-AU"/>
+              </w:rPr>
+              <w:t>Main_app_phone_international</w:t>
+            </w:r>
+            <w:proofErr w:type="spellEnd"/>
+            <w:r>
+              <w:rPr>
+                <w:rFonts w:ascii="Montserrat" w:eastAsia="Times New Roman" w:hAnsi="Montserrat" w:cs="Calibri"/>
+                <w:color w:val="000000"/>
+                <w:lang w:eastAsia="en-AU"/>
+              </w:rPr>
+              <w:t xml:space="preserve">== ’Yes’ %} My best contact number is based in </w:t>
+            </w:r>
             <w:proofErr w:type="gramStart"/>
             <w:r>
               <w:rPr>
@@ -2531,16 +3039,53 @@
                 <w:color w:val="000000"/>
                 <w:lang w:eastAsia="en-AU"/>
               </w:rPr>
-              <w:t>{</w:t>
-            </w:r>
-            <w:r>
-              <w:rPr>
-                <w:rFonts w:ascii="Montserrat" w:eastAsia="Times New Roman" w:hAnsi="Montserrat" w:cs="Calibri"/>
-                <w:color w:val="000000"/>
-                <w:lang w:eastAsia="en-AU"/>
-              </w:rPr>
-              <w:t>{</w:t>
-            </w:r>
+              <w:t xml:space="preserve">{{ </w:t>
+            </w:r>
+            <w:proofErr w:type="spellStart"/>
+            <w:r>
+              <w:rPr>
+                <w:rFonts w:ascii="Montserrat" w:eastAsia="Times New Roman" w:hAnsi="Montserrat" w:cs="Calibri"/>
+                <w:color w:val="000000"/>
+                <w:lang w:eastAsia="en-AU"/>
+              </w:rPr>
+              <w:t>Main</w:t>
+            </w:r>
+            <w:proofErr w:type="gramEnd"/>
+            <w:r>
+              <w:rPr>
+                <w:rFonts w:ascii="Montserrat" w:eastAsia="Times New Roman" w:hAnsi="Montserrat" w:cs="Calibri"/>
+                <w:color w:val="000000"/>
+                <w:lang w:eastAsia="en-AU"/>
+              </w:rPr>
+              <w:t>_app_phone_country</w:t>
+            </w:r>
+            <w:proofErr w:type="spellEnd"/>
+            <w:r>
+              <w:rPr>
+                <w:rFonts w:ascii="Montserrat" w:eastAsia="Times New Roman" w:hAnsi="Montserrat" w:cs="Calibri"/>
+                <w:color w:val="000000"/>
+                <w:lang w:eastAsia="en-AU"/>
+              </w:rPr>
+              <w:t xml:space="preserve"> }} and the contact number is  </w:t>
+            </w:r>
+            <w:r>
+              <w:rPr>
+                <w:rFonts w:ascii="Montserrat" w:eastAsia="Times New Roman" w:hAnsi="Montserrat" w:cs="Calibri"/>
+                <w:color w:val="000000"/>
+                <w:lang w:eastAsia="en-AU"/>
+              </w:rPr>
+              <w:t xml:space="preserve">{{ </w:t>
+            </w:r>
+            <w:proofErr w:type="spellStart"/>
+            <w:r>
+              <w:rPr>
+                <w:rFonts w:ascii="Montserrat" w:eastAsia="Times New Roman" w:hAnsi="Montserrat" w:cs="Calibri"/>
+                <w:color w:val="000000"/>
+                <w:lang w:eastAsia="en-AU"/>
+              </w:rPr>
+              <w:t>Main_app_phone_number</w:t>
+            </w:r>
+            <w:proofErr w:type="spellEnd"/>
             <w:r>
               <w:rPr>
                 <w:rFonts w:ascii="Montserrat" w:eastAsia="Times New Roman" w:hAnsi="Montserrat" w:cs="Calibri"/>
@@ -2549,6 +3094,53 @@
               </w:rPr>
               <w:t xml:space="preserve"> </w:t>
             </w:r>
+            <w:r>
+              <w:rPr>
+                <w:rFonts w:ascii="Montserrat" w:eastAsia="Times New Roman" w:hAnsi="Montserrat" w:cs="Calibri"/>
+                <w:color w:val="000000"/>
+                <w:lang w:eastAsia="en-AU"/>
+              </w:rPr>
+              <w:t>}}</w:t>
+            </w:r>
+          </w:p>
+          <w:p>
+            <w:pPr>
+              <w:spacing w:after="0" w:line="240" w:lineRule="auto"/>
+              <w:jc w:val="center"/>
+              <w:rPr>
+                <w:rFonts w:ascii="Montserrat" w:eastAsia="Times New Roman" w:hAnsi="Montserrat" w:cs="Calibri"/>
+                <w:color w:val="000000"/>
+                <w:lang w:eastAsia="en-AU"/>
+              </w:rPr>
+            </w:pPr>
+            <w:r>
+              <w:rPr>
+                <w:rFonts w:ascii="Montserrat" w:eastAsia="Times New Roman" w:hAnsi="Montserrat" w:cs="Calibri"/>
+                <w:color w:val="000000"/>
+                <w:lang w:eastAsia="en-AU"/>
+              </w:rPr>
+              <w:t>{%p else %}</w:t>
+            </w:r>
+          </w:p>
+          <w:p>
+            <w:pPr>
+              <w:spacing w:after="0" w:line="240" w:lineRule="auto"/>
+              <w:jc w:val="center"/>
+              <w:rPr>
+                <w:rFonts w:ascii="Montserrat" w:eastAsia="Times New Roman" w:hAnsi="Montserrat" w:cs="Calibri"/>
+                <w:color w:val="000000"/>
+                <w:lang w:eastAsia="en-AU"/>
+              </w:rPr>
+            </w:pPr>
+            <w:proofErr w:type="gramStart"/>
+            <w:r>
+              <w:rPr>
+                <w:rFonts w:ascii="Montserrat" w:eastAsia="Times New Roman" w:hAnsi="Montserrat" w:cs="Calibri"/>
+                <w:color w:val="000000"/>
+                <w:lang w:eastAsia="en-AU"/>
+              </w:rPr>
+              <w:t xml:space="preserve">{{ </w:t>
+            </w:r>
             <w:proofErr w:type="spellStart"/>
             <w:r>
               <w:rPr>
@@ -2565,7 +3157,7 @@
                 <w:color w:val="000000"/>
                 <w:lang w:eastAsia="en-AU"/>
               </w:rPr>
-              <w:t>_app_DOB</w:t>
+              <w:t>_app_phone_number</w:t>
             </w:r>
             <w:proofErr w:type="spellEnd"/>
             <w:r>
@@ -2574,142 +3166,45 @@
                 <w:color w:val="000000"/>
                 <w:lang w:eastAsia="en-AU"/>
               </w:rPr>
-              <w:t xml:space="preserve"> }</w:t>
-            </w:r>
-            <w:r>
-              <w:rPr>
-                <w:rFonts w:ascii="Montserrat" w:eastAsia="Times New Roman" w:hAnsi="Montserrat" w:cs="Calibri"/>
-                <w:color w:val="000000"/>
-                <w:lang w:eastAsia="en-AU"/>
-              </w:rPr>
-              <w:t>}</w:t>
-            </w:r>
-          </w:p>
-          <w:p>
-            <w:pPr>
-              <w:spacing w:after="0" w:line="240" w:lineRule="auto"/>
-              <w:jc w:val="center"/>
-              <w:rPr>
-                <w:rFonts w:ascii="Montserrat" w:eastAsia="Times New Roman" w:hAnsi="Montserrat" w:cs="Calibri"/>
-                <w:color w:val="000000"/>
-                <w:lang w:eastAsia="en-AU"/>
-              </w:rPr>
-            </w:pPr>
-          </w:p>
-          <w:p>
-            <w:pPr>
-              <w:spacing w:after="0" w:line="240" w:lineRule="auto"/>
-              <w:jc w:val="center"/>
-              <w:rPr>
-                <w:rFonts w:ascii="Montserrat" w:eastAsia="Times New Roman" w:hAnsi="Montserrat" w:cs="Calibri"/>
-                <w:color w:val="000000"/>
-                <w:lang w:eastAsia="en-AU"/>
-              </w:rPr>
-            </w:pPr>
-          </w:p>
-        </w:tc>
-      </w:tr>
-      <w:tr>
-        <w:trPr>
-          <w:trHeight w:val="507"/>
-        </w:trPr>
-        <w:tc>
-          <w:tcPr>
-            <w:tcW w:w="4738" w:type="dxa"/>
-            <w:tcBorders>
-              <w:top w:val="single" w:sz="4" w:space="0" w:color="auto"/>
-              <w:left w:val="single" w:sz="12" w:space="0" w:color="auto"/>
-              <w:bottom w:val="single" w:sz="4" w:space="0" w:color="auto"/>
-              <w:right w:val="double" w:sz="4" w:space="0" w:color="auto"/>
-            </w:tcBorders>
-            <w:shd w:val="clear" w:color="auto" w:fill="F8F7F7"/>
-            <w:noWrap/>
-            <w:vAlign w:val="center"/>
-            <w:hideMark/>
-          </w:tcPr>
-          <w:p>
-            <w:pPr>
-              <w:spacing w:after="0" w:line="240" w:lineRule="auto"/>
-              <w:jc w:val="center"/>
-              <w:rPr>
-                <w:rFonts w:ascii="Montserrat" w:eastAsia="Times New Roman" w:hAnsi="Montserrat" w:cs="Calibri"/>
-                <w:b/>
-                <w:bCs/>
-                <w:color w:val="000000"/>
-                <w:lang w:eastAsia="en-AU"/>
-              </w:rPr>
-            </w:pPr>
-            <w:r>
-              <w:rPr>
-                <w:rFonts w:ascii="Montserrat" w:eastAsia="Times New Roman" w:hAnsi="Montserrat" w:cs="Calibri"/>
-                <w:b/>
-                <w:bCs/>
-                <w:color w:val="000000"/>
-                <w:lang w:eastAsia="en-AU"/>
-              </w:rPr>
-              <w:t>Best Contact Number</w:t>
-            </w:r>
-          </w:p>
-        </w:tc>
-        <w:tc>
-          <w:tcPr>
-            <w:tcW w:w="4472" w:type="dxa"/>
-            <w:tcBorders>
-              <w:top w:val="nil"/>
-              <w:left w:val="double" w:sz="4" w:space="0" w:color="auto"/>
-              <w:bottom w:val="single" w:sz="4" w:space="0" w:color="auto"/>
-              <w:right w:val="single" w:sz="12" w:space="0" w:color="auto"/>
-            </w:tcBorders>
-            <w:shd w:val="clear" w:color="auto" w:fill="F8F7F7"/>
-            <w:noWrap/>
-            <w:vAlign w:val="center"/>
-            <w:hideMark/>
-          </w:tcPr>
-          <w:p>
-            <w:pPr>
-              <w:spacing w:after="0" w:line="240" w:lineRule="auto"/>
-              <w:jc w:val="center"/>
-              <w:rPr>
-                <w:rFonts w:ascii="Montserrat" w:eastAsia="Times New Roman" w:hAnsi="Montserrat" w:cs="Calibri"/>
-                <w:color w:val="000000"/>
-                <w:lang w:eastAsia="en-AU"/>
-              </w:rPr>
-            </w:pPr>
-            <w:proofErr w:type="gramStart"/>
-            <w:r>
-              <w:rPr>
-                <w:rFonts w:ascii="Montserrat" w:eastAsia="Times New Roman" w:hAnsi="Montserrat" w:cs="Calibri"/>
-                <w:color w:val="000000"/>
-                <w:lang w:eastAsia="en-AU"/>
-              </w:rPr>
-              <w:t xml:space="preserve">{{ </w:t>
-            </w:r>
-            <w:proofErr w:type="spellStart"/>
-            <w:r>
-              <w:rPr>
-                <w:rFonts w:ascii="Montserrat" w:eastAsia="Times New Roman" w:hAnsi="Montserrat" w:cs="Calibri"/>
-                <w:color w:val="000000"/>
-                <w:lang w:eastAsia="en-AU"/>
-              </w:rPr>
-              <w:t>phone</w:t>
-            </w:r>
-            <w:proofErr w:type="gramEnd"/>
-            <w:r>
-              <w:rPr>
-                <w:rFonts w:ascii="Montserrat" w:eastAsia="Times New Roman" w:hAnsi="Montserrat" w:cs="Calibri"/>
-                <w:color w:val="000000"/>
-                <w:lang w:eastAsia="en-AU"/>
-              </w:rPr>
-              <w:t>_number</w:t>
-            </w:r>
-            <w:proofErr w:type="spellEnd"/>
-            <w:r>
-              <w:rPr>
-                <w:rFonts w:ascii="Montserrat" w:eastAsia="Times New Roman" w:hAnsi="Montserrat" w:cs="Calibri"/>
-                <w:color w:val="000000"/>
-                <w:lang w:eastAsia="en-AU"/>
-              </w:rPr>
-              <w:t xml:space="preserve"> }}</w:t>
+              <w:t xml:space="preserve"> </w:t>
+            </w:r>
+            <w:r>
+              <w:rPr>
+                <w:rFonts w:ascii="Montserrat" w:eastAsia="Times New Roman" w:hAnsi="Montserrat" w:cs="Calibri"/>
+                <w:color w:val="000000"/>
+                <w:lang w:eastAsia="en-AU"/>
+              </w:rPr>
+              <w:t>}}</w:t>
+            </w:r>
+          </w:p>
+          <w:p>
+            <w:pPr>
+              <w:spacing w:after="0" w:line="240" w:lineRule="auto"/>
+              <w:jc w:val="center"/>
+              <w:rPr>
+                <w:rFonts w:ascii="Montserrat" w:eastAsia="Times New Roman" w:hAnsi="Montserrat" w:cs="Calibri"/>
+                <w:color w:val="000000"/>
+                <w:lang w:eastAsia="en-AU"/>
+              </w:rPr>
+            </w:pPr>
+          </w:p>
+          <w:p>
+            <w:pPr>
+              <w:spacing w:after="0" w:line="240" w:lineRule="auto"/>
+              <w:jc w:val="center"/>
+              <w:rPr>
+                <w:rFonts w:ascii="Montserrat" w:eastAsia="Times New Roman" w:hAnsi="Montserrat" w:cs="Calibri"/>
+                <w:color w:val="000000"/>
+                <w:lang w:eastAsia="en-AU"/>
+              </w:rPr>
+            </w:pPr>
+            <w:r>
+              <w:rPr>
+                <w:rFonts w:ascii="Montserrat" w:eastAsia="Times New Roman" w:hAnsi="Montserrat" w:cs="Calibri"/>
+                <w:color w:val="000000"/>
+                <w:lang w:eastAsia="en-AU"/>
+              </w:rPr>
+              <w:t>{%p endif %}</w:t>
             </w:r>
           </w:p>
         </w:tc>
@@ -2903,6 +3398,7 @@
                 <w:color w:val="000000"/>
                 <w:lang w:eastAsia="en-AU"/>
               </w:rPr>
+              <w:lastRenderedPageBreak/>
               <w:t>Visa Status</w:t>
             </w:r>
           </w:p>
@@ -2946,7 +3442,7 @@
                 <w:color w:val="000000" w:themeColor="text1"/>
                 <w:lang w:eastAsia="en-AU"/>
               </w:rPr>
-              <w:t>aus</w:t>
+              <w:t>M</w:t>
             </w:r>
             <w:proofErr w:type="gramEnd"/>
             <w:r>
@@ -2955,7 +3451,15 @@
                 <w:color w:val="000000" w:themeColor="text1"/>
                 <w:lang w:eastAsia="en-AU"/>
               </w:rPr>
-              <w:t>_visa</w:t>
+              <w:t>_</w:t>
+            </w:r>
+            <w:r>
+              <w:rPr>
+                <w:rFonts w:ascii="Montserrat" w:eastAsia="Times New Roman" w:hAnsi="Montserrat" w:cs="Calibri"/>
+                <w:color w:val="000000" w:themeColor="text1"/>
+                <w:lang w:eastAsia="en-AU"/>
+              </w:rPr>
+              <w:t>aus_visa</w:t>
             </w:r>
             <w:proofErr w:type="spellEnd"/>
             <w:r>
@@ -3049,7 +3553,7 @@
                 <w:color w:val="000000"/>
                 <w:lang w:eastAsia="en-AU"/>
               </w:rPr>
-              <w:t>visa</w:t>
+              <w:t>M</w:t>
             </w:r>
             <w:proofErr w:type="gramEnd"/>
             <w:r>
@@ -3058,7 +3562,15 @@
                 <w:color w:val="000000"/>
                 <w:lang w:eastAsia="en-AU"/>
               </w:rPr>
-              <w:t>_type</w:t>
+              <w:t>_</w:t>
+            </w:r>
+            <w:r>
+              <w:rPr>
+                <w:rFonts w:ascii="Montserrat" w:eastAsia="Times New Roman" w:hAnsi="Montserrat" w:cs="Calibri"/>
+                <w:color w:val="000000"/>
+                <w:lang w:eastAsia="en-AU"/>
+              </w:rPr>
+              <w:t>visa_type</w:t>
             </w:r>
             <w:proofErr w:type="spellEnd"/>
             <w:r>
@@ -3154,7 +3666,7 @@
                 <w:color w:val="000000"/>
                 <w:lang w:eastAsia="en-AU"/>
               </w:rPr>
-              <w:t>reason</w:t>
+              <w:t>M</w:t>
             </w:r>
             <w:proofErr w:type="gramEnd"/>
             <w:r>
@@ -3163,7 +3675,15 @@
                 <w:color w:val="000000"/>
                 <w:lang w:eastAsia="en-AU"/>
               </w:rPr>
-              <w:t>_stay</w:t>
+              <w:t>_</w:t>
+            </w:r>
+            <w:r>
+              <w:rPr>
+                <w:rFonts w:ascii="Montserrat" w:eastAsia="Times New Roman" w:hAnsi="Montserrat" w:cs="Calibri"/>
+                <w:color w:val="000000"/>
+                <w:lang w:eastAsia="en-AU"/>
+              </w:rPr>
+              <w:t>reason_stay</w:t>
             </w:r>
             <w:proofErr w:type="spellEnd"/>
             <w:r>
@@ -3178,23 +3698,6 @@
         </w:tc>
       </w:tr>
     </w:tbl>
-    <w:p>
-      <w:pPr>
-        <w:rPr>
-          <w:rFonts w:ascii="Montserrat" w:eastAsia="Times New Roman" w:hAnsi="Montserrat" w:cs="Calibri"/>
-          <w:color w:val="000000"/>
-          <w:lang w:eastAsia="en-AU"/>
-        </w:rPr>
-      </w:pPr>
-      <w:r>
-        <w:rPr>
-          <w:rFonts w:ascii="Montserrat" w:eastAsia="Times New Roman" w:hAnsi="Montserrat" w:cs="Calibri"/>
-          <w:color w:val="000000"/>
-          <w:lang w:eastAsia="en-AU"/>
-        </w:rPr>
-        <w:t xml:space="preserve"> %}</w:t>
-      </w:r>
-    </w:p>
     <w:p>
       <w:pPr>
         <w:spacing w:after="0" w:line="240" w:lineRule="auto"/>

</xml_diff>

<commit_message>
Grammatical fixes and template formatting per S1 Review
</commit_message>
<xml_diff>
--- a/docassemble/LLAW33012023S1MSM1/data/templates/MSM_Legal_Answer_Template_Migration.docx
+++ b/docassemble/LLAW33012023S1MSM1/data/templates/MSM_Legal_Answer_Template_Migration.docx
@@ -33,7 +33,7 @@
                     </pic:cNvPicPr>
                   </pic:nvPicPr>
                   <pic:blipFill>
-                    <a:blip r:embed="rId7">
+                    <a:blip r:embed="rId10">
                       <a:extLst>
                         <a:ext uri="{28A0092B-C50C-407E-A947-70E740481C1C}">
                           <a14:useLocalDpi xmlns:a14="http://schemas.microsoft.com/office/drawing/2010/main" val="0"/>
@@ -304,7 +304,7 @@
     </w:p>
     <w:tbl>
       <w:tblPr>
-        <w:tblpPr w:leftFromText="180" w:rightFromText="180" w:vertAnchor="text" w:tblpXSpec="center" w:tblpY="1"/>
+        <w:tblpPr w:leftFromText="180" w:rightFromText="180" w:vertAnchor="text" w:tblpY="1"/>
         <w:tblOverlap w:val="never"/>
         <w:tblW w:w="9210" w:type="dxa"/>
         <w:tblLook w:val="04A0" w:firstRow="1" w:lastRow="0" w:firstColumn="1" w:lastColumn="0" w:noHBand="0" w:noVBand="1"/>
@@ -317,6 +317,7 @@
         <w:trPr>
           <w:cantSplit/>
           <w:trHeight w:val="507"/>
+          <w:tblHeader/>
         </w:trPr>
         <w:tc>
           <w:tcPr>
@@ -350,6 +351,7 @@
                 <w:color w:val="FFFFFF" w:themeColor="background1"/>
                 <w:lang w:eastAsia="en-AU"/>
               </w:rPr>
+              <w:lastRenderedPageBreak/>
               <w:t>Question</w:t>
             </w:r>
           </w:p>
@@ -395,6 +397,7 @@
         <w:trPr>
           <w:cantSplit/>
           <w:trHeight w:val="507"/>
+          <w:tblHeader/>
         </w:trPr>
         <w:tc>
           <w:tcPr>
@@ -411,7 +414,6 @@
           <w:p>
             <w:pPr>
               <w:spacing w:after="0" w:line="240" w:lineRule="auto"/>
-              <w:jc w:val="center"/>
               <w:rPr>
                 <w:rFonts w:ascii="Montserrat" w:eastAsia="Times New Roman" w:hAnsi="Montserrat" w:cs="Calibri"/>
                 <w:b/>
@@ -447,7 +449,6 @@
           <w:p>
             <w:pPr>
               <w:spacing w:after="0" w:line="240" w:lineRule="auto"/>
-              <w:jc w:val="center"/>
               <w:rPr>
                 <w:rFonts w:ascii="Montserrat" w:eastAsia="Times New Roman" w:hAnsi="Montserrat" w:cs="Calibri"/>
                 <w:color w:val="000000"/>
@@ -469,6 +470,7 @@
         <w:trPr>
           <w:cantSplit/>
           <w:trHeight w:val="507"/>
+          <w:tblHeader/>
         </w:trPr>
         <w:tc>
           <w:tcPr>
@@ -485,24 +487,63 @@
           <w:p>
             <w:pPr>
               <w:spacing w:after="0" w:line="240" w:lineRule="auto"/>
-              <w:jc w:val="center"/>
-              <w:rPr>
-                <w:rFonts w:ascii="Montserrat" w:eastAsia="Times New Roman" w:hAnsi="Montserrat" w:cs="Calibri"/>
-                <w:b/>
-                <w:bCs/>
-                <w:color w:val="000000"/>
-                <w:lang w:eastAsia="en-AU"/>
-              </w:rPr>
-            </w:pPr>
-            <w:r>
-              <w:rPr>
-                <w:rFonts w:ascii="Montserrat" w:eastAsia="Times New Roman" w:hAnsi="Montserrat" w:cs="Calibri"/>
-                <w:b/>
-                <w:bCs/>
-                <w:color w:val="000000"/>
-                <w:lang w:eastAsia="en-AU"/>
-              </w:rPr>
-              <w:t>Does the main applicant speak another language and is</w:t>
+              <w:rPr>
+                <w:rFonts w:ascii="Montserrat" w:eastAsia="Times New Roman" w:hAnsi="Montserrat" w:cs="Calibri"/>
+                <w:b/>
+                <w:bCs/>
+                <w:color w:val="000000"/>
+                <w:lang w:eastAsia="en-AU"/>
+              </w:rPr>
+            </w:pPr>
+            <w:r>
+              <w:rPr>
+                <w:rFonts w:ascii="Montserrat" w:eastAsia="Times New Roman" w:hAnsi="Montserrat" w:cs="Calibri"/>
+                <w:b/>
+                <w:bCs/>
+                <w:color w:val="000000"/>
+                <w:lang w:eastAsia="en-AU"/>
+              </w:rPr>
+              <w:t xml:space="preserve">Does the </w:t>
+            </w:r>
+            <w:r>
+              <w:rPr>
+                <w:rFonts w:ascii="Montserrat" w:eastAsia="Times New Roman" w:hAnsi="Montserrat" w:cs="Calibri"/>
+                <w:b/>
+                <w:bCs/>
+                <w:color w:val="000000"/>
+                <w:lang w:eastAsia="en-AU"/>
+              </w:rPr>
+              <w:t>M</w:t>
+            </w:r>
+            <w:r>
+              <w:rPr>
+                <w:rFonts w:ascii="Montserrat" w:eastAsia="Times New Roman" w:hAnsi="Montserrat" w:cs="Calibri"/>
+                <w:b/>
+                <w:bCs/>
+                <w:color w:val="000000"/>
+                <w:lang w:eastAsia="en-AU"/>
+              </w:rPr>
+              <w:t xml:space="preserve">ain </w:t>
+            </w:r>
+            <w:r>
+              <w:rPr>
+                <w:rFonts w:ascii="Montserrat" w:eastAsia="Times New Roman" w:hAnsi="Montserrat" w:cs="Calibri"/>
+                <w:b/>
+                <w:bCs/>
+                <w:color w:val="000000"/>
+                <w:lang w:eastAsia="en-AU"/>
+              </w:rPr>
+              <w:t>A</w:t>
+            </w:r>
+            <w:r>
+              <w:rPr>
+                <w:rFonts w:ascii="Montserrat" w:eastAsia="Times New Roman" w:hAnsi="Montserrat" w:cs="Calibri"/>
+                <w:b/>
+                <w:bCs/>
+                <w:color w:val="000000"/>
+                <w:lang w:eastAsia="en-AU"/>
+              </w:rPr>
+              <w:t>pplicant speak another language and is</w:t>
             </w:r>
             <w:r>
               <w:rPr>
@@ -561,7 +602,6 @@
           <w:p>
             <w:pPr>
               <w:spacing w:after="0" w:line="240" w:lineRule="auto"/>
-              <w:jc w:val="center"/>
               <w:rPr>
                 <w:rFonts w:ascii="Montserrat" w:eastAsia="Times New Roman" w:hAnsi="Montserrat" w:cs="Calibri"/>
                 <w:color w:val="000000"/>
@@ -648,7 +688,6 @@
           <w:p>
             <w:pPr>
               <w:spacing w:after="0" w:line="240" w:lineRule="auto"/>
-              <w:jc w:val="center"/>
               <w:rPr>
                 <w:rFonts w:ascii="Montserrat" w:eastAsia="Times New Roman" w:hAnsi="Montserrat" w:cs="Calibri"/>
                 <w:color w:val="000000"/>
@@ -717,7 +756,6 @@
           <w:p>
             <w:pPr>
               <w:spacing w:after="0" w:line="240" w:lineRule="auto"/>
-              <w:jc w:val="center"/>
               <w:rPr>
                 <w:rFonts w:ascii="Montserrat" w:eastAsia="Times New Roman" w:hAnsi="Montserrat" w:cs="Calibri"/>
                 <w:color w:val="000000"/>
@@ -790,7 +828,6 @@
           <w:p>
             <w:pPr>
               <w:spacing w:after="0" w:line="240" w:lineRule="auto"/>
-              <w:jc w:val="center"/>
               <w:rPr>
                 <w:rFonts w:ascii="Montserrat" w:eastAsia="Times New Roman" w:hAnsi="Montserrat" w:cs="Calibri"/>
                 <w:color w:val="000000"/>
@@ -819,7 +856,6 @@
           <w:p>
             <w:pPr>
               <w:spacing w:after="0" w:line="240" w:lineRule="auto"/>
-              <w:jc w:val="center"/>
               <w:rPr>
                 <w:rFonts w:ascii="Montserrat" w:eastAsia="Times New Roman" w:hAnsi="Montserrat" w:cs="Calibri"/>
                 <w:color w:val="000000"/>
@@ -838,7 +874,6 @@
           <w:p>
             <w:pPr>
               <w:spacing w:after="0" w:line="240" w:lineRule="auto"/>
-              <w:jc w:val="center"/>
               <w:rPr>
                 <w:rFonts w:ascii="Montserrat" w:eastAsia="Times New Roman" w:hAnsi="Montserrat" w:cs="Calibri"/>
                 <w:color w:val="000000"/>
@@ -883,7 +918,6 @@
           <w:p>
             <w:pPr>
               <w:spacing w:after="0" w:line="240" w:lineRule="auto"/>
-              <w:jc w:val="center"/>
               <w:rPr>
                 <w:rFonts w:ascii="Montserrat" w:eastAsia="Times New Roman" w:hAnsi="Montserrat" w:cs="Calibri"/>
                 <w:color w:val="000000"/>
@@ -905,6 +939,7 @@
         <w:trPr>
           <w:cantSplit/>
           <w:trHeight w:val="507"/>
+          <w:tblHeader/>
         </w:trPr>
         <w:tc>
           <w:tcPr>
@@ -921,7 +956,6 @@
           <w:p>
             <w:pPr>
               <w:spacing w:after="0" w:line="240" w:lineRule="auto"/>
-              <w:jc w:val="center"/>
               <w:rPr>
                 <w:rFonts w:ascii="Montserrat" w:eastAsia="Times New Roman" w:hAnsi="Montserrat" w:cs="Calibri"/>
                 <w:b/>
@@ -938,7 +972,47 @@
                 <w:color w:val="000000"/>
                 <w:lang w:eastAsia="en-AU"/>
               </w:rPr>
-              <w:t>Are you the main applicant?</w:t>
+              <w:t xml:space="preserve">Are you the </w:t>
+            </w:r>
+            <w:r>
+              <w:rPr>
+                <w:rFonts w:ascii="Montserrat" w:eastAsia="Times New Roman" w:hAnsi="Montserrat" w:cs="Calibri"/>
+                <w:b/>
+                <w:bCs/>
+                <w:color w:val="000000"/>
+                <w:lang w:eastAsia="en-AU"/>
+              </w:rPr>
+              <w:t>M</w:t>
+            </w:r>
+            <w:r>
+              <w:rPr>
+                <w:rFonts w:ascii="Montserrat" w:eastAsia="Times New Roman" w:hAnsi="Montserrat" w:cs="Calibri"/>
+                <w:b/>
+                <w:bCs/>
+                <w:color w:val="000000"/>
+                <w:lang w:eastAsia="en-AU"/>
+              </w:rPr>
+              <w:t xml:space="preserve">ain </w:t>
+            </w:r>
+            <w:r>
+              <w:rPr>
+                <w:rFonts w:ascii="Montserrat" w:eastAsia="Times New Roman" w:hAnsi="Montserrat" w:cs="Calibri"/>
+                <w:b/>
+                <w:bCs/>
+                <w:color w:val="000000"/>
+                <w:lang w:eastAsia="en-AU"/>
+              </w:rPr>
+              <w:t>A</w:t>
+            </w:r>
+            <w:r>
+              <w:rPr>
+                <w:rFonts w:ascii="Montserrat" w:eastAsia="Times New Roman" w:hAnsi="Montserrat" w:cs="Calibri"/>
+                <w:b/>
+                <w:bCs/>
+                <w:color w:val="000000"/>
+                <w:lang w:eastAsia="en-AU"/>
+              </w:rPr>
+              <w:t>pplicant?</w:t>
             </w:r>
           </w:p>
         </w:tc>
@@ -957,7 +1031,6 @@
           <w:p>
             <w:pPr>
               <w:spacing w:after="0" w:line="240" w:lineRule="auto"/>
-              <w:jc w:val="center"/>
               <w:rPr>
                 <w:rFonts w:ascii="Montserrat" w:eastAsia="Times New Roman" w:hAnsi="Montserrat" w:cs="Calibri"/>
                 <w:color w:val="000000"/>
@@ -1010,7 +1083,6 @@
           <w:p>
             <w:pPr>
               <w:spacing w:after="0" w:line="240" w:lineRule="auto"/>
-              <w:jc w:val="center"/>
               <w:rPr>
                 <w:rFonts w:ascii="Montserrat" w:eastAsia="Times New Roman" w:hAnsi="Montserrat" w:cs="Calibri"/>
                 <w:color w:val="000000"/>
@@ -1029,7 +1101,6 @@
           <w:p>
             <w:pPr>
               <w:spacing w:after="0" w:line="240" w:lineRule="auto"/>
-              <w:jc w:val="center"/>
               <w:rPr>
                 <w:rFonts w:ascii="Montserrat" w:eastAsia="Times New Roman" w:hAnsi="Montserrat" w:cs="Calibri"/>
                 <w:color w:val="000000"/>
@@ -1048,7 +1119,6 @@
           <w:p>
             <w:pPr>
               <w:spacing w:after="0" w:line="240" w:lineRule="auto"/>
-              <w:jc w:val="center"/>
               <w:rPr>
                 <w:rFonts w:ascii="Montserrat" w:eastAsia="Times New Roman" w:hAnsi="Montserrat" w:cs="Calibri"/>
                 <w:color w:val="000000"/>
@@ -1067,7 +1137,6 @@
           <w:p>
             <w:pPr>
               <w:spacing w:after="0" w:line="240" w:lineRule="auto"/>
-              <w:jc w:val="center"/>
               <w:rPr>
                 <w:rFonts w:ascii="Montserrat" w:eastAsia="Times New Roman" w:hAnsi="Montserrat" w:cs="Calibri"/>
                 <w:color w:val="000000"/>
@@ -1089,6 +1158,7 @@
         <w:trPr>
           <w:cantSplit/>
           <w:trHeight w:val="507"/>
+          <w:tblHeader/>
         </w:trPr>
         <w:tc>
           <w:tcPr>
@@ -1106,7 +1176,6 @@
           <w:p>
             <w:pPr>
               <w:spacing w:after="0" w:line="240" w:lineRule="auto"/>
-              <w:jc w:val="center"/>
               <w:rPr>
                 <w:rFonts w:ascii="Montserrat" w:eastAsia="Times New Roman" w:hAnsi="Montserrat" w:cs="Calibri"/>
                 <w:b/>
@@ -1143,7 +1212,6 @@
           <w:p>
             <w:pPr>
               <w:spacing w:after="0" w:line="240" w:lineRule="auto"/>
-              <w:jc w:val="center"/>
               <w:rPr>
                 <w:rFonts w:ascii="Montserrat" w:eastAsia="Times New Roman" w:hAnsi="Montserrat" w:cs="Calibri"/>
                 <w:color w:val="000000"/>
@@ -1248,7 +1316,6 @@
           <w:p>
             <w:pPr>
               <w:spacing w:after="0" w:line="240" w:lineRule="auto"/>
-              <w:jc w:val="center"/>
               <w:rPr>
                 <w:rFonts w:ascii="Montserrat" w:eastAsia="Times New Roman" w:hAnsi="Montserrat" w:cs="Calibri"/>
                 <w:color w:val="000000"/>
@@ -1262,6 +1329,7 @@
         <w:trPr>
           <w:cantSplit/>
           <w:trHeight w:hRule="exact" w:val="568"/>
+          <w:tblHeader/>
         </w:trPr>
         <w:tc>
           <w:tcPr>
@@ -1279,7 +1347,6 @@
           <w:p>
             <w:pPr>
               <w:spacing w:after="0" w:line="240" w:lineRule="auto"/>
-              <w:jc w:val="center"/>
               <w:rPr>
                 <w:rFonts w:ascii="Montserrat" w:eastAsia="Times New Roman" w:hAnsi="Montserrat" w:cs="Calibri"/>
                 <w:b/>
@@ -1326,7 +1393,6 @@
           <w:p>
             <w:pPr>
               <w:spacing w:after="0" w:line="240" w:lineRule="auto"/>
-              <w:jc w:val="center"/>
               <w:rPr>
                 <w:rFonts w:ascii="Montserrat" w:eastAsia="Times New Roman" w:hAnsi="Montserrat" w:cs="Calibri"/>
                 <w:color w:val="000000"/>
@@ -1381,7 +1447,6 @@
           <w:p>
             <w:pPr>
               <w:spacing w:after="0" w:line="240" w:lineRule="auto"/>
-              <w:jc w:val="center"/>
               <w:rPr>
                 <w:rFonts w:ascii="Montserrat" w:eastAsia="Times New Roman" w:hAnsi="Montserrat" w:cs="Calibri"/>
                 <w:color w:val="000000"/>
@@ -1395,6 +1460,7 @@
         <w:trPr>
           <w:cantSplit/>
           <w:trHeight w:val="507"/>
+          <w:tblHeader/>
         </w:trPr>
         <w:tc>
           <w:tcPr>
@@ -1411,7 +1477,6 @@
           <w:p>
             <w:pPr>
               <w:spacing w:after="0" w:line="240" w:lineRule="auto"/>
-              <w:jc w:val="center"/>
               <w:rPr>
                 <w:rFonts w:ascii="Montserrat" w:eastAsia="Times New Roman" w:hAnsi="Montserrat" w:cs="Calibri"/>
                 <w:b/>
@@ -1447,7 +1512,6 @@
           <w:p>
             <w:pPr>
               <w:spacing w:after="0" w:line="240" w:lineRule="auto"/>
-              <w:jc w:val="center"/>
               <w:rPr>
                 <w:rFonts w:ascii="Montserrat" w:eastAsia="Times New Roman" w:hAnsi="Montserrat" w:cs="Calibri"/>
                 <w:color w:val="000000" w:themeColor="text1"/>
@@ -1505,6 +1569,7 @@
         <w:trPr>
           <w:cantSplit/>
           <w:trHeight w:hRule="exact" w:val="910"/>
+          <w:tblHeader/>
         </w:trPr>
         <w:tc>
           <w:tcPr>
@@ -1521,24 +1586,22 @@
           <w:p>
             <w:pPr>
               <w:spacing w:after="0" w:line="240" w:lineRule="auto"/>
-              <w:jc w:val="center"/>
-              <w:rPr>
-                <w:rFonts w:ascii="Montserrat" w:eastAsia="Times New Roman" w:hAnsi="Montserrat" w:cs="Calibri"/>
-                <w:b/>
-                <w:bCs/>
-                <w:color w:val="000000"/>
-                <w:lang w:eastAsia="en-AU"/>
-              </w:rPr>
-            </w:pPr>
-            <w:r>
-              <w:rPr>
-                <w:rFonts w:ascii="Montserrat" w:eastAsia="Times New Roman" w:hAnsi="Montserrat" w:cs="Calibri"/>
-                <w:b/>
-                <w:bCs/>
-                <w:color w:val="000000"/>
-                <w:lang w:eastAsia="en-AU"/>
-              </w:rPr>
-              <w:lastRenderedPageBreak/>
+              <w:rPr>
+                <w:rFonts w:ascii="Montserrat" w:eastAsia="Times New Roman" w:hAnsi="Montserrat" w:cs="Calibri"/>
+                <w:b/>
+                <w:bCs/>
+                <w:color w:val="000000"/>
+                <w:lang w:eastAsia="en-AU"/>
+              </w:rPr>
+            </w:pPr>
+            <w:r>
+              <w:rPr>
+                <w:rFonts w:ascii="Montserrat" w:eastAsia="Times New Roman" w:hAnsi="Montserrat" w:cs="Calibri"/>
+                <w:b/>
+                <w:bCs/>
+                <w:color w:val="000000"/>
+                <w:lang w:eastAsia="en-AU"/>
+              </w:rPr>
               <w:t>Current Address</w:t>
             </w:r>
           </w:p>
@@ -1558,7 +1621,6 @@
           <w:p>
             <w:pPr>
               <w:spacing w:after="0" w:line="240" w:lineRule="auto"/>
-              <w:jc w:val="center"/>
               <w:rPr>
                 <w:rFonts w:ascii="Montserrat" w:eastAsia="Times New Roman" w:hAnsi="Montserrat" w:cs="Calibri"/>
                 <w:color w:val="000000"/>
@@ -1684,6 +1746,7 @@
         <w:trPr>
           <w:cantSplit/>
           <w:trHeight w:hRule="exact" w:val="847"/>
+          <w:tblHeader/>
         </w:trPr>
         <w:tc>
           <w:tcPr>
@@ -1700,7 +1763,6 @@
           <w:p>
             <w:pPr>
               <w:spacing w:after="0" w:line="240" w:lineRule="auto"/>
-              <w:jc w:val="center"/>
               <w:rPr>
                 <w:rFonts w:ascii="Montserrat" w:eastAsia="Times New Roman" w:hAnsi="Montserrat" w:cs="Calibri"/>
                 <w:b/>
@@ -1736,7 +1798,6 @@
           <w:p>
             <w:pPr>
               <w:spacing w:after="0" w:line="240" w:lineRule="auto"/>
-              <w:jc w:val="center"/>
               <w:rPr>
                 <w:rFonts w:ascii="Montserrat" w:eastAsia="Times New Roman" w:hAnsi="Montserrat" w:cs="Calibri"/>
                 <w:color w:val="000000"/>
@@ -1765,7 +1826,7 @@
                 <w:szCs w:val="24"/>
                 <w:lang w:eastAsia="en-AU"/>
               </w:rPr>
-              <w:t>user</w:t>
+              <w:t>country</w:t>
             </w:r>
             <w:proofErr w:type="gramEnd"/>
             <w:r>
@@ -1776,9 +1837,41 @@
                 <w:szCs w:val="24"/>
                 <w:lang w:eastAsia="en-AU"/>
               </w:rPr>
-              <w:t>_country</w:t>
+              <w:t>_name</w:t>
             </w:r>
             <w:proofErr w:type="spellEnd"/>
+            <w:r>
+              <w:rPr>
+                <w:rFonts w:ascii="Montserrat" w:eastAsia="Times New Roman" w:hAnsi="Montserrat" w:cs="Calibri"/>
+                <w:color w:val="000000"/>
+                <w:sz w:val="24"/>
+                <w:szCs w:val="24"/>
+                <w:lang w:eastAsia="en-AU"/>
+              </w:rPr>
+              <w:t>(</w:t>
+            </w:r>
+            <w:proofErr w:type="spellStart"/>
+            <w:r>
+              <w:rPr>
+                <w:rFonts w:ascii="Montserrat" w:eastAsia="Times New Roman" w:hAnsi="Montserrat" w:cs="Calibri"/>
+                <w:color w:val="000000"/>
+                <w:sz w:val="24"/>
+                <w:szCs w:val="24"/>
+                <w:lang w:eastAsia="en-AU"/>
+              </w:rPr>
+              <w:t>user_country</w:t>
+            </w:r>
+            <w:proofErr w:type="spellEnd"/>
+            <w:r>
+              <w:rPr>
+                <w:rFonts w:ascii="Montserrat" w:eastAsia="Times New Roman" w:hAnsi="Montserrat" w:cs="Calibri"/>
+                <w:color w:val="000000"/>
+                <w:sz w:val="24"/>
+                <w:szCs w:val="24"/>
+                <w:lang w:eastAsia="en-AU"/>
+              </w:rPr>
+              <w:t>)</w:t>
+            </w:r>
             <w:r>
               <w:rPr>
                 <w:rFonts w:ascii="Montserrat" w:eastAsia="Times New Roman" w:hAnsi="Montserrat" w:cs="Calibri"/>
@@ -1796,6 +1889,7 @@
         <w:trPr>
           <w:cantSplit/>
           <w:trHeight w:hRule="exact" w:val="2420"/>
+          <w:tblHeader/>
         </w:trPr>
         <w:tc>
           <w:tcPr>
@@ -1812,7 +1906,6 @@
           <w:p>
             <w:pPr>
               <w:spacing w:after="0" w:line="240" w:lineRule="auto"/>
-              <w:jc w:val="center"/>
               <w:rPr>
                 <w:rFonts w:ascii="Montserrat" w:eastAsia="Times New Roman" w:hAnsi="Montserrat" w:cs="Calibri"/>
                 <w:b/>
@@ -1848,7 +1941,6 @@
           <w:p>
             <w:pPr>
               <w:spacing w:after="0" w:line="240" w:lineRule="auto"/>
-              <w:jc w:val="center"/>
               <w:rPr>
                 <w:rFonts w:ascii="Montserrat" w:eastAsia="Times New Roman" w:hAnsi="Montserrat" w:cs="Calibri"/>
                 <w:color w:val="000000"/>
@@ -1963,7 +2055,6 @@
           <w:p>
             <w:pPr>
               <w:spacing w:after="0" w:line="240" w:lineRule="auto"/>
-              <w:jc w:val="center"/>
               <w:rPr>
                 <w:rFonts w:ascii="Montserrat" w:eastAsia="Times New Roman" w:hAnsi="Montserrat" w:cs="Calibri"/>
                 <w:color w:val="000000"/>
@@ -1982,7 +2073,6 @@
           <w:p>
             <w:pPr>
               <w:spacing w:after="0" w:line="240" w:lineRule="auto"/>
-              <w:jc w:val="center"/>
               <w:rPr>
                 <w:rFonts w:ascii="Montserrat" w:eastAsia="Times New Roman" w:hAnsi="Montserrat" w:cs="Calibri"/>
                 <w:color w:val="000000"/>
@@ -2045,7 +2135,6 @@
           <w:p>
             <w:pPr>
               <w:spacing w:after="0" w:line="240" w:lineRule="auto"/>
-              <w:jc w:val="center"/>
               <w:rPr>
                 <w:rFonts w:ascii="Montserrat" w:eastAsia="Times New Roman" w:hAnsi="Montserrat" w:cs="Calibri"/>
                 <w:color w:val="000000"/>
@@ -2067,6 +2156,7 @@
         <w:trPr>
           <w:cantSplit/>
           <w:trHeight w:hRule="exact" w:val="710"/>
+          <w:tblHeader/>
         </w:trPr>
         <w:tc>
           <w:tcPr>
@@ -2083,7 +2173,6 @@
           <w:p>
             <w:pPr>
               <w:spacing w:after="0" w:line="240" w:lineRule="auto"/>
-              <w:jc w:val="center"/>
               <w:rPr>
                 <w:rFonts w:ascii="Montserrat" w:eastAsia="Times New Roman" w:hAnsi="Montserrat" w:cs="Calibri"/>
                 <w:b/>
@@ -2119,7 +2208,6 @@
           <w:p>
             <w:pPr>
               <w:spacing w:after="0" w:line="240" w:lineRule="auto"/>
-              <w:jc w:val="center"/>
               <w:rPr>
                 <w:rFonts w:ascii="Montserrat" w:eastAsia="Times New Roman" w:hAnsi="Montserrat" w:cs="Calibri"/>
                 <w:color w:val="000000"/>
@@ -2142,7 +2230,7 @@
                 <w:color w:val="000000"/>
                 <w:lang w:eastAsia="en-AU"/>
               </w:rPr>
-              <w:t>user</w:t>
+              <w:t>country</w:t>
             </w:r>
             <w:proofErr w:type="gramEnd"/>
             <w:r>
@@ -2151,9 +2239,35 @@
                 <w:color w:val="000000"/>
                 <w:lang w:eastAsia="en-AU"/>
               </w:rPr>
-              <w:t>_passport</w:t>
+              <w:t>_name</w:t>
             </w:r>
             <w:proofErr w:type="spellEnd"/>
+            <w:r>
+              <w:rPr>
+                <w:rFonts w:ascii="Montserrat" w:eastAsia="Times New Roman" w:hAnsi="Montserrat" w:cs="Calibri"/>
+                <w:color w:val="000000"/>
+                <w:lang w:eastAsia="en-AU"/>
+              </w:rPr>
+              <w:t>(</w:t>
+            </w:r>
+            <w:proofErr w:type="spellStart"/>
+            <w:r>
+              <w:rPr>
+                <w:rFonts w:ascii="Montserrat" w:eastAsia="Times New Roman" w:hAnsi="Montserrat" w:cs="Calibri"/>
+                <w:color w:val="000000"/>
+                <w:lang w:eastAsia="en-AU"/>
+              </w:rPr>
+              <w:t>user_passport</w:t>
+            </w:r>
+            <w:proofErr w:type="spellEnd"/>
+            <w:r>
+              <w:rPr>
+                <w:rFonts w:ascii="Montserrat" w:eastAsia="Times New Roman" w:hAnsi="Montserrat" w:cs="Calibri"/>
+                <w:color w:val="000000"/>
+                <w:lang w:eastAsia="en-AU"/>
+              </w:rPr>
+              <w:t>)</w:t>
+            </w:r>
             <w:r>
               <w:rPr>
                 <w:rFonts w:ascii="Montserrat" w:eastAsia="Times New Roman" w:hAnsi="Montserrat" w:cs="Calibri"/>
@@ -2169,6 +2283,7 @@
         <w:trPr>
           <w:cantSplit/>
           <w:trHeight w:hRule="exact" w:val="706"/>
+          <w:tblHeader/>
         </w:trPr>
         <w:tc>
           <w:tcPr>
@@ -2185,7 +2300,6 @@
           <w:p>
             <w:pPr>
               <w:spacing w:after="0" w:line="240" w:lineRule="auto"/>
-              <w:jc w:val="center"/>
               <w:rPr>
                 <w:rFonts w:ascii="Montserrat" w:eastAsia="Times New Roman" w:hAnsi="Montserrat" w:cs="Calibri"/>
                 <w:b/>
@@ -2221,7 +2335,6 @@
           <w:p>
             <w:pPr>
               <w:spacing w:after="0" w:line="240" w:lineRule="auto"/>
-              <w:jc w:val="center"/>
               <w:rPr>
                 <w:rFonts w:ascii="Montserrat" w:eastAsia="Times New Roman" w:hAnsi="Montserrat" w:cs="Calibri"/>
                 <w:color w:val="000000"/>
@@ -2271,6 +2384,7 @@
         <w:trPr>
           <w:cantSplit/>
           <w:trHeight w:val="533"/>
+          <w:tblHeader/>
         </w:trPr>
         <w:tc>
           <w:tcPr>
@@ -2287,7 +2401,6 @@
           <w:p>
             <w:pPr>
               <w:spacing w:after="0" w:line="240" w:lineRule="auto"/>
-              <w:jc w:val="center"/>
               <w:rPr>
                 <w:rFonts w:ascii="Montserrat" w:eastAsia="Times New Roman" w:hAnsi="Montserrat" w:cs="Calibri"/>
                 <w:b/>
@@ -2323,7 +2436,6 @@
           <w:p>
             <w:pPr>
               <w:spacing w:after="0" w:line="240" w:lineRule="auto"/>
-              <w:jc w:val="center"/>
               <w:rPr>
                 <w:rFonts w:ascii="Montserrat" w:eastAsia="Times New Roman" w:hAnsi="Montserrat" w:cs="Calibri"/>
                 <w:color w:val="000000" w:themeColor="text1"/>
@@ -2389,6 +2501,7 @@
         <w:trPr>
           <w:cantSplit/>
           <w:trHeight w:val="533"/>
+          <w:tblHeader/>
         </w:trPr>
         <w:tc>
           <w:tcPr>
@@ -2405,23 +2518,23 @@
           <w:p>
             <w:pPr>
               <w:spacing w:after="0" w:line="240" w:lineRule="auto"/>
-              <w:jc w:val="center"/>
-              <w:rPr>
-                <w:rFonts w:ascii="Montserrat" w:eastAsia="Times New Roman" w:hAnsi="Montserrat" w:cs="Calibri"/>
-                <w:b/>
-                <w:bCs/>
-                <w:color w:val="000000"/>
-                <w:lang w:eastAsia="en-AU"/>
-              </w:rPr>
-            </w:pPr>
-            <w:r>
-              <w:rPr>
-                <w:rFonts w:ascii="Montserrat" w:eastAsia="Times New Roman" w:hAnsi="Montserrat" w:cs="Calibri"/>
-                <w:b/>
-                <w:bCs/>
-                <w:color w:val="000000"/>
-                <w:lang w:eastAsia="en-AU"/>
-              </w:rPr>
+              <w:rPr>
+                <w:rFonts w:ascii="Montserrat" w:eastAsia="Times New Roman" w:hAnsi="Montserrat" w:cs="Calibri"/>
+                <w:b/>
+                <w:bCs/>
+                <w:color w:val="000000"/>
+                <w:lang w:eastAsia="en-AU"/>
+              </w:rPr>
+            </w:pPr>
+            <w:r>
+              <w:rPr>
+                <w:rFonts w:ascii="Montserrat" w:eastAsia="Times New Roman" w:hAnsi="Montserrat" w:cs="Calibri"/>
+                <w:b/>
+                <w:bCs/>
+                <w:color w:val="000000"/>
+                <w:lang w:eastAsia="en-AU"/>
+              </w:rPr>
+              <w:lastRenderedPageBreak/>
               <w:t>Visa Type</w:t>
             </w:r>
           </w:p>
@@ -2441,7 +2554,6 @@
           <w:p>
             <w:pPr>
               <w:spacing w:after="0" w:line="240" w:lineRule="auto"/>
-              <w:jc w:val="center"/>
               <w:rPr>
                 <w:rFonts w:ascii="Montserrat" w:eastAsia="Times New Roman" w:hAnsi="Montserrat" w:cs="Calibri"/>
                 <w:color w:val="000000"/>
@@ -2478,7 +2590,6 @@
           <w:p>
             <w:pPr>
               <w:spacing w:after="0" w:line="240" w:lineRule="auto"/>
-              <w:jc w:val="center"/>
               <w:rPr>
                 <w:rFonts w:ascii="Montserrat" w:eastAsia="Times New Roman" w:hAnsi="Montserrat" w:cs="Calibri"/>
                 <w:color w:val="000000"/>
@@ -2533,7 +2644,6 @@
           <w:p>
             <w:pPr>
               <w:spacing w:after="0" w:line="240" w:lineRule="auto"/>
-              <w:jc w:val="center"/>
               <w:rPr>
                 <w:rFonts w:ascii="Montserrat" w:eastAsia="Times New Roman" w:hAnsi="Montserrat" w:cs="Calibri"/>
                 <w:color w:val="000000"/>
@@ -2552,7 +2662,6 @@
           <w:p>
             <w:pPr>
               <w:spacing w:after="0" w:line="240" w:lineRule="auto"/>
-              <w:jc w:val="center"/>
               <w:rPr>
                 <w:rFonts w:ascii="Montserrat" w:eastAsia="Times New Roman" w:hAnsi="Montserrat" w:cs="Calibri"/>
                 <w:color w:val="000000"/>
@@ -2571,7 +2680,6 @@
           <w:p>
             <w:pPr>
               <w:spacing w:after="0" w:line="240" w:lineRule="auto"/>
-              <w:jc w:val="center"/>
               <w:rPr>
                 <w:rFonts w:ascii="Montserrat" w:eastAsia="Times New Roman" w:hAnsi="Montserrat" w:cs="Calibri"/>
                 <w:color w:val="000000"/>
@@ -2593,6 +2701,7 @@
         <w:trPr>
           <w:cantSplit/>
           <w:trHeight w:val="533"/>
+          <w:tblHeader/>
         </w:trPr>
         <w:tc>
           <w:tcPr>
@@ -2609,7 +2718,6 @@
           <w:p>
             <w:pPr>
               <w:spacing w:after="0" w:line="240" w:lineRule="auto"/>
-              <w:jc w:val="center"/>
               <w:rPr>
                 <w:rFonts w:ascii="Montserrat" w:eastAsia="Times New Roman" w:hAnsi="Montserrat" w:cs="Calibri"/>
                 <w:b/>
@@ -2645,7 +2753,6 @@
           <w:p>
             <w:pPr>
               <w:spacing w:after="0" w:line="240" w:lineRule="auto"/>
-              <w:jc w:val="center"/>
               <w:rPr>
                 <w:rFonts w:ascii="Montserrat" w:eastAsia="Times New Roman" w:hAnsi="Montserrat" w:cs="Calibri"/>
                 <w:color w:val="000000"/>
@@ -2682,7 +2789,6 @@
           <w:p>
             <w:pPr>
               <w:spacing w:after="0" w:line="240" w:lineRule="auto"/>
-              <w:jc w:val="center"/>
               <w:rPr>
                 <w:rFonts w:ascii="Montserrat" w:eastAsia="Times New Roman" w:hAnsi="Montserrat" w:cs="Calibri"/>
                 <w:color w:val="000000"/>
@@ -2745,7 +2851,6 @@
           <w:p>
             <w:pPr>
               <w:spacing w:after="0" w:line="240" w:lineRule="auto"/>
-              <w:jc w:val="center"/>
               <w:rPr>
                 <w:rFonts w:ascii="Montserrat" w:eastAsia="Times New Roman" w:hAnsi="Montserrat" w:cs="Calibri"/>
                 <w:color w:val="000000"/>
@@ -2764,7 +2869,6 @@
           <w:p>
             <w:pPr>
               <w:spacing w:after="0" w:line="240" w:lineRule="auto"/>
-              <w:jc w:val="center"/>
               <w:rPr>
                 <w:rFonts w:ascii="Montserrat" w:eastAsia="Times New Roman" w:hAnsi="Montserrat" w:cs="Calibri"/>
                 <w:color w:val="000000"/>
@@ -2783,7 +2887,6 @@
           <w:p>
             <w:pPr>
               <w:spacing w:after="0" w:line="240" w:lineRule="auto"/>
-              <w:jc w:val="center"/>
               <w:rPr>
                 <w:rFonts w:ascii="Montserrat" w:eastAsia="Times New Roman" w:hAnsi="Montserrat" w:cs="Calibri"/>
                 <w:color w:val="000000"/>
@@ -2805,6 +2908,7 @@
         <w:trPr>
           <w:cantSplit/>
           <w:trHeight w:val="533"/>
+          <w:tblHeader/>
         </w:trPr>
         <w:tc>
           <w:tcPr>
@@ -2822,7 +2926,6 @@
           <w:p>
             <w:pPr>
               <w:spacing w:after="0" w:line="240" w:lineRule="auto"/>
-              <w:jc w:val="center"/>
               <w:rPr>
                 <w:rFonts w:ascii="Montserrat" w:eastAsia="Times New Roman" w:hAnsi="Montserrat" w:cs="Calibri"/>
                 <w:b/>
@@ -2879,7 +2982,6 @@
           <w:p>
             <w:pPr>
               <w:spacing w:after="0" w:line="240" w:lineRule="auto"/>
-              <w:jc w:val="center"/>
               <w:rPr>
                 <w:rFonts w:ascii="Montserrat" w:eastAsia="Times New Roman" w:hAnsi="Montserrat" w:cs="Calibri"/>
                 <w:color w:val="000000"/>
@@ -2937,6 +3039,7 @@
         <w:trPr>
           <w:cantSplit/>
           <w:trHeight w:val="533"/>
+          <w:tblHeader/>
         </w:trPr>
         <w:tc>
           <w:tcPr>
@@ -2953,7 +3056,6 @@
           <w:p>
             <w:pPr>
               <w:spacing w:after="0" w:line="240" w:lineRule="auto"/>
-              <w:jc w:val="center"/>
               <w:rPr>
                 <w:rFonts w:ascii="Montserrat" w:eastAsia="Times New Roman" w:hAnsi="Montserrat" w:cs="Calibri"/>
                 <w:b/>
@@ -2989,7 +3091,6 @@
           <w:p>
             <w:pPr>
               <w:spacing w:after="0" w:line="240" w:lineRule="auto"/>
-              <w:jc w:val="center"/>
               <w:rPr>
                 <w:rFonts w:ascii="Montserrat" w:eastAsia="Times New Roman" w:hAnsi="Montserrat" w:cs="Calibri"/>
                 <w:color w:val="000000"/>
@@ -3044,18 +3145,16 @@
           <w:p>
             <w:pPr>
               <w:spacing w:after="0" w:line="240" w:lineRule="auto"/>
-              <w:jc w:val="center"/>
-              <w:rPr>
-                <w:rFonts w:ascii="Montserrat" w:eastAsia="Times New Roman" w:hAnsi="Montserrat" w:cs="Calibri"/>
-                <w:color w:val="000000"/>
-                <w:lang w:eastAsia="en-AU"/>
-              </w:rPr>
-            </w:pPr>
-          </w:p>
-          <w:p>
-            <w:pPr>
-              <w:spacing w:after="0" w:line="240" w:lineRule="auto"/>
-              <w:jc w:val="center"/>
+              <w:rPr>
+                <w:rFonts w:ascii="Montserrat" w:eastAsia="Times New Roman" w:hAnsi="Montserrat" w:cs="Calibri"/>
+                <w:color w:val="000000"/>
+                <w:lang w:eastAsia="en-AU"/>
+              </w:rPr>
+            </w:pPr>
+          </w:p>
+          <w:p>
+            <w:pPr>
+              <w:spacing w:after="0" w:line="240" w:lineRule="auto"/>
               <w:rPr>
                 <w:rFonts w:ascii="Montserrat" w:eastAsia="Times New Roman" w:hAnsi="Montserrat" w:cs="Calibri"/>
                 <w:color w:val="000000"/>
@@ -3092,7 +3191,6 @@
           <w:p>
             <w:pPr>
               <w:spacing w:after="0" w:line="240" w:lineRule="auto"/>
-              <w:jc w:val="center"/>
               <w:rPr>
                 <w:rFonts w:ascii="Montserrat" w:eastAsia="Times New Roman" w:hAnsi="Montserrat" w:cs="Calibri"/>
                 <w:color w:val="000000"/>
@@ -3147,7 +3245,6 @@
           <w:p>
             <w:pPr>
               <w:spacing w:after="0" w:line="240" w:lineRule="auto"/>
-              <w:jc w:val="center"/>
               <w:rPr>
                 <w:rFonts w:ascii="Montserrat" w:eastAsia="Times New Roman" w:hAnsi="Montserrat" w:cs="Calibri"/>
                 <w:color w:val="000000"/>
@@ -3169,6 +3266,7 @@
         <w:trPr>
           <w:cantSplit/>
           <w:trHeight w:val="533"/>
+          <w:tblHeader/>
         </w:trPr>
         <w:tc>
           <w:tcPr>
@@ -3185,7 +3283,6 @@
           <w:p>
             <w:pPr>
               <w:spacing w:after="0" w:line="240" w:lineRule="auto"/>
-              <w:jc w:val="center"/>
               <w:rPr>
                 <w:rFonts w:ascii="Montserrat" w:eastAsia="Times New Roman" w:hAnsi="Montserrat" w:cs="Calibri"/>
                 <w:b/>
@@ -3221,7 +3318,6 @@
           <w:p>
             <w:pPr>
               <w:spacing w:after="0" w:line="240" w:lineRule="auto"/>
-              <w:jc w:val="center"/>
               <w:rPr>
                 <w:rFonts w:ascii="Montserrat" w:eastAsia="Times New Roman" w:hAnsi="Montserrat" w:cs="Calibri"/>
                 <w:color w:val="000000"/>
@@ -3271,6 +3367,7 @@
         <w:trPr>
           <w:cantSplit/>
           <w:trHeight w:val="533"/>
+          <w:tblHeader/>
         </w:trPr>
         <w:tc>
           <w:tcPr>
@@ -3287,7 +3384,6 @@
           <w:p>
             <w:pPr>
               <w:spacing w:after="0" w:line="240" w:lineRule="auto"/>
-              <w:jc w:val="center"/>
               <w:rPr>
                 <w:rFonts w:ascii="Montserrat" w:eastAsia="Times New Roman" w:hAnsi="Montserrat" w:cs="Calibri"/>
                 <w:b/>
@@ -3323,7 +3419,6 @@
           <w:p>
             <w:pPr>
               <w:spacing w:after="0" w:line="240" w:lineRule="auto"/>
-              <w:jc w:val="center"/>
               <w:rPr>
                 <w:rFonts w:ascii="Montserrat" w:eastAsia="Times New Roman" w:hAnsi="Montserrat" w:cs="Calibri"/>
                 <w:color w:val="000000"/>
@@ -3423,6 +3518,7 @@
       <w:tr>
         <w:trPr>
           <w:trHeight w:val="507"/>
+          <w:tblHeader/>
         </w:trPr>
         <w:tc>
           <w:tcPr>
@@ -3440,7 +3536,6 @@
           <w:p>
             <w:pPr>
               <w:spacing w:after="0" w:line="240" w:lineRule="auto"/>
-              <w:jc w:val="center"/>
               <w:rPr>
                 <w:rFonts w:ascii="Montserrat" w:eastAsia="Times New Roman" w:hAnsi="Montserrat" w:cs="Calibri"/>
                 <w:b/>
@@ -3457,6 +3552,7 @@
                 <w:color w:val="FFFFFF" w:themeColor="background1"/>
                 <w:lang w:eastAsia="en-AU"/>
               </w:rPr>
+              <w:lastRenderedPageBreak/>
               <w:t>Question</w:t>
             </w:r>
           </w:p>
@@ -3477,7 +3573,6 @@
           <w:p>
             <w:pPr>
               <w:spacing w:after="0" w:line="240" w:lineRule="auto"/>
-              <w:jc w:val="center"/>
               <w:rPr>
                 <w:rFonts w:ascii="Montserrat" w:eastAsia="Times New Roman" w:hAnsi="Montserrat" w:cs="Calibri"/>
                 <w:b/>
@@ -3502,6 +3597,7 @@
       <w:tr>
         <w:trPr>
           <w:trHeight w:val="507"/>
+          <w:tblHeader/>
         </w:trPr>
         <w:tc>
           <w:tcPr>
@@ -3519,7 +3615,6 @@
           <w:p>
             <w:pPr>
               <w:spacing w:after="0" w:line="240" w:lineRule="auto"/>
-              <w:jc w:val="center"/>
               <w:rPr>
                 <w:rFonts w:ascii="Montserrat" w:eastAsia="Times New Roman" w:hAnsi="Montserrat" w:cs="Calibri"/>
                 <w:b/>
@@ -3556,7 +3651,6 @@
           <w:p>
             <w:pPr>
               <w:spacing w:after="0" w:line="240" w:lineRule="auto"/>
-              <w:jc w:val="center"/>
               <w:rPr>
                 <w:rFonts w:ascii="Montserrat" w:eastAsia="Times New Roman" w:hAnsi="Montserrat" w:cs="Calibri"/>
                 <w:color w:val="000000"/>
@@ -3577,6 +3671,7 @@
       <w:tr>
         <w:trPr>
           <w:trHeight w:val="507"/>
+          <w:tblHeader/>
         </w:trPr>
         <w:tc>
           <w:tcPr>
@@ -3594,25 +3689,63 @@
           <w:p>
             <w:pPr>
               <w:spacing w:after="0" w:line="240" w:lineRule="auto"/>
-              <w:jc w:val="center"/>
-              <w:rPr>
-                <w:rFonts w:ascii="Montserrat" w:eastAsia="Times New Roman" w:hAnsi="Montserrat" w:cs="Calibri"/>
-                <w:b/>
-                <w:bCs/>
-                <w:color w:val="000000"/>
-                <w:lang w:eastAsia="en-AU"/>
-              </w:rPr>
-            </w:pPr>
-            <w:r>
-              <w:rPr>
-                <w:rFonts w:ascii="Montserrat" w:eastAsia="Times New Roman" w:hAnsi="Montserrat" w:cs="Calibri"/>
-                <w:b/>
-                <w:bCs/>
-                <w:color w:val="000000"/>
-                <w:lang w:eastAsia="en-AU"/>
-              </w:rPr>
-              <w:lastRenderedPageBreak/>
-              <w:t>Does the main applicant speak another language and is a translator required?</w:t>
+              <w:rPr>
+                <w:rFonts w:ascii="Montserrat" w:eastAsia="Times New Roman" w:hAnsi="Montserrat" w:cs="Calibri"/>
+                <w:b/>
+                <w:bCs/>
+                <w:color w:val="000000"/>
+                <w:lang w:eastAsia="en-AU"/>
+              </w:rPr>
+            </w:pPr>
+            <w:r>
+              <w:rPr>
+                <w:rFonts w:ascii="Montserrat" w:eastAsia="Times New Roman" w:hAnsi="Montserrat" w:cs="Calibri"/>
+                <w:b/>
+                <w:bCs/>
+                <w:color w:val="000000"/>
+                <w:lang w:eastAsia="en-AU"/>
+              </w:rPr>
+              <w:t xml:space="preserve">Does the </w:t>
+            </w:r>
+            <w:r>
+              <w:rPr>
+                <w:rFonts w:ascii="Montserrat" w:eastAsia="Times New Roman" w:hAnsi="Montserrat" w:cs="Calibri"/>
+                <w:b/>
+                <w:bCs/>
+                <w:color w:val="000000"/>
+                <w:lang w:eastAsia="en-AU"/>
+              </w:rPr>
+              <w:t>M</w:t>
+            </w:r>
+            <w:r>
+              <w:rPr>
+                <w:rFonts w:ascii="Montserrat" w:eastAsia="Times New Roman" w:hAnsi="Montserrat" w:cs="Calibri"/>
+                <w:b/>
+                <w:bCs/>
+                <w:color w:val="000000"/>
+                <w:lang w:eastAsia="en-AU"/>
+              </w:rPr>
+              <w:t xml:space="preserve">ain </w:t>
+            </w:r>
+            <w:r>
+              <w:rPr>
+                <w:rFonts w:ascii="Montserrat" w:eastAsia="Times New Roman" w:hAnsi="Montserrat" w:cs="Calibri"/>
+                <w:b/>
+                <w:bCs/>
+                <w:color w:val="000000"/>
+                <w:lang w:eastAsia="en-AU"/>
+              </w:rPr>
+              <w:t>A</w:t>
+            </w:r>
+            <w:r>
+              <w:rPr>
+                <w:rFonts w:ascii="Montserrat" w:eastAsia="Times New Roman" w:hAnsi="Montserrat" w:cs="Calibri"/>
+                <w:b/>
+                <w:bCs/>
+                <w:color w:val="000000"/>
+                <w:lang w:eastAsia="en-AU"/>
+              </w:rPr>
+              <w:t>pplicant speak another language and is a translator required?</w:t>
             </w:r>
           </w:p>
         </w:tc>
@@ -3632,7 +3765,6 @@
           <w:p>
             <w:pPr>
               <w:spacing w:after="0" w:line="240" w:lineRule="auto"/>
-              <w:jc w:val="center"/>
               <w:rPr>
                 <w:rFonts w:ascii="Montserrat" w:eastAsia="Times New Roman" w:hAnsi="Montserrat" w:cs="Calibri"/>
                 <w:color w:val="000000"/>
@@ -3687,7 +3819,6 @@
           <w:p>
             <w:pPr>
               <w:spacing w:after="0" w:line="240" w:lineRule="auto"/>
-              <w:jc w:val="center"/>
               <w:rPr>
                 <w:rFonts w:ascii="Montserrat" w:eastAsia="Times New Roman" w:hAnsi="Montserrat" w:cs="Calibri"/>
                 <w:color w:val="000000"/>
@@ -3724,7 +3855,6 @@
           <w:p>
             <w:pPr>
               <w:spacing w:after="0" w:line="240" w:lineRule="auto"/>
-              <w:jc w:val="center"/>
               <w:rPr>
                 <w:rFonts w:ascii="Montserrat" w:eastAsia="Times New Roman" w:hAnsi="Montserrat" w:cs="Calibri"/>
                 <w:color w:val="000000"/>
@@ -3797,7 +3927,6 @@
           <w:p>
             <w:pPr>
               <w:spacing w:after="0" w:line="240" w:lineRule="auto"/>
-              <w:jc w:val="center"/>
               <w:rPr>
                 <w:rFonts w:ascii="Montserrat" w:eastAsia="Times New Roman" w:hAnsi="Montserrat" w:cs="Calibri"/>
                 <w:color w:val="000000"/>
@@ -3826,7 +3955,6 @@
           <w:p>
             <w:pPr>
               <w:spacing w:after="0" w:line="240" w:lineRule="auto"/>
-              <w:jc w:val="center"/>
               <w:rPr>
                 <w:rFonts w:ascii="Montserrat" w:eastAsia="Times New Roman" w:hAnsi="Montserrat" w:cs="Calibri"/>
                 <w:color w:val="000000"/>
@@ -3845,7 +3973,6 @@
           <w:p>
             <w:pPr>
               <w:spacing w:after="0" w:line="240" w:lineRule="auto"/>
-              <w:jc w:val="center"/>
               <w:rPr>
                 <w:rFonts w:ascii="Montserrat" w:eastAsia="Times New Roman" w:hAnsi="Montserrat" w:cs="Calibri"/>
                 <w:color w:val="000000"/>
@@ -3874,7 +4001,6 @@
           <w:p>
             <w:pPr>
               <w:spacing w:after="0" w:line="240" w:lineRule="auto"/>
-              <w:jc w:val="center"/>
               <w:rPr>
                 <w:rFonts w:ascii="Montserrat" w:eastAsia="Times New Roman" w:hAnsi="Montserrat" w:cs="Calibri"/>
                 <w:color w:val="000000"/>
@@ -3895,6 +4021,7 @@
       <w:tr>
         <w:trPr>
           <w:trHeight w:val="507"/>
+          <w:tblHeader/>
         </w:trPr>
         <w:tc>
           <w:tcPr>
@@ -3912,24 +4039,63 @@
           <w:p>
             <w:pPr>
               <w:spacing w:after="0" w:line="240" w:lineRule="auto"/>
-              <w:jc w:val="center"/>
-              <w:rPr>
-                <w:rFonts w:ascii="Montserrat" w:eastAsia="Times New Roman" w:hAnsi="Montserrat" w:cs="Calibri"/>
-                <w:b/>
-                <w:bCs/>
-                <w:color w:val="000000"/>
-                <w:lang w:eastAsia="en-AU"/>
-              </w:rPr>
-            </w:pPr>
-            <w:r>
-              <w:rPr>
-                <w:rFonts w:ascii="Montserrat" w:eastAsia="Times New Roman" w:hAnsi="Montserrat" w:cs="Calibri"/>
-                <w:b/>
-                <w:bCs/>
-                <w:color w:val="000000"/>
-                <w:lang w:eastAsia="en-AU"/>
-              </w:rPr>
-              <w:t>Are you the main applicant?</w:t>
+              <w:rPr>
+                <w:rFonts w:ascii="Montserrat" w:eastAsia="Times New Roman" w:hAnsi="Montserrat" w:cs="Calibri"/>
+                <w:b/>
+                <w:bCs/>
+                <w:color w:val="000000"/>
+                <w:lang w:eastAsia="en-AU"/>
+              </w:rPr>
+            </w:pPr>
+            <w:r>
+              <w:rPr>
+                <w:rFonts w:ascii="Montserrat" w:eastAsia="Times New Roman" w:hAnsi="Montserrat" w:cs="Calibri"/>
+                <w:b/>
+                <w:bCs/>
+                <w:color w:val="000000"/>
+                <w:lang w:eastAsia="en-AU"/>
+              </w:rPr>
+              <w:t xml:space="preserve">Are you the </w:t>
+            </w:r>
+            <w:r>
+              <w:rPr>
+                <w:rFonts w:ascii="Montserrat" w:eastAsia="Times New Roman" w:hAnsi="Montserrat" w:cs="Calibri"/>
+                <w:b/>
+                <w:bCs/>
+                <w:color w:val="000000"/>
+                <w:lang w:eastAsia="en-AU"/>
+              </w:rPr>
+              <w:t>M</w:t>
+            </w:r>
+            <w:r>
+              <w:rPr>
+                <w:rFonts w:ascii="Montserrat" w:eastAsia="Times New Roman" w:hAnsi="Montserrat" w:cs="Calibri"/>
+                <w:b/>
+                <w:bCs/>
+                <w:color w:val="000000"/>
+                <w:lang w:eastAsia="en-AU"/>
+              </w:rPr>
+              <w:t xml:space="preserve">ain </w:t>
+            </w:r>
+            <w:r>
+              <w:rPr>
+                <w:rFonts w:ascii="Montserrat" w:eastAsia="Times New Roman" w:hAnsi="Montserrat" w:cs="Calibri"/>
+                <w:b/>
+                <w:bCs/>
+                <w:color w:val="000000"/>
+                <w:lang w:eastAsia="en-AU"/>
+              </w:rPr>
+              <w:t>A</w:t>
+            </w:r>
+            <w:r>
+              <w:rPr>
+                <w:rFonts w:ascii="Montserrat" w:eastAsia="Times New Roman" w:hAnsi="Montserrat" w:cs="Calibri"/>
+                <w:b/>
+                <w:bCs/>
+                <w:color w:val="000000"/>
+                <w:lang w:eastAsia="en-AU"/>
+              </w:rPr>
+              <w:t>pplicant?</w:t>
             </w:r>
           </w:p>
         </w:tc>
@@ -3949,7 +4115,6 @@
           <w:p>
             <w:pPr>
               <w:spacing w:after="0" w:line="240" w:lineRule="auto"/>
-              <w:jc w:val="center"/>
               <w:rPr>
                 <w:rFonts w:ascii="Montserrat" w:eastAsia="Times New Roman" w:hAnsi="Montserrat" w:cs="Calibri"/>
                 <w:color w:val="000000"/>
@@ -4002,7 +4167,6 @@
           <w:p>
             <w:pPr>
               <w:spacing w:after="0" w:line="240" w:lineRule="auto"/>
-              <w:jc w:val="center"/>
               <w:rPr>
                 <w:rFonts w:ascii="Montserrat" w:eastAsia="Times New Roman" w:hAnsi="Montserrat" w:cs="Calibri"/>
                 <w:color w:val="000000"/>
@@ -4021,7 +4185,6 @@
           <w:p>
             <w:pPr>
               <w:spacing w:after="0" w:line="240" w:lineRule="auto"/>
-              <w:jc w:val="center"/>
               <w:rPr>
                 <w:rFonts w:ascii="Montserrat" w:eastAsia="Times New Roman" w:hAnsi="Montserrat" w:cs="Calibri"/>
                 <w:color w:val="000000"/>
@@ -4040,7 +4203,6 @@
           <w:p>
             <w:pPr>
               <w:spacing w:after="0" w:line="240" w:lineRule="auto"/>
-              <w:jc w:val="center"/>
               <w:rPr>
                 <w:rFonts w:ascii="Montserrat" w:eastAsia="Times New Roman" w:hAnsi="Montserrat" w:cs="Calibri"/>
                 <w:color w:val="000000"/>
@@ -4059,7 +4221,6 @@
           <w:p>
             <w:pPr>
               <w:spacing w:after="0" w:line="240" w:lineRule="auto"/>
-              <w:jc w:val="center"/>
               <w:rPr>
                 <w:rFonts w:ascii="Montserrat" w:eastAsia="Times New Roman" w:hAnsi="Montserrat" w:cs="Calibri"/>
                 <w:color w:val="000000"/>
@@ -4080,6 +4241,7 @@
       <w:tr>
         <w:trPr>
           <w:trHeight w:val="507"/>
+          <w:tblHeader/>
         </w:trPr>
         <w:tc>
           <w:tcPr>
@@ -4097,7 +4259,6 @@
           <w:p>
             <w:pPr>
               <w:spacing w:after="0" w:line="240" w:lineRule="auto"/>
-              <w:jc w:val="center"/>
               <w:rPr>
                 <w:rFonts w:ascii="Montserrat" w:eastAsia="Times New Roman" w:hAnsi="Montserrat" w:cs="Calibri"/>
                 <w:b/>
@@ -4134,7 +4295,6 @@
           <w:p>
             <w:pPr>
               <w:spacing w:after="0" w:line="240" w:lineRule="auto"/>
-              <w:jc w:val="center"/>
               <w:rPr>
                 <w:rFonts w:ascii="Montserrat" w:eastAsia="Times New Roman" w:hAnsi="Montserrat" w:cs="Calibri"/>
                 <w:color w:val="000000"/>
@@ -4183,6 +4343,7 @@
       <w:tr>
         <w:trPr>
           <w:trHeight w:val="507"/>
+          <w:tblHeader/>
         </w:trPr>
         <w:tc>
           <w:tcPr>
@@ -4200,7 +4361,6 @@
           <w:p>
             <w:pPr>
               <w:spacing w:after="0" w:line="240" w:lineRule="auto"/>
-              <w:jc w:val="center"/>
               <w:rPr>
                 <w:rFonts w:ascii="Montserrat" w:eastAsia="Times New Roman" w:hAnsi="Montserrat" w:cs="Calibri"/>
                 <w:b/>
@@ -4237,7 +4397,6 @@
           <w:p>
             <w:pPr>
               <w:spacing w:after="0" w:line="240" w:lineRule="auto"/>
-              <w:jc w:val="center"/>
               <w:rPr>
                 <w:rFonts w:ascii="Montserrat" w:eastAsia="Times New Roman" w:hAnsi="Montserrat" w:cs="Calibri"/>
                 <w:color w:val="000000"/>
@@ -4304,6 +4463,7 @@
       <w:tr>
         <w:trPr>
           <w:trHeight w:val="507"/>
+          <w:tblHeader/>
         </w:trPr>
         <w:tc>
           <w:tcPr>
@@ -4321,7 +4481,6 @@
           <w:p>
             <w:pPr>
               <w:spacing w:after="0" w:line="240" w:lineRule="auto"/>
-              <w:jc w:val="center"/>
               <w:rPr>
                 <w:rFonts w:ascii="Montserrat" w:eastAsia="Times New Roman" w:hAnsi="Montserrat" w:cs="Calibri"/>
                 <w:b/>
@@ -4358,7 +4517,6 @@
           <w:p>
             <w:pPr>
               <w:spacing w:after="0" w:line="240" w:lineRule="auto"/>
-              <w:jc w:val="center"/>
               <w:rPr>
                 <w:rFonts w:ascii="Montserrat" w:eastAsia="Times New Roman" w:hAnsi="Montserrat" w:cs="Calibri"/>
                 <w:color w:val="000000"/>
@@ -4407,6 +4565,7 @@
       <w:tr>
         <w:trPr>
           <w:trHeight w:val="507"/>
+          <w:tblHeader/>
         </w:trPr>
         <w:tc>
           <w:tcPr>
@@ -4424,7 +4583,6 @@
           <w:p>
             <w:pPr>
               <w:spacing w:after="0" w:line="240" w:lineRule="auto"/>
-              <w:jc w:val="center"/>
               <w:rPr>
                 <w:rFonts w:ascii="Montserrat" w:eastAsia="Times New Roman" w:hAnsi="Montserrat" w:cs="Calibri"/>
                 <w:b/>
@@ -4461,7 +4619,6 @@
           <w:p>
             <w:pPr>
               <w:spacing w:after="0" w:line="240" w:lineRule="auto"/>
-              <w:jc w:val="center"/>
               <w:rPr>
                 <w:rFonts w:ascii="Montserrat" w:eastAsia="Times New Roman" w:hAnsi="Montserrat" w:cs="Calibri"/>
                 <w:color w:val="000000"/>
@@ -4510,6 +4667,7 @@
       <w:tr>
         <w:trPr>
           <w:trHeight w:val="507"/>
+          <w:tblHeader/>
         </w:trPr>
         <w:tc>
           <w:tcPr>
@@ -4527,7 +4685,6 @@
           <w:p>
             <w:pPr>
               <w:spacing w:after="0" w:line="240" w:lineRule="auto"/>
-              <w:jc w:val="center"/>
               <w:rPr>
                 <w:rFonts w:ascii="Montserrat" w:eastAsia="Times New Roman" w:hAnsi="Montserrat" w:cs="Calibri"/>
                 <w:b/>
@@ -4564,7 +4721,6 @@
           <w:p>
             <w:pPr>
               <w:spacing w:after="0" w:line="240" w:lineRule="auto"/>
-              <w:jc w:val="center"/>
               <w:rPr>
                 <w:rFonts w:ascii="Montserrat" w:eastAsia="Times New Roman" w:hAnsi="Montserrat" w:cs="Calibri"/>
                 <w:color w:val="000000"/>
@@ -4687,6 +4843,7 @@
       <w:tr>
         <w:trPr>
           <w:trHeight w:val="507"/>
+          <w:tblHeader/>
         </w:trPr>
         <w:tc>
           <w:tcPr>
@@ -4704,7 +4861,6 @@
           <w:p>
             <w:pPr>
               <w:spacing w:after="0" w:line="240" w:lineRule="auto"/>
-              <w:jc w:val="center"/>
               <w:rPr>
                 <w:rFonts w:ascii="Montserrat" w:eastAsia="Times New Roman" w:hAnsi="Montserrat" w:cs="Calibri"/>
                 <w:b/>
@@ -4741,7 +4897,6 @@
           <w:p>
             <w:pPr>
               <w:spacing w:after="0" w:line="240" w:lineRule="auto"/>
-              <w:jc w:val="center"/>
               <w:rPr>
                 <w:rFonts w:ascii="Montserrat" w:eastAsia="Times New Roman" w:hAnsi="Montserrat" w:cs="Calibri"/>
                 <w:color w:val="000000"/>
@@ -4770,7 +4925,7 @@
                 <w:szCs w:val="24"/>
                 <w:lang w:eastAsia="en-AU"/>
               </w:rPr>
-              <w:t>user</w:t>
+              <w:t>country</w:t>
             </w:r>
             <w:proofErr w:type="gramEnd"/>
             <w:r>
@@ -4781,9 +4936,41 @@
                 <w:szCs w:val="24"/>
                 <w:lang w:eastAsia="en-AU"/>
               </w:rPr>
-              <w:t>_country</w:t>
+              <w:t>_name</w:t>
             </w:r>
             <w:proofErr w:type="spellEnd"/>
+            <w:r>
+              <w:rPr>
+                <w:rFonts w:ascii="Montserrat" w:eastAsia="Times New Roman" w:hAnsi="Montserrat" w:cs="Calibri"/>
+                <w:color w:val="000000"/>
+                <w:sz w:val="24"/>
+                <w:szCs w:val="24"/>
+                <w:lang w:eastAsia="en-AU"/>
+              </w:rPr>
+              <w:t>(</w:t>
+            </w:r>
+            <w:proofErr w:type="spellStart"/>
+            <w:r>
+              <w:rPr>
+                <w:rFonts w:ascii="Montserrat" w:eastAsia="Times New Roman" w:hAnsi="Montserrat" w:cs="Calibri"/>
+                <w:color w:val="000000"/>
+                <w:sz w:val="24"/>
+                <w:szCs w:val="24"/>
+                <w:lang w:eastAsia="en-AU"/>
+              </w:rPr>
+              <w:t>user_country</w:t>
+            </w:r>
+            <w:proofErr w:type="spellEnd"/>
+            <w:r>
+              <w:rPr>
+                <w:rFonts w:ascii="Montserrat" w:eastAsia="Times New Roman" w:hAnsi="Montserrat" w:cs="Calibri"/>
+                <w:color w:val="000000"/>
+                <w:sz w:val="24"/>
+                <w:szCs w:val="24"/>
+                <w:lang w:eastAsia="en-AU"/>
+              </w:rPr>
+              <w:t>)</w:t>
+            </w:r>
             <w:r>
               <w:rPr>
                 <w:rFonts w:ascii="Montserrat" w:eastAsia="Times New Roman" w:hAnsi="Montserrat" w:cs="Calibri"/>
@@ -4800,6 +4987,7 @@
       <w:tr>
         <w:trPr>
           <w:trHeight w:val="507"/>
+          <w:tblHeader/>
         </w:trPr>
         <w:tc>
           <w:tcPr>
@@ -4817,7 +5005,6 @@
           <w:p>
             <w:pPr>
               <w:spacing w:after="0" w:line="240" w:lineRule="auto"/>
-              <w:jc w:val="center"/>
               <w:rPr>
                 <w:rFonts w:ascii="Montserrat" w:eastAsia="Times New Roman" w:hAnsi="Montserrat" w:cs="Calibri"/>
                 <w:b/>
@@ -4854,7 +5041,6 @@
           <w:p>
             <w:pPr>
               <w:spacing w:after="0" w:line="240" w:lineRule="auto"/>
-              <w:jc w:val="center"/>
               <w:rPr>
                 <w:rFonts w:ascii="Montserrat" w:eastAsia="Times New Roman" w:hAnsi="Montserrat" w:cs="Calibri"/>
                 <w:color w:val="000000"/>
@@ -4977,7 +5163,6 @@
           <w:p>
             <w:pPr>
               <w:spacing w:after="0" w:line="240" w:lineRule="auto"/>
-              <w:jc w:val="center"/>
               <w:rPr>
                 <w:rFonts w:ascii="Montserrat" w:eastAsia="Times New Roman" w:hAnsi="Montserrat" w:cs="Calibri"/>
                 <w:color w:val="000000"/>
@@ -4996,7 +5181,6 @@
           <w:p>
             <w:pPr>
               <w:spacing w:after="0" w:line="240" w:lineRule="auto"/>
-              <w:jc w:val="center"/>
               <w:rPr>
                 <w:rFonts w:ascii="Montserrat" w:eastAsia="Times New Roman" w:hAnsi="Montserrat" w:cs="Calibri"/>
                 <w:color w:val="000000"/>
@@ -5059,7 +5243,6 @@
           <w:p>
             <w:pPr>
               <w:spacing w:after="0" w:line="240" w:lineRule="auto"/>
-              <w:jc w:val="center"/>
               <w:rPr>
                 <w:rFonts w:ascii="Montserrat" w:eastAsia="Times New Roman" w:hAnsi="Montserrat" w:cs="Calibri"/>
                 <w:color w:val="000000"/>
@@ -5080,6 +5263,7 @@
       <w:tr>
         <w:trPr>
           <w:trHeight w:val="507"/>
+          <w:tblHeader/>
         </w:trPr>
         <w:tc>
           <w:tcPr>
@@ -5098,7 +5282,6 @@
           <w:p>
             <w:pPr>
               <w:spacing w:after="0" w:line="240" w:lineRule="auto"/>
-              <w:jc w:val="center"/>
               <w:rPr>
                 <w:rFonts w:ascii="Montserrat" w:eastAsia="Times New Roman" w:hAnsi="Montserrat" w:cs="Calibri"/>
                 <w:b/>
@@ -5136,18 +5319,16 @@
           <w:p>
             <w:pPr>
               <w:spacing w:after="0" w:line="240" w:lineRule="auto"/>
-              <w:jc w:val="center"/>
-              <w:rPr>
-                <w:rFonts w:ascii="Montserrat" w:eastAsia="Times New Roman" w:hAnsi="Montserrat" w:cs="Calibri"/>
-                <w:color w:val="000000"/>
-                <w:lang w:eastAsia="en-AU"/>
-              </w:rPr>
-            </w:pPr>
-          </w:p>
-          <w:p>
-            <w:pPr>
-              <w:spacing w:after="0" w:line="240" w:lineRule="auto"/>
-              <w:jc w:val="center"/>
+              <w:rPr>
+                <w:rFonts w:ascii="Montserrat" w:eastAsia="Times New Roman" w:hAnsi="Montserrat" w:cs="Calibri"/>
+                <w:color w:val="000000"/>
+                <w:lang w:eastAsia="en-AU"/>
+              </w:rPr>
+            </w:pPr>
+          </w:p>
+          <w:p>
+            <w:pPr>
+              <w:spacing w:after="0" w:line="240" w:lineRule="auto"/>
               <w:rPr>
                 <w:rFonts w:ascii="Montserrat" w:eastAsia="Times New Roman" w:hAnsi="Montserrat" w:cs="Calibri"/>
                 <w:color w:val="000000"/>
@@ -5244,18 +5425,16 @@
           <w:p>
             <w:pPr>
               <w:spacing w:after="0" w:line="240" w:lineRule="auto"/>
-              <w:jc w:val="center"/>
-              <w:rPr>
-                <w:rFonts w:ascii="Montserrat" w:eastAsia="Times New Roman" w:hAnsi="Montserrat" w:cs="Calibri"/>
-                <w:color w:val="000000"/>
-                <w:lang w:eastAsia="en-AU"/>
-              </w:rPr>
-            </w:pPr>
-          </w:p>
-          <w:p>
-            <w:pPr>
-              <w:spacing w:after="0" w:line="240" w:lineRule="auto"/>
-              <w:jc w:val="center"/>
+              <w:rPr>
+                <w:rFonts w:ascii="Montserrat" w:eastAsia="Times New Roman" w:hAnsi="Montserrat" w:cs="Calibri"/>
+                <w:color w:val="000000"/>
+                <w:lang w:eastAsia="en-AU"/>
+              </w:rPr>
+            </w:pPr>
+          </w:p>
+          <w:p>
+            <w:pPr>
+              <w:spacing w:after="0" w:line="240" w:lineRule="auto"/>
               <w:rPr>
                 <w:rFonts w:ascii="Montserrat" w:eastAsia="Times New Roman" w:hAnsi="Montserrat" w:cs="Calibri"/>
                 <w:color w:val="000000"/>
@@ -5268,6 +5447,7 @@
       <w:tr>
         <w:trPr>
           <w:trHeight w:hRule="exact" w:val="680"/>
+          <w:tblHeader/>
         </w:trPr>
         <w:tc>
           <w:tcPr>
@@ -5286,7 +5466,6 @@
           <w:p>
             <w:pPr>
               <w:spacing w:after="0" w:line="240" w:lineRule="auto"/>
-              <w:jc w:val="center"/>
               <w:rPr>
                 <w:rFonts w:ascii="Montserrat" w:eastAsia="Times New Roman" w:hAnsi="Montserrat" w:cs="Calibri"/>
                 <w:b/>
@@ -5334,7 +5513,6 @@
           <w:p>
             <w:pPr>
               <w:spacing w:after="0" w:line="240" w:lineRule="auto"/>
-              <w:jc w:val="center"/>
               <w:rPr>
                 <w:rFonts w:ascii="Montserrat" w:eastAsia="Times New Roman" w:hAnsi="Montserrat" w:cs="Calibri"/>
                 <w:color w:val="000000"/>
@@ -5405,7 +5583,6 @@
           <w:p>
             <w:pPr>
               <w:spacing w:after="0" w:line="240" w:lineRule="auto"/>
-              <w:jc w:val="center"/>
               <w:rPr>
                 <w:rFonts w:ascii="Montserrat" w:eastAsia="Times New Roman" w:hAnsi="Montserrat" w:cs="Calibri"/>
                 <w:color w:val="000000"/>
@@ -5418,6 +5595,7 @@
       <w:tr>
         <w:trPr>
           <w:trHeight w:val="507"/>
+          <w:tblHeader/>
         </w:trPr>
         <w:tc>
           <w:tcPr>
@@ -5435,7 +5613,6 @@
           <w:p>
             <w:pPr>
               <w:spacing w:after="0" w:line="240" w:lineRule="auto"/>
-              <w:jc w:val="center"/>
               <w:rPr>
                 <w:rFonts w:ascii="Montserrat" w:eastAsia="Times New Roman" w:hAnsi="Montserrat" w:cs="Calibri"/>
                 <w:b/>
@@ -5482,7 +5659,6 @@
           <w:p>
             <w:pPr>
               <w:spacing w:after="0" w:line="240" w:lineRule="auto"/>
-              <w:jc w:val="center"/>
               <w:rPr>
                 <w:rFonts w:ascii="Montserrat" w:eastAsia="Times New Roman" w:hAnsi="Montserrat" w:cs="Calibri"/>
                 <w:color w:val="000000"/>
@@ -5531,6 +5707,7 @@
       <w:tr>
         <w:trPr>
           <w:trHeight w:val="507"/>
+          <w:tblHeader/>
         </w:trPr>
         <w:tc>
           <w:tcPr>
@@ -5548,23 +5725,23 @@
           <w:p>
             <w:pPr>
               <w:spacing w:after="0" w:line="240" w:lineRule="auto"/>
-              <w:jc w:val="center"/>
-              <w:rPr>
-                <w:rFonts w:ascii="Montserrat" w:eastAsia="Times New Roman" w:hAnsi="Montserrat" w:cs="Calibri"/>
-                <w:b/>
-                <w:bCs/>
-                <w:color w:val="000000"/>
-                <w:lang w:eastAsia="en-AU"/>
-              </w:rPr>
-            </w:pPr>
-            <w:r>
-              <w:rPr>
-                <w:rFonts w:ascii="Montserrat" w:eastAsia="Times New Roman" w:hAnsi="Montserrat" w:cs="Calibri"/>
-                <w:b/>
-                <w:bCs/>
-                <w:color w:val="000000"/>
-                <w:lang w:eastAsia="en-AU"/>
-              </w:rPr>
+              <w:rPr>
+                <w:rFonts w:ascii="Montserrat" w:eastAsia="Times New Roman" w:hAnsi="Montserrat" w:cs="Calibri"/>
+                <w:b/>
+                <w:bCs/>
+                <w:color w:val="000000"/>
+                <w:lang w:eastAsia="en-AU"/>
+              </w:rPr>
+            </w:pPr>
+            <w:r>
+              <w:rPr>
+                <w:rFonts w:ascii="Montserrat" w:eastAsia="Times New Roman" w:hAnsi="Montserrat" w:cs="Calibri"/>
+                <w:b/>
+                <w:bCs/>
+                <w:color w:val="000000"/>
+                <w:lang w:eastAsia="en-AU"/>
+              </w:rPr>
+              <w:lastRenderedPageBreak/>
               <w:t xml:space="preserve">Main Applicant’s </w:t>
             </w:r>
             <w:r>
@@ -5595,7 +5772,6 @@
           <w:p>
             <w:pPr>
               <w:spacing w:after="0" w:line="240" w:lineRule="auto"/>
-              <w:jc w:val="center"/>
               <w:rPr>
                 <w:rFonts w:ascii="Montserrat" w:eastAsia="Times New Roman" w:hAnsi="Montserrat" w:cs="Calibri"/>
                 <w:color w:val="000000"/>
@@ -5718,6 +5894,7 @@
       <w:tr>
         <w:trPr>
           <w:trHeight w:val="507"/>
+          <w:tblHeader/>
         </w:trPr>
         <w:tc>
           <w:tcPr>
@@ -5735,24 +5912,22 @@
           <w:p>
             <w:pPr>
               <w:spacing w:after="0" w:line="240" w:lineRule="auto"/>
-              <w:jc w:val="center"/>
-              <w:rPr>
-                <w:rFonts w:ascii="Montserrat" w:eastAsia="Times New Roman" w:hAnsi="Montserrat" w:cs="Calibri"/>
-                <w:b/>
-                <w:bCs/>
-                <w:color w:val="000000"/>
-                <w:lang w:eastAsia="en-AU"/>
-              </w:rPr>
-            </w:pPr>
-            <w:r>
-              <w:rPr>
-                <w:rFonts w:ascii="Montserrat" w:eastAsia="Times New Roman" w:hAnsi="Montserrat" w:cs="Calibri"/>
-                <w:b/>
-                <w:bCs/>
-                <w:color w:val="000000"/>
-                <w:lang w:eastAsia="en-AU"/>
-              </w:rPr>
-              <w:lastRenderedPageBreak/>
+              <w:rPr>
+                <w:rFonts w:ascii="Montserrat" w:eastAsia="Times New Roman" w:hAnsi="Montserrat" w:cs="Calibri"/>
+                <w:b/>
+                <w:bCs/>
+                <w:color w:val="000000"/>
+                <w:lang w:eastAsia="en-AU"/>
+              </w:rPr>
+            </w:pPr>
+            <w:r>
+              <w:rPr>
+                <w:rFonts w:ascii="Montserrat" w:eastAsia="Times New Roman" w:hAnsi="Montserrat" w:cs="Calibri"/>
+                <w:b/>
+                <w:bCs/>
+                <w:color w:val="000000"/>
+                <w:lang w:eastAsia="en-AU"/>
+              </w:rPr>
               <w:t>Country</w:t>
             </w:r>
           </w:p>
@@ -5773,7 +5948,6 @@
           <w:p>
             <w:pPr>
               <w:spacing w:after="0" w:line="240" w:lineRule="auto"/>
-              <w:jc w:val="center"/>
               <w:rPr>
                 <w:rFonts w:ascii="Montserrat" w:eastAsia="Times New Roman" w:hAnsi="Montserrat" w:cs="Calibri"/>
                 <w:color w:val="000000"/>
@@ -5800,7 +5974,7 @@
                 <w:szCs w:val="24"/>
                 <w:lang w:eastAsia="en-AU"/>
               </w:rPr>
-              <w:t>Main</w:t>
+              <w:t>country</w:t>
             </w:r>
             <w:proofErr w:type="gramEnd"/>
             <w:r>
@@ -5811,9 +5985,41 @@
                 <w:szCs w:val="24"/>
                 <w:lang w:eastAsia="en-AU"/>
               </w:rPr>
-              <w:t>_app_country</w:t>
+              <w:t>_name</w:t>
             </w:r>
             <w:proofErr w:type="spellEnd"/>
+            <w:r>
+              <w:rPr>
+                <w:rFonts w:ascii="Montserrat" w:eastAsia="Times New Roman" w:hAnsi="Montserrat" w:cs="Calibri"/>
+                <w:color w:val="000000"/>
+                <w:sz w:val="24"/>
+                <w:szCs w:val="24"/>
+                <w:lang w:eastAsia="en-AU"/>
+              </w:rPr>
+              <w:t>(</w:t>
+            </w:r>
+            <w:proofErr w:type="spellStart"/>
+            <w:r>
+              <w:rPr>
+                <w:rFonts w:ascii="Montserrat" w:eastAsia="Times New Roman" w:hAnsi="Montserrat" w:cs="Calibri"/>
+                <w:color w:val="000000"/>
+                <w:sz w:val="24"/>
+                <w:szCs w:val="24"/>
+                <w:lang w:eastAsia="en-AU"/>
+              </w:rPr>
+              <w:t>Main_app_country</w:t>
+            </w:r>
+            <w:proofErr w:type="spellEnd"/>
+            <w:r>
+              <w:rPr>
+                <w:rFonts w:ascii="Montserrat" w:eastAsia="Times New Roman" w:hAnsi="Montserrat" w:cs="Calibri"/>
+                <w:color w:val="000000"/>
+                <w:sz w:val="24"/>
+                <w:szCs w:val="24"/>
+                <w:lang w:eastAsia="en-AU"/>
+              </w:rPr>
+              <w:t>)</w:t>
+            </w:r>
             <w:r>
               <w:rPr>
                 <w:rFonts w:ascii="Montserrat" w:eastAsia="Times New Roman" w:hAnsi="Montserrat" w:cs="Calibri"/>
@@ -5830,6 +6036,7 @@
       <w:tr>
         <w:trPr>
           <w:trHeight w:hRule="exact" w:val="2765"/>
+          <w:tblHeader/>
         </w:trPr>
         <w:tc>
           <w:tcPr>
@@ -5847,7 +6054,6 @@
           <w:p>
             <w:pPr>
               <w:spacing w:after="0" w:line="240" w:lineRule="auto"/>
-              <w:jc w:val="center"/>
               <w:rPr>
                 <w:rFonts w:ascii="Montserrat" w:eastAsia="Times New Roman" w:hAnsi="Montserrat" w:cs="Calibri"/>
                 <w:b/>
@@ -5894,7 +6100,6 @@
           <w:p>
             <w:pPr>
               <w:spacing w:after="0" w:line="240" w:lineRule="auto"/>
-              <w:jc w:val="center"/>
               <w:rPr>
                 <w:rFonts w:ascii="Montserrat" w:eastAsia="Times New Roman" w:hAnsi="Montserrat" w:cs="Calibri"/>
                 <w:color w:val="000000"/>
@@ -6001,7 +6206,6 @@
           <w:p>
             <w:pPr>
               <w:spacing w:after="0" w:line="240" w:lineRule="auto"/>
-              <w:jc w:val="center"/>
               <w:rPr>
                 <w:rFonts w:ascii="Montserrat" w:eastAsia="Times New Roman" w:hAnsi="Montserrat" w:cs="Calibri"/>
                 <w:color w:val="000000"/>
@@ -6020,7 +6224,6 @@
           <w:p>
             <w:pPr>
               <w:spacing w:after="0" w:line="240" w:lineRule="auto"/>
-              <w:jc w:val="center"/>
               <w:rPr>
                 <w:rFonts w:ascii="Montserrat" w:eastAsia="Times New Roman" w:hAnsi="Montserrat" w:cs="Calibri"/>
                 <w:color w:val="000000"/>
@@ -6075,7 +6278,6 @@
           <w:p>
             <w:pPr>
               <w:spacing w:after="0" w:line="240" w:lineRule="auto"/>
-              <w:jc w:val="center"/>
               <w:rPr>
                 <w:rFonts w:ascii="Montserrat" w:eastAsia="Times New Roman" w:hAnsi="Montserrat" w:cs="Calibri"/>
                 <w:color w:val="000000"/>
@@ -6096,6 +6298,7 @@
       <w:tr>
         <w:trPr>
           <w:trHeight w:hRule="exact" w:val="645"/>
+          <w:tblHeader/>
         </w:trPr>
         <w:tc>
           <w:tcPr>
@@ -6113,7 +6316,6 @@
           <w:p>
             <w:pPr>
               <w:spacing w:after="0" w:line="240" w:lineRule="auto"/>
-              <w:jc w:val="center"/>
               <w:rPr>
                 <w:rFonts w:ascii="Montserrat" w:eastAsia="Times New Roman" w:hAnsi="Montserrat" w:cs="Calibri"/>
                 <w:b/>
@@ -6150,7 +6352,6 @@
           <w:p>
             <w:pPr>
               <w:spacing w:after="0" w:line="240" w:lineRule="auto"/>
-              <w:jc w:val="center"/>
               <w:rPr>
                 <w:rFonts w:ascii="Montserrat" w:eastAsia="Times New Roman" w:hAnsi="Montserrat" w:cs="Calibri"/>
                 <w:color w:val="000000"/>
@@ -6173,7 +6374,7 @@
                 <w:color w:val="000000"/>
                 <w:lang w:eastAsia="en-AU"/>
               </w:rPr>
-              <w:t>Main</w:t>
+              <w:t>country</w:t>
             </w:r>
             <w:proofErr w:type="gramEnd"/>
             <w:r>
@@ -6182,9 +6383,35 @@
                 <w:color w:val="000000"/>
                 <w:lang w:eastAsia="en-AU"/>
               </w:rPr>
-              <w:t>_app_passport</w:t>
+              <w:t>_name</w:t>
             </w:r>
             <w:proofErr w:type="spellEnd"/>
+            <w:r>
+              <w:rPr>
+                <w:rFonts w:ascii="Montserrat" w:eastAsia="Times New Roman" w:hAnsi="Montserrat" w:cs="Calibri"/>
+                <w:color w:val="000000"/>
+                <w:lang w:eastAsia="en-AU"/>
+              </w:rPr>
+              <w:t>(</w:t>
+            </w:r>
+            <w:proofErr w:type="spellStart"/>
+            <w:r>
+              <w:rPr>
+                <w:rFonts w:ascii="Montserrat" w:eastAsia="Times New Roman" w:hAnsi="Montserrat" w:cs="Calibri"/>
+                <w:color w:val="000000"/>
+                <w:lang w:eastAsia="en-AU"/>
+              </w:rPr>
+              <w:t>Main_app_passport</w:t>
+            </w:r>
+            <w:proofErr w:type="spellEnd"/>
+            <w:r>
+              <w:rPr>
+                <w:rFonts w:ascii="Montserrat" w:eastAsia="Times New Roman" w:hAnsi="Montserrat" w:cs="Calibri"/>
+                <w:color w:val="000000"/>
+                <w:lang w:eastAsia="en-AU"/>
+              </w:rPr>
+              <w:t>)</w:t>
+            </w:r>
             <w:r>
               <w:rPr>
                 <w:rFonts w:ascii="Montserrat" w:eastAsia="Times New Roman" w:hAnsi="Montserrat" w:cs="Calibri"/>
@@ -6199,6 +6426,7 @@
       <w:tr>
         <w:trPr>
           <w:trHeight w:val="533"/>
+          <w:tblHeader/>
         </w:trPr>
         <w:tc>
           <w:tcPr>
@@ -6216,7 +6444,6 @@
           <w:p>
             <w:pPr>
               <w:spacing w:after="0" w:line="240" w:lineRule="auto"/>
-              <w:jc w:val="center"/>
               <w:rPr>
                 <w:rFonts w:ascii="Montserrat" w:eastAsia="Times New Roman" w:hAnsi="Montserrat" w:cs="Calibri"/>
                 <w:b/>
@@ -6253,7 +6480,6 @@
           <w:p>
             <w:pPr>
               <w:spacing w:after="0" w:line="240" w:lineRule="auto"/>
-              <w:jc w:val="center"/>
               <w:rPr>
                 <w:rFonts w:ascii="Montserrat" w:eastAsia="Times New Roman" w:hAnsi="Montserrat" w:cs="Calibri"/>
                 <w:color w:val="000000"/>
@@ -6302,6 +6528,7 @@
       <w:tr>
         <w:trPr>
           <w:trHeight w:val="533"/>
+          <w:tblHeader/>
         </w:trPr>
         <w:tc>
           <w:tcPr>
@@ -6319,7 +6546,6 @@
           <w:p>
             <w:pPr>
               <w:spacing w:after="0" w:line="240" w:lineRule="auto"/>
-              <w:jc w:val="center"/>
               <w:rPr>
                 <w:rFonts w:ascii="Montserrat" w:eastAsia="Times New Roman" w:hAnsi="Montserrat" w:cs="Calibri"/>
                 <w:b/>
@@ -6356,7 +6582,6 @@
           <w:p>
             <w:pPr>
               <w:spacing w:after="0" w:line="240" w:lineRule="auto"/>
-              <w:jc w:val="center"/>
               <w:rPr>
                 <w:rFonts w:ascii="Montserrat" w:eastAsia="Times New Roman" w:hAnsi="Montserrat" w:cs="Calibri"/>
                 <w:color w:val="000000"/>
@@ -6421,6 +6646,7 @@
       <w:tr>
         <w:trPr>
           <w:trHeight w:val="533"/>
+          <w:tblHeader/>
         </w:trPr>
         <w:tc>
           <w:tcPr>
@@ -6439,7 +6665,6 @@
           <w:p>
             <w:pPr>
               <w:spacing w:after="0" w:line="240" w:lineRule="auto"/>
-              <w:jc w:val="center"/>
               <w:rPr>
                 <w:rFonts w:ascii="Montserrat" w:eastAsia="Times New Roman" w:hAnsi="Montserrat" w:cs="Calibri"/>
                 <w:b/>
@@ -6477,7 +6702,6 @@
           <w:p>
             <w:pPr>
               <w:spacing w:after="0" w:line="240" w:lineRule="auto"/>
-              <w:jc w:val="center"/>
               <w:rPr>
                 <w:rFonts w:ascii="Montserrat" w:eastAsia="Times New Roman" w:hAnsi="Montserrat" w:cs="Calibri"/>
                 <w:color w:val="000000"/>
@@ -6514,7 +6738,6 @@
           <w:p>
             <w:pPr>
               <w:spacing w:after="0" w:line="240" w:lineRule="auto"/>
-              <w:jc w:val="center"/>
               <w:rPr>
                 <w:rFonts w:ascii="Montserrat" w:eastAsia="Times New Roman" w:hAnsi="Montserrat" w:cs="Calibri"/>
                 <w:color w:val="000000"/>
@@ -6569,7 +6792,6 @@
           <w:p>
             <w:pPr>
               <w:spacing w:after="0" w:line="240" w:lineRule="auto"/>
-              <w:jc w:val="center"/>
               <w:rPr>
                 <w:rFonts w:ascii="Montserrat" w:eastAsia="Times New Roman" w:hAnsi="Montserrat" w:cs="Calibri"/>
                 <w:color w:val="000000"/>
@@ -6588,7 +6810,6 @@
           <w:p>
             <w:pPr>
               <w:spacing w:after="0" w:line="240" w:lineRule="auto"/>
-              <w:jc w:val="center"/>
               <w:rPr>
                 <w:rFonts w:ascii="Montserrat" w:eastAsia="Times New Roman" w:hAnsi="Montserrat" w:cs="Calibri"/>
                 <w:color w:val="000000"/>
@@ -6607,7 +6828,6 @@
           <w:p>
             <w:pPr>
               <w:spacing w:after="0" w:line="240" w:lineRule="auto"/>
-              <w:jc w:val="center"/>
               <w:rPr>
                 <w:rFonts w:ascii="Montserrat" w:eastAsia="Times New Roman" w:hAnsi="Montserrat" w:cs="Calibri"/>
                 <w:color w:val="000000"/>
@@ -6628,6 +6848,7 @@
       <w:tr>
         <w:trPr>
           <w:trHeight w:val="533"/>
+          <w:tblHeader/>
         </w:trPr>
         <w:tc>
           <w:tcPr>
@@ -6645,7 +6866,6 @@
           <w:p>
             <w:pPr>
               <w:spacing w:after="0" w:line="240" w:lineRule="auto"/>
-              <w:jc w:val="center"/>
               <w:rPr>
                 <w:rFonts w:ascii="Montserrat" w:eastAsia="Times New Roman" w:hAnsi="Montserrat" w:cs="Calibri"/>
                 <w:b/>
@@ -6682,7 +6902,6 @@
           <w:p>
             <w:pPr>
               <w:spacing w:after="0" w:line="240" w:lineRule="auto"/>
-              <w:jc w:val="center"/>
               <w:rPr>
                 <w:rFonts w:ascii="Montserrat" w:eastAsia="Times New Roman" w:hAnsi="Montserrat" w:cs="Calibri"/>
                 <w:color w:val="000000"/>
@@ -6719,7 +6938,6 @@
           <w:p>
             <w:pPr>
               <w:spacing w:after="0" w:line="240" w:lineRule="auto"/>
-              <w:jc w:val="center"/>
               <w:rPr>
                 <w:rFonts w:ascii="Montserrat" w:eastAsia="Times New Roman" w:hAnsi="Montserrat" w:cs="Calibri"/>
                 <w:color w:val="000000"/>
@@ -6782,7 +7000,6 @@
           <w:p>
             <w:pPr>
               <w:spacing w:after="0" w:line="240" w:lineRule="auto"/>
-              <w:jc w:val="center"/>
               <w:rPr>
                 <w:rFonts w:ascii="Montserrat" w:eastAsia="Times New Roman" w:hAnsi="Montserrat" w:cs="Calibri"/>
                 <w:color w:val="000000"/>
@@ -6801,7 +7018,6 @@
           <w:p>
             <w:pPr>
               <w:spacing w:after="0" w:line="240" w:lineRule="auto"/>
-              <w:jc w:val="center"/>
               <w:rPr>
                 <w:rFonts w:ascii="Montserrat" w:eastAsia="Times New Roman" w:hAnsi="Montserrat" w:cs="Calibri"/>
                 <w:color w:val="000000"/>
@@ -6820,7 +7036,6 @@
           <w:p>
             <w:pPr>
               <w:spacing w:after="0" w:line="240" w:lineRule="auto"/>
-              <w:jc w:val="center"/>
               <w:rPr>
                 <w:rFonts w:ascii="Montserrat" w:eastAsia="Times New Roman" w:hAnsi="Montserrat" w:cs="Calibri"/>
                 <w:color w:val="000000"/>
@@ -6841,6 +7056,7 @@
       <w:tr>
         <w:trPr>
           <w:trHeight w:val="533"/>
+          <w:tblHeader/>
         </w:trPr>
         <w:tc>
           <w:tcPr>
@@ -6858,7 +7074,6 @@
           <w:p>
             <w:pPr>
               <w:spacing w:after="0" w:line="240" w:lineRule="auto"/>
-              <w:jc w:val="center"/>
               <w:rPr>
                 <w:rFonts w:ascii="Montserrat" w:eastAsia="Times New Roman" w:hAnsi="Montserrat" w:cs="Calibri"/>
                 <w:b/>
@@ -6895,7 +7110,6 @@
           <w:p>
             <w:pPr>
               <w:spacing w:after="0" w:line="240" w:lineRule="auto"/>
-              <w:jc w:val="center"/>
               <w:rPr>
                 <w:rFonts w:ascii="Montserrat" w:eastAsia="Times New Roman" w:hAnsi="Montserrat" w:cs="Calibri"/>
                 <w:color w:val="000000"/>
@@ -6952,6 +7166,7 @@
       <w:tr>
         <w:trPr>
           <w:trHeight w:val="533"/>
+          <w:tblHeader/>
         </w:trPr>
         <w:tc>
           <w:tcPr>
@@ -6969,7 +7184,6 @@
           <w:p>
             <w:pPr>
               <w:spacing w:after="0" w:line="240" w:lineRule="auto"/>
-              <w:jc w:val="center"/>
               <w:rPr>
                 <w:rFonts w:ascii="Montserrat" w:eastAsia="Times New Roman" w:hAnsi="Montserrat" w:cs="Calibri"/>
                 <w:b/>
@@ -7006,7 +7220,6 @@
           <w:p>
             <w:pPr>
               <w:spacing w:after="0" w:line="240" w:lineRule="auto"/>
-              <w:jc w:val="center"/>
               <w:rPr>
                 <w:rFonts w:ascii="Montserrat" w:eastAsia="Times New Roman" w:hAnsi="Montserrat" w:cs="Calibri"/>
                 <w:color w:val="000000"/>
@@ -7061,18 +7274,16 @@
           <w:p>
             <w:pPr>
               <w:spacing w:after="0" w:line="240" w:lineRule="auto"/>
-              <w:jc w:val="center"/>
-              <w:rPr>
-                <w:rFonts w:ascii="Montserrat" w:eastAsia="Times New Roman" w:hAnsi="Montserrat" w:cs="Calibri"/>
-                <w:color w:val="000000"/>
-                <w:lang w:eastAsia="en-AU"/>
-              </w:rPr>
-            </w:pPr>
-          </w:p>
-          <w:p>
-            <w:pPr>
-              <w:spacing w:after="0" w:line="240" w:lineRule="auto"/>
-              <w:jc w:val="center"/>
+              <w:rPr>
+                <w:rFonts w:ascii="Montserrat" w:eastAsia="Times New Roman" w:hAnsi="Montserrat" w:cs="Calibri"/>
+                <w:color w:val="000000"/>
+                <w:lang w:eastAsia="en-AU"/>
+              </w:rPr>
+            </w:pPr>
+          </w:p>
+          <w:p>
+            <w:pPr>
+              <w:spacing w:after="0" w:line="240" w:lineRule="auto"/>
               <w:rPr>
                 <w:rFonts w:ascii="Montserrat" w:eastAsia="Times New Roman" w:hAnsi="Montserrat" w:cs="Calibri"/>
                 <w:color w:val="000000"/>
@@ -7121,6 +7332,7 @@
       <w:tr>
         <w:trPr>
           <w:trHeight w:val="533"/>
+          <w:tblHeader/>
         </w:trPr>
         <w:tc>
           <w:tcPr>
@@ -7138,7 +7350,6 @@
           <w:p>
             <w:pPr>
               <w:spacing w:after="0" w:line="240" w:lineRule="auto"/>
-              <w:jc w:val="center"/>
               <w:rPr>
                 <w:rFonts w:ascii="Montserrat" w:eastAsia="Times New Roman" w:hAnsi="Montserrat" w:cs="Calibri"/>
                 <w:b/>
@@ -7175,7 +7386,6 @@
           <w:p>
             <w:pPr>
               <w:spacing w:after="0" w:line="240" w:lineRule="auto"/>
-              <w:jc w:val="center"/>
               <w:rPr>
                 <w:rFonts w:ascii="Montserrat" w:eastAsia="Times New Roman" w:hAnsi="Montserrat" w:cs="Calibri"/>
                 <w:color w:val="000000"/>
@@ -7224,6 +7434,7 @@
       <w:tr>
         <w:trPr>
           <w:trHeight w:val="533"/>
+          <w:tblHeader/>
         </w:trPr>
         <w:tc>
           <w:tcPr>
@@ -7241,7 +7452,6 @@
           <w:p>
             <w:pPr>
               <w:spacing w:after="0" w:line="240" w:lineRule="auto"/>
-              <w:jc w:val="center"/>
               <w:rPr>
                 <w:rFonts w:ascii="Montserrat" w:eastAsia="Times New Roman" w:hAnsi="Montserrat" w:cs="Calibri"/>
                 <w:b/>
@@ -7278,7 +7488,6 @@
           <w:p>
             <w:pPr>
               <w:spacing w:after="0" w:line="240" w:lineRule="auto"/>
-              <w:jc w:val="center"/>
               <w:rPr>
                 <w:rFonts w:ascii="Montserrat" w:eastAsia="Times New Roman" w:hAnsi="Montserrat" w:cs="Calibri"/>
                 <w:color w:val="000000"/>
@@ -7354,6 +7563,8 @@
       </w:pPr>
     </w:p>
     <w:sectPr>
+      <w:footerReference w:type="even" r:id="rId11"/>
+      <w:footerReference w:type="default" r:id="rId12"/>
       <w:pgSz w:w="11906" w:h="16838"/>
       <w:pgMar w:top="1440" w:right="1440" w:bottom="1440" w:left="1440" w:header="708" w:footer="708" w:gutter="0"/>
       <w:cols w:space="708"/>
@@ -7361,6 +7572,215 @@
     </w:sectPr>
   </w:body>
 </w:document>
+</file>
+
+<file path=word/endnotes.xml><?xml version="1.0" encoding="utf-8"?>
+<w:endnotes xmlns:wpc="http://schemas.microsoft.com/office/word/2010/wordprocessingCanvas" xmlns:cx="http://schemas.microsoft.com/office/drawing/2014/chartex" xmlns:cx1="http://schemas.microsoft.com/office/drawing/2015/9/8/chartex" xmlns:cx2="http://schemas.microsoft.com/office/drawing/2015/10/21/chartex" xmlns:cx3="http://schemas.microsoft.com/office/drawing/2016/5/9/chartex" xmlns:cx4="http://schemas.microsoft.com/office/drawing/2016/5/10/chartex" xmlns:cx5="http://schemas.microsoft.com/office/drawing/2016/5/11/chartex" xmlns:cx6="http://schemas.microsoft.com/office/drawing/2016/5/12/chartex" xmlns:cx7="http://schemas.microsoft.com/office/drawing/2016/5/13/chartex" xmlns:cx8="http://schemas.microsoft.com/office/drawing/2016/5/14/chartex" xmlns:mc="http://schemas.openxmlformats.org/markup-compatibility/2006" xmlns:aink="http://schemas.microsoft.com/office/drawing/2016/ink" xmlns:am3d="http://schemas.microsoft.com/office/drawing/2017/model3d" xmlns:o="urn:schemas-microsoft-com:office:office" xmlns:oel="http://schemas.microsoft.com/office/2019/extlst" xmlns:r="http://schemas.openxmlformats.org/officeDocument/2006/relationships" xmlns:m="http://schemas.openxmlformats.org/officeDocument/2006/math" xmlns:v="urn:schemas-microsoft-com:vml" xmlns:wp14="http://schemas.microsoft.com/office/word/2010/wordprocessingDrawing" xmlns:wp="http://schemas.openxmlformats.org/drawingml/2006/wordprocessingDrawing" xmlns:w10="urn:schemas-microsoft-com:office:word" xmlns:w="http://schemas.openxmlformats.org/wordprocessingml/2006/main" xmlns:w14="http://schemas.microsoft.com/office/word/2010/wordml" xmlns:w15="http://schemas.microsoft.com/office/word/2012/wordml" xmlns:w16cex="http://schemas.microsoft.com/office/word/2018/wordml/cex" xmlns:w16cid="http://schemas.microsoft.com/office/word/2016/wordml/cid" xmlns:w16="http://schemas.microsoft.com/office/word/2018/wordml" xmlns:w16du="http://schemas.microsoft.com/office/word/2023/wordml/word16du" xmlns:w16sdtdh="http://schemas.microsoft.com/office/word/2020/wordml/sdtdatahash" xmlns:w16se="http://schemas.microsoft.com/office/word/2015/wordml/symex" xmlns:wpg="http://schemas.microsoft.com/office/word/2010/wordprocessingGroup" xmlns:wpi="http://schemas.microsoft.com/office/word/2010/wordprocessingInk" xmlns:wne="http://schemas.microsoft.com/office/word/2006/wordml" xmlns:wps="http://schemas.microsoft.com/office/word/2010/wordprocessingShape" mc:Ignorable="w14 w15 w16se w16cid w16 w16cex w16sdtdh wp14">
+  <w:endnote w:type="separator" w:id="-1">
+    <w:p>
+      <w:pPr>
+        <w:spacing w:after="0" w:line="240" w:lineRule="auto"/>
+      </w:pPr>
+      <w:r>
+        <w:separator/>
+      </w:r>
+    </w:p>
+  </w:endnote>
+  <w:endnote w:type="continuationSeparator" w:id="0">
+    <w:p>
+      <w:pPr>
+        <w:spacing w:after="0" w:line="240" w:lineRule="auto"/>
+      </w:pPr>
+      <w:r>
+        <w:continuationSeparator/>
+      </w:r>
+    </w:p>
+  </w:endnote>
+</w:endnotes>
+</file>
+
+<file path=word/footer1.xml><?xml version="1.0" encoding="utf-8"?>
+<w:ftr xmlns:wpc="http://schemas.microsoft.com/office/word/2010/wordprocessingCanvas" xmlns:cx="http://schemas.microsoft.com/office/drawing/2014/chartex" xmlns:cx1="http://schemas.microsoft.com/office/drawing/2015/9/8/chartex" xmlns:cx2="http://schemas.microsoft.com/office/drawing/2015/10/21/chartex" xmlns:cx3="http://schemas.microsoft.com/office/drawing/2016/5/9/chartex" xmlns:cx4="http://schemas.microsoft.com/office/drawing/2016/5/10/chartex" xmlns:cx5="http://schemas.microsoft.com/office/drawing/2016/5/11/chartex" xmlns:cx6="http://schemas.microsoft.com/office/drawing/2016/5/12/chartex" xmlns:cx7="http://schemas.microsoft.com/office/drawing/2016/5/13/chartex" xmlns:cx8="http://schemas.microsoft.com/office/drawing/2016/5/14/chartex" xmlns:mc="http://schemas.openxmlformats.org/markup-compatibility/2006" xmlns:aink="http://schemas.microsoft.com/office/drawing/2016/ink" xmlns:am3d="http://schemas.microsoft.com/office/drawing/2017/model3d" xmlns:o="urn:schemas-microsoft-com:office:office" xmlns:oel="http://schemas.microsoft.com/office/2019/extlst" xmlns:r="http://schemas.openxmlformats.org/officeDocument/2006/relationships" xmlns:m="http://schemas.openxmlformats.org/officeDocument/2006/math" xmlns:v="urn:schemas-microsoft-com:vml" xmlns:wp14="http://schemas.microsoft.com/office/word/2010/wordprocessingDrawing" xmlns:wp="http://schemas.openxmlformats.org/drawingml/2006/wordprocessingDrawing" xmlns:w10="urn:schemas-microsoft-com:office:word" xmlns:w="http://schemas.openxmlformats.org/wordprocessingml/2006/main" xmlns:w14="http://schemas.microsoft.com/office/word/2010/wordml" xmlns:w15="http://schemas.microsoft.com/office/word/2012/wordml" xmlns:w16cex="http://schemas.microsoft.com/office/word/2018/wordml/cex" xmlns:w16cid="http://schemas.microsoft.com/office/word/2016/wordml/cid" xmlns:w16="http://schemas.microsoft.com/office/word/2018/wordml" xmlns:w16du="http://schemas.microsoft.com/office/word/2023/wordml/word16du" xmlns:w16sdtdh="http://schemas.microsoft.com/office/word/2020/wordml/sdtdatahash" xmlns:w16se="http://schemas.microsoft.com/office/word/2015/wordml/symex" xmlns:wpg="http://schemas.microsoft.com/office/word/2010/wordprocessingGroup" xmlns:wpi="http://schemas.microsoft.com/office/word/2010/wordprocessingInk" xmlns:wne="http://schemas.microsoft.com/office/word/2006/wordml" xmlns:wps="http://schemas.microsoft.com/office/word/2010/wordprocessingShape" mc:Ignorable="w14 w15 w16se w16cid w16 w16cex w16sdtdh wp14">
+  <w:sdt>
+    <w:sdtPr>
+      <w:rPr>
+        <w:rStyle w:val="PageNumber"/>
+      </w:rPr>
+      <w:id w:val="-1900969712"/>
+      <w:docPartObj>
+        <w:docPartGallery w:val="Page Numbers (Bottom of Page)"/>
+        <w:docPartUnique/>
+      </w:docPartObj>
+    </w:sdtPr>
+    <w:sdtContent>
+      <w:p>
+        <w:pPr>
+          <w:pStyle w:val="Footer"/>
+          <w:framePr w:wrap="none" w:vAnchor="text" w:hAnchor="margin" w:xAlign="right" w:y="1"/>
+          <w:rPr>
+            <w:rStyle w:val="PageNumber"/>
+          </w:rPr>
+        </w:pPr>
+        <w:r>
+          <w:rPr>
+            <w:rStyle w:val="PageNumber"/>
+          </w:rPr>
+          <w:fldChar w:fldCharType="begin"/>
+        </w:r>
+        <w:r>
+          <w:rPr>
+            <w:rStyle w:val="PageNumber"/>
+          </w:rPr>
+          <w:instrText xml:space="preserve"> PAGE </w:instrText>
+        </w:r>
+        <w:r>
+          <w:rPr>
+            <w:rStyle w:val="PageNumber"/>
+          </w:rPr>
+          <w:fldChar w:fldCharType="separate"/>
+        </w:r>
+        <w:r>
+          <w:rPr>
+            <w:rStyle w:val="PageNumber"/>
+            <w:noProof/>
+          </w:rPr>
+          <w:t>1</w:t>
+        </w:r>
+        <w:r>
+          <w:rPr>
+            <w:rStyle w:val="PageNumber"/>
+          </w:rPr>
+          <w:fldChar w:fldCharType="end"/>
+        </w:r>
+      </w:p>
+    </w:sdtContent>
+  </w:sdt>
+  <w:p>
+    <w:pPr>
+      <w:pStyle w:val="Footer"/>
+      <w:ind w:right="360"/>
+    </w:pPr>
+  </w:p>
+</w:ftr>
+</file>
+
+<file path=word/footer2.xml><?xml version="1.0" encoding="utf-8"?>
+<w:ftr xmlns:wpc="http://schemas.microsoft.com/office/word/2010/wordprocessingCanvas" xmlns:cx="http://schemas.microsoft.com/office/drawing/2014/chartex" xmlns:cx1="http://schemas.microsoft.com/office/drawing/2015/9/8/chartex" xmlns:cx2="http://schemas.microsoft.com/office/drawing/2015/10/21/chartex" xmlns:cx3="http://schemas.microsoft.com/office/drawing/2016/5/9/chartex" xmlns:cx4="http://schemas.microsoft.com/office/drawing/2016/5/10/chartex" xmlns:cx5="http://schemas.microsoft.com/office/drawing/2016/5/11/chartex" xmlns:cx6="http://schemas.microsoft.com/office/drawing/2016/5/12/chartex" xmlns:cx7="http://schemas.microsoft.com/office/drawing/2016/5/13/chartex" xmlns:cx8="http://schemas.microsoft.com/office/drawing/2016/5/14/chartex" xmlns:mc="http://schemas.openxmlformats.org/markup-compatibility/2006" xmlns:aink="http://schemas.microsoft.com/office/drawing/2016/ink" xmlns:am3d="http://schemas.microsoft.com/office/drawing/2017/model3d" xmlns:o="urn:schemas-microsoft-com:office:office" xmlns:oel="http://schemas.microsoft.com/office/2019/extlst" xmlns:r="http://schemas.openxmlformats.org/officeDocument/2006/relationships" xmlns:m="http://schemas.openxmlformats.org/officeDocument/2006/math" xmlns:v="urn:schemas-microsoft-com:vml" xmlns:wp14="http://schemas.microsoft.com/office/word/2010/wordprocessingDrawing" xmlns:wp="http://schemas.openxmlformats.org/drawingml/2006/wordprocessingDrawing" xmlns:w10="urn:schemas-microsoft-com:office:word" xmlns:w="http://schemas.openxmlformats.org/wordprocessingml/2006/main" xmlns:w14="http://schemas.microsoft.com/office/word/2010/wordml" xmlns:w15="http://schemas.microsoft.com/office/word/2012/wordml" xmlns:w16cex="http://schemas.microsoft.com/office/word/2018/wordml/cex" xmlns:w16cid="http://schemas.microsoft.com/office/word/2016/wordml/cid" xmlns:w16="http://schemas.microsoft.com/office/word/2018/wordml" xmlns:w16du="http://schemas.microsoft.com/office/word/2023/wordml/word16du" xmlns:w16sdtdh="http://schemas.microsoft.com/office/word/2020/wordml/sdtdatahash" xmlns:w16se="http://schemas.microsoft.com/office/word/2015/wordml/symex" xmlns:wpg="http://schemas.microsoft.com/office/word/2010/wordprocessingGroup" xmlns:wpi="http://schemas.microsoft.com/office/word/2010/wordprocessingInk" xmlns:wne="http://schemas.microsoft.com/office/word/2006/wordml" xmlns:wps="http://schemas.microsoft.com/office/word/2010/wordprocessingShape" mc:Ignorable="w14 w15 w16se w16cid w16 w16cex w16sdtdh wp14">
+  <w:p>
+    <w:pPr>
+      <w:pStyle w:val="Footer"/>
+      <w:jc w:val="center"/>
+      <w:rPr>
+        <w:color w:val="000000" w:themeColor="text1"/>
+      </w:rPr>
+    </w:pPr>
+    <w:r>
+      <w:rPr>
+        <w:color w:val="000000" w:themeColor="text1"/>
+      </w:rPr>
+      <w:t xml:space="preserve">Page </w:t>
+    </w:r>
+    <w:r>
+      <w:rPr>
+        <w:color w:val="000000" w:themeColor="text1"/>
+      </w:rPr>
+      <w:fldChar w:fldCharType="begin"/>
+    </w:r>
+    <w:r>
+      <w:rPr>
+        <w:color w:val="000000" w:themeColor="text1"/>
+      </w:rPr>
+      <w:instrText xml:space="preserve"> PAGE  \* Arabic  \* MERGEFORMAT </w:instrText>
+    </w:r>
+    <w:r>
+      <w:rPr>
+        <w:color w:val="000000" w:themeColor="text1"/>
+      </w:rPr>
+      <w:fldChar w:fldCharType="separate"/>
+    </w:r>
+    <w:r>
+      <w:rPr>
+        <w:noProof/>
+        <w:color w:val="000000" w:themeColor="text1"/>
+      </w:rPr>
+      <w:t>2</w:t>
+    </w:r>
+    <w:r>
+      <w:rPr>
+        <w:color w:val="000000" w:themeColor="text1"/>
+      </w:rPr>
+      <w:fldChar w:fldCharType="end"/>
+    </w:r>
+    <w:r>
+      <w:rPr>
+        <w:color w:val="000000" w:themeColor="text1"/>
+      </w:rPr>
+      <w:t xml:space="preserve"> of </w:t>
+    </w:r>
+    <w:r>
+      <w:rPr>
+        <w:color w:val="000000" w:themeColor="text1"/>
+      </w:rPr>
+      <w:fldChar w:fldCharType="begin"/>
+    </w:r>
+    <w:r>
+      <w:rPr>
+        <w:color w:val="000000" w:themeColor="text1"/>
+      </w:rPr>
+      <w:instrText xml:space="preserve"> NUMPAGES  \* Arabic  \* MERGEFORMAT </w:instrText>
+    </w:r>
+    <w:r>
+      <w:rPr>
+        <w:color w:val="000000" w:themeColor="text1"/>
+      </w:rPr>
+      <w:fldChar w:fldCharType="separate"/>
+    </w:r>
+    <w:r>
+      <w:rPr>
+        <w:noProof/>
+        <w:color w:val="000000" w:themeColor="text1"/>
+      </w:rPr>
+      <w:t>2</w:t>
+    </w:r>
+    <w:r>
+      <w:rPr>
+        <w:color w:val="000000" w:themeColor="text1"/>
+      </w:rPr>
+      <w:fldChar w:fldCharType="end"/>
+    </w:r>
+  </w:p>
+  <w:p>
+    <w:pPr>
+      <w:pStyle w:val="Footer"/>
+      <w:ind w:right="360"/>
+    </w:pPr>
+  </w:p>
+</w:ftr>
+</file>
+
+<file path=word/footnotes.xml><?xml version="1.0" encoding="utf-8"?>
+<w:footnotes xmlns:wpc="http://schemas.microsoft.com/office/word/2010/wordprocessingCanvas" xmlns:cx="http://schemas.microsoft.com/office/drawing/2014/chartex" xmlns:cx1="http://schemas.microsoft.com/office/drawing/2015/9/8/chartex" xmlns:cx2="http://schemas.microsoft.com/office/drawing/2015/10/21/chartex" xmlns:cx3="http://schemas.microsoft.com/office/drawing/2016/5/9/chartex" xmlns:cx4="http://schemas.microsoft.com/office/drawing/2016/5/10/chartex" xmlns:cx5="http://schemas.microsoft.com/office/drawing/2016/5/11/chartex" xmlns:cx6="http://schemas.microsoft.com/office/drawing/2016/5/12/chartex" xmlns:cx7="http://schemas.microsoft.com/office/drawing/2016/5/13/chartex" xmlns:cx8="http://schemas.microsoft.com/office/drawing/2016/5/14/chartex" xmlns:mc="http://schemas.openxmlformats.org/markup-compatibility/2006" xmlns:aink="http://schemas.microsoft.com/office/drawing/2016/ink" xmlns:am3d="http://schemas.microsoft.com/office/drawing/2017/model3d" xmlns:o="urn:schemas-microsoft-com:office:office" xmlns:oel="http://schemas.microsoft.com/office/2019/extlst" xmlns:r="http://schemas.openxmlformats.org/officeDocument/2006/relationships" xmlns:m="http://schemas.openxmlformats.org/officeDocument/2006/math" xmlns:v="urn:schemas-microsoft-com:vml" xmlns:wp14="http://schemas.microsoft.com/office/word/2010/wordprocessingDrawing" xmlns:wp="http://schemas.openxmlformats.org/drawingml/2006/wordprocessingDrawing" xmlns:w10="urn:schemas-microsoft-com:office:word" xmlns:w="http://schemas.openxmlformats.org/wordprocessingml/2006/main" xmlns:w14="http://schemas.microsoft.com/office/word/2010/wordml" xmlns:w15="http://schemas.microsoft.com/office/word/2012/wordml" xmlns:w16cex="http://schemas.microsoft.com/office/word/2018/wordml/cex" xmlns:w16cid="http://schemas.microsoft.com/office/word/2016/wordml/cid" xmlns:w16="http://schemas.microsoft.com/office/word/2018/wordml" xmlns:w16du="http://schemas.microsoft.com/office/word/2023/wordml/word16du" xmlns:w16sdtdh="http://schemas.microsoft.com/office/word/2020/wordml/sdtdatahash" xmlns:w16se="http://schemas.microsoft.com/office/word/2015/wordml/symex" xmlns:wpg="http://schemas.microsoft.com/office/word/2010/wordprocessingGroup" xmlns:wpi="http://schemas.microsoft.com/office/word/2010/wordprocessingInk" xmlns:wne="http://schemas.microsoft.com/office/word/2006/wordml" xmlns:wps="http://schemas.microsoft.com/office/word/2010/wordprocessingShape" mc:Ignorable="w14 w15 w16se w16cid w16 w16cex w16sdtdh wp14">
+  <w:footnote w:type="separator" w:id="-1">
+    <w:p>
+      <w:pPr>
+        <w:spacing w:after="0" w:line="240" w:lineRule="auto"/>
+      </w:pPr>
+      <w:r>
+        <w:separator/>
+      </w:r>
+    </w:p>
+  </w:footnote>
+  <w:footnote w:type="continuationSeparator" w:id="0">
+    <w:p>
+      <w:pPr>
+        <w:spacing w:after="0" w:line="240" w:lineRule="auto"/>
+      </w:pPr>
+      <w:r>
+        <w:continuationSeparator/>
+      </w:r>
+    </w:p>
+  </w:footnote>
+</w:footnotes>
 </file>
 
 <file path=word/styles.xml><?xml version="1.0" encoding="utf-8"?>
@@ -7823,6 +8243,58 @@
       <w:szCs w:val="56"/>
     </w:rPr>
   </w:style>
+  <w:style w:type="paragraph" w:styleId="Footer">
+    <w:name w:val="footer"/>
+    <w:basedOn w:val="Normal"/>
+    <w:link w:val="FooterChar"/>
+    <w:uiPriority w:val="99"/>
+    <w:unhideWhenUsed/>
+    <w:rsid w:val="001D743B"/>
+    <w:pPr>
+      <w:tabs>
+        <w:tab w:val="center" w:pos="4513"/>
+        <w:tab w:val="right" w:pos="9026"/>
+      </w:tabs>
+      <w:spacing w:after="0" w:line="240" w:lineRule="auto"/>
+    </w:pPr>
+  </w:style>
+  <w:style w:type="character" w:customStyle="1" w:styleId="FooterChar">
+    <w:name w:val="Footer Char"/>
+    <w:basedOn w:val="DefaultParagraphFont"/>
+    <w:link w:val="Footer"/>
+    <w:uiPriority w:val="99"/>
+    <w:rsid w:val="001D743B"/>
+  </w:style>
+  <w:style w:type="character" w:styleId="PageNumber">
+    <w:name w:val="page number"/>
+    <w:basedOn w:val="DefaultParagraphFont"/>
+    <w:uiPriority w:val="99"/>
+    <w:semiHidden/>
+    <w:unhideWhenUsed/>
+    <w:rsid w:val="001D743B"/>
+  </w:style>
+  <w:style w:type="paragraph" w:styleId="Header">
+    <w:name w:val="header"/>
+    <w:basedOn w:val="Normal"/>
+    <w:link w:val="HeaderChar"/>
+    <w:uiPriority w:val="99"/>
+    <w:unhideWhenUsed/>
+    <w:rsid w:val="001D743B"/>
+    <w:pPr>
+      <w:tabs>
+        <w:tab w:val="center" w:pos="4513"/>
+        <w:tab w:val="right" w:pos="9026"/>
+      </w:tabs>
+      <w:spacing w:after="0" w:line="240" w:lineRule="auto"/>
+    </w:pPr>
+  </w:style>
+  <w:style w:type="character" w:customStyle="1" w:styleId="HeaderChar">
+    <w:name w:val="Header Char"/>
+    <w:basedOn w:val="DefaultParagraphFont"/>
+    <w:link w:val="Header"/>
+    <w:uiPriority w:val="99"/>
+    <w:rsid w:val="001D743B"/>
+  </w:style>
 </w:styles>
 </file>
 
@@ -8122,12 +8594,13 @@
 </file>
 
 <file path=customXml/item1.xml><?xml version="1.0" encoding="utf-8"?>
-<?mso-contentType ?>
-<FormTemplates xmlns="http://schemas.microsoft.com/sharepoint/v3/contenttype/forms">
-  <Display>DocumentLibraryForm</Display>
-  <Edit>DocumentLibraryForm</Edit>
-  <New>DocumentLibraryForm</New>
-</FormTemplates>
+<p:properties xmlns:p="http://schemas.microsoft.com/office/2006/metadata/properties" xmlns:xsi="http://www.w3.org/2001/XMLSchema-instance" xmlns:pc="http://schemas.microsoft.com/office/infopath/2007/PartnerControls">
+  <documentManagement>
+    <lcf76f155ced4ddcb4097134ff3c332f xmlns="d2ca065d-654b-4b09-9eae-28241cc6c0da">
+      <Terms xmlns="http://schemas.microsoft.com/office/infopath/2007/PartnerControls"/>
+    </lcf76f155ced4ddcb4097134ff3c332f>
+  </documentManagement>
+</p:properties>
 </file>
 
 <file path=customXml/item2.xml><?xml version="1.0" encoding="utf-8"?>
@@ -8303,19 +8776,24 @@
 </file>
 
 <file path=customXml/item3.xml><?xml version="1.0" encoding="utf-8"?>
-<p:properties xmlns:p="http://schemas.microsoft.com/office/2006/metadata/properties" xmlns:xsi="http://www.w3.org/2001/XMLSchema-instance" xmlns:pc="http://schemas.microsoft.com/office/infopath/2007/PartnerControls">
-  <documentManagement>
-    <lcf76f155ced4ddcb4097134ff3c332f xmlns="d2ca065d-654b-4b09-9eae-28241cc6c0da">
-      <Terms xmlns="http://schemas.microsoft.com/office/infopath/2007/PartnerControls"/>
-    </lcf76f155ced4ddcb4097134ff3c332f>
-  </documentManagement>
-</p:properties>
+<?mso-contentType ?>
+<FormTemplates xmlns="http://schemas.microsoft.com/sharepoint/v3/contenttype/forms">
+  <Display>DocumentLibraryForm</Display>
+  <Edit>DocumentLibraryForm</Edit>
+  <New>DocumentLibraryForm</New>
+</FormTemplates>
+</file>
+
+<file path=customXml/item4.xml><?xml version="1.0" encoding="utf-8"?>
+<b:Sources xmlns:b="http://schemas.openxmlformats.org/officeDocument/2006/bibliography" xmlns="http://schemas.openxmlformats.org/officeDocument/2006/bibliography" SelectedStyle="/APASixthEditionOfficeOnline.xsl" StyleName="APA" Version="6"/>
 </file>
 
 <file path=customXml/itemProps1.xml><?xml version="1.0" encoding="utf-8"?>
-<ds:datastoreItem xmlns:ds="http://schemas.openxmlformats.org/officeDocument/2006/customXml" ds:itemID="{59471E8D-C051-43AA-A628-964F2998652E}">
+<ds:datastoreItem xmlns:ds="http://schemas.openxmlformats.org/officeDocument/2006/customXml" ds:itemID="{EED806F6-2089-4C93-A823-0E3B71BE4204}">
   <ds:schemaRefs>
-    <ds:schemaRef ds:uri="http://schemas.microsoft.com/sharepoint/v3/contenttype/forms"/>
+    <ds:schemaRef ds:uri="http://schemas.microsoft.com/office/2006/metadata/properties"/>
+    <ds:schemaRef ds:uri="http://schemas.microsoft.com/office/infopath/2007/PartnerControls"/>
+    <ds:schemaRef ds:uri="d2ca065d-654b-4b09-9eae-28241cc6c0da"/>
   </ds:schemaRefs>
 </ds:datastoreItem>
 </file>
@@ -8339,11 +8817,17 @@
 </file>
 
 <file path=customXml/itemProps3.xml><?xml version="1.0" encoding="utf-8"?>
-<ds:datastoreItem xmlns:ds="http://schemas.openxmlformats.org/officeDocument/2006/customXml" ds:itemID="{EED806F6-2089-4C93-A823-0E3B71BE4204}">
+<ds:datastoreItem xmlns:ds="http://schemas.openxmlformats.org/officeDocument/2006/customXml" ds:itemID="{59471E8D-C051-43AA-A628-964F2998652E}">
   <ds:schemaRefs>
-    <ds:schemaRef ds:uri="http://schemas.microsoft.com/office/2006/metadata/properties"/>
-    <ds:schemaRef ds:uri="http://schemas.microsoft.com/office/infopath/2007/PartnerControls"/>
-    <ds:schemaRef ds:uri="d2ca065d-654b-4b09-9eae-28241cc6c0da"/>
+    <ds:schemaRef ds:uri="http://schemas.microsoft.com/sharepoint/v3/contenttype/forms"/>
+  </ds:schemaRefs>
+</ds:datastoreItem>
+</file>
+
+<file path=customXml/itemProps4.xml><?xml version="1.0" encoding="utf-8"?>
+<ds:datastoreItem xmlns:ds="http://schemas.openxmlformats.org/officeDocument/2006/customXml" ds:itemID="{79DB2FFD-224B-8D48-9D97-53ABC391549B}">
+  <ds:schemaRefs>
+    <ds:schemaRef ds:uri="http://schemas.openxmlformats.org/officeDocument/2006/bibliography"/>
   </ds:schemaRefs>
 </ds:datastoreItem>
 </file>
</xml_diff>

<commit_message>
Updated the PDF templates
</commit_message>
<xml_diff>
--- a/docassemble/LLAW33012023S1MSM1/data/templates/MSM_Legal_Answer_Template_Migration.docx
+++ b/docassemble/LLAW33012023S1MSM1/data/templates/MSM_Legal_Answer_Template_Migration.docx
@@ -1,6 +1,6 @@
 
 <file path=word/document.xml><?xml version="1.0" encoding="utf-8"?>
-<w:document xmlns:wpc="http://schemas.microsoft.com/office/word/2010/wordprocessingCanvas" xmlns:cx="http://schemas.microsoft.com/office/drawing/2014/chartex" xmlns:cx1="http://schemas.microsoft.com/office/drawing/2015/9/8/chartex" xmlns:cx2="http://schemas.microsoft.com/office/drawing/2015/10/21/chartex" xmlns:cx3="http://schemas.microsoft.com/office/drawing/2016/5/9/chartex" xmlns:cx4="http://schemas.microsoft.com/office/drawing/2016/5/10/chartex" xmlns:cx5="http://schemas.microsoft.com/office/drawing/2016/5/11/chartex" xmlns:cx6="http://schemas.microsoft.com/office/drawing/2016/5/12/chartex" xmlns:cx7="http://schemas.microsoft.com/office/drawing/2016/5/13/chartex" xmlns:cx8="http://schemas.microsoft.com/office/drawing/2016/5/14/chartex" xmlns:mc="http://schemas.openxmlformats.org/markup-compatibility/2006" xmlns:aink="http://schemas.microsoft.com/office/drawing/2016/ink" xmlns:am3d="http://schemas.microsoft.com/office/drawing/2017/model3d" xmlns:o="urn:schemas-microsoft-com:office:office" xmlns:oel="http://schemas.microsoft.com/office/2019/extlst" xmlns:r="http://schemas.openxmlformats.org/officeDocument/2006/relationships" xmlns:m="http://schemas.openxmlformats.org/officeDocument/2006/math" xmlns:v="urn:schemas-microsoft-com:vml" xmlns:wp14="http://schemas.microsoft.com/office/word/2010/wordprocessingDrawing" xmlns:wp="http://schemas.openxmlformats.org/drawingml/2006/wordprocessingDrawing" xmlns:w10="urn:schemas-microsoft-com:office:word" xmlns:w="http://schemas.openxmlformats.org/wordprocessingml/2006/main" xmlns:w14="http://schemas.microsoft.com/office/word/2010/wordml" xmlns:w15="http://schemas.microsoft.com/office/word/2012/wordml" xmlns:w16cex="http://schemas.microsoft.com/office/word/2018/wordml/cex" xmlns:w16cid="http://schemas.microsoft.com/office/word/2016/wordml/cid" xmlns:w16="http://schemas.microsoft.com/office/word/2018/wordml" xmlns:w16du="http://schemas.microsoft.com/office/word/2023/wordml/word16du" xmlns:w16sdtdh="http://schemas.microsoft.com/office/word/2020/wordml/sdtdatahash" xmlns:w16se="http://schemas.microsoft.com/office/word/2015/wordml/symex" xmlns:wpg="http://schemas.microsoft.com/office/word/2010/wordprocessingGroup" xmlns:wpi="http://schemas.microsoft.com/office/word/2010/wordprocessingInk" xmlns:wne="http://schemas.microsoft.com/office/word/2006/wordml" xmlns:wps="http://schemas.microsoft.com/office/word/2010/wordprocessingShape" mc:Ignorable="w14 w15 w16se w16cid w16 w16cex w16sdtdh wp14">
+<w:document xmlns:wpc="http://schemas.microsoft.com/office/word/2010/wordprocessingCanvas" xmlns:cx="http://schemas.microsoft.com/office/drawing/2014/chartex" xmlns:cx1="http://schemas.microsoft.com/office/drawing/2015/9/8/chartex" xmlns:cx2="http://schemas.microsoft.com/office/drawing/2015/10/21/chartex" xmlns:cx3="http://schemas.microsoft.com/office/drawing/2016/5/9/chartex" xmlns:cx4="http://schemas.microsoft.com/office/drawing/2016/5/10/chartex" xmlns:cx5="http://schemas.microsoft.com/office/drawing/2016/5/11/chartex" xmlns:cx6="http://schemas.microsoft.com/office/drawing/2016/5/12/chartex" xmlns:cx7="http://schemas.microsoft.com/office/drawing/2016/5/13/chartex" xmlns:cx8="http://schemas.microsoft.com/office/drawing/2016/5/14/chartex" xmlns:mc="http://schemas.openxmlformats.org/markup-compatibility/2006" xmlns:aink="http://schemas.microsoft.com/office/drawing/2016/ink" xmlns:am3d="http://schemas.microsoft.com/office/drawing/2017/model3d" xmlns:o="urn:schemas-microsoft-com:office:office" xmlns:r="http://schemas.openxmlformats.org/officeDocument/2006/relationships" xmlns:m="http://schemas.openxmlformats.org/officeDocument/2006/math" xmlns:v="urn:schemas-microsoft-com:vml" xmlns:wp14="http://schemas.microsoft.com/office/word/2010/wordprocessingDrawing" xmlns:wp="http://schemas.openxmlformats.org/drawingml/2006/wordprocessingDrawing" xmlns:w10="urn:schemas-microsoft-com:office:word" xmlns:w="http://schemas.openxmlformats.org/wordprocessingml/2006/main" xmlns:w14="http://schemas.microsoft.com/office/word/2010/wordml" xmlns:w15="http://schemas.microsoft.com/office/word/2012/wordml" xmlns:w16cex="http://schemas.microsoft.com/office/word/2018/wordml/cex" xmlns:w16cid="http://schemas.microsoft.com/office/word/2016/wordml/cid" xmlns:w16="http://schemas.microsoft.com/office/word/2018/wordml" xmlns:w16sdtdh="http://schemas.microsoft.com/office/word/2020/wordml/sdtdatahash" xmlns:w16se="http://schemas.microsoft.com/office/word/2015/wordml/symex" xmlns:wpg="http://schemas.microsoft.com/office/word/2010/wordprocessingGroup" xmlns:wpi="http://schemas.microsoft.com/office/word/2010/wordprocessingInk" xmlns:wne="http://schemas.microsoft.com/office/word/2006/wordml" xmlns:wps="http://schemas.microsoft.com/office/word/2010/wordprocessingShape" mc:Ignorable="w14 w15 w16se w16cid w16 w16cex w16sdtdh wp14">
   <w:body>
     <w:p>
       <w:pPr>
@@ -8,70 +8,203 @@
         <w:jc w:val="center"/>
         <w:rPr>
           <w:rFonts w:ascii="Montserrat" w:hAnsi="Montserrat"/>
+          <w:sz w:val="22"/>
+          <w:szCs w:val="22"/>
+        </w:rPr>
+      </w:pPr>
+    </w:p>
+    <w:p>
+      <w:pPr>
+        <w:rPr>
+          <w:rFonts w:ascii="Montserrat" w:hAnsi="Montserrat"/>
         </w:rPr>
       </w:pPr>
       <w:r>
         <w:rPr>
           <w:rFonts w:ascii="Montserrat" w:hAnsi="Montserrat"/>
+        </w:rPr>
+        <w:fldChar w:fldCharType="begin"/>
+      </w:r>
+      <w:r>
+        <w:rPr>
+          <w:rFonts w:ascii="Montserrat" w:hAnsi="Montserrat"/>
+        </w:rPr>
+        <w:instrText xml:space="preserve"> DATE \@ "d MMMM yyyy" </w:instrText>
+      </w:r>
+      <w:r>
+        <w:rPr>
+          <w:rFonts w:ascii="Montserrat" w:hAnsi="Montserrat"/>
+        </w:rPr>
+        <w:fldChar w:fldCharType="separate"/>
+      </w:r>
+      <w:r>
+        <w:rPr>
+          <w:rFonts w:ascii="Montserrat" w:hAnsi="Montserrat"/>
           <w:noProof/>
         </w:rPr>
-        <w:drawing>
-          <wp:inline distT="0" distB="0" distL="0" distR="0" wp14:anchorId="45056D75" wp14:editId="2C30DCF1">
-            <wp:extent cx="2583180" cy="1175347"/>
-            <wp:effectExtent l="0" t="0" r="7620" b="6350"/>
-            <wp:docPr id="577298055" name="Picture 1"/>
-            <wp:cNvGraphicFramePr>
-              <a:graphicFrameLocks xmlns:a="http://schemas.openxmlformats.org/drawingml/2006/main" noChangeAspect="1"/>
-            </wp:cNvGraphicFramePr>
-            <a:graphic xmlns:a="http://schemas.openxmlformats.org/drawingml/2006/main">
-              <a:graphicData uri="http://schemas.openxmlformats.org/drawingml/2006/picture">
-                <pic:pic xmlns:pic="http://schemas.openxmlformats.org/drawingml/2006/picture">
-                  <pic:nvPicPr>
-                    <pic:cNvPr id="0" name="Picture 1"/>
-                    <pic:cNvPicPr>
-                      <a:picLocks noChangeAspect="1" noChangeArrowheads="1"/>
-                    </pic:cNvPicPr>
-                  </pic:nvPicPr>
-                  <pic:blipFill>
-                    <a:blip r:embed="rId10">
-                      <a:extLst>
-                        <a:ext uri="{28A0092B-C50C-407E-A947-70E740481C1C}">
-                          <a14:useLocalDpi xmlns:a14="http://schemas.microsoft.com/office/drawing/2010/main" val="0"/>
-                        </a:ext>
-                      </a:extLst>
-                    </a:blip>
-                    <a:srcRect/>
-                    <a:stretch>
-                      <a:fillRect/>
-                    </a:stretch>
-                  </pic:blipFill>
-                  <pic:spPr bwMode="auto">
-                    <a:xfrm>
-                      <a:off x="0" y="0"/>
-                      <a:ext cx="2603696" cy="1184682"/>
-                    </a:xfrm>
-                    <a:prstGeom prst="rect">
-                      <a:avLst/>
-                    </a:prstGeom>
-                    <a:noFill/>
-                    <a:ln>
-                      <a:noFill/>
-                    </a:ln>
-                  </pic:spPr>
-                </pic:pic>
-              </a:graphicData>
-            </a:graphic>
-          </wp:inline>
-        </w:drawing>
+        <w:t>22 May 2023</w:t>
+      </w:r>
+      <w:r>
+        <w:rPr>
+          <w:rFonts w:ascii="Montserrat" w:hAnsi="Montserrat"/>
+        </w:rPr>
+        <w:fldChar w:fldCharType="end"/>
       </w:r>
     </w:p>
     <w:p>
       <w:pPr>
-        <w:pStyle w:val="Title"/>
         <w:rPr>
           <w:rFonts w:ascii="Montserrat" w:hAnsi="Montserrat"/>
-          <w:sz w:val="96"/>
-          <w:szCs w:val="96"/>
+        </w:rPr>
+      </w:pPr>
+    </w:p>
+    <w:p>
+      <w:pPr>
+        <w:rPr>
+          <w:rFonts w:ascii="Montserrat" w:hAnsi="Montserrat"/>
+        </w:rPr>
+      </w:pPr>
+      <w:r>
+        <w:rPr>
+          <w:rFonts w:ascii="Montserrat" w:hAnsi="Montserrat"/>
+        </w:rPr>
+        <w:t xml:space="preserve">Dear </w:t>
+      </w:r>
+      <w:proofErr w:type="gramStart"/>
+      <w:r>
+        <w:rPr>
+          <w:rFonts w:ascii="Montserrat" w:hAnsi="Montserrat"/>
+          <w:b/>
+          <w:bCs/>
+        </w:rPr>
+        <w:t xml:space="preserve">{{ </w:t>
+      </w:r>
+      <w:proofErr w:type="spellStart"/>
+      <w:r>
+        <w:rPr>
+          <w:rFonts w:ascii="Montserrat" w:hAnsi="Montserrat"/>
+          <w:b/>
+          <w:bCs/>
+        </w:rPr>
+        <w:t>user</w:t>
+      </w:r>
+      <w:proofErr w:type="gramEnd"/>
+      <w:r>
+        <w:rPr>
+          <w:rFonts w:ascii="Montserrat" w:hAnsi="Montserrat"/>
+          <w:b/>
+          <w:bCs/>
+        </w:rPr>
+        <w:t>_</w:t>
+      </w:r>
+      <w:r>
+        <w:rPr>
+          <w:rFonts w:ascii="Montserrat" w:hAnsi="Montserrat"/>
+          <w:b/>
+          <w:bCs/>
+        </w:rPr>
+        <w:t>first_name</w:t>
+      </w:r>
+      <w:proofErr w:type="spellEnd"/>
+      <w:r>
+        <w:rPr>
+          <w:rFonts w:ascii="Montserrat" w:hAnsi="Montserrat"/>
+          <w:b/>
+          <w:bCs/>
+        </w:rPr>
+        <w:t xml:space="preserve"> </w:t>
+      </w:r>
+      <w:r>
+        <w:rPr>
+          <w:rFonts w:ascii="Montserrat" w:hAnsi="Montserrat"/>
+          <w:b/>
+          <w:bCs/>
+        </w:rPr>
+        <w:t xml:space="preserve">}} {{ </w:t>
+      </w:r>
+      <w:proofErr w:type="spellStart"/>
+      <w:r>
+        <w:rPr>
+          <w:rFonts w:ascii="Montserrat" w:hAnsi="Montserrat"/>
+          <w:b/>
+          <w:bCs/>
+        </w:rPr>
+        <w:t>user</w:t>
+      </w:r>
+      <w:r>
+        <w:rPr>
+          <w:rFonts w:ascii="Montserrat" w:hAnsi="Montserrat"/>
+          <w:b/>
+          <w:bCs/>
+        </w:rPr>
+        <w:t>_</w:t>
+      </w:r>
+      <w:r>
+        <w:rPr>
+          <w:rFonts w:ascii="Montserrat" w:hAnsi="Montserrat"/>
+          <w:b/>
+          <w:bCs/>
+        </w:rPr>
+        <w:t>last_name</w:t>
+      </w:r>
+      <w:proofErr w:type="spellEnd"/>
+      <w:r>
+        <w:rPr>
+          <w:rFonts w:ascii="Montserrat" w:hAnsi="Montserrat"/>
+          <w:b/>
+          <w:bCs/>
+        </w:rPr>
+        <w:t xml:space="preserve"> }}</w:t>
+      </w:r>
+      <w:r>
+        <w:rPr>
+          <w:rFonts w:ascii="Montserrat" w:hAnsi="Montserrat"/>
+        </w:rPr>
+        <w:t>,</w:t>
+      </w:r>
+      <w:r>
+        <w:rPr>
+          <w:rFonts w:ascii="Montserrat" w:hAnsi="Montserrat"/>
+        </w:rPr>
+        <w:t xml:space="preserve"> </w:t>
+      </w:r>
+    </w:p>
+    <w:p>
+      <w:pPr>
+        <w:rPr>
+          <w:rFonts w:ascii="Montserrat" w:hAnsi="Montserrat"/>
+        </w:rPr>
+      </w:pPr>
+    </w:p>
+    <w:p>
+      <w:pPr>
+        <w:rPr>
+          <w:rFonts w:ascii="Montserrat" w:hAnsi="Montserrat"/>
+        </w:rPr>
+      </w:pPr>
+      <w:r>
+        <w:rPr>
+          <w:rFonts w:ascii="Montserrat" w:hAnsi="Montserrat"/>
+        </w:rPr>
+        <w:t>Please find below the answers</w:t>
+      </w:r>
+      <w:r>
+        <w:rPr>
+          <w:rFonts w:ascii="Montserrat" w:hAnsi="Montserrat"/>
+        </w:rPr>
+        <w:t xml:space="preserve"> that you have submitted to MSM Legal</w:t>
+      </w:r>
+      <w:r>
+        <w:rPr>
+          <w:rFonts w:ascii="Montserrat" w:hAnsi="Montserrat"/>
+        </w:rPr>
+        <w:t>.</w:t>
+      </w:r>
+    </w:p>
+    <w:p>
+      <w:pPr>
+        <w:rPr>
+          <w:rFonts w:ascii="Montserrat" w:hAnsi="Montserrat"/>
         </w:rPr>
       </w:pPr>
     </w:p>
@@ -83,135 +216,195 @@
           <w:szCs w:val="28"/>
         </w:rPr>
       </w:pPr>
-      <w:r>
+    </w:p>
+    <w:p>
+      <w:pPr>
         <w:rPr>
           <w:rFonts w:ascii="Montserrat" w:hAnsi="Montserrat"/>
           <w:sz w:val="28"/>
           <w:szCs w:val="28"/>
         </w:rPr>
-        <w:t xml:space="preserve">Dear </w:t>
-      </w:r>
-      <w:proofErr w:type="gramStart"/>
-      <w:r>
-        <w:rPr>
-          <w:rFonts w:ascii="Montserrat" w:hAnsi="Montserrat"/>
-          <w:b/>
-          <w:bCs/>
-          <w:sz w:val="28"/>
-          <w:szCs w:val="28"/>
-        </w:rPr>
-        <w:t xml:space="preserve">{{ </w:t>
-      </w:r>
-      <w:proofErr w:type="spellStart"/>
-      <w:r>
-        <w:rPr>
-          <w:rFonts w:ascii="Montserrat" w:hAnsi="Montserrat"/>
-          <w:b/>
-          <w:bCs/>
-          <w:sz w:val="28"/>
-          <w:szCs w:val="28"/>
-        </w:rPr>
-        <w:t>user</w:t>
-      </w:r>
-      <w:proofErr w:type="gramEnd"/>
-      <w:r>
-        <w:rPr>
-          <w:rFonts w:ascii="Montserrat" w:hAnsi="Montserrat"/>
-          <w:b/>
-          <w:bCs/>
-          <w:sz w:val="28"/>
-          <w:szCs w:val="28"/>
-        </w:rPr>
-        <w:t>_</w:t>
-      </w:r>
-      <w:r>
-        <w:rPr>
-          <w:rFonts w:ascii="Montserrat" w:hAnsi="Montserrat"/>
-          <w:b/>
-          <w:bCs/>
-          <w:sz w:val="28"/>
-          <w:szCs w:val="28"/>
-        </w:rPr>
-        <w:t>first_name</w:t>
-      </w:r>
-      <w:proofErr w:type="spellEnd"/>
-      <w:r>
-        <w:rPr>
-          <w:rFonts w:ascii="Montserrat" w:hAnsi="Montserrat"/>
-          <w:b/>
-          <w:bCs/>
-          <w:sz w:val="28"/>
-          <w:szCs w:val="28"/>
-        </w:rPr>
-        <w:t xml:space="preserve"> </w:t>
-      </w:r>
-      <w:r>
-        <w:rPr>
-          <w:rFonts w:ascii="Montserrat" w:hAnsi="Montserrat"/>
-          <w:b/>
-          <w:bCs/>
-          <w:sz w:val="28"/>
-          <w:szCs w:val="28"/>
-        </w:rPr>
-        <w:t xml:space="preserve">}} {{ </w:t>
-      </w:r>
-      <w:proofErr w:type="spellStart"/>
-      <w:r>
-        <w:rPr>
-          <w:rFonts w:ascii="Montserrat" w:hAnsi="Montserrat"/>
-          <w:b/>
-          <w:bCs/>
-          <w:sz w:val="28"/>
-          <w:szCs w:val="28"/>
-        </w:rPr>
-        <w:t>user</w:t>
-      </w:r>
-      <w:r>
-        <w:rPr>
-          <w:rFonts w:ascii="Montserrat" w:hAnsi="Montserrat"/>
-          <w:b/>
-          <w:bCs/>
-          <w:sz w:val="28"/>
-          <w:szCs w:val="28"/>
-        </w:rPr>
-        <w:t>_</w:t>
-      </w:r>
-      <w:r>
-        <w:rPr>
-          <w:rFonts w:ascii="Montserrat" w:hAnsi="Montserrat"/>
-          <w:b/>
-          <w:bCs/>
-          <w:sz w:val="28"/>
-          <w:szCs w:val="28"/>
-        </w:rPr>
-        <w:t>last_name</w:t>
-      </w:r>
-      <w:proofErr w:type="spellEnd"/>
-      <w:r>
-        <w:rPr>
-          <w:rFonts w:ascii="Montserrat" w:hAnsi="Montserrat"/>
-          <w:b/>
-          <w:bCs/>
-          <w:sz w:val="28"/>
-          <w:szCs w:val="28"/>
-        </w:rPr>
-        <w:t xml:space="preserve"> }}</w:t>
-      </w:r>
-      <w:r>
+      </w:pPr>
+    </w:p>
+    <w:p>
+      <w:pPr>
         <w:rPr>
           <w:rFonts w:ascii="Montserrat" w:hAnsi="Montserrat"/>
           <w:sz w:val="28"/>
           <w:szCs w:val="28"/>
         </w:rPr>
-        <w:t>,</w:t>
-      </w:r>
-      <w:r>
+      </w:pPr>
+    </w:p>
+    <w:p>
+      <w:pPr>
         <w:rPr>
           <w:rFonts w:ascii="Montserrat" w:hAnsi="Montserrat"/>
           <w:sz w:val="28"/>
           <w:szCs w:val="28"/>
         </w:rPr>
-        <w:t xml:space="preserve"> </w:t>
+      </w:pPr>
+    </w:p>
+    <w:p>
+      <w:pPr>
+        <w:rPr>
+          <w:rFonts w:ascii="Montserrat" w:hAnsi="Montserrat"/>
+          <w:sz w:val="28"/>
+          <w:szCs w:val="28"/>
+        </w:rPr>
+      </w:pPr>
+    </w:p>
+    <w:p>
+      <w:pPr>
+        <w:rPr>
+          <w:rFonts w:ascii="Montserrat" w:hAnsi="Montserrat"/>
+          <w:sz w:val="28"/>
+          <w:szCs w:val="28"/>
+        </w:rPr>
+      </w:pPr>
+    </w:p>
+    <w:p>
+      <w:pPr>
+        <w:rPr>
+          <w:rFonts w:ascii="Montserrat" w:hAnsi="Montserrat"/>
+          <w:sz w:val="28"/>
+          <w:szCs w:val="28"/>
+        </w:rPr>
+      </w:pPr>
+    </w:p>
+    <w:p>
+      <w:pPr>
+        <w:rPr>
+          <w:rFonts w:ascii="Montserrat" w:hAnsi="Montserrat"/>
+          <w:sz w:val="28"/>
+          <w:szCs w:val="28"/>
+        </w:rPr>
+      </w:pPr>
+    </w:p>
+    <w:p>
+      <w:pPr>
+        <w:rPr>
+          <w:rFonts w:ascii="Montserrat" w:hAnsi="Montserrat"/>
+          <w:sz w:val="28"/>
+          <w:szCs w:val="28"/>
+        </w:rPr>
+      </w:pPr>
+    </w:p>
+    <w:p>
+      <w:pPr>
+        <w:rPr>
+          <w:rFonts w:ascii="Montserrat" w:hAnsi="Montserrat"/>
+          <w:sz w:val="28"/>
+          <w:szCs w:val="28"/>
+        </w:rPr>
+      </w:pPr>
+    </w:p>
+    <w:p>
+      <w:pPr>
+        <w:rPr>
+          <w:rFonts w:ascii="Montserrat" w:hAnsi="Montserrat"/>
+          <w:sz w:val="28"/>
+          <w:szCs w:val="28"/>
+        </w:rPr>
+      </w:pPr>
+    </w:p>
+    <w:p>
+      <w:pPr>
+        <w:rPr>
+          <w:rFonts w:ascii="Montserrat" w:hAnsi="Montserrat"/>
+          <w:sz w:val="28"/>
+          <w:szCs w:val="28"/>
+        </w:rPr>
+      </w:pPr>
+    </w:p>
+    <w:p>
+      <w:pPr>
+        <w:rPr>
+          <w:rFonts w:ascii="Montserrat" w:hAnsi="Montserrat"/>
+          <w:sz w:val="28"/>
+          <w:szCs w:val="28"/>
+        </w:rPr>
+      </w:pPr>
+    </w:p>
+    <w:p>
+      <w:pPr>
+        <w:rPr>
+          <w:rFonts w:ascii="Montserrat" w:hAnsi="Montserrat"/>
+          <w:sz w:val="28"/>
+          <w:szCs w:val="28"/>
+        </w:rPr>
+      </w:pPr>
+    </w:p>
+    <w:p>
+      <w:pPr>
+        <w:rPr>
+          <w:rFonts w:ascii="Montserrat" w:hAnsi="Montserrat"/>
+          <w:sz w:val="28"/>
+          <w:szCs w:val="28"/>
+        </w:rPr>
+      </w:pPr>
+    </w:p>
+    <w:p>
+      <w:pPr>
+        <w:rPr>
+          <w:rFonts w:ascii="Montserrat" w:hAnsi="Montserrat"/>
+          <w:sz w:val="28"/>
+          <w:szCs w:val="28"/>
+        </w:rPr>
+      </w:pPr>
+    </w:p>
+    <w:p>
+      <w:pPr>
+        <w:rPr>
+          <w:rFonts w:ascii="Montserrat" w:hAnsi="Montserrat"/>
+          <w:sz w:val="28"/>
+          <w:szCs w:val="28"/>
+        </w:rPr>
+      </w:pPr>
+    </w:p>
+    <w:p>
+      <w:pPr>
+        <w:rPr>
+          <w:rFonts w:ascii="Montserrat" w:hAnsi="Montserrat"/>
+          <w:sz w:val="28"/>
+          <w:szCs w:val="28"/>
+        </w:rPr>
+      </w:pPr>
+    </w:p>
+    <w:p>
+      <w:pPr>
+        <w:jc w:val="center"/>
+        <w:rPr>
+          <w:rFonts w:ascii="Montserrat" w:hAnsi="Montserrat"/>
+          <w:sz w:val="28"/>
+          <w:szCs w:val="28"/>
+        </w:rPr>
+      </w:pPr>
+      <w:r>
+        <w:rPr>
+          <w:rFonts w:ascii="Montserrat" w:eastAsia="Times New Roman" w:hAnsi="Montserrat" w:cs="Calibri"/>
+          <w:color w:val="000000"/>
+          <w:lang w:eastAsia="en-AU"/>
+        </w:rPr>
+        <w:lastRenderedPageBreak/>
+        <w:t xml:space="preserve">{%p if </w:t>
+      </w:r>
+      <w:proofErr w:type="spellStart"/>
+      <w:r>
+        <w:rPr>
+          <w:rFonts w:ascii="Montserrat" w:eastAsia="Times New Roman" w:hAnsi="Montserrat" w:cs="Calibri"/>
+          <w:color w:val="000000"/>
+          <w:lang w:eastAsia="en-AU"/>
+        </w:rPr>
+        <w:t>userMainApp</w:t>
+      </w:r>
+      <w:proofErr w:type="spellEnd"/>
+      <w:r>
+        <w:rPr>
+          <w:rFonts w:ascii="Montserrat" w:eastAsia="Times New Roman" w:hAnsi="Montserrat" w:cs="Calibri"/>
+          <w:color w:val="000000"/>
+          <w:lang w:eastAsia="en-AU"/>
+        </w:rPr>
+        <w:t>== 'Yes' %}</w:t>
       </w:r>
     </w:p>
     <w:p>
@@ -231,82 +424,28 @@
           <w:szCs w:val="28"/>
         </w:rPr>
       </w:pPr>
-      <w:r>
-        <w:rPr>
-          <w:rFonts w:ascii="Montserrat" w:hAnsi="Montserrat"/>
-          <w:sz w:val="28"/>
-          <w:szCs w:val="28"/>
-        </w:rPr>
-        <w:t>Please find below the answers</w:t>
-      </w:r>
-      <w:r>
-        <w:rPr>
-          <w:rFonts w:ascii="Montserrat" w:hAnsi="Montserrat"/>
-          <w:sz w:val="28"/>
-          <w:szCs w:val="28"/>
-        </w:rPr>
-        <w:t xml:space="preserve"> that you have submitted to MSM Legal</w:t>
-      </w:r>
-      <w:r>
-        <w:rPr>
-          <w:rFonts w:ascii="Montserrat" w:hAnsi="Montserrat"/>
-          <w:sz w:val="28"/>
-          <w:szCs w:val="28"/>
-        </w:rPr>
-        <w:t>.</w:t>
-      </w:r>
-    </w:p>
-    <w:p>
-      <w:pPr>
-        <w:rPr>
-          <w:rFonts w:ascii="Montserrat" w:hAnsi="Montserrat"/>
-          <w:sz w:val="28"/>
-          <w:szCs w:val="28"/>
-        </w:rPr>
-      </w:pPr>
     </w:p>
     <w:p>
       <w:pPr>
         <w:spacing w:after="0" w:line="240" w:lineRule="auto"/>
-        <w:jc w:val="center"/>
         <w:rPr>
           <w:rFonts w:ascii="Montserrat" w:eastAsia="Times New Roman" w:hAnsi="Montserrat" w:cs="Calibri"/>
           <w:color w:val="000000"/>
           <w:lang w:eastAsia="en-AU"/>
         </w:rPr>
       </w:pPr>
-      <w:r>
-        <w:rPr>
-          <w:rFonts w:ascii="Montserrat" w:eastAsia="Times New Roman" w:hAnsi="Montserrat" w:cs="Calibri"/>
-          <w:color w:val="000000"/>
-          <w:lang w:eastAsia="en-AU"/>
-        </w:rPr>
-        <w:t xml:space="preserve">{%p if </w:t>
-      </w:r>
-      <w:proofErr w:type="spellStart"/>
-      <w:r>
-        <w:rPr>
-          <w:rFonts w:ascii="Montserrat" w:eastAsia="Times New Roman" w:hAnsi="Montserrat" w:cs="Calibri"/>
-          <w:color w:val="000000"/>
-          <w:lang w:eastAsia="en-AU"/>
-        </w:rPr>
-        <w:t>userMainApp</w:t>
-      </w:r>
-      <w:proofErr w:type="spellEnd"/>
-      <w:r>
-        <w:rPr>
-          <w:rFonts w:ascii="Montserrat" w:eastAsia="Times New Roman" w:hAnsi="Montserrat" w:cs="Calibri"/>
-          <w:color w:val="000000"/>
-          <w:lang w:eastAsia="en-AU"/>
-        </w:rPr>
-        <w:t xml:space="preserve">== 'Yes' %} </w:t>
-      </w:r>
     </w:p>
     <w:tbl>
       <w:tblPr>
-        <w:tblpPr w:leftFromText="180" w:rightFromText="180" w:vertAnchor="text" w:tblpY="1"/>
-        <w:tblOverlap w:val="never"/>
         <w:tblW w:w="9210" w:type="dxa"/>
+        <w:tblBorders>
+          <w:top w:val="single" w:sz="12" w:space="0" w:color="auto"/>
+          <w:left w:val="single" w:sz="12" w:space="0" w:color="auto"/>
+          <w:bottom w:val="single" w:sz="12" w:space="0" w:color="auto"/>
+          <w:right w:val="single" w:sz="12" w:space="0" w:color="auto"/>
+          <w:insideH w:val="single" w:sz="12" w:space="0" w:color="auto"/>
+          <w:insideV w:val="single" w:sz="12" w:space="0" w:color="auto"/>
+        </w:tblBorders>
         <w:tblLook w:val="04A0" w:firstRow="1" w:lastRow="0" w:firstColumn="1" w:lastColumn="0" w:noHBand="0" w:noVBand="1"/>
       </w:tblPr>
       <w:tblGrid>
@@ -322,12 +461,6 @@
         <w:tc>
           <w:tcPr>
             <w:tcW w:w="4738" w:type="dxa"/>
-            <w:tcBorders>
-              <w:top w:val="single" w:sz="12" w:space="0" w:color="auto"/>
-              <w:left w:val="single" w:sz="12" w:space="0" w:color="auto"/>
-              <w:bottom w:val="single" w:sz="4" w:space="0" w:color="auto"/>
-              <w:right w:val="double" w:sz="4" w:space="0" w:color="auto"/>
-            </w:tcBorders>
             <w:shd w:val="clear" w:color="auto" w:fill="222222"/>
             <w:noWrap/>
           </w:tcPr>
@@ -359,12 +492,6 @@
         <w:tc>
           <w:tcPr>
             <w:tcW w:w="4472" w:type="dxa"/>
-            <w:tcBorders>
-              <w:top w:val="single" w:sz="12" w:space="0" w:color="auto"/>
-              <w:left w:val="double" w:sz="4" w:space="0" w:color="auto"/>
-              <w:bottom w:val="single" w:sz="4" w:space="0" w:color="auto"/>
-              <w:right w:val="single" w:sz="12" w:space="0" w:color="auto"/>
-            </w:tcBorders>
             <w:shd w:val="clear" w:color="auto" w:fill="222222"/>
             <w:noWrap/>
           </w:tcPr>
@@ -402,12 +529,6 @@
         <w:tc>
           <w:tcPr>
             <w:tcW w:w="4738" w:type="dxa"/>
-            <w:tcBorders>
-              <w:top w:val="double" w:sz="4" w:space="0" w:color="auto"/>
-              <w:left w:val="single" w:sz="12" w:space="0" w:color="auto"/>
-              <w:bottom w:val="single" w:sz="4" w:space="0" w:color="auto"/>
-              <w:right w:val="double" w:sz="4" w:space="0" w:color="auto"/>
-            </w:tcBorders>
             <w:shd w:val="clear" w:color="auto" w:fill="F8F7F7"/>
             <w:noWrap/>
           </w:tcPr>
@@ -437,12 +558,38 @@
         <w:tc>
           <w:tcPr>
             <w:tcW w:w="4472" w:type="dxa"/>
-            <w:tcBorders>
-              <w:top w:val="double" w:sz="4" w:space="0" w:color="auto"/>
-              <w:left w:val="double" w:sz="4" w:space="0" w:color="auto"/>
-              <w:bottom w:val="single" w:sz="4" w:space="0" w:color="auto"/>
-              <w:right w:val="single" w:sz="12" w:space="0" w:color="auto"/>
-            </w:tcBorders>
+            <w:shd w:val="clear" w:color="auto" w:fill="F8F7F7"/>
+            <w:vAlign w:val="center"/>
+          </w:tcPr>
+          <w:p>
+            <w:pPr>
+              <w:spacing w:after="0" w:line="240" w:lineRule="auto"/>
+              <w:rPr>
+                <w:rFonts w:ascii="Montserrat" w:eastAsia="Times New Roman" w:hAnsi="Montserrat" w:cs="Calibri"/>
+                <w:color w:val="000000"/>
+                <w:lang w:eastAsia="en-AU"/>
+              </w:rPr>
+            </w:pPr>
+            <w:r>
+              <w:rPr>
+                <w:rFonts w:ascii="Montserrat" w:eastAsia="Times New Roman" w:hAnsi="Montserrat" w:cs="Calibri"/>
+                <w:color w:val="000000"/>
+                <w:lang w:eastAsia="en-AU"/>
+              </w:rPr>
+              <w:t xml:space="preserve">Migration </w:t>
+            </w:r>
+          </w:p>
+        </w:tc>
+      </w:tr>
+      <w:tr>
+        <w:trPr>
+          <w:cantSplit/>
+          <w:trHeight w:val="1590"/>
+          <w:tblHeader/>
+        </w:trPr>
+        <w:tc>
+          <w:tcPr>
+            <w:tcW w:w="4738" w:type="dxa"/>
             <w:shd w:val="clear" w:color="auto" w:fill="F8F7F7"/>
             <w:noWrap/>
           </w:tcPr>
@@ -451,17 +598,639 @@
               <w:spacing w:after="0" w:line="240" w:lineRule="auto"/>
               <w:rPr>
                 <w:rFonts w:ascii="Montserrat" w:eastAsia="Times New Roman" w:hAnsi="Montserrat" w:cs="Calibri"/>
-                <w:color w:val="000000"/>
-                <w:lang w:eastAsia="en-AU"/>
-              </w:rPr>
-            </w:pPr>
-            <w:r>
-              <w:rPr>
-                <w:rFonts w:ascii="Montserrat" w:eastAsia="Times New Roman" w:hAnsi="Montserrat" w:cs="Calibri"/>
-                <w:color w:val="000000"/>
-                <w:lang w:eastAsia="en-AU"/>
-              </w:rPr>
-              <w:t xml:space="preserve">Migration </w:t>
+                <w:b/>
+                <w:bCs/>
+                <w:color w:val="000000"/>
+                <w:lang w:eastAsia="en-AU"/>
+              </w:rPr>
+            </w:pPr>
+            <w:r>
+              <w:rPr>
+                <w:rFonts w:ascii="Montserrat" w:eastAsia="Times New Roman" w:hAnsi="Montserrat" w:cs="Calibri"/>
+                <w:b/>
+                <w:bCs/>
+                <w:color w:val="000000"/>
+                <w:lang w:eastAsia="en-AU"/>
+              </w:rPr>
+              <w:t xml:space="preserve">Does the </w:t>
+            </w:r>
+            <w:r>
+              <w:rPr>
+                <w:rFonts w:ascii="Montserrat" w:eastAsia="Times New Roman" w:hAnsi="Montserrat" w:cs="Calibri"/>
+                <w:b/>
+                <w:bCs/>
+                <w:color w:val="000000"/>
+                <w:lang w:eastAsia="en-AU"/>
+              </w:rPr>
+              <w:t>M</w:t>
+            </w:r>
+            <w:r>
+              <w:rPr>
+                <w:rFonts w:ascii="Montserrat" w:eastAsia="Times New Roman" w:hAnsi="Montserrat" w:cs="Calibri"/>
+                <w:b/>
+                <w:bCs/>
+                <w:color w:val="000000"/>
+                <w:lang w:eastAsia="en-AU"/>
+              </w:rPr>
+              <w:t xml:space="preserve">ain </w:t>
+            </w:r>
+            <w:r>
+              <w:rPr>
+                <w:rFonts w:ascii="Montserrat" w:eastAsia="Times New Roman" w:hAnsi="Montserrat" w:cs="Calibri"/>
+                <w:b/>
+                <w:bCs/>
+                <w:color w:val="000000"/>
+                <w:lang w:eastAsia="en-AU"/>
+              </w:rPr>
+              <w:t>A</w:t>
+            </w:r>
+            <w:r>
+              <w:rPr>
+                <w:rFonts w:ascii="Montserrat" w:eastAsia="Times New Roman" w:hAnsi="Montserrat" w:cs="Calibri"/>
+                <w:b/>
+                <w:bCs/>
+                <w:color w:val="000000"/>
+                <w:lang w:eastAsia="en-AU"/>
+              </w:rPr>
+              <w:t>pplicant speak another language and is</w:t>
+            </w:r>
+            <w:r>
+              <w:rPr>
+                <w:rFonts w:ascii="Montserrat" w:eastAsia="Times New Roman" w:hAnsi="Montserrat" w:cs="Calibri"/>
+                <w:b/>
+                <w:bCs/>
+                <w:color w:val="000000"/>
+                <w:lang w:eastAsia="en-AU"/>
+              </w:rPr>
+              <w:t xml:space="preserve"> a translator </w:t>
+            </w:r>
+            <w:r>
+              <w:rPr>
+                <w:rFonts w:ascii="Montserrat" w:eastAsia="Times New Roman" w:hAnsi="Montserrat" w:cs="Calibri"/>
+                <w:b/>
+                <w:bCs/>
+                <w:color w:val="000000"/>
+                <w:lang w:eastAsia="en-AU"/>
+              </w:rPr>
+              <w:t>r</w:t>
+            </w:r>
+            <w:r>
+              <w:rPr>
+                <w:rFonts w:ascii="Montserrat" w:eastAsia="Times New Roman" w:hAnsi="Montserrat" w:cs="Calibri"/>
+                <w:b/>
+                <w:bCs/>
+                <w:color w:val="000000"/>
+                <w:lang w:eastAsia="en-AU"/>
+              </w:rPr>
+              <w:t>equired</w:t>
+            </w:r>
+            <w:r>
+              <w:rPr>
+                <w:rFonts w:ascii="Montserrat" w:eastAsia="Times New Roman" w:hAnsi="Montserrat" w:cs="Calibri"/>
+                <w:b/>
+                <w:bCs/>
+                <w:color w:val="000000"/>
+                <w:lang w:eastAsia="en-AU"/>
+              </w:rPr>
+              <w:t>?</w:t>
+            </w:r>
+          </w:p>
+        </w:tc>
+        <w:tc>
+          <w:tcPr>
+            <w:tcW w:w="4472" w:type="dxa"/>
+            <w:shd w:val="clear" w:color="auto" w:fill="F8F7F7"/>
+            <w:vAlign w:val="center"/>
+          </w:tcPr>
+          <w:p>
+            <w:pPr>
+              <w:spacing w:after="0" w:line="240" w:lineRule="auto"/>
+              <w:rPr>
+                <w:rFonts w:ascii="Montserrat" w:eastAsia="Times New Roman" w:hAnsi="Montserrat" w:cs="Calibri"/>
+                <w:color w:val="000000"/>
+                <w:lang w:eastAsia="en-AU"/>
+              </w:rPr>
+            </w:pPr>
+            <w:r>
+              <w:rPr>
+                <w:rFonts w:ascii="Montserrat" w:eastAsia="Times New Roman" w:hAnsi="Montserrat" w:cs="Calibri"/>
+                <w:color w:val="000000"/>
+                <w:lang w:eastAsia="en-AU"/>
+              </w:rPr>
+              <w:t xml:space="preserve">{%p if </w:t>
+            </w:r>
+            <w:proofErr w:type="spellStart"/>
+            <w:r>
+              <w:rPr>
+                <w:rFonts w:ascii="Montserrat" w:eastAsia="Times New Roman" w:hAnsi="Montserrat" w:cs="Calibri"/>
+                <w:color w:val="000000"/>
+                <w:lang w:eastAsia="en-AU"/>
+              </w:rPr>
+              <w:t>ESLquestion</w:t>
+            </w:r>
+            <w:proofErr w:type="spellEnd"/>
+            <w:r>
+              <w:rPr>
+                <w:rFonts w:ascii="Montserrat" w:eastAsia="Times New Roman" w:hAnsi="Montserrat" w:cs="Calibri"/>
+                <w:color w:val="000000"/>
+                <w:lang w:eastAsia="en-AU"/>
+              </w:rPr>
+              <w:t>==</w:t>
+            </w:r>
+            <w:r>
+              <w:rPr>
+                <w:rFonts w:ascii="Montserrat" w:eastAsia="Times New Roman" w:hAnsi="Montserrat" w:cs="Calibri"/>
+                <w:color w:val="000000"/>
+                <w:lang w:eastAsia="en-AU"/>
+              </w:rPr>
+              <w:t xml:space="preserve"> </w:t>
+            </w:r>
+            <w:r>
+              <w:rPr>
+                <w:rFonts w:ascii="Montserrat" w:eastAsia="Times New Roman" w:hAnsi="Montserrat" w:cs="Calibri"/>
+                <w:color w:val="000000"/>
+                <w:lang w:eastAsia="en-AU"/>
+              </w:rPr>
+              <w:t xml:space="preserve">’Yes’ </w:t>
+            </w:r>
+            <w:r>
+              <w:rPr>
+                <w:rFonts w:ascii="Montserrat" w:eastAsia="Times New Roman" w:hAnsi="Montserrat" w:cs="Calibri"/>
+                <w:color w:val="000000"/>
+                <w:lang w:eastAsia="en-AU"/>
+              </w:rPr>
+              <w:t xml:space="preserve">and </w:t>
+            </w:r>
+            <w:proofErr w:type="spellStart"/>
+            <w:r>
+              <w:rPr>
+                <w:rFonts w:ascii="Montserrat" w:eastAsia="Times New Roman" w:hAnsi="Montserrat" w:cs="Calibri"/>
+                <w:color w:val="000000"/>
+                <w:lang w:eastAsia="en-AU"/>
+              </w:rPr>
+              <w:t>interpreterQuestion</w:t>
+            </w:r>
+            <w:proofErr w:type="spellEnd"/>
+            <w:r>
+              <w:rPr>
+                <w:rFonts w:ascii="Montserrat" w:eastAsia="Times New Roman" w:hAnsi="Montserrat" w:cs="Calibri"/>
+                <w:color w:val="000000"/>
+                <w:lang w:eastAsia="en-AU"/>
+              </w:rPr>
+              <w:t xml:space="preserve">== ‘Yes’ </w:t>
+            </w:r>
+            <w:r>
+              <w:rPr>
+                <w:rFonts w:ascii="Montserrat" w:eastAsia="Times New Roman" w:hAnsi="Montserrat" w:cs="Calibri"/>
+                <w:color w:val="000000"/>
+                <w:lang w:eastAsia="en-AU"/>
+              </w:rPr>
+              <w:t>%}</w:t>
+            </w:r>
+          </w:p>
+          <w:p>
+            <w:pPr>
+              <w:spacing w:after="0" w:line="240" w:lineRule="auto"/>
+              <w:rPr>
+                <w:rFonts w:ascii="Montserrat" w:eastAsia="Times New Roman" w:hAnsi="Montserrat" w:cs="Calibri"/>
+                <w:color w:val="000000"/>
+                <w:lang w:eastAsia="en-AU"/>
+              </w:rPr>
+            </w:pPr>
+            <w:r>
+              <w:rPr>
+                <w:rFonts w:ascii="Montserrat" w:eastAsia="Times New Roman" w:hAnsi="Montserrat" w:cs="Calibri"/>
+                <w:color w:val="000000"/>
+                <w:lang w:eastAsia="en-AU"/>
+              </w:rPr>
+              <w:t>Yes</w:t>
+            </w:r>
+            <w:r>
+              <w:rPr>
+                <w:rFonts w:ascii="Montserrat" w:eastAsia="Times New Roman" w:hAnsi="Montserrat" w:cs="Calibri"/>
+                <w:color w:val="000000"/>
+                <w:lang w:eastAsia="en-AU"/>
+              </w:rPr>
+              <w:t>,</w:t>
+            </w:r>
+            <w:r>
+              <w:rPr>
+                <w:rFonts w:ascii="Montserrat" w:eastAsia="Times New Roman" w:hAnsi="Montserrat" w:cs="Calibri"/>
+                <w:color w:val="000000"/>
+                <w:lang w:eastAsia="en-AU"/>
+              </w:rPr>
+              <w:t xml:space="preserve"> an interpreter is required for </w:t>
+            </w:r>
+            <w:proofErr w:type="gramStart"/>
+            <w:r>
+              <w:rPr>
+                <w:rFonts w:ascii="Montserrat" w:eastAsia="Times New Roman" w:hAnsi="Montserrat" w:cs="Calibri"/>
+                <w:color w:val="000000"/>
+                <w:lang w:eastAsia="en-AU"/>
+              </w:rPr>
+              <w:t xml:space="preserve">{{ </w:t>
+            </w:r>
+            <w:r>
+              <w:rPr>
+                <w:rFonts w:ascii="Montserrat" w:eastAsia="Times New Roman" w:hAnsi="Montserrat" w:cs="Calibri"/>
+                <w:color w:val="000000"/>
+                <w:lang w:eastAsia="en-AU"/>
+              </w:rPr>
+              <w:t>language</w:t>
+            </w:r>
+            <w:proofErr w:type="gramEnd"/>
+            <w:r>
+              <w:rPr>
+                <w:rFonts w:ascii="Montserrat" w:eastAsia="Times New Roman" w:hAnsi="Montserrat" w:cs="Calibri"/>
+                <w:color w:val="000000"/>
+                <w:lang w:eastAsia="en-AU"/>
+              </w:rPr>
+              <w:t xml:space="preserve"> </w:t>
+            </w:r>
+            <w:r>
+              <w:rPr>
+                <w:rFonts w:ascii="Montserrat" w:eastAsia="Times New Roman" w:hAnsi="Montserrat" w:cs="Calibri"/>
+                <w:color w:val="000000"/>
+                <w:lang w:eastAsia="en-AU"/>
+              </w:rPr>
+              <w:t xml:space="preserve">}} </w:t>
+            </w:r>
+          </w:p>
+          <w:p>
+            <w:pPr>
+              <w:spacing w:after="0" w:line="240" w:lineRule="auto"/>
+              <w:rPr>
+                <w:rFonts w:ascii="Montserrat" w:eastAsia="Times New Roman" w:hAnsi="Montserrat" w:cs="Calibri"/>
+                <w:color w:val="000000"/>
+                <w:lang w:eastAsia="en-AU"/>
+              </w:rPr>
+            </w:pPr>
+            <w:r>
+              <w:rPr>
+                <w:rFonts w:ascii="Montserrat" w:eastAsia="Times New Roman" w:hAnsi="Montserrat" w:cs="Calibri"/>
+                <w:color w:val="000000"/>
+                <w:lang w:eastAsia="en-AU"/>
+              </w:rPr>
+              <w:t xml:space="preserve">{%p </w:t>
+            </w:r>
+            <w:proofErr w:type="spellStart"/>
+            <w:r>
+              <w:rPr>
+                <w:rFonts w:ascii="Montserrat" w:eastAsia="Times New Roman" w:hAnsi="Montserrat" w:cs="Calibri"/>
+                <w:color w:val="000000"/>
+                <w:lang w:eastAsia="en-AU"/>
+              </w:rPr>
+              <w:t>elif</w:t>
+            </w:r>
+            <w:proofErr w:type="spellEnd"/>
+            <w:r>
+              <w:rPr>
+                <w:rFonts w:ascii="Montserrat" w:eastAsia="Times New Roman" w:hAnsi="Montserrat" w:cs="Calibri"/>
+                <w:color w:val="000000"/>
+                <w:lang w:eastAsia="en-AU"/>
+              </w:rPr>
+              <w:t xml:space="preserve"> </w:t>
+            </w:r>
+            <w:proofErr w:type="spellStart"/>
+            <w:r>
+              <w:rPr>
+                <w:rFonts w:ascii="Montserrat" w:eastAsia="Times New Roman" w:hAnsi="Montserrat" w:cs="Calibri"/>
+                <w:color w:val="000000"/>
+                <w:lang w:eastAsia="en-AU"/>
+              </w:rPr>
+              <w:t>ESLquestion</w:t>
+            </w:r>
+            <w:proofErr w:type="spellEnd"/>
+            <w:r>
+              <w:rPr>
+                <w:rFonts w:ascii="Montserrat" w:eastAsia="Times New Roman" w:hAnsi="Montserrat" w:cs="Calibri"/>
+                <w:color w:val="000000"/>
+                <w:lang w:eastAsia="en-AU"/>
+              </w:rPr>
+              <w:t xml:space="preserve">==’Yes’ and </w:t>
+            </w:r>
+            <w:proofErr w:type="spellStart"/>
+            <w:r>
+              <w:rPr>
+                <w:rFonts w:ascii="Montserrat" w:eastAsia="Times New Roman" w:hAnsi="Montserrat" w:cs="Calibri"/>
+                <w:color w:val="000000"/>
+                <w:lang w:eastAsia="en-AU"/>
+              </w:rPr>
+              <w:t>interpreterQuestion</w:t>
+            </w:r>
+            <w:proofErr w:type="spellEnd"/>
+            <w:r>
+              <w:rPr>
+                <w:rFonts w:ascii="Montserrat" w:eastAsia="Times New Roman" w:hAnsi="Montserrat" w:cs="Calibri"/>
+                <w:color w:val="000000"/>
+                <w:lang w:eastAsia="en-AU"/>
+              </w:rPr>
+              <w:t>== ‘No’ %} Main applicant speaks</w:t>
+            </w:r>
+          </w:p>
+          <w:p>
+            <w:pPr>
+              <w:spacing w:after="0" w:line="240" w:lineRule="auto"/>
+              <w:rPr>
+                <w:rFonts w:ascii="Montserrat" w:eastAsia="Times New Roman" w:hAnsi="Montserrat" w:cs="Calibri"/>
+                <w:color w:val="000000"/>
+                <w:lang w:eastAsia="en-AU"/>
+              </w:rPr>
+            </w:pPr>
+            <w:proofErr w:type="gramStart"/>
+            <w:r>
+              <w:rPr>
+                <w:rFonts w:ascii="Montserrat" w:eastAsia="Times New Roman" w:hAnsi="Montserrat" w:cs="Calibri"/>
+                <w:color w:val="000000"/>
+                <w:lang w:eastAsia="en-AU"/>
+              </w:rPr>
+              <w:t>{{ language</w:t>
+            </w:r>
+            <w:proofErr w:type="gramEnd"/>
+            <w:r>
+              <w:rPr>
+                <w:rFonts w:ascii="Montserrat" w:eastAsia="Times New Roman" w:hAnsi="Montserrat" w:cs="Calibri"/>
+                <w:color w:val="000000"/>
+                <w:lang w:eastAsia="en-AU"/>
+              </w:rPr>
+              <w:t xml:space="preserve"> }} but an interpreter is not required</w:t>
+            </w:r>
+          </w:p>
+          <w:p>
+            <w:pPr>
+              <w:spacing w:after="0" w:line="240" w:lineRule="auto"/>
+              <w:rPr>
+                <w:rFonts w:ascii="Montserrat" w:eastAsia="Times New Roman" w:hAnsi="Montserrat" w:cs="Calibri"/>
+                <w:color w:val="000000"/>
+                <w:lang w:eastAsia="en-AU"/>
+              </w:rPr>
+            </w:pPr>
+            <w:r>
+              <w:rPr>
+                <w:rFonts w:ascii="Montserrat" w:eastAsia="Times New Roman" w:hAnsi="Montserrat" w:cs="Calibri"/>
+                <w:color w:val="000000"/>
+                <w:lang w:eastAsia="en-AU"/>
+              </w:rPr>
+              <w:t>{%p else %}</w:t>
+            </w:r>
+          </w:p>
+          <w:p>
+            <w:pPr>
+              <w:spacing w:after="0" w:line="240" w:lineRule="auto"/>
+              <w:rPr>
+                <w:rFonts w:ascii="Montserrat" w:eastAsia="Times New Roman" w:hAnsi="Montserrat" w:cs="Calibri"/>
+                <w:color w:val="000000"/>
+                <w:lang w:eastAsia="en-AU"/>
+              </w:rPr>
+            </w:pPr>
+            <w:r>
+              <w:rPr>
+                <w:rFonts w:ascii="Montserrat" w:eastAsia="Times New Roman" w:hAnsi="Montserrat" w:cs="Calibri"/>
+                <w:color w:val="000000"/>
+                <w:lang w:eastAsia="en-AU"/>
+              </w:rPr>
+              <w:t>No</w:t>
+            </w:r>
+            <w:r>
+              <w:rPr>
+                <w:rFonts w:ascii="Montserrat" w:eastAsia="Times New Roman" w:hAnsi="Montserrat" w:cs="Calibri"/>
+                <w:color w:val="000000"/>
+                <w:lang w:eastAsia="en-AU"/>
+              </w:rPr>
+              <w:t>,</w:t>
+            </w:r>
+            <w:r>
+              <w:rPr>
+                <w:rFonts w:ascii="Montserrat" w:eastAsia="Times New Roman" w:hAnsi="Montserrat" w:cs="Calibri"/>
+                <w:color w:val="000000"/>
+                <w:lang w:eastAsia="en-AU"/>
+              </w:rPr>
+              <w:t xml:space="preserve"> an interpreter is not required</w:t>
+            </w:r>
+          </w:p>
+          <w:p>
+            <w:pPr>
+              <w:spacing w:after="0" w:line="240" w:lineRule="auto"/>
+              <w:rPr>
+                <w:rFonts w:ascii="Montserrat" w:eastAsia="Times New Roman" w:hAnsi="Montserrat" w:cs="Calibri"/>
+                <w:color w:val="000000"/>
+                <w:lang w:eastAsia="en-AU"/>
+              </w:rPr>
+            </w:pPr>
+            <w:r>
+              <w:rPr>
+                <w:rFonts w:ascii="Montserrat" w:eastAsia="Times New Roman" w:hAnsi="Montserrat" w:cs="Calibri"/>
+                <w:color w:val="000000"/>
+                <w:lang w:eastAsia="en-AU"/>
+              </w:rPr>
+              <w:t>{%p endif %}</w:t>
+            </w:r>
+          </w:p>
+        </w:tc>
+      </w:tr>
+      <w:tr>
+        <w:trPr>
+          <w:cantSplit/>
+          <w:trHeight w:val="615"/>
+          <w:tblHeader/>
+        </w:trPr>
+        <w:tc>
+          <w:tcPr>
+            <w:tcW w:w="4738" w:type="dxa"/>
+            <w:shd w:val="clear" w:color="auto" w:fill="F8F7F7"/>
+            <w:noWrap/>
+          </w:tcPr>
+          <w:p>
+            <w:pPr>
+              <w:spacing w:after="0" w:line="240" w:lineRule="auto"/>
+              <w:rPr>
+                <w:rFonts w:ascii="Montserrat" w:eastAsia="Times New Roman" w:hAnsi="Montserrat" w:cs="Calibri"/>
+                <w:b/>
+                <w:bCs/>
+                <w:color w:val="F8F7F7"/>
+                <w:lang w:eastAsia="en-AU"/>
+              </w:rPr>
+            </w:pPr>
+            <w:r>
+              <w:rPr>
+                <w:rFonts w:ascii="Montserrat" w:eastAsia="Times New Roman" w:hAnsi="Montserrat" w:cs="Calibri"/>
+                <w:b/>
+                <w:bCs/>
+                <w:color w:val="000000"/>
+                <w:lang w:eastAsia="en-AU"/>
+              </w:rPr>
+              <w:t xml:space="preserve">Are you the </w:t>
+            </w:r>
+            <w:r>
+              <w:rPr>
+                <w:rFonts w:ascii="Montserrat" w:eastAsia="Times New Roman" w:hAnsi="Montserrat" w:cs="Calibri"/>
+                <w:b/>
+                <w:bCs/>
+                <w:color w:val="000000"/>
+                <w:lang w:eastAsia="en-AU"/>
+              </w:rPr>
+              <w:t>M</w:t>
+            </w:r>
+            <w:r>
+              <w:rPr>
+                <w:rFonts w:ascii="Montserrat" w:eastAsia="Times New Roman" w:hAnsi="Montserrat" w:cs="Calibri"/>
+                <w:b/>
+                <w:bCs/>
+                <w:color w:val="000000"/>
+                <w:lang w:eastAsia="en-AU"/>
+              </w:rPr>
+              <w:t xml:space="preserve">ain </w:t>
+            </w:r>
+            <w:r>
+              <w:rPr>
+                <w:rFonts w:ascii="Montserrat" w:eastAsia="Times New Roman" w:hAnsi="Montserrat" w:cs="Calibri"/>
+                <w:b/>
+                <w:bCs/>
+                <w:color w:val="000000"/>
+                <w:lang w:eastAsia="en-AU"/>
+              </w:rPr>
+              <w:t>A</w:t>
+            </w:r>
+            <w:r>
+              <w:rPr>
+                <w:rFonts w:ascii="Montserrat" w:eastAsia="Times New Roman" w:hAnsi="Montserrat" w:cs="Calibri"/>
+                <w:b/>
+                <w:bCs/>
+                <w:color w:val="000000"/>
+                <w:lang w:eastAsia="en-AU"/>
+              </w:rPr>
+              <w:t>pplicant?</w:t>
+            </w:r>
+          </w:p>
+        </w:tc>
+        <w:tc>
+          <w:tcPr>
+            <w:tcW w:w="4472" w:type="dxa"/>
+            <w:shd w:val="clear" w:color="auto" w:fill="F8F7F7"/>
+            <w:vAlign w:val="center"/>
+          </w:tcPr>
+          <w:p>
+            <w:pPr>
+              <w:spacing w:after="0" w:line="240" w:lineRule="auto"/>
+              <w:rPr>
+                <w:rFonts w:ascii="Montserrat" w:eastAsia="Times New Roman" w:hAnsi="Montserrat" w:cs="Calibri"/>
+                <w:color w:val="000000"/>
+                <w:lang w:eastAsia="en-AU"/>
+              </w:rPr>
+            </w:pPr>
+            <w:r>
+              <w:rPr>
+                <w:rFonts w:ascii="Montserrat" w:eastAsia="Times New Roman" w:hAnsi="Montserrat" w:cs="Calibri"/>
+                <w:color w:val="000000"/>
+                <w:lang w:eastAsia="en-AU"/>
+              </w:rPr>
+              <w:t xml:space="preserve">{%p if </w:t>
+            </w:r>
+            <w:proofErr w:type="spellStart"/>
+            <w:r>
+              <w:rPr>
+                <w:rFonts w:ascii="Montserrat" w:eastAsia="Times New Roman" w:hAnsi="Montserrat" w:cs="Calibri"/>
+                <w:color w:val="000000"/>
+                <w:lang w:eastAsia="en-AU"/>
+              </w:rPr>
+              <w:t>userMainApp</w:t>
+            </w:r>
+            <w:proofErr w:type="spellEnd"/>
+            <w:r>
+              <w:rPr>
+                <w:rFonts w:ascii="Montserrat" w:eastAsia="Times New Roman" w:hAnsi="Montserrat" w:cs="Calibri"/>
+                <w:color w:val="000000"/>
+                <w:lang w:eastAsia="en-AU"/>
+              </w:rPr>
+              <w:t>== '</w:t>
+            </w:r>
+            <w:r>
+              <w:rPr>
+                <w:rFonts w:ascii="Montserrat" w:eastAsia="Times New Roman" w:hAnsi="Montserrat" w:cs="Calibri"/>
+                <w:color w:val="000000"/>
+                <w:lang w:eastAsia="en-AU"/>
+              </w:rPr>
+              <w:t>Yes</w:t>
+            </w:r>
+            <w:r>
+              <w:rPr>
+                <w:rFonts w:ascii="Montserrat" w:eastAsia="Times New Roman" w:hAnsi="Montserrat" w:cs="Calibri"/>
+                <w:color w:val="000000"/>
+                <w:lang w:eastAsia="en-AU"/>
+              </w:rPr>
+              <w:t xml:space="preserve">' %} </w:t>
+            </w:r>
+          </w:p>
+          <w:p>
+            <w:pPr>
+              <w:spacing w:after="0" w:line="240" w:lineRule="auto"/>
+              <w:rPr>
+                <w:rFonts w:ascii="Montserrat" w:eastAsia="Times New Roman" w:hAnsi="Montserrat" w:cs="Calibri"/>
+                <w:color w:val="000000"/>
+                <w:lang w:eastAsia="en-AU"/>
+              </w:rPr>
+            </w:pPr>
+            <w:r>
+              <w:rPr>
+                <w:rFonts w:ascii="Montserrat" w:eastAsia="Times New Roman" w:hAnsi="Montserrat" w:cs="Calibri"/>
+                <w:color w:val="000000"/>
+                <w:lang w:eastAsia="en-AU"/>
+              </w:rPr>
+              <w:t>Yes</w:t>
+            </w:r>
+          </w:p>
+          <w:p>
+            <w:pPr>
+              <w:spacing w:after="0" w:line="240" w:lineRule="auto"/>
+              <w:rPr>
+                <w:rFonts w:ascii="Montserrat" w:eastAsia="Times New Roman" w:hAnsi="Montserrat" w:cs="Calibri"/>
+                <w:color w:val="000000"/>
+                <w:lang w:eastAsia="en-AU"/>
+              </w:rPr>
+            </w:pPr>
+            <w:r>
+              <w:rPr>
+                <w:rFonts w:ascii="Montserrat" w:eastAsia="Times New Roman" w:hAnsi="Montserrat" w:cs="Calibri"/>
+                <w:color w:val="000000"/>
+                <w:lang w:eastAsia="en-AU"/>
+              </w:rPr>
+              <w:t>{%p else %}</w:t>
+            </w:r>
+          </w:p>
+          <w:p>
+            <w:pPr>
+              <w:spacing w:after="0" w:line="240" w:lineRule="auto"/>
+              <w:rPr>
+                <w:rFonts w:ascii="Montserrat" w:eastAsia="Times New Roman" w:hAnsi="Montserrat" w:cs="Calibri"/>
+                <w:color w:val="000000"/>
+                <w:lang w:eastAsia="en-AU"/>
+              </w:rPr>
+            </w:pPr>
+            <w:r>
+              <w:rPr>
+                <w:rFonts w:ascii="Montserrat" w:eastAsia="Times New Roman" w:hAnsi="Montserrat" w:cs="Calibri"/>
+                <w:color w:val="000000"/>
+                <w:lang w:eastAsia="en-AU"/>
+              </w:rPr>
+              <w:t>No</w:t>
+            </w:r>
+          </w:p>
+          <w:p>
+            <w:pPr>
+              <w:spacing w:after="0" w:line="240" w:lineRule="auto"/>
+              <w:rPr>
+                <w:rFonts w:ascii="Montserrat" w:eastAsia="Times New Roman" w:hAnsi="Montserrat" w:cs="Calibri"/>
+                <w:color w:val="000000"/>
+                <w:lang w:eastAsia="en-AU"/>
+              </w:rPr>
+            </w:pPr>
+            <w:r>
+              <w:rPr>
+                <w:rFonts w:ascii="Montserrat" w:eastAsia="Times New Roman" w:hAnsi="Montserrat" w:cs="Calibri"/>
+                <w:color w:val="000000"/>
+                <w:lang w:eastAsia="en-AU"/>
+              </w:rPr>
+              <w:t>{%p endif %}</w:t>
             </w:r>
           </w:p>
         </w:tc>
@@ -475,146 +1244,226 @@
         <w:tc>
           <w:tcPr>
             <w:tcW w:w="4738" w:type="dxa"/>
-            <w:tcBorders>
-              <w:top w:val="double" w:sz="4" w:space="0" w:color="auto"/>
-              <w:left w:val="single" w:sz="12" w:space="0" w:color="auto"/>
-              <w:bottom w:val="single" w:sz="4" w:space="0" w:color="auto"/>
-              <w:right w:val="double" w:sz="4" w:space="0" w:color="auto"/>
-            </w:tcBorders>
             <w:shd w:val="clear" w:color="auto" w:fill="F8F7F7"/>
             <w:noWrap/>
-          </w:tcPr>
-          <w:p>
-            <w:pPr>
-              <w:spacing w:after="0" w:line="240" w:lineRule="auto"/>
-              <w:rPr>
-                <w:rFonts w:ascii="Montserrat" w:eastAsia="Times New Roman" w:hAnsi="Montserrat" w:cs="Calibri"/>
-                <w:b/>
-                <w:bCs/>
-                <w:color w:val="000000"/>
-                <w:lang w:eastAsia="en-AU"/>
-              </w:rPr>
-            </w:pPr>
-            <w:r>
-              <w:rPr>
-                <w:rFonts w:ascii="Montserrat" w:eastAsia="Times New Roman" w:hAnsi="Montserrat" w:cs="Calibri"/>
-                <w:b/>
-                <w:bCs/>
-                <w:color w:val="000000"/>
-                <w:lang w:eastAsia="en-AU"/>
-              </w:rPr>
-              <w:t xml:space="preserve">Does the </w:t>
-            </w:r>
-            <w:r>
-              <w:rPr>
-                <w:rFonts w:ascii="Montserrat" w:eastAsia="Times New Roman" w:hAnsi="Montserrat" w:cs="Calibri"/>
-                <w:b/>
-                <w:bCs/>
-                <w:color w:val="000000"/>
-                <w:lang w:eastAsia="en-AU"/>
-              </w:rPr>
-              <w:t>M</w:t>
-            </w:r>
-            <w:r>
-              <w:rPr>
-                <w:rFonts w:ascii="Montserrat" w:eastAsia="Times New Roman" w:hAnsi="Montserrat" w:cs="Calibri"/>
-                <w:b/>
-                <w:bCs/>
-                <w:color w:val="000000"/>
-                <w:lang w:eastAsia="en-AU"/>
-              </w:rPr>
-              <w:t xml:space="preserve">ain </w:t>
-            </w:r>
-            <w:r>
-              <w:rPr>
-                <w:rFonts w:ascii="Montserrat" w:eastAsia="Times New Roman" w:hAnsi="Montserrat" w:cs="Calibri"/>
-                <w:b/>
-                <w:bCs/>
-                <w:color w:val="000000"/>
-                <w:lang w:eastAsia="en-AU"/>
-              </w:rPr>
-              <w:t>A</w:t>
-            </w:r>
-            <w:r>
-              <w:rPr>
-                <w:rFonts w:ascii="Montserrat" w:eastAsia="Times New Roman" w:hAnsi="Montserrat" w:cs="Calibri"/>
-                <w:b/>
-                <w:bCs/>
-                <w:color w:val="000000"/>
-                <w:lang w:eastAsia="en-AU"/>
-              </w:rPr>
-              <w:t>pplicant speak another language and is</w:t>
-            </w:r>
-            <w:r>
-              <w:rPr>
-                <w:rFonts w:ascii="Montserrat" w:eastAsia="Times New Roman" w:hAnsi="Montserrat" w:cs="Calibri"/>
-                <w:b/>
-                <w:bCs/>
-                <w:color w:val="000000"/>
-                <w:lang w:eastAsia="en-AU"/>
-              </w:rPr>
-              <w:t xml:space="preserve"> a translator </w:t>
-            </w:r>
-            <w:r>
-              <w:rPr>
-                <w:rFonts w:ascii="Montserrat" w:eastAsia="Times New Roman" w:hAnsi="Montserrat" w:cs="Calibri"/>
-                <w:b/>
-                <w:bCs/>
-                <w:color w:val="000000"/>
-                <w:lang w:eastAsia="en-AU"/>
-              </w:rPr>
-              <w:t>r</w:t>
-            </w:r>
-            <w:r>
-              <w:rPr>
-                <w:rFonts w:ascii="Montserrat" w:eastAsia="Times New Roman" w:hAnsi="Montserrat" w:cs="Calibri"/>
-                <w:b/>
-                <w:bCs/>
-                <w:color w:val="000000"/>
-                <w:lang w:eastAsia="en-AU"/>
-              </w:rPr>
-              <w:t>equired</w:t>
-            </w:r>
-            <w:r>
-              <w:rPr>
-                <w:rFonts w:ascii="Montserrat" w:eastAsia="Times New Roman" w:hAnsi="Montserrat" w:cs="Calibri"/>
-                <w:b/>
-                <w:bCs/>
-                <w:color w:val="000000"/>
-                <w:lang w:eastAsia="en-AU"/>
-              </w:rPr>
-              <w:t>?</w:t>
+            <w:hideMark/>
+          </w:tcPr>
+          <w:p>
+            <w:pPr>
+              <w:spacing w:after="0" w:line="240" w:lineRule="auto"/>
+              <w:rPr>
+                <w:rFonts w:ascii="Montserrat" w:eastAsia="Times New Roman" w:hAnsi="Montserrat" w:cs="Calibri"/>
+                <w:b/>
+                <w:bCs/>
+                <w:color w:val="000000"/>
+                <w:lang w:eastAsia="en-AU"/>
+              </w:rPr>
+            </w:pPr>
+            <w:r>
+              <w:rPr>
+                <w:rFonts w:ascii="Montserrat" w:eastAsia="Times New Roman" w:hAnsi="Montserrat" w:cs="Calibri"/>
+                <w:b/>
+                <w:bCs/>
+                <w:color w:val="000000"/>
+                <w:lang w:eastAsia="en-AU"/>
+              </w:rPr>
+              <w:t>Full Name</w:t>
             </w:r>
           </w:p>
         </w:tc>
         <w:tc>
           <w:tcPr>
             <w:tcW w:w="4472" w:type="dxa"/>
-            <w:tcBorders>
-              <w:top w:val="double" w:sz="4" w:space="0" w:color="auto"/>
-              <w:left w:val="double" w:sz="4" w:space="0" w:color="auto"/>
-              <w:bottom w:val="single" w:sz="4" w:space="0" w:color="auto"/>
-              <w:right w:val="single" w:sz="12" w:space="0" w:color="auto"/>
-            </w:tcBorders>
+            <w:shd w:val="clear" w:color="auto" w:fill="F8F7F7"/>
+            <w:vAlign w:val="center"/>
+            <w:hideMark/>
+          </w:tcPr>
+          <w:p>
+            <w:pPr>
+              <w:spacing w:after="0" w:line="240" w:lineRule="auto"/>
+              <w:rPr>
+                <w:rFonts w:ascii="Montserrat" w:eastAsia="Times New Roman" w:hAnsi="Montserrat" w:cs="Calibri"/>
+                <w:color w:val="000000"/>
+                <w:lang w:eastAsia="en-AU"/>
+              </w:rPr>
+            </w:pPr>
+            <w:proofErr w:type="gramStart"/>
+            <w:r>
+              <w:rPr>
+                <w:rFonts w:ascii="Montserrat" w:eastAsia="Times New Roman" w:hAnsi="Montserrat" w:cs="Calibri"/>
+                <w:color w:val="000000"/>
+                <w:lang w:eastAsia="en-AU"/>
+              </w:rPr>
+              <w:t xml:space="preserve">{{ </w:t>
+            </w:r>
+            <w:proofErr w:type="spellStart"/>
+            <w:r>
+              <w:rPr>
+                <w:rFonts w:ascii="Montserrat" w:eastAsia="Times New Roman" w:hAnsi="Montserrat" w:cs="Calibri"/>
+                <w:color w:val="000000"/>
+                <w:lang w:eastAsia="en-AU"/>
+              </w:rPr>
+              <w:t>user</w:t>
+            </w:r>
+            <w:proofErr w:type="gramEnd"/>
+            <w:r>
+              <w:rPr>
+                <w:rFonts w:ascii="Montserrat" w:eastAsia="Times New Roman" w:hAnsi="Montserrat" w:cs="Calibri"/>
+                <w:color w:val="000000"/>
+                <w:lang w:eastAsia="en-AU"/>
+              </w:rPr>
+              <w:t>_</w:t>
+            </w:r>
+            <w:r>
+              <w:rPr>
+                <w:rFonts w:ascii="Montserrat" w:eastAsia="Times New Roman" w:hAnsi="Montserrat" w:cs="Calibri"/>
+                <w:color w:val="000000"/>
+                <w:lang w:eastAsia="en-AU"/>
+              </w:rPr>
+              <w:t>first_name</w:t>
+            </w:r>
+            <w:proofErr w:type="spellEnd"/>
+            <w:r>
+              <w:rPr>
+                <w:rFonts w:ascii="Montserrat" w:eastAsia="Times New Roman" w:hAnsi="Montserrat" w:cs="Calibri"/>
+                <w:color w:val="000000"/>
+                <w:lang w:eastAsia="en-AU"/>
+              </w:rPr>
+              <w:t xml:space="preserve"> }}</w:t>
+            </w:r>
+            <w:r>
+              <w:rPr>
+                <w:rFonts w:ascii="Montserrat" w:eastAsia="Times New Roman" w:hAnsi="Montserrat" w:cs="Calibri"/>
+                <w:color w:val="000000"/>
+                <w:lang w:eastAsia="en-AU"/>
+              </w:rPr>
+              <w:t xml:space="preserve"> </w:t>
+            </w:r>
+            <w:r>
+              <w:rPr>
+                <w:rFonts w:ascii="Montserrat" w:eastAsia="Times New Roman" w:hAnsi="Montserrat" w:cs="Calibri"/>
+                <w:color w:val="000000"/>
+                <w:lang w:eastAsia="en-AU"/>
+              </w:rPr>
+              <w:t xml:space="preserve">{{ </w:t>
+            </w:r>
+            <w:proofErr w:type="spellStart"/>
+            <w:r>
+              <w:rPr>
+                <w:rFonts w:ascii="Montserrat" w:eastAsia="Times New Roman" w:hAnsi="Montserrat" w:cs="Calibri"/>
+                <w:color w:val="000000"/>
+                <w:lang w:eastAsia="en-AU"/>
+              </w:rPr>
+              <w:t>user</w:t>
+            </w:r>
+            <w:r>
+              <w:rPr>
+                <w:rFonts w:ascii="Montserrat" w:eastAsia="Times New Roman" w:hAnsi="Montserrat" w:cs="Calibri"/>
+                <w:color w:val="000000"/>
+                <w:lang w:eastAsia="en-AU"/>
+              </w:rPr>
+              <w:t>_</w:t>
+            </w:r>
+            <w:r>
+              <w:rPr>
+                <w:rFonts w:ascii="Montserrat" w:eastAsia="Times New Roman" w:hAnsi="Montserrat" w:cs="Calibri"/>
+                <w:color w:val="000000"/>
+                <w:lang w:eastAsia="en-AU"/>
+              </w:rPr>
+              <w:t>last_name</w:t>
+            </w:r>
+            <w:proofErr w:type="spellEnd"/>
+            <w:r>
+              <w:rPr>
+                <w:rFonts w:ascii="Montserrat" w:eastAsia="Times New Roman" w:hAnsi="Montserrat" w:cs="Calibri"/>
+                <w:color w:val="000000"/>
+                <w:lang w:eastAsia="en-AU"/>
+              </w:rPr>
+              <w:t xml:space="preserve"> }}</w:t>
+            </w:r>
+          </w:p>
+          <w:p>
+            <w:pPr>
+              <w:spacing w:after="0" w:line="240" w:lineRule="auto"/>
+              <w:rPr>
+                <w:rFonts w:ascii="Montserrat" w:eastAsia="Times New Roman" w:hAnsi="Montserrat" w:cs="Calibri"/>
+                <w:color w:val="000000"/>
+                <w:lang w:eastAsia="en-AU"/>
+              </w:rPr>
+            </w:pPr>
+          </w:p>
+        </w:tc>
+      </w:tr>
+      <w:tr>
+        <w:trPr>
+          <w:cantSplit/>
+          <w:trHeight w:hRule="exact" w:val="568"/>
+          <w:tblHeader/>
+        </w:trPr>
+        <w:tc>
+          <w:tcPr>
+            <w:tcW w:w="4738" w:type="dxa"/>
             <w:shd w:val="clear" w:color="auto" w:fill="F8F7F7"/>
             <w:noWrap/>
-          </w:tcPr>
-          <w:p>
-            <w:pPr>
-              <w:spacing w:after="0" w:line="240" w:lineRule="auto"/>
-              <w:rPr>
-                <w:rFonts w:ascii="Montserrat" w:eastAsia="Times New Roman" w:hAnsi="Montserrat" w:cs="Calibri"/>
-                <w:color w:val="000000"/>
-                <w:lang w:eastAsia="en-AU"/>
-              </w:rPr>
-            </w:pPr>
-            <w:r>
-              <w:rPr>
-                <w:rFonts w:ascii="Montserrat" w:eastAsia="Times New Roman" w:hAnsi="Montserrat" w:cs="Calibri"/>
-                <w:color w:val="000000"/>
-                <w:lang w:eastAsia="en-AU"/>
-              </w:rPr>
-              <w:t xml:space="preserve">{%p if </w:t>
+            <w:hideMark/>
+          </w:tcPr>
+          <w:p>
+            <w:pPr>
+              <w:spacing w:after="0" w:line="240" w:lineRule="auto"/>
+              <w:rPr>
+                <w:rFonts w:ascii="Montserrat" w:eastAsia="Times New Roman" w:hAnsi="Montserrat" w:cs="Calibri"/>
+                <w:b/>
+                <w:bCs/>
+                <w:color w:val="000000"/>
+                <w:lang w:eastAsia="en-AU"/>
+              </w:rPr>
+            </w:pPr>
+            <w:r>
+              <w:rPr>
+                <w:rFonts w:ascii="Montserrat" w:eastAsia="Times New Roman" w:hAnsi="Montserrat" w:cs="Calibri"/>
+                <w:b/>
+                <w:bCs/>
+                <w:color w:val="000000"/>
+                <w:lang w:eastAsia="en-AU"/>
+              </w:rPr>
+              <w:t>Date</w:t>
+            </w:r>
+            <w:r>
+              <w:rPr>
+                <w:rFonts w:ascii="Montserrat" w:eastAsia="Times New Roman" w:hAnsi="Montserrat" w:cs="Calibri"/>
+                <w:b/>
+                <w:bCs/>
+                <w:color w:val="000000"/>
+                <w:lang w:eastAsia="en-AU"/>
+              </w:rPr>
+              <w:t xml:space="preserve"> of Birth</w:t>
+            </w:r>
+          </w:p>
+        </w:tc>
+        <w:tc>
+          <w:tcPr>
+            <w:tcW w:w="4472" w:type="dxa"/>
+            <w:shd w:val="clear" w:color="auto" w:fill="F8F7F7"/>
+            <w:vAlign w:val="center"/>
+            <w:hideMark/>
+          </w:tcPr>
+          <w:p>
+            <w:pPr>
+              <w:spacing w:after="0" w:line="240" w:lineRule="auto"/>
+              <w:rPr>
+                <w:rFonts w:ascii="Montserrat" w:eastAsia="Times New Roman" w:hAnsi="Montserrat" w:cs="Calibri"/>
+                <w:color w:val="000000"/>
+                <w:lang w:eastAsia="en-AU"/>
+              </w:rPr>
+            </w:pPr>
+            <w:proofErr w:type="gramStart"/>
+            <w:r>
+              <w:rPr>
+                <w:rFonts w:ascii="Montserrat" w:eastAsia="Times New Roman" w:hAnsi="Montserrat" w:cs="Calibri"/>
+                <w:color w:val="000000"/>
+                <w:lang w:eastAsia="en-AU"/>
+              </w:rPr>
+              <w:t xml:space="preserve">{{ </w:t>
             </w:r>
             <w:proofErr w:type="spellStart"/>
             <w:r>
@@ -623,7 +1472,24 @@
                 <w:color w:val="000000"/>
                 <w:lang w:eastAsia="en-AU"/>
               </w:rPr>
-              <w:t>ESLquestion</w:t>
+              <w:t>user</w:t>
+            </w:r>
+            <w:proofErr w:type="gramEnd"/>
+            <w:r>
+              <w:rPr>
+                <w:rFonts w:ascii="Montserrat" w:eastAsia="Times New Roman" w:hAnsi="Montserrat" w:cs="Calibri"/>
+                <w:color w:val="000000"/>
+                <w:lang w:eastAsia="en-AU"/>
+              </w:rPr>
+              <w:t>_</w:t>
+            </w:r>
+            <w:r>
+              <w:rPr>
+                <w:rFonts w:ascii="Montserrat" w:eastAsia="Times New Roman" w:hAnsi="Montserrat" w:cs="Calibri"/>
+                <w:color w:val="000000"/>
+                <w:lang w:eastAsia="en-AU"/>
+              </w:rPr>
+              <w:t>DOB</w:t>
             </w:r>
             <w:proofErr w:type="spellEnd"/>
             <w:r>
@@ -632,306 +1498,18 @@
                 <w:color w:val="000000"/>
                 <w:lang w:eastAsia="en-AU"/>
               </w:rPr>
-              <w:t>==</w:t>
-            </w:r>
-            <w:r>
-              <w:rPr>
-                <w:rFonts w:ascii="Montserrat" w:eastAsia="Times New Roman" w:hAnsi="Montserrat" w:cs="Calibri"/>
-                <w:color w:val="000000"/>
-                <w:lang w:eastAsia="en-AU"/>
-              </w:rPr>
-              <w:t xml:space="preserve"> </w:t>
-            </w:r>
-            <w:r>
-              <w:rPr>
-                <w:rFonts w:ascii="Montserrat" w:eastAsia="Times New Roman" w:hAnsi="Montserrat" w:cs="Calibri"/>
-                <w:color w:val="000000"/>
-                <w:lang w:eastAsia="en-AU"/>
-              </w:rPr>
-              <w:t xml:space="preserve">’Yes’ </w:t>
-            </w:r>
-            <w:r>
-              <w:rPr>
-                <w:rFonts w:ascii="Montserrat" w:eastAsia="Times New Roman" w:hAnsi="Montserrat" w:cs="Calibri"/>
-                <w:color w:val="000000"/>
-                <w:lang w:eastAsia="en-AU"/>
-              </w:rPr>
-              <w:t xml:space="preserve">and </w:t>
-            </w:r>
-            <w:proofErr w:type="spellStart"/>
-            <w:r>
-              <w:rPr>
-                <w:rFonts w:ascii="Montserrat" w:eastAsia="Times New Roman" w:hAnsi="Montserrat" w:cs="Calibri"/>
-                <w:color w:val="000000"/>
-                <w:lang w:eastAsia="en-AU"/>
-              </w:rPr>
-              <w:t>interpreterQuestion</w:t>
-            </w:r>
-            <w:proofErr w:type="spellEnd"/>
-            <w:r>
-              <w:rPr>
-                <w:rFonts w:ascii="Montserrat" w:eastAsia="Times New Roman" w:hAnsi="Montserrat" w:cs="Calibri"/>
-                <w:color w:val="000000"/>
-                <w:lang w:eastAsia="en-AU"/>
-              </w:rPr>
-              <w:t xml:space="preserve">== ‘Yes’ </w:t>
-            </w:r>
-            <w:r>
-              <w:rPr>
-                <w:rFonts w:ascii="Montserrat" w:eastAsia="Times New Roman" w:hAnsi="Montserrat" w:cs="Calibri"/>
-                <w:color w:val="000000"/>
-                <w:lang w:eastAsia="en-AU"/>
-              </w:rPr>
-              <w:t>%}</w:t>
-            </w:r>
-          </w:p>
-          <w:p>
-            <w:pPr>
-              <w:spacing w:after="0" w:line="240" w:lineRule="auto"/>
-              <w:rPr>
-                <w:rFonts w:ascii="Montserrat" w:eastAsia="Times New Roman" w:hAnsi="Montserrat" w:cs="Calibri"/>
-                <w:color w:val="000000"/>
-                <w:lang w:eastAsia="en-AU"/>
-              </w:rPr>
-            </w:pPr>
-            <w:r>
-              <w:rPr>
-                <w:rFonts w:ascii="Montserrat" w:eastAsia="Times New Roman" w:hAnsi="Montserrat" w:cs="Calibri"/>
-                <w:color w:val="000000"/>
-                <w:lang w:eastAsia="en-AU"/>
-              </w:rPr>
-              <w:t>Yes</w:t>
-            </w:r>
-            <w:r>
-              <w:rPr>
-                <w:rFonts w:ascii="Montserrat" w:eastAsia="Times New Roman" w:hAnsi="Montserrat" w:cs="Calibri"/>
-                <w:color w:val="000000"/>
-                <w:lang w:eastAsia="en-AU"/>
-              </w:rPr>
-              <w:t>,</w:t>
-            </w:r>
-            <w:r>
-              <w:rPr>
-                <w:rFonts w:ascii="Montserrat" w:eastAsia="Times New Roman" w:hAnsi="Montserrat" w:cs="Calibri"/>
-                <w:color w:val="000000"/>
-                <w:lang w:eastAsia="en-AU"/>
-              </w:rPr>
-              <w:t xml:space="preserve"> an interpreter is required for </w:t>
-            </w:r>
-            <w:proofErr w:type="gramStart"/>
-            <w:r>
-              <w:rPr>
-                <w:rFonts w:ascii="Montserrat" w:eastAsia="Times New Roman" w:hAnsi="Montserrat" w:cs="Calibri"/>
-                <w:color w:val="000000"/>
-                <w:lang w:eastAsia="en-AU"/>
-              </w:rPr>
-              <w:t xml:space="preserve">{{ </w:t>
-            </w:r>
-            <w:r>
-              <w:rPr>
-                <w:rFonts w:ascii="Montserrat" w:eastAsia="Times New Roman" w:hAnsi="Montserrat" w:cs="Calibri"/>
-                <w:color w:val="000000"/>
-                <w:lang w:eastAsia="en-AU"/>
-              </w:rPr>
-              <w:t>language</w:t>
-            </w:r>
-            <w:proofErr w:type="gramEnd"/>
-            <w:r>
-              <w:rPr>
-                <w:rFonts w:ascii="Montserrat" w:eastAsia="Times New Roman" w:hAnsi="Montserrat" w:cs="Calibri"/>
-                <w:color w:val="000000"/>
-                <w:lang w:eastAsia="en-AU"/>
-              </w:rPr>
-              <w:t xml:space="preserve"> </w:t>
-            </w:r>
-            <w:r>
-              <w:rPr>
-                <w:rFonts w:ascii="Montserrat" w:eastAsia="Times New Roman" w:hAnsi="Montserrat" w:cs="Calibri"/>
-                <w:color w:val="000000"/>
-                <w:lang w:eastAsia="en-AU"/>
-              </w:rPr>
-              <w:t xml:space="preserve">}} </w:t>
-            </w:r>
-          </w:p>
-          <w:p>
-            <w:pPr>
-              <w:spacing w:after="0" w:line="240" w:lineRule="auto"/>
-              <w:rPr>
-                <w:rFonts w:ascii="Montserrat" w:eastAsia="Times New Roman" w:hAnsi="Montserrat" w:cs="Calibri"/>
-                <w:color w:val="000000"/>
-                <w:lang w:eastAsia="en-AU"/>
-              </w:rPr>
-            </w:pPr>
-            <w:r>
-              <w:rPr>
-                <w:rFonts w:ascii="Montserrat" w:eastAsia="Times New Roman" w:hAnsi="Montserrat" w:cs="Calibri"/>
-                <w:color w:val="000000"/>
-                <w:lang w:eastAsia="en-AU"/>
-              </w:rPr>
-              <w:t xml:space="preserve">{%p </w:t>
-            </w:r>
-            <w:proofErr w:type="spellStart"/>
-            <w:r>
-              <w:rPr>
-                <w:rFonts w:ascii="Montserrat" w:eastAsia="Times New Roman" w:hAnsi="Montserrat" w:cs="Calibri"/>
-                <w:color w:val="000000"/>
-                <w:lang w:eastAsia="en-AU"/>
-              </w:rPr>
-              <w:t>elif</w:t>
-            </w:r>
-            <w:proofErr w:type="spellEnd"/>
-            <w:r>
-              <w:rPr>
-                <w:rFonts w:ascii="Montserrat" w:eastAsia="Times New Roman" w:hAnsi="Montserrat" w:cs="Calibri"/>
-                <w:color w:val="000000"/>
-                <w:lang w:eastAsia="en-AU"/>
-              </w:rPr>
-              <w:t xml:space="preserve"> </w:t>
-            </w:r>
-            <w:proofErr w:type="spellStart"/>
-            <w:r>
-              <w:rPr>
-                <w:rFonts w:ascii="Montserrat" w:eastAsia="Times New Roman" w:hAnsi="Montserrat" w:cs="Calibri"/>
-                <w:color w:val="000000"/>
-                <w:lang w:eastAsia="en-AU"/>
-              </w:rPr>
-              <w:t>ESLquestion</w:t>
-            </w:r>
-            <w:proofErr w:type="spellEnd"/>
-            <w:r>
-              <w:rPr>
-                <w:rFonts w:ascii="Montserrat" w:eastAsia="Times New Roman" w:hAnsi="Montserrat" w:cs="Calibri"/>
-                <w:color w:val="000000"/>
-                <w:lang w:eastAsia="en-AU"/>
-              </w:rPr>
-              <w:t xml:space="preserve">==’Yes’ and </w:t>
-            </w:r>
-            <w:proofErr w:type="spellStart"/>
-            <w:r>
-              <w:rPr>
-                <w:rFonts w:ascii="Montserrat" w:eastAsia="Times New Roman" w:hAnsi="Montserrat" w:cs="Calibri"/>
-                <w:color w:val="000000"/>
-                <w:lang w:eastAsia="en-AU"/>
-              </w:rPr>
-              <w:t>interpreterQuestion</w:t>
-            </w:r>
-            <w:proofErr w:type="spellEnd"/>
-            <w:r>
-              <w:rPr>
-                <w:rFonts w:ascii="Montserrat" w:eastAsia="Times New Roman" w:hAnsi="Montserrat" w:cs="Calibri"/>
-                <w:color w:val="000000"/>
-                <w:lang w:eastAsia="en-AU"/>
-              </w:rPr>
-              <w:t>== ‘No’ %} Main applicant speaks</w:t>
-            </w:r>
-          </w:p>
-          <w:p>
-            <w:pPr>
-              <w:spacing w:after="0" w:line="240" w:lineRule="auto"/>
-              <w:rPr>
-                <w:rFonts w:ascii="Montserrat" w:eastAsia="Times New Roman" w:hAnsi="Montserrat" w:cs="Calibri"/>
-                <w:color w:val="000000"/>
-                <w:lang w:eastAsia="en-AU"/>
-              </w:rPr>
-            </w:pPr>
-            <w:proofErr w:type="gramStart"/>
-            <w:r>
-              <w:rPr>
-                <w:rFonts w:ascii="Montserrat" w:eastAsia="Times New Roman" w:hAnsi="Montserrat" w:cs="Calibri"/>
-                <w:color w:val="000000"/>
-                <w:lang w:eastAsia="en-AU"/>
-              </w:rPr>
-              <w:t>{{ language</w:t>
-            </w:r>
-            <w:proofErr w:type="gramEnd"/>
-            <w:r>
-              <w:rPr>
-                <w:rFonts w:ascii="Montserrat" w:eastAsia="Times New Roman" w:hAnsi="Montserrat" w:cs="Calibri"/>
-                <w:color w:val="000000"/>
-                <w:lang w:eastAsia="en-AU"/>
-              </w:rPr>
-              <w:t xml:space="preserve"> }} but an interpreter is not required</w:t>
-            </w:r>
-          </w:p>
-          <w:p>
-            <w:pPr>
-              <w:spacing w:after="0" w:line="240" w:lineRule="auto"/>
-              <w:rPr>
-                <w:rFonts w:ascii="Montserrat" w:eastAsia="Times New Roman" w:hAnsi="Montserrat" w:cs="Calibri"/>
-                <w:color w:val="000000"/>
-                <w:lang w:eastAsia="en-AU"/>
-              </w:rPr>
-            </w:pPr>
-            <w:r>
-              <w:rPr>
-                <w:rFonts w:ascii="Montserrat" w:eastAsia="Times New Roman" w:hAnsi="Montserrat" w:cs="Calibri"/>
-                <w:color w:val="000000"/>
-                <w:lang w:eastAsia="en-AU"/>
-              </w:rPr>
-              <w:t>{%p else %}</w:t>
-            </w:r>
-          </w:p>
-          <w:p>
-            <w:pPr>
-              <w:spacing w:after="0" w:line="240" w:lineRule="auto"/>
-              <w:rPr>
-                <w:rFonts w:ascii="Montserrat" w:eastAsia="Times New Roman" w:hAnsi="Montserrat" w:cs="Calibri"/>
-                <w:color w:val="000000"/>
-                <w:lang w:eastAsia="en-AU"/>
-              </w:rPr>
-            </w:pPr>
-            <w:r>
-              <w:rPr>
-                <w:rFonts w:ascii="Montserrat" w:eastAsia="Times New Roman" w:hAnsi="Montserrat" w:cs="Calibri"/>
-                <w:color w:val="000000"/>
-                <w:lang w:eastAsia="en-AU"/>
-              </w:rPr>
-              <w:t>No</w:t>
-            </w:r>
-            <w:r>
-              <w:rPr>
-                <w:rFonts w:ascii="Montserrat" w:eastAsia="Times New Roman" w:hAnsi="Montserrat" w:cs="Calibri"/>
-                <w:color w:val="000000"/>
-                <w:lang w:eastAsia="en-AU"/>
-              </w:rPr>
-              <w:t>,</w:t>
-            </w:r>
-            <w:r>
-              <w:rPr>
-                <w:rFonts w:ascii="Montserrat" w:eastAsia="Times New Roman" w:hAnsi="Montserrat" w:cs="Calibri"/>
-                <w:color w:val="000000"/>
-                <w:lang w:eastAsia="en-AU"/>
-              </w:rPr>
-              <w:t xml:space="preserve"> an interpreter is not </w:t>
-            </w:r>
-            <w:proofErr w:type="gramStart"/>
-            <w:r>
-              <w:rPr>
-                <w:rFonts w:ascii="Montserrat" w:eastAsia="Times New Roman" w:hAnsi="Montserrat" w:cs="Calibri"/>
-                <w:color w:val="000000"/>
-                <w:lang w:eastAsia="en-AU"/>
-              </w:rPr>
-              <w:t>required</w:t>
-            </w:r>
-            <w:proofErr w:type="gramEnd"/>
-          </w:p>
-          <w:p>
-            <w:pPr>
-              <w:spacing w:after="0" w:line="240" w:lineRule="auto"/>
-              <w:rPr>
-                <w:rFonts w:ascii="Montserrat" w:eastAsia="Times New Roman" w:hAnsi="Montserrat" w:cs="Calibri"/>
-                <w:color w:val="000000"/>
-                <w:lang w:eastAsia="en-AU"/>
-              </w:rPr>
-            </w:pPr>
-            <w:r>
-              <w:rPr>
-                <w:rFonts w:ascii="Montserrat" w:eastAsia="Times New Roman" w:hAnsi="Montserrat" w:cs="Calibri"/>
-                <w:color w:val="000000"/>
-                <w:lang w:eastAsia="en-AU"/>
-              </w:rPr>
-              <w:t>{%p endif %}</w:t>
-            </w:r>
+              <w:t xml:space="preserve"> }}</w:t>
+            </w:r>
+          </w:p>
+          <w:p>
+            <w:pPr>
+              <w:spacing w:after="0" w:line="240" w:lineRule="auto"/>
+              <w:rPr>
+                <w:rFonts w:ascii="Montserrat" w:eastAsia="Times New Roman" w:hAnsi="Montserrat" w:cs="Calibri"/>
+                <w:color w:val="000000"/>
+                <w:lang w:eastAsia="en-AU"/>
+              </w:rPr>
+            </w:pPr>
           </w:p>
         </w:tc>
       </w:tr>
@@ -944,12 +1522,6 @@
         <w:tc>
           <w:tcPr>
             <w:tcW w:w="4738" w:type="dxa"/>
-            <w:tcBorders>
-              <w:top w:val="double" w:sz="4" w:space="0" w:color="auto"/>
-              <w:left w:val="single" w:sz="12" w:space="0" w:color="auto"/>
-              <w:bottom w:val="single" w:sz="4" w:space="0" w:color="auto"/>
-              <w:right w:val="double" w:sz="4" w:space="0" w:color="auto"/>
-            </w:tcBorders>
             <w:shd w:val="clear" w:color="auto" w:fill="F8F7F7"/>
             <w:noWrap/>
           </w:tcPr>
@@ -960,554 +1532,27 @@
                 <w:rFonts w:ascii="Montserrat" w:eastAsia="Times New Roman" w:hAnsi="Montserrat" w:cs="Calibri"/>
                 <w:b/>
                 <w:bCs/>
-                <w:color w:val="F8F7F7"/>
-                <w:lang w:eastAsia="en-AU"/>
-              </w:rPr>
-            </w:pPr>
-            <w:r>
-              <w:rPr>
-                <w:rFonts w:ascii="Montserrat" w:eastAsia="Times New Roman" w:hAnsi="Montserrat" w:cs="Calibri"/>
-                <w:b/>
-                <w:bCs/>
-                <w:color w:val="000000"/>
-                <w:lang w:eastAsia="en-AU"/>
-              </w:rPr>
-              <w:t xml:space="preserve">Are you the </w:t>
-            </w:r>
-            <w:r>
-              <w:rPr>
-                <w:rFonts w:ascii="Montserrat" w:eastAsia="Times New Roman" w:hAnsi="Montserrat" w:cs="Calibri"/>
-                <w:b/>
-                <w:bCs/>
-                <w:color w:val="000000"/>
-                <w:lang w:eastAsia="en-AU"/>
-              </w:rPr>
-              <w:t>M</w:t>
-            </w:r>
-            <w:r>
-              <w:rPr>
-                <w:rFonts w:ascii="Montserrat" w:eastAsia="Times New Roman" w:hAnsi="Montserrat" w:cs="Calibri"/>
-                <w:b/>
-                <w:bCs/>
-                <w:color w:val="000000"/>
-                <w:lang w:eastAsia="en-AU"/>
-              </w:rPr>
-              <w:t xml:space="preserve">ain </w:t>
-            </w:r>
-            <w:r>
-              <w:rPr>
-                <w:rFonts w:ascii="Montserrat" w:eastAsia="Times New Roman" w:hAnsi="Montserrat" w:cs="Calibri"/>
-                <w:b/>
-                <w:bCs/>
-                <w:color w:val="000000"/>
-                <w:lang w:eastAsia="en-AU"/>
-              </w:rPr>
-              <w:t>A</w:t>
-            </w:r>
-            <w:r>
-              <w:rPr>
-                <w:rFonts w:ascii="Montserrat" w:eastAsia="Times New Roman" w:hAnsi="Montserrat" w:cs="Calibri"/>
-                <w:b/>
-                <w:bCs/>
-                <w:color w:val="000000"/>
-                <w:lang w:eastAsia="en-AU"/>
-              </w:rPr>
-              <w:t>pplicant?</w:t>
+                <w:color w:val="000000"/>
+                <w:lang w:eastAsia="en-AU"/>
+              </w:rPr>
+            </w:pPr>
+            <w:r>
+              <w:rPr>
+                <w:rFonts w:ascii="Montserrat" w:eastAsia="Times New Roman" w:hAnsi="Montserrat" w:cs="Calibri"/>
+                <w:b/>
+                <w:bCs/>
+                <w:color w:val="000000"/>
+                <w:lang w:eastAsia="en-AU"/>
+              </w:rPr>
+              <w:t>Email Address</w:t>
             </w:r>
           </w:p>
         </w:tc>
         <w:tc>
           <w:tcPr>
             <w:tcW w:w="4472" w:type="dxa"/>
-            <w:tcBorders>
-              <w:top w:val="double" w:sz="4" w:space="0" w:color="auto"/>
-              <w:left w:val="double" w:sz="4" w:space="0" w:color="auto"/>
-              <w:bottom w:val="single" w:sz="4" w:space="0" w:color="auto"/>
-              <w:right w:val="single" w:sz="12" w:space="0" w:color="auto"/>
-            </w:tcBorders>
-            <w:shd w:val="clear" w:color="auto" w:fill="F8F7F7"/>
-            <w:noWrap/>
-          </w:tcPr>
-          <w:p>
-            <w:pPr>
-              <w:spacing w:after="0" w:line="240" w:lineRule="auto"/>
-              <w:rPr>
-                <w:rFonts w:ascii="Montserrat" w:eastAsia="Times New Roman" w:hAnsi="Montserrat" w:cs="Calibri"/>
-                <w:color w:val="000000"/>
-                <w:lang w:eastAsia="en-AU"/>
-              </w:rPr>
-            </w:pPr>
-            <w:r>
-              <w:rPr>
-                <w:rFonts w:ascii="Montserrat" w:eastAsia="Times New Roman" w:hAnsi="Montserrat" w:cs="Calibri"/>
-                <w:color w:val="000000"/>
-                <w:lang w:eastAsia="en-AU"/>
-              </w:rPr>
-              <w:t xml:space="preserve">{%p if </w:t>
-            </w:r>
-            <w:proofErr w:type="spellStart"/>
-            <w:r>
-              <w:rPr>
-                <w:rFonts w:ascii="Montserrat" w:eastAsia="Times New Roman" w:hAnsi="Montserrat" w:cs="Calibri"/>
-                <w:color w:val="000000"/>
-                <w:lang w:eastAsia="en-AU"/>
-              </w:rPr>
-              <w:t>userMainApp</w:t>
-            </w:r>
-            <w:proofErr w:type="spellEnd"/>
-            <w:r>
-              <w:rPr>
-                <w:rFonts w:ascii="Montserrat" w:eastAsia="Times New Roman" w:hAnsi="Montserrat" w:cs="Calibri"/>
-                <w:color w:val="000000"/>
-                <w:lang w:eastAsia="en-AU"/>
-              </w:rPr>
-              <w:t>== '</w:t>
-            </w:r>
-            <w:r>
-              <w:rPr>
-                <w:rFonts w:ascii="Montserrat" w:eastAsia="Times New Roman" w:hAnsi="Montserrat" w:cs="Calibri"/>
-                <w:color w:val="000000"/>
-                <w:lang w:eastAsia="en-AU"/>
-              </w:rPr>
-              <w:t>Yes</w:t>
-            </w:r>
-            <w:r>
-              <w:rPr>
-                <w:rFonts w:ascii="Montserrat" w:eastAsia="Times New Roman" w:hAnsi="Montserrat" w:cs="Calibri"/>
-                <w:color w:val="000000"/>
-                <w:lang w:eastAsia="en-AU"/>
-              </w:rPr>
-              <w:t xml:space="preserve">' %} </w:t>
-            </w:r>
-          </w:p>
-          <w:p>
-            <w:pPr>
-              <w:spacing w:after="0" w:line="240" w:lineRule="auto"/>
-              <w:rPr>
-                <w:rFonts w:ascii="Montserrat" w:eastAsia="Times New Roman" w:hAnsi="Montserrat" w:cs="Calibri"/>
-                <w:color w:val="000000"/>
-                <w:lang w:eastAsia="en-AU"/>
-              </w:rPr>
-            </w:pPr>
-            <w:r>
-              <w:rPr>
-                <w:rFonts w:ascii="Montserrat" w:eastAsia="Times New Roman" w:hAnsi="Montserrat" w:cs="Calibri"/>
-                <w:color w:val="000000"/>
-                <w:lang w:eastAsia="en-AU"/>
-              </w:rPr>
-              <w:t>Yes</w:t>
-            </w:r>
-          </w:p>
-          <w:p>
-            <w:pPr>
-              <w:spacing w:after="0" w:line="240" w:lineRule="auto"/>
-              <w:rPr>
-                <w:rFonts w:ascii="Montserrat" w:eastAsia="Times New Roman" w:hAnsi="Montserrat" w:cs="Calibri"/>
-                <w:color w:val="000000"/>
-                <w:lang w:eastAsia="en-AU"/>
-              </w:rPr>
-            </w:pPr>
-            <w:r>
-              <w:rPr>
-                <w:rFonts w:ascii="Montserrat" w:eastAsia="Times New Roman" w:hAnsi="Montserrat" w:cs="Calibri"/>
-                <w:color w:val="000000"/>
-                <w:lang w:eastAsia="en-AU"/>
-              </w:rPr>
-              <w:t>{%p else %}</w:t>
-            </w:r>
-          </w:p>
-          <w:p>
-            <w:pPr>
-              <w:spacing w:after="0" w:line="240" w:lineRule="auto"/>
-              <w:rPr>
-                <w:rFonts w:ascii="Montserrat" w:eastAsia="Times New Roman" w:hAnsi="Montserrat" w:cs="Calibri"/>
-                <w:color w:val="000000"/>
-                <w:lang w:eastAsia="en-AU"/>
-              </w:rPr>
-            </w:pPr>
-            <w:r>
-              <w:rPr>
-                <w:rFonts w:ascii="Montserrat" w:eastAsia="Times New Roman" w:hAnsi="Montserrat" w:cs="Calibri"/>
-                <w:color w:val="000000"/>
-                <w:lang w:eastAsia="en-AU"/>
-              </w:rPr>
-              <w:t>No</w:t>
-            </w:r>
-          </w:p>
-          <w:p>
-            <w:pPr>
-              <w:spacing w:after="0" w:line="240" w:lineRule="auto"/>
-              <w:rPr>
-                <w:rFonts w:ascii="Montserrat" w:eastAsia="Times New Roman" w:hAnsi="Montserrat" w:cs="Calibri"/>
-                <w:color w:val="000000"/>
-                <w:lang w:eastAsia="en-AU"/>
-              </w:rPr>
-            </w:pPr>
-            <w:r>
-              <w:rPr>
-                <w:rFonts w:ascii="Montserrat" w:eastAsia="Times New Roman" w:hAnsi="Montserrat" w:cs="Calibri"/>
-                <w:color w:val="000000"/>
-                <w:lang w:eastAsia="en-AU"/>
-              </w:rPr>
-              <w:t>{%p endif %}</w:t>
-            </w:r>
-          </w:p>
-        </w:tc>
-      </w:tr>
-      <w:tr>
-        <w:trPr>
-          <w:cantSplit/>
-          <w:trHeight w:val="507"/>
-          <w:tblHeader/>
-        </w:trPr>
-        <w:tc>
-          <w:tcPr>
-            <w:tcW w:w="4738" w:type="dxa"/>
-            <w:tcBorders>
-              <w:top w:val="single" w:sz="4" w:space="0" w:color="auto"/>
-              <w:left w:val="single" w:sz="12" w:space="0" w:color="auto"/>
-              <w:bottom w:val="single" w:sz="4" w:space="0" w:color="auto"/>
-              <w:right w:val="double" w:sz="4" w:space="0" w:color="auto"/>
-            </w:tcBorders>
-            <w:shd w:val="clear" w:color="auto" w:fill="F8F7F7"/>
-            <w:noWrap/>
-            <w:hideMark/>
-          </w:tcPr>
-          <w:p>
-            <w:pPr>
-              <w:spacing w:after="0" w:line="240" w:lineRule="auto"/>
-              <w:rPr>
-                <w:rFonts w:ascii="Montserrat" w:eastAsia="Times New Roman" w:hAnsi="Montserrat" w:cs="Calibri"/>
-                <w:b/>
-                <w:bCs/>
-                <w:color w:val="000000"/>
-                <w:lang w:eastAsia="en-AU"/>
-              </w:rPr>
-            </w:pPr>
-            <w:r>
-              <w:rPr>
-                <w:rFonts w:ascii="Montserrat" w:eastAsia="Times New Roman" w:hAnsi="Montserrat" w:cs="Calibri"/>
-                <w:b/>
-                <w:bCs/>
-                <w:color w:val="000000"/>
-                <w:lang w:eastAsia="en-AU"/>
-              </w:rPr>
-              <w:t>Full Name</w:t>
-            </w:r>
-          </w:p>
-        </w:tc>
-        <w:tc>
-          <w:tcPr>
-            <w:tcW w:w="4472" w:type="dxa"/>
-            <w:tcBorders>
-              <w:top w:val="single" w:sz="4" w:space="0" w:color="auto"/>
-              <w:left w:val="double" w:sz="4" w:space="0" w:color="auto"/>
-              <w:bottom w:val="single" w:sz="4" w:space="0" w:color="auto"/>
-              <w:right w:val="single" w:sz="12" w:space="0" w:color="auto"/>
-            </w:tcBorders>
-            <w:shd w:val="clear" w:color="auto" w:fill="F8F7F7"/>
-            <w:noWrap/>
-            <w:hideMark/>
-          </w:tcPr>
-          <w:p>
-            <w:pPr>
-              <w:spacing w:after="0" w:line="240" w:lineRule="auto"/>
-              <w:rPr>
-                <w:rFonts w:ascii="Montserrat" w:eastAsia="Times New Roman" w:hAnsi="Montserrat" w:cs="Calibri"/>
-                <w:color w:val="000000"/>
-                <w:lang w:eastAsia="en-AU"/>
-              </w:rPr>
-            </w:pPr>
-            <w:proofErr w:type="gramStart"/>
-            <w:r>
-              <w:rPr>
-                <w:rFonts w:ascii="Montserrat" w:eastAsia="Times New Roman" w:hAnsi="Montserrat" w:cs="Calibri"/>
-                <w:color w:val="000000"/>
-                <w:lang w:eastAsia="en-AU"/>
-              </w:rPr>
-              <w:t xml:space="preserve">{{ </w:t>
-            </w:r>
-            <w:proofErr w:type="spellStart"/>
-            <w:r>
-              <w:rPr>
-                <w:rFonts w:ascii="Montserrat" w:eastAsia="Times New Roman" w:hAnsi="Montserrat" w:cs="Calibri"/>
-                <w:color w:val="000000"/>
-                <w:lang w:eastAsia="en-AU"/>
-              </w:rPr>
-              <w:t>user</w:t>
-            </w:r>
-            <w:proofErr w:type="gramEnd"/>
-            <w:r>
-              <w:rPr>
-                <w:rFonts w:ascii="Montserrat" w:eastAsia="Times New Roman" w:hAnsi="Montserrat" w:cs="Calibri"/>
-                <w:color w:val="000000"/>
-                <w:lang w:eastAsia="en-AU"/>
-              </w:rPr>
-              <w:t>_</w:t>
-            </w:r>
-            <w:r>
-              <w:rPr>
-                <w:rFonts w:ascii="Montserrat" w:eastAsia="Times New Roman" w:hAnsi="Montserrat" w:cs="Calibri"/>
-                <w:color w:val="000000"/>
-                <w:lang w:eastAsia="en-AU"/>
-              </w:rPr>
-              <w:t>first_name</w:t>
-            </w:r>
-            <w:proofErr w:type="spellEnd"/>
-            <w:r>
-              <w:rPr>
-                <w:rFonts w:ascii="Montserrat" w:eastAsia="Times New Roman" w:hAnsi="Montserrat" w:cs="Calibri"/>
-                <w:color w:val="000000"/>
-                <w:lang w:eastAsia="en-AU"/>
-              </w:rPr>
-              <w:t xml:space="preserve"> }}</w:t>
-            </w:r>
-            <w:r>
-              <w:rPr>
-                <w:rFonts w:ascii="Montserrat" w:eastAsia="Times New Roman" w:hAnsi="Montserrat" w:cs="Calibri"/>
-                <w:color w:val="000000"/>
-                <w:lang w:eastAsia="en-AU"/>
-              </w:rPr>
-              <w:t xml:space="preserve"> </w:t>
-            </w:r>
-            <w:r>
-              <w:rPr>
-                <w:rFonts w:ascii="Montserrat" w:eastAsia="Times New Roman" w:hAnsi="Montserrat" w:cs="Calibri"/>
-                <w:color w:val="000000"/>
-                <w:lang w:eastAsia="en-AU"/>
-              </w:rPr>
-              <w:t xml:space="preserve">{{ </w:t>
-            </w:r>
-            <w:proofErr w:type="spellStart"/>
-            <w:r>
-              <w:rPr>
-                <w:rFonts w:ascii="Montserrat" w:eastAsia="Times New Roman" w:hAnsi="Montserrat" w:cs="Calibri"/>
-                <w:color w:val="000000"/>
-                <w:lang w:eastAsia="en-AU"/>
-              </w:rPr>
-              <w:t>user</w:t>
-            </w:r>
-            <w:r>
-              <w:rPr>
-                <w:rFonts w:ascii="Montserrat" w:eastAsia="Times New Roman" w:hAnsi="Montserrat" w:cs="Calibri"/>
-                <w:color w:val="000000"/>
-                <w:lang w:eastAsia="en-AU"/>
-              </w:rPr>
-              <w:t>_</w:t>
-            </w:r>
-            <w:r>
-              <w:rPr>
-                <w:rFonts w:ascii="Montserrat" w:eastAsia="Times New Roman" w:hAnsi="Montserrat" w:cs="Calibri"/>
-                <w:color w:val="000000"/>
-                <w:lang w:eastAsia="en-AU"/>
-              </w:rPr>
-              <w:t>last_name</w:t>
-            </w:r>
-            <w:proofErr w:type="spellEnd"/>
-            <w:r>
-              <w:rPr>
-                <w:rFonts w:ascii="Montserrat" w:eastAsia="Times New Roman" w:hAnsi="Montserrat" w:cs="Calibri"/>
-                <w:color w:val="000000"/>
-                <w:lang w:eastAsia="en-AU"/>
-              </w:rPr>
-              <w:t xml:space="preserve"> }}</w:t>
-            </w:r>
-          </w:p>
-          <w:p>
-            <w:pPr>
-              <w:spacing w:after="0" w:line="240" w:lineRule="auto"/>
-              <w:rPr>
-                <w:rFonts w:ascii="Montserrat" w:eastAsia="Times New Roman" w:hAnsi="Montserrat" w:cs="Calibri"/>
-                <w:color w:val="000000"/>
-                <w:lang w:eastAsia="en-AU"/>
-              </w:rPr>
-            </w:pPr>
-          </w:p>
-        </w:tc>
-      </w:tr>
-      <w:tr>
-        <w:trPr>
-          <w:cantSplit/>
-          <w:trHeight w:hRule="exact" w:val="568"/>
-          <w:tblHeader/>
-        </w:trPr>
-        <w:tc>
-          <w:tcPr>
-            <w:tcW w:w="4738" w:type="dxa"/>
-            <w:tcBorders>
-              <w:top w:val="single" w:sz="4" w:space="0" w:color="auto"/>
-              <w:left w:val="single" w:sz="12" w:space="0" w:color="auto"/>
-              <w:bottom w:val="single" w:sz="4" w:space="0" w:color="auto"/>
-              <w:right w:val="double" w:sz="4" w:space="0" w:color="auto"/>
-            </w:tcBorders>
-            <w:shd w:val="clear" w:color="auto" w:fill="F8F7F7"/>
-            <w:noWrap/>
-            <w:hideMark/>
-          </w:tcPr>
-          <w:p>
-            <w:pPr>
-              <w:spacing w:after="0" w:line="240" w:lineRule="auto"/>
-              <w:rPr>
-                <w:rFonts w:ascii="Montserrat" w:eastAsia="Times New Roman" w:hAnsi="Montserrat" w:cs="Calibri"/>
-                <w:b/>
-                <w:bCs/>
-                <w:color w:val="000000"/>
-                <w:lang w:eastAsia="en-AU"/>
-              </w:rPr>
-            </w:pPr>
-            <w:r>
-              <w:rPr>
-                <w:rFonts w:ascii="Montserrat" w:eastAsia="Times New Roman" w:hAnsi="Montserrat" w:cs="Calibri"/>
-                <w:b/>
-                <w:bCs/>
-                <w:color w:val="000000"/>
-                <w:lang w:eastAsia="en-AU"/>
-              </w:rPr>
-              <w:t>Date</w:t>
-            </w:r>
-            <w:r>
-              <w:rPr>
-                <w:rFonts w:ascii="Montserrat" w:eastAsia="Times New Roman" w:hAnsi="Montserrat" w:cs="Calibri"/>
-                <w:b/>
-                <w:bCs/>
-                <w:color w:val="000000"/>
-                <w:lang w:eastAsia="en-AU"/>
-              </w:rPr>
-              <w:t xml:space="preserve"> of Birth</w:t>
-            </w:r>
-          </w:p>
-        </w:tc>
-        <w:tc>
-          <w:tcPr>
-            <w:tcW w:w="4472" w:type="dxa"/>
-            <w:tcBorders>
-              <w:top w:val="nil"/>
-              <w:left w:val="double" w:sz="4" w:space="0" w:color="auto"/>
-              <w:bottom w:val="single" w:sz="4" w:space="0" w:color="auto"/>
-              <w:right w:val="single" w:sz="12" w:space="0" w:color="auto"/>
-            </w:tcBorders>
-            <w:shd w:val="clear" w:color="auto" w:fill="F8F7F7"/>
-            <w:noWrap/>
-            <w:hideMark/>
-          </w:tcPr>
-          <w:p>
-            <w:pPr>
-              <w:spacing w:after="0" w:line="240" w:lineRule="auto"/>
-              <w:rPr>
-                <w:rFonts w:ascii="Montserrat" w:eastAsia="Times New Roman" w:hAnsi="Montserrat" w:cs="Calibri"/>
-                <w:color w:val="000000"/>
-                <w:lang w:eastAsia="en-AU"/>
-              </w:rPr>
-            </w:pPr>
-            <w:proofErr w:type="gramStart"/>
-            <w:r>
-              <w:rPr>
-                <w:rFonts w:ascii="Montserrat" w:eastAsia="Times New Roman" w:hAnsi="Montserrat" w:cs="Calibri"/>
-                <w:color w:val="000000"/>
-                <w:lang w:eastAsia="en-AU"/>
-              </w:rPr>
-              <w:t xml:space="preserve">{{ </w:t>
-            </w:r>
-            <w:proofErr w:type="spellStart"/>
-            <w:r>
-              <w:rPr>
-                <w:rFonts w:ascii="Montserrat" w:eastAsia="Times New Roman" w:hAnsi="Montserrat" w:cs="Calibri"/>
-                <w:color w:val="000000"/>
-                <w:lang w:eastAsia="en-AU"/>
-              </w:rPr>
-              <w:t>user</w:t>
-            </w:r>
-            <w:proofErr w:type="gramEnd"/>
-            <w:r>
-              <w:rPr>
-                <w:rFonts w:ascii="Montserrat" w:eastAsia="Times New Roman" w:hAnsi="Montserrat" w:cs="Calibri"/>
-                <w:color w:val="000000"/>
-                <w:lang w:eastAsia="en-AU"/>
-              </w:rPr>
-              <w:t>_</w:t>
-            </w:r>
-            <w:r>
-              <w:rPr>
-                <w:rFonts w:ascii="Montserrat" w:eastAsia="Times New Roman" w:hAnsi="Montserrat" w:cs="Calibri"/>
-                <w:color w:val="000000"/>
-                <w:lang w:eastAsia="en-AU"/>
-              </w:rPr>
-              <w:t>DOB</w:t>
-            </w:r>
-            <w:proofErr w:type="spellEnd"/>
-            <w:r>
-              <w:rPr>
-                <w:rFonts w:ascii="Montserrat" w:eastAsia="Times New Roman" w:hAnsi="Montserrat" w:cs="Calibri"/>
-                <w:color w:val="000000"/>
-                <w:lang w:eastAsia="en-AU"/>
-              </w:rPr>
-              <w:t xml:space="preserve"> }}</w:t>
-            </w:r>
-          </w:p>
-          <w:p>
-            <w:pPr>
-              <w:spacing w:after="0" w:line="240" w:lineRule="auto"/>
-              <w:rPr>
-                <w:rFonts w:ascii="Montserrat" w:eastAsia="Times New Roman" w:hAnsi="Montserrat" w:cs="Calibri"/>
-                <w:color w:val="000000"/>
-                <w:lang w:eastAsia="en-AU"/>
-              </w:rPr>
-            </w:pPr>
-          </w:p>
-        </w:tc>
-      </w:tr>
-      <w:tr>
-        <w:trPr>
-          <w:cantSplit/>
-          <w:trHeight w:val="507"/>
-          <w:tblHeader/>
-        </w:trPr>
-        <w:tc>
-          <w:tcPr>
-            <w:tcW w:w="4738" w:type="dxa"/>
-            <w:tcBorders>
-              <w:top w:val="single" w:sz="4" w:space="0" w:color="auto"/>
-              <w:left w:val="single" w:sz="12" w:space="0" w:color="auto"/>
-              <w:bottom w:val="single" w:sz="4" w:space="0" w:color="auto"/>
-              <w:right w:val="double" w:sz="4" w:space="0" w:color="auto"/>
-            </w:tcBorders>
-            <w:shd w:val="clear" w:color="auto" w:fill="F8F7F7"/>
-            <w:noWrap/>
-          </w:tcPr>
-          <w:p>
-            <w:pPr>
-              <w:spacing w:after="0" w:line="240" w:lineRule="auto"/>
-              <w:rPr>
-                <w:rFonts w:ascii="Montserrat" w:eastAsia="Times New Roman" w:hAnsi="Montserrat" w:cs="Calibri"/>
-                <w:b/>
-                <w:bCs/>
-                <w:color w:val="000000"/>
-                <w:lang w:eastAsia="en-AU"/>
-              </w:rPr>
-            </w:pPr>
-            <w:r>
-              <w:rPr>
-                <w:rFonts w:ascii="Montserrat" w:eastAsia="Times New Roman" w:hAnsi="Montserrat" w:cs="Calibri"/>
-                <w:b/>
-                <w:bCs/>
-                <w:color w:val="000000"/>
-                <w:lang w:eastAsia="en-AU"/>
-              </w:rPr>
-              <w:t>Email Address</w:t>
-            </w:r>
-          </w:p>
-        </w:tc>
-        <w:tc>
-          <w:tcPr>
-            <w:tcW w:w="4472" w:type="dxa"/>
-            <w:tcBorders>
-              <w:top w:val="nil"/>
-              <w:left w:val="double" w:sz="4" w:space="0" w:color="auto"/>
-              <w:bottom w:val="single" w:sz="4" w:space="0" w:color="auto"/>
-              <w:right w:val="single" w:sz="12" w:space="0" w:color="auto"/>
-            </w:tcBorders>
-            <w:shd w:val="clear" w:color="auto" w:fill="F8F7F7"/>
-            <w:noWrap/>
+            <w:shd w:val="clear" w:color="auto" w:fill="F8F7F7"/>
+            <w:vAlign w:val="center"/>
           </w:tcPr>
           <w:p>
             <w:pPr>
@@ -1574,12 +1619,6 @@
         <w:tc>
           <w:tcPr>
             <w:tcW w:w="4738" w:type="dxa"/>
-            <w:tcBorders>
-              <w:top w:val="single" w:sz="4" w:space="0" w:color="auto"/>
-              <w:left w:val="single" w:sz="12" w:space="0" w:color="auto"/>
-              <w:bottom w:val="single" w:sz="4" w:space="0" w:color="auto"/>
-              <w:right w:val="double" w:sz="4" w:space="0" w:color="auto"/>
-            </w:tcBorders>
             <w:shd w:val="clear" w:color="auto" w:fill="F8F7F7"/>
             <w:noWrap/>
           </w:tcPr>
@@ -1609,14 +1648,8 @@
         <w:tc>
           <w:tcPr>
             <w:tcW w:w="4472" w:type="dxa"/>
-            <w:tcBorders>
-              <w:top w:val="nil"/>
-              <w:left w:val="double" w:sz="4" w:space="0" w:color="auto"/>
-              <w:bottom w:val="single" w:sz="4" w:space="0" w:color="auto"/>
-              <w:right w:val="single" w:sz="12" w:space="0" w:color="auto"/>
-            </w:tcBorders>
-            <w:shd w:val="clear" w:color="auto" w:fill="F8F7F7"/>
-            <w:noWrap/>
+            <w:shd w:val="clear" w:color="auto" w:fill="F8F7F7"/>
+            <w:vAlign w:val="center"/>
           </w:tcPr>
           <w:p>
             <w:pPr>
@@ -1751,12 +1784,6 @@
         <w:tc>
           <w:tcPr>
             <w:tcW w:w="4738" w:type="dxa"/>
-            <w:tcBorders>
-              <w:top w:val="single" w:sz="4" w:space="0" w:color="auto"/>
-              <w:left w:val="single" w:sz="12" w:space="0" w:color="auto"/>
-              <w:bottom w:val="single" w:sz="4" w:space="0" w:color="auto"/>
-              <w:right w:val="double" w:sz="4" w:space="0" w:color="auto"/>
-            </w:tcBorders>
             <w:shd w:val="clear" w:color="auto" w:fill="F8F7F7"/>
             <w:noWrap/>
           </w:tcPr>
@@ -1786,14 +1813,8 @@
         <w:tc>
           <w:tcPr>
             <w:tcW w:w="4472" w:type="dxa"/>
-            <w:tcBorders>
-              <w:top w:val="nil"/>
-              <w:left w:val="double" w:sz="4" w:space="0" w:color="auto"/>
-              <w:bottom w:val="single" w:sz="4" w:space="0" w:color="auto"/>
-              <w:right w:val="single" w:sz="12" w:space="0" w:color="auto"/>
-            </w:tcBorders>
-            <w:shd w:val="clear" w:color="auto" w:fill="F8F7F7"/>
-            <w:noWrap/>
+            <w:shd w:val="clear" w:color="auto" w:fill="F8F7F7"/>
+            <w:vAlign w:val="center"/>
           </w:tcPr>
           <w:p>
             <w:pPr>
@@ -1888,20 +1909,13 @@
       <w:tr>
         <w:trPr>
           <w:cantSplit/>
-          <w:trHeight w:hRule="exact" w:val="2420"/>
+          <w:trHeight w:hRule="exact" w:val="829"/>
           <w:tblHeader/>
         </w:trPr>
         <w:tc>
           <w:tcPr>
             <w:tcW w:w="4738" w:type="dxa"/>
-            <w:tcBorders>
-              <w:top w:val="single" w:sz="4" w:space="0" w:color="auto"/>
-              <w:left w:val="single" w:sz="12" w:space="0" w:color="auto"/>
-              <w:bottom w:val="single" w:sz="4" w:space="0" w:color="auto"/>
-              <w:right w:val="double" w:sz="4" w:space="0" w:color="auto"/>
-            </w:tcBorders>
-            <w:shd w:val="clear" w:color="auto" w:fill="F8F7F7"/>
-            <w:noWrap/>
+            <w:shd w:val="clear" w:color="auto" w:fill="F8F7F7"/>
           </w:tcPr>
           <w:p>
             <w:pPr>
@@ -1929,14 +1943,8 @@
         <w:tc>
           <w:tcPr>
             <w:tcW w:w="4472" w:type="dxa"/>
-            <w:tcBorders>
-              <w:top w:val="nil"/>
-              <w:left w:val="double" w:sz="4" w:space="0" w:color="auto"/>
-              <w:bottom w:val="single" w:sz="4" w:space="0" w:color="auto"/>
-              <w:right w:val="single" w:sz="12" w:space="0" w:color="auto"/>
-            </w:tcBorders>
-            <w:shd w:val="clear" w:color="auto" w:fill="F8F7F7"/>
-            <w:noWrap/>
+            <w:shd w:val="clear" w:color="auto" w:fill="F8F7F7"/>
+            <w:vAlign w:val="center"/>
           </w:tcPr>
           <w:p>
             <w:pPr>
@@ -2161,12 +2169,6 @@
         <w:tc>
           <w:tcPr>
             <w:tcW w:w="4738" w:type="dxa"/>
-            <w:tcBorders>
-              <w:top w:val="single" w:sz="4" w:space="0" w:color="auto"/>
-              <w:left w:val="single" w:sz="12" w:space="0" w:color="auto"/>
-              <w:bottom w:val="single" w:sz="4" w:space="0" w:color="auto"/>
-              <w:right w:val="double" w:sz="4" w:space="0" w:color="auto"/>
-            </w:tcBorders>
             <w:shd w:val="clear" w:color="auto" w:fill="F8F7F7"/>
             <w:noWrap/>
           </w:tcPr>
@@ -2196,14 +2198,8 @@
         <w:tc>
           <w:tcPr>
             <w:tcW w:w="4472" w:type="dxa"/>
-            <w:tcBorders>
-              <w:top w:val="nil"/>
-              <w:left w:val="double" w:sz="4" w:space="0" w:color="auto"/>
-              <w:bottom w:val="single" w:sz="4" w:space="0" w:color="auto"/>
-              <w:right w:val="single" w:sz="12" w:space="0" w:color="auto"/>
-            </w:tcBorders>
-            <w:shd w:val="clear" w:color="auto" w:fill="F8F7F7"/>
-            <w:noWrap/>
+            <w:shd w:val="clear" w:color="auto" w:fill="F8F7F7"/>
+            <w:vAlign w:val="center"/>
           </w:tcPr>
           <w:p>
             <w:pPr>
@@ -2288,12 +2284,6 @@
         <w:tc>
           <w:tcPr>
             <w:tcW w:w="4738" w:type="dxa"/>
-            <w:tcBorders>
-              <w:top w:val="single" w:sz="4" w:space="0" w:color="auto"/>
-              <w:left w:val="single" w:sz="12" w:space="0" w:color="auto"/>
-              <w:bottom w:val="single" w:sz="4" w:space="0" w:color="auto"/>
-              <w:right w:val="double" w:sz="4" w:space="0" w:color="auto"/>
-            </w:tcBorders>
             <w:shd w:val="clear" w:color="auto" w:fill="F8F7F7"/>
             <w:noWrap/>
           </w:tcPr>
@@ -2323,14 +2313,8 @@
         <w:tc>
           <w:tcPr>
             <w:tcW w:w="4472" w:type="dxa"/>
-            <w:tcBorders>
-              <w:top w:val="nil"/>
-              <w:left w:val="double" w:sz="4" w:space="0" w:color="auto"/>
-              <w:bottom w:val="single" w:sz="4" w:space="0" w:color="auto"/>
-              <w:right w:val="single" w:sz="12" w:space="0" w:color="auto"/>
-            </w:tcBorders>
-            <w:shd w:val="clear" w:color="auto" w:fill="F8F7F7"/>
-            <w:noWrap/>
+            <w:shd w:val="clear" w:color="auto" w:fill="F8F7F7"/>
+            <w:vAlign w:val="center"/>
           </w:tcPr>
           <w:p>
             <w:pPr>
@@ -2389,12 +2373,6 @@
         <w:tc>
           <w:tcPr>
             <w:tcW w:w="4738" w:type="dxa"/>
-            <w:tcBorders>
-              <w:top w:val="single" w:sz="4" w:space="0" w:color="auto"/>
-              <w:left w:val="single" w:sz="12" w:space="0" w:color="auto"/>
-              <w:bottom w:val="single" w:sz="4" w:space="0" w:color="auto"/>
-              <w:right w:val="double" w:sz="4" w:space="0" w:color="auto"/>
-            </w:tcBorders>
             <w:shd w:val="clear" w:color="auto" w:fill="F8F7F7"/>
             <w:noWrap/>
           </w:tcPr>
@@ -2424,14 +2402,8 @@
         <w:tc>
           <w:tcPr>
             <w:tcW w:w="4472" w:type="dxa"/>
-            <w:tcBorders>
-              <w:top w:val="nil"/>
-              <w:left w:val="double" w:sz="4" w:space="0" w:color="auto"/>
-              <w:bottom w:val="single" w:sz="4" w:space="0" w:color="auto"/>
-              <w:right w:val="single" w:sz="12" w:space="0" w:color="auto"/>
-            </w:tcBorders>
-            <w:shd w:val="clear" w:color="auto" w:fill="F8F7F7"/>
-            <w:noWrap/>
+            <w:shd w:val="clear" w:color="auto" w:fill="F8F7F7"/>
+            <w:vAlign w:val="center"/>
           </w:tcPr>
           <w:p>
             <w:pPr>
@@ -2506,12 +2478,6 @@
         <w:tc>
           <w:tcPr>
             <w:tcW w:w="4738" w:type="dxa"/>
-            <w:tcBorders>
-              <w:top w:val="single" w:sz="4" w:space="0" w:color="auto"/>
-              <w:left w:val="single" w:sz="12" w:space="0" w:color="auto"/>
-              <w:bottom w:val="single" w:sz="4" w:space="0" w:color="auto"/>
-              <w:right w:val="double" w:sz="4" w:space="0" w:color="auto"/>
-            </w:tcBorders>
             <w:shd w:val="clear" w:color="auto" w:fill="F8F7F7"/>
             <w:noWrap/>
           </w:tcPr>
@@ -2542,14 +2508,8 @@
         <w:tc>
           <w:tcPr>
             <w:tcW w:w="4472" w:type="dxa"/>
-            <w:tcBorders>
-              <w:top w:val="nil"/>
-              <w:left w:val="double" w:sz="4" w:space="0" w:color="auto"/>
-              <w:bottom w:val="single" w:sz="4" w:space="0" w:color="auto"/>
-              <w:right w:val="single" w:sz="12" w:space="0" w:color="auto"/>
-            </w:tcBorders>
-            <w:shd w:val="clear" w:color="auto" w:fill="F8F7F7"/>
-            <w:noWrap/>
+            <w:shd w:val="clear" w:color="auto" w:fill="F8F7F7"/>
+            <w:vAlign w:val="center"/>
           </w:tcPr>
           <w:p>
             <w:pPr>
@@ -2706,12 +2666,6 @@
         <w:tc>
           <w:tcPr>
             <w:tcW w:w="4738" w:type="dxa"/>
-            <w:tcBorders>
-              <w:top w:val="single" w:sz="4" w:space="0" w:color="auto"/>
-              <w:left w:val="single" w:sz="12" w:space="0" w:color="auto"/>
-              <w:bottom w:val="single" w:sz="4" w:space="0" w:color="auto"/>
-              <w:right w:val="double" w:sz="4" w:space="0" w:color="auto"/>
-            </w:tcBorders>
             <w:shd w:val="clear" w:color="auto" w:fill="F8F7F7"/>
             <w:noWrap/>
           </w:tcPr>
@@ -2741,14 +2695,8 @@
         <w:tc>
           <w:tcPr>
             <w:tcW w:w="4472" w:type="dxa"/>
-            <w:tcBorders>
-              <w:top w:val="nil"/>
-              <w:left w:val="double" w:sz="4" w:space="0" w:color="auto"/>
-              <w:bottom w:val="single" w:sz="4" w:space="0" w:color="auto"/>
-              <w:right w:val="single" w:sz="12" w:space="0" w:color="auto"/>
-            </w:tcBorders>
-            <w:shd w:val="clear" w:color="auto" w:fill="F8F7F7"/>
-            <w:noWrap/>
+            <w:shd w:val="clear" w:color="auto" w:fill="F8F7F7"/>
+            <w:vAlign w:val="center"/>
           </w:tcPr>
           <w:p>
             <w:pPr>
@@ -2913,12 +2861,6 @@
         <w:tc>
           <w:tcPr>
             <w:tcW w:w="4738" w:type="dxa"/>
-            <w:tcBorders>
-              <w:top w:val="single" w:sz="4" w:space="0" w:color="auto"/>
-              <w:left w:val="single" w:sz="12" w:space="0" w:color="auto"/>
-              <w:bottom w:val="single" w:sz="4" w:space="0" w:color="auto"/>
-              <w:right w:val="double" w:sz="4" w:space="0" w:color="auto"/>
-            </w:tcBorders>
             <w:shd w:val="clear" w:color="auto" w:fill="F8F7F7"/>
             <w:noWrap/>
             <w:hideMark/>
@@ -2969,14 +2911,8 @@
         <w:tc>
           <w:tcPr>
             <w:tcW w:w="4472" w:type="dxa"/>
-            <w:tcBorders>
-              <w:top w:val="single" w:sz="4" w:space="0" w:color="auto"/>
-              <w:left w:val="double" w:sz="4" w:space="0" w:color="auto"/>
-              <w:bottom w:val="single" w:sz="4" w:space="0" w:color="auto"/>
-              <w:right w:val="single" w:sz="12" w:space="0" w:color="auto"/>
-            </w:tcBorders>
-            <w:shd w:val="clear" w:color="auto" w:fill="F8F7F7"/>
-            <w:noWrap/>
+            <w:shd w:val="clear" w:color="auto" w:fill="F8F7F7"/>
+            <w:vAlign w:val="center"/>
             <w:hideMark/>
           </w:tcPr>
           <w:p>
@@ -3044,12 +2980,6 @@
         <w:tc>
           <w:tcPr>
             <w:tcW w:w="4738" w:type="dxa"/>
-            <w:tcBorders>
-              <w:top w:val="single" w:sz="4" w:space="0" w:color="auto"/>
-              <w:left w:val="single" w:sz="12" w:space="0" w:color="auto"/>
-              <w:bottom w:val="single" w:sz="4" w:space="0" w:color="auto"/>
-              <w:right w:val="double" w:sz="4" w:space="0" w:color="auto"/>
-            </w:tcBorders>
             <w:shd w:val="clear" w:color="auto" w:fill="F8F7F7"/>
             <w:noWrap/>
           </w:tcPr>
@@ -3079,14 +3009,8 @@
         <w:tc>
           <w:tcPr>
             <w:tcW w:w="4472" w:type="dxa"/>
-            <w:tcBorders>
-              <w:top w:val="single" w:sz="4" w:space="0" w:color="auto"/>
-              <w:left w:val="double" w:sz="4" w:space="0" w:color="auto"/>
-              <w:bottom w:val="single" w:sz="4" w:space="0" w:color="auto"/>
-              <w:right w:val="single" w:sz="12" w:space="0" w:color="auto"/>
-            </w:tcBorders>
-            <w:shd w:val="clear" w:color="auto" w:fill="F8F7F7"/>
-            <w:noWrap/>
+            <w:shd w:val="clear" w:color="auto" w:fill="F8F7F7"/>
+            <w:vAlign w:val="center"/>
           </w:tcPr>
           <w:p>
             <w:pPr>
@@ -3271,12 +3195,6 @@
         <w:tc>
           <w:tcPr>
             <w:tcW w:w="4738" w:type="dxa"/>
-            <w:tcBorders>
-              <w:top w:val="single" w:sz="4" w:space="0" w:color="auto"/>
-              <w:left w:val="single" w:sz="12" w:space="0" w:color="auto"/>
-              <w:bottom w:val="single" w:sz="4" w:space="0" w:color="auto"/>
-              <w:right w:val="double" w:sz="4" w:space="0" w:color="auto"/>
-            </w:tcBorders>
             <w:shd w:val="clear" w:color="auto" w:fill="F8F7F7"/>
             <w:noWrap/>
           </w:tcPr>
@@ -3306,14 +3224,8 @@
         <w:tc>
           <w:tcPr>
             <w:tcW w:w="4472" w:type="dxa"/>
-            <w:tcBorders>
-              <w:top w:val="single" w:sz="4" w:space="0" w:color="auto"/>
-              <w:left w:val="double" w:sz="4" w:space="0" w:color="auto"/>
-              <w:bottom w:val="single" w:sz="4" w:space="0" w:color="auto"/>
-              <w:right w:val="single" w:sz="12" w:space="0" w:color="auto"/>
-            </w:tcBorders>
-            <w:shd w:val="clear" w:color="auto" w:fill="F8F7F7"/>
-            <w:noWrap/>
+            <w:shd w:val="clear" w:color="auto" w:fill="F8F7F7"/>
+            <w:vAlign w:val="center"/>
           </w:tcPr>
           <w:p>
             <w:pPr>
@@ -3372,12 +3284,6 @@
         <w:tc>
           <w:tcPr>
             <w:tcW w:w="4738" w:type="dxa"/>
-            <w:tcBorders>
-              <w:top w:val="single" w:sz="4" w:space="0" w:color="auto"/>
-              <w:left w:val="single" w:sz="12" w:space="0" w:color="auto"/>
-              <w:bottom w:val="single" w:sz="12" w:space="0" w:color="auto"/>
-              <w:right w:val="double" w:sz="4" w:space="0" w:color="auto"/>
-            </w:tcBorders>
             <w:shd w:val="clear" w:color="auto" w:fill="F8F7F7"/>
             <w:noWrap/>
           </w:tcPr>
@@ -3407,14 +3313,8 @@
         <w:tc>
           <w:tcPr>
             <w:tcW w:w="4472" w:type="dxa"/>
-            <w:tcBorders>
-              <w:top w:val="single" w:sz="4" w:space="0" w:color="auto"/>
-              <w:left w:val="double" w:sz="4" w:space="0" w:color="auto"/>
-              <w:bottom w:val="single" w:sz="12" w:space="0" w:color="auto"/>
-              <w:right w:val="single" w:sz="12" w:space="0" w:color="auto"/>
-            </w:tcBorders>
-            <w:shd w:val="clear" w:color="auto" w:fill="F8F7F7"/>
-            <w:noWrap/>
+            <w:shd w:val="clear" w:color="auto" w:fill="F8F7F7"/>
+            <w:vAlign w:val="center"/>
           </w:tcPr>
           <w:p>
             <w:pPr>
@@ -3509,6 +3409,14 @@
         <w:tblpPr w:leftFromText="180" w:rightFromText="180" w:vertAnchor="text" w:tblpXSpec="center" w:tblpY="1"/>
         <w:tblOverlap w:val="never"/>
         <w:tblW w:w="9210" w:type="dxa"/>
+        <w:tblBorders>
+          <w:top w:val="single" w:sz="12" w:space="0" w:color="auto"/>
+          <w:left w:val="single" w:sz="12" w:space="0" w:color="auto"/>
+          <w:bottom w:val="single" w:sz="12" w:space="0" w:color="auto"/>
+          <w:right w:val="single" w:sz="12" w:space="0" w:color="auto"/>
+          <w:insideH w:val="single" w:sz="12" w:space="0" w:color="auto"/>
+          <w:insideV w:val="single" w:sz="12" w:space="0" w:color="auto"/>
+        </w:tblBorders>
         <w:tblLook w:val="04A0" w:firstRow="1" w:lastRow="0" w:firstColumn="1" w:lastColumn="0" w:noHBand="0" w:noVBand="1"/>
       </w:tblPr>
       <w:tblGrid>
@@ -3523,12 +3431,6 @@
         <w:tc>
           <w:tcPr>
             <w:tcW w:w="4738" w:type="dxa"/>
-            <w:tcBorders>
-              <w:top w:val="single" w:sz="12" w:space="0" w:color="auto"/>
-              <w:left w:val="single" w:sz="12" w:space="0" w:color="auto"/>
-              <w:bottom w:val="single" w:sz="4" w:space="0" w:color="auto"/>
-              <w:right w:val="double" w:sz="4" w:space="0" w:color="auto"/>
-            </w:tcBorders>
             <w:shd w:val="clear" w:color="auto" w:fill="222222"/>
             <w:noWrap/>
             <w:vAlign w:val="center"/>
@@ -3560,12 +3462,6 @@
         <w:tc>
           <w:tcPr>
             <w:tcW w:w="4472" w:type="dxa"/>
-            <w:tcBorders>
-              <w:top w:val="single" w:sz="12" w:space="0" w:color="auto"/>
-              <w:left w:val="double" w:sz="4" w:space="0" w:color="auto"/>
-              <w:bottom w:val="single" w:sz="4" w:space="0" w:color="auto"/>
-              <w:right w:val="single" w:sz="12" w:space="0" w:color="auto"/>
-            </w:tcBorders>
             <w:shd w:val="clear" w:color="auto" w:fill="222222"/>
             <w:noWrap/>
             <w:vAlign w:val="center"/>
@@ -3602,12 +3498,6 @@
         <w:tc>
           <w:tcPr>
             <w:tcW w:w="4738" w:type="dxa"/>
-            <w:tcBorders>
-              <w:top w:val="double" w:sz="4" w:space="0" w:color="auto"/>
-              <w:left w:val="single" w:sz="12" w:space="0" w:color="auto"/>
-              <w:bottom w:val="single" w:sz="4" w:space="0" w:color="auto"/>
-              <w:right w:val="double" w:sz="4" w:space="0" w:color="auto"/>
-            </w:tcBorders>
             <w:shd w:val="clear" w:color="auto" w:fill="F8F7F7"/>
             <w:noWrap/>
             <w:vAlign w:val="center"/>
@@ -3638,12 +3528,6 @@
         <w:tc>
           <w:tcPr>
             <w:tcW w:w="4472" w:type="dxa"/>
-            <w:tcBorders>
-              <w:top w:val="double" w:sz="4" w:space="0" w:color="auto"/>
-              <w:left w:val="double" w:sz="4" w:space="0" w:color="auto"/>
-              <w:bottom w:val="single" w:sz="4" w:space="0" w:color="auto"/>
-              <w:right w:val="single" w:sz="12" w:space="0" w:color="auto"/>
-            </w:tcBorders>
             <w:shd w:val="clear" w:color="auto" w:fill="F8F7F7"/>
             <w:noWrap/>
             <w:vAlign w:val="center"/>
@@ -3676,12 +3560,6 @@
         <w:tc>
           <w:tcPr>
             <w:tcW w:w="4738" w:type="dxa"/>
-            <w:tcBorders>
-              <w:top w:val="double" w:sz="4" w:space="0" w:color="auto"/>
-              <w:left w:val="single" w:sz="12" w:space="0" w:color="auto"/>
-              <w:bottom w:val="single" w:sz="4" w:space="0" w:color="auto"/>
-              <w:right w:val="double" w:sz="4" w:space="0" w:color="auto"/>
-            </w:tcBorders>
             <w:shd w:val="clear" w:color="auto" w:fill="F8F7F7"/>
             <w:noWrap/>
             <w:vAlign w:val="center"/>
@@ -3752,12 +3630,6 @@
         <w:tc>
           <w:tcPr>
             <w:tcW w:w="4472" w:type="dxa"/>
-            <w:tcBorders>
-              <w:top w:val="double" w:sz="4" w:space="0" w:color="auto"/>
-              <w:left w:val="double" w:sz="4" w:space="0" w:color="auto"/>
-              <w:bottom w:val="single" w:sz="4" w:space="0" w:color="auto"/>
-              <w:right w:val="single" w:sz="12" w:space="0" w:color="auto"/>
-            </w:tcBorders>
             <w:shd w:val="clear" w:color="auto" w:fill="F8F7F7"/>
             <w:noWrap/>
             <w:vAlign w:val="center"/>
@@ -3985,18 +3857,8 @@
                 <w:color w:val="000000"/>
                 <w:lang w:eastAsia="en-AU"/>
               </w:rPr>
-              <w:t xml:space="preserve">No, an interpreter is not </w:t>
-            </w:r>
-            <w:proofErr w:type="gramStart"/>
-            <w:r>
-              <w:rPr>
-                <w:rFonts w:ascii="Montserrat" w:eastAsia="Times New Roman" w:hAnsi="Montserrat" w:cs="Calibri"/>
-                <w:color w:val="000000"/>
-                <w:lang w:eastAsia="en-AU"/>
-              </w:rPr>
-              <w:t>required</w:t>
-            </w:r>
-            <w:proofErr w:type="gramEnd"/>
+              <w:t>No, an interpreter is not required</w:t>
+            </w:r>
           </w:p>
           <w:p>
             <w:pPr>
@@ -4026,12 +3888,6 @@
         <w:tc>
           <w:tcPr>
             <w:tcW w:w="4738" w:type="dxa"/>
-            <w:tcBorders>
-              <w:top w:val="double" w:sz="4" w:space="0" w:color="auto"/>
-              <w:left w:val="single" w:sz="12" w:space="0" w:color="auto"/>
-              <w:bottom w:val="single" w:sz="4" w:space="0" w:color="auto"/>
-              <w:right w:val="double" w:sz="4" w:space="0" w:color="auto"/>
-            </w:tcBorders>
             <w:shd w:val="clear" w:color="auto" w:fill="F8F7F7"/>
             <w:noWrap/>
             <w:vAlign w:val="center"/>
@@ -4102,15 +3958,9 @@
         <w:tc>
           <w:tcPr>
             <w:tcW w:w="4472" w:type="dxa"/>
-            <w:tcBorders>
-              <w:top w:val="double" w:sz="4" w:space="0" w:color="auto"/>
-              <w:left w:val="double" w:sz="4" w:space="0" w:color="auto"/>
-              <w:bottom w:val="single" w:sz="4" w:space="0" w:color="auto"/>
-              <w:right w:val="single" w:sz="12" w:space="0" w:color="auto"/>
-            </w:tcBorders>
             <w:shd w:val="clear" w:color="auto" w:fill="F8F7F7"/>
             <w:noWrap/>
-            <w:vAlign w:val="bottom"/>
+            <w:vAlign w:val="center"/>
           </w:tcPr>
           <w:p>
             <w:pPr>
@@ -4246,12 +4096,6 @@
         <w:tc>
           <w:tcPr>
             <w:tcW w:w="4738" w:type="dxa"/>
-            <w:tcBorders>
-              <w:top w:val="double" w:sz="4" w:space="0" w:color="auto"/>
-              <w:left w:val="single" w:sz="12" w:space="0" w:color="auto"/>
-              <w:bottom w:val="single" w:sz="4" w:space="0" w:color="auto"/>
-              <w:right w:val="double" w:sz="4" w:space="0" w:color="auto"/>
-            </w:tcBorders>
             <w:shd w:val="clear" w:color="auto" w:fill="F8F7F7"/>
             <w:noWrap/>
             <w:vAlign w:val="center"/>
@@ -4282,12 +4126,6 @@
         <w:tc>
           <w:tcPr>
             <w:tcW w:w="4472" w:type="dxa"/>
-            <w:tcBorders>
-              <w:top w:val="double" w:sz="4" w:space="0" w:color="auto"/>
-              <w:left w:val="double" w:sz="4" w:space="0" w:color="auto"/>
-              <w:bottom w:val="single" w:sz="4" w:space="0" w:color="auto"/>
-              <w:right w:val="single" w:sz="12" w:space="0" w:color="auto"/>
-            </w:tcBorders>
             <w:shd w:val="clear" w:color="auto" w:fill="F8F7F7"/>
             <w:noWrap/>
             <w:vAlign w:val="center"/>
@@ -4348,12 +4186,6 @@
         <w:tc>
           <w:tcPr>
             <w:tcW w:w="4738" w:type="dxa"/>
-            <w:tcBorders>
-              <w:top w:val="double" w:sz="4" w:space="0" w:color="auto"/>
-              <w:left w:val="single" w:sz="12" w:space="0" w:color="auto"/>
-              <w:bottom w:val="single" w:sz="4" w:space="0" w:color="auto"/>
-              <w:right w:val="double" w:sz="4" w:space="0" w:color="auto"/>
-            </w:tcBorders>
             <w:shd w:val="clear" w:color="auto" w:fill="F8F7F7"/>
             <w:noWrap/>
             <w:vAlign w:val="center"/>
@@ -4384,12 +4216,6 @@
         <w:tc>
           <w:tcPr>
             <w:tcW w:w="4472" w:type="dxa"/>
-            <w:tcBorders>
-              <w:top w:val="double" w:sz="4" w:space="0" w:color="auto"/>
-              <w:left w:val="double" w:sz="4" w:space="0" w:color="auto"/>
-              <w:bottom w:val="single" w:sz="4" w:space="0" w:color="auto"/>
-              <w:right w:val="single" w:sz="12" w:space="0" w:color="auto"/>
-            </w:tcBorders>
             <w:shd w:val="clear" w:color="auto" w:fill="F8F7F7"/>
             <w:noWrap/>
             <w:vAlign w:val="center"/>
@@ -4468,12 +4294,6 @@
         <w:tc>
           <w:tcPr>
             <w:tcW w:w="4738" w:type="dxa"/>
-            <w:tcBorders>
-              <w:top w:val="double" w:sz="4" w:space="0" w:color="auto"/>
-              <w:left w:val="single" w:sz="12" w:space="0" w:color="auto"/>
-              <w:bottom w:val="single" w:sz="4" w:space="0" w:color="auto"/>
-              <w:right w:val="double" w:sz="4" w:space="0" w:color="auto"/>
-            </w:tcBorders>
             <w:shd w:val="clear" w:color="auto" w:fill="F8F7F7"/>
             <w:noWrap/>
             <w:vAlign w:val="center"/>
@@ -4504,12 +4324,6 @@
         <w:tc>
           <w:tcPr>
             <w:tcW w:w="4472" w:type="dxa"/>
-            <w:tcBorders>
-              <w:top w:val="double" w:sz="4" w:space="0" w:color="auto"/>
-              <w:left w:val="double" w:sz="4" w:space="0" w:color="auto"/>
-              <w:bottom w:val="single" w:sz="4" w:space="0" w:color="auto"/>
-              <w:right w:val="single" w:sz="12" w:space="0" w:color="auto"/>
-            </w:tcBorders>
             <w:shd w:val="clear" w:color="auto" w:fill="F8F7F7"/>
             <w:noWrap/>
             <w:vAlign w:val="center"/>
@@ -4570,12 +4384,6 @@
         <w:tc>
           <w:tcPr>
             <w:tcW w:w="4738" w:type="dxa"/>
-            <w:tcBorders>
-              <w:top w:val="double" w:sz="4" w:space="0" w:color="auto"/>
-              <w:left w:val="single" w:sz="12" w:space="0" w:color="auto"/>
-              <w:bottom w:val="single" w:sz="4" w:space="0" w:color="auto"/>
-              <w:right w:val="double" w:sz="4" w:space="0" w:color="auto"/>
-            </w:tcBorders>
             <w:shd w:val="clear" w:color="auto" w:fill="F8F7F7"/>
             <w:noWrap/>
             <w:vAlign w:val="center"/>
@@ -4606,12 +4414,6 @@
         <w:tc>
           <w:tcPr>
             <w:tcW w:w="4472" w:type="dxa"/>
-            <w:tcBorders>
-              <w:top w:val="double" w:sz="4" w:space="0" w:color="auto"/>
-              <w:left w:val="double" w:sz="4" w:space="0" w:color="auto"/>
-              <w:bottom w:val="single" w:sz="4" w:space="0" w:color="auto"/>
-              <w:right w:val="single" w:sz="12" w:space="0" w:color="auto"/>
-            </w:tcBorders>
             <w:shd w:val="clear" w:color="auto" w:fill="F8F7F7"/>
             <w:noWrap/>
             <w:vAlign w:val="center"/>
@@ -4672,12 +4474,6 @@
         <w:tc>
           <w:tcPr>
             <w:tcW w:w="4738" w:type="dxa"/>
-            <w:tcBorders>
-              <w:top w:val="double" w:sz="4" w:space="0" w:color="auto"/>
-              <w:left w:val="single" w:sz="12" w:space="0" w:color="auto"/>
-              <w:bottom w:val="single" w:sz="4" w:space="0" w:color="auto"/>
-              <w:right w:val="double" w:sz="4" w:space="0" w:color="auto"/>
-            </w:tcBorders>
             <w:shd w:val="clear" w:color="auto" w:fill="F8F7F7"/>
             <w:noWrap/>
             <w:vAlign w:val="center"/>
@@ -4708,12 +4504,6 @@
         <w:tc>
           <w:tcPr>
             <w:tcW w:w="4472" w:type="dxa"/>
-            <w:tcBorders>
-              <w:top w:val="double" w:sz="4" w:space="0" w:color="auto"/>
-              <w:left w:val="double" w:sz="4" w:space="0" w:color="auto"/>
-              <w:bottom w:val="single" w:sz="4" w:space="0" w:color="auto"/>
-              <w:right w:val="single" w:sz="12" w:space="0" w:color="auto"/>
-            </w:tcBorders>
             <w:shd w:val="clear" w:color="auto" w:fill="F8F7F7"/>
             <w:noWrap/>
             <w:vAlign w:val="center"/>
@@ -4848,12 +4638,6 @@
         <w:tc>
           <w:tcPr>
             <w:tcW w:w="4738" w:type="dxa"/>
-            <w:tcBorders>
-              <w:top w:val="double" w:sz="4" w:space="0" w:color="auto"/>
-              <w:left w:val="single" w:sz="12" w:space="0" w:color="auto"/>
-              <w:bottom w:val="single" w:sz="4" w:space="0" w:color="auto"/>
-              <w:right w:val="double" w:sz="4" w:space="0" w:color="auto"/>
-            </w:tcBorders>
             <w:shd w:val="clear" w:color="auto" w:fill="F8F7F7"/>
             <w:noWrap/>
             <w:vAlign w:val="center"/>
@@ -4884,12 +4668,6 @@
         <w:tc>
           <w:tcPr>
             <w:tcW w:w="4472" w:type="dxa"/>
-            <w:tcBorders>
-              <w:top w:val="double" w:sz="4" w:space="0" w:color="auto"/>
-              <w:left w:val="double" w:sz="4" w:space="0" w:color="auto"/>
-              <w:bottom w:val="single" w:sz="4" w:space="0" w:color="auto"/>
-              <w:right w:val="single" w:sz="12" w:space="0" w:color="auto"/>
-            </w:tcBorders>
             <w:shd w:val="clear" w:color="auto" w:fill="F8F7F7"/>
             <w:noWrap/>
             <w:vAlign w:val="center"/>
@@ -4992,12 +4770,6 @@
         <w:tc>
           <w:tcPr>
             <w:tcW w:w="4738" w:type="dxa"/>
-            <w:tcBorders>
-              <w:top w:val="double" w:sz="4" w:space="0" w:color="auto"/>
-              <w:left w:val="single" w:sz="12" w:space="0" w:color="auto"/>
-              <w:bottom w:val="single" w:sz="4" w:space="0" w:color="auto"/>
-              <w:right w:val="double" w:sz="4" w:space="0" w:color="auto"/>
-            </w:tcBorders>
             <w:shd w:val="clear" w:color="auto" w:fill="F8F7F7"/>
             <w:noWrap/>
             <w:vAlign w:val="center"/>
@@ -5028,12 +4800,6 @@
         <w:tc>
           <w:tcPr>
             <w:tcW w:w="4472" w:type="dxa"/>
-            <w:tcBorders>
-              <w:top w:val="double" w:sz="4" w:space="0" w:color="auto"/>
-              <w:left w:val="double" w:sz="4" w:space="0" w:color="auto"/>
-              <w:bottom w:val="single" w:sz="4" w:space="0" w:color="auto"/>
-              <w:right w:val="single" w:sz="12" w:space="0" w:color="auto"/>
-            </w:tcBorders>
             <w:shd w:val="clear" w:color="auto" w:fill="F8F7F7"/>
             <w:noWrap/>
             <w:vAlign w:val="center"/>
@@ -5268,12 +5034,6 @@
         <w:tc>
           <w:tcPr>
             <w:tcW w:w="4738" w:type="dxa"/>
-            <w:tcBorders>
-              <w:top w:val="single" w:sz="4" w:space="0" w:color="auto"/>
-              <w:left w:val="single" w:sz="12" w:space="0" w:color="auto"/>
-              <w:bottom w:val="single" w:sz="4" w:space="0" w:color="auto"/>
-              <w:right w:val="double" w:sz="4" w:space="0" w:color="auto"/>
-            </w:tcBorders>
             <w:shd w:val="clear" w:color="auto" w:fill="F8F7F7"/>
             <w:noWrap/>
             <w:vAlign w:val="center"/>
@@ -5305,12 +5065,6 @@
         <w:tc>
           <w:tcPr>
             <w:tcW w:w="4472" w:type="dxa"/>
-            <w:tcBorders>
-              <w:top w:val="single" w:sz="4" w:space="0" w:color="auto"/>
-              <w:left w:val="double" w:sz="4" w:space="0" w:color="auto"/>
-              <w:bottom w:val="single" w:sz="4" w:space="0" w:color="auto"/>
-              <w:right w:val="single" w:sz="12" w:space="0" w:color="auto"/>
-            </w:tcBorders>
             <w:shd w:val="clear" w:color="auto" w:fill="F8F7F7"/>
             <w:noWrap/>
             <w:vAlign w:val="center"/>
@@ -5452,12 +5206,6 @@
         <w:tc>
           <w:tcPr>
             <w:tcW w:w="4738" w:type="dxa"/>
-            <w:tcBorders>
-              <w:top w:val="single" w:sz="4" w:space="0" w:color="auto"/>
-              <w:left w:val="single" w:sz="12" w:space="0" w:color="auto"/>
-              <w:bottom w:val="single" w:sz="4" w:space="0" w:color="auto"/>
-              <w:right w:val="double" w:sz="4" w:space="0" w:color="auto"/>
-            </w:tcBorders>
             <w:shd w:val="clear" w:color="auto" w:fill="F8F7F7"/>
             <w:noWrap/>
             <w:vAlign w:val="center"/>
@@ -5482,6 +5230,7 @@
                 <w:color w:val="000000"/>
                 <w:lang w:eastAsia="en-AU"/>
               </w:rPr>
+              <w:lastRenderedPageBreak/>
               <w:t>Main Applicant’s Date</w:t>
             </w:r>
             <w:r>
@@ -5499,12 +5248,6 @@
         <w:tc>
           <w:tcPr>
             <w:tcW w:w="4472" w:type="dxa"/>
-            <w:tcBorders>
-              <w:top w:val="nil"/>
-              <w:left w:val="double" w:sz="4" w:space="0" w:color="auto"/>
-              <w:bottom w:val="single" w:sz="4" w:space="0" w:color="auto"/>
-              <w:right w:val="single" w:sz="12" w:space="0" w:color="auto"/>
-            </w:tcBorders>
             <w:shd w:val="clear" w:color="auto" w:fill="F8F7F7"/>
             <w:noWrap/>
             <w:vAlign w:val="center"/>
@@ -5600,12 +5343,6 @@
         <w:tc>
           <w:tcPr>
             <w:tcW w:w="4738" w:type="dxa"/>
-            <w:tcBorders>
-              <w:top w:val="single" w:sz="4" w:space="0" w:color="auto"/>
-              <w:left w:val="single" w:sz="12" w:space="0" w:color="auto"/>
-              <w:bottom w:val="single" w:sz="4" w:space="0" w:color="auto"/>
-              <w:right w:val="double" w:sz="4" w:space="0" w:color="auto"/>
-            </w:tcBorders>
             <w:shd w:val="clear" w:color="auto" w:fill="F8F7F7"/>
             <w:noWrap/>
             <w:vAlign w:val="center"/>
@@ -5646,12 +5383,6 @@
         <w:tc>
           <w:tcPr>
             <w:tcW w:w="4472" w:type="dxa"/>
-            <w:tcBorders>
-              <w:top w:val="nil"/>
-              <w:left w:val="double" w:sz="4" w:space="0" w:color="auto"/>
-              <w:bottom w:val="single" w:sz="4" w:space="0" w:color="auto"/>
-              <w:right w:val="single" w:sz="12" w:space="0" w:color="auto"/>
-            </w:tcBorders>
             <w:shd w:val="clear" w:color="auto" w:fill="F8F7F7"/>
             <w:noWrap/>
             <w:vAlign w:val="center"/>
@@ -5712,12 +5443,6 @@
         <w:tc>
           <w:tcPr>
             <w:tcW w:w="4738" w:type="dxa"/>
-            <w:tcBorders>
-              <w:top w:val="single" w:sz="4" w:space="0" w:color="auto"/>
-              <w:left w:val="single" w:sz="12" w:space="0" w:color="auto"/>
-              <w:bottom w:val="single" w:sz="4" w:space="0" w:color="auto"/>
-              <w:right w:val="double" w:sz="4" w:space="0" w:color="auto"/>
-            </w:tcBorders>
             <w:shd w:val="clear" w:color="auto" w:fill="F8F7F7"/>
             <w:noWrap/>
             <w:vAlign w:val="center"/>
@@ -5741,7 +5466,6 @@
                 <w:color w:val="000000"/>
                 <w:lang w:eastAsia="en-AU"/>
               </w:rPr>
-              <w:lastRenderedPageBreak/>
               <w:t xml:space="preserve">Main Applicant’s </w:t>
             </w:r>
             <w:r>
@@ -5759,12 +5483,6 @@
         <w:tc>
           <w:tcPr>
             <w:tcW w:w="4472" w:type="dxa"/>
-            <w:tcBorders>
-              <w:top w:val="nil"/>
-              <w:left w:val="double" w:sz="4" w:space="0" w:color="auto"/>
-              <w:bottom w:val="single" w:sz="4" w:space="0" w:color="auto"/>
-              <w:right w:val="single" w:sz="12" w:space="0" w:color="auto"/>
-            </w:tcBorders>
             <w:shd w:val="clear" w:color="auto" w:fill="F8F7F7"/>
             <w:noWrap/>
             <w:vAlign w:val="center"/>
@@ -5899,12 +5617,6 @@
         <w:tc>
           <w:tcPr>
             <w:tcW w:w="4738" w:type="dxa"/>
-            <w:tcBorders>
-              <w:top w:val="single" w:sz="4" w:space="0" w:color="auto"/>
-              <w:left w:val="single" w:sz="12" w:space="0" w:color="auto"/>
-              <w:bottom w:val="single" w:sz="4" w:space="0" w:color="auto"/>
-              <w:right w:val="double" w:sz="4" w:space="0" w:color="auto"/>
-            </w:tcBorders>
             <w:shd w:val="clear" w:color="auto" w:fill="F8F7F7"/>
             <w:noWrap/>
             <w:vAlign w:val="center"/>
@@ -5935,12 +5647,6 @@
         <w:tc>
           <w:tcPr>
             <w:tcW w:w="4472" w:type="dxa"/>
-            <w:tcBorders>
-              <w:top w:val="nil"/>
-              <w:left w:val="double" w:sz="4" w:space="0" w:color="auto"/>
-              <w:bottom w:val="single" w:sz="4" w:space="0" w:color="auto"/>
-              <w:right w:val="single" w:sz="12" w:space="0" w:color="auto"/>
-            </w:tcBorders>
             <w:shd w:val="clear" w:color="auto" w:fill="F8F7F7"/>
             <w:noWrap/>
             <w:vAlign w:val="center"/>
@@ -6041,12 +5747,6 @@
         <w:tc>
           <w:tcPr>
             <w:tcW w:w="4738" w:type="dxa"/>
-            <w:tcBorders>
-              <w:top w:val="single" w:sz="4" w:space="0" w:color="auto"/>
-              <w:left w:val="single" w:sz="12" w:space="0" w:color="auto"/>
-              <w:bottom w:val="single" w:sz="4" w:space="0" w:color="auto"/>
-              <w:right w:val="double" w:sz="4" w:space="0" w:color="auto"/>
-            </w:tcBorders>
             <w:shd w:val="clear" w:color="auto" w:fill="F8F7F7"/>
             <w:noWrap/>
             <w:vAlign w:val="center"/>
@@ -6087,12 +5787,6 @@
         <w:tc>
           <w:tcPr>
             <w:tcW w:w="4472" w:type="dxa"/>
-            <w:tcBorders>
-              <w:top w:val="nil"/>
-              <w:left w:val="double" w:sz="4" w:space="0" w:color="auto"/>
-              <w:bottom w:val="single" w:sz="4" w:space="0" w:color="auto"/>
-              <w:right w:val="single" w:sz="12" w:space="0" w:color="auto"/>
-            </w:tcBorders>
             <w:shd w:val="clear" w:color="auto" w:fill="F8F7F7"/>
             <w:noWrap/>
             <w:vAlign w:val="center"/>
@@ -6303,12 +5997,6 @@
         <w:tc>
           <w:tcPr>
             <w:tcW w:w="4738" w:type="dxa"/>
-            <w:tcBorders>
-              <w:top w:val="single" w:sz="4" w:space="0" w:color="auto"/>
-              <w:left w:val="single" w:sz="12" w:space="0" w:color="auto"/>
-              <w:bottom w:val="single" w:sz="4" w:space="0" w:color="auto"/>
-              <w:right w:val="double" w:sz="4" w:space="0" w:color="auto"/>
-            </w:tcBorders>
             <w:shd w:val="clear" w:color="auto" w:fill="F8F7F7"/>
             <w:noWrap/>
             <w:vAlign w:val="center"/>
@@ -6339,12 +6027,6 @@
         <w:tc>
           <w:tcPr>
             <w:tcW w:w="4472" w:type="dxa"/>
-            <w:tcBorders>
-              <w:top w:val="nil"/>
-              <w:left w:val="double" w:sz="4" w:space="0" w:color="auto"/>
-              <w:bottom w:val="single" w:sz="4" w:space="0" w:color="auto"/>
-              <w:right w:val="single" w:sz="12" w:space="0" w:color="auto"/>
-            </w:tcBorders>
             <w:shd w:val="clear" w:color="auto" w:fill="F8F7F7"/>
             <w:noWrap/>
             <w:vAlign w:val="center"/>
@@ -6431,12 +6113,6 @@
         <w:tc>
           <w:tcPr>
             <w:tcW w:w="4738" w:type="dxa"/>
-            <w:tcBorders>
-              <w:top w:val="single" w:sz="4" w:space="0" w:color="auto"/>
-              <w:left w:val="single" w:sz="12" w:space="0" w:color="auto"/>
-              <w:bottom w:val="single" w:sz="4" w:space="0" w:color="auto"/>
-              <w:right w:val="double" w:sz="4" w:space="0" w:color="auto"/>
-            </w:tcBorders>
             <w:shd w:val="clear" w:color="auto" w:fill="F8F7F7"/>
             <w:noWrap/>
             <w:vAlign w:val="center"/>
@@ -6467,12 +6143,6 @@
         <w:tc>
           <w:tcPr>
             <w:tcW w:w="4472" w:type="dxa"/>
-            <w:tcBorders>
-              <w:top w:val="nil"/>
-              <w:left w:val="double" w:sz="4" w:space="0" w:color="auto"/>
-              <w:bottom w:val="single" w:sz="4" w:space="0" w:color="auto"/>
-              <w:right w:val="single" w:sz="12" w:space="0" w:color="auto"/>
-            </w:tcBorders>
             <w:shd w:val="clear" w:color="auto" w:fill="F8F7F7"/>
             <w:noWrap/>
             <w:vAlign w:val="center"/>
@@ -6533,12 +6203,6 @@
         <w:tc>
           <w:tcPr>
             <w:tcW w:w="4738" w:type="dxa"/>
-            <w:tcBorders>
-              <w:top w:val="single" w:sz="4" w:space="0" w:color="auto"/>
-              <w:left w:val="single" w:sz="12" w:space="0" w:color="auto"/>
-              <w:bottom w:val="single" w:sz="4" w:space="0" w:color="auto"/>
-              <w:right w:val="double" w:sz="4" w:space="0" w:color="auto"/>
-            </w:tcBorders>
             <w:shd w:val="clear" w:color="auto" w:fill="F8F7F7"/>
             <w:noWrap/>
             <w:vAlign w:val="center"/>
@@ -6569,12 +6233,6 @@
         <w:tc>
           <w:tcPr>
             <w:tcW w:w="4472" w:type="dxa"/>
-            <w:tcBorders>
-              <w:top w:val="nil"/>
-              <w:left w:val="double" w:sz="4" w:space="0" w:color="auto"/>
-              <w:bottom w:val="single" w:sz="4" w:space="0" w:color="auto"/>
-              <w:right w:val="single" w:sz="12" w:space="0" w:color="auto"/>
-            </w:tcBorders>
             <w:shd w:val="clear" w:color="auto" w:fill="F8F7F7"/>
             <w:noWrap/>
             <w:vAlign w:val="center"/>
@@ -6651,12 +6309,6 @@
         <w:tc>
           <w:tcPr>
             <w:tcW w:w="4738" w:type="dxa"/>
-            <w:tcBorders>
-              <w:top w:val="single" w:sz="4" w:space="0" w:color="auto"/>
-              <w:left w:val="single" w:sz="12" w:space="0" w:color="auto"/>
-              <w:bottom w:val="single" w:sz="12" w:space="0" w:color="auto"/>
-              <w:right w:val="double" w:sz="4" w:space="0" w:color="auto"/>
-            </w:tcBorders>
             <w:shd w:val="clear" w:color="auto" w:fill="F8F7F7"/>
             <w:noWrap/>
             <w:vAlign w:val="center"/>
@@ -6688,12 +6340,6 @@
         <w:tc>
           <w:tcPr>
             <w:tcW w:w="4472" w:type="dxa"/>
-            <w:tcBorders>
-              <w:top w:val="single" w:sz="4" w:space="0" w:color="auto"/>
-              <w:left w:val="double" w:sz="4" w:space="0" w:color="auto"/>
-              <w:bottom w:val="single" w:sz="12" w:space="0" w:color="auto"/>
-              <w:right w:val="single" w:sz="12" w:space="0" w:color="auto"/>
-            </w:tcBorders>
             <w:shd w:val="clear" w:color="auto" w:fill="F8F7F7"/>
             <w:noWrap/>
             <w:vAlign w:val="center"/>
@@ -6853,12 +6499,6 @@
         <w:tc>
           <w:tcPr>
             <w:tcW w:w="4738" w:type="dxa"/>
-            <w:tcBorders>
-              <w:top w:val="single" w:sz="4" w:space="0" w:color="auto"/>
-              <w:left w:val="single" w:sz="12" w:space="0" w:color="auto"/>
-              <w:bottom w:val="single" w:sz="12" w:space="0" w:color="auto"/>
-              <w:right w:val="double" w:sz="4" w:space="0" w:color="auto"/>
-            </w:tcBorders>
             <w:shd w:val="clear" w:color="auto" w:fill="F8F7F7"/>
             <w:noWrap/>
             <w:vAlign w:val="center"/>
@@ -6889,12 +6529,6 @@
         <w:tc>
           <w:tcPr>
             <w:tcW w:w="4472" w:type="dxa"/>
-            <w:tcBorders>
-              <w:top w:val="single" w:sz="4" w:space="0" w:color="auto"/>
-              <w:left w:val="double" w:sz="4" w:space="0" w:color="auto"/>
-              <w:bottom w:val="single" w:sz="12" w:space="0" w:color="auto"/>
-              <w:right w:val="single" w:sz="12" w:space="0" w:color="auto"/>
-            </w:tcBorders>
             <w:shd w:val="clear" w:color="auto" w:fill="F8F7F7"/>
             <w:noWrap/>
             <w:vAlign w:val="center"/>
@@ -7061,12 +6695,6 @@
         <w:tc>
           <w:tcPr>
             <w:tcW w:w="4738" w:type="dxa"/>
-            <w:tcBorders>
-              <w:top w:val="single" w:sz="4" w:space="0" w:color="auto"/>
-              <w:left w:val="single" w:sz="12" w:space="0" w:color="auto"/>
-              <w:bottom w:val="single" w:sz="12" w:space="0" w:color="auto"/>
-              <w:right w:val="double" w:sz="4" w:space="0" w:color="auto"/>
-            </w:tcBorders>
             <w:shd w:val="clear" w:color="auto" w:fill="F8F7F7"/>
             <w:noWrap/>
             <w:vAlign w:val="center"/>
@@ -7097,12 +6725,6 @@
         <w:tc>
           <w:tcPr>
             <w:tcW w:w="4472" w:type="dxa"/>
-            <w:tcBorders>
-              <w:top w:val="single" w:sz="4" w:space="0" w:color="auto"/>
-              <w:left w:val="double" w:sz="4" w:space="0" w:color="auto"/>
-              <w:bottom w:val="single" w:sz="12" w:space="0" w:color="auto"/>
-              <w:right w:val="single" w:sz="12" w:space="0" w:color="auto"/>
-            </w:tcBorders>
             <w:shd w:val="clear" w:color="auto" w:fill="F8F7F7"/>
             <w:noWrap/>
             <w:vAlign w:val="center"/>
@@ -7171,12 +6793,6 @@
         <w:tc>
           <w:tcPr>
             <w:tcW w:w="4738" w:type="dxa"/>
-            <w:tcBorders>
-              <w:top w:val="single" w:sz="4" w:space="0" w:color="auto"/>
-              <w:left w:val="single" w:sz="12" w:space="0" w:color="auto"/>
-              <w:bottom w:val="single" w:sz="12" w:space="0" w:color="auto"/>
-              <w:right w:val="double" w:sz="4" w:space="0" w:color="auto"/>
-            </w:tcBorders>
             <w:shd w:val="clear" w:color="auto" w:fill="F8F7F7"/>
             <w:noWrap/>
             <w:vAlign w:val="center"/>
@@ -7207,12 +6823,6 @@
         <w:tc>
           <w:tcPr>
             <w:tcW w:w="4472" w:type="dxa"/>
-            <w:tcBorders>
-              <w:top w:val="single" w:sz="4" w:space="0" w:color="auto"/>
-              <w:left w:val="double" w:sz="4" w:space="0" w:color="auto"/>
-              <w:bottom w:val="single" w:sz="12" w:space="0" w:color="auto"/>
-              <w:right w:val="single" w:sz="12" w:space="0" w:color="auto"/>
-            </w:tcBorders>
             <w:shd w:val="clear" w:color="auto" w:fill="F8F7F7"/>
             <w:noWrap/>
             <w:vAlign w:val="center"/>
@@ -7337,12 +6947,6 @@
         <w:tc>
           <w:tcPr>
             <w:tcW w:w="4738" w:type="dxa"/>
-            <w:tcBorders>
-              <w:top w:val="single" w:sz="4" w:space="0" w:color="auto"/>
-              <w:left w:val="single" w:sz="12" w:space="0" w:color="auto"/>
-              <w:bottom w:val="single" w:sz="12" w:space="0" w:color="auto"/>
-              <w:right w:val="double" w:sz="4" w:space="0" w:color="auto"/>
-            </w:tcBorders>
             <w:shd w:val="clear" w:color="auto" w:fill="F8F7F7"/>
             <w:noWrap/>
             <w:vAlign w:val="center"/>
@@ -7366,6 +6970,7 @@
                 <w:color w:val="000000"/>
                 <w:lang w:eastAsia="en-AU"/>
               </w:rPr>
+              <w:lastRenderedPageBreak/>
               <w:t>Staff Member Requested</w:t>
             </w:r>
           </w:p>
@@ -7373,12 +6978,6 @@
         <w:tc>
           <w:tcPr>
             <w:tcW w:w="4472" w:type="dxa"/>
-            <w:tcBorders>
-              <w:top w:val="single" w:sz="4" w:space="0" w:color="auto"/>
-              <w:left w:val="double" w:sz="4" w:space="0" w:color="auto"/>
-              <w:bottom w:val="single" w:sz="12" w:space="0" w:color="auto"/>
-              <w:right w:val="single" w:sz="12" w:space="0" w:color="auto"/>
-            </w:tcBorders>
             <w:shd w:val="clear" w:color="auto" w:fill="F8F7F7"/>
             <w:noWrap/>
             <w:vAlign w:val="center"/>
@@ -7439,12 +7038,6 @@
         <w:tc>
           <w:tcPr>
             <w:tcW w:w="4738" w:type="dxa"/>
-            <w:tcBorders>
-              <w:top w:val="single" w:sz="4" w:space="0" w:color="auto"/>
-              <w:left w:val="single" w:sz="12" w:space="0" w:color="auto"/>
-              <w:bottom w:val="single" w:sz="12" w:space="0" w:color="auto"/>
-              <w:right w:val="double" w:sz="4" w:space="0" w:color="auto"/>
-            </w:tcBorders>
             <w:shd w:val="clear" w:color="auto" w:fill="F8F7F7"/>
             <w:noWrap/>
             <w:vAlign w:val="center"/>
@@ -7475,12 +7068,6 @@
         <w:tc>
           <w:tcPr>
             <w:tcW w:w="4472" w:type="dxa"/>
-            <w:tcBorders>
-              <w:top w:val="single" w:sz="4" w:space="0" w:color="auto"/>
-              <w:left w:val="double" w:sz="4" w:space="0" w:color="auto"/>
-              <w:bottom w:val="single" w:sz="12" w:space="0" w:color="auto"/>
-              <w:right w:val="single" w:sz="12" w:space="0" w:color="auto"/>
-            </w:tcBorders>
             <w:shd w:val="clear" w:color="auto" w:fill="F8F7F7"/>
             <w:noWrap/>
             <w:vAlign w:val="center"/>
@@ -7563,6 +7150,7 @@
       </w:pPr>
     </w:p>
     <w:sectPr>
+      <w:headerReference w:type="default" r:id="rId10"/>
       <w:footerReference w:type="even" r:id="rId11"/>
       <w:footerReference w:type="default" r:id="rId12"/>
       <w:pgSz w:w="11906" w:h="16838"/>
@@ -7575,7 +7163,7 @@
 </file>
 
 <file path=word/endnotes.xml><?xml version="1.0" encoding="utf-8"?>
-<w:endnotes xmlns:wpc="http://schemas.microsoft.com/office/word/2010/wordprocessingCanvas" xmlns:cx="http://schemas.microsoft.com/office/drawing/2014/chartex" xmlns:cx1="http://schemas.microsoft.com/office/drawing/2015/9/8/chartex" xmlns:cx2="http://schemas.microsoft.com/office/drawing/2015/10/21/chartex" xmlns:cx3="http://schemas.microsoft.com/office/drawing/2016/5/9/chartex" xmlns:cx4="http://schemas.microsoft.com/office/drawing/2016/5/10/chartex" xmlns:cx5="http://schemas.microsoft.com/office/drawing/2016/5/11/chartex" xmlns:cx6="http://schemas.microsoft.com/office/drawing/2016/5/12/chartex" xmlns:cx7="http://schemas.microsoft.com/office/drawing/2016/5/13/chartex" xmlns:cx8="http://schemas.microsoft.com/office/drawing/2016/5/14/chartex" xmlns:mc="http://schemas.openxmlformats.org/markup-compatibility/2006" xmlns:aink="http://schemas.microsoft.com/office/drawing/2016/ink" xmlns:am3d="http://schemas.microsoft.com/office/drawing/2017/model3d" xmlns:o="urn:schemas-microsoft-com:office:office" xmlns:oel="http://schemas.microsoft.com/office/2019/extlst" xmlns:r="http://schemas.openxmlformats.org/officeDocument/2006/relationships" xmlns:m="http://schemas.openxmlformats.org/officeDocument/2006/math" xmlns:v="urn:schemas-microsoft-com:vml" xmlns:wp14="http://schemas.microsoft.com/office/word/2010/wordprocessingDrawing" xmlns:wp="http://schemas.openxmlformats.org/drawingml/2006/wordprocessingDrawing" xmlns:w10="urn:schemas-microsoft-com:office:word" xmlns:w="http://schemas.openxmlformats.org/wordprocessingml/2006/main" xmlns:w14="http://schemas.microsoft.com/office/word/2010/wordml" xmlns:w15="http://schemas.microsoft.com/office/word/2012/wordml" xmlns:w16cex="http://schemas.microsoft.com/office/word/2018/wordml/cex" xmlns:w16cid="http://schemas.microsoft.com/office/word/2016/wordml/cid" xmlns:w16="http://schemas.microsoft.com/office/word/2018/wordml" xmlns:w16du="http://schemas.microsoft.com/office/word/2023/wordml/word16du" xmlns:w16sdtdh="http://schemas.microsoft.com/office/word/2020/wordml/sdtdatahash" xmlns:w16se="http://schemas.microsoft.com/office/word/2015/wordml/symex" xmlns:wpg="http://schemas.microsoft.com/office/word/2010/wordprocessingGroup" xmlns:wpi="http://schemas.microsoft.com/office/word/2010/wordprocessingInk" xmlns:wne="http://schemas.microsoft.com/office/word/2006/wordml" xmlns:wps="http://schemas.microsoft.com/office/word/2010/wordprocessingShape" mc:Ignorable="w14 w15 w16se w16cid w16 w16cex w16sdtdh wp14">
+<w:endnotes xmlns:wpc="http://schemas.microsoft.com/office/word/2010/wordprocessingCanvas" xmlns:cx="http://schemas.microsoft.com/office/drawing/2014/chartex" xmlns:cx1="http://schemas.microsoft.com/office/drawing/2015/9/8/chartex" xmlns:cx2="http://schemas.microsoft.com/office/drawing/2015/10/21/chartex" xmlns:cx3="http://schemas.microsoft.com/office/drawing/2016/5/9/chartex" xmlns:cx4="http://schemas.microsoft.com/office/drawing/2016/5/10/chartex" xmlns:cx5="http://schemas.microsoft.com/office/drawing/2016/5/11/chartex" xmlns:cx6="http://schemas.microsoft.com/office/drawing/2016/5/12/chartex" xmlns:cx7="http://schemas.microsoft.com/office/drawing/2016/5/13/chartex" xmlns:cx8="http://schemas.microsoft.com/office/drawing/2016/5/14/chartex" xmlns:mc="http://schemas.openxmlformats.org/markup-compatibility/2006" xmlns:aink="http://schemas.microsoft.com/office/drawing/2016/ink" xmlns:am3d="http://schemas.microsoft.com/office/drawing/2017/model3d" xmlns:o="urn:schemas-microsoft-com:office:office" xmlns:r="http://schemas.openxmlformats.org/officeDocument/2006/relationships" xmlns:m="http://schemas.openxmlformats.org/officeDocument/2006/math" xmlns:v="urn:schemas-microsoft-com:vml" xmlns:wp14="http://schemas.microsoft.com/office/word/2010/wordprocessingDrawing" xmlns:wp="http://schemas.openxmlformats.org/drawingml/2006/wordprocessingDrawing" xmlns:w10="urn:schemas-microsoft-com:office:word" xmlns:w="http://schemas.openxmlformats.org/wordprocessingml/2006/main" xmlns:w14="http://schemas.microsoft.com/office/word/2010/wordml" xmlns:w15="http://schemas.microsoft.com/office/word/2012/wordml" xmlns:w16cex="http://schemas.microsoft.com/office/word/2018/wordml/cex" xmlns:w16cid="http://schemas.microsoft.com/office/word/2016/wordml/cid" xmlns:w16="http://schemas.microsoft.com/office/word/2018/wordml" xmlns:w16sdtdh="http://schemas.microsoft.com/office/word/2020/wordml/sdtdatahash" xmlns:w16se="http://schemas.microsoft.com/office/word/2015/wordml/symex" xmlns:wpg="http://schemas.microsoft.com/office/word/2010/wordprocessingGroup" xmlns:wpi="http://schemas.microsoft.com/office/word/2010/wordprocessingInk" xmlns:wne="http://schemas.microsoft.com/office/word/2006/wordml" xmlns:wps="http://schemas.microsoft.com/office/word/2010/wordprocessingShape" mc:Ignorable="w14 w15 w16se w16cid w16 w16cex w16sdtdh wp14">
   <w:endnote w:type="separator" w:id="-1">
     <w:p>
       <w:pPr>
@@ -7600,7 +7188,7 @@
 </file>
 
 <file path=word/footer1.xml><?xml version="1.0" encoding="utf-8"?>
-<w:ftr xmlns:wpc="http://schemas.microsoft.com/office/word/2010/wordprocessingCanvas" xmlns:cx="http://schemas.microsoft.com/office/drawing/2014/chartex" xmlns:cx1="http://schemas.microsoft.com/office/drawing/2015/9/8/chartex" xmlns:cx2="http://schemas.microsoft.com/office/drawing/2015/10/21/chartex" xmlns:cx3="http://schemas.microsoft.com/office/drawing/2016/5/9/chartex" xmlns:cx4="http://schemas.microsoft.com/office/drawing/2016/5/10/chartex" xmlns:cx5="http://schemas.microsoft.com/office/drawing/2016/5/11/chartex" xmlns:cx6="http://schemas.microsoft.com/office/drawing/2016/5/12/chartex" xmlns:cx7="http://schemas.microsoft.com/office/drawing/2016/5/13/chartex" xmlns:cx8="http://schemas.microsoft.com/office/drawing/2016/5/14/chartex" xmlns:mc="http://schemas.openxmlformats.org/markup-compatibility/2006" xmlns:aink="http://schemas.microsoft.com/office/drawing/2016/ink" xmlns:am3d="http://schemas.microsoft.com/office/drawing/2017/model3d" xmlns:o="urn:schemas-microsoft-com:office:office" xmlns:oel="http://schemas.microsoft.com/office/2019/extlst" xmlns:r="http://schemas.openxmlformats.org/officeDocument/2006/relationships" xmlns:m="http://schemas.openxmlformats.org/officeDocument/2006/math" xmlns:v="urn:schemas-microsoft-com:vml" xmlns:wp14="http://schemas.microsoft.com/office/word/2010/wordprocessingDrawing" xmlns:wp="http://schemas.openxmlformats.org/drawingml/2006/wordprocessingDrawing" xmlns:w10="urn:schemas-microsoft-com:office:word" xmlns:w="http://schemas.openxmlformats.org/wordprocessingml/2006/main" xmlns:w14="http://schemas.microsoft.com/office/word/2010/wordml" xmlns:w15="http://schemas.microsoft.com/office/word/2012/wordml" xmlns:w16cex="http://schemas.microsoft.com/office/word/2018/wordml/cex" xmlns:w16cid="http://schemas.microsoft.com/office/word/2016/wordml/cid" xmlns:w16="http://schemas.microsoft.com/office/word/2018/wordml" xmlns:w16du="http://schemas.microsoft.com/office/word/2023/wordml/word16du" xmlns:w16sdtdh="http://schemas.microsoft.com/office/word/2020/wordml/sdtdatahash" xmlns:w16se="http://schemas.microsoft.com/office/word/2015/wordml/symex" xmlns:wpg="http://schemas.microsoft.com/office/word/2010/wordprocessingGroup" xmlns:wpi="http://schemas.microsoft.com/office/word/2010/wordprocessingInk" xmlns:wne="http://schemas.microsoft.com/office/word/2006/wordml" xmlns:wps="http://schemas.microsoft.com/office/word/2010/wordprocessingShape" mc:Ignorable="w14 w15 w16se w16cid w16 w16cex w16sdtdh wp14">
+<w:ftr xmlns:wpc="http://schemas.microsoft.com/office/word/2010/wordprocessingCanvas" xmlns:cx="http://schemas.microsoft.com/office/drawing/2014/chartex" xmlns:cx1="http://schemas.microsoft.com/office/drawing/2015/9/8/chartex" xmlns:cx2="http://schemas.microsoft.com/office/drawing/2015/10/21/chartex" xmlns:cx3="http://schemas.microsoft.com/office/drawing/2016/5/9/chartex" xmlns:cx4="http://schemas.microsoft.com/office/drawing/2016/5/10/chartex" xmlns:cx5="http://schemas.microsoft.com/office/drawing/2016/5/11/chartex" xmlns:cx6="http://schemas.microsoft.com/office/drawing/2016/5/12/chartex" xmlns:cx7="http://schemas.microsoft.com/office/drawing/2016/5/13/chartex" xmlns:cx8="http://schemas.microsoft.com/office/drawing/2016/5/14/chartex" xmlns:mc="http://schemas.openxmlformats.org/markup-compatibility/2006" xmlns:aink="http://schemas.microsoft.com/office/drawing/2016/ink" xmlns:am3d="http://schemas.microsoft.com/office/drawing/2017/model3d" xmlns:o="urn:schemas-microsoft-com:office:office" xmlns:r="http://schemas.openxmlformats.org/officeDocument/2006/relationships" xmlns:m="http://schemas.openxmlformats.org/officeDocument/2006/math" xmlns:v="urn:schemas-microsoft-com:vml" xmlns:wp14="http://schemas.microsoft.com/office/word/2010/wordprocessingDrawing" xmlns:wp="http://schemas.openxmlformats.org/drawingml/2006/wordprocessingDrawing" xmlns:w10="urn:schemas-microsoft-com:office:word" xmlns:w="http://schemas.openxmlformats.org/wordprocessingml/2006/main" xmlns:w14="http://schemas.microsoft.com/office/word/2010/wordml" xmlns:w15="http://schemas.microsoft.com/office/word/2012/wordml" xmlns:w16cex="http://schemas.microsoft.com/office/word/2018/wordml/cex" xmlns:w16cid="http://schemas.microsoft.com/office/word/2016/wordml/cid" xmlns:w16="http://schemas.microsoft.com/office/word/2018/wordml" xmlns:w16sdtdh="http://schemas.microsoft.com/office/word/2020/wordml/sdtdatahash" xmlns:w16se="http://schemas.microsoft.com/office/word/2015/wordml/symex" xmlns:wpg="http://schemas.microsoft.com/office/word/2010/wordprocessingGroup" xmlns:wpi="http://schemas.microsoft.com/office/word/2010/wordprocessingInk" xmlns:wne="http://schemas.microsoft.com/office/word/2006/wordml" xmlns:wps="http://schemas.microsoft.com/office/word/2010/wordprocessingShape" mc:Ignorable="w14 w15 w16se w16cid w16 w16cex w16sdtdh wp14">
   <w:sdt>
     <w:sdtPr>
       <w:rPr>
@@ -7612,6 +7200,11 @@
         <w:docPartUnique/>
       </w:docPartObj>
     </w:sdtPr>
+    <w:sdtEndPr>
+      <w:rPr>
+        <w:rStyle w:val="PageNumber"/>
+      </w:rPr>
+    </w:sdtEndPr>
     <w:sdtContent>
       <w:p>
         <w:pPr>
@@ -7665,7 +7258,7 @@
 </file>
 
 <file path=word/footer2.xml><?xml version="1.0" encoding="utf-8"?>
-<w:ftr xmlns:wpc="http://schemas.microsoft.com/office/word/2010/wordprocessingCanvas" xmlns:cx="http://schemas.microsoft.com/office/drawing/2014/chartex" xmlns:cx1="http://schemas.microsoft.com/office/drawing/2015/9/8/chartex" xmlns:cx2="http://schemas.microsoft.com/office/drawing/2015/10/21/chartex" xmlns:cx3="http://schemas.microsoft.com/office/drawing/2016/5/9/chartex" xmlns:cx4="http://schemas.microsoft.com/office/drawing/2016/5/10/chartex" xmlns:cx5="http://schemas.microsoft.com/office/drawing/2016/5/11/chartex" xmlns:cx6="http://schemas.microsoft.com/office/drawing/2016/5/12/chartex" xmlns:cx7="http://schemas.microsoft.com/office/drawing/2016/5/13/chartex" xmlns:cx8="http://schemas.microsoft.com/office/drawing/2016/5/14/chartex" xmlns:mc="http://schemas.openxmlformats.org/markup-compatibility/2006" xmlns:aink="http://schemas.microsoft.com/office/drawing/2016/ink" xmlns:am3d="http://schemas.microsoft.com/office/drawing/2017/model3d" xmlns:o="urn:schemas-microsoft-com:office:office" xmlns:oel="http://schemas.microsoft.com/office/2019/extlst" xmlns:r="http://schemas.openxmlformats.org/officeDocument/2006/relationships" xmlns:m="http://schemas.openxmlformats.org/officeDocument/2006/math" xmlns:v="urn:schemas-microsoft-com:vml" xmlns:wp14="http://schemas.microsoft.com/office/word/2010/wordprocessingDrawing" xmlns:wp="http://schemas.openxmlformats.org/drawingml/2006/wordprocessingDrawing" xmlns:w10="urn:schemas-microsoft-com:office:word" xmlns:w="http://schemas.openxmlformats.org/wordprocessingml/2006/main" xmlns:w14="http://schemas.microsoft.com/office/word/2010/wordml" xmlns:w15="http://schemas.microsoft.com/office/word/2012/wordml" xmlns:w16cex="http://schemas.microsoft.com/office/word/2018/wordml/cex" xmlns:w16cid="http://schemas.microsoft.com/office/word/2016/wordml/cid" xmlns:w16="http://schemas.microsoft.com/office/word/2018/wordml" xmlns:w16du="http://schemas.microsoft.com/office/word/2023/wordml/word16du" xmlns:w16sdtdh="http://schemas.microsoft.com/office/word/2020/wordml/sdtdatahash" xmlns:w16se="http://schemas.microsoft.com/office/word/2015/wordml/symex" xmlns:wpg="http://schemas.microsoft.com/office/word/2010/wordprocessingGroup" xmlns:wpi="http://schemas.microsoft.com/office/word/2010/wordprocessingInk" xmlns:wne="http://schemas.microsoft.com/office/word/2006/wordml" xmlns:wps="http://schemas.microsoft.com/office/word/2010/wordprocessingShape" mc:Ignorable="w14 w15 w16se w16cid w16 w16cex w16sdtdh wp14">
+<w:ftr xmlns:wpc="http://schemas.microsoft.com/office/word/2010/wordprocessingCanvas" xmlns:cx="http://schemas.microsoft.com/office/drawing/2014/chartex" xmlns:cx1="http://schemas.microsoft.com/office/drawing/2015/9/8/chartex" xmlns:cx2="http://schemas.microsoft.com/office/drawing/2015/10/21/chartex" xmlns:cx3="http://schemas.microsoft.com/office/drawing/2016/5/9/chartex" xmlns:cx4="http://schemas.microsoft.com/office/drawing/2016/5/10/chartex" xmlns:cx5="http://schemas.microsoft.com/office/drawing/2016/5/11/chartex" xmlns:cx6="http://schemas.microsoft.com/office/drawing/2016/5/12/chartex" xmlns:cx7="http://schemas.microsoft.com/office/drawing/2016/5/13/chartex" xmlns:cx8="http://schemas.microsoft.com/office/drawing/2016/5/14/chartex" xmlns:mc="http://schemas.openxmlformats.org/markup-compatibility/2006" xmlns:aink="http://schemas.microsoft.com/office/drawing/2016/ink" xmlns:am3d="http://schemas.microsoft.com/office/drawing/2017/model3d" xmlns:o="urn:schemas-microsoft-com:office:office" xmlns:r="http://schemas.openxmlformats.org/officeDocument/2006/relationships" xmlns:m="http://schemas.openxmlformats.org/officeDocument/2006/math" xmlns:v="urn:schemas-microsoft-com:vml" xmlns:wp14="http://schemas.microsoft.com/office/word/2010/wordprocessingDrawing" xmlns:wp="http://schemas.openxmlformats.org/drawingml/2006/wordprocessingDrawing" xmlns:w10="urn:schemas-microsoft-com:office:word" xmlns:w="http://schemas.openxmlformats.org/wordprocessingml/2006/main" xmlns:w14="http://schemas.microsoft.com/office/word/2010/wordml" xmlns:w15="http://schemas.microsoft.com/office/word/2012/wordml" xmlns:w16cex="http://schemas.microsoft.com/office/word/2018/wordml/cex" xmlns:w16cid="http://schemas.microsoft.com/office/word/2016/wordml/cid" xmlns:w16="http://schemas.microsoft.com/office/word/2018/wordml" xmlns:w16sdtdh="http://schemas.microsoft.com/office/word/2020/wordml/sdtdatahash" xmlns:w16se="http://schemas.microsoft.com/office/word/2015/wordml/symex" xmlns:wpg="http://schemas.microsoft.com/office/word/2010/wordprocessingGroup" xmlns:wpi="http://schemas.microsoft.com/office/word/2010/wordprocessingInk" xmlns:wne="http://schemas.microsoft.com/office/word/2006/wordml" xmlns:wps="http://schemas.microsoft.com/office/word/2010/wordprocessingShape" mc:Ignorable="w14 w15 w16se w16cid w16 w16cex w16sdtdh wp14">
   <w:p>
     <w:pPr>
       <w:pStyle w:val="Footer"/>
@@ -7759,7 +7352,7 @@
 </file>
 
 <file path=word/footnotes.xml><?xml version="1.0" encoding="utf-8"?>
-<w:footnotes xmlns:wpc="http://schemas.microsoft.com/office/word/2010/wordprocessingCanvas" xmlns:cx="http://schemas.microsoft.com/office/drawing/2014/chartex" xmlns:cx1="http://schemas.microsoft.com/office/drawing/2015/9/8/chartex" xmlns:cx2="http://schemas.microsoft.com/office/drawing/2015/10/21/chartex" xmlns:cx3="http://schemas.microsoft.com/office/drawing/2016/5/9/chartex" xmlns:cx4="http://schemas.microsoft.com/office/drawing/2016/5/10/chartex" xmlns:cx5="http://schemas.microsoft.com/office/drawing/2016/5/11/chartex" xmlns:cx6="http://schemas.microsoft.com/office/drawing/2016/5/12/chartex" xmlns:cx7="http://schemas.microsoft.com/office/drawing/2016/5/13/chartex" xmlns:cx8="http://schemas.microsoft.com/office/drawing/2016/5/14/chartex" xmlns:mc="http://schemas.openxmlformats.org/markup-compatibility/2006" xmlns:aink="http://schemas.microsoft.com/office/drawing/2016/ink" xmlns:am3d="http://schemas.microsoft.com/office/drawing/2017/model3d" xmlns:o="urn:schemas-microsoft-com:office:office" xmlns:oel="http://schemas.microsoft.com/office/2019/extlst" xmlns:r="http://schemas.openxmlformats.org/officeDocument/2006/relationships" xmlns:m="http://schemas.openxmlformats.org/officeDocument/2006/math" xmlns:v="urn:schemas-microsoft-com:vml" xmlns:wp14="http://schemas.microsoft.com/office/word/2010/wordprocessingDrawing" xmlns:wp="http://schemas.openxmlformats.org/drawingml/2006/wordprocessingDrawing" xmlns:w10="urn:schemas-microsoft-com:office:word" xmlns:w="http://schemas.openxmlformats.org/wordprocessingml/2006/main" xmlns:w14="http://schemas.microsoft.com/office/word/2010/wordml" xmlns:w15="http://schemas.microsoft.com/office/word/2012/wordml" xmlns:w16cex="http://schemas.microsoft.com/office/word/2018/wordml/cex" xmlns:w16cid="http://schemas.microsoft.com/office/word/2016/wordml/cid" xmlns:w16="http://schemas.microsoft.com/office/word/2018/wordml" xmlns:w16du="http://schemas.microsoft.com/office/word/2023/wordml/word16du" xmlns:w16sdtdh="http://schemas.microsoft.com/office/word/2020/wordml/sdtdatahash" xmlns:w16se="http://schemas.microsoft.com/office/word/2015/wordml/symex" xmlns:wpg="http://schemas.microsoft.com/office/word/2010/wordprocessingGroup" xmlns:wpi="http://schemas.microsoft.com/office/word/2010/wordprocessingInk" xmlns:wne="http://schemas.microsoft.com/office/word/2006/wordml" xmlns:wps="http://schemas.microsoft.com/office/word/2010/wordprocessingShape" mc:Ignorable="w14 w15 w16se w16cid w16 w16cex w16sdtdh wp14">
+<w:footnotes xmlns:wpc="http://schemas.microsoft.com/office/word/2010/wordprocessingCanvas" xmlns:cx="http://schemas.microsoft.com/office/drawing/2014/chartex" xmlns:cx1="http://schemas.microsoft.com/office/drawing/2015/9/8/chartex" xmlns:cx2="http://schemas.microsoft.com/office/drawing/2015/10/21/chartex" xmlns:cx3="http://schemas.microsoft.com/office/drawing/2016/5/9/chartex" xmlns:cx4="http://schemas.microsoft.com/office/drawing/2016/5/10/chartex" xmlns:cx5="http://schemas.microsoft.com/office/drawing/2016/5/11/chartex" xmlns:cx6="http://schemas.microsoft.com/office/drawing/2016/5/12/chartex" xmlns:cx7="http://schemas.microsoft.com/office/drawing/2016/5/13/chartex" xmlns:cx8="http://schemas.microsoft.com/office/drawing/2016/5/14/chartex" xmlns:mc="http://schemas.openxmlformats.org/markup-compatibility/2006" xmlns:aink="http://schemas.microsoft.com/office/drawing/2016/ink" xmlns:am3d="http://schemas.microsoft.com/office/drawing/2017/model3d" xmlns:o="urn:schemas-microsoft-com:office:office" xmlns:r="http://schemas.openxmlformats.org/officeDocument/2006/relationships" xmlns:m="http://schemas.openxmlformats.org/officeDocument/2006/math" xmlns:v="urn:schemas-microsoft-com:vml" xmlns:wp14="http://schemas.microsoft.com/office/word/2010/wordprocessingDrawing" xmlns:wp="http://schemas.openxmlformats.org/drawingml/2006/wordprocessingDrawing" xmlns:w10="urn:schemas-microsoft-com:office:word" xmlns:w="http://schemas.openxmlformats.org/wordprocessingml/2006/main" xmlns:w14="http://schemas.microsoft.com/office/word/2010/wordml" xmlns:w15="http://schemas.microsoft.com/office/word/2012/wordml" xmlns:w16cex="http://schemas.microsoft.com/office/word/2018/wordml/cex" xmlns:w16cid="http://schemas.microsoft.com/office/word/2016/wordml/cid" xmlns:w16="http://schemas.microsoft.com/office/word/2018/wordml" xmlns:w16sdtdh="http://schemas.microsoft.com/office/word/2020/wordml/sdtdatahash" xmlns:w16se="http://schemas.microsoft.com/office/word/2015/wordml/symex" xmlns:wpg="http://schemas.microsoft.com/office/word/2010/wordprocessingGroup" xmlns:wpi="http://schemas.microsoft.com/office/word/2010/wordprocessingInk" xmlns:wne="http://schemas.microsoft.com/office/word/2006/wordml" xmlns:wps="http://schemas.microsoft.com/office/word/2010/wordprocessingShape" mc:Ignorable="w14 w15 w16se w16cid w16 w16cex w16sdtdh wp14">
   <w:footnote w:type="separator" w:id="-1">
     <w:p>
       <w:pPr>
@@ -7781,6 +7374,76 @@
     </w:p>
   </w:footnote>
 </w:footnotes>
+</file>
+
+<file path=word/header1.xml><?xml version="1.0" encoding="utf-8"?>
+<w:hdr xmlns:wpc="http://schemas.microsoft.com/office/word/2010/wordprocessingCanvas" xmlns:cx="http://schemas.microsoft.com/office/drawing/2014/chartex" xmlns:cx1="http://schemas.microsoft.com/office/drawing/2015/9/8/chartex" xmlns:cx2="http://schemas.microsoft.com/office/drawing/2015/10/21/chartex" xmlns:cx3="http://schemas.microsoft.com/office/drawing/2016/5/9/chartex" xmlns:cx4="http://schemas.microsoft.com/office/drawing/2016/5/10/chartex" xmlns:cx5="http://schemas.microsoft.com/office/drawing/2016/5/11/chartex" xmlns:cx6="http://schemas.microsoft.com/office/drawing/2016/5/12/chartex" xmlns:cx7="http://schemas.microsoft.com/office/drawing/2016/5/13/chartex" xmlns:cx8="http://schemas.microsoft.com/office/drawing/2016/5/14/chartex" xmlns:mc="http://schemas.openxmlformats.org/markup-compatibility/2006" xmlns:aink="http://schemas.microsoft.com/office/drawing/2016/ink" xmlns:am3d="http://schemas.microsoft.com/office/drawing/2017/model3d" xmlns:o="urn:schemas-microsoft-com:office:office" xmlns:r="http://schemas.openxmlformats.org/officeDocument/2006/relationships" xmlns:m="http://schemas.openxmlformats.org/officeDocument/2006/math" xmlns:v="urn:schemas-microsoft-com:vml" xmlns:wp14="http://schemas.microsoft.com/office/word/2010/wordprocessingDrawing" xmlns:wp="http://schemas.openxmlformats.org/drawingml/2006/wordprocessingDrawing" xmlns:w10="urn:schemas-microsoft-com:office:word" xmlns:w="http://schemas.openxmlformats.org/wordprocessingml/2006/main" xmlns:w14="http://schemas.microsoft.com/office/word/2010/wordml" xmlns:w15="http://schemas.microsoft.com/office/word/2012/wordml" xmlns:w16cex="http://schemas.microsoft.com/office/word/2018/wordml/cex" xmlns:w16cid="http://schemas.microsoft.com/office/word/2016/wordml/cid" xmlns:w16="http://schemas.microsoft.com/office/word/2018/wordml" xmlns:w16sdtdh="http://schemas.microsoft.com/office/word/2020/wordml/sdtdatahash" xmlns:w16se="http://schemas.microsoft.com/office/word/2015/wordml/symex" xmlns:wpg="http://schemas.microsoft.com/office/word/2010/wordprocessingGroup" xmlns:wpi="http://schemas.microsoft.com/office/word/2010/wordprocessingInk" xmlns:wne="http://schemas.microsoft.com/office/word/2006/wordml" xmlns:wps="http://schemas.microsoft.com/office/word/2010/wordprocessingShape" mc:Ignorable="w14 w15 w16se w16cid w16 w16cex w16sdtdh wp14">
+  <w:p>
+    <w:pPr>
+      <w:pStyle w:val="Header"/>
+      <w:jc w:val="center"/>
+    </w:pPr>
+    <w:r>
+      <w:rPr>
+        <w:rFonts w:ascii="Montserrat" w:hAnsi="Montserrat"/>
+        <w:noProof/>
+      </w:rPr>
+      <w:drawing>
+        <wp:inline distT="0" distB="0" distL="0" distR="0" wp14:anchorId="150B8CF1" wp14:editId="772AB364">
+          <wp:extent cx="2583180" cy="1175347"/>
+          <wp:effectExtent l="0" t="0" r="7620" b="6350"/>
+          <wp:docPr id="577298055" name="Picture 1"/>
+          <wp:cNvGraphicFramePr>
+            <a:graphicFrameLocks xmlns:a="http://schemas.openxmlformats.org/drawingml/2006/main" noChangeAspect="1"/>
+          </wp:cNvGraphicFramePr>
+          <a:graphic xmlns:a="http://schemas.openxmlformats.org/drawingml/2006/main">
+            <a:graphicData uri="http://schemas.openxmlformats.org/drawingml/2006/picture">
+              <pic:pic xmlns:pic="http://schemas.openxmlformats.org/drawingml/2006/picture">
+                <pic:nvPicPr>
+                  <pic:cNvPr id="0" name="Picture 1"/>
+                  <pic:cNvPicPr>
+                    <a:picLocks noChangeAspect="1" noChangeArrowheads="1"/>
+                  </pic:cNvPicPr>
+                </pic:nvPicPr>
+                <pic:blipFill>
+                  <a:blip r:embed="rId1">
+                    <a:extLst>
+                      <a:ext uri="{28A0092B-C50C-407E-A947-70E740481C1C}">
+                        <a14:useLocalDpi xmlns:a14="http://schemas.microsoft.com/office/drawing/2010/main" val="0"/>
+                      </a:ext>
+                    </a:extLst>
+                  </a:blip>
+                  <a:srcRect/>
+                  <a:stretch>
+                    <a:fillRect/>
+                  </a:stretch>
+                </pic:blipFill>
+                <pic:spPr bwMode="auto">
+                  <a:xfrm>
+                    <a:off x="0" y="0"/>
+                    <a:ext cx="2603696" cy="1184682"/>
+                  </a:xfrm>
+                  <a:prstGeom prst="rect">
+                    <a:avLst/>
+                  </a:prstGeom>
+                  <a:noFill/>
+                  <a:ln>
+                    <a:noFill/>
+                  </a:ln>
+                </pic:spPr>
+              </pic:pic>
+            </a:graphicData>
+          </a:graphic>
+        </wp:inline>
+      </w:drawing>
+    </w:r>
+  </w:p>
+  <w:p>
+    <w:pPr>
+      <w:pStyle w:val="Header"/>
+    </w:pPr>
+  </w:p>
+</w:hdr>
 </file>
 
 <file path=word/styles.xml><?xml version="1.0" encoding="utf-8"?>

</xml_diff>

<commit_message>
Fixed error in template
</commit_message>
<xml_diff>
--- a/docassemble/LLAW33012023S1MSM1/data/templates/MSM_Legal_Answer_Template_Migration.docx
+++ b/docassemble/LLAW33012023S1MSM1/data/templates/MSM_Legal_Answer_Template_Migration.docx
@@ -70,7 +70,6 @@
         </w:rPr>
         <w:t xml:space="preserve">Dear </w:t>
       </w:r>
-      <w:proofErr w:type="gramStart"/>
       <w:r>
         <w:rPr>
           <w:rFonts w:ascii="Montserrat" w:hAnsi="Montserrat"/>
@@ -79,23 +78,13 @@
         </w:rPr>
         <w:t xml:space="preserve">{{ </w:t>
       </w:r>
-      <w:proofErr w:type="spellStart"/>
       <w:r>
         <w:rPr>
           <w:rFonts w:ascii="Montserrat" w:hAnsi="Montserrat"/>
           <w:b/>
           <w:bCs/>
         </w:rPr>
-        <w:t>migration</w:t>
-      </w:r>
-      <w:proofErr w:type="gramEnd"/>
-      <w:r>
-        <w:rPr>
-          <w:rFonts w:ascii="Montserrat" w:hAnsi="Montserrat"/>
-          <w:b/>
-          <w:bCs/>
-        </w:rPr>
-        <w:t>_</w:t>
+        <w:t>migration_</w:t>
       </w:r>
       <w:r>
         <w:rPr>
@@ -119,16 +108,7 @@
           <w:b/>
           <w:bCs/>
         </w:rPr>
-        <w:t>first_name</w:t>
-      </w:r>
-      <w:proofErr w:type="spellEnd"/>
-      <w:r>
-        <w:rPr>
-          <w:rFonts w:ascii="Montserrat" w:hAnsi="Montserrat"/>
-          <w:b/>
-          <w:bCs/>
-        </w:rPr>
-        <w:t xml:space="preserve"> </w:t>
+        <w:t xml:space="preserve">first_name </w:t>
       </w:r>
       <w:r>
         <w:rPr>
@@ -138,7 +118,6 @@
         </w:rPr>
         <w:t xml:space="preserve">}} {{ </w:t>
       </w:r>
-      <w:proofErr w:type="spellStart"/>
       <w:r>
         <w:rPr>
           <w:rFonts w:ascii="Montserrat" w:hAnsi="Montserrat"/>
@@ -171,7 +150,6 @@
         </w:rPr>
         <w:t>last_name</w:t>
       </w:r>
-      <w:proofErr w:type="spellEnd"/>
       <w:r>
         <w:rPr>
           <w:rFonts w:ascii="Montserrat" w:hAnsi="Montserrat"/>
@@ -262,7 +240,6 @@
         </w:rPr>
         <w:t xml:space="preserve">{%p if </w:t>
       </w:r>
-      <w:proofErr w:type="spellStart"/>
       <w:r>
         <w:rPr>
           <w:rFonts w:ascii="Montserrat" w:eastAsia="Times New Roman" w:hAnsi="Montserrat" w:cs="Calibri"/>
@@ -271,7 +248,6 @@
         </w:rPr>
         <w:t>is_user_main_applicant</w:t>
       </w:r>
-      <w:proofErr w:type="spellEnd"/>
       <w:r>
         <w:rPr>
           <w:rFonts w:ascii="Montserrat" w:eastAsia="Times New Roman" w:hAnsi="Montserrat" w:cs="Calibri"/>
@@ -550,25 +526,7 @@
                 <w:color w:val="000000"/>
                 <w:lang w:eastAsia="en-AU"/>
               </w:rPr>
-              <w:t xml:space="preserve">{%p if </w:t>
-            </w:r>
-            <w:proofErr w:type="spellStart"/>
-            <w:r>
-              <w:rPr>
-                <w:rFonts w:ascii="Montserrat" w:eastAsia="Times New Roman" w:hAnsi="Montserrat" w:cs="Calibri"/>
-                <w:color w:val="000000"/>
-                <w:lang w:eastAsia="en-AU"/>
-              </w:rPr>
-              <w:t>ESLquestion</w:t>
-            </w:r>
-            <w:proofErr w:type="spellEnd"/>
-            <w:r>
-              <w:rPr>
-                <w:rFonts w:ascii="Montserrat" w:eastAsia="Times New Roman" w:hAnsi="Montserrat" w:cs="Calibri"/>
-                <w:color w:val="000000"/>
-                <w:lang w:eastAsia="en-AU"/>
-              </w:rPr>
-              <w:t>==</w:t>
+              <w:t>{%p if ESLquestion==</w:t>
             </w:r>
             <w:r>
               <w:rPr>
@@ -592,16 +550,7 @@
                 <w:color w:val="000000"/>
                 <w:lang w:eastAsia="en-AU"/>
               </w:rPr>
-              <w:t xml:space="preserve">and </w:t>
-            </w:r>
-            <w:proofErr w:type="spellStart"/>
-            <w:r>
-              <w:rPr>
-                <w:rFonts w:ascii="Montserrat" w:eastAsia="Times New Roman" w:hAnsi="Montserrat" w:cs="Calibri"/>
-                <w:color w:val="000000"/>
-                <w:lang w:eastAsia="en-AU"/>
-              </w:rPr>
-              <w:t>i</w:t>
+              <w:t>and i</w:t>
             </w:r>
             <w:r>
               <w:rPr>
@@ -611,7 +560,6 @@
               </w:rPr>
               <w:t>s_interpreter_needed</w:t>
             </w:r>
-            <w:proofErr w:type="spellEnd"/>
             <w:r>
               <w:rPr>
                 <w:rFonts w:ascii="Montserrat" w:eastAsia="Times New Roman" w:hAnsi="Montserrat" w:cs="Calibri"/>
@@ -670,7 +618,6 @@
               </w:rPr>
               <w:t xml:space="preserve"> an interpreter is required for </w:t>
             </w:r>
-            <w:proofErr w:type="gramStart"/>
             <w:r>
               <w:rPr>
                 <w:rFonts w:ascii="Montserrat" w:eastAsia="Times New Roman" w:hAnsi="Montserrat" w:cs="Calibri"/>
@@ -679,25 +626,14 @@
               </w:rPr>
               <w:t xml:space="preserve">{{ </w:t>
             </w:r>
-            <w:proofErr w:type="spellStart"/>
-            <w:r>
-              <w:rPr>
-                <w:rFonts w:ascii="Montserrat" w:eastAsia="Times New Roman" w:hAnsi="Montserrat" w:cs="Calibri"/>
-                <w:color w:val="000000"/>
-                <w:lang w:eastAsia="en-AU"/>
-              </w:rPr>
-              <w:t>ESL</w:t>
-            </w:r>
-            <w:proofErr w:type="gramEnd"/>
-            <w:r>
-              <w:rPr>
-                <w:rFonts w:ascii="Montserrat" w:eastAsia="Times New Roman" w:hAnsi="Montserrat" w:cs="Calibri"/>
-                <w:color w:val="000000"/>
-                <w:lang w:eastAsia="en-AU"/>
-              </w:rPr>
-              <w:t>_language_spoken</w:t>
-            </w:r>
-            <w:proofErr w:type="spellEnd"/>
+            <w:r>
+              <w:rPr>
+                <w:rFonts w:ascii="Montserrat" w:eastAsia="Times New Roman" w:hAnsi="Montserrat" w:cs="Calibri"/>
+                <w:color w:val="000000"/>
+                <w:lang w:eastAsia="en-AU"/>
+              </w:rPr>
+              <w:t>ESL_language_spoken</w:t>
+            </w:r>
             <w:r>
               <w:rPr>
                 <w:rFonts w:ascii="Montserrat" w:eastAsia="Times New Roman" w:hAnsi="Montserrat" w:cs="Calibri"/>
@@ -730,18 +666,42 @@
                 <w:color w:val="000000"/>
                 <w:lang w:eastAsia="en-AU"/>
               </w:rPr>
-              <w:t xml:space="preserve">{%p </w:t>
-            </w:r>
-            <w:proofErr w:type="spellStart"/>
-            <w:r>
-              <w:rPr>
-                <w:rFonts w:ascii="Montserrat" w:eastAsia="Times New Roman" w:hAnsi="Montserrat" w:cs="Calibri"/>
-                <w:color w:val="000000"/>
-                <w:lang w:eastAsia="en-AU"/>
-              </w:rPr>
-              <w:t>elif</w:t>
-            </w:r>
-            <w:proofErr w:type="spellEnd"/>
+              <w:t xml:space="preserve">{%p elif ESLquestion==’Yes’ and </w:t>
+            </w:r>
+            <w:r>
+              <w:rPr>
+                <w:rFonts w:ascii="Montserrat" w:eastAsia="Times New Roman" w:hAnsi="Montserrat" w:cs="Calibri"/>
+                <w:color w:val="000000"/>
+                <w:lang w:eastAsia="en-AU"/>
+              </w:rPr>
+              <w:t>is_interpreter_needed</w:t>
+            </w:r>
+            <w:r>
+              <w:rPr>
+                <w:rFonts w:ascii="Montserrat" w:eastAsia="Times New Roman" w:hAnsi="Montserrat" w:cs="Calibri"/>
+                <w:color w:val="000000"/>
+                <w:lang w:eastAsia="en-AU"/>
+              </w:rPr>
+              <w:t xml:space="preserve">== ‘No’ %} </w:t>
+            </w:r>
+          </w:p>
+          <w:p>
+            <w:pPr>
+              <w:spacing w:after="0" w:line="240" w:lineRule="auto"/>
+              <w:rPr>
+                <w:rFonts w:ascii="Montserrat" w:eastAsia="Times New Roman" w:hAnsi="Montserrat" w:cs="Calibri"/>
+                <w:color w:val="000000"/>
+                <w:lang w:eastAsia="en-AU"/>
+              </w:rPr>
+            </w:pPr>
+            <w:r>
+              <w:rPr>
+                <w:rFonts w:ascii="Montserrat" w:eastAsia="Times New Roman" w:hAnsi="Montserrat" w:cs="Calibri"/>
+                <w:color w:val="000000"/>
+                <w:lang w:eastAsia="en-AU"/>
+              </w:rPr>
+              <w:t>Main applicant speaks</w:t>
+            </w:r>
             <w:r>
               <w:rPr>
                 <w:rFonts w:ascii="Montserrat" w:eastAsia="Times New Roman" w:hAnsi="Montserrat" w:cs="Calibri"/>
@@ -750,69 +710,6 @@
               </w:rPr>
               <w:t xml:space="preserve"> </w:t>
             </w:r>
-            <w:proofErr w:type="spellStart"/>
-            <w:r>
-              <w:rPr>
-                <w:rFonts w:ascii="Montserrat" w:eastAsia="Times New Roman" w:hAnsi="Montserrat" w:cs="Calibri"/>
-                <w:color w:val="000000"/>
-                <w:lang w:eastAsia="en-AU"/>
-              </w:rPr>
-              <w:t>ESLquestion</w:t>
-            </w:r>
-            <w:proofErr w:type="spellEnd"/>
-            <w:r>
-              <w:rPr>
-                <w:rFonts w:ascii="Montserrat" w:eastAsia="Times New Roman" w:hAnsi="Montserrat" w:cs="Calibri"/>
-                <w:color w:val="000000"/>
-                <w:lang w:eastAsia="en-AU"/>
-              </w:rPr>
-              <w:t xml:space="preserve">==’Yes’ and </w:t>
-            </w:r>
-            <w:proofErr w:type="spellStart"/>
-            <w:r>
-              <w:rPr>
-                <w:rFonts w:ascii="Montserrat" w:eastAsia="Times New Roman" w:hAnsi="Montserrat" w:cs="Calibri"/>
-                <w:color w:val="000000"/>
-                <w:lang w:eastAsia="en-AU"/>
-              </w:rPr>
-              <w:t>is_interpreter_needed</w:t>
-            </w:r>
-            <w:proofErr w:type="spellEnd"/>
-            <w:r>
-              <w:rPr>
-                <w:rFonts w:ascii="Montserrat" w:eastAsia="Times New Roman" w:hAnsi="Montserrat" w:cs="Calibri"/>
-                <w:color w:val="000000"/>
-                <w:lang w:eastAsia="en-AU"/>
-              </w:rPr>
-              <w:t xml:space="preserve">== ‘No’ %} </w:t>
-            </w:r>
-          </w:p>
-          <w:p>
-            <w:pPr>
-              <w:spacing w:after="0" w:line="240" w:lineRule="auto"/>
-              <w:rPr>
-                <w:rFonts w:ascii="Montserrat" w:eastAsia="Times New Roman" w:hAnsi="Montserrat" w:cs="Calibri"/>
-                <w:color w:val="000000"/>
-                <w:lang w:eastAsia="en-AU"/>
-              </w:rPr>
-            </w:pPr>
-            <w:r>
-              <w:rPr>
-                <w:rFonts w:ascii="Montserrat" w:eastAsia="Times New Roman" w:hAnsi="Montserrat" w:cs="Calibri"/>
-                <w:color w:val="000000"/>
-                <w:lang w:eastAsia="en-AU"/>
-              </w:rPr>
-              <w:t>Main applicant speaks</w:t>
-            </w:r>
-            <w:r>
-              <w:rPr>
-                <w:rFonts w:ascii="Montserrat" w:eastAsia="Times New Roman" w:hAnsi="Montserrat" w:cs="Calibri"/>
-                <w:color w:val="000000"/>
-                <w:lang w:eastAsia="en-AU"/>
-              </w:rPr>
-              <w:t xml:space="preserve"> </w:t>
-            </w:r>
-            <w:proofErr w:type="gramStart"/>
             <w:r>
               <w:rPr>
                 <w:rFonts w:ascii="Montserrat" w:eastAsia="Times New Roman" w:hAnsi="Montserrat" w:cs="Calibri"/>
@@ -821,25 +718,14 @@
               </w:rPr>
               <w:t xml:space="preserve">{{ </w:t>
             </w:r>
-            <w:proofErr w:type="spellStart"/>
-            <w:r>
-              <w:rPr>
-                <w:rFonts w:ascii="Montserrat" w:eastAsia="Times New Roman" w:hAnsi="Montserrat" w:cs="Calibri"/>
-                <w:color w:val="000000"/>
-                <w:lang w:eastAsia="en-AU"/>
-              </w:rPr>
-              <w:t>ESL</w:t>
-            </w:r>
-            <w:proofErr w:type="gramEnd"/>
-            <w:r>
-              <w:rPr>
-                <w:rFonts w:ascii="Montserrat" w:eastAsia="Times New Roman" w:hAnsi="Montserrat" w:cs="Calibri"/>
-                <w:color w:val="000000"/>
-                <w:lang w:eastAsia="en-AU"/>
-              </w:rPr>
-              <w:t>_language_spoken</w:t>
-            </w:r>
-            <w:proofErr w:type="spellEnd"/>
+            <w:r>
+              <w:rPr>
+                <w:rFonts w:ascii="Montserrat" w:eastAsia="Times New Roman" w:hAnsi="Montserrat" w:cs="Calibri"/>
+                <w:color w:val="000000"/>
+                <w:lang w:eastAsia="en-AU"/>
+              </w:rPr>
+              <w:t>ESL_language_spoken</w:t>
+            </w:r>
             <w:r>
               <w:rPr>
                 <w:rFonts w:ascii="Montserrat" w:eastAsia="Times New Roman" w:hAnsi="Montserrat" w:cs="Calibri"/>
@@ -1026,7 +912,6 @@
               </w:rPr>
               <w:t xml:space="preserve">{%p if </w:t>
             </w:r>
-            <w:proofErr w:type="spellStart"/>
             <w:r>
               <w:rPr>
                 <w:rFonts w:ascii="Montserrat" w:eastAsia="Times New Roman" w:hAnsi="Montserrat" w:cs="Calibri"/>
@@ -1035,7 +920,6 @@
               </w:rPr>
               <w:t>is_user_main_applicant</w:t>
             </w:r>
-            <w:proofErr w:type="spellEnd"/>
             <w:r>
               <w:rPr>
                 <w:rFonts w:ascii="Montserrat" w:eastAsia="Times New Roman" w:hAnsi="Montserrat" w:cs="Calibri"/>
@@ -1186,7 +1070,6 @@
                 <w:lang w:eastAsia="en-AU"/>
               </w:rPr>
             </w:pPr>
-            <w:proofErr w:type="gramStart"/>
             <w:r>
               <w:rPr>
                 <w:rFonts w:ascii="Montserrat" w:eastAsia="Times New Roman" w:hAnsi="Montserrat" w:cs="Calibri"/>
@@ -1195,32 +1078,13 @@
               </w:rPr>
               <w:t xml:space="preserve">{{ </w:t>
             </w:r>
-            <w:proofErr w:type="spellStart"/>
-            <w:r>
-              <w:rPr>
-                <w:rFonts w:ascii="Montserrat" w:eastAsia="Times New Roman" w:hAnsi="Montserrat" w:cs="Calibri"/>
-                <w:color w:val="000000"/>
-                <w:lang w:eastAsia="en-AU"/>
-              </w:rPr>
-              <w:t>migration</w:t>
-            </w:r>
-            <w:proofErr w:type="gramEnd"/>
-            <w:r>
-              <w:rPr>
-                <w:rFonts w:ascii="Montserrat" w:eastAsia="Times New Roman" w:hAnsi="Montserrat" w:cs="Calibri"/>
-                <w:color w:val="000000"/>
-                <w:lang w:eastAsia="en-AU"/>
-              </w:rPr>
-              <w:t>_user_first_name</w:t>
-            </w:r>
-            <w:proofErr w:type="spellEnd"/>
-            <w:r>
-              <w:rPr>
-                <w:rFonts w:ascii="Montserrat" w:eastAsia="Times New Roman" w:hAnsi="Montserrat" w:cs="Calibri"/>
-                <w:color w:val="000000"/>
-                <w:lang w:eastAsia="en-AU"/>
-              </w:rPr>
-              <w:t xml:space="preserve"> </w:t>
+            <w:r>
+              <w:rPr>
+                <w:rFonts w:ascii="Montserrat" w:eastAsia="Times New Roman" w:hAnsi="Montserrat" w:cs="Calibri"/>
+                <w:color w:val="000000"/>
+                <w:lang w:eastAsia="en-AU"/>
+              </w:rPr>
+              <w:t xml:space="preserve">migration_user_first_name </w:t>
             </w:r>
             <w:r>
               <w:rPr>
@@ -1230,7 +1094,6 @@
               </w:rPr>
               <w:t xml:space="preserve">}} {{ </w:t>
             </w:r>
-            <w:proofErr w:type="spellStart"/>
             <w:r>
               <w:rPr>
                 <w:rFonts w:ascii="Montserrat" w:eastAsia="Times New Roman" w:hAnsi="Montserrat" w:cs="Calibri"/>
@@ -1239,7 +1102,6 @@
               </w:rPr>
               <w:t>migration_user_last_name</w:t>
             </w:r>
-            <w:proofErr w:type="spellEnd"/>
             <w:r>
               <w:rPr>
                 <w:rFonts w:ascii="Montserrat" w:eastAsia="Times New Roman" w:hAnsi="Montserrat" w:cs="Calibri"/>
@@ -1322,7 +1184,6 @@
                 <w:lang w:eastAsia="en-AU"/>
               </w:rPr>
             </w:pPr>
-            <w:proofErr w:type="gramStart"/>
             <w:r>
               <w:rPr>
                 <w:rFonts w:ascii="Montserrat" w:eastAsia="Times New Roman" w:hAnsi="Montserrat" w:cs="Calibri"/>
@@ -1331,25 +1192,14 @@
               </w:rPr>
               <w:t xml:space="preserve">{{ </w:t>
             </w:r>
-            <w:proofErr w:type="spellStart"/>
-            <w:r>
-              <w:rPr>
-                <w:rFonts w:ascii="Montserrat" w:eastAsia="Times New Roman" w:hAnsi="Montserrat" w:cs="Calibri"/>
-                <w:color w:val="000000"/>
-                <w:lang w:eastAsia="en-AU"/>
-              </w:rPr>
-              <w:t>migration</w:t>
-            </w:r>
-            <w:proofErr w:type="gramEnd"/>
-            <w:r>
-              <w:rPr>
-                <w:rFonts w:ascii="Montserrat" w:eastAsia="Times New Roman" w:hAnsi="Montserrat" w:cs="Calibri"/>
-                <w:color w:val="000000"/>
-                <w:lang w:eastAsia="en-AU"/>
-              </w:rPr>
-              <w:t>_user_DOB</w:t>
-            </w:r>
-            <w:proofErr w:type="spellEnd"/>
+            <w:r>
+              <w:rPr>
+                <w:rFonts w:ascii="Montserrat" w:eastAsia="Times New Roman" w:hAnsi="Montserrat" w:cs="Calibri"/>
+                <w:color w:val="000000"/>
+                <w:lang w:eastAsia="en-AU"/>
+              </w:rPr>
+              <w:t>migration_user_DOB</w:t>
+            </w:r>
             <w:r>
               <w:rPr>
                 <w:rFonts w:ascii="Montserrat" w:eastAsia="Times New Roman" w:hAnsi="Montserrat" w:cs="Calibri"/>
@@ -1428,7 +1278,6 @@
                 <w:lang w:eastAsia="en-AU"/>
               </w:rPr>
             </w:pPr>
-            <w:proofErr w:type="gramStart"/>
             <w:r>
               <w:rPr>
                 <w:rFonts w:ascii="Montserrat" w:eastAsia="Times New Roman" w:hAnsi="Montserrat" w:cs="Calibri"/>
@@ -1437,25 +1286,14 @@
               </w:rPr>
               <w:t xml:space="preserve">{{ </w:t>
             </w:r>
-            <w:proofErr w:type="spellStart"/>
             <w:r>
               <w:rPr>
                 <w:rFonts w:ascii="Montserrat" w:eastAsia="Times New Roman" w:hAnsi="Montserrat" w:cs="Calibri"/>
                 <w:color w:val="000000" w:themeColor="text1"/>
                 <w:lang w:eastAsia="en-AU"/>
               </w:rPr>
-              <w:t>migration</w:t>
-            </w:r>
-            <w:proofErr w:type="gramEnd"/>
-            <w:r>
-              <w:rPr>
-                <w:rFonts w:ascii="Montserrat" w:eastAsia="Times New Roman" w:hAnsi="Montserrat" w:cs="Calibri"/>
-                <w:color w:val="000000" w:themeColor="text1"/>
-                <w:lang w:eastAsia="en-AU"/>
-              </w:rPr>
-              <w:t>_user_email_address</w:t>
-            </w:r>
-            <w:proofErr w:type="spellEnd"/>
+              <w:t>migration_user_email_address</w:t>
+            </w:r>
             <w:r>
               <w:rPr>
                 <w:rFonts w:ascii="Montserrat" w:eastAsia="Times New Roman" w:hAnsi="Montserrat" w:cs="Calibri"/>
@@ -1524,7 +1362,6 @@
                 <w:lang w:eastAsia="en-AU"/>
               </w:rPr>
             </w:pPr>
-            <w:proofErr w:type="gramStart"/>
             <w:r>
               <w:rPr>
                 <w:rFonts w:ascii="Montserrat" w:eastAsia="Times New Roman" w:hAnsi="Montserrat" w:cs="Calibri"/>
@@ -1533,25 +1370,14 @@
               </w:rPr>
               <w:t xml:space="preserve">{{ </w:t>
             </w:r>
-            <w:proofErr w:type="spellStart"/>
-            <w:r>
-              <w:rPr>
-                <w:rFonts w:ascii="Montserrat" w:eastAsia="Times New Roman" w:hAnsi="Montserrat" w:cs="Calibri"/>
-                <w:color w:val="000000"/>
-                <w:lang w:eastAsia="en-AU"/>
-              </w:rPr>
-              <w:t>migration</w:t>
-            </w:r>
-            <w:proofErr w:type="gramEnd"/>
-            <w:r>
-              <w:rPr>
-                <w:rFonts w:ascii="Montserrat" w:eastAsia="Times New Roman" w:hAnsi="Montserrat" w:cs="Calibri"/>
-                <w:color w:val="000000"/>
-                <w:lang w:eastAsia="en-AU"/>
-              </w:rPr>
-              <w:t>_user_address</w:t>
-            </w:r>
-            <w:proofErr w:type="spellEnd"/>
+            <w:r>
+              <w:rPr>
+                <w:rFonts w:ascii="Montserrat" w:eastAsia="Times New Roman" w:hAnsi="Montserrat" w:cs="Calibri"/>
+                <w:color w:val="000000"/>
+                <w:lang w:eastAsia="en-AU"/>
+              </w:rPr>
+              <w:t>migration_user_address</w:t>
+            </w:r>
             <w:r>
               <w:rPr>
                 <w:rFonts w:ascii="Montserrat" w:eastAsia="Times New Roman" w:hAnsi="Montserrat" w:cs="Calibri"/>
@@ -1568,7 +1394,6 @@
               </w:rPr>
               <w:t xml:space="preserve">}} {{ </w:t>
             </w:r>
-            <w:proofErr w:type="spellStart"/>
             <w:r>
               <w:rPr>
                 <w:rFonts w:ascii="Montserrat" w:eastAsia="Times New Roman" w:hAnsi="Montserrat" w:cs="Calibri"/>
@@ -1577,7 +1402,6 @@
               </w:rPr>
               <w:t>migration_user_city</w:t>
             </w:r>
-            <w:proofErr w:type="spellEnd"/>
             <w:r>
               <w:rPr>
                 <w:rFonts w:ascii="Montserrat" w:eastAsia="Times New Roman" w:hAnsi="Montserrat" w:cs="Calibri"/>
@@ -1594,7 +1418,6 @@
               </w:rPr>
               <w:t xml:space="preserve">}} {{ </w:t>
             </w:r>
-            <w:proofErr w:type="spellStart"/>
             <w:r>
               <w:rPr>
                 <w:rFonts w:ascii="Montserrat" w:eastAsia="Times New Roman" w:hAnsi="Montserrat" w:cs="Calibri"/>
@@ -1611,7 +1434,6 @@
               </w:rPr>
               <w:t>e</w:t>
             </w:r>
-            <w:proofErr w:type="spellEnd"/>
             <w:r>
               <w:rPr>
                 <w:rFonts w:ascii="Montserrat" w:eastAsia="Times New Roman" w:hAnsi="Montserrat" w:cs="Calibri"/>
@@ -1628,7 +1450,6 @@
               </w:rPr>
               <w:t xml:space="preserve"> {{ </w:t>
             </w:r>
-            <w:proofErr w:type="spellStart"/>
             <w:r>
               <w:rPr>
                 <w:rFonts w:ascii="Montserrat" w:eastAsia="Times New Roman" w:hAnsi="Montserrat" w:cs="Calibri"/>
@@ -1637,7 +1458,6 @@
               </w:rPr>
               <w:t>migration_user_postcode</w:t>
             </w:r>
-            <w:proofErr w:type="spellEnd"/>
             <w:r>
               <w:rPr>
                 <w:rFonts w:ascii="Montserrat" w:eastAsia="Times New Roman" w:hAnsi="Montserrat" w:cs="Calibri"/>
@@ -1698,7 +1518,6 @@
                 <w:lang w:eastAsia="en-AU"/>
               </w:rPr>
             </w:pPr>
-            <w:proofErr w:type="gramStart"/>
             <w:r>
               <w:rPr>
                 <w:rFonts w:ascii="Montserrat" w:eastAsia="Times New Roman" w:hAnsi="Montserrat" w:cs="Calibri"/>
@@ -1707,34 +1526,14 @@
               </w:rPr>
               <w:t xml:space="preserve">{{ </w:t>
             </w:r>
-            <w:proofErr w:type="spellStart"/>
-            <w:r>
-              <w:rPr>
-                <w:rFonts w:ascii="Montserrat" w:eastAsia="Times New Roman" w:hAnsi="Montserrat" w:cs="Calibri"/>
-                <w:color w:val="000000"/>
-                <w:lang w:eastAsia="en-AU"/>
-              </w:rPr>
-              <w:t>country</w:t>
-            </w:r>
-            <w:proofErr w:type="gramEnd"/>
-            <w:r>
-              <w:rPr>
-                <w:rFonts w:ascii="Montserrat" w:eastAsia="Times New Roman" w:hAnsi="Montserrat" w:cs="Calibri"/>
-                <w:color w:val="000000"/>
-                <w:lang w:eastAsia="en-AU"/>
-              </w:rPr>
-              <w:t>_name</w:t>
-            </w:r>
-            <w:proofErr w:type="spellEnd"/>
-            <w:r>
-              <w:rPr>
-                <w:rFonts w:ascii="Montserrat" w:eastAsia="Times New Roman" w:hAnsi="Montserrat" w:cs="Calibri"/>
-                <w:color w:val="000000"/>
-                <w:lang w:eastAsia="en-AU"/>
-              </w:rPr>
-              <w:t>(</w:t>
-            </w:r>
-            <w:proofErr w:type="spellStart"/>
+            <w:r>
+              <w:rPr>
+                <w:rFonts w:ascii="Montserrat" w:eastAsia="Times New Roman" w:hAnsi="Montserrat" w:cs="Calibri"/>
+                <w:color w:val="000000"/>
+                <w:lang w:eastAsia="en-AU"/>
+              </w:rPr>
+              <w:t>country_name(</w:t>
+            </w:r>
             <w:r>
               <w:rPr>
                 <w:rFonts w:ascii="Montserrat" w:eastAsia="Times New Roman" w:hAnsi="Montserrat" w:cs="Calibri"/>
@@ -1743,7 +1542,6 @@
               </w:rPr>
               <w:t>migration_user_country</w:t>
             </w:r>
-            <w:proofErr w:type="spellEnd"/>
             <w:r>
               <w:rPr>
                 <w:rFonts w:ascii="Montserrat" w:eastAsia="Times New Roman" w:hAnsi="Montserrat" w:cs="Calibri"/>
@@ -1820,7 +1618,6 @@
               </w:rPr>
               <w:t xml:space="preserve">{%p if </w:t>
             </w:r>
-            <w:proofErr w:type="spellStart"/>
             <w:r>
               <w:rPr>
                 <w:rFonts w:ascii="Montserrat" w:eastAsia="Times New Roman" w:hAnsi="Montserrat" w:cs="Calibri"/>
@@ -1835,18 +1632,76 @@
                 <w:color w:val="000000"/>
                 <w:lang w:eastAsia="en-AU"/>
               </w:rPr>
-              <w:t>user_phone_international</w:t>
-            </w:r>
-            <w:proofErr w:type="spellEnd"/>
-            <w:r>
-              <w:rPr>
-                <w:rFonts w:ascii="Montserrat" w:eastAsia="Times New Roman" w:hAnsi="Montserrat" w:cs="Calibri"/>
-                <w:color w:val="000000"/>
-                <w:lang w:eastAsia="en-AU"/>
-              </w:rPr>
-              <w:t xml:space="preserve">== ’Yes’ %} My best contact number is based in </w:t>
-            </w:r>
-            <w:proofErr w:type="gramStart"/>
+              <w:t xml:space="preserve">user_phone_international== ’Yes’ %} My best contact number is based in {{ </w:t>
+            </w:r>
+            <w:r>
+              <w:rPr>
+                <w:rFonts w:ascii="Montserrat" w:eastAsia="Times New Roman" w:hAnsi="Montserrat" w:cs="Calibri"/>
+                <w:color w:val="000000"/>
+                <w:lang w:eastAsia="en-AU"/>
+              </w:rPr>
+              <w:t>migration_user_phone_number</w:t>
+            </w:r>
+            <w:r>
+              <w:rPr>
+                <w:rFonts w:ascii="Montserrat" w:eastAsia="Times New Roman" w:hAnsi="Montserrat" w:cs="Calibri"/>
+                <w:color w:val="000000"/>
+                <w:lang w:eastAsia="en-AU"/>
+              </w:rPr>
+              <w:t xml:space="preserve"> </w:t>
+            </w:r>
+            <w:r>
+              <w:rPr>
+                <w:rFonts w:ascii="Montserrat" w:eastAsia="Times New Roman" w:hAnsi="Montserrat" w:cs="Calibri"/>
+                <w:color w:val="000000"/>
+                <w:lang w:eastAsia="en-AU"/>
+              </w:rPr>
+              <w:t xml:space="preserve">}} and the contact number is  {{ </w:t>
+            </w:r>
+            <w:r>
+              <w:rPr>
+                <w:rFonts w:ascii="Montserrat" w:eastAsia="Times New Roman" w:hAnsi="Montserrat" w:cs="Calibri"/>
+                <w:color w:val="000000"/>
+                <w:lang w:eastAsia="en-AU"/>
+              </w:rPr>
+              <w:t>migration_</w:t>
+            </w:r>
+            <w:r>
+              <w:rPr>
+                <w:rFonts w:ascii="Montserrat" w:eastAsia="Times New Roman" w:hAnsi="Montserrat" w:cs="Calibri"/>
+                <w:color w:val="000000"/>
+                <w:lang w:eastAsia="en-AU"/>
+              </w:rPr>
+              <w:t>user_phone_number }}</w:t>
+            </w:r>
+          </w:p>
+          <w:p>
+            <w:pPr>
+              <w:spacing w:after="0" w:line="240" w:lineRule="auto"/>
+              <w:rPr>
+                <w:rFonts w:ascii="Montserrat" w:eastAsia="Times New Roman" w:hAnsi="Montserrat" w:cs="Calibri"/>
+                <w:color w:val="000000"/>
+                <w:lang w:eastAsia="en-AU"/>
+              </w:rPr>
+            </w:pPr>
+            <w:r>
+              <w:rPr>
+                <w:rFonts w:ascii="Montserrat" w:eastAsia="Times New Roman" w:hAnsi="Montserrat" w:cs="Calibri"/>
+                <w:color w:val="000000"/>
+                <w:lang w:eastAsia="en-AU"/>
+              </w:rPr>
+              <w:t>{%p else %}</w:t>
+            </w:r>
+          </w:p>
+          <w:p>
+            <w:pPr>
+              <w:spacing w:after="0" w:line="240" w:lineRule="auto"/>
+              <w:rPr>
+                <w:rFonts w:ascii="Montserrat" w:eastAsia="Times New Roman" w:hAnsi="Montserrat" w:cs="Calibri"/>
+                <w:color w:val="000000"/>
+                <w:lang w:eastAsia="en-AU"/>
+              </w:rPr>
+            </w:pPr>
             <w:r>
               <w:rPr>
                 <w:rFonts w:ascii="Montserrat" w:eastAsia="Times New Roman" w:hAnsi="Montserrat" w:cs="Calibri"/>
@@ -1855,42 +1710,6 @@
               </w:rPr>
               <w:t xml:space="preserve">{{ </w:t>
             </w:r>
-            <w:proofErr w:type="spellStart"/>
-            <w:r>
-              <w:rPr>
-                <w:rFonts w:ascii="Montserrat" w:eastAsia="Times New Roman" w:hAnsi="Montserrat" w:cs="Calibri"/>
-                <w:color w:val="000000"/>
-                <w:lang w:eastAsia="en-AU"/>
-              </w:rPr>
-              <w:t>migration</w:t>
-            </w:r>
-            <w:proofErr w:type="gramEnd"/>
-            <w:r>
-              <w:rPr>
-                <w:rFonts w:ascii="Montserrat" w:eastAsia="Times New Roman" w:hAnsi="Montserrat" w:cs="Calibri"/>
-                <w:color w:val="000000"/>
-                <w:lang w:eastAsia="en-AU"/>
-              </w:rPr>
-              <w:t>_user_phone_number</w:t>
-            </w:r>
-            <w:proofErr w:type="spellEnd"/>
-            <w:r>
-              <w:rPr>
-                <w:rFonts w:ascii="Montserrat" w:eastAsia="Times New Roman" w:hAnsi="Montserrat" w:cs="Calibri"/>
-                <w:color w:val="000000"/>
-                <w:lang w:eastAsia="en-AU"/>
-              </w:rPr>
-              <w:t xml:space="preserve"> </w:t>
-            </w:r>
-            <w:r>
-              <w:rPr>
-                <w:rFonts w:ascii="Montserrat" w:eastAsia="Times New Roman" w:hAnsi="Montserrat" w:cs="Calibri"/>
-                <w:color w:val="000000"/>
-                <w:lang w:eastAsia="en-AU"/>
-              </w:rPr>
-              <w:t xml:space="preserve">}} and the contact number is  {{ </w:t>
-            </w:r>
-            <w:proofErr w:type="spellStart"/>
             <w:r>
               <w:rPr>
                 <w:rFonts w:ascii="Montserrat" w:eastAsia="Times New Roman" w:hAnsi="Montserrat" w:cs="Calibri"/>
@@ -1905,88 +1724,7 @@
                 <w:color w:val="000000"/>
                 <w:lang w:eastAsia="en-AU"/>
               </w:rPr>
-              <w:t>user_phone_number</w:t>
-            </w:r>
-            <w:proofErr w:type="spellEnd"/>
-            <w:r>
-              <w:rPr>
-                <w:rFonts w:ascii="Montserrat" w:eastAsia="Times New Roman" w:hAnsi="Montserrat" w:cs="Calibri"/>
-                <w:color w:val="000000"/>
-                <w:lang w:eastAsia="en-AU"/>
-              </w:rPr>
-              <w:t xml:space="preserve"> }}</w:t>
-            </w:r>
-          </w:p>
-          <w:p>
-            <w:pPr>
-              <w:spacing w:after="0" w:line="240" w:lineRule="auto"/>
-              <w:rPr>
-                <w:rFonts w:ascii="Montserrat" w:eastAsia="Times New Roman" w:hAnsi="Montserrat" w:cs="Calibri"/>
-                <w:color w:val="000000"/>
-                <w:lang w:eastAsia="en-AU"/>
-              </w:rPr>
-            </w:pPr>
-            <w:r>
-              <w:rPr>
-                <w:rFonts w:ascii="Montserrat" w:eastAsia="Times New Roman" w:hAnsi="Montserrat" w:cs="Calibri"/>
-                <w:color w:val="000000"/>
-                <w:lang w:eastAsia="en-AU"/>
-              </w:rPr>
-              <w:t>{%p else %}</w:t>
-            </w:r>
-          </w:p>
-          <w:p>
-            <w:pPr>
-              <w:spacing w:after="0" w:line="240" w:lineRule="auto"/>
-              <w:rPr>
-                <w:rFonts w:ascii="Montserrat" w:eastAsia="Times New Roman" w:hAnsi="Montserrat" w:cs="Calibri"/>
-                <w:color w:val="000000"/>
-                <w:lang w:eastAsia="en-AU"/>
-              </w:rPr>
-            </w:pPr>
-            <w:proofErr w:type="gramStart"/>
-            <w:r>
-              <w:rPr>
-                <w:rFonts w:ascii="Montserrat" w:eastAsia="Times New Roman" w:hAnsi="Montserrat" w:cs="Calibri"/>
-                <w:color w:val="000000"/>
-                <w:lang w:eastAsia="en-AU"/>
-              </w:rPr>
-              <w:t xml:space="preserve">{{ </w:t>
-            </w:r>
-            <w:proofErr w:type="spellStart"/>
-            <w:r>
-              <w:rPr>
-                <w:rFonts w:ascii="Montserrat" w:eastAsia="Times New Roman" w:hAnsi="Montserrat" w:cs="Calibri"/>
-                <w:color w:val="000000"/>
-                <w:lang w:eastAsia="en-AU"/>
-              </w:rPr>
-              <w:t>migration</w:t>
-            </w:r>
-            <w:proofErr w:type="gramEnd"/>
-            <w:r>
-              <w:rPr>
-                <w:rFonts w:ascii="Montserrat" w:eastAsia="Times New Roman" w:hAnsi="Montserrat" w:cs="Calibri"/>
-                <w:color w:val="000000"/>
-                <w:lang w:eastAsia="en-AU"/>
-              </w:rPr>
-              <w:t>_</w:t>
-            </w:r>
-            <w:r>
-              <w:rPr>
-                <w:rFonts w:ascii="Montserrat" w:eastAsia="Times New Roman" w:hAnsi="Montserrat" w:cs="Calibri"/>
-                <w:color w:val="000000"/>
-                <w:lang w:eastAsia="en-AU"/>
-              </w:rPr>
-              <w:t>user_phone_number</w:t>
-            </w:r>
-            <w:proofErr w:type="spellEnd"/>
-            <w:r>
-              <w:rPr>
-                <w:rFonts w:ascii="Montserrat" w:eastAsia="Times New Roman" w:hAnsi="Montserrat" w:cs="Calibri"/>
-                <w:color w:val="000000"/>
-                <w:lang w:eastAsia="en-AU"/>
-              </w:rPr>
-              <w:t xml:space="preserve"> }}</w:t>
+              <w:t>user_phone_number }}</w:t>
             </w:r>
           </w:p>
           <w:p>
@@ -2059,7 +1797,6 @@
                 <w:lang w:eastAsia="en-AU"/>
               </w:rPr>
             </w:pPr>
-            <w:proofErr w:type="gramStart"/>
             <w:r>
               <w:rPr>
                 <w:rFonts w:ascii="Montserrat" w:eastAsia="Times New Roman" w:hAnsi="Montserrat" w:cs="Calibri"/>
@@ -2068,34 +1805,14 @@
               </w:rPr>
               <w:t xml:space="preserve">{{ </w:t>
             </w:r>
-            <w:proofErr w:type="spellStart"/>
-            <w:r>
-              <w:rPr>
-                <w:rFonts w:ascii="Montserrat" w:eastAsia="Times New Roman" w:hAnsi="Montserrat" w:cs="Calibri"/>
-                <w:color w:val="000000"/>
-                <w:lang w:eastAsia="en-AU"/>
-              </w:rPr>
-              <w:t>country</w:t>
-            </w:r>
-            <w:proofErr w:type="gramEnd"/>
-            <w:r>
-              <w:rPr>
-                <w:rFonts w:ascii="Montserrat" w:eastAsia="Times New Roman" w:hAnsi="Montserrat" w:cs="Calibri"/>
-                <w:color w:val="000000"/>
-                <w:lang w:eastAsia="en-AU"/>
-              </w:rPr>
-              <w:t>_name</w:t>
-            </w:r>
-            <w:proofErr w:type="spellEnd"/>
-            <w:r>
-              <w:rPr>
-                <w:rFonts w:ascii="Montserrat" w:eastAsia="Times New Roman" w:hAnsi="Montserrat" w:cs="Calibri"/>
-                <w:color w:val="000000"/>
-                <w:lang w:eastAsia="en-AU"/>
-              </w:rPr>
-              <w:t>(</w:t>
-            </w:r>
-            <w:proofErr w:type="spellStart"/>
+            <w:r>
+              <w:rPr>
+                <w:rFonts w:ascii="Montserrat" w:eastAsia="Times New Roman" w:hAnsi="Montserrat" w:cs="Calibri"/>
+                <w:color w:val="000000"/>
+                <w:lang w:eastAsia="en-AU"/>
+              </w:rPr>
+              <w:t>country_name(</w:t>
+            </w:r>
             <w:r>
               <w:rPr>
                 <w:rFonts w:ascii="Montserrat" w:eastAsia="Times New Roman" w:hAnsi="Montserrat" w:cs="Calibri"/>
@@ -2104,7 +1821,6 @@
               </w:rPr>
               <w:t>migration_user_passport</w:t>
             </w:r>
-            <w:proofErr w:type="spellEnd"/>
             <w:r>
               <w:rPr>
                 <w:rFonts w:ascii="Montserrat" w:eastAsia="Times New Roman" w:hAnsi="Montserrat" w:cs="Calibri"/>
@@ -2173,7 +1889,6 @@
                 <w:lang w:eastAsia="en-AU"/>
               </w:rPr>
             </w:pPr>
-            <w:proofErr w:type="gramStart"/>
             <w:r>
               <w:rPr>
                 <w:rFonts w:ascii="Montserrat" w:eastAsia="Times New Roman" w:hAnsi="Montserrat" w:cs="Calibri"/>
@@ -2182,7 +1897,6 @@
               </w:rPr>
               <w:t xml:space="preserve">{{ </w:t>
             </w:r>
-            <w:proofErr w:type="spellStart"/>
             <w:r>
               <w:rPr>
                 <w:rFonts w:ascii="Montserrat" w:eastAsia="Times New Roman" w:hAnsi="Montserrat" w:cs="Calibri"/>
@@ -2197,18 +1911,8 @@
                 <w:color w:val="000000"/>
                 <w:lang w:eastAsia="en-AU"/>
               </w:rPr>
-              <w:t>igration</w:t>
-            </w:r>
-            <w:proofErr w:type="gramEnd"/>
-            <w:r>
-              <w:rPr>
-                <w:rFonts w:ascii="Montserrat" w:eastAsia="Times New Roman" w:hAnsi="Montserrat" w:cs="Calibri"/>
-                <w:color w:val="000000"/>
-                <w:lang w:eastAsia="en-AU"/>
-              </w:rPr>
-              <w:t>_user_family_members</w:t>
-            </w:r>
-            <w:proofErr w:type="spellEnd"/>
+              <w:t>igration_user_family_members</w:t>
+            </w:r>
             <w:r>
               <w:rPr>
                 <w:rFonts w:ascii="Montserrat" w:eastAsia="Times New Roman" w:hAnsi="Montserrat" w:cs="Calibri"/>
@@ -2269,7 +1973,6 @@
                 <w:lang w:eastAsia="en-AU"/>
               </w:rPr>
             </w:pPr>
-            <w:proofErr w:type="gramStart"/>
             <w:r>
               <w:rPr>
                 <w:rFonts w:ascii="Montserrat" w:eastAsia="Times New Roman" w:hAnsi="Montserrat" w:cs="Calibri"/>
@@ -2278,25 +1981,14 @@
               </w:rPr>
               <w:t xml:space="preserve">{{ </w:t>
             </w:r>
-            <w:proofErr w:type="spellStart"/>
             <w:r>
               <w:rPr>
                 <w:rFonts w:ascii="Montserrat" w:eastAsia="Times New Roman" w:hAnsi="Montserrat" w:cs="Calibri"/>
                 <w:color w:val="000000" w:themeColor="text1"/>
                 <w:lang w:eastAsia="en-AU"/>
               </w:rPr>
-              <w:t>migration</w:t>
-            </w:r>
-            <w:proofErr w:type="gramEnd"/>
-            <w:r>
-              <w:rPr>
-                <w:rFonts w:ascii="Montserrat" w:eastAsia="Times New Roman" w:hAnsi="Montserrat" w:cs="Calibri"/>
-                <w:color w:val="000000" w:themeColor="text1"/>
-                <w:lang w:eastAsia="en-AU"/>
-              </w:rPr>
-              <w:t>_user_aus_visa</w:t>
-            </w:r>
-            <w:proofErr w:type="spellEnd"/>
+              <w:t>migration_user_aus_visa</w:t>
+            </w:r>
             <w:r>
               <w:rPr>
                 <w:rFonts w:ascii="Montserrat" w:eastAsia="Times New Roman" w:hAnsi="Montserrat" w:cs="Calibri"/>
@@ -2373,7 +2065,6 @@
               </w:rPr>
               <w:t xml:space="preserve">{%p if </w:t>
             </w:r>
-            <w:proofErr w:type="spellStart"/>
             <w:r>
               <w:rPr>
                 <w:rFonts w:ascii="Montserrat" w:eastAsia="Times New Roman" w:hAnsi="Montserrat" w:cs="Calibri"/>
@@ -2388,28 +2079,18 @@
                 <w:color w:val="000000"/>
                 <w:lang w:eastAsia="en-AU"/>
               </w:rPr>
-              <w:t>user_aus_visa</w:t>
-            </w:r>
-            <w:proofErr w:type="spellEnd"/>
-            <w:r>
-              <w:rPr>
-                <w:rFonts w:ascii="Montserrat" w:eastAsia="Times New Roman" w:hAnsi="Montserrat" w:cs="Calibri"/>
-                <w:color w:val="000000"/>
-                <w:lang w:eastAsia="en-AU"/>
-              </w:rPr>
-              <w:t>==’Yes’%}</w:t>
-            </w:r>
-          </w:p>
-          <w:p>
-            <w:pPr>
-              <w:spacing w:after="0" w:line="240" w:lineRule="auto"/>
-              <w:rPr>
-                <w:rFonts w:ascii="Montserrat" w:eastAsia="Times New Roman" w:hAnsi="Montserrat" w:cs="Calibri"/>
-                <w:color w:val="000000"/>
-                <w:lang w:eastAsia="en-AU"/>
-              </w:rPr>
-            </w:pPr>
-            <w:proofErr w:type="gramStart"/>
+              <w:t>user_aus_visa==’Yes’%}</w:t>
+            </w:r>
+          </w:p>
+          <w:p>
+            <w:pPr>
+              <w:spacing w:after="0" w:line="240" w:lineRule="auto"/>
+              <w:rPr>
+                <w:rFonts w:ascii="Montserrat" w:eastAsia="Times New Roman" w:hAnsi="Montserrat" w:cs="Calibri"/>
+                <w:color w:val="000000"/>
+                <w:lang w:eastAsia="en-AU"/>
+              </w:rPr>
+            </w:pPr>
             <w:r>
               <w:rPr>
                 <w:rFonts w:ascii="Montserrat" w:eastAsia="Times New Roman" w:hAnsi="Montserrat" w:cs="Calibri"/>
@@ -2418,25 +2099,14 @@
               </w:rPr>
               <w:t xml:space="preserve">{{ </w:t>
             </w:r>
-            <w:proofErr w:type="spellStart"/>
-            <w:r>
-              <w:rPr>
-                <w:rFonts w:ascii="Montserrat" w:eastAsia="Times New Roman" w:hAnsi="Montserrat" w:cs="Calibri"/>
-                <w:color w:val="000000"/>
-                <w:lang w:eastAsia="en-AU"/>
-              </w:rPr>
-              <w:t>migration</w:t>
-            </w:r>
-            <w:proofErr w:type="gramEnd"/>
-            <w:r>
-              <w:rPr>
-                <w:rFonts w:ascii="Montserrat" w:eastAsia="Times New Roman" w:hAnsi="Montserrat" w:cs="Calibri"/>
-                <w:color w:val="000000"/>
-                <w:lang w:eastAsia="en-AU"/>
-              </w:rPr>
-              <w:t>_user_visa_type</w:t>
-            </w:r>
-            <w:proofErr w:type="spellEnd"/>
+            <w:r>
+              <w:rPr>
+                <w:rFonts w:ascii="Montserrat" w:eastAsia="Times New Roman" w:hAnsi="Montserrat" w:cs="Calibri"/>
+                <w:color w:val="000000"/>
+                <w:lang w:eastAsia="en-AU"/>
+              </w:rPr>
+              <w:t>migration_user_visa_type</w:t>
+            </w:r>
             <w:r>
               <w:rPr>
                 <w:rFonts w:ascii="Montserrat" w:eastAsia="Times New Roman" w:hAnsi="Montserrat" w:cs="Calibri"/>
@@ -2559,7 +2229,6 @@
               </w:rPr>
               <w:t xml:space="preserve">{%p if </w:t>
             </w:r>
-            <w:proofErr w:type="spellStart"/>
             <w:r>
               <w:rPr>
                 <w:rFonts w:ascii="Montserrat" w:eastAsia="Times New Roman" w:hAnsi="Montserrat" w:cs="Calibri"/>
@@ -2574,28 +2243,18 @@
                 <w:color w:val="000000"/>
                 <w:lang w:eastAsia="en-AU"/>
               </w:rPr>
-              <w:t>user_aus_visa</w:t>
-            </w:r>
-            <w:proofErr w:type="spellEnd"/>
-            <w:r>
-              <w:rPr>
-                <w:rFonts w:ascii="Montserrat" w:eastAsia="Times New Roman" w:hAnsi="Montserrat" w:cs="Calibri"/>
-                <w:color w:val="000000"/>
-                <w:lang w:eastAsia="en-AU"/>
-              </w:rPr>
-              <w:t>==’Yes’%}</w:t>
-            </w:r>
-          </w:p>
-          <w:p>
-            <w:pPr>
-              <w:spacing w:after="0" w:line="240" w:lineRule="auto"/>
-              <w:rPr>
-                <w:rFonts w:ascii="Montserrat" w:eastAsia="Times New Roman" w:hAnsi="Montserrat" w:cs="Calibri"/>
-                <w:color w:val="000000"/>
-                <w:lang w:eastAsia="en-AU"/>
-              </w:rPr>
-            </w:pPr>
-            <w:proofErr w:type="gramStart"/>
+              <w:t>user_aus_visa==’Yes’%}</w:t>
+            </w:r>
+          </w:p>
+          <w:p>
+            <w:pPr>
+              <w:spacing w:after="0" w:line="240" w:lineRule="auto"/>
+              <w:rPr>
+                <w:rFonts w:ascii="Montserrat" w:eastAsia="Times New Roman" w:hAnsi="Montserrat" w:cs="Calibri"/>
+                <w:color w:val="000000"/>
+                <w:lang w:eastAsia="en-AU"/>
+              </w:rPr>
+            </w:pPr>
             <w:r>
               <w:rPr>
                 <w:rFonts w:ascii="Montserrat" w:eastAsia="Times New Roman" w:hAnsi="Montserrat" w:cs="Calibri"/>
@@ -2604,25 +2263,14 @@
               </w:rPr>
               <w:t xml:space="preserve">{{ </w:t>
             </w:r>
-            <w:proofErr w:type="spellStart"/>
-            <w:r>
-              <w:rPr>
-                <w:rFonts w:ascii="Montserrat" w:eastAsia="Times New Roman" w:hAnsi="Montserrat" w:cs="Calibri"/>
-                <w:color w:val="000000"/>
-                <w:lang w:eastAsia="en-AU"/>
-              </w:rPr>
-              <w:t>migration</w:t>
-            </w:r>
-            <w:proofErr w:type="gramEnd"/>
-            <w:r>
-              <w:rPr>
-                <w:rFonts w:ascii="Montserrat" w:eastAsia="Times New Roman" w:hAnsi="Montserrat" w:cs="Calibri"/>
-                <w:color w:val="000000"/>
-                <w:lang w:eastAsia="en-AU"/>
-              </w:rPr>
-              <w:t>_user_visa_expiry</w:t>
-            </w:r>
-            <w:proofErr w:type="spellEnd"/>
+            <w:r>
+              <w:rPr>
+                <w:rFonts w:ascii="Montserrat" w:eastAsia="Times New Roman" w:hAnsi="Montserrat" w:cs="Calibri"/>
+                <w:color w:val="000000"/>
+                <w:lang w:eastAsia="en-AU"/>
+              </w:rPr>
+              <w:t>migration_user_visa_expiry</w:t>
+            </w:r>
             <w:r>
               <w:rPr>
                 <w:rFonts w:ascii="Montserrat" w:eastAsia="Times New Roman" w:hAnsi="Montserrat" w:cs="Calibri"/>
@@ -2767,7 +2415,6 @@
                 <w:lang w:eastAsia="en-AU"/>
               </w:rPr>
             </w:pPr>
-            <w:proofErr w:type="gramStart"/>
             <w:r>
               <w:rPr>
                 <w:rFonts w:ascii="Montserrat" w:eastAsia="Times New Roman" w:hAnsi="Montserrat" w:cs="Calibri"/>
@@ -2776,25 +2423,14 @@
               </w:rPr>
               <w:t xml:space="preserve">{{ </w:t>
             </w:r>
-            <w:proofErr w:type="spellStart"/>
-            <w:r>
-              <w:rPr>
-                <w:rFonts w:ascii="Montserrat" w:eastAsia="Times New Roman" w:hAnsi="Montserrat" w:cs="Calibri"/>
-                <w:color w:val="000000"/>
-                <w:lang w:eastAsia="en-AU"/>
-              </w:rPr>
-              <w:t>migration</w:t>
-            </w:r>
-            <w:proofErr w:type="gramEnd"/>
-            <w:r>
-              <w:rPr>
-                <w:rFonts w:ascii="Montserrat" w:eastAsia="Times New Roman" w:hAnsi="Montserrat" w:cs="Calibri"/>
-                <w:color w:val="000000"/>
-                <w:lang w:eastAsia="en-AU"/>
-              </w:rPr>
-              <w:t>_user_reason_stay</w:t>
-            </w:r>
-            <w:proofErr w:type="spellEnd"/>
+            <w:r>
+              <w:rPr>
+                <w:rFonts w:ascii="Montserrat" w:eastAsia="Times New Roman" w:hAnsi="Montserrat" w:cs="Calibri"/>
+                <w:color w:val="000000"/>
+                <w:lang w:eastAsia="en-AU"/>
+              </w:rPr>
+              <w:t>migration_user_reason_stay</w:t>
+            </w:r>
             <w:r>
               <w:rPr>
                 <w:rFonts w:ascii="Montserrat" w:eastAsia="Times New Roman" w:hAnsi="Montserrat" w:cs="Calibri"/>
@@ -2855,7 +2491,6 @@
                 <w:lang w:eastAsia="en-AU"/>
               </w:rPr>
             </w:pPr>
-            <w:proofErr w:type="gramStart"/>
             <w:r>
               <w:rPr>
                 <w:rFonts w:ascii="Montserrat" w:eastAsia="Times New Roman" w:hAnsi="Montserrat" w:cs="Calibri"/>
@@ -2864,7 +2499,50 @@
               </w:rPr>
               <w:t xml:space="preserve">{{ </w:t>
             </w:r>
-            <w:proofErr w:type="spellStart"/>
+            <w:r>
+              <w:rPr>
+                <w:rFonts w:ascii="Montserrat" w:eastAsia="Times New Roman" w:hAnsi="Montserrat" w:cs="Calibri"/>
+                <w:color w:val="000000"/>
+                <w:lang w:eastAsia="en-AU"/>
+              </w:rPr>
+              <w:t>migration_enquiry_purpose.true_values</w:t>
+            </w:r>
+            <w:r>
+              <w:rPr>
+                <w:rFonts w:ascii="Montserrat" w:eastAsia="Times New Roman" w:hAnsi="Montserrat" w:cs="Calibri"/>
+                <w:color w:val="000000"/>
+                <w:lang w:eastAsia="en-AU"/>
+              </w:rPr>
+              <w:t>() }}</w:t>
+            </w:r>
+          </w:p>
+          <w:p>
+            <w:pPr>
+              <w:spacing w:after="0" w:line="240" w:lineRule="auto"/>
+              <w:rPr>
+                <w:rFonts w:ascii="Montserrat" w:eastAsia="Times New Roman" w:hAnsi="Montserrat" w:cs="Calibri"/>
+                <w:color w:val="000000"/>
+                <w:lang w:eastAsia="en-AU"/>
+              </w:rPr>
+            </w:pPr>
+          </w:p>
+          <w:p>
+            <w:pPr>
+              <w:spacing w:after="0" w:line="240" w:lineRule="auto"/>
+              <w:rPr>
+                <w:rFonts w:ascii="Montserrat" w:eastAsia="Times New Roman" w:hAnsi="Montserrat" w:cs="Calibri"/>
+                <w:color w:val="000000"/>
+                <w:lang w:eastAsia="en-AU"/>
+              </w:rPr>
+            </w:pPr>
+            <w:r>
+              <w:rPr>
+                <w:rFonts w:ascii="Montserrat" w:eastAsia="Times New Roman" w:hAnsi="Montserrat" w:cs="Calibri"/>
+                <w:color w:val="000000"/>
+                <w:lang w:eastAsia="en-AU"/>
+              </w:rPr>
+              <w:t xml:space="preserve">{%p if </w:t>
+            </w:r>
             <w:r>
               <w:rPr>
                 <w:rFonts w:ascii="Montserrat" w:eastAsia="Times New Roman" w:hAnsi="Montserrat" w:cs="Calibri"/>
@@ -2873,61 +2551,6 @@
               </w:rPr>
               <w:t>migration</w:t>
             </w:r>
-            <w:proofErr w:type="gramEnd"/>
-            <w:r>
-              <w:rPr>
-                <w:rFonts w:ascii="Montserrat" w:eastAsia="Times New Roman" w:hAnsi="Montserrat" w:cs="Calibri"/>
-                <w:color w:val="000000"/>
-                <w:lang w:eastAsia="en-AU"/>
-              </w:rPr>
-              <w:t>_enquiry_purpose.true_values</w:t>
-            </w:r>
-            <w:proofErr w:type="spellEnd"/>
-            <w:r>
-              <w:rPr>
-                <w:rFonts w:ascii="Montserrat" w:eastAsia="Times New Roman" w:hAnsi="Montserrat" w:cs="Calibri"/>
-                <w:color w:val="000000"/>
-                <w:lang w:eastAsia="en-AU"/>
-              </w:rPr>
-              <w:t>() }}</w:t>
-            </w:r>
-          </w:p>
-          <w:p>
-            <w:pPr>
-              <w:spacing w:after="0" w:line="240" w:lineRule="auto"/>
-              <w:rPr>
-                <w:rFonts w:ascii="Montserrat" w:eastAsia="Times New Roman" w:hAnsi="Montserrat" w:cs="Calibri"/>
-                <w:color w:val="000000"/>
-                <w:lang w:eastAsia="en-AU"/>
-              </w:rPr>
-            </w:pPr>
-          </w:p>
-          <w:p>
-            <w:pPr>
-              <w:spacing w:after="0" w:line="240" w:lineRule="auto"/>
-              <w:rPr>
-                <w:rFonts w:ascii="Montserrat" w:eastAsia="Times New Roman" w:hAnsi="Montserrat" w:cs="Calibri"/>
-                <w:color w:val="000000"/>
-                <w:lang w:eastAsia="en-AU"/>
-              </w:rPr>
-            </w:pPr>
-            <w:r>
-              <w:rPr>
-                <w:rFonts w:ascii="Montserrat" w:eastAsia="Times New Roman" w:hAnsi="Montserrat" w:cs="Calibri"/>
-                <w:color w:val="000000"/>
-                <w:lang w:eastAsia="en-AU"/>
-              </w:rPr>
-              <w:t xml:space="preserve">{%p if </w:t>
-            </w:r>
-            <w:proofErr w:type="spellStart"/>
-            <w:r>
-              <w:rPr>
-                <w:rFonts w:ascii="Montserrat" w:eastAsia="Times New Roman" w:hAnsi="Montserrat" w:cs="Calibri"/>
-                <w:color w:val="000000"/>
-                <w:lang w:eastAsia="en-AU"/>
-              </w:rPr>
-              <w:t>migration</w:t>
-            </w:r>
             <w:r>
               <w:rPr>
                 <w:rFonts w:ascii="Montserrat" w:eastAsia="Times New Roman" w:hAnsi="Montserrat" w:cs="Calibri"/>
@@ -2942,16 +2565,7 @@
                 <w:color w:val="000000"/>
                 <w:lang w:eastAsia="en-AU"/>
               </w:rPr>
-              <w:t>enquiry_purpose</w:t>
-            </w:r>
-            <w:proofErr w:type="spellEnd"/>
-            <w:r>
-              <w:rPr>
-                <w:rFonts w:ascii="Montserrat" w:eastAsia="Times New Roman" w:hAnsi="Montserrat" w:cs="Calibri"/>
-                <w:color w:val="000000"/>
-                <w:lang w:eastAsia="en-AU"/>
-              </w:rPr>
-              <w:t>==’Other’%}</w:t>
+              <w:t>enquiry_purpose==’Other’%}</w:t>
             </w:r>
           </w:p>
           <w:p>
@@ -2971,7 +2585,6 @@
               </w:rPr>
               <w:t xml:space="preserve">Details: </w:t>
             </w:r>
-            <w:proofErr w:type="gramStart"/>
             <w:r>
               <w:rPr>
                 <w:rFonts w:ascii="Montserrat" w:eastAsia="Times New Roman" w:hAnsi="Montserrat" w:cs="Calibri"/>
@@ -2980,25 +2593,14 @@
               </w:rPr>
               <w:t xml:space="preserve">{{ </w:t>
             </w:r>
-            <w:proofErr w:type="spellStart"/>
-            <w:r>
-              <w:rPr>
-                <w:rFonts w:ascii="Montserrat" w:eastAsia="Times New Roman" w:hAnsi="Montserrat" w:cs="Calibri"/>
-                <w:color w:val="000000"/>
-                <w:lang w:eastAsia="en-AU"/>
-              </w:rPr>
-              <w:t>migration</w:t>
-            </w:r>
-            <w:proofErr w:type="gramEnd"/>
-            <w:r>
-              <w:rPr>
-                <w:rFonts w:ascii="Montserrat" w:eastAsia="Times New Roman" w:hAnsi="Montserrat" w:cs="Calibri"/>
-                <w:color w:val="000000"/>
-                <w:lang w:eastAsia="en-AU"/>
-              </w:rPr>
-              <w:t>_other_purpose</w:t>
-            </w:r>
-            <w:proofErr w:type="spellEnd"/>
+            <w:r>
+              <w:rPr>
+                <w:rFonts w:ascii="Montserrat" w:eastAsia="Times New Roman" w:hAnsi="Montserrat" w:cs="Calibri"/>
+                <w:color w:val="000000"/>
+                <w:lang w:eastAsia="en-AU"/>
+              </w:rPr>
+              <w:t>migration_other_purpose</w:t>
+            </w:r>
             <w:r>
               <w:rPr>
                 <w:rFonts w:ascii="Montserrat" w:eastAsia="Times New Roman" w:hAnsi="Montserrat" w:cs="Calibri"/>
@@ -3085,41 +2687,13 @@
                 <w:lang w:eastAsia="en-AU"/>
               </w:rPr>
             </w:pPr>
-            <w:proofErr w:type="gramStart"/>
-            <w:r>
-              <w:rPr>
-                <w:rFonts w:ascii="Montserrat" w:eastAsia="Times New Roman" w:hAnsi="Montserrat" w:cs="Calibri"/>
-                <w:color w:val="000000"/>
-                <w:lang w:eastAsia="en-AU"/>
-              </w:rPr>
-              <w:t xml:space="preserve">{{ </w:t>
-            </w:r>
-            <w:proofErr w:type="spellStart"/>
-            <w:r>
-              <w:rPr>
-                <w:rFonts w:ascii="Montserrat" w:eastAsia="Times New Roman" w:hAnsi="Montserrat" w:cs="Calibri"/>
-                <w:color w:val="000000"/>
-                <w:lang w:eastAsia="en-AU"/>
-              </w:rPr>
-              <w:t>MSM</w:t>
-            </w:r>
-            <w:proofErr w:type="gramEnd"/>
-            <w:r>
-              <w:rPr>
-                <w:rFonts w:ascii="Montserrat" w:eastAsia="Times New Roman" w:hAnsi="Montserrat" w:cs="Calibri"/>
-                <w:color w:val="000000"/>
-                <w:lang w:eastAsia="en-AU"/>
-              </w:rPr>
-              <w:t>_fee_earner</w:t>
-            </w:r>
-            <w:proofErr w:type="spellEnd"/>
-            <w:r>
-              <w:rPr>
-                <w:rFonts w:ascii="Montserrat" w:eastAsia="Times New Roman" w:hAnsi="Montserrat" w:cs="Calibri"/>
-                <w:color w:val="000000"/>
-                <w:lang w:eastAsia="en-AU"/>
-              </w:rPr>
-              <w:t xml:space="preserve"> }}</w:t>
+            <w:r>
+              <w:rPr>
+                <w:rFonts w:ascii="Montserrat" w:eastAsia="Times New Roman" w:hAnsi="Montserrat" w:cs="Calibri"/>
+                <w:color w:val="000000"/>
+                <w:lang w:eastAsia="en-AU"/>
+              </w:rPr>
+              <w:t>{{ MSM_fee_earner }}</w:t>
             </w:r>
           </w:p>
         </w:tc>
@@ -3173,41 +2747,13 @@
                 <w:lang w:eastAsia="en-AU"/>
               </w:rPr>
             </w:pPr>
-            <w:proofErr w:type="gramStart"/>
-            <w:r>
-              <w:rPr>
-                <w:rFonts w:ascii="Montserrat" w:eastAsia="Times New Roman" w:hAnsi="Montserrat" w:cs="Calibri"/>
-                <w:color w:val="000000"/>
-                <w:lang w:eastAsia="en-AU"/>
-              </w:rPr>
-              <w:t xml:space="preserve">{{ </w:t>
-            </w:r>
-            <w:proofErr w:type="spellStart"/>
-            <w:r>
-              <w:rPr>
-                <w:rFonts w:ascii="Montserrat" w:eastAsia="Times New Roman" w:hAnsi="Montserrat" w:cs="Calibri"/>
-                <w:color w:val="000000"/>
-                <w:lang w:eastAsia="en-AU"/>
-              </w:rPr>
-              <w:t>appointment</w:t>
-            </w:r>
-            <w:proofErr w:type="gramEnd"/>
-            <w:r>
-              <w:rPr>
-                <w:rFonts w:ascii="Montserrat" w:eastAsia="Times New Roman" w:hAnsi="Montserrat" w:cs="Calibri"/>
-                <w:color w:val="000000"/>
-                <w:lang w:eastAsia="en-AU"/>
-              </w:rPr>
-              <w:t>_type</w:t>
-            </w:r>
-            <w:proofErr w:type="spellEnd"/>
-            <w:r>
-              <w:rPr>
-                <w:rFonts w:ascii="Montserrat" w:eastAsia="Times New Roman" w:hAnsi="Montserrat" w:cs="Calibri"/>
-                <w:color w:val="000000"/>
-                <w:lang w:eastAsia="en-AU"/>
-              </w:rPr>
-              <w:t xml:space="preserve"> }}</w:t>
+            <w:r>
+              <w:rPr>
+                <w:rFonts w:ascii="Montserrat" w:eastAsia="Times New Roman" w:hAnsi="Montserrat" w:cs="Calibri"/>
+                <w:color w:val="000000"/>
+                <w:lang w:eastAsia="en-AU"/>
+              </w:rPr>
+              <w:t>{{ appointment_type }}</w:t>
             </w:r>
           </w:p>
         </w:tc>
@@ -3542,34 +3088,7 @@
                 <w:color w:val="000000"/>
                 <w:lang w:eastAsia="en-AU"/>
               </w:rPr>
-              <w:t xml:space="preserve">{%p if </w:t>
-            </w:r>
-            <w:proofErr w:type="spellStart"/>
-            <w:r>
-              <w:rPr>
-                <w:rFonts w:ascii="Montserrat" w:eastAsia="Times New Roman" w:hAnsi="Montserrat" w:cs="Calibri"/>
-                <w:color w:val="000000"/>
-                <w:lang w:eastAsia="en-AU"/>
-              </w:rPr>
-              <w:t>ESLquestion</w:t>
-            </w:r>
-            <w:proofErr w:type="spellEnd"/>
-            <w:r>
-              <w:rPr>
-                <w:rFonts w:ascii="Montserrat" w:eastAsia="Times New Roman" w:hAnsi="Montserrat" w:cs="Calibri"/>
-                <w:color w:val="000000"/>
-                <w:lang w:eastAsia="en-AU"/>
-              </w:rPr>
-              <w:t xml:space="preserve">== ’Yes’ and </w:t>
-            </w:r>
-            <w:proofErr w:type="spellStart"/>
-            <w:r>
-              <w:rPr>
-                <w:rFonts w:ascii="Montserrat" w:eastAsia="Times New Roman" w:hAnsi="Montserrat" w:cs="Calibri"/>
-                <w:color w:val="000000"/>
-                <w:lang w:eastAsia="en-AU"/>
-              </w:rPr>
-              <w:t>i</w:t>
+              <w:t>{%p if ESLquestion== ’Yes’ and i</w:t>
             </w:r>
             <w:r>
               <w:rPr>
@@ -3579,7 +3098,6 @@
               </w:rPr>
               <w:t>s_interpreter_needed</w:t>
             </w:r>
-            <w:proofErr w:type="spellEnd"/>
             <w:r>
               <w:rPr>
                 <w:rFonts w:ascii="Montserrat" w:eastAsia="Times New Roman" w:hAnsi="Montserrat" w:cs="Calibri"/>
@@ -3612,9 +3130,85 @@
                 <w:color w:val="000000"/>
                 <w:lang w:eastAsia="en-AU"/>
               </w:rPr>
-              <w:t xml:space="preserve">Yes, an interpreter is required for </w:t>
-            </w:r>
-            <w:proofErr w:type="gramStart"/>
+              <w:t xml:space="preserve">Yes, an interpreter is required for {{ </w:t>
+            </w:r>
+            <w:r>
+              <w:rPr>
+                <w:rFonts w:ascii="Montserrat" w:eastAsia="Times New Roman" w:hAnsi="Montserrat" w:cs="Calibri"/>
+                <w:color w:val="000000"/>
+                <w:lang w:eastAsia="en-AU"/>
+              </w:rPr>
+              <w:t>ESL_language_spoken</w:t>
+            </w:r>
+            <w:r>
+              <w:rPr>
+                <w:rFonts w:ascii="Montserrat" w:eastAsia="Times New Roman" w:hAnsi="Montserrat" w:cs="Calibri"/>
+                <w:color w:val="000000"/>
+                <w:lang w:eastAsia="en-AU"/>
+              </w:rPr>
+              <w:t xml:space="preserve"> }} </w:t>
+            </w:r>
+          </w:p>
+          <w:p>
+            <w:pPr>
+              <w:spacing w:after="0" w:line="240" w:lineRule="auto"/>
+              <w:rPr>
+                <w:rFonts w:ascii="Montserrat" w:eastAsia="Times New Roman" w:hAnsi="Montserrat" w:cs="Calibri"/>
+                <w:color w:val="000000"/>
+                <w:lang w:eastAsia="en-AU"/>
+              </w:rPr>
+            </w:pPr>
+            <w:r>
+              <w:rPr>
+                <w:rFonts w:ascii="Montserrat" w:eastAsia="Times New Roman" w:hAnsi="Montserrat" w:cs="Calibri"/>
+                <w:color w:val="000000"/>
+                <w:lang w:eastAsia="en-AU"/>
+              </w:rPr>
+              <w:lastRenderedPageBreak/>
+              <w:t xml:space="preserve">{%p elif ESLquestion==’Yes’ and </w:t>
+            </w:r>
+            <w:r>
+              <w:rPr>
+                <w:rFonts w:ascii="Montserrat" w:eastAsia="Times New Roman" w:hAnsi="Montserrat" w:cs="Calibri"/>
+                <w:color w:val="000000"/>
+                <w:lang w:eastAsia="en-AU"/>
+              </w:rPr>
+              <w:t>is_interpreter_needed</w:t>
+            </w:r>
+            <w:r>
+              <w:rPr>
+                <w:rFonts w:ascii="Montserrat" w:eastAsia="Times New Roman" w:hAnsi="Montserrat" w:cs="Calibri"/>
+                <w:color w:val="000000"/>
+                <w:lang w:eastAsia="en-AU"/>
+              </w:rPr>
+              <w:t xml:space="preserve">== ‘No’ %} </w:t>
+            </w:r>
+          </w:p>
+          <w:p>
+            <w:pPr>
+              <w:spacing w:after="0" w:line="240" w:lineRule="auto"/>
+              <w:rPr>
+                <w:rFonts w:ascii="Montserrat" w:eastAsia="Times New Roman" w:hAnsi="Montserrat" w:cs="Calibri"/>
+                <w:color w:val="000000"/>
+                <w:lang w:eastAsia="en-AU"/>
+              </w:rPr>
+            </w:pPr>
+            <w:r>
+              <w:rPr>
+                <w:rFonts w:ascii="Montserrat" w:eastAsia="Times New Roman" w:hAnsi="Montserrat" w:cs="Calibri"/>
+                <w:color w:val="000000"/>
+                <w:lang w:eastAsia="en-AU"/>
+              </w:rPr>
+              <w:t>Main applicant speaks</w:t>
+            </w:r>
+            <w:r>
+              <w:rPr>
+                <w:rFonts w:ascii="Montserrat" w:eastAsia="Times New Roman" w:hAnsi="Montserrat" w:cs="Calibri"/>
+                <w:color w:val="000000"/>
+                <w:lang w:eastAsia="en-AU"/>
+              </w:rPr>
+              <w:t xml:space="preserve"> </w:t>
+            </w:r>
             <w:r>
               <w:rPr>
                 <w:rFonts w:ascii="Montserrat" w:eastAsia="Times New Roman" w:hAnsi="Montserrat" w:cs="Calibri"/>
@@ -3623,160 +3217,14 @@
               </w:rPr>
               <w:t xml:space="preserve">{{ </w:t>
             </w:r>
-            <w:proofErr w:type="spellStart"/>
-            <w:r>
-              <w:rPr>
-                <w:rFonts w:ascii="Montserrat" w:eastAsia="Times New Roman" w:hAnsi="Montserrat" w:cs="Calibri"/>
-                <w:color w:val="000000"/>
-                <w:lang w:eastAsia="en-AU"/>
-              </w:rPr>
-              <w:t>ESL</w:t>
-            </w:r>
-            <w:proofErr w:type="gramEnd"/>
-            <w:r>
-              <w:rPr>
-                <w:rFonts w:ascii="Montserrat" w:eastAsia="Times New Roman" w:hAnsi="Montserrat" w:cs="Calibri"/>
-                <w:color w:val="000000"/>
-                <w:lang w:eastAsia="en-AU"/>
-              </w:rPr>
-              <w:t>_language_spoken</w:t>
-            </w:r>
-            <w:proofErr w:type="spellEnd"/>
-            <w:r>
-              <w:rPr>
-                <w:rFonts w:ascii="Montserrat" w:eastAsia="Times New Roman" w:hAnsi="Montserrat" w:cs="Calibri"/>
-                <w:color w:val="000000"/>
-                <w:lang w:eastAsia="en-AU"/>
-              </w:rPr>
-              <w:t xml:space="preserve"> }} </w:t>
-            </w:r>
-          </w:p>
-          <w:p>
-            <w:pPr>
-              <w:spacing w:after="0" w:line="240" w:lineRule="auto"/>
-              <w:rPr>
-                <w:rFonts w:ascii="Montserrat" w:eastAsia="Times New Roman" w:hAnsi="Montserrat" w:cs="Calibri"/>
-                <w:color w:val="000000"/>
-                <w:lang w:eastAsia="en-AU"/>
-              </w:rPr>
-            </w:pPr>
-            <w:r>
-              <w:rPr>
-                <w:rFonts w:ascii="Montserrat" w:eastAsia="Times New Roman" w:hAnsi="Montserrat" w:cs="Calibri"/>
-                <w:color w:val="000000"/>
-                <w:lang w:eastAsia="en-AU"/>
-              </w:rPr>
-              <w:lastRenderedPageBreak/>
-              <w:t xml:space="preserve">{%p </w:t>
-            </w:r>
-            <w:proofErr w:type="spellStart"/>
-            <w:r>
-              <w:rPr>
-                <w:rFonts w:ascii="Montserrat" w:eastAsia="Times New Roman" w:hAnsi="Montserrat" w:cs="Calibri"/>
-                <w:color w:val="000000"/>
-                <w:lang w:eastAsia="en-AU"/>
-              </w:rPr>
-              <w:t>elif</w:t>
-            </w:r>
-            <w:proofErr w:type="spellEnd"/>
-            <w:r>
-              <w:rPr>
-                <w:rFonts w:ascii="Montserrat" w:eastAsia="Times New Roman" w:hAnsi="Montserrat" w:cs="Calibri"/>
-                <w:color w:val="000000"/>
-                <w:lang w:eastAsia="en-AU"/>
-              </w:rPr>
-              <w:t xml:space="preserve"> </w:t>
-            </w:r>
-            <w:proofErr w:type="spellStart"/>
-            <w:r>
-              <w:rPr>
-                <w:rFonts w:ascii="Montserrat" w:eastAsia="Times New Roman" w:hAnsi="Montserrat" w:cs="Calibri"/>
-                <w:color w:val="000000"/>
-                <w:lang w:eastAsia="en-AU"/>
-              </w:rPr>
-              <w:t>ESLquestion</w:t>
-            </w:r>
-            <w:proofErr w:type="spellEnd"/>
-            <w:r>
-              <w:rPr>
-                <w:rFonts w:ascii="Montserrat" w:eastAsia="Times New Roman" w:hAnsi="Montserrat" w:cs="Calibri"/>
-                <w:color w:val="000000"/>
-                <w:lang w:eastAsia="en-AU"/>
-              </w:rPr>
-              <w:t xml:space="preserve">==’Yes’ and </w:t>
-            </w:r>
-            <w:proofErr w:type="spellStart"/>
-            <w:r>
-              <w:rPr>
-                <w:rFonts w:ascii="Montserrat" w:eastAsia="Times New Roman" w:hAnsi="Montserrat" w:cs="Calibri"/>
-                <w:color w:val="000000"/>
-                <w:lang w:eastAsia="en-AU"/>
-              </w:rPr>
-              <w:t>is_interpreter_needed</w:t>
-            </w:r>
-            <w:proofErr w:type="spellEnd"/>
-            <w:r>
-              <w:rPr>
-                <w:rFonts w:ascii="Montserrat" w:eastAsia="Times New Roman" w:hAnsi="Montserrat" w:cs="Calibri"/>
-                <w:color w:val="000000"/>
-                <w:lang w:eastAsia="en-AU"/>
-              </w:rPr>
-              <w:t xml:space="preserve">== ‘No’ %} </w:t>
-            </w:r>
-          </w:p>
-          <w:p>
-            <w:pPr>
-              <w:spacing w:after="0" w:line="240" w:lineRule="auto"/>
-              <w:rPr>
-                <w:rFonts w:ascii="Montserrat" w:eastAsia="Times New Roman" w:hAnsi="Montserrat" w:cs="Calibri"/>
-                <w:color w:val="000000"/>
-                <w:lang w:eastAsia="en-AU"/>
-              </w:rPr>
-            </w:pPr>
-            <w:r>
-              <w:rPr>
-                <w:rFonts w:ascii="Montserrat" w:eastAsia="Times New Roman" w:hAnsi="Montserrat" w:cs="Calibri"/>
-                <w:color w:val="000000"/>
-                <w:lang w:eastAsia="en-AU"/>
-              </w:rPr>
-              <w:t>Main applicant speaks</w:t>
-            </w:r>
-            <w:r>
-              <w:rPr>
-                <w:rFonts w:ascii="Montserrat" w:eastAsia="Times New Roman" w:hAnsi="Montserrat" w:cs="Calibri"/>
-                <w:color w:val="000000"/>
-                <w:lang w:eastAsia="en-AU"/>
-              </w:rPr>
-              <w:t xml:space="preserve"> </w:t>
-            </w:r>
-            <w:proofErr w:type="gramStart"/>
-            <w:r>
-              <w:rPr>
-                <w:rFonts w:ascii="Montserrat" w:eastAsia="Times New Roman" w:hAnsi="Montserrat" w:cs="Calibri"/>
-                <w:color w:val="000000"/>
-                <w:lang w:eastAsia="en-AU"/>
-              </w:rPr>
-              <w:t xml:space="preserve">{{ </w:t>
-            </w:r>
-            <w:proofErr w:type="spellStart"/>
-            <w:r>
-              <w:rPr>
-                <w:rFonts w:ascii="Montserrat" w:eastAsia="Times New Roman" w:hAnsi="Montserrat" w:cs="Calibri"/>
-                <w:color w:val="000000"/>
-                <w:lang w:eastAsia="en-AU"/>
-              </w:rPr>
-              <w:t>ESL</w:t>
-            </w:r>
-            <w:proofErr w:type="gramEnd"/>
-            <w:r>
-              <w:rPr>
-                <w:rFonts w:ascii="Montserrat" w:eastAsia="Times New Roman" w:hAnsi="Montserrat" w:cs="Calibri"/>
-                <w:color w:val="000000"/>
-                <w:lang w:eastAsia="en-AU"/>
-              </w:rPr>
-              <w:t>_language_spoken</w:t>
-            </w:r>
-            <w:proofErr w:type="spellEnd"/>
+            <w:r>
+              <w:rPr>
+                <w:rFonts w:ascii="Montserrat" w:eastAsia="Times New Roman" w:hAnsi="Montserrat" w:cs="Calibri"/>
+                <w:color w:val="000000"/>
+                <w:lang w:eastAsia="en-AU"/>
+              </w:rPr>
+              <w:t>ESL_language_spoken</w:t>
+            </w:r>
             <w:r>
               <w:rPr>
                 <w:rFonts w:ascii="Montserrat" w:eastAsia="Times New Roman" w:hAnsi="Montserrat" w:cs="Calibri"/>
@@ -3950,7 +3398,6 @@
               </w:rPr>
               <w:t xml:space="preserve">{%p if </w:t>
             </w:r>
-            <w:proofErr w:type="spellStart"/>
             <w:r>
               <w:rPr>
                 <w:rFonts w:ascii="Montserrat" w:eastAsia="Times New Roman" w:hAnsi="Montserrat" w:cs="Calibri"/>
@@ -3959,7 +3406,6 @@
               </w:rPr>
               <w:t>is_user_main_applicant</w:t>
             </w:r>
-            <w:proofErr w:type="spellEnd"/>
             <w:r>
               <w:rPr>
                 <w:rFonts w:ascii="Montserrat" w:eastAsia="Times New Roman" w:hAnsi="Montserrat" w:cs="Calibri"/>
@@ -4094,7 +3540,6 @@
                 <w:lang w:eastAsia="en-AU"/>
               </w:rPr>
             </w:pPr>
-            <w:proofErr w:type="gramStart"/>
             <w:r>
               <w:rPr>
                 <w:rFonts w:ascii="Montserrat" w:eastAsia="Times New Roman" w:hAnsi="Montserrat" w:cs="Calibri"/>
@@ -4103,25 +3548,14 @@
               </w:rPr>
               <w:t xml:space="preserve">{{ </w:t>
             </w:r>
-            <w:proofErr w:type="spellStart"/>
-            <w:r>
-              <w:rPr>
-                <w:rFonts w:ascii="Montserrat" w:eastAsia="Times New Roman" w:hAnsi="Montserrat" w:cs="Calibri"/>
-                <w:color w:val="000000"/>
-                <w:lang w:eastAsia="en-AU"/>
-              </w:rPr>
-              <w:t>user</w:t>
-            </w:r>
-            <w:proofErr w:type="gramEnd"/>
-            <w:r>
-              <w:rPr>
-                <w:rFonts w:ascii="Montserrat" w:eastAsia="Times New Roman" w:hAnsi="Montserrat" w:cs="Calibri"/>
-                <w:color w:val="000000"/>
-                <w:lang w:eastAsia="en-AU"/>
-              </w:rPr>
-              <w:t>_relationship_with_main_app</w:t>
-            </w:r>
-            <w:proofErr w:type="spellEnd"/>
+            <w:r>
+              <w:rPr>
+                <w:rFonts w:ascii="Montserrat" w:eastAsia="Times New Roman" w:hAnsi="Montserrat" w:cs="Calibri"/>
+                <w:color w:val="000000"/>
+                <w:lang w:eastAsia="en-AU"/>
+              </w:rPr>
+              <w:t>user_relationship_with_main_app</w:t>
+            </w:r>
             <w:r>
               <w:rPr>
                 <w:rFonts w:ascii="Montserrat" w:eastAsia="Times New Roman" w:hAnsi="Montserrat" w:cs="Calibri"/>
@@ -4192,7 +3626,6 @@
                 <w:lang w:eastAsia="en-AU"/>
               </w:rPr>
             </w:pPr>
-            <w:proofErr w:type="gramStart"/>
             <w:r>
               <w:rPr>
                 <w:rFonts w:ascii="Montserrat" w:eastAsia="Times New Roman" w:hAnsi="Montserrat" w:cs="Calibri"/>
@@ -4201,25 +3634,14 @@
               </w:rPr>
               <w:t xml:space="preserve">{{ </w:t>
             </w:r>
-            <w:proofErr w:type="spellStart"/>
-            <w:r>
-              <w:rPr>
-                <w:rFonts w:ascii="Montserrat" w:eastAsia="Times New Roman" w:hAnsi="Montserrat" w:cs="Calibri"/>
-                <w:color w:val="000000"/>
-                <w:lang w:eastAsia="en-AU"/>
-              </w:rPr>
-              <w:t>migration</w:t>
-            </w:r>
-            <w:proofErr w:type="gramEnd"/>
-            <w:r>
-              <w:rPr>
-                <w:rFonts w:ascii="Montserrat" w:eastAsia="Times New Roman" w:hAnsi="Montserrat" w:cs="Calibri"/>
-                <w:color w:val="000000"/>
-                <w:lang w:eastAsia="en-AU"/>
-              </w:rPr>
-              <w:t>_user_first_name</w:t>
-            </w:r>
-            <w:proofErr w:type="spellEnd"/>
+            <w:r>
+              <w:rPr>
+                <w:rFonts w:ascii="Montserrat" w:eastAsia="Times New Roman" w:hAnsi="Montserrat" w:cs="Calibri"/>
+                <w:color w:val="000000"/>
+                <w:lang w:eastAsia="en-AU"/>
+              </w:rPr>
+              <w:t>migration_user_first_name</w:t>
+            </w:r>
             <w:r>
               <w:rPr>
                 <w:rFonts w:ascii="Montserrat" w:eastAsia="Times New Roman" w:hAnsi="Montserrat" w:cs="Calibri"/>
@@ -4242,18 +3664,8 @@
                 <w:color w:val="000000"/>
                 <w:lang w:eastAsia="en-AU"/>
               </w:rPr>
-              <w:t xml:space="preserve"> </w:t>
-            </w:r>
-            <w:proofErr w:type="spellStart"/>
-            <w:r>
-              <w:rPr>
-                <w:rFonts w:ascii="Montserrat" w:eastAsia="Times New Roman" w:hAnsi="Montserrat" w:cs="Calibri"/>
-                <w:color w:val="000000"/>
-                <w:lang w:eastAsia="en-AU"/>
-              </w:rPr>
-              <w:t>migration_user_last_name</w:t>
-            </w:r>
-            <w:proofErr w:type="spellEnd"/>
+              <w:t xml:space="preserve"> migration_user_last_name</w:t>
+            </w:r>
             <w:r>
               <w:rPr>
                 <w:rFonts w:ascii="Montserrat" w:eastAsia="Times New Roman" w:hAnsi="Montserrat" w:cs="Calibri"/>
@@ -4324,7 +3736,6 @@
                 <w:lang w:eastAsia="en-AU"/>
               </w:rPr>
             </w:pPr>
-            <w:proofErr w:type="gramStart"/>
             <w:r>
               <w:rPr>
                 <w:rFonts w:ascii="Montserrat" w:eastAsia="Times New Roman" w:hAnsi="Montserrat" w:cs="Calibri"/>
@@ -4333,25 +3744,14 @@
               </w:rPr>
               <w:t xml:space="preserve">{{ </w:t>
             </w:r>
-            <w:proofErr w:type="spellStart"/>
-            <w:r>
-              <w:rPr>
-                <w:rFonts w:ascii="Montserrat" w:eastAsia="Times New Roman" w:hAnsi="Montserrat" w:cs="Calibri"/>
-                <w:color w:val="000000"/>
-                <w:lang w:eastAsia="en-AU"/>
-              </w:rPr>
-              <w:t>migration</w:t>
-            </w:r>
-            <w:proofErr w:type="gramEnd"/>
-            <w:r>
-              <w:rPr>
-                <w:rFonts w:ascii="Montserrat" w:eastAsia="Times New Roman" w:hAnsi="Montserrat" w:cs="Calibri"/>
-                <w:color w:val="000000"/>
-                <w:lang w:eastAsia="en-AU"/>
-              </w:rPr>
-              <w:t>_user_DOB</w:t>
-            </w:r>
-            <w:proofErr w:type="spellEnd"/>
+            <w:r>
+              <w:rPr>
+                <w:rFonts w:ascii="Montserrat" w:eastAsia="Times New Roman" w:hAnsi="Montserrat" w:cs="Calibri"/>
+                <w:color w:val="000000"/>
+                <w:lang w:eastAsia="en-AU"/>
+              </w:rPr>
+              <w:t>migration_user_DOB</w:t>
+            </w:r>
             <w:r>
               <w:rPr>
                 <w:rFonts w:ascii="Montserrat" w:eastAsia="Times New Roman" w:hAnsi="Montserrat" w:cs="Calibri"/>
@@ -4422,7 +3822,6 @@
                 <w:lang w:eastAsia="en-AU"/>
               </w:rPr>
             </w:pPr>
-            <w:proofErr w:type="gramStart"/>
             <w:r>
               <w:rPr>
                 <w:rFonts w:ascii="Montserrat" w:eastAsia="Times New Roman" w:hAnsi="Montserrat" w:cs="Calibri"/>
@@ -4431,25 +3830,14 @@
               </w:rPr>
               <w:t xml:space="preserve">{{ </w:t>
             </w:r>
-            <w:proofErr w:type="spellStart"/>
-            <w:r>
-              <w:rPr>
-                <w:rFonts w:ascii="Montserrat" w:eastAsia="Times New Roman" w:hAnsi="Montserrat" w:cs="Calibri"/>
-                <w:color w:val="000000"/>
-                <w:lang w:eastAsia="en-AU"/>
-              </w:rPr>
-              <w:t>migration</w:t>
-            </w:r>
-            <w:proofErr w:type="gramEnd"/>
-            <w:r>
-              <w:rPr>
-                <w:rFonts w:ascii="Montserrat" w:eastAsia="Times New Roman" w:hAnsi="Montserrat" w:cs="Calibri"/>
-                <w:color w:val="000000"/>
-                <w:lang w:eastAsia="en-AU"/>
-              </w:rPr>
-              <w:t>_user_email_address</w:t>
-            </w:r>
-            <w:proofErr w:type="spellEnd"/>
+            <w:r>
+              <w:rPr>
+                <w:rFonts w:ascii="Montserrat" w:eastAsia="Times New Roman" w:hAnsi="Montserrat" w:cs="Calibri"/>
+                <w:color w:val="000000"/>
+                <w:lang w:eastAsia="en-AU"/>
+              </w:rPr>
+              <w:t>migration_user_email_address</w:t>
+            </w:r>
             <w:r>
               <w:rPr>
                 <w:rFonts w:ascii="Montserrat" w:eastAsia="Times New Roman" w:hAnsi="Montserrat" w:cs="Calibri"/>
@@ -4520,7 +3908,6 @@
                 <w:lang w:eastAsia="en-AU"/>
               </w:rPr>
             </w:pPr>
-            <w:proofErr w:type="gramStart"/>
             <w:r>
               <w:rPr>
                 <w:rFonts w:ascii="Montserrat" w:eastAsia="Times New Roman" w:hAnsi="Montserrat" w:cs="Calibri"/>
@@ -4529,25 +3916,14 @@
               </w:rPr>
               <w:t xml:space="preserve">{{ </w:t>
             </w:r>
-            <w:proofErr w:type="spellStart"/>
-            <w:r>
-              <w:rPr>
-                <w:rFonts w:ascii="Montserrat" w:eastAsia="Times New Roman" w:hAnsi="Montserrat" w:cs="Calibri"/>
-                <w:color w:val="000000"/>
-                <w:lang w:eastAsia="en-AU"/>
-              </w:rPr>
-              <w:t>migration</w:t>
-            </w:r>
-            <w:proofErr w:type="gramEnd"/>
-            <w:r>
-              <w:rPr>
-                <w:rFonts w:ascii="Montserrat" w:eastAsia="Times New Roman" w:hAnsi="Montserrat" w:cs="Calibri"/>
-                <w:color w:val="000000"/>
-                <w:lang w:eastAsia="en-AU"/>
-              </w:rPr>
-              <w:t>_user_address</w:t>
-            </w:r>
-            <w:proofErr w:type="spellEnd"/>
+            <w:r>
+              <w:rPr>
+                <w:rFonts w:ascii="Montserrat" w:eastAsia="Times New Roman" w:hAnsi="Montserrat" w:cs="Calibri"/>
+                <w:color w:val="000000"/>
+                <w:lang w:eastAsia="en-AU"/>
+              </w:rPr>
+              <w:t>migration_user_address</w:t>
+            </w:r>
             <w:r>
               <w:rPr>
                 <w:rFonts w:ascii="Montserrat" w:eastAsia="Times New Roman" w:hAnsi="Montserrat" w:cs="Calibri"/>
@@ -4564,7 +3940,6 @@
               </w:rPr>
               <w:t xml:space="preserve">}} {{ </w:t>
             </w:r>
-            <w:proofErr w:type="spellStart"/>
             <w:r>
               <w:rPr>
                 <w:rFonts w:ascii="Montserrat" w:eastAsia="Times New Roman" w:hAnsi="Montserrat" w:cs="Calibri"/>
@@ -4573,7 +3948,6 @@
               </w:rPr>
               <w:t>migration_user_city</w:t>
             </w:r>
-            <w:proofErr w:type="spellEnd"/>
             <w:r>
               <w:rPr>
                 <w:rFonts w:ascii="Montserrat" w:eastAsia="Times New Roman" w:hAnsi="Montserrat" w:cs="Calibri"/>
@@ -4590,7 +3964,6 @@
               </w:rPr>
               <w:t xml:space="preserve">}} {{ </w:t>
             </w:r>
-            <w:proofErr w:type="spellStart"/>
             <w:r>
               <w:rPr>
                 <w:rFonts w:ascii="Montserrat" w:eastAsia="Times New Roman" w:hAnsi="Montserrat" w:cs="Calibri"/>
@@ -4607,7 +3980,6 @@
               </w:rPr>
               <w:t>e</w:t>
             </w:r>
-            <w:proofErr w:type="spellEnd"/>
             <w:r>
               <w:rPr>
                 <w:rFonts w:ascii="Montserrat" w:eastAsia="Times New Roman" w:hAnsi="Montserrat" w:cs="Calibri"/>
@@ -4624,7 +3996,6 @@
               </w:rPr>
               <w:t xml:space="preserve"> {{ </w:t>
             </w:r>
-            <w:proofErr w:type="spellStart"/>
             <w:r>
               <w:rPr>
                 <w:rFonts w:ascii="Montserrat" w:eastAsia="Times New Roman" w:hAnsi="Montserrat" w:cs="Calibri"/>
@@ -4633,7 +4004,6 @@
               </w:rPr>
               <w:t>migration_user_postcode</w:t>
             </w:r>
-            <w:proofErr w:type="spellEnd"/>
             <w:r>
               <w:rPr>
                 <w:rFonts w:ascii="Montserrat" w:eastAsia="Times New Roman" w:hAnsi="Montserrat" w:cs="Calibri"/>
@@ -4696,43 +4066,14 @@
                 <w:lang w:eastAsia="en-AU"/>
               </w:rPr>
             </w:pPr>
-            <w:proofErr w:type="gramStart"/>
-            <w:r>
-              <w:rPr>
-                <w:rFonts w:ascii="Montserrat" w:eastAsia="Times New Roman" w:hAnsi="Montserrat" w:cs="Calibri"/>
-                <w:color w:val="000000"/>
-                <w:lang w:eastAsia="en-AU"/>
-              </w:rPr>
-              <w:t xml:space="preserve">{{ </w:t>
-            </w:r>
-            <w:proofErr w:type="spellStart"/>
-            <w:r>
-              <w:rPr>
-                <w:rFonts w:ascii="Montserrat" w:eastAsia="Times New Roman" w:hAnsi="Montserrat" w:cs="Calibri"/>
-                <w:color w:val="000000"/>
-                <w:lang w:eastAsia="en-AU"/>
-              </w:rPr>
-              <w:t>country</w:t>
-            </w:r>
-            <w:proofErr w:type="gramEnd"/>
-            <w:r>
-              <w:rPr>
-                <w:rFonts w:ascii="Montserrat" w:eastAsia="Times New Roman" w:hAnsi="Montserrat" w:cs="Calibri"/>
-                <w:color w:val="000000"/>
-                <w:lang w:eastAsia="en-AU"/>
-              </w:rPr>
-              <w:t>_name</w:t>
-            </w:r>
-            <w:proofErr w:type="spellEnd"/>
-            <w:r>
-              <w:rPr>
-                <w:rFonts w:ascii="Montserrat" w:eastAsia="Times New Roman" w:hAnsi="Montserrat" w:cs="Calibri"/>
-                <w:color w:val="000000"/>
-                <w:lang w:eastAsia="en-AU"/>
-              </w:rPr>
-              <w:t>(</w:t>
-            </w:r>
-            <w:proofErr w:type="spellStart"/>
+            <w:r>
+              <w:rPr>
+                <w:rFonts w:ascii="Montserrat" w:eastAsia="Times New Roman" w:hAnsi="Montserrat" w:cs="Calibri"/>
+                <w:color w:val="000000"/>
+                <w:lang w:eastAsia="en-AU"/>
+              </w:rPr>
+              <w:t>{{ country_name(</w:t>
+            </w:r>
             <w:r>
               <w:rPr>
                 <w:rFonts w:ascii="Montserrat" w:eastAsia="Times New Roman" w:hAnsi="Montserrat" w:cs="Calibri"/>
@@ -4741,7 +4082,6 @@
               </w:rPr>
               <w:t>migration_user_country</w:t>
             </w:r>
-            <w:proofErr w:type="spellEnd"/>
             <w:r>
               <w:rPr>
                 <w:rFonts w:ascii="Montserrat" w:eastAsia="Times New Roman" w:hAnsi="Montserrat" w:cs="Calibri"/>
@@ -4812,7 +4152,6 @@
               </w:rPr>
               <w:t xml:space="preserve">{%p if </w:t>
             </w:r>
-            <w:proofErr w:type="spellStart"/>
             <w:r>
               <w:rPr>
                 <w:rFonts w:ascii="Montserrat" w:eastAsia="Times New Roman" w:hAnsi="Montserrat" w:cs="Calibri"/>
@@ -4821,16 +4160,90 @@
               </w:rPr>
               <w:t>migration_user_phone_international</w:t>
             </w:r>
-            <w:proofErr w:type="spellEnd"/>
-            <w:r>
-              <w:rPr>
-                <w:rFonts w:ascii="Montserrat" w:eastAsia="Times New Roman" w:hAnsi="Montserrat" w:cs="Calibri"/>
-                <w:color w:val="000000"/>
-                <w:lang w:eastAsia="en-AU"/>
-              </w:rPr>
-              <w:t xml:space="preserve">== ’Yes’ %} My best contact number is based in </w:t>
-            </w:r>
-            <w:proofErr w:type="gramStart"/>
+            <w:r>
+              <w:rPr>
+                <w:rFonts w:ascii="Montserrat" w:eastAsia="Times New Roman" w:hAnsi="Montserrat" w:cs="Calibri"/>
+                <w:color w:val="000000"/>
+                <w:lang w:eastAsia="en-AU"/>
+              </w:rPr>
+              <w:t xml:space="preserve">== ’Yes’ %} My best contact number is based in {{ </w:t>
+            </w:r>
+            <w:r>
+              <w:rPr>
+                <w:rFonts w:ascii="Montserrat" w:eastAsia="Times New Roman" w:hAnsi="Montserrat" w:cs="Calibri"/>
+                <w:color w:val="000000"/>
+                <w:lang w:eastAsia="en-AU"/>
+              </w:rPr>
+              <w:t>migration_user_phone_country</w:t>
+            </w:r>
+            <w:r>
+              <w:rPr>
+                <w:rFonts w:ascii="Montserrat" w:eastAsia="Times New Roman" w:hAnsi="Montserrat" w:cs="Calibri"/>
+                <w:color w:val="000000"/>
+                <w:lang w:eastAsia="en-AU"/>
+              </w:rPr>
+              <w:t xml:space="preserve"> </w:t>
+            </w:r>
+            <w:r>
+              <w:rPr>
+                <w:rFonts w:ascii="Montserrat" w:eastAsia="Times New Roman" w:hAnsi="Montserrat" w:cs="Calibri"/>
+                <w:color w:val="000000"/>
+                <w:lang w:eastAsia="en-AU"/>
+              </w:rPr>
+              <w:t xml:space="preserve">}} and the contact number is  {{ </w:t>
+            </w:r>
+            <w:r>
+              <w:rPr>
+                <w:rFonts w:ascii="Montserrat" w:eastAsia="Times New Roman" w:hAnsi="Montserrat" w:cs="Calibri"/>
+                <w:color w:val="000000"/>
+                <w:lang w:eastAsia="en-AU"/>
+              </w:rPr>
+              <w:t xml:space="preserve"> migration_user_phone_number</w:t>
+            </w:r>
+            <w:r>
+              <w:rPr>
+                <w:rFonts w:ascii="Montserrat" w:eastAsia="Times New Roman" w:hAnsi="Montserrat" w:cs="Calibri"/>
+                <w:color w:val="000000"/>
+                <w:lang w:eastAsia="en-AU"/>
+              </w:rPr>
+              <w:t xml:space="preserve"> </w:t>
+            </w:r>
+            <w:r>
+              <w:rPr>
+                <w:rFonts w:ascii="Montserrat" w:eastAsia="Times New Roman" w:hAnsi="Montserrat" w:cs="Calibri"/>
+                <w:color w:val="000000"/>
+                <w:lang w:eastAsia="en-AU"/>
+              </w:rPr>
+              <w:t>}}</w:t>
+            </w:r>
+          </w:p>
+          <w:p>
+            <w:pPr>
+              <w:spacing w:after="0" w:line="240" w:lineRule="auto"/>
+              <w:rPr>
+                <w:rFonts w:ascii="Montserrat" w:eastAsia="Times New Roman" w:hAnsi="Montserrat" w:cs="Calibri"/>
+                <w:color w:val="000000"/>
+                <w:lang w:eastAsia="en-AU"/>
+              </w:rPr>
+            </w:pPr>
+            <w:r>
+              <w:rPr>
+                <w:rFonts w:ascii="Montserrat" w:eastAsia="Times New Roman" w:hAnsi="Montserrat" w:cs="Calibri"/>
+                <w:color w:val="000000"/>
+                <w:lang w:eastAsia="en-AU"/>
+              </w:rPr>
+              <w:t>{%p else %}</w:t>
+            </w:r>
+          </w:p>
+          <w:p>
+            <w:pPr>
+              <w:spacing w:after="0" w:line="240" w:lineRule="auto"/>
+              <w:rPr>
+                <w:rFonts w:ascii="Montserrat" w:eastAsia="Times New Roman" w:hAnsi="Montserrat" w:cs="Calibri"/>
+                <w:color w:val="000000"/>
+                <w:lang w:eastAsia="en-AU"/>
+              </w:rPr>
+            </w:pPr>
             <w:r>
               <w:rPr>
                 <w:rFonts w:ascii="Montserrat" w:eastAsia="Times New Roman" w:hAnsi="Montserrat" w:cs="Calibri"/>
@@ -4839,131 +4252,14 @@
               </w:rPr>
               <w:t xml:space="preserve">{{ </w:t>
             </w:r>
-            <w:proofErr w:type="spellStart"/>
-            <w:r>
-              <w:rPr>
-                <w:rFonts w:ascii="Montserrat" w:eastAsia="Times New Roman" w:hAnsi="Montserrat" w:cs="Calibri"/>
-                <w:color w:val="000000"/>
-                <w:lang w:eastAsia="en-AU"/>
-              </w:rPr>
-              <w:t>migration</w:t>
-            </w:r>
-            <w:proofErr w:type="gramEnd"/>
-            <w:r>
-              <w:rPr>
-                <w:rFonts w:ascii="Montserrat" w:eastAsia="Times New Roman" w:hAnsi="Montserrat" w:cs="Calibri"/>
-                <w:color w:val="000000"/>
-                <w:lang w:eastAsia="en-AU"/>
-              </w:rPr>
-              <w:t>_user_phone_country</w:t>
-            </w:r>
-            <w:proofErr w:type="spellEnd"/>
-            <w:r>
-              <w:rPr>
-                <w:rFonts w:ascii="Montserrat" w:eastAsia="Times New Roman" w:hAnsi="Montserrat" w:cs="Calibri"/>
-                <w:color w:val="000000"/>
-                <w:lang w:eastAsia="en-AU"/>
-              </w:rPr>
-              <w:t xml:space="preserve"> </w:t>
-            </w:r>
-            <w:r>
-              <w:rPr>
-                <w:rFonts w:ascii="Montserrat" w:eastAsia="Times New Roman" w:hAnsi="Montserrat" w:cs="Calibri"/>
-                <w:color w:val="000000"/>
-                <w:lang w:eastAsia="en-AU"/>
-              </w:rPr>
-              <w:t xml:space="preserve">}} and the contact number is  {{ </w:t>
-            </w:r>
-            <w:r>
-              <w:rPr>
-                <w:rFonts w:ascii="Montserrat" w:eastAsia="Times New Roman" w:hAnsi="Montserrat" w:cs="Calibri"/>
-                <w:color w:val="000000"/>
-                <w:lang w:eastAsia="en-AU"/>
-              </w:rPr>
-              <w:t xml:space="preserve"> </w:t>
-            </w:r>
-            <w:proofErr w:type="spellStart"/>
-            <w:r>
-              <w:rPr>
-                <w:rFonts w:ascii="Montserrat" w:eastAsia="Times New Roman" w:hAnsi="Montserrat" w:cs="Calibri"/>
-                <w:color w:val="000000"/>
-                <w:lang w:eastAsia="en-AU"/>
-              </w:rPr>
-              <w:t>migration_user_phone_number</w:t>
-            </w:r>
-            <w:proofErr w:type="spellEnd"/>
-            <w:r>
-              <w:rPr>
-                <w:rFonts w:ascii="Montserrat" w:eastAsia="Times New Roman" w:hAnsi="Montserrat" w:cs="Calibri"/>
-                <w:color w:val="000000"/>
-                <w:lang w:eastAsia="en-AU"/>
-              </w:rPr>
-              <w:t xml:space="preserve"> </w:t>
-            </w:r>
-            <w:r>
-              <w:rPr>
-                <w:rFonts w:ascii="Montserrat" w:eastAsia="Times New Roman" w:hAnsi="Montserrat" w:cs="Calibri"/>
-                <w:color w:val="000000"/>
-                <w:lang w:eastAsia="en-AU"/>
-              </w:rPr>
-              <w:t>}}</w:t>
-            </w:r>
-          </w:p>
-          <w:p>
-            <w:pPr>
-              <w:spacing w:after="0" w:line="240" w:lineRule="auto"/>
-              <w:rPr>
-                <w:rFonts w:ascii="Montserrat" w:eastAsia="Times New Roman" w:hAnsi="Montserrat" w:cs="Calibri"/>
-                <w:color w:val="000000"/>
-                <w:lang w:eastAsia="en-AU"/>
-              </w:rPr>
-            </w:pPr>
-            <w:r>
-              <w:rPr>
-                <w:rFonts w:ascii="Montserrat" w:eastAsia="Times New Roman" w:hAnsi="Montserrat" w:cs="Calibri"/>
-                <w:color w:val="000000"/>
-                <w:lang w:eastAsia="en-AU"/>
-              </w:rPr>
-              <w:t>{%p else %}</w:t>
-            </w:r>
-          </w:p>
-          <w:p>
-            <w:pPr>
-              <w:spacing w:after="0" w:line="240" w:lineRule="auto"/>
-              <w:rPr>
-                <w:rFonts w:ascii="Montserrat" w:eastAsia="Times New Roman" w:hAnsi="Montserrat" w:cs="Calibri"/>
-                <w:color w:val="000000"/>
-                <w:lang w:eastAsia="en-AU"/>
-              </w:rPr>
-            </w:pPr>
-            <w:proofErr w:type="gramStart"/>
-            <w:r>
-              <w:rPr>
-                <w:rFonts w:ascii="Montserrat" w:eastAsia="Times New Roman" w:hAnsi="Montserrat" w:cs="Calibri"/>
-                <w:color w:val="000000"/>
-                <w:lang w:eastAsia="en-AU"/>
-              </w:rPr>
-              <w:t xml:space="preserve">{{ </w:t>
-            </w:r>
-            <w:r>
-              <w:rPr>
-                <w:rFonts w:ascii="Montserrat" w:eastAsia="Times New Roman" w:hAnsi="Montserrat" w:cs="Calibri"/>
-                <w:color w:val="000000"/>
-                <w:lang w:eastAsia="en-AU"/>
-              </w:rPr>
-              <w:t xml:space="preserve"> </w:t>
-            </w:r>
-            <w:proofErr w:type="spellStart"/>
-            <w:proofErr w:type="gramEnd"/>
-            <w:r>
-              <w:rPr>
-                <w:rFonts w:ascii="Montserrat" w:eastAsia="Times New Roman" w:hAnsi="Montserrat" w:cs="Calibri"/>
-                <w:color w:val="000000"/>
-                <w:lang w:eastAsia="en-AU"/>
-              </w:rPr>
-              <w:t>migration_user_phone_number</w:t>
-            </w:r>
-            <w:proofErr w:type="spellEnd"/>
+            <w:r>
+              <w:rPr>
+                <w:rFonts w:ascii="Montserrat" w:eastAsia="Times New Roman" w:hAnsi="Montserrat" w:cs="Calibri"/>
+                <w:color w:val="000000"/>
+                <w:lang w:eastAsia="en-AU"/>
+              </w:rPr>
+              <w:t xml:space="preserve"> migration_user_phone_number</w:t>
+            </w:r>
             <w:r>
               <w:rPr>
                 <w:rFonts w:ascii="Montserrat" w:eastAsia="Times New Roman" w:hAnsi="Montserrat" w:cs="Calibri"/>
@@ -5062,7 +4358,6 @@
                 <w:lang w:eastAsia="en-AU"/>
               </w:rPr>
             </w:pPr>
-            <w:proofErr w:type="gramStart"/>
             <w:r>
               <w:rPr>
                 <w:rFonts w:ascii="Montserrat" w:eastAsia="Times New Roman" w:hAnsi="Montserrat" w:cs="Calibri"/>
@@ -5071,32 +4366,13 @@
               </w:rPr>
               <w:t xml:space="preserve">{{ </w:t>
             </w:r>
-            <w:proofErr w:type="spellStart"/>
-            <w:r>
-              <w:rPr>
-                <w:rFonts w:ascii="Montserrat" w:eastAsia="Times New Roman" w:hAnsi="Montserrat" w:cs="Calibri"/>
-                <w:color w:val="000000"/>
-                <w:lang w:eastAsia="en-AU"/>
-              </w:rPr>
-              <w:t>migration</w:t>
-            </w:r>
-            <w:proofErr w:type="gramEnd"/>
-            <w:r>
-              <w:rPr>
-                <w:rFonts w:ascii="Montserrat" w:eastAsia="Times New Roman" w:hAnsi="Montserrat" w:cs="Calibri"/>
-                <w:color w:val="000000"/>
-                <w:lang w:eastAsia="en-AU"/>
-              </w:rPr>
-              <w:t>_main_app_first_name</w:t>
-            </w:r>
-            <w:proofErr w:type="spellEnd"/>
-            <w:r>
-              <w:rPr>
-                <w:rFonts w:ascii="Montserrat" w:eastAsia="Times New Roman" w:hAnsi="Montserrat" w:cs="Calibri"/>
-                <w:color w:val="000000"/>
-                <w:lang w:eastAsia="en-AU"/>
-              </w:rPr>
-              <w:t xml:space="preserve"> </w:t>
+            <w:r>
+              <w:rPr>
+                <w:rFonts w:ascii="Montserrat" w:eastAsia="Times New Roman" w:hAnsi="Montserrat" w:cs="Calibri"/>
+                <w:color w:val="000000"/>
+                <w:lang w:eastAsia="en-AU"/>
+              </w:rPr>
+              <w:t xml:space="preserve">migration_main_app_first_name </w:t>
             </w:r>
             <w:r>
               <w:rPr>
@@ -5106,7 +4382,6 @@
               </w:rPr>
               <w:t xml:space="preserve">}} {{ </w:t>
             </w:r>
-            <w:proofErr w:type="spellStart"/>
             <w:r>
               <w:rPr>
                 <w:rFonts w:ascii="Montserrat" w:eastAsia="Times New Roman" w:hAnsi="Montserrat" w:cs="Calibri"/>
@@ -5115,7 +4390,6 @@
               </w:rPr>
               <w:t>migration_main_app_last_name</w:t>
             </w:r>
-            <w:proofErr w:type="spellEnd"/>
             <w:r>
               <w:rPr>
                 <w:rFonts w:ascii="Montserrat" w:eastAsia="Times New Roman" w:hAnsi="Montserrat" w:cs="Calibri"/>
@@ -5208,7 +4482,6 @@
                 <w:lang w:eastAsia="en-AU"/>
               </w:rPr>
             </w:pPr>
-            <w:proofErr w:type="gramStart"/>
             <w:r>
               <w:rPr>
                 <w:rFonts w:ascii="Montserrat" w:eastAsia="Times New Roman" w:hAnsi="Montserrat" w:cs="Calibri"/>
@@ -5217,25 +4490,14 @@
               </w:rPr>
               <w:t xml:space="preserve">{{ </w:t>
             </w:r>
-            <w:proofErr w:type="spellStart"/>
-            <w:r>
-              <w:rPr>
-                <w:rFonts w:ascii="Montserrat" w:eastAsia="Times New Roman" w:hAnsi="Montserrat" w:cs="Calibri"/>
-                <w:color w:val="000000"/>
-                <w:lang w:eastAsia="en-AU"/>
-              </w:rPr>
-              <w:t>migration</w:t>
-            </w:r>
-            <w:proofErr w:type="gramEnd"/>
-            <w:r>
-              <w:rPr>
-                <w:rFonts w:ascii="Montserrat" w:eastAsia="Times New Roman" w:hAnsi="Montserrat" w:cs="Calibri"/>
-                <w:color w:val="000000"/>
-                <w:lang w:eastAsia="en-AU"/>
-              </w:rPr>
-              <w:t>_main_app_DOB</w:t>
-            </w:r>
-            <w:proofErr w:type="spellEnd"/>
+            <w:r>
+              <w:rPr>
+                <w:rFonts w:ascii="Montserrat" w:eastAsia="Times New Roman" w:hAnsi="Montserrat" w:cs="Calibri"/>
+                <w:color w:val="000000"/>
+                <w:lang w:eastAsia="en-AU"/>
+              </w:rPr>
+              <w:t>migration_main_app_DOB</w:t>
+            </w:r>
             <w:r>
               <w:rPr>
                 <w:rFonts w:ascii="Montserrat" w:eastAsia="Times New Roman" w:hAnsi="Montserrat" w:cs="Calibri"/>
@@ -5308,7 +4570,6 @@
                 <w:lang w:eastAsia="en-AU"/>
               </w:rPr>
             </w:pPr>
-            <w:proofErr w:type="gramStart"/>
             <w:r>
               <w:rPr>
                 <w:rFonts w:ascii="Montserrat" w:eastAsia="Times New Roman" w:hAnsi="Montserrat" w:cs="Calibri"/>
@@ -5323,35 +4584,16 @@
                 <w:color w:val="000000"/>
                 <w:lang w:eastAsia="en-AU"/>
               </w:rPr>
-              <w:t xml:space="preserve"> </w:t>
-            </w:r>
-            <w:proofErr w:type="spellStart"/>
-            <w:r>
-              <w:rPr>
-                <w:rFonts w:ascii="Montserrat" w:eastAsia="Times New Roman" w:hAnsi="Montserrat" w:cs="Calibri"/>
-                <w:color w:val="000000"/>
-                <w:lang w:eastAsia="en-AU"/>
-              </w:rPr>
-              <w:t>m</w:t>
-            </w:r>
-            <w:r>
-              <w:rPr>
-                <w:rFonts w:ascii="Montserrat" w:eastAsia="Times New Roman" w:hAnsi="Montserrat" w:cs="Calibri"/>
-                <w:color w:val="000000"/>
-                <w:lang w:eastAsia="en-AU"/>
-              </w:rPr>
-              <w:t>igration</w:t>
-            </w:r>
-            <w:proofErr w:type="gramEnd"/>
-            <w:r>
-              <w:rPr>
-                <w:rFonts w:ascii="Montserrat" w:eastAsia="Times New Roman" w:hAnsi="Montserrat" w:cs="Calibri"/>
-                <w:color w:val="000000"/>
-                <w:lang w:eastAsia="en-AU"/>
-              </w:rPr>
-              <w:t>_main_app_email_address</w:t>
-            </w:r>
-            <w:proofErr w:type="spellEnd"/>
+              <w:t xml:space="preserve"> m</w:t>
+            </w:r>
+            <w:r>
+              <w:rPr>
+                <w:rFonts w:ascii="Montserrat" w:eastAsia="Times New Roman" w:hAnsi="Montserrat" w:cs="Calibri"/>
+                <w:color w:val="000000"/>
+                <w:lang w:eastAsia="en-AU"/>
+              </w:rPr>
+              <w:t>igration_main_app_email_address</w:t>
+            </w:r>
             <w:r>
               <w:rPr>
                 <w:rFonts w:ascii="Montserrat" w:eastAsia="Times New Roman" w:hAnsi="Montserrat" w:cs="Calibri"/>
@@ -5415,7 +4657,6 @@
                 <w:lang w:eastAsia="en-AU"/>
               </w:rPr>
             </w:pPr>
-            <w:proofErr w:type="gramStart"/>
             <w:r>
               <w:rPr>
                 <w:rFonts w:ascii="Montserrat" w:eastAsia="Times New Roman" w:hAnsi="Montserrat" w:cs="Calibri"/>
@@ -5424,25 +4665,14 @@
               </w:rPr>
               <w:t xml:space="preserve">{{ </w:t>
             </w:r>
-            <w:proofErr w:type="spellStart"/>
-            <w:r>
-              <w:rPr>
-                <w:rFonts w:ascii="Montserrat" w:eastAsia="Times New Roman" w:hAnsi="Montserrat" w:cs="Calibri"/>
-                <w:color w:val="000000"/>
-                <w:lang w:eastAsia="en-AU"/>
-              </w:rPr>
-              <w:t>migration</w:t>
-            </w:r>
-            <w:proofErr w:type="gramEnd"/>
-            <w:r>
-              <w:rPr>
-                <w:rFonts w:ascii="Montserrat" w:eastAsia="Times New Roman" w:hAnsi="Montserrat" w:cs="Calibri"/>
-                <w:color w:val="000000"/>
-                <w:lang w:eastAsia="en-AU"/>
-              </w:rPr>
-              <w:t>_main_app_address</w:t>
-            </w:r>
-            <w:proofErr w:type="spellEnd"/>
+            <w:r>
+              <w:rPr>
+                <w:rFonts w:ascii="Montserrat" w:eastAsia="Times New Roman" w:hAnsi="Montserrat" w:cs="Calibri"/>
+                <w:color w:val="000000"/>
+                <w:lang w:eastAsia="en-AU"/>
+              </w:rPr>
+              <w:t>migration_main_app_address</w:t>
+            </w:r>
             <w:r>
               <w:rPr>
                 <w:rFonts w:ascii="Montserrat" w:eastAsia="Times New Roman" w:hAnsi="Montserrat" w:cs="Calibri"/>
@@ -5459,7 +4689,6 @@
               </w:rPr>
               <w:t xml:space="preserve">}} {{ </w:t>
             </w:r>
-            <w:proofErr w:type="spellStart"/>
             <w:r>
               <w:rPr>
                 <w:rFonts w:ascii="Montserrat" w:eastAsia="Times New Roman" w:hAnsi="Montserrat" w:cs="Calibri"/>
@@ -5468,7 +4697,6 @@
               </w:rPr>
               <w:t>migration_main_app_city</w:t>
             </w:r>
-            <w:proofErr w:type="spellEnd"/>
             <w:r>
               <w:rPr>
                 <w:rFonts w:ascii="Montserrat" w:eastAsia="Times New Roman" w:hAnsi="Montserrat" w:cs="Calibri"/>
@@ -5485,7 +4713,6 @@
               </w:rPr>
               <w:t xml:space="preserve">}} {{ </w:t>
             </w:r>
-            <w:proofErr w:type="spellStart"/>
             <w:r>
               <w:rPr>
                 <w:rFonts w:ascii="Montserrat" w:eastAsia="Times New Roman" w:hAnsi="Montserrat" w:cs="Calibri"/>
@@ -5494,7 +4721,6 @@
               </w:rPr>
               <w:t>migration_main_app_state</w:t>
             </w:r>
-            <w:proofErr w:type="spellEnd"/>
             <w:r>
               <w:rPr>
                 <w:rFonts w:ascii="Montserrat" w:eastAsia="Times New Roman" w:hAnsi="Montserrat" w:cs="Calibri"/>
@@ -5511,7 +4737,6 @@
               </w:rPr>
               <w:t xml:space="preserve"> {{ </w:t>
             </w:r>
-            <w:proofErr w:type="spellStart"/>
             <w:r>
               <w:rPr>
                 <w:rFonts w:ascii="Montserrat" w:eastAsia="Times New Roman" w:hAnsi="Montserrat" w:cs="Calibri"/>
@@ -5520,7 +4745,6 @@
               </w:rPr>
               <w:t>migration_main_app_postcode</w:t>
             </w:r>
-            <w:proofErr w:type="spellEnd"/>
             <w:r>
               <w:rPr>
                 <w:rFonts w:ascii="Montserrat" w:eastAsia="Times New Roman" w:hAnsi="Montserrat" w:cs="Calibri"/>
@@ -5591,43 +4815,14 @@
                 <w:lang w:eastAsia="en-AU"/>
               </w:rPr>
             </w:pPr>
-            <w:proofErr w:type="gramStart"/>
-            <w:r>
-              <w:rPr>
-                <w:rFonts w:ascii="Montserrat" w:eastAsia="Times New Roman" w:hAnsi="Montserrat" w:cs="Calibri"/>
-                <w:color w:val="000000"/>
-                <w:lang w:eastAsia="en-AU"/>
-              </w:rPr>
-              <w:t xml:space="preserve">{{ </w:t>
-            </w:r>
-            <w:proofErr w:type="spellStart"/>
-            <w:r>
-              <w:rPr>
-                <w:rFonts w:ascii="Montserrat" w:eastAsia="Times New Roman" w:hAnsi="Montserrat" w:cs="Calibri"/>
-                <w:color w:val="000000"/>
-                <w:lang w:eastAsia="en-AU"/>
-              </w:rPr>
-              <w:t>country</w:t>
-            </w:r>
-            <w:proofErr w:type="gramEnd"/>
-            <w:r>
-              <w:rPr>
-                <w:rFonts w:ascii="Montserrat" w:eastAsia="Times New Roman" w:hAnsi="Montserrat" w:cs="Calibri"/>
-                <w:color w:val="000000"/>
-                <w:lang w:eastAsia="en-AU"/>
-              </w:rPr>
-              <w:t>_name</w:t>
-            </w:r>
-            <w:proofErr w:type="spellEnd"/>
-            <w:r>
-              <w:rPr>
-                <w:rFonts w:ascii="Montserrat" w:eastAsia="Times New Roman" w:hAnsi="Montserrat" w:cs="Calibri"/>
-                <w:color w:val="000000"/>
-                <w:lang w:eastAsia="en-AU"/>
-              </w:rPr>
-              <w:t>(</w:t>
-            </w:r>
-            <w:proofErr w:type="spellStart"/>
+            <w:r>
+              <w:rPr>
+                <w:rFonts w:ascii="Montserrat" w:eastAsia="Times New Roman" w:hAnsi="Montserrat" w:cs="Calibri"/>
+                <w:color w:val="000000"/>
+                <w:lang w:eastAsia="en-AU"/>
+              </w:rPr>
+              <w:t>{{ country_name(</w:t>
+            </w:r>
             <w:r>
               <w:rPr>
                 <w:rFonts w:ascii="Montserrat" w:eastAsia="Times New Roman" w:hAnsi="Montserrat" w:cs="Calibri"/>
@@ -5636,7 +4831,6 @@
               </w:rPr>
               <w:t>migration_main_app_country</w:t>
             </w:r>
-            <w:proofErr w:type="spellEnd"/>
             <w:r>
               <w:rPr>
                 <w:rFonts w:ascii="Montserrat" w:eastAsia="Times New Roman" w:hAnsi="Montserrat" w:cs="Calibri"/>
@@ -5707,7 +4901,6 @@
               </w:rPr>
               <w:t xml:space="preserve">{%p if </w:t>
             </w:r>
-            <w:proofErr w:type="spellStart"/>
             <w:r>
               <w:rPr>
                 <w:rFonts w:ascii="Montserrat" w:eastAsia="Times New Roman" w:hAnsi="Montserrat" w:cs="Calibri"/>
@@ -5716,16 +4909,90 @@
               </w:rPr>
               <w:t>migration_main_app_phone_international</w:t>
             </w:r>
-            <w:proofErr w:type="spellEnd"/>
-            <w:r>
-              <w:rPr>
-                <w:rFonts w:ascii="Montserrat" w:eastAsia="Times New Roman" w:hAnsi="Montserrat" w:cs="Calibri"/>
-                <w:color w:val="000000"/>
-                <w:lang w:eastAsia="en-AU"/>
-              </w:rPr>
-              <w:t xml:space="preserve">== ’Yes’ %} My best contact number is based in </w:t>
-            </w:r>
-            <w:proofErr w:type="gramStart"/>
+            <w:r>
+              <w:rPr>
+                <w:rFonts w:ascii="Montserrat" w:eastAsia="Times New Roman" w:hAnsi="Montserrat" w:cs="Calibri"/>
+                <w:color w:val="000000"/>
+                <w:lang w:eastAsia="en-AU"/>
+              </w:rPr>
+              <w:t xml:space="preserve">== ’Yes’ %} My best contact number is based in {{ </w:t>
+            </w:r>
+            <w:r>
+              <w:rPr>
+                <w:rFonts w:ascii="Montserrat" w:eastAsia="Times New Roman" w:hAnsi="Montserrat" w:cs="Calibri"/>
+                <w:color w:val="000000"/>
+                <w:lang w:eastAsia="en-AU"/>
+              </w:rPr>
+              <w:t>migration_main_app_country</w:t>
+            </w:r>
+            <w:r>
+              <w:rPr>
+                <w:rFonts w:ascii="Montserrat" w:eastAsia="Times New Roman" w:hAnsi="Montserrat" w:cs="Calibri"/>
+                <w:color w:val="000000"/>
+                <w:lang w:eastAsia="en-AU"/>
+              </w:rPr>
+              <w:t xml:space="preserve"> </w:t>
+            </w:r>
+            <w:r>
+              <w:rPr>
+                <w:rFonts w:ascii="Montserrat" w:eastAsia="Times New Roman" w:hAnsi="Montserrat" w:cs="Calibri"/>
+                <w:color w:val="000000"/>
+                <w:lang w:eastAsia="en-AU"/>
+              </w:rPr>
+              <w:t xml:space="preserve">}} and the contact number is  {{ </w:t>
+            </w:r>
+            <w:r>
+              <w:rPr>
+                <w:rFonts w:ascii="Montserrat" w:eastAsia="Times New Roman" w:hAnsi="Montserrat" w:cs="Calibri"/>
+                <w:color w:val="000000"/>
+                <w:lang w:eastAsia="en-AU"/>
+              </w:rPr>
+              <w:t>migration_main_app_phone_number</w:t>
+            </w:r>
+            <w:r>
+              <w:rPr>
+                <w:rFonts w:ascii="Montserrat" w:eastAsia="Times New Roman" w:hAnsi="Montserrat" w:cs="Calibri"/>
+                <w:color w:val="000000"/>
+                <w:lang w:eastAsia="en-AU"/>
+              </w:rPr>
+              <w:t xml:space="preserve"> </w:t>
+            </w:r>
+            <w:r>
+              <w:rPr>
+                <w:rFonts w:ascii="Montserrat" w:eastAsia="Times New Roman" w:hAnsi="Montserrat" w:cs="Calibri"/>
+                <w:color w:val="000000"/>
+                <w:lang w:eastAsia="en-AU"/>
+              </w:rPr>
+              <w:t>}}</w:t>
+            </w:r>
+          </w:p>
+          <w:p>
+            <w:pPr>
+              <w:spacing w:after="0" w:line="240" w:lineRule="auto"/>
+              <w:rPr>
+                <w:rFonts w:ascii="Montserrat" w:eastAsia="Times New Roman" w:hAnsi="Montserrat" w:cs="Calibri"/>
+                <w:color w:val="000000"/>
+                <w:lang w:eastAsia="en-AU"/>
+              </w:rPr>
+            </w:pPr>
+            <w:r>
+              <w:rPr>
+                <w:rFonts w:ascii="Montserrat" w:eastAsia="Times New Roman" w:hAnsi="Montserrat" w:cs="Calibri"/>
+                <w:color w:val="000000"/>
+                <w:lang w:eastAsia="en-AU"/>
+              </w:rPr>
+              <w:t>{%p else %}</w:t>
+            </w:r>
+          </w:p>
+          <w:p>
+            <w:pPr>
+              <w:spacing w:after="0" w:line="240" w:lineRule="auto"/>
+              <w:rPr>
+                <w:rFonts w:ascii="Montserrat" w:eastAsia="Times New Roman" w:hAnsi="Montserrat" w:cs="Calibri"/>
+                <w:color w:val="000000"/>
+                <w:lang w:eastAsia="en-AU"/>
+              </w:rPr>
+            </w:pPr>
             <w:r>
               <w:rPr>
                 <w:rFonts w:ascii="Montserrat" w:eastAsia="Times New Roman" w:hAnsi="Montserrat" w:cs="Calibri"/>
@@ -5734,42 +5001,6 @@
               </w:rPr>
               <w:t xml:space="preserve">{{ </w:t>
             </w:r>
-            <w:proofErr w:type="spellStart"/>
-            <w:r>
-              <w:rPr>
-                <w:rFonts w:ascii="Montserrat" w:eastAsia="Times New Roman" w:hAnsi="Montserrat" w:cs="Calibri"/>
-                <w:color w:val="000000"/>
-                <w:lang w:eastAsia="en-AU"/>
-              </w:rPr>
-              <w:t>migration</w:t>
-            </w:r>
-            <w:proofErr w:type="gramEnd"/>
-            <w:r>
-              <w:rPr>
-                <w:rFonts w:ascii="Montserrat" w:eastAsia="Times New Roman" w:hAnsi="Montserrat" w:cs="Calibri"/>
-                <w:color w:val="000000"/>
-                <w:lang w:eastAsia="en-AU"/>
-              </w:rPr>
-              <w:t>_main_app_country</w:t>
-            </w:r>
-            <w:proofErr w:type="spellEnd"/>
-            <w:r>
-              <w:rPr>
-                <w:rFonts w:ascii="Montserrat" w:eastAsia="Times New Roman" w:hAnsi="Montserrat" w:cs="Calibri"/>
-                <w:color w:val="000000"/>
-                <w:lang w:eastAsia="en-AU"/>
-              </w:rPr>
-              <w:t xml:space="preserve"> </w:t>
-            </w:r>
-            <w:r>
-              <w:rPr>
-                <w:rFonts w:ascii="Montserrat" w:eastAsia="Times New Roman" w:hAnsi="Montserrat" w:cs="Calibri"/>
-                <w:color w:val="000000"/>
-                <w:lang w:eastAsia="en-AU"/>
-              </w:rPr>
-              <w:t xml:space="preserve">}} and the contact number is  {{ </w:t>
-            </w:r>
-            <w:proofErr w:type="spellStart"/>
             <w:r>
               <w:rPr>
                 <w:rFonts w:ascii="Montserrat" w:eastAsia="Times New Roman" w:hAnsi="Montserrat" w:cs="Calibri"/>
@@ -5778,79 +5009,6 @@
               </w:rPr>
               <w:t>migration_main_app_phone_number</w:t>
             </w:r>
-            <w:proofErr w:type="spellEnd"/>
-            <w:r>
-              <w:rPr>
-                <w:rFonts w:ascii="Montserrat" w:eastAsia="Times New Roman" w:hAnsi="Montserrat" w:cs="Calibri"/>
-                <w:color w:val="000000"/>
-                <w:lang w:eastAsia="en-AU"/>
-              </w:rPr>
-              <w:t xml:space="preserve"> </w:t>
-            </w:r>
-            <w:r>
-              <w:rPr>
-                <w:rFonts w:ascii="Montserrat" w:eastAsia="Times New Roman" w:hAnsi="Montserrat" w:cs="Calibri"/>
-                <w:color w:val="000000"/>
-                <w:lang w:eastAsia="en-AU"/>
-              </w:rPr>
-              <w:t>}}</w:t>
-            </w:r>
-          </w:p>
-          <w:p>
-            <w:pPr>
-              <w:spacing w:after="0" w:line="240" w:lineRule="auto"/>
-              <w:rPr>
-                <w:rFonts w:ascii="Montserrat" w:eastAsia="Times New Roman" w:hAnsi="Montserrat" w:cs="Calibri"/>
-                <w:color w:val="000000"/>
-                <w:lang w:eastAsia="en-AU"/>
-              </w:rPr>
-            </w:pPr>
-            <w:r>
-              <w:rPr>
-                <w:rFonts w:ascii="Montserrat" w:eastAsia="Times New Roman" w:hAnsi="Montserrat" w:cs="Calibri"/>
-                <w:color w:val="000000"/>
-                <w:lang w:eastAsia="en-AU"/>
-              </w:rPr>
-              <w:t>{%p else %}</w:t>
-            </w:r>
-          </w:p>
-          <w:p>
-            <w:pPr>
-              <w:spacing w:after="0" w:line="240" w:lineRule="auto"/>
-              <w:rPr>
-                <w:rFonts w:ascii="Montserrat" w:eastAsia="Times New Roman" w:hAnsi="Montserrat" w:cs="Calibri"/>
-                <w:color w:val="000000"/>
-                <w:lang w:eastAsia="en-AU"/>
-              </w:rPr>
-            </w:pPr>
-            <w:proofErr w:type="gramStart"/>
-            <w:r>
-              <w:rPr>
-                <w:rFonts w:ascii="Montserrat" w:eastAsia="Times New Roman" w:hAnsi="Montserrat" w:cs="Calibri"/>
-                <w:color w:val="000000"/>
-                <w:lang w:eastAsia="en-AU"/>
-              </w:rPr>
-              <w:t xml:space="preserve">{{ </w:t>
-            </w:r>
-            <w:proofErr w:type="spellStart"/>
-            <w:r>
-              <w:rPr>
-                <w:rFonts w:ascii="Montserrat" w:eastAsia="Times New Roman" w:hAnsi="Montserrat" w:cs="Calibri"/>
-                <w:color w:val="000000"/>
-                <w:lang w:eastAsia="en-AU"/>
-              </w:rPr>
-              <w:t>migration</w:t>
-            </w:r>
-            <w:proofErr w:type="gramEnd"/>
-            <w:r>
-              <w:rPr>
-                <w:rFonts w:ascii="Montserrat" w:eastAsia="Times New Roman" w:hAnsi="Montserrat" w:cs="Calibri"/>
-                <w:color w:val="000000"/>
-                <w:lang w:eastAsia="en-AU"/>
-              </w:rPr>
-              <w:t>_main_app_phone_number</w:t>
-            </w:r>
-            <w:proofErr w:type="spellEnd"/>
             <w:r>
               <w:rPr>
                 <w:rFonts w:ascii="Montserrat" w:eastAsia="Times New Roman" w:hAnsi="Montserrat" w:cs="Calibri"/>
@@ -5939,43 +5097,14 @@
                 <w:lang w:eastAsia="en-AU"/>
               </w:rPr>
             </w:pPr>
-            <w:proofErr w:type="gramStart"/>
-            <w:r>
-              <w:rPr>
-                <w:rFonts w:ascii="Montserrat" w:eastAsia="Times New Roman" w:hAnsi="Montserrat" w:cs="Calibri"/>
-                <w:color w:val="000000"/>
-                <w:lang w:eastAsia="en-AU"/>
-              </w:rPr>
-              <w:t xml:space="preserve">{{ </w:t>
-            </w:r>
-            <w:proofErr w:type="spellStart"/>
-            <w:r>
-              <w:rPr>
-                <w:rFonts w:ascii="Montserrat" w:eastAsia="Times New Roman" w:hAnsi="Montserrat" w:cs="Calibri"/>
-                <w:color w:val="000000"/>
-                <w:lang w:eastAsia="en-AU"/>
-              </w:rPr>
-              <w:t>country</w:t>
-            </w:r>
-            <w:proofErr w:type="gramEnd"/>
-            <w:r>
-              <w:rPr>
-                <w:rFonts w:ascii="Montserrat" w:eastAsia="Times New Roman" w:hAnsi="Montserrat" w:cs="Calibri"/>
-                <w:color w:val="000000"/>
-                <w:lang w:eastAsia="en-AU"/>
-              </w:rPr>
-              <w:t>_name</w:t>
-            </w:r>
-            <w:proofErr w:type="spellEnd"/>
-            <w:r>
-              <w:rPr>
-                <w:rFonts w:ascii="Montserrat" w:eastAsia="Times New Roman" w:hAnsi="Montserrat" w:cs="Calibri"/>
-                <w:color w:val="000000"/>
-                <w:lang w:eastAsia="en-AU"/>
-              </w:rPr>
-              <w:t>(</w:t>
-            </w:r>
-            <w:proofErr w:type="spellStart"/>
+            <w:r>
+              <w:rPr>
+                <w:rFonts w:ascii="Montserrat" w:eastAsia="Times New Roman" w:hAnsi="Montserrat" w:cs="Calibri"/>
+                <w:color w:val="000000"/>
+                <w:lang w:eastAsia="en-AU"/>
+              </w:rPr>
+              <w:t>{{ country_name(</w:t>
+            </w:r>
             <w:r>
               <w:rPr>
                 <w:rFonts w:ascii="Montserrat" w:eastAsia="Times New Roman" w:hAnsi="Montserrat" w:cs="Calibri"/>
@@ -5984,7 +5113,6 @@
               </w:rPr>
               <w:t>migration_main_app_passport</w:t>
             </w:r>
-            <w:proofErr w:type="spellEnd"/>
             <w:r>
               <w:rPr>
                 <w:rFonts w:ascii="Montserrat" w:eastAsia="Times New Roman" w:hAnsi="Montserrat" w:cs="Calibri"/>
@@ -6047,7 +5175,6 @@
                 <w:lang w:eastAsia="en-AU"/>
               </w:rPr>
             </w:pPr>
-            <w:proofErr w:type="gramStart"/>
             <w:r>
               <w:rPr>
                 <w:rFonts w:ascii="Montserrat" w:eastAsia="Times New Roman" w:hAnsi="Montserrat" w:cs="Calibri"/>
@@ -6056,25 +5183,14 @@
               </w:rPr>
               <w:t xml:space="preserve">{{ </w:t>
             </w:r>
-            <w:proofErr w:type="spellStart"/>
-            <w:r>
-              <w:rPr>
-                <w:rFonts w:ascii="Montserrat" w:eastAsia="Times New Roman" w:hAnsi="Montserrat" w:cs="Calibri"/>
-                <w:color w:val="000000"/>
-                <w:lang w:eastAsia="en-AU"/>
-              </w:rPr>
-              <w:t>migration</w:t>
-            </w:r>
-            <w:proofErr w:type="gramEnd"/>
-            <w:r>
-              <w:rPr>
-                <w:rFonts w:ascii="Montserrat" w:eastAsia="Times New Roman" w:hAnsi="Montserrat" w:cs="Calibri"/>
-                <w:color w:val="000000"/>
-                <w:lang w:eastAsia="en-AU"/>
-              </w:rPr>
-              <w:t>_main_app_family_members</w:t>
-            </w:r>
-            <w:proofErr w:type="spellEnd"/>
+            <w:r>
+              <w:rPr>
+                <w:rFonts w:ascii="Montserrat" w:eastAsia="Times New Roman" w:hAnsi="Montserrat" w:cs="Calibri"/>
+                <w:color w:val="000000"/>
+                <w:lang w:eastAsia="en-AU"/>
+              </w:rPr>
+              <w:t>migration_main_app_family_members</w:t>
+            </w:r>
             <w:r>
               <w:rPr>
                 <w:rFonts w:ascii="Montserrat" w:eastAsia="Times New Roman" w:hAnsi="Montserrat" w:cs="Calibri"/>
@@ -6145,7 +5261,6 @@
                 <w:lang w:eastAsia="en-AU"/>
               </w:rPr>
             </w:pPr>
-            <w:proofErr w:type="gramStart"/>
             <w:r>
               <w:rPr>
                 <w:rFonts w:ascii="Montserrat" w:eastAsia="Times New Roman" w:hAnsi="Montserrat" w:cs="Calibri"/>
@@ -6154,25 +5269,14 @@
               </w:rPr>
               <w:t xml:space="preserve">{{ </w:t>
             </w:r>
-            <w:proofErr w:type="spellStart"/>
             <w:r>
               <w:rPr>
                 <w:rFonts w:ascii="Montserrat" w:eastAsia="Times New Roman" w:hAnsi="Montserrat" w:cs="Calibri"/>
                 <w:color w:val="000000" w:themeColor="text1"/>
                 <w:lang w:eastAsia="en-AU"/>
               </w:rPr>
-              <w:t>migration</w:t>
-            </w:r>
-            <w:proofErr w:type="gramEnd"/>
-            <w:r>
-              <w:rPr>
-                <w:rFonts w:ascii="Montserrat" w:eastAsia="Times New Roman" w:hAnsi="Montserrat" w:cs="Calibri"/>
-                <w:color w:val="000000" w:themeColor="text1"/>
-                <w:lang w:eastAsia="en-AU"/>
-              </w:rPr>
-              <w:t>_main_app_aus_visa</w:t>
-            </w:r>
-            <w:proofErr w:type="spellEnd"/>
+              <w:t>migration_main_app_aus_visa</w:t>
+            </w:r>
             <w:r>
               <w:rPr>
                 <w:rFonts w:ascii="Montserrat" w:eastAsia="Times New Roman" w:hAnsi="Montserrat" w:cs="Calibri"/>
@@ -6253,7 +5357,6 @@
               </w:rPr>
               <w:t xml:space="preserve">{%p if </w:t>
             </w:r>
-            <w:proofErr w:type="spellStart"/>
             <w:r>
               <w:rPr>
                 <w:rFonts w:ascii="Montserrat" w:eastAsia="Times New Roman" w:hAnsi="Montserrat" w:cs="Calibri"/>
@@ -6262,7 +5365,6 @@
               </w:rPr>
               <w:t>migration_main_app_aus_visa</w:t>
             </w:r>
-            <w:proofErr w:type="spellEnd"/>
             <w:r>
               <w:rPr>
                 <w:rFonts w:ascii="Montserrat" w:eastAsia="Times New Roman" w:hAnsi="Montserrat" w:cs="Calibri"/>
@@ -6281,7 +5383,6 @@
                 <w:lang w:eastAsia="en-AU"/>
               </w:rPr>
             </w:pPr>
-            <w:proofErr w:type="gramStart"/>
             <w:r>
               <w:rPr>
                 <w:rFonts w:ascii="Montserrat" w:eastAsia="Times New Roman" w:hAnsi="Montserrat" w:cs="Calibri"/>
@@ -6290,25 +5391,14 @@
               </w:rPr>
               <w:t xml:space="preserve">{{ </w:t>
             </w:r>
-            <w:proofErr w:type="spellStart"/>
-            <w:r>
-              <w:rPr>
-                <w:rFonts w:ascii="Montserrat" w:eastAsia="Times New Roman" w:hAnsi="Montserrat" w:cs="Calibri"/>
-                <w:color w:val="000000"/>
-                <w:lang w:eastAsia="en-AU"/>
-              </w:rPr>
-              <w:t>migration</w:t>
-            </w:r>
-            <w:proofErr w:type="gramEnd"/>
-            <w:r>
-              <w:rPr>
-                <w:rFonts w:ascii="Montserrat" w:eastAsia="Times New Roman" w:hAnsi="Montserrat" w:cs="Calibri"/>
-                <w:color w:val="000000"/>
-                <w:lang w:eastAsia="en-AU"/>
-              </w:rPr>
-              <w:t>_main_app_visa_type</w:t>
-            </w:r>
-            <w:proofErr w:type="spellEnd"/>
+            <w:r>
+              <w:rPr>
+                <w:rFonts w:ascii="Montserrat" w:eastAsia="Times New Roman" w:hAnsi="Montserrat" w:cs="Calibri"/>
+                <w:color w:val="000000"/>
+                <w:lang w:eastAsia="en-AU"/>
+              </w:rPr>
+              <w:t>migration_main_app_visa_type</w:t>
+            </w:r>
             <w:r>
               <w:rPr>
                 <w:rFonts w:ascii="Montserrat" w:eastAsia="Times New Roman" w:hAnsi="Montserrat" w:cs="Calibri"/>
@@ -6441,7 +5531,6 @@
               </w:rPr>
               <w:t xml:space="preserve">{%p if </w:t>
             </w:r>
-            <w:proofErr w:type="spellStart"/>
             <w:r>
               <w:rPr>
                 <w:rFonts w:ascii="Montserrat" w:eastAsia="Times New Roman" w:hAnsi="Montserrat" w:cs="Calibri"/>
@@ -6450,7 +5539,6 @@
               </w:rPr>
               <w:t>migration_main_app_aus_visa</w:t>
             </w:r>
-            <w:proofErr w:type="spellEnd"/>
             <w:r>
               <w:rPr>
                 <w:rFonts w:ascii="Montserrat" w:eastAsia="Times New Roman" w:hAnsi="Montserrat" w:cs="Calibri"/>
@@ -6469,7 +5557,6 @@
                 <w:lang w:eastAsia="en-AU"/>
               </w:rPr>
             </w:pPr>
-            <w:proofErr w:type="gramStart"/>
             <w:r>
               <w:rPr>
                 <w:rFonts w:ascii="Montserrat" w:eastAsia="Times New Roman" w:hAnsi="Montserrat" w:cs="Calibri"/>
@@ -6478,25 +5565,14 @@
               </w:rPr>
               <w:t xml:space="preserve">{{ </w:t>
             </w:r>
-            <w:proofErr w:type="spellStart"/>
-            <w:r>
-              <w:rPr>
-                <w:rFonts w:ascii="Montserrat" w:eastAsia="Times New Roman" w:hAnsi="Montserrat" w:cs="Calibri"/>
-                <w:color w:val="000000"/>
-                <w:lang w:eastAsia="en-AU"/>
-              </w:rPr>
-              <w:t>migration</w:t>
-            </w:r>
-            <w:proofErr w:type="gramEnd"/>
-            <w:r>
-              <w:rPr>
-                <w:rFonts w:ascii="Montserrat" w:eastAsia="Times New Roman" w:hAnsi="Montserrat" w:cs="Calibri"/>
-                <w:color w:val="000000"/>
-                <w:lang w:eastAsia="en-AU"/>
-              </w:rPr>
-              <w:t>_main_app_visa_expiry</w:t>
-            </w:r>
-            <w:proofErr w:type="spellEnd"/>
+            <w:r>
+              <w:rPr>
+                <w:rFonts w:ascii="Montserrat" w:eastAsia="Times New Roman" w:hAnsi="Montserrat" w:cs="Calibri"/>
+                <w:color w:val="000000"/>
+                <w:lang w:eastAsia="en-AU"/>
+              </w:rPr>
+              <w:t>migration_main_app_visa_expiry</w:t>
+            </w:r>
             <w:r>
               <w:rPr>
                 <w:rFonts w:ascii="Montserrat" w:eastAsia="Times New Roman" w:hAnsi="Montserrat" w:cs="Calibri"/>
@@ -6621,7 +5697,6 @@
                 <w:lang w:eastAsia="en-AU"/>
               </w:rPr>
             </w:pPr>
-            <w:proofErr w:type="gramStart"/>
             <w:r>
               <w:rPr>
                 <w:rFonts w:ascii="Montserrat" w:eastAsia="Times New Roman" w:hAnsi="Montserrat" w:cs="Calibri"/>
@@ -6630,7 +5705,6 @@
               </w:rPr>
               <w:t xml:space="preserve">{{ </w:t>
             </w:r>
-            <w:proofErr w:type="spellStart"/>
             <w:r>
               <w:rPr>
                 <w:rFonts w:ascii="Montserrat" w:eastAsia="Times New Roman" w:hAnsi="Montserrat" w:cs="Calibri"/>
@@ -6645,18 +5719,8 @@
                 <w:color w:val="000000"/>
                 <w:lang w:eastAsia="en-AU"/>
               </w:rPr>
-              <w:t>igration</w:t>
-            </w:r>
-            <w:proofErr w:type="gramEnd"/>
-            <w:r>
-              <w:rPr>
-                <w:rFonts w:ascii="Montserrat" w:eastAsia="Times New Roman" w:hAnsi="Montserrat" w:cs="Calibri"/>
-                <w:color w:val="000000"/>
-                <w:lang w:eastAsia="en-AU"/>
-              </w:rPr>
-              <w:t>_main_app_reason_stay</w:t>
-            </w:r>
-            <w:proofErr w:type="spellEnd"/>
+              <w:t>igration_main_app_reason_stay</w:t>
+            </w:r>
             <w:r>
               <w:rPr>
                 <w:rFonts w:ascii="Montserrat" w:eastAsia="Times New Roman" w:hAnsi="Montserrat" w:cs="Calibri"/>
@@ -6727,7 +5791,6 @@
                 <w:lang w:eastAsia="en-AU"/>
               </w:rPr>
             </w:pPr>
-            <w:proofErr w:type="gramStart"/>
             <w:r>
               <w:rPr>
                 <w:rFonts w:ascii="Montserrat" w:eastAsia="Times New Roman" w:hAnsi="Montserrat" w:cs="Calibri"/>
@@ -6736,25 +5799,22 @@
               </w:rPr>
               <w:t xml:space="preserve">{{ </w:t>
             </w:r>
-            <w:proofErr w:type="spellStart"/>
-            <w:r>
-              <w:rPr>
-                <w:rFonts w:ascii="Montserrat" w:eastAsia="Times New Roman" w:hAnsi="Montserrat" w:cs="Calibri"/>
-                <w:color w:val="000000"/>
-                <w:lang w:eastAsia="en-AU"/>
-              </w:rPr>
-              <w:t>migration</w:t>
-            </w:r>
-            <w:proofErr w:type="gramEnd"/>
-            <w:r>
-              <w:rPr>
-                <w:rFonts w:ascii="Montserrat" w:eastAsia="Times New Roman" w:hAnsi="Montserrat" w:cs="Calibri"/>
-                <w:color w:val="000000"/>
-                <w:lang w:eastAsia="en-AU"/>
-              </w:rPr>
-              <w:t>_enquiry_purpose</w:t>
-            </w:r>
-            <w:proofErr w:type="spellEnd"/>
+            <w:r>
+              <w:rPr>
+                <w:rFonts w:ascii="Montserrat" w:eastAsia="Times New Roman" w:hAnsi="Montserrat" w:cs="Calibri"/>
+                <w:color w:val="000000"/>
+                <w:lang w:eastAsia="en-AU"/>
+              </w:rPr>
+              <w:t>migration_enquiry_purpose</w:t>
+            </w:r>
+            <w:r>
+              <w:rPr>
+                <w:rFonts w:ascii="Montserrat" w:eastAsia="Times New Roman" w:hAnsi="Montserrat" w:cs="Calibri"/>
+                <w:color w:val="000000"/>
+                <w:lang w:eastAsia="en-AU"/>
+              </w:rPr>
+              <w:t>.true_values</w:t>
+            </w:r>
             <w:r>
               <w:rPr>
                 <w:rFonts w:ascii="Montserrat" w:eastAsia="Times New Roman" w:hAnsi="Montserrat" w:cs="Calibri"/>
@@ -6783,7 +5843,6 @@
                 <w:lang w:eastAsia="en-AU"/>
               </w:rPr>
             </w:pPr>
-            <w:proofErr w:type="gramStart"/>
             <w:r>
               <w:rPr>
                 <w:rFonts w:ascii="Montserrat" w:eastAsia="Times New Roman" w:hAnsi="Montserrat" w:cs="Calibri"/>
@@ -6792,25 +5851,14 @@
               </w:rPr>
               <w:t xml:space="preserve">{{ </w:t>
             </w:r>
-            <w:proofErr w:type="spellStart"/>
-            <w:r>
-              <w:rPr>
-                <w:rFonts w:ascii="Montserrat" w:eastAsia="Times New Roman" w:hAnsi="Montserrat" w:cs="Calibri"/>
-                <w:color w:val="000000"/>
-                <w:lang w:eastAsia="en-AU"/>
-              </w:rPr>
-              <w:t>migration</w:t>
-            </w:r>
-            <w:proofErr w:type="gramEnd"/>
-            <w:r>
-              <w:rPr>
-                <w:rFonts w:ascii="Montserrat" w:eastAsia="Times New Roman" w:hAnsi="Montserrat" w:cs="Calibri"/>
-                <w:color w:val="000000"/>
-                <w:lang w:eastAsia="en-AU"/>
-              </w:rPr>
-              <w:t>_other_purpose</w:t>
-            </w:r>
-            <w:proofErr w:type="spellEnd"/>
+            <w:r>
+              <w:rPr>
+                <w:rFonts w:ascii="Montserrat" w:eastAsia="Times New Roman" w:hAnsi="Montserrat" w:cs="Calibri"/>
+                <w:color w:val="000000"/>
+                <w:lang w:eastAsia="en-AU"/>
+              </w:rPr>
+              <w:t>migration_other_purpose</w:t>
+            </w:r>
             <w:r>
               <w:rPr>
                 <w:rFonts w:ascii="Montserrat" w:eastAsia="Times New Roman" w:hAnsi="Montserrat" w:cs="Calibri"/>
@@ -6881,41 +5929,13 @@
                 <w:lang w:eastAsia="en-AU"/>
               </w:rPr>
             </w:pPr>
-            <w:proofErr w:type="gramStart"/>
-            <w:r>
-              <w:rPr>
-                <w:rFonts w:ascii="Montserrat" w:eastAsia="Times New Roman" w:hAnsi="Montserrat" w:cs="Calibri"/>
-                <w:color w:val="000000"/>
-                <w:lang w:eastAsia="en-AU"/>
-              </w:rPr>
-              <w:t xml:space="preserve">{{ </w:t>
-            </w:r>
-            <w:proofErr w:type="spellStart"/>
-            <w:r>
-              <w:rPr>
-                <w:rFonts w:ascii="Montserrat" w:eastAsia="Times New Roman" w:hAnsi="Montserrat" w:cs="Calibri"/>
-                <w:color w:val="000000"/>
-                <w:lang w:eastAsia="en-AU"/>
-              </w:rPr>
-              <w:t>MSM</w:t>
-            </w:r>
-            <w:proofErr w:type="gramEnd"/>
-            <w:r>
-              <w:rPr>
-                <w:rFonts w:ascii="Montserrat" w:eastAsia="Times New Roman" w:hAnsi="Montserrat" w:cs="Calibri"/>
-                <w:color w:val="000000"/>
-                <w:lang w:eastAsia="en-AU"/>
-              </w:rPr>
-              <w:t>_fee_earner</w:t>
-            </w:r>
-            <w:proofErr w:type="spellEnd"/>
-            <w:r>
-              <w:rPr>
-                <w:rFonts w:ascii="Montserrat" w:eastAsia="Times New Roman" w:hAnsi="Montserrat" w:cs="Calibri"/>
-                <w:color w:val="000000"/>
-                <w:lang w:eastAsia="en-AU"/>
-              </w:rPr>
-              <w:t xml:space="preserve"> }}</w:t>
+            <w:r>
+              <w:rPr>
+                <w:rFonts w:ascii="Montserrat" w:eastAsia="Times New Roman" w:hAnsi="Montserrat" w:cs="Calibri"/>
+                <w:color w:val="000000"/>
+                <w:lang w:eastAsia="en-AU"/>
+              </w:rPr>
+              <w:t>{{ MSM_fee_earner }}</w:t>
             </w:r>
           </w:p>
         </w:tc>
@@ -6971,41 +5991,13 @@
                 <w:lang w:eastAsia="en-AU"/>
               </w:rPr>
             </w:pPr>
-            <w:proofErr w:type="gramStart"/>
-            <w:r>
-              <w:rPr>
-                <w:rFonts w:ascii="Montserrat" w:eastAsia="Times New Roman" w:hAnsi="Montserrat" w:cs="Calibri"/>
-                <w:color w:val="000000"/>
-                <w:lang w:eastAsia="en-AU"/>
-              </w:rPr>
-              <w:t xml:space="preserve">{{ </w:t>
-            </w:r>
-            <w:proofErr w:type="spellStart"/>
-            <w:r>
-              <w:rPr>
-                <w:rFonts w:ascii="Montserrat" w:eastAsia="Times New Roman" w:hAnsi="Montserrat" w:cs="Calibri"/>
-                <w:color w:val="000000"/>
-                <w:lang w:eastAsia="en-AU"/>
-              </w:rPr>
-              <w:t>appointment</w:t>
-            </w:r>
-            <w:proofErr w:type="gramEnd"/>
-            <w:r>
-              <w:rPr>
-                <w:rFonts w:ascii="Montserrat" w:eastAsia="Times New Roman" w:hAnsi="Montserrat" w:cs="Calibri"/>
-                <w:color w:val="000000"/>
-                <w:lang w:eastAsia="en-AU"/>
-              </w:rPr>
-              <w:t>_type</w:t>
-            </w:r>
-            <w:proofErr w:type="spellEnd"/>
-            <w:r>
-              <w:rPr>
-                <w:rFonts w:ascii="Montserrat" w:eastAsia="Times New Roman" w:hAnsi="Montserrat" w:cs="Calibri"/>
-                <w:color w:val="000000"/>
-                <w:lang w:eastAsia="en-AU"/>
-              </w:rPr>
-              <w:t xml:space="preserve"> }}</w:t>
+            <w:r>
+              <w:rPr>
+                <w:rFonts w:ascii="Montserrat" w:eastAsia="Times New Roman" w:hAnsi="Montserrat" w:cs="Calibri"/>
+                <w:color w:val="000000"/>
+                <w:lang w:eastAsia="en-AU"/>
+              </w:rPr>
+              <w:t>{{ appointment_type }}</w:t>
             </w:r>
           </w:p>
         </w:tc>

</xml_diff>

<commit_message>
Fixed date formatting issue
</commit_message>
<xml_diff>
--- a/docassemble/LLAW33012023S1MSM1/data/templates/MSM_Legal_Answer_Template_Migration.docx
+++ b/docassemble/LLAW33012023S1MSM1/data/templates/MSM_Legal_Answer_Template_Migration.docx
@@ -42,7 +42,7 @@
           <w:rFonts w:ascii="Montserrat" w:hAnsi="Montserrat"/>
           <w:noProof/>
         </w:rPr>
-        <w:t>27 May 2023</w:t>
+        <w:t>28 May 2023</w:t>
       </w:r>
       <w:r>
         <w:rPr>
@@ -70,6 +70,7 @@
         </w:rPr>
         <w:t xml:space="preserve">Dear </w:t>
       </w:r>
+      <w:proofErr w:type="gramStart"/>
       <w:r>
         <w:rPr>
           <w:rFonts w:ascii="Montserrat" w:hAnsi="Montserrat"/>
@@ -78,13 +79,23 @@
         </w:rPr>
         <w:t xml:space="preserve">{{ </w:t>
       </w:r>
+      <w:proofErr w:type="spellStart"/>
       <w:r>
         <w:rPr>
           <w:rFonts w:ascii="Montserrat" w:hAnsi="Montserrat"/>
           <w:b/>
           <w:bCs/>
         </w:rPr>
-        <w:t>migration_</w:t>
+        <w:t>migration</w:t>
+      </w:r>
+      <w:proofErr w:type="gramEnd"/>
+      <w:r>
+        <w:rPr>
+          <w:rFonts w:ascii="Montserrat" w:hAnsi="Montserrat"/>
+          <w:b/>
+          <w:bCs/>
+        </w:rPr>
+        <w:t>_</w:t>
       </w:r>
       <w:r>
         <w:rPr>
@@ -108,7 +119,16 @@
           <w:b/>
           <w:bCs/>
         </w:rPr>
-        <w:t xml:space="preserve">first_name </w:t>
+        <w:t>first_name</w:t>
+      </w:r>
+      <w:proofErr w:type="spellEnd"/>
+      <w:r>
+        <w:rPr>
+          <w:rFonts w:ascii="Montserrat" w:hAnsi="Montserrat"/>
+          <w:b/>
+          <w:bCs/>
+        </w:rPr>
+        <w:t xml:space="preserve"> </w:t>
       </w:r>
       <w:r>
         <w:rPr>
@@ -118,6 +138,7 @@
         </w:rPr>
         <w:t xml:space="preserve">}} {{ </w:t>
       </w:r>
+      <w:proofErr w:type="spellStart"/>
       <w:r>
         <w:rPr>
           <w:rFonts w:ascii="Montserrat" w:hAnsi="Montserrat"/>
@@ -150,6 +171,7 @@
         </w:rPr>
         <w:t>last_name</w:t>
       </w:r>
+      <w:proofErr w:type="spellEnd"/>
       <w:r>
         <w:rPr>
           <w:rFonts w:ascii="Montserrat" w:hAnsi="Montserrat"/>
@@ -240,6 +262,7 @@
         </w:rPr>
         <w:t xml:space="preserve">{%p if </w:t>
       </w:r>
+      <w:proofErr w:type="spellStart"/>
       <w:r>
         <w:rPr>
           <w:rFonts w:ascii="Montserrat" w:eastAsia="Times New Roman" w:hAnsi="Montserrat" w:cs="Calibri"/>
@@ -248,6 +271,7 @@
         </w:rPr>
         <w:t>is_user_main_applicant</w:t>
       </w:r>
+      <w:proofErr w:type="spellEnd"/>
       <w:r>
         <w:rPr>
           <w:rFonts w:ascii="Montserrat" w:eastAsia="Times New Roman" w:hAnsi="Montserrat" w:cs="Calibri"/>
@@ -530,7 +554,25 @@
                 <w:color w:val="000000"/>
                 <w:lang w:eastAsia="en-AU"/>
               </w:rPr>
-              <w:t>{%p if ESLquestion==</w:t>
+              <w:t xml:space="preserve">{%p if </w:t>
+            </w:r>
+            <w:proofErr w:type="spellStart"/>
+            <w:r>
+              <w:rPr>
+                <w:rFonts w:ascii="Montserrat" w:eastAsia="Times New Roman" w:hAnsi="Montserrat" w:cs="Calibri"/>
+                <w:color w:val="000000"/>
+                <w:lang w:eastAsia="en-AU"/>
+              </w:rPr>
+              <w:t>ESLquestion</w:t>
+            </w:r>
+            <w:proofErr w:type="spellEnd"/>
+            <w:r>
+              <w:rPr>
+                <w:rFonts w:ascii="Montserrat" w:eastAsia="Times New Roman" w:hAnsi="Montserrat" w:cs="Calibri"/>
+                <w:color w:val="000000"/>
+                <w:lang w:eastAsia="en-AU"/>
+              </w:rPr>
+              <w:t>==</w:t>
             </w:r>
             <w:r>
               <w:rPr>
@@ -554,7 +596,16 @@
                 <w:color w:val="000000"/>
                 <w:lang w:eastAsia="en-AU"/>
               </w:rPr>
-              <w:t>and i</w:t>
+              <w:t xml:space="preserve">and </w:t>
+            </w:r>
+            <w:proofErr w:type="spellStart"/>
+            <w:r>
+              <w:rPr>
+                <w:rFonts w:ascii="Montserrat" w:eastAsia="Times New Roman" w:hAnsi="Montserrat" w:cs="Calibri"/>
+                <w:color w:val="000000"/>
+                <w:lang w:eastAsia="en-AU"/>
+              </w:rPr>
+              <w:t>i</w:t>
             </w:r>
             <w:r>
               <w:rPr>
@@ -564,6 +615,7 @@
               </w:rPr>
               <w:t>s_interpreter_needed</w:t>
             </w:r>
+            <w:proofErr w:type="spellEnd"/>
             <w:r>
               <w:rPr>
                 <w:rFonts w:ascii="Montserrat" w:eastAsia="Times New Roman" w:hAnsi="Montserrat" w:cs="Calibri"/>
@@ -622,6 +674,7 @@
               </w:rPr>
               <w:t xml:space="preserve"> an interpreter is required for </w:t>
             </w:r>
+            <w:proofErr w:type="gramStart"/>
             <w:r>
               <w:rPr>
                 <w:rFonts w:ascii="Montserrat" w:eastAsia="Times New Roman" w:hAnsi="Montserrat" w:cs="Calibri"/>
@@ -630,14 +683,25 @@
               </w:rPr>
               <w:t xml:space="preserve">{{ </w:t>
             </w:r>
-            <w:r>
-              <w:rPr>
-                <w:rFonts w:ascii="Montserrat" w:eastAsia="Times New Roman" w:hAnsi="Montserrat" w:cs="Calibri"/>
-                <w:color w:val="000000"/>
-                <w:lang w:eastAsia="en-AU"/>
-              </w:rPr>
-              <w:t>ESL_language_spoken</w:t>
-            </w:r>
+            <w:proofErr w:type="spellStart"/>
+            <w:r>
+              <w:rPr>
+                <w:rFonts w:ascii="Montserrat" w:eastAsia="Times New Roman" w:hAnsi="Montserrat" w:cs="Calibri"/>
+                <w:color w:val="000000"/>
+                <w:lang w:eastAsia="en-AU"/>
+              </w:rPr>
+              <w:t>ESL</w:t>
+            </w:r>
+            <w:proofErr w:type="gramEnd"/>
+            <w:r>
+              <w:rPr>
+                <w:rFonts w:ascii="Montserrat" w:eastAsia="Times New Roman" w:hAnsi="Montserrat" w:cs="Calibri"/>
+                <w:color w:val="000000"/>
+                <w:lang w:eastAsia="en-AU"/>
+              </w:rPr>
+              <w:t>_language_spoken</w:t>
+            </w:r>
+            <w:proofErr w:type="spellEnd"/>
             <w:r>
               <w:rPr>
                 <w:rFonts w:ascii="Montserrat" w:eastAsia="Times New Roman" w:hAnsi="Montserrat" w:cs="Calibri"/>
@@ -670,8 +734,45 @@
                 <w:color w:val="000000"/>
                 <w:lang w:eastAsia="en-AU"/>
               </w:rPr>
-              <w:t xml:space="preserve">{%p elif ESLquestion==’Yes’ and </w:t>
-            </w:r>
+              <w:t xml:space="preserve">{%p </w:t>
+            </w:r>
+            <w:proofErr w:type="spellStart"/>
+            <w:r>
+              <w:rPr>
+                <w:rFonts w:ascii="Montserrat" w:eastAsia="Times New Roman" w:hAnsi="Montserrat" w:cs="Calibri"/>
+                <w:color w:val="000000"/>
+                <w:lang w:eastAsia="en-AU"/>
+              </w:rPr>
+              <w:t>elif</w:t>
+            </w:r>
+            <w:proofErr w:type="spellEnd"/>
+            <w:r>
+              <w:rPr>
+                <w:rFonts w:ascii="Montserrat" w:eastAsia="Times New Roman" w:hAnsi="Montserrat" w:cs="Calibri"/>
+                <w:color w:val="000000"/>
+                <w:lang w:eastAsia="en-AU"/>
+              </w:rPr>
+              <w:t xml:space="preserve"> </w:t>
+            </w:r>
+            <w:proofErr w:type="spellStart"/>
+            <w:r>
+              <w:rPr>
+                <w:rFonts w:ascii="Montserrat" w:eastAsia="Times New Roman" w:hAnsi="Montserrat" w:cs="Calibri"/>
+                <w:color w:val="000000"/>
+                <w:lang w:eastAsia="en-AU"/>
+              </w:rPr>
+              <w:t>ESLquestion</w:t>
+            </w:r>
+            <w:proofErr w:type="spellEnd"/>
+            <w:r>
+              <w:rPr>
+                <w:rFonts w:ascii="Montserrat" w:eastAsia="Times New Roman" w:hAnsi="Montserrat" w:cs="Calibri"/>
+                <w:color w:val="000000"/>
+                <w:lang w:eastAsia="en-AU"/>
+              </w:rPr>
+              <w:t xml:space="preserve">==’Yes’ and </w:t>
+            </w:r>
+            <w:proofErr w:type="spellStart"/>
             <w:r>
               <w:rPr>
                 <w:rFonts w:ascii="Montserrat" w:eastAsia="Times New Roman" w:hAnsi="Montserrat" w:cs="Calibri"/>
@@ -680,6 +781,7 @@
               </w:rPr>
               <w:t>is_interpreter_needed</w:t>
             </w:r>
+            <w:proofErr w:type="spellEnd"/>
             <w:r>
               <w:rPr>
                 <w:rFonts w:ascii="Montserrat" w:eastAsia="Times New Roman" w:hAnsi="Montserrat" w:cs="Calibri"/>
@@ -714,6 +816,7 @@
               </w:rPr>
               <w:t xml:space="preserve"> </w:t>
             </w:r>
+            <w:proofErr w:type="gramStart"/>
             <w:r>
               <w:rPr>
                 <w:rFonts w:ascii="Montserrat" w:eastAsia="Times New Roman" w:hAnsi="Montserrat" w:cs="Calibri"/>
@@ -722,14 +825,25 @@
               </w:rPr>
               <w:t xml:space="preserve">{{ </w:t>
             </w:r>
-            <w:r>
-              <w:rPr>
-                <w:rFonts w:ascii="Montserrat" w:eastAsia="Times New Roman" w:hAnsi="Montserrat" w:cs="Calibri"/>
-                <w:color w:val="000000"/>
-                <w:lang w:eastAsia="en-AU"/>
-              </w:rPr>
-              <w:t>ESL_language_spoken</w:t>
-            </w:r>
+            <w:proofErr w:type="spellStart"/>
+            <w:r>
+              <w:rPr>
+                <w:rFonts w:ascii="Montserrat" w:eastAsia="Times New Roman" w:hAnsi="Montserrat" w:cs="Calibri"/>
+                <w:color w:val="000000"/>
+                <w:lang w:eastAsia="en-AU"/>
+              </w:rPr>
+              <w:t>ESL</w:t>
+            </w:r>
+            <w:proofErr w:type="gramEnd"/>
+            <w:r>
+              <w:rPr>
+                <w:rFonts w:ascii="Montserrat" w:eastAsia="Times New Roman" w:hAnsi="Montserrat" w:cs="Calibri"/>
+                <w:color w:val="000000"/>
+                <w:lang w:eastAsia="en-AU"/>
+              </w:rPr>
+              <w:t>_language_spoken</w:t>
+            </w:r>
+            <w:proofErr w:type="spellEnd"/>
             <w:r>
               <w:rPr>
                 <w:rFonts w:ascii="Montserrat" w:eastAsia="Times New Roman" w:hAnsi="Montserrat" w:cs="Calibri"/>
@@ -796,8 +910,18 @@
                 <w:color w:val="000000"/>
                 <w:lang w:eastAsia="en-AU"/>
               </w:rPr>
-              <w:t xml:space="preserve"> an interpreter is not required</w:t>
-            </w:r>
+              <w:t xml:space="preserve"> an interpreter is not </w:t>
+            </w:r>
+            <w:proofErr w:type="gramStart"/>
+            <w:r>
+              <w:rPr>
+                <w:rFonts w:ascii="Montserrat" w:eastAsia="Times New Roman" w:hAnsi="Montserrat" w:cs="Calibri"/>
+                <w:color w:val="000000"/>
+                <w:lang w:eastAsia="en-AU"/>
+              </w:rPr>
+              <w:t>required</w:t>
+            </w:r>
+            <w:proofErr w:type="gramEnd"/>
           </w:p>
           <w:p>
             <w:pPr>
@@ -822,7 +946,7 @@
       <w:tr>
         <w:trPr>
           <w:cantSplit/>
-          <w:trHeight w:hRule="exact" w:val="567"/>
+          <w:trHeight w:val="567"/>
           <w:tblHeader/>
         </w:trPr>
         <w:tc>
@@ -850,7 +974,27 @@
                 <w:color w:val="000000"/>
                 <w:lang w:eastAsia="en-AU"/>
               </w:rPr>
-              <w:t xml:space="preserve">Are you the </w:t>
+              <w:t>A</w:t>
+            </w:r>
+            <w:r>
+              <w:rPr>
+                <w:rFonts w:ascii="Montserrat" w:eastAsia="Times New Roman" w:hAnsi="Montserrat" w:cs="Calibri"/>
+                <w:b/>
+                <w:bCs/>
+                <w:color w:val="000000"/>
+                <w:lang w:eastAsia="en-AU"/>
+              </w:rPr>
+              <w:t>r</w:t>
+            </w:r>
+            <w:r>
+              <w:rPr>
+                <w:rFonts w:ascii="Montserrat" w:eastAsia="Times New Roman" w:hAnsi="Montserrat" w:cs="Calibri"/>
+                <w:b/>
+                <w:bCs/>
+                <w:color w:val="000000"/>
+                <w:lang w:eastAsia="en-AU"/>
+              </w:rPr>
+              <w:t xml:space="preserve">e you the </w:t>
             </w:r>
             <w:r>
               <w:rPr>
@@ -917,6 +1061,7 @@
               </w:rPr>
               <w:t xml:space="preserve">{%p if </w:t>
             </w:r>
+            <w:proofErr w:type="spellStart"/>
             <w:r>
               <w:rPr>
                 <w:rFonts w:ascii="Montserrat" w:eastAsia="Times New Roman" w:hAnsi="Montserrat" w:cs="Calibri"/>
@@ -925,6 +1070,7 @@
               </w:rPr>
               <w:t>is_user_main_applicant</w:t>
             </w:r>
+            <w:proofErr w:type="spellEnd"/>
             <w:r>
               <w:rPr>
                 <w:rFonts w:ascii="Montserrat" w:eastAsia="Times New Roman" w:hAnsi="Montserrat" w:cs="Calibri"/>
@@ -1020,6 +1166,210 @@
                 <w:lang w:eastAsia="en-AU"/>
               </w:rPr>
               <w:t>{%p endif %}</w:t>
+            </w:r>
+          </w:p>
+        </w:tc>
+      </w:tr>
+      <w:tr>
+        <w:trPr>
+          <w:cantSplit/>
+          <w:trHeight w:val="567"/>
+          <w:tblHeader/>
+        </w:trPr>
+        <w:tc>
+          <w:tcPr>
+            <w:tcW w:w="4096" w:type="dxa"/>
+            <w:shd w:val="clear" w:color="auto" w:fill="F8F7F7"/>
+            <w:vAlign w:val="center"/>
+          </w:tcPr>
+          <w:p>
+            <w:pPr>
+              <w:spacing w:before="240" w:line="240" w:lineRule="auto"/>
+              <w:rPr>
+                <w:rFonts w:ascii="Montserrat" w:eastAsia="Times New Roman" w:hAnsi="Montserrat" w:cs="Calibri"/>
+                <w:b/>
+                <w:bCs/>
+                <w:color w:val="000000"/>
+                <w:lang w:eastAsia="en-AU"/>
+              </w:rPr>
+            </w:pPr>
+            <w:r>
+              <w:rPr>
+                <w:rFonts w:ascii="Montserrat" w:eastAsia="Times New Roman" w:hAnsi="Montserrat" w:cs="Calibri"/>
+                <w:b/>
+                <w:bCs/>
+                <w:color w:val="000000"/>
+                <w:lang w:eastAsia="en-AU"/>
+              </w:rPr>
+              <w:t>Full Name</w:t>
+            </w:r>
+          </w:p>
+        </w:tc>
+        <w:tc>
+          <w:tcPr>
+            <w:tcW w:w="4961" w:type="dxa"/>
+            <w:shd w:val="clear" w:color="auto" w:fill="F8F7F7"/>
+            <w:vAlign w:val="center"/>
+          </w:tcPr>
+          <w:p>
+            <w:pPr>
+              <w:spacing w:before="240" w:line="240" w:lineRule="auto"/>
+              <w:rPr>
+                <w:rFonts w:ascii="Montserrat" w:eastAsia="Times New Roman" w:hAnsi="Montserrat" w:cs="Calibri"/>
+                <w:color w:val="000000"/>
+                <w:lang w:eastAsia="en-AU"/>
+              </w:rPr>
+            </w:pPr>
+            <w:proofErr w:type="gramStart"/>
+            <w:r>
+              <w:rPr>
+                <w:rFonts w:ascii="Montserrat" w:eastAsia="Times New Roman" w:hAnsi="Montserrat" w:cs="Calibri"/>
+                <w:color w:val="000000"/>
+                <w:lang w:eastAsia="en-AU"/>
+              </w:rPr>
+              <w:t xml:space="preserve">{{ </w:t>
+            </w:r>
+            <w:proofErr w:type="spellStart"/>
+            <w:r>
+              <w:rPr>
+                <w:rFonts w:ascii="Montserrat" w:eastAsia="Times New Roman" w:hAnsi="Montserrat" w:cs="Calibri"/>
+                <w:color w:val="000000"/>
+                <w:lang w:eastAsia="en-AU"/>
+              </w:rPr>
+              <w:t>migration</w:t>
+            </w:r>
+            <w:proofErr w:type="gramEnd"/>
+            <w:r>
+              <w:rPr>
+                <w:rFonts w:ascii="Montserrat" w:eastAsia="Times New Roman" w:hAnsi="Montserrat" w:cs="Calibri"/>
+                <w:color w:val="000000"/>
+                <w:lang w:eastAsia="en-AU"/>
+              </w:rPr>
+              <w:t>_user_first_name</w:t>
+            </w:r>
+            <w:proofErr w:type="spellEnd"/>
+            <w:r>
+              <w:rPr>
+                <w:rFonts w:ascii="Montserrat" w:eastAsia="Times New Roman" w:hAnsi="Montserrat" w:cs="Calibri"/>
+                <w:color w:val="000000"/>
+                <w:lang w:eastAsia="en-AU"/>
+              </w:rPr>
+              <w:t xml:space="preserve"> </w:t>
+            </w:r>
+            <w:r>
+              <w:rPr>
+                <w:rFonts w:ascii="Montserrat" w:eastAsia="Times New Roman" w:hAnsi="Montserrat" w:cs="Calibri"/>
+                <w:color w:val="000000"/>
+                <w:lang w:eastAsia="en-AU"/>
+              </w:rPr>
+              <w:t xml:space="preserve">}} {{ </w:t>
+            </w:r>
+            <w:proofErr w:type="spellStart"/>
+            <w:r>
+              <w:rPr>
+                <w:rFonts w:ascii="Montserrat" w:eastAsia="Times New Roman" w:hAnsi="Montserrat" w:cs="Calibri"/>
+                <w:color w:val="000000"/>
+                <w:lang w:eastAsia="en-AU"/>
+              </w:rPr>
+              <w:t>migration_user_last_name</w:t>
+            </w:r>
+            <w:proofErr w:type="spellEnd"/>
+            <w:r>
+              <w:rPr>
+                <w:rFonts w:ascii="Montserrat" w:eastAsia="Times New Roman" w:hAnsi="Montserrat" w:cs="Calibri"/>
+                <w:color w:val="000000"/>
+                <w:lang w:eastAsia="en-AU"/>
+              </w:rPr>
+              <w:t>}}</w:t>
+            </w:r>
+          </w:p>
+        </w:tc>
+      </w:tr>
+      <w:tr>
+        <w:trPr>
+          <w:cantSplit/>
+          <w:trHeight w:val="567"/>
+          <w:tblHeader/>
+        </w:trPr>
+        <w:tc>
+          <w:tcPr>
+            <w:tcW w:w="4096" w:type="dxa"/>
+            <w:shd w:val="clear" w:color="auto" w:fill="F8F7F7"/>
+            <w:vAlign w:val="center"/>
+          </w:tcPr>
+          <w:p>
+            <w:pPr>
+              <w:spacing w:before="240" w:line="240" w:lineRule="auto"/>
+              <w:rPr>
+                <w:rFonts w:ascii="Montserrat" w:eastAsia="Times New Roman" w:hAnsi="Montserrat" w:cs="Calibri"/>
+                <w:b/>
+                <w:bCs/>
+                <w:color w:val="000000"/>
+                <w:lang w:eastAsia="en-AU"/>
+              </w:rPr>
+            </w:pPr>
+            <w:r>
+              <w:rPr>
+                <w:rFonts w:ascii="Montserrat" w:eastAsia="Times New Roman" w:hAnsi="Montserrat" w:cs="Calibri"/>
+                <w:b/>
+                <w:bCs/>
+                <w:color w:val="000000"/>
+                <w:lang w:eastAsia="en-AU"/>
+              </w:rPr>
+              <w:t>Date of Birth</w:t>
+            </w:r>
+          </w:p>
+        </w:tc>
+        <w:tc>
+          <w:tcPr>
+            <w:tcW w:w="4961" w:type="dxa"/>
+            <w:shd w:val="clear" w:color="auto" w:fill="F8F7F7"/>
+            <w:vAlign w:val="center"/>
+          </w:tcPr>
+          <w:p>
+            <w:pPr>
+              <w:spacing w:before="240" w:line="240" w:lineRule="auto"/>
+              <w:rPr>
+                <w:rFonts w:ascii="Montserrat" w:eastAsia="Times New Roman" w:hAnsi="Montserrat" w:cs="Calibri"/>
+                <w:color w:val="000000"/>
+                <w:lang w:eastAsia="en-AU"/>
+              </w:rPr>
+            </w:pPr>
+            <w:proofErr w:type="gramStart"/>
+            <w:r>
+              <w:rPr>
+                <w:rFonts w:ascii="Montserrat" w:eastAsia="Times New Roman" w:hAnsi="Montserrat" w:cs="Calibri"/>
+                <w:color w:val="000000"/>
+                <w:lang w:eastAsia="en-AU"/>
+              </w:rPr>
+              <w:t xml:space="preserve">{{ </w:t>
+            </w:r>
+            <w:proofErr w:type="spellStart"/>
+            <w:r>
+              <w:rPr>
+                <w:rFonts w:ascii="Montserrat" w:eastAsia="Times New Roman" w:hAnsi="Montserrat" w:cs="Calibri"/>
+                <w:color w:val="000000"/>
+                <w:lang w:eastAsia="en-AU"/>
+              </w:rPr>
+              <w:t>migration</w:t>
+            </w:r>
+            <w:proofErr w:type="gramEnd"/>
+            <w:r>
+              <w:rPr>
+                <w:rFonts w:ascii="Montserrat" w:eastAsia="Times New Roman" w:hAnsi="Montserrat" w:cs="Calibri"/>
+                <w:color w:val="000000"/>
+                <w:lang w:eastAsia="en-AU"/>
+              </w:rPr>
+              <w:t>_user_DOB</w:t>
+            </w:r>
+            <w:proofErr w:type="spellEnd"/>
+            <w:r>
+              <w:rPr>
+                <w:rFonts w:ascii="Montserrat" w:eastAsia="Times New Roman" w:hAnsi="Montserrat" w:cs="Calibri"/>
+                <w:color w:val="000000"/>
+                <w:lang w:eastAsia="en-AU"/>
+              </w:rPr>
+              <w:t xml:space="preserve"> }}</w:t>
             </w:r>
           </w:p>
         </w:tc>
@@ -1035,28 +1385,27 @@
             <w:tcW w:w="4096" w:type="dxa"/>
             <w:shd w:val="clear" w:color="auto" w:fill="F8F7F7"/>
             <w:vAlign w:val="center"/>
-            <w:hideMark/>
-          </w:tcPr>
-          <w:p>
-            <w:pPr>
-              <w:spacing w:before="240" w:line="240" w:lineRule="auto"/>
-              <w:rPr>
-                <w:rFonts w:ascii="Montserrat" w:eastAsia="Times New Roman" w:hAnsi="Montserrat" w:cs="Calibri"/>
-                <w:b/>
-                <w:bCs/>
-                <w:color w:val="000000"/>
-                <w:lang w:eastAsia="en-AU"/>
-              </w:rPr>
-            </w:pPr>
-            <w:r>
-              <w:rPr>
-                <w:rFonts w:ascii="Montserrat" w:eastAsia="Times New Roman" w:hAnsi="Montserrat" w:cs="Calibri"/>
-                <w:b/>
-                <w:bCs/>
-                <w:color w:val="000000"/>
-                <w:lang w:eastAsia="en-AU"/>
-              </w:rPr>
-              <w:t>Full Name</w:t>
+          </w:tcPr>
+          <w:p>
+            <w:pPr>
+              <w:spacing w:before="240" w:line="240" w:lineRule="auto"/>
+              <w:rPr>
+                <w:rFonts w:ascii="Montserrat" w:eastAsia="Times New Roman" w:hAnsi="Montserrat" w:cs="Calibri"/>
+                <w:b/>
+                <w:bCs/>
+                <w:color w:val="000000"/>
+                <w:lang w:eastAsia="en-AU"/>
+              </w:rPr>
+            </w:pPr>
+            <w:r>
+              <w:rPr>
+                <w:rFonts w:ascii="Montserrat" w:eastAsia="Times New Roman" w:hAnsi="Montserrat" w:cs="Calibri"/>
+                <w:b/>
+                <w:bCs/>
+                <w:color w:val="000000"/>
+                <w:lang w:eastAsia="en-AU"/>
+              </w:rPr>
+              <w:t>Email Address</w:t>
             </w:r>
           </w:p>
         </w:tc>
@@ -1065,263 +1414,44 @@
             <w:tcW w:w="4961" w:type="dxa"/>
             <w:shd w:val="clear" w:color="auto" w:fill="F8F7F7"/>
             <w:vAlign w:val="center"/>
-            <w:hideMark/>
-          </w:tcPr>
-          <w:p>
-            <w:pPr>
-              <w:spacing w:before="240" w:line="240" w:lineRule="auto"/>
-              <w:rPr>
-                <w:rFonts w:ascii="Montserrat" w:eastAsia="Times New Roman" w:hAnsi="Montserrat" w:cs="Calibri"/>
-                <w:color w:val="000000"/>
-                <w:lang w:eastAsia="en-AU"/>
-              </w:rPr>
-            </w:pPr>
-          </w:p>
-          <w:p>
-            <w:pPr>
-              <w:spacing w:before="240" w:line="240" w:lineRule="auto"/>
-              <w:rPr>
-                <w:rFonts w:ascii="Montserrat" w:eastAsia="Times New Roman" w:hAnsi="Montserrat" w:cs="Calibri"/>
-                <w:color w:val="000000"/>
-                <w:lang w:eastAsia="en-AU"/>
-              </w:rPr>
-            </w:pPr>
-            <w:r>
-              <w:rPr>
-                <w:rFonts w:ascii="Montserrat" w:eastAsia="Times New Roman" w:hAnsi="Montserrat" w:cs="Calibri"/>
-                <w:color w:val="000000"/>
+          </w:tcPr>
+          <w:p>
+            <w:pPr>
+              <w:spacing w:before="240" w:line="240" w:lineRule="auto"/>
+              <w:rPr>
+                <w:rFonts w:ascii="Montserrat" w:eastAsia="Times New Roman" w:hAnsi="Montserrat" w:cs="Calibri"/>
+                <w:color w:val="000000" w:themeColor="text1"/>
+                <w:lang w:eastAsia="en-AU"/>
+              </w:rPr>
+            </w:pPr>
+            <w:proofErr w:type="gramStart"/>
+            <w:r>
+              <w:rPr>
+                <w:rFonts w:ascii="Montserrat" w:eastAsia="Times New Roman" w:hAnsi="Montserrat" w:cs="Calibri"/>
+                <w:color w:val="000000" w:themeColor="text1"/>
                 <w:lang w:eastAsia="en-AU"/>
               </w:rPr>
               <w:t xml:space="preserve">{{ </w:t>
             </w:r>
-            <w:r>
-              <w:rPr>
-                <w:rFonts w:ascii="Montserrat" w:eastAsia="Times New Roman" w:hAnsi="Montserrat" w:cs="Calibri"/>
-                <w:color w:val="000000"/>
-                <w:lang w:eastAsia="en-AU"/>
-              </w:rPr>
-              <w:t xml:space="preserve">migration_user_first_name </w:t>
-            </w:r>
-            <w:r>
-              <w:rPr>
-                <w:rFonts w:ascii="Montserrat" w:eastAsia="Times New Roman" w:hAnsi="Montserrat" w:cs="Calibri"/>
-                <w:color w:val="000000"/>
-                <w:lang w:eastAsia="en-AU"/>
-              </w:rPr>
-              <w:t xml:space="preserve">}} {{ </w:t>
-            </w:r>
-            <w:r>
-              <w:rPr>
-                <w:rFonts w:ascii="Montserrat" w:eastAsia="Times New Roman" w:hAnsi="Montserrat" w:cs="Calibri"/>
-                <w:color w:val="000000"/>
-                <w:lang w:eastAsia="en-AU"/>
-              </w:rPr>
-              <w:t>migration_user_last_name</w:t>
-            </w:r>
-            <w:r>
-              <w:rPr>
-                <w:rFonts w:ascii="Montserrat" w:eastAsia="Times New Roman" w:hAnsi="Montserrat" w:cs="Calibri"/>
-                <w:color w:val="000000"/>
-                <w:lang w:eastAsia="en-AU"/>
-              </w:rPr>
-              <w:t>}}</w:t>
-            </w:r>
-          </w:p>
-          <w:p>
-            <w:pPr>
-              <w:spacing w:before="240" w:line="240" w:lineRule="auto"/>
-              <w:rPr>
-                <w:rFonts w:ascii="Montserrat" w:eastAsia="Times New Roman" w:hAnsi="Montserrat" w:cs="Calibri"/>
-                <w:color w:val="000000"/>
-                <w:lang w:eastAsia="en-AU"/>
-              </w:rPr>
-            </w:pPr>
-          </w:p>
-        </w:tc>
-      </w:tr>
-      <w:tr>
-        <w:trPr>
-          <w:cantSplit/>
-          <w:trHeight w:hRule="exact" w:val="568"/>
-          <w:tblHeader/>
-        </w:trPr>
-        <w:tc>
-          <w:tcPr>
-            <w:tcW w:w="4096" w:type="dxa"/>
-            <w:shd w:val="clear" w:color="auto" w:fill="F8F7F7"/>
-            <w:vAlign w:val="center"/>
-            <w:hideMark/>
-          </w:tcPr>
-          <w:p>
-            <w:pPr>
-              <w:spacing w:before="240" w:line="240" w:lineRule="auto"/>
-              <w:rPr>
-                <w:rFonts w:ascii="Montserrat" w:eastAsia="Times New Roman" w:hAnsi="Montserrat" w:cs="Calibri"/>
-                <w:b/>
-                <w:bCs/>
-                <w:color w:val="000000"/>
-                <w:lang w:eastAsia="en-AU"/>
-              </w:rPr>
-            </w:pPr>
-            <w:r>
-              <w:rPr>
-                <w:rFonts w:ascii="Montserrat" w:eastAsia="Times New Roman" w:hAnsi="Montserrat" w:cs="Calibri"/>
-                <w:b/>
-                <w:bCs/>
-                <w:color w:val="000000"/>
-                <w:lang w:eastAsia="en-AU"/>
-              </w:rPr>
-              <w:t>Date</w:t>
-            </w:r>
-            <w:r>
-              <w:rPr>
-                <w:rFonts w:ascii="Montserrat" w:eastAsia="Times New Roman" w:hAnsi="Montserrat" w:cs="Calibri"/>
-                <w:b/>
-                <w:bCs/>
-                <w:color w:val="000000"/>
-                <w:lang w:eastAsia="en-AU"/>
-              </w:rPr>
-              <w:t xml:space="preserve"> of Birth</w:t>
-            </w:r>
-          </w:p>
-        </w:tc>
-        <w:tc>
-          <w:tcPr>
-            <w:tcW w:w="4961" w:type="dxa"/>
-            <w:shd w:val="clear" w:color="auto" w:fill="F8F7F7"/>
-            <w:vAlign w:val="center"/>
-            <w:hideMark/>
-          </w:tcPr>
-          <w:p>
-            <w:pPr>
-              <w:spacing w:before="240" w:line="240" w:lineRule="auto"/>
-              <w:rPr>
-                <w:rFonts w:ascii="Montserrat" w:eastAsia="Times New Roman" w:hAnsi="Montserrat" w:cs="Calibri"/>
-                <w:color w:val="000000"/>
-                <w:lang w:eastAsia="en-AU"/>
-              </w:rPr>
-            </w:pPr>
-          </w:p>
-          <w:p>
-            <w:pPr>
-              <w:spacing w:before="240" w:line="240" w:lineRule="auto"/>
-              <w:rPr>
-                <w:rFonts w:ascii="Montserrat" w:eastAsia="Times New Roman" w:hAnsi="Montserrat" w:cs="Calibri"/>
-                <w:color w:val="000000"/>
-                <w:lang w:eastAsia="en-AU"/>
-              </w:rPr>
-            </w:pPr>
-            <w:r>
-              <w:rPr>
-                <w:rFonts w:ascii="Montserrat" w:eastAsia="Times New Roman" w:hAnsi="Montserrat" w:cs="Calibri"/>
-                <w:color w:val="000000"/>
-                <w:lang w:eastAsia="en-AU"/>
-              </w:rPr>
-              <w:t xml:space="preserve">{{ </w:t>
-            </w:r>
-            <w:r>
-              <w:rPr>
-                <w:rFonts w:ascii="Montserrat" w:eastAsia="Times New Roman" w:hAnsi="Montserrat" w:cs="Calibri"/>
-                <w:color w:val="000000"/>
-                <w:lang w:eastAsia="en-AU"/>
-              </w:rPr>
-              <w:t>migration_user_DOB</w:t>
-            </w:r>
-            <w:r>
-              <w:rPr>
-                <w:rFonts w:ascii="Montserrat" w:eastAsia="Times New Roman" w:hAnsi="Montserrat" w:cs="Calibri"/>
-                <w:color w:val="000000"/>
-                <w:lang w:eastAsia="en-AU"/>
-              </w:rPr>
-              <w:t xml:space="preserve"> </w:t>
-            </w:r>
-            <w:r>
-              <w:rPr>
-                <w:rFonts w:ascii="Montserrat" w:eastAsia="Times New Roman" w:hAnsi="Montserrat" w:cs="Calibri"/>
-                <w:color w:val="000000"/>
-                <w:lang w:eastAsia="en-AU"/>
-              </w:rPr>
-              <w:t>}}</w:t>
-            </w:r>
-          </w:p>
-          <w:p>
-            <w:pPr>
-              <w:spacing w:before="240" w:line="240" w:lineRule="auto"/>
-              <w:rPr>
-                <w:rFonts w:ascii="Montserrat" w:eastAsia="Times New Roman" w:hAnsi="Montserrat" w:cs="Calibri"/>
-                <w:color w:val="000000"/>
-                <w:lang w:eastAsia="en-AU"/>
-              </w:rPr>
-            </w:pPr>
-          </w:p>
-        </w:tc>
-      </w:tr>
-      <w:tr>
-        <w:trPr>
-          <w:cantSplit/>
-          <w:trHeight w:val="507"/>
-          <w:tblHeader/>
-        </w:trPr>
-        <w:tc>
-          <w:tcPr>
-            <w:tcW w:w="4096" w:type="dxa"/>
-            <w:shd w:val="clear" w:color="auto" w:fill="F8F7F7"/>
-            <w:vAlign w:val="center"/>
-          </w:tcPr>
-          <w:p>
-            <w:pPr>
-              <w:spacing w:before="240" w:line="240" w:lineRule="auto"/>
-              <w:rPr>
-                <w:rFonts w:ascii="Montserrat" w:eastAsia="Times New Roman" w:hAnsi="Montserrat" w:cs="Calibri"/>
-                <w:b/>
-                <w:bCs/>
-                <w:color w:val="000000"/>
-                <w:lang w:eastAsia="en-AU"/>
-              </w:rPr>
-            </w:pPr>
-            <w:r>
-              <w:rPr>
-                <w:rFonts w:ascii="Montserrat" w:eastAsia="Times New Roman" w:hAnsi="Montserrat" w:cs="Calibri"/>
-                <w:b/>
-                <w:bCs/>
-                <w:color w:val="000000"/>
-                <w:lang w:eastAsia="en-AU"/>
-              </w:rPr>
-              <w:t>Email Address</w:t>
-            </w:r>
-          </w:p>
-        </w:tc>
-        <w:tc>
-          <w:tcPr>
-            <w:tcW w:w="4961" w:type="dxa"/>
-            <w:shd w:val="clear" w:color="auto" w:fill="F8F7F7"/>
-            <w:vAlign w:val="center"/>
-          </w:tcPr>
-          <w:p>
-            <w:pPr>
-              <w:spacing w:before="240" w:line="240" w:lineRule="auto"/>
+            <w:proofErr w:type="spellStart"/>
+            <w:r>
               <w:rPr>
                 <w:rFonts w:ascii="Montserrat" w:eastAsia="Times New Roman" w:hAnsi="Montserrat" w:cs="Calibri"/>
                 <w:color w:val="000000" w:themeColor="text1"/>
                 <w:lang w:eastAsia="en-AU"/>
               </w:rPr>
-            </w:pPr>
+              <w:t>migration</w:t>
+            </w:r>
+            <w:proofErr w:type="gramEnd"/>
             <w:r>
               <w:rPr>
                 <w:rFonts w:ascii="Montserrat" w:eastAsia="Times New Roman" w:hAnsi="Montserrat" w:cs="Calibri"/>
                 <w:color w:val="000000" w:themeColor="text1"/>
                 <w:lang w:eastAsia="en-AU"/>
               </w:rPr>
-              <w:t xml:space="preserve">{{ </w:t>
-            </w:r>
-            <w:r>
-              <w:rPr>
-                <w:rFonts w:ascii="Montserrat" w:eastAsia="Times New Roman" w:hAnsi="Montserrat" w:cs="Calibri"/>
-                <w:color w:val="000000" w:themeColor="text1"/>
-                <w:lang w:eastAsia="en-AU"/>
-              </w:rPr>
-              <w:t>migration_user_email_address</w:t>
-            </w:r>
+              <w:t>_user_email_address</w:t>
+            </w:r>
+            <w:proofErr w:type="spellEnd"/>
             <w:r>
               <w:rPr>
                 <w:rFonts w:ascii="Montserrat" w:eastAsia="Times New Roman" w:hAnsi="Montserrat" w:cs="Calibri"/>
@@ -1391,6 +1521,7 @@
                 <w:lang w:eastAsia="en-AU"/>
               </w:rPr>
             </w:pPr>
+            <w:proofErr w:type="gramStart"/>
             <w:r>
               <w:rPr>
                 <w:rFonts w:ascii="Montserrat" w:eastAsia="Times New Roman" w:hAnsi="Montserrat" w:cs="Calibri"/>
@@ -1399,14 +1530,25 @@
               </w:rPr>
               <w:t xml:space="preserve">{{ </w:t>
             </w:r>
-            <w:r>
-              <w:rPr>
-                <w:rFonts w:ascii="Montserrat" w:eastAsia="Times New Roman" w:hAnsi="Montserrat" w:cs="Calibri"/>
-                <w:color w:val="000000"/>
-                <w:lang w:eastAsia="en-AU"/>
-              </w:rPr>
-              <w:t>migration_user_address</w:t>
-            </w:r>
+            <w:proofErr w:type="spellStart"/>
+            <w:r>
+              <w:rPr>
+                <w:rFonts w:ascii="Montserrat" w:eastAsia="Times New Roman" w:hAnsi="Montserrat" w:cs="Calibri"/>
+                <w:color w:val="000000"/>
+                <w:lang w:eastAsia="en-AU"/>
+              </w:rPr>
+              <w:t>migration</w:t>
+            </w:r>
+            <w:proofErr w:type="gramEnd"/>
+            <w:r>
+              <w:rPr>
+                <w:rFonts w:ascii="Montserrat" w:eastAsia="Times New Roman" w:hAnsi="Montserrat" w:cs="Calibri"/>
+                <w:color w:val="000000"/>
+                <w:lang w:eastAsia="en-AU"/>
+              </w:rPr>
+              <w:t>_user_address</w:t>
+            </w:r>
+            <w:proofErr w:type="spellEnd"/>
             <w:r>
               <w:rPr>
                 <w:rFonts w:ascii="Montserrat" w:eastAsia="Times New Roman" w:hAnsi="Montserrat" w:cs="Calibri"/>
@@ -1423,6 +1565,7 @@
               </w:rPr>
               <w:t xml:space="preserve">}} {{ </w:t>
             </w:r>
+            <w:proofErr w:type="spellStart"/>
             <w:r>
               <w:rPr>
                 <w:rFonts w:ascii="Montserrat" w:eastAsia="Times New Roman" w:hAnsi="Montserrat" w:cs="Calibri"/>
@@ -1431,6 +1574,7 @@
               </w:rPr>
               <w:t>migration_user_city</w:t>
             </w:r>
+            <w:proofErr w:type="spellEnd"/>
             <w:r>
               <w:rPr>
                 <w:rFonts w:ascii="Montserrat" w:eastAsia="Times New Roman" w:hAnsi="Montserrat" w:cs="Calibri"/>
@@ -1447,12 +1591,14 @@
               </w:rPr>
               <w:t xml:space="preserve">}} {{ </w:t>
             </w:r>
-            <w:r>
-              <w:rPr>
-                <w:rFonts w:ascii="Montserrat" w:eastAsia="Times New Roman" w:hAnsi="Montserrat" w:cs="Calibri"/>
-                <w:color w:val="000000"/>
-                <w:lang w:eastAsia="en-AU"/>
-              </w:rPr>
+            <w:proofErr w:type="spellStart"/>
+            <w:r>
+              <w:rPr>
+                <w:rFonts w:ascii="Montserrat" w:eastAsia="Times New Roman" w:hAnsi="Montserrat" w:cs="Calibri"/>
+                <w:color w:val="000000"/>
+                <w:lang w:eastAsia="en-AU"/>
+              </w:rPr>
+              <w:lastRenderedPageBreak/>
               <w:t>migration_user_stat</w:t>
             </w:r>
             <w:r>
@@ -1463,6 +1609,7 @@
               </w:rPr>
               <w:t>e</w:t>
             </w:r>
+            <w:proofErr w:type="spellEnd"/>
             <w:r>
               <w:rPr>
                 <w:rFonts w:ascii="Montserrat" w:eastAsia="Times New Roman" w:hAnsi="Montserrat" w:cs="Calibri"/>
@@ -1479,6 +1626,7 @@
               </w:rPr>
               <w:t xml:space="preserve"> {{ </w:t>
             </w:r>
+            <w:proofErr w:type="spellStart"/>
             <w:r>
               <w:rPr>
                 <w:rFonts w:ascii="Montserrat" w:eastAsia="Times New Roman" w:hAnsi="Montserrat" w:cs="Calibri"/>
@@ -1487,6 +1635,7 @@
               </w:rPr>
               <w:t>migration_user_postcode</w:t>
             </w:r>
+            <w:proofErr w:type="spellEnd"/>
             <w:r>
               <w:rPr>
                 <w:rFonts w:ascii="Montserrat" w:eastAsia="Times New Roman" w:hAnsi="Montserrat" w:cs="Calibri"/>
@@ -1529,6 +1678,7 @@
                 <w:color w:val="000000"/>
                 <w:lang w:eastAsia="en-AU"/>
               </w:rPr>
+              <w:lastRenderedPageBreak/>
               <w:t>Country</w:t>
             </w:r>
           </w:p>
@@ -1548,6 +1698,7 @@
                 <w:lang w:eastAsia="en-AU"/>
               </w:rPr>
             </w:pPr>
+            <w:proofErr w:type="gramStart"/>
             <w:r>
               <w:rPr>
                 <w:rFonts w:ascii="Montserrat" w:eastAsia="Times New Roman" w:hAnsi="Montserrat" w:cs="Calibri"/>
@@ -1556,14 +1707,34 @@
               </w:rPr>
               <w:t xml:space="preserve">{{ </w:t>
             </w:r>
-            <w:r>
-              <w:rPr>
-                <w:rFonts w:ascii="Montserrat" w:eastAsia="Times New Roman" w:hAnsi="Montserrat" w:cs="Calibri"/>
-                <w:color w:val="000000"/>
-                <w:lang w:eastAsia="en-AU"/>
-              </w:rPr>
-              <w:t>country_name(</w:t>
-            </w:r>
+            <w:proofErr w:type="spellStart"/>
+            <w:r>
+              <w:rPr>
+                <w:rFonts w:ascii="Montserrat" w:eastAsia="Times New Roman" w:hAnsi="Montserrat" w:cs="Calibri"/>
+                <w:color w:val="000000"/>
+                <w:lang w:eastAsia="en-AU"/>
+              </w:rPr>
+              <w:t>country</w:t>
+            </w:r>
+            <w:proofErr w:type="gramEnd"/>
+            <w:r>
+              <w:rPr>
+                <w:rFonts w:ascii="Montserrat" w:eastAsia="Times New Roman" w:hAnsi="Montserrat" w:cs="Calibri"/>
+                <w:color w:val="000000"/>
+                <w:lang w:eastAsia="en-AU"/>
+              </w:rPr>
+              <w:t>_name</w:t>
+            </w:r>
+            <w:proofErr w:type="spellEnd"/>
+            <w:r>
+              <w:rPr>
+                <w:rFonts w:ascii="Montserrat" w:eastAsia="Times New Roman" w:hAnsi="Montserrat" w:cs="Calibri"/>
+                <w:color w:val="000000"/>
+                <w:lang w:eastAsia="en-AU"/>
+              </w:rPr>
+              <w:t>(</w:t>
+            </w:r>
+            <w:proofErr w:type="spellStart"/>
             <w:r>
               <w:rPr>
                 <w:rFonts w:ascii="Montserrat" w:eastAsia="Times New Roman" w:hAnsi="Montserrat" w:cs="Calibri"/>
@@ -1572,6 +1743,7 @@
               </w:rPr>
               <w:t>migration_user_country</w:t>
             </w:r>
+            <w:proofErr w:type="spellEnd"/>
             <w:r>
               <w:rPr>
                 <w:rFonts w:ascii="Montserrat" w:eastAsia="Times New Roman" w:hAnsi="Montserrat" w:cs="Calibri"/>
@@ -1587,194 +1759,6 @@
                 <w:lang w:eastAsia="en-AU"/>
               </w:rPr>
               <w:t xml:space="preserve"> }}</w:t>
-            </w:r>
-          </w:p>
-        </w:tc>
-      </w:tr>
-      <w:tr>
-        <w:trPr>
-          <w:cantSplit/>
-          <w:trHeight w:hRule="exact" w:val="567"/>
-          <w:tblHeader/>
-        </w:trPr>
-        <w:tc>
-          <w:tcPr>
-            <w:tcW w:w="4096" w:type="dxa"/>
-            <w:shd w:val="clear" w:color="auto" w:fill="F8F7F7"/>
-            <w:vAlign w:val="center"/>
-          </w:tcPr>
-          <w:p>
-            <w:pPr>
-              <w:spacing w:before="240" w:line="240" w:lineRule="auto"/>
-              <w:rPr>
-                <w:rFonts w:ascii="Montserrat" w:eastAsia="Times New Roman" w:hAnsi="Montserrat" w:cs="Calibri"/>
-                <w:b/>
-                <w:bCs/>
-                <w:color w:val="000000"/>
-                <w:lang w:eastAsia="en-AU"/>
-              </w:rPr>
-            </w:pPr>
-            <w:r>
-              <w:rPr>
-                <w:rFonts w:ascii="Montserrat" w:eastAsia="Times New Roman" w:hAnsi="Montserrat" w:cs="Calibri"/>
-                <w:b/>
-                <w:bCs/>
-                <w:color w:val="000000"/>
-                <w:lang w:eastAsia="en-AU"/>
-              </w:rPr>
-              <w:lastRenderedPageBreak/>
-              <w:t>Best Contact Number</w:t>
-            </w:r>
-          </w:p>
-        </w:tc>
-        <w:tc>
-          <w:tcPr>
-            <w:tcW w:w="4961" w:type="dxa"/>
-            <w:shd w:val="clear" w:color="auto" w:fill="F8F7F7"/>
-            <w:vAlign w:val="center"/>
-          </w:tcPr>
-          <w:p>
-            <w:pPr>
-              <w:spacing w:before="240" w:line="240" w:lineRule="auto"/>
-              <w:rPr>
-                <w:rFonts w:ascii="Montserrat" w:eastAsia="Times New Roman" w:hAnsi="Montserrat" w:cs="Calibri"/>
-                <w:color w:val="000000"/>
-                <w:lang w:eastAsia="en-AU"/>
-              </w:rPr>
-            </w:pPr>
-            <w:r>
-              <w:rPr>
-                <w:rFonts w:ascii="Montserrat" w:eastAsia="Times New Roman" w:hAnsi="Montserrat" w:cs="Calibri"/>
-                <w:color w:val="000000"/>
-                <w:lang w:eastAsia="en-AU"/>
-              </w:rPr>
-              <w:t xml:space="preserve">{%p if </w:t>
-            </w:r>
-            <w:r>
-              <w:rPr>
-                <w:rFonts w:ascii="Montserrat" w:eastAsia="Times New Roman" w:hAnsi="Montserrat" w:cs="Calibri"/>
-                <w:color w:val="000000"/>
-                <w:lang w:eastAsia="en-AU"/>
-              </w:rPr>
-              <w:t>migration_</w:t>
-            </w:r>
-            <w:r>
-              <w:rPr>
-                <w:rFonts w:ascii="Montserrat" w:eastAsia="Times New Roman" w:hAnsi="Montserrat" w:cs="Calibri"/>
-                <w:color w:val="000000"/>
-                <w:lang w:eastAsia="en-AU"/>
-              </w:rPr>
-              <w:t xml:space="preserve">user_phone_international== ’Yes’ %} My best contact number is based in {{ </w:t>
-            </w:r>
-            <w:r>
-              <w:rPr>
-                <w:rFonts w:ascii="Montserrat" w:eastAsia="Times New Roman" w:hAnsi="Montserrat" w:cs="Calibri"/>
-                <w:color w:val="000000"/>
-                <w:lang w:eastAsia="en-AU"/>
-              </w:rPr>
-              <w:t>migration_user_phone_number</w:t>
-            </w:r>
-            <w:r>
-              <w:rPr>
-                <w:rFonts w:ascii="Montserrat" w:eastAsia="Times New Roman" w:hAnsi="Montserrat" w:cs="Calibri"/>
-                <w:color w:val="000000"/>
-                <w:lang w:eastAsia="en-AU"/>
-              </w:rPr>
-              <w:t xml:space="preserve"> </w:t>
-            </w:r>
-            <w:r>
-              <w:rPr>
-                <w:rFonts w:ascii="Montserrat" w:eastAsia="Times New Roman" w:hAnsi="Montserrat" w:cs="Calibri"/>
-                <w:color w:val="000000"/>
-                <w:lang w:eastAsia="en-AU"/>
-              </w:rPr>
-              <w:t xml:space="preserve">}} and the contact number is  {{ </w:t>
-            </w:r>
-            <w:r>
-              <w:rPr>
-                <w:rFonts w:ascii="Montserrat" w:eastAsia="Times New Roman" w:hAnsi="Montserrat" w:cs="Calibri"/>
-                <w:color w:val="000000"/>
-                <w:lang w:eastAsia="en-AU"/>
-              </w:rPr>
-              <w:t>migration_</w:t>
-            </w:r>
-            <w:r>
-              <w:rPr>
-                <w:rFonts w:ascii="Montserrat" w:eastAsia="Times New Roman" w:hAnsi="Montserrat" w:cs="Calibri"/>
-                <w:color w:val="000000"/>
-                <w:lang w:eastAsia="en-AU"/>
-              </w:rPr>
-              <w:t>user_phone_number }}</w:t>
-            </w:r>
-          </w:p>
-          <w:p>
-            <w:pPr>
-              <w:spacing w:before="240" w:line="240" w:lineRule="auto"/>
-              <w:rPr>
-                <w:rFonts w:ascii="Montserrat" w:eastAsia="Times New Roman" w:hAnsi="Montserrat" w:cs="Calibri"/>
-                <w:color w:val="000000"/>
-                <w:lang w:eastAsia="en-AU"/>
-              </w:rPr>
-            </w:pPr>
-            <w:r>
-              <w:rPr>
-                <w:rFonts w:ascii="Montserrat" w:eastAsia="Times New Roman" w:hAnsi="Montserrat" w:cs="Calibri"/>
-                <w:color w:val="000000"/>
-                <w:lang w:eastAsia="en-AU"/>
-              </w:rPr>
-              <w:t>{%p else %}</w:t>
-            </w:r>
-          </w:p>
-          <w:p>
-            <w:pPr>
-              <w:spacing w:before="240" w:line="240" w:lineRule="auto"/>
-              <w:rPr>
-                <w:rFonts w:ascii="Montserrat" w:eastAsia="Times New Roman" w:hAnsi="Montserrat" w:cs="Calibri"/>
-                <w:color w:val="000000"/>
-                <w:lang w:eastAsia="en-AU"/>
-              </w:rPr>
-            </w:pPr>
-            <w:r>
-              <w:rPr>
-                <w:rFonts w:ascii="Montserrat" w:eastAsia="Times New Roman" w:hAnsi="Montserrat" w:cs="Calibri"/>
-                <w:color w:val="000000"/>
-                <w:lang w:eastAsia="en-AU"/>
-              </w:rPr>
-              <w:t xml:space="preserve">{{ </w:t>
-            </w:r>
-            <w:r>
-              <w:rPr>
-                <w:rFonts w:ascii="Montserrat" w:eastAsia="Times New Roman" w:hAnsi="Montserrat" w:cs="Calibri"/>
-                <w:color w:val="000000"/>
-                <w:lang w:eastAsia="en-AU"/>
-              </w:rPr>
-              <w:t>migration_</w:t>
-            </w:r>
-            <w:r>
-              <w:rPr>
-                <w:rFonts w:ascii="Montserrat" w:eastAsia="Times New Roman" w:hAnsi="Montserrat" w:cs="Calibri"/>
-                <w:color w:val="000000"/>
-                <w:lang w:eastAsia="en-AU"/>
-              </w:rPr>
-              <w:t>user_phone_number }}</w:t>
-            </w:r>
-          </w:p>
-          <w:p>
-            <w:pPr>
-              <w:spacing w:before="240" w:line="240" w:lineRule="auto"/>
-              <w:rPr>
-                <w:rFonts w:ascii="Montserrat" w:eastAsia="Times New Roman" w:hAnsi="Montserrat" w:cs="Calibri"/>
-                <w:color w:val="000000"/>
-                <w:lang w:eastAsia="en-AU"/>
-              </w:rPr>
-            </w:pPr>
-            <w:r>
-              <w:rPr>
-                <w:rFonts w:ascii="Montserrat" w:eastAsia="Times New Roman" w:hAnsi="Montserrat" w:cs="Calibri"/>
-                <w:color w:val="000000"/>
-                <w:lang w:eastAsia="en-AU"/>
-              </w:rPr>
-              <w:t>{%p endif %}</w:t>
             </w:r>
           </w:p>
         </w:tc>
@@ -1810,7 +1794,7 @@
                 <w:color w:val="000000"/>
                 <w:lang w:eastAsia="en-AU"/>
               </w:rPr>
-              <w:t>Passport Country of Issue</w:t>
+              <w:t xml:space="preserve">Best Contact Number </w:t>
             </w:r>
           </w:p>
         </w:tc>
@@ -1835,93 +1819,133 @@
                 <w:color w:val="000000"/>
                 <w:lang w:eastAsia="en-AU"/>
               </w:rPr>
+              <w:t xml:space="preserve">{%p if </w:t>
+            </w:r>
+            <w:proofErr w:type="spellStart"/>
+            <w:r>
+              <w:rPr>
+                <w:rFonts w:ascii="Montserrat" w:eastAsia="Times New Roman" w:hAnsi="Montserrat" w:cs="Calibri"/>
+                <w:color w:val="000000"/>
+                <w:lang w:eastAsia="en-AU"/>
+              </w:rPr>
+              <w:t>migration_user_phone_international</w:t>
+            </w:r>
+            <w:proofErr w:type="spellEnd"/>
+            <w:r>
+              <w:rPr>
+                <w:rFonts w:ascii="Montserrat" w:eastAsia="Times New Roman" w:hAnsi="Montserrat" w:cs="Calibri"/>
+                <w:color w:val="000000"/>
+                <w:lang w:eastAsia="en-AU"/>
+              </w:rPr>
+              <w:t xml:space="preserve">== ’Yes’ %} My best contact number is based in </w:t>
+            </w:r>
+            <w:proofErr w:type="gramStart"/>
+            <w:r>
+              <w:rPr>
+                <w:rFonts w:ascii="Montserrat" w:eastAsia="Times New Roman" w:hAnsi="Montserrat" w:cs="Calibri"/>
+                <w:color w:val="000000"/>
+                <w:lang w:eastAsia="en-AU"/>
+              </w:rPr>
               <w:t xml:space="preserve">{{ </w:t>
             </w:r>
-            <w:r>
-              <w:rPr>
-                <w:rFonts w:ascii="Montserrat" w:eastAsia="Times New Roman" w:hAnsi="Montserrat" w:cs="Calibri"/>
-                <w:color w:val="000000"/>
-                <w:lang w:eastAsia="en-AU"/>
-              </w:rPr>
-              <w:t>country_name(</w:t>
-            </w:r>
-            <w:r>
-              <w:rPr>
-                <w:rFonts w:ascii="Montserrat" w:eastAsia="Times New Roman" w:hAnsi="Montserrat" w:cs="Calibri"/>
-                <w:color w:val="000000"/>
-                <w:lang w:eastAsia="en-AU"/>
-              </w:rPr>
-              <w:t>migration_user_passport</w:t>
-            </w:r>
-            <w:r>
-              <w:rPr>
-                <w:rFonts w:ascii="Montserrat" w:eastAsia="Times New Roman" w:hAnsi="Montserrat" w:cs="Calibri"/>
-                <w:color w:val="000000"/>
-                <w:lang w:eastAsia="en-AU"/>
-              </w:rPr>
-              <w:t>)</w:t>
-            </w:r>
-            <w:r>
-              <w:rPr>
-                <w:rFonts w:ascii="Montserrat" w:eastAsia="Times New Roman" w:hAnsi="Montserrat" w:cs="Calibri"/>
-                <w:color w:val="000000"/>
-                <w:lang w:eastAsia="en-AU"/>
-              </w:rPr>
-              <w:t xml:space="preserve"> }}</w:t>
-            </w:r>
-          </w:p>
-        </w:tc>
-      </w:tr>
-      <w:tr>
-        <w:trPr>
-          <w:cantSplit/>
-          <w:trHeight w:hRule="exact" w:val="567"/>
-          <w:tblHeader/>
-        </w:trPr>
-        <w:tc>
-          <w:tcPr>
-            <w:tcW w:w="4096" w:type="dxa"/>
-            <w:shd w:val="clear" w:color="auto" w:fill="F8F7F7"/>
-            <w:vAlign w:val="center"/>
-          </w:tcPr>
-          <w:p>
-            <w:pPr>
-              <w:spacing w:before="240" w:line="240" w:lineRule="auto"/>
-              <w:rPr>
-                <w:rFonts w:ascii="Montserrat" w:eastAsia="Times New Roman" w:hAnsi="Montserrat" w:cs="Calibri"/>
-                <w:b/>
-                <w:bCs/>
-                <w:color w:val="000000"/>
-                <w:lang w:eastAsia="en-AU"/>
-              </w:rPr>
-            </w:pPr>
-            <w:r>
-              <w:rPr>
-                <w:rFonts w:ascii="Montserrat" w:eastAsia="Times New Roman" w:hAnsi="Montserrat" w:cs="Calibri"/>
-                <w:b/>
-                <w:bCs/>
-                <w:color w:val="000000"/>
-                <w:lang w:eastAsia="en-AU"/>
-              </w:rPr>
-              <w:t>Family Members Migrating</w:t>
-            </w:r>
-          </w:p>
-        </w:tc>
-        <w:tc>
-          <w:tcPr>
-            <w:tcW w:w="4961" w:type="dxa"/>
-            <w:shd w:val="clear" w:color="auto" w:fill="F8F7F7"/>
-            <w:vAlign w:val="center"/>
-          </w:tcPr>
-          <w:p>
-            <w:pPr>
-              <w:spacing w:before="240" w:line="240" w:lineRule="auto"/>
-              <w:rPr>
-                <w:rFonts w:ascii="Montserrat" w:eastAsia="Times New Roman" w:hAnsi="Montserrat" w:cs="Calibri"/>
-                <w:color w:val="000000"/>
-                <w:lang w:eastAsia="en-AU"/>
-              </w:rPr>
-            </w:pPr>
+            <w:proofErr w:type="spellStart"/>
+            <w:r>
+              <w:rPr>
+                <w:rFonts w:ascii="Montserrat" w:eastAsia="Times New Roman" w:hAnsi="Montserrat" w:cs="Calibri"/>
+                <w:color w:val="000000"/>
+                <w:lang w:eastAsia="en-AU"/>
+              </w:rPr>
+              <w:t>migration</w:t>
+            </w:r>
+            <w:proofErr w:type="gramEnd"/>
+            <w:r>
+              <w:rPr>
+                <w:rFonts w:ascii="Montserrat" w:eastAsia="Times New Roman" w:hAnsi="Montserrat" w:cs="Calibri"/>
+                <w:color w:val="000000"/>
+                <w:lang w:eastAsia="en-AU"/>
+              </w:rPr>
+              <w:t>_user_phone_country</w:t>
+            </w:r>
+            <w:proofErr w:type="spellEnd"/>
+            <w:r>
+              <w:rPr>
+                <w:rFonts w:ascii="Montserrat" w:eastAsia="Times New Roman" w:hAnsi="Montserrat" w:cs="Calibri"/>
+                <w:color w:val="000000"/>
+                <w:lang w:eastAsia="en-AU"/>
+              </w:rPr>
+              <w:t xml:space="preserve"> </w:t>
+            </w:r>
+            <w:r>
+              <w:rPr>
+                <w:rFonts w:ascii="Montserrat" w:eastAsia="Times New Roman" w:hAnsi="Montserrat" w:cs="Calibri"/>
+                <w:color w:val="000000"/>
+                <w:lang w:eastAsia="en-AU"/>
+              </w:rPr>
+              <w:t xml:space="preserve">}} and the contact number is  {{ </w:t>
+            </w:r>
+            <w:r>
+              <w:rPr>
+                <w:rFonts w:ascii="Montserrat" w:eastAsia="Times New Roman" w:hAnsi="Montserrat" w:cs="Calibri"/>
+                <w:color w:val="000000"/>
+                <w:lang w:eastAsia="en-AU"/>
+              </w:rPr>
+              <w:t xml:space="preserve"> </w:t>
+            </w:r>
+            <w:proofErr w:type="spellStart"/>
+            <w:r>
+              <w:rPr>
+                <w:rFonts w:ascii="Montserrat" w:eastAsia="Times New Roman" w:hAnsi="Montserrat" w:cs="Calibri"/>
+                <w:color w:val="000000"/>
+                <w:lang w:eastAsia="en-AU"/>
+              </w:rPr>
+              <w:t>migration_user_phone_number</w:t>
+            </w:r>
+            <w:proofErr w:type="spellEnd"/>
+            <w:r>
+              <w:rPr>
+                <w:rFonts w:ascii="Montserrat" w:eastAsia="Times New Roman" w:hAnsi="Montserrat" w:cs="Calibri"/>
+                <w:color w:val="000000"/>
+                <w:lang w:eastAsia="en-AU"/>
+              </w:rPr>
+              <w:t xml:space="preserve"> </w:t>
+            </w:r>
+            <w:r>
+              <w:rPr>
+                <w:rFonts w:ascii="Montserrat" w:eastAsia="Times New Roman" w:hAnsi="Montserrat" w:cs="Calibri"/>
+                <w:color w:val="000000"/>
+                <w:lang w:eastAsia="en-AU"/>
+              </w:rPr>
+              <w:t>}}</w:t>
+            </w:r>
+          </w:p>
+          <w:p>
+            <w:pPr>
+              <w:spacing w:before="240" w:line="240" w:lineRule="auto"/>
+              <w:rPr>
+                <w:rFonts w:ascii="Montserrat" w:eastAsia="Times New Roman" w:hAnsi="Montserrat" w:cs="Calibri"/>
+                <w:color w:val="000000"/>
+                <w:lang w:eastAsia="en-AU"/>
+              </w:rPr>
+            </w:pPr>
+            <w:r>
+              <w:rPr>
+                <w:rFonts w:ascii="Montserrat" w:eastAsia="Times New Roman" w:hAnsi="Montserrat" w:cs="Calibri"/>
+                <w:color w:val="000000"/>
+                <w:lang w:eastAsia="en-AU"/>
+              </w:rPr>
+              <w:t>{%p else %}</w:t>
+            </w:r>
+          </w:p>
+          <w:p>
+            <w:pPr>
+              <w:spacing w:before="240" w:line="240" w:lineRule="auto"/>
+              <w:rPr>
+                <w:rFonts w:ascii="Montserrat" w:eastAsia="Times New Roman" w:hAnsi="Montserrat" w:cs="Calibri"/>
+                <w:color w:val="000000"/>
+                <w:lang w:eastAsia="en-AU"/>
+              </w:rPr>
+            </w:pPr>
+            <w:proofErr w:type="gramStart"/>
             <w:r>
               <w:rPr>
                 <w:rFonts w:ascii="Montserrat" w:eastAsia="Times New Roman" w:hAnsi="Montserrat" w:cs="Calibri"/>
@@ -1936,108 +1960,52 @@
                 <w:color w:val="000000"/>
                 <w:lang w:eastAsia="en-AU"/>
               </w:rPr>
-              <w:t>m</w:t>
-            </w:r>
-            <w:r>
-              <w:rPr>
-                <w:rFonts w:ascii="Montserrat" w:eastAsia="Times New Roman" w:hAnsi="Montserrat" w:cs="Calibri"/>
-                <w:color w:val="000000"/>
-                <w:lang w:eastAsia="en-AU"/>
-              </w:rPr>
-              <w:t>igration_user_family_members</w:t>
-            </w:r>
-            <w:r>
-              <w:rPr>
-                <w:rFonts w:ascii="Montserrat" w:eastAsia="Times New Roman" w:hAnsi="Montserrat" w:cs="Calibri"/>
-                <w:color w:val="000000"/>
-                <w:lang w:eastAsia="en-AU"/>
-              </w:rPr>
-              <w:t xml:space="preserve"> }}</w:t>
-            </w:r>
-          </w:p>
-        </w:tc>
-      </w:tr>
-      <w:tr>
-        <w:trPr>
-          <w:cantSplit/>
-          <w:trHeight w:hRule="exact" w:val="567"/>
-          <w:tblHeader/>
-        </w:trPr>
-        <w:tc>
-          <w:tcPr>
-            <w:tcW w:w="4096" w:type="dxa"/>
-            <w:shd w:val="clear" w:color="auto" w:fill="F8F7F7"/>
-            <w:vAlign w:val="center"/>
-          </w:tcPr>
-          <w:p>
-            <w:pPr>
-              <w:spacing w:before="240" w:line="240" w:lineRule="auto"/>
-              <w:rPr>
-                <w:rFonts w:ascii="Montserrat" w:eastAsia="Times New Roman" w:hAnsi="Montserrat" w:cs="Calibri"/>
-                <w:b/>
-                <w:bCs/>
-                <w:color w:val="000000"/>
-                <w:lang w:eastAsia="en-AU"/>
-              </w:rPr>
-            </w:pPr>
-            <w:r>
-              <w:rPr>
-                <w:rFonts w:ascii="Montserrat" w:eastAsia="Times New Roman" w:hAnsi="Montserrat" w:cs="Calibri"/>
-                <w:b/>
-                <w:bCs/>
-                <w:color w:val="000000"/>
-                <w:lang w:eastAsia="en-AU"/>
-              </w:rPr>
-              <w:t>Current Australian Visa</w:t>
-            </w:r>
-          </w:p>
-        </w:tc>
-        <w:tc>
-          <w:tcPr>
-            <w:tcW w:w="4961" w:type="dxa"/>
-            <w:shd w:val="clear" w:color="auto" w:fill="F8F7F7"/>
-            <w:vAlign w:val="center"/>
-          </w:tcPr>
-          <w:p>
-            <w:pPr>
-              <w:spacing w:before="240" w:line="240" w:lineRule="auto"/>
-              <w:rPr>
-                <w:rFonts w:ascii="Montserrat" w:eastAsia="Times New Roman" w:hAnsi="Montserrat" w:cs="Calibri"/>
-                <w:color w:val="000000" w:themeColor="text1"/>
-                <w:lang w:eastAsia="en-AU"/>
-              </w:rPr>
-            </w:pPr>
-            <w:r>
-              <w:rPr>
-                <w:rFonts w:ascii="Montserrat" w:eastAsia="Times New Roman" w:hAnsi="Montserrat" w:cs="Calibri"/>
-                <w:color w:val="000000" w:themeColor="text1"/>
-                <w:lang w:eastAsia="en-AU"/>
-              </w:rPr>
-              <w:t xml:space="preserve">{{ </w:t>
-            </w:r>
-            <w:r>
-              <w:rPr>
-                <w:rFonts w:ascii="Montserrat" w:eastAsia="Times New Roman" w:hAnsi="Montserrat" w:cs="Calibri"/>
-                <w:color w:val="000000" w:themeColor="text1"/>
-                <w:lang w:eastAsia="en-AU"/>
-              </w:rPr>
-              <w:t>migration_user_aus_visa</w:t>
-            </w:r>
-            <w:r>
-              <w:rPr>
-                <w:rFonts w:ascii="Montserrat" w:eastAsia="Times New Roman" w:hAnsi="Montserrat" w:cs="Calibri"/>
-                <w:color w:val="000000" w:themeColor="text1"/>
-                <w:lang w:eastAsia="en-AU"/>
-              </w:rPr>
               <w:t xml:space="preserve"> </w:t>
             </w:r>
-            <w:r>
-              <w:rPr>
-                <w:rFonts w:ascii="Montserrat" w:eastAsia="Times New Roman" w:hAnsi="Montserrat" w:cs="Calibri"/>
-                <w:color w:val="000000" w:themeColor="text1"/>
+            <w:proofErr w:type="spellStart"/>
+            <w:proofErr w:type="gramEnd"/>
+            <w:r>
+              <w:rPr>
+                <w:rFonts w:ascii="Montserrat" w:eastAsia="Times New Roman" w:hAnsi="Montserrat" w:cs="Calibri"/>
+                <w:color w:val="000000"/>
+                <w:lang w:eastAsia="en-AU"/>
+              </w:rPr>
+              <w:t>migration_user_phone_number</w:t>
+            </w:r>
+            <w:proofErr w:type="spellEnd"/>
+            <w:r>
+              <w:rPr>
+                <w:rFonts w:ascii="Montserrat" w:eastAsia="Times New Roman" w:hAnsi="Montserrat" w:cs="Calibri"/>
+                <w:color w:val="000000"/>
+                <w:lang w:eastAsia="en-AU"/>
+              </w:rPr>
+              <w:t xml:space="preserve"> </w:t>
+            </w:r>
+            <w:r>
+              <w:rPr>
+                <w:rFonts w:ascii="Montserrat" w:eastAsia="Times New Roman" w:hAnsi="Montserrat" w:cs="Calibri"/>
+                <w:color w:val="000000"/>
                 <w:lang w:eastAsia="en-AU"/>
               </w:rPr>
               <w:t>}}</w:t>
+            </w:r>
+          </w:p>
+          <w:p>
+            <w:pPr>
+              <w:spacing w:before="240" w:line="240" w:lineRule="auto"/>
+              <w:rPr>
+                <w:rFonts w:ascii="Montserrat" w:eastAsia="Times New Roman" w:hAnsi="Montserrat" w:cs="Calibri"/>
+                <w:color w:val="000000"/>
+                <w:lang w:eastAsia="en-AU"/>
+              </w:rPr>
+            </w:pPr>
+            <w:r>
+              <w:rPr>
+                <w:rFonts w:ascii="Montserrat" w:eastAsia="Times New Roman" w:hAnsi="Montserrat" w:cs="Calibri"/>
+                <w:color w:val="000000"/>
+                <w:lang w:eastAsia="en-AU"/>
+              </w:rPr>
+              <w:t>{%p endif %}</w:t>
             </w:r>
           </w:p>
         </w:tc>
@@ -2073,7 +2041,7 @@
                 <w:color w:val="000000"/>
                 <w:lang w:eastAsia="en-AU"/>
               </w:rPr>
-              <w:t>Visa Type</w:t>
+              <w:t>Passport Country of Issue</w:t>
             </w:r>
           </w:p>
         </w:tc>
@@ -2092,40 +2060,7 @@
                 <w:lang w:eastAsia="en-AU"/>
               </w:rPr>
             </w:pPr>
-            <w:r>
-              <w:rPr>
-                <w:rFonts w:ascii="Montserrat" w:eastAsia="Times New Roman" w:hAnsi="Montserrat" w:cs="Calibri"/>
-                <w:color w:val="000000"/>
-                <w:lang w:eastAsia="en-AU"/>
-              </w:rPr>
-              <w:t xml:space="preserve">{%p if </w:t>
-            </w:r>
-            <w:r>
-              <w:rPr>
-                <w:rFonts w:ascii="Montserrat" w:eastAsia="Times New Roman" w:hAnsi="Montserrat" w:cs="Calibri"/>
-                <w:color w:val="000000"/>
-                <w:lang w:eastAsia="en-AU"/>
-              </w:rPr>
-              <w:t>migration_</w:t>
-            </w:r>
-            <w:r>
-              <w:rPr>
-                <w:rFonts w:ascii="Montserrat" w:eastAsia="Times New Roman" w:hAnsi="Montserrat" w:cs="Calibri"/>
-                <w:color w:val="000000"/>
-                <w:lang w:eastAsia="en-AU"/>
-              </w:rPr>
-              <w:t>user_aus_visa==’Yes’%}</w:t>
-            </w:r>
-          </w:p>
-          <w:p>
-            <w:pPr>
-              <w:spacing w:before="240" w:line="240" w:lineRule="auto"/>
-              <w:rPr>
-                <w:rFonts w:ascii="Montserrat" w:eastAsia="Times New Roman" w:hAnsi="Montserrat" w:cs="Calibri"/>
-                <w:color w:val="000000"/>
-                <w:lang w:eastAsia="en-AU"/>
-              </w:rPr>
-            </w:pPr>
+            <w:proofErr w:type="gramStart"/>
             <w:r>
               <w:rPr>
                 <w:rFonts w:ascii="Montserrat" w:eastAsia="Times New Roman" w:hAnsi="Montserrat" w:cs="Calibri"/>
@@ -2134,75 +2069,58 @@
               </w:rPr>
               <w:t xml:space="preserve">{{ </w:t>
             </w:r>
-            <w:r>
-              <w:rPr>
-                <w:rFonts w:ascii="Montserrat" w:eastAsia="Times New Roman" w:hAnsi="Montserrat" w:cs="Calibri"/>
-                <w:color w:val="000000"/>
-                <w:lang w:eastAsia="en-AU"/>
-              </w:rPr>
-              <w:t>migration_user_visa_type</w:t>
-            </w:r>
-            <w:r>
-              <w:rPr>
-                <w:rFonts w:ascii="Montserrat" w:eastAsia="Times New Roman" w:hAnsi="Montserrat" w:cs="Calibri"/>
-                <w:color w:val="000000"/>
-                <w:lang w:eastAsia="en-AU"/>
-              </w:rPr>
-              <w:t>}}</w:t>
-            </w:r>
-          </w:p>
-          <w:p>
-            <w:pPr>
-              <w:spacing w:before="240" w:line="240" w:lineRule="auto"/>
-              <w:rPr>
-                <w:rFonts w:ascii="Montserrat" w:eastAsia="Times New Roman" w:hAnsi="Montserrat" w:cs="Calibri"/>
-                <w:color w:val="000000"/>
-                <w:lang w:eastAsia="en-AU"/>
-              </w:rPr>
-            </w:pPr>
-            <w:r>
-              <w:rPr>
-                <w:rFonts w:ascii="Montserrat" w:eastAsia="Times New Roman" w:hAnsi="Montserrat" w:cs="Calibri"/>
-                <w:color w:val="000000"/>
-                <w:lang w:eastAsia="en-AU"/>
-              </w:rPr>
-              <w:t>{%p else %}</w:t>
-            </w:r>
-          </w:p>
-          <w:p>
-            <w:pPr>
-              <w:spacing w:before="240" w:line="240" w:lineRule="auto"/>
-              <w:rPr>
-                <w:rFonts w:ascii="Montserrat" w:eastAsia="Times New Roman" w:hAnsi="Montserrat" w:cs="Calibri"/>
-                <w:color w:val="000000"/>
-                <w:lang w:eastAsia="en-AU"/>
-              </w:rPr>
-            </w:pPr>
-            <w:r>
-              <w:rPr>
-                <w:rFonts w:ascii="Montserrat" w:eastAsia="Times New Roman" w:hAnsi="Montserrat" w:cs="Calibri"/>
-                <w:color w:val="000000"/>
-                <w:lang w:eastAsia="en-AU"/>
-              </w:rPr>
-              <w:t>Not Applicable</w:t>
-            </w:r>
-          </w:p>
-          <w:p>
-            <w:pPr>
-              <w:spacing w:before="240" w:line="240" w:lineRule="auto"/>
-              <w:rPr>
-                <w:rFonts w:ascii="Montserrat" w:eastAsia="Times New Roman" w:hAnsi="Montserrat" w:cs="Calibri"/>
-                <w:color w:val="000000"/>
-                <w:lang w:eastAsia="en-AU"/>
-              </w:rPr>
-            </w:pPr>
-            <w:r>
-              <w:rPr>
-                <w:rFonts w:ascii="Montserrat" w:eastAsia="Times New Roman" w:hAnsi="Montserrat" w:cs="Calibri"/>
-                <w:color w:val="000000"/>
-                <w:lang w:eastAsia="en-AU"/>
-              </w:rPr>
-              <w:t>{%p endif %}</w:t>
+            <w:proofErr w:type="spellStart"/>
+            <w:r>
+              <w:rPr>
+                <w:rFonts w:ascii="Montserrat" w:eastAsia="Times New Roman" w:hAnsi="Montserrat" w:cs="Calibri"/>
+                <w:color w:val="000000"/>
+                <w:lang w:eastAsia="en-AU"/>
+              </w:rPr>
+              <w:t>country</w:t>
+            </w:r>
+            <w:proofErr w:type="gramEnd"/>
+            <w:r>
+              <w:rPr>
+                <w:rFonts w:ascii="Montserrat" w:eastAsia="Times New Roman" w:hAnsi="Montserrat" w:cs="Calibri"/>
+                <w:color w:val="000000"/>
+                <w:lang w:eastAsia="en-AU"/>
+              </w:rPr>
+              <w:t>_name</w:t>
+            </w:r>
+            <w:proofErr w:type="spellEnd"/>
+            <w:r>
+              <w:rPr>
+                <w:rFonts w:ascii="Montserrat" w:eastAsia="Times New Roman" w:hAnsi="Montserrat" w:cs="Calibri"/>
+                <w:color w:val="000000"/>
+                <w:lang w:eastAsia="en-AU"/>
+              </w:rPr>
+              <w:t>(</w:t>
+            </w:r>
+            <w:proofErr w:type="spellStart"/>
+            <w:r>
+              <w:rPr>
+                <w:rFonts w:ascii="Montserrat" w:eastAsia="Times New Roman" w:hAnsi="Montserrat" w:cs="Calibri"/>
+                <w:color w:val="000000"/>
+                <w:lang w:eastAsia="en-AU"/>
+              </w:rPr>
+              <w:t>migration_user_passport</w:t>
+            </w:r>
+            <w:proofErr w:type="spellEnd"/>
+            <w:r>
+              <w:rPr>
+                <w:rFonts w:ascii="Montserrat" w:eastAsia="Times New Roman" w:hAnsi="Montserrat" w:cs="Calibri"/>
+                <w:color w:val="000000"/>
+                <w:lang w:eastAsia="en-AU"/>
+              </w:rPr>
+              <w:t>)</w:t>
+            </w:r>
+            <w:r>
+              <w:rPr>
+                <w:rFonts w:ascii="Montserrat" w:eastAsia="Times New Roman" w:hAnsi="Montserrat" w:cs="Calibri"/>
+                <w:color w:val="000000"/>
+                <w:lang w:eastAsia="en-AU"/>
+              </w:rPr>
+              <w:t xml:space="preserve"> }}</w:t>
             </w:r>
           </w:p>
         </w:tc>
@@ -2238,7 +2156,7 @@
                 <w:color w:val="000000"/>
                 <w:lang w:eastAsia="en-AU"/>
               </w:rPr>
-              <w:t>Date of Expiry</w:t>
+              <w:t>Family Members Migrating</w:t>
             </w:r>
           </w:p>
         </w:tc>
@@ -2257,40 +2175,7 @@
                 <w:lang w:eastAsia="en-AU"/>
               </w:rPr>
             </w:pPr>
-            <w:r>
-              <w:rPr>
-                <w:rFonts w:ascii="Montserrat" w:eastAsia="Times New Roman" w:hAnsi="Montserrat" w:cs="Calibri"/>
-                <w:color w:val="000000"/>
-                <w:lang w:eastAsia="en-AU"/>
-              </w:rPr>
-              <w:t xml:space="preserve">{%p if </w:t>
-            </w:r>
-            <w:r>
-              <w:rPr>
-                <w:rFonts w:ascii="Montserrat" w:eastAsia="Times New Roman" w:hAnsi="Montserrat" w:cs="Calibri"/>
-                <w:color w:val="000000"/>
-                <w:lang w:eastAsia="en-AU"/>
-              </w:rPr>
-              <w:t>migration_</w:t>
-            </w:r>
-            <w:r>
-              <w:rPr>
-                <w:rFonts w:ascii="Montserrat" w:eastAsia="Times New Roman" w:hAnsi="Montserrat" w:cs="Calibri"/>
-                <w:color w:val="000000"/>
-                <w:lang w:eastAsia="en-AU"/>
-              </w:rPr>
-              <w:t>user_aus_visa==’Yes’%}</w:t>
-            </w:r>
-          </w:p>
-          <w:p>
-            <w:pPr>
-              <w:spacing w:before="240" w:line="240" w:lineRule="auto"/>
-              <w:rPr>
-                <w:rFonts w:ascii="Montserrat" w:eastAsia="Times New Roman" w:hAnsi="Montserrat" w:cs="Calibri"/>
-                <w:color w:val="000000"/>
-                <w:lang w:eastAsia="en-AU"/>
-              </w:rPr>
-            </w:pPr>
+            <w:proofErr w:type="gramStart"/>
             <w:r>
               <w:rPr>
                 <w:rFonts w:ascii="Montserrat" w:eastAsia="Times New Roman" w:hAnsi="Montserrat" w:cs="Calibri"/>
@@ -2299,83 +2184,40 @@
               </w:rPr>
               <w:t xml:space="preserve">{{ </w:t>
             </w:r>
-            <w:r>
-              <w:rPr>
-                <w:rFonts w:ascii="Montserrat" w:eastAsia="Times New Roman" w:hAnsi="Montserrat" w:cs="Calibri"/>
-                <w:color w:val="000000"/>
-                <w:lang w:eastAsia="en-AU"/>
-              </w:rPr>
-              <w:t>migration_user_visa_expiry</w:t>
-            </w:r>
-            <w:r>
-              <w:rPr>
-                <w:rFonts w:ascii="Montserrat" w:eastAsia="Times New Roman" w:hAnsi="Montserrat" w:cs="Calibri"/>
-                <w:color w:val="000000"/>
-                <w:lang w:eastAsia="en-AU"/>
-              </w:rPr>
-              <w:t xml:space="preserve"> </w:t>
-            </w:r>
-            <w:r>
-              <w:rPr>
-                <w:rFonts w:ascii="Montserrat" w:eastAsia="Times New Roman" w:hAnsi="Montserrat" w:cs="Calibri"/>
-                <w:color w:val="000000"/>
-                <w:lang w:eastAsia="en-AU"/>
-              </w:rPr>
-              <w:t>}}</w:t>
-            </w:r>
-          </w:p>
-          <w:p>
-            <w:pPr>
-              <w:spacing w:before="240" w:line="240" w:lineRule="auto"/>
-              <w:rPr>
-                <w:rFonts w:ascii="Montserrat" w:eastAsia="Times New Roman" w:hAnsi="Montserrat" w:cs="Calibri"/>
-                <w:color w:val="000000"/>
-                <w:lang w:eastAsia="en-AU"/>
-              </w:rPr>
-            </w:pPr>
-            <w:r>
-              <w:rPr>
-                <w:rFonts w:ascii="Montserrat" w:eastAsia="Times New Roman" w:hAnsi="Montserrat" w:cs="Calibri"/>
-                <w:color w:val="000000"/>
-                <w:lang w:eastAsia="en-AU"/>
-              </w:rPr>
-              <w:t>{%p else %}</w:t>
-            </w:r>
-          </w:p>
-          <w:p>
-            <w:pPr>
-              <w:spacing w:before="240" w:line="240" w:lineRule="auto"/>
-              <w:rPr>
-                <w:rFonts w:ascii="Montserrat" w:eastAsia="Times New Roman" w:hAnsi="Montserrat" w:cs="Calibri"/>
-                <w:color w:val="000000"/>
-                <w:lang w:eastAsia="en-AU"/>
-              </w:rPr>
-            </w:pPr>
-            <w:r>
-              <w:rPr>
-                <w:rFonts w:ascii="Montserrat" w:eastAsia="Times New Roman" w:hAnsi="Montserrat" w:cs="Calibri"/>
-                <w:color w:val="000000"/>
-                <w:lang w:eastAsia="en-AU"/>
-              </w:rPr>
-              <w:t>Not Applicable</w:t>
-            </w:r>
-          </w:p>
-          <w:p>
-            <w:pPr>
-              <w:spacing w:before="240" w:line="240" w:lineRule="auto"/>
-              <w:rPr>
-                <w:rFonts w:ascii="Montserrat" w:eastAsia="Times New Roman" w:hAnsi="Montserrat" w:cs="Calibri"/>
-                <w:color w:val="000000"/>
-                <w:lang w:eastAsia="en-AU"/>
-              </w:rPr>
-            </w:pPr>
-            <w:r>
-              <w:rPr>
-                <w:rFonts w:ascii="Montserrat" w:eastAsia="Times New Roman" w:hAnsi="Montserrat" w:cs="Calibri"/>
-                <w:color w:val="000000"/>
-                <w:lang w:eastAsia="en-AU"/>
-              </w:rPr>
-              <w:t>{%p endif %}</w:t>
+            <w:proofErr w:type="spellStart"/>
+            <w:r>
+              <w:rPr>
+                <w:rFonts w:ascii="Montserrat" w:eastAsia="Times New Roman" w:hAnsi="Montserrat" w:cs="Calibri"/>
+                <w:color w:val="000000"/>
+                <w:lang w:eastAsia="en-AU"/>
+              </w:rPr>
+              <w:t>m</w:t>
+            </w:r>
+            <w:r>
+              <w:rPr>
+                <w:rFonts w:ascii="Montserrat" w:eastAsia="Times New Roman" w:hAnsi="Montserrat" w:cs="Calibri"/>
+                <w:color w:val="000000"/>
+                <w:lang w:eastAsia="en-AU"/>
+              </w:rPr>
+              <w:t>igration</w:t>
+            </w:r>
+            <w:proofErr w:type="gramEnd"/>
+            <w:r>
+              <w:rPr>
+                <w:rFonts w:ascii="Montserrat" w:eastAsia="Times New Roman" w:hAnsi="Montserrat" w:cs="Calibri"/>
+                <w:color w:val="000000"/>
+                <w:lang w:eastAsia="en-AU"/>
+              </w:rPr>
+              <w:t>_user_family_members</w:t>
+            </w:r>
+            <w:proofErr w:type="spellEnd"/>
+            <w:r>
+              <w:rPr>
+                <w:rFonts w:ascii="Montserrat" w:eastAsia="Times New Roman" w:hAnsi="Montserrat" w:cs="Calibri"/>
+                <w:color w:val="000000"/>
+                <w:lang w:eastAsia="en-AU"/>
+              </w:rPr>
+              <w:t xml:space="preserve"> }}</w:t>
             </w:r>
           </w:p>
         </w:tc>
@@ -2391,48 +2233,27 @@
             <w:tcW w:w="4096" w:type="dxa"/>
             <w:shd w:val="clear" w:color="auto" w:fill="F8F7F7"/>
             <w:vAlign w:val="center"/>
-            <w:hideMark/>
-          </w:tcPr>
-          <w:p>
-            <w:pPr>
-              <w:spacing w:before="240" w:line="240" w:lineRule="auto"/>
-              <w:rPr>
-                <w:rFonts w:ascii="Montserrat" w:eastAsia="Times New Roman" w:hAnsi="Montserrat" w:cs="Calibri"/>
-                <w:b/>
-                <w:bCs/>
-                <w:color w:val="000000"/>
-                <w:lang w:eastAsia="en-AU"/>
-              </w:rPr>
-            </w:pPr>
-            <w:r>
-              <w:rPr>
-                <w:rFonts w:ascii="Montserrat" w:eastAsia="Times New Roman" w:hAnsi="Montserrat" w:cs="Calibri"/>
-                <w:b/>
-                <w:bCs/>
-                <w:color w:val="000000"/>
-                <w:lang w:eastAsia="en-AU"/>
-              </w:rPr>
-              <w:t xml:space="preserve">Purpose </w:t>
-            </w:r>
-            <w:r>
-              <w:rPr>
-                <w:rFonts w:ascii="Montserrat" w:eastAsia="Times New Roman" w:hAnsi="Montserrat" w:cs="Calibri"/>
-                <w:b/>
-                <w:bCs/>
-                <w:color w:val="000000"/>
-                <w:lang w:eastAsia="en-AU"/>
-              </w:rPr>
-              <w:t>of</w:t>
-            </w:r>
-            <w:r>
-              <w:rPr>
-                <w:rFonts w:ascii="Montserrat" w:eastAsia="Times New Roman" w:hAnsi="Montserrat" w:cs="Calibri"/>
-                <w:b/>
-                <w:bCs/>
-                <w:color w:val="000000"/>
-                <w:lang w:eastAsia="en-AU"/>
-              </w:rPr>
-              <w:t xml:space="preserve"> Stay in Australia </w:t>
+          </w:tcPr>
+          <w:p>
+            <w:pPr>
+              <w:spacing w:before="240" w:line="240" w:lineRule="auto"/>
+              <w:rPr>
+                <w:rFonts w:ascii="Montserrat" w:eastAsia="Times New Roman" w:hAnsi="Montserrat" w:cs="Calibri"/>
+                <w:b/>
+                <w:bCs/>
+                <w:color w:val="000000"/>
+                <w:lang w:eastAsia="en-AU"/>
+              </w:rPr>
+            </w:pPr>
+            <w:r>
+              <w:rPr>
+                <w:rFonts w:ascii="Montserrat" w:eastAsia="Times New Roman" w:hAnsi="Montserrat" w:cs="Calibri"/>
+                <w:b/>
+                <w:bCs/>
+                <w:color w:val="000000"/>
+                <w:lang w:eastAsia="en-AU"/>
+              </w:rPr>
+              <w:t>Current Australian Visa</w:t>
             </w:r>
           </w:p>
         </w:tc>
@@ -2441,37 +2262,56 @@
             <w:tcW w:w="4961" w:type="dxa"/>
             <w:shd w:val="clear" w:color="auto" w:fill="F8F7F7"/>
             <w:vAlign w:val="center"/>
-            <w:hideMark/>
-          </w:tcPr>
-          <w:p>
-            <w:pPr>
-              <w:spacing w:before="240" w:line="240" w:lineRule="auto"/>
-              <w:rPr>
-                <w:rFonts w:ascii="Montserrat" w:eastAsia="Times New Roman" w:hAnsi="Montserrat" w:cs="Calibri"/>
-                <w:color w:val="000000"/>
-                <w:lang w:eastAsia="en-AU"/>
-              </w:rPr>
-            </w:pPr>
-            <w:r>
-              <w:rPr>
-                <w:rFonts w:ascii="Montserrat" w:eastAsia="Times New Roman" w:hAnsi="Montserrat" w:cs="Calibri"/>
-                <w:color w:val="000000"/>
+          </w:tcPr>
+          <w:p>
+            <w:pPr>
+              <w:spacing w:before="240" w:line="240" w:lineRule="auto"/>
+              <w:rPr>
+                <w:rFonts w:ascii="Montserrat" w:eastAsia="Times New Roman" w:hAnsi="Montserrat" w:cs="Calibri"/>
+                <w:color w:val="000000" w:themeColor="text1"/>
+                <w:lang w:eastAsia="en-AU"/>
+              </w:rPr>
+            </w:pPr>
+            <w:proofErr w:type="gramStart"/>
+            <w:r>
+              <w:rPr>
+                <w:rFonts w:ascii="Montserrat" w:eastAsia="Times New Roman" w:hAnsi="Montserrat" w:cs="Calibri"/>
+                <w:color w:val="000000" w:themeColor="text1"/>
                 <w:lang w:eastAsia="en-AU"/>
               </w:rPr>
               <w:t xml:space="preserve">{{ </w:t>
             </w:r>
-            <w:r>
-              <w:rPr>
-                <w:rFonts w:ascii="Montserrat" w:eastAsia="Times New Roman" w:hAnsi="Montserrat" w:cs="Calibri"/>
-                <w:color w:val="000000"/>
-                <w:lang w:eastAsia="en-AU"/>
-              </w:rPr>
-              <w:t>migration_user_reason_stay</w:t>
-            </w:r>
-            <w:r>
-              <w:rPr>
-                <w:rFonts w:ascii="Montserrat" w:eastAsia="Times New Roman" w:hAnsi="Montserrat" w:cs="Calibri"/>
-                <w:color w:val="000000"/>
+            <w:proofErr w:type="spellStart"/>
+            <w:r>
+              <w:rPr>
+                <w:rFonts w:ascii="Montserrat" w:eastAsia="Times New Roman" w:hAnsi="Montserrat" w:cs="Calibri"/>
+                <w:color w:val="000000" w:themeColor="text1"/>
+                <w:lang w:eastAsia="en-AU"/>
+              </w:rPr>
+              <w:t>migration</w:t>
+            </w:r>
+            <w:proofErr w:type="gramEnd"/>
+            <w:r>
+              <w:rPr>
+                <w:rFonts w:ascii="Montserrat" w:eastAsia="Times New Roman" w:hAnsi="Montserrat" w:cs="Calibri"/>
+                <w:color w:val="000000" w:themeColor="text1"/>
+                <w:lang w:eastAsia="en-AU"/>
+              </w:rPr>
+              <w:t>_user_aus_visa</w:t>
+            </w:r>
+            <w:proofErr w:type="spellEnd"/>
+            <w:r>
+              <w:rPr>
+                <w:rFonts w:ascii="Montserrat" w:eastAsia="Times New Roman" w:hAnsi="Montserrat" w:cs="Calibri"/>
+                <w:color w:val="000000" w:themeColor="text1"/>
+                <w:lang w:eastAsia="en-AU"/>
+              </w:rPr>
+              <w:t xml:space="preserve"> </w:t>
+            </w:r>
+            <w:r>
+              <w:rPr>
+                <w:rFonts w:ascii="Montserrat" w:eastAsia="Times New Roman" w:hAnsi="Montserrat" w:cs="Calibri"/>
+                <w:color w:val="000000" w:themeColor="text1"/>
                 <w:lang w:eastAsia="en-AU"/>
               </w:rPr>
               <w:t>}}</w:t>
@@ -2510,7 +2350,7 @@
                 <w:color w:val="000000"/>
                 <w:lang w:eastAsia="en-AU"/>
               </w:rPr>
-              <w:t>Purpose of Enquiry</w:t>
+              <w:t>Visa Type</w:t>
             </w:r>
           </w:p>
         </w:tc>
@@ -2535,52 +2375,54 @@
                 <w:color w:val="000000"/>
                 <w:lang w:eastAsia="en-AU"/>
               </w:rPr>
+              <w:t xml:space="preserve">{%p if </w:t>
+            </w:r>
+            <w:proofErr w:type="spellStart"/>
+            <w:r>
+              <w:rPr>
+                <w:rFonts w:ascii="Montserrat" w:eastAsia="Times New Roman" w:hAnsi="Montserrat" w:cs="Calibri"/>
+                <w:color w:val="000000"/>
+                <w:lang w:eastAsia="en-AU"/>
+              </w:rPr>
+              <w:t>migration_</w:t>
+            </w:r>
+            <w:r>
+              <w:rPr>
+                <w:rFonts w:ascii="Montserrat" w:eastAsia="Times New Roman" w:hAnsi="Montserrat" w:cs="Calibri"/>
+                <w:color w:val="000000"/>
+                <w:lang w:eastAsia="en-AU"/>
+              </w:rPr>
+              <w:t>user_aus_visa</w:t>
+            </w:r>
+            <w:proofErr w:type="spellEnd"/>
+            <w:r>
+              <w:rPr>
+                <w:rFonts w:ascii="Montserrat" w:eastAsia="Times New Roman" w:hAnsi="Montserrat" w:cs="Calibri"/>
+                <w:color w:val="000000"/>
+                <w:lang w:eastAsia="en-AU"/>
+              </w:rPr>
+              <w:t>==’Yes’%}</w:t>
+            </w:r>
+          </w:p>
+          <w:p>
+            <w:pPr>
+              <w:spacing w:before="240" w:line="240" w:lineRule="auto"/>
+              <w:rPr>
+                <w:rFonts w:ascii="Montserrat" w:eastAsia="Times New Roman" w:hAnsi="Montserrat" w:cs="Calibri"/>
+                <w:color w:val="000000"/>
+                <w:lang w:eastAsia="en-AU"/>
+              </w:rPr>
+            </w:pPr>
+            <w:proofErr w:type="gramStart"/>
+            <w:r>
+              <w:rPr>
+                <w:rFonts w:ascii="Montserrat" w:eastAsia="Times New Roman" w:hAnsi="Montserrat" w:cs="Calibri"/>
+                <w:color w:val="000000"/>
+                <w:lang w:eastAsia="en-AU"/>
+              </w:rPr>
               <w:t xml:space="preserve">{{ </w:t>
             </w:r>
-            <w:r>
-              <w:rPr>
-                <w:rFonts w:ascii="Montserrat" w:eastAsia="Times New Roman" w:hAnsi="Montserrat" w:cs="Calibri"/>
-                <w:color w:val="000000"/>
-                <w:lang w:eastAsia="en-AU"/>
-              </w:rPr>
-              <w:t>migration_enquiry_purpose.true_values</w:t>
-            </w:r>
-            <w:r>
-              <w:rPr>
-                <w:rFonts w:ascii="Montserrat" w:eastAsia="Times New Roman" w:hAnsi="Montserrat" w:cs="Calibri"/>
-                <w:color w:val="000000"/>
-                <w:lang w:eastAsia="en-AU"/>
-              </w:rPr>
-              <w:t>() }}</w:t>
-            </w:r>
-          </w:p>
-          <w:p>
-            <w:pPr>
-              <w:spacing w:before="240" w:line="240" w:lineRule="auto"/>
-              <w:rPr>
-                <w:rFonts w:ascii="Montserrat" w:eastAsia="Times New Roman" w:hAnsi="Montserrat" w:cs="Calibri"/>
-                <w:color w:val="000000"/>
-                <w:lang w:eastAsia="en-AU"/>
-              </w:rPr>
-            </w:pPr>
-          </w:p>
-          <w:p>
-            <w:pPr>
-              <w:spacing w:before="240" w:line="240" w:lineRule="auto"/>
-              <w:rPr>
-                <w:rFonts w:ascii="Montserrat" w:eastAsia="Times New Roman" w:hAnsi="Montserrat" w:cs="Calibri"/>
-                <w:color w:val="000000"/>
-                <w:lang w:eastAsia="en-AU"/>
-              </w:rPr>
-            </w:pPr>
-            <w:r>
-              <w:rPr>
-                <w:rFonts w:ascii="Montserrat" w:eastAsia="Times New Roman" w:hAnsi="Montserrat" w:cs="Calibri"/>
-                <w:color w:val="000000"/>
-                <w:lang w:eastAsia="en-AU"/>
-              </w:rPr>
-              <w:t xml:space="preserve">{%p if </w:t>
-            </w:r>
+            <w:proofErr w:type="spellStart"/>
             <w:r>
               <w:rPr>
                 <w:rFonts w:ascii="Montserrat" w:eastAsia="Times New Roman" w:hAnsi="Montserrat" w:cs="Calibri"/>
@@ -2589,64 +2431,16 @@
               </w:rPr>
               <w:t>migration</w:t>
             </w:r>
-            <w:r>
-              <w:rPr>
-                <w:rFonts w:ascii="Montserrat" w:eastAsia="Times New Roman" w:hAnsi="Montserrat" w:cs="Calibri"/>
-                <w:color w:val="000000"/>
-                <w:lang w:eastAsia="en-AU"/>
-              </w:rPr>
-              <w:t>_</w:t>
-            </w:r>
-            <w:r>
-              <w:rPr>
-                <w:rFonts w:ascii="Montserrat" w:eastAsia="Times New Roman" w:hAnsi="Montserrat" w:cs="Calibri"/>
-                <w:color w:val="000000"/>
-                <w:lang w:eastAsia="en-AU"/>
-              </w:rPr>
-              <w:t>enquiry_purpose==’Other’%}</w:t>
-            </w:r>
-          </w:p>
-          <w:p>
-            <w:pPr>
-              <w:spacing w:before="240" w:line="240" w:lineRule="auto"/>
-              <w:rPr>
-                <w:rFonts w:ascii="Montserrat" w:eastAsia="Times New Roman" w:hAnsi="Montserrat" w:cs="Calibri"/>
-                <w:color w:val="000000"/>
-                <w:lang w:eastAsia="en-AU"/>
-              </w:rPr>
-            </w:pPr>
-            <w:r>
-              <w:rPr>
-                <w:rFonts w:ascii="Montserrat" w:eastAsia="Times New Roman" w:hAnsi="Montserrat" w:cs="Calibri"/>
-                <w:color w:val="000000"/>
-                <w:lang w:eastAsia="en-AU"/>
-              </w:rPr>
-              <w:t xml:space="preserve">Details: </w:t>
-            </w:r>
-            <w:r>
-              <w:rPr>
-                <w:rFonts w:ascii="Montserrat" w:eastAsia="Times New Roman" w:hAnsi="Montserrat" w:cs="Calibri"/>
-                <w:color w:val="000000"/>
-                <w:lang w:eastAsia="en-AU"/>
-              </w:rPr>
-              <w:t xml:space="preserve">{{ </w:t>
-            </w:r>
-            <w:r>
-              <w:rPr>
-                <w:rFonts w:ascii="Montserrat" w:eastAsia="Times New Roman" w:hAnsi="Montserrat" w:cs="Calibri"/>
-                <w:color w:val="000000"/>
-                <w:lang w:eastAsia="en-AU"/>
-              </w:rPr>
-              <w:t>migration_other_purpose</w:t>
-            </w:r>
-            <w:r>
-              <w:rPr>
-                <w:rFonts w:ascii="Montserrat" w:eastAsia="Times New Roman" w:hAnsi="Montserrat" w:cs="Calibri"/>
-                <w:color w:val="000000"/>
-                <w:lang w:eastAsia="en-AU"/>
-              </w:rPr>
-              <w:t xml:space="preserve"> </w:t>
-            </w:r>
+            <w:proofErr w:type="gramEnd"/>
+            <w:r>
+              <w:rPr>
+                <w:rFonts w:ascii="Montserrat" w:eastAsia="Times New Roman" w:hAnsi="Montserrat" w:cs="Calibri"/>
+                <w:color w:val="000000"/>
+                <w:lang w:eastAsia="en-AU"/>
+              </w:rPr>
+              <w:t>_user_visa_type</w:t>
+            </w:r>
+            <w:proofErr w:type="spellEnd"/>
             <w:r>
               <w:rPr>
                 <w:rFonts w:ascii="Montserrat" w:eastAsia="Times New Roman" w:hAnsi="Montserrat" w:cs="Calibri"/>
@@ -2671,7 +2465,42 @@
                 <w:color w:val="000000"/>
                 <w:lang w:eastAsia="en-AU"/>
               </w:rPr>
-              <w:lastRenderedPageBreak/>
+              <w:t>{%p else %}</w:t>
+            </w:r>
+          </w:p>
+          <w:p>
+            <w:pPr>
+              <w:spacing w:before="240" w:line="240" w:lineRule="auto"/>
+              <w:rPr>
+                <w:rFonts w:ascii="Montserrat" w:eastAsia="Times New Roman" w:hAnsi="Montserrat" w:cs="Calibri"/>
+                <w:color w:val="000000"/>
+                <w:lang w:eastAsia="en-AU"/>
+              </w:rPr>
+            </w:pPr>
+            <w:r>
+              <w:rPr>
+                <w:rFonts w:ascii="Montserrat" w:eastAsia="Times New Roman" w:hAnsi="Montserrat" w:cs="Calibri"/>
+                <w:color w:val="000000"/>
+                <w:lang w:eastAsia="en-AU"/>
+              </w:rPr>
+              <w:t>Not Applicable</w:t>
+            </w:r>
+          </w:p>
+          <w:p>
+            <w:pPr>
+              <w:spacing w:before="240" w:line="240" w:lineRule="auto"/>
+              <w:rPr>
+                <w:rFonts w:ascii="Montserrat" w:eastAsia="Times New Roman" w:hAnsi="Montserrat" w:cs="Calibri"/>
+                <w:color w:val="000000"/>
+                <w:lang w:eastAsia="en-AU"/>
+              </w:rPr>
+            </w:pPr>
+            <w:r>
+              <w:rPr>
+                <w:rFonts w:ascii="Montserrat" w:eastAsia="Times New Roman" w:hAnsi="Montserrat" w:cs="Calibri"/>
+                <w:color w:val="000000"/>
+                <w:lang w:eastAsia="en-AU"/>
+              </w:rPr>
               <w:t>{%p endif %}</w:t>
             </w:r>
           </w:p>
@@ -2708,8 +2537,7 @@
                 <w:color w:val="000000"/>
                 <w:lang w:eastAsia="en-AU"/>
               </w:rPr>
-              <w:lastRenderedPageBreak/>
-              <w:t>Staff Member Requested</w:t>
+              <w:t>Date of Expiry</w:t>
             </w:r>
           </w:p>
         </w:tc>
@@ -2734,7 +2562,142 @@
                 <w:color w:val="000000"/>
                 <w:lang w:eastAsia="en-AU"/>
               </w:rPr>
-              <w:t>{{ MSM_fee_earner }}</w:t>
+              <w:t xml:space="preserve">{%p if </w:t>
+            </w:r>
+            <w:proofErr w:type="spellStart"/>
+            <w:r>
+              <w:rPr>
+                <w:rFonts w:ascii="Montserrat" w:eastAsia="Times New Roman" w:hAnsi="Montserrat" w:cs="Calibri"/>
+                <w:color w:val="000000"/>
+                <w:lang w:eastAsia="en-AU"/>
+              </w:rPr>
+              <w:t>migration_</w:t>
+            </w:r>
+            <w:r>
+              <w:rPr>
+                <w:rFonts w:ascii="Montserrat" w:eastAsia="Times New Roman" w:hAnsi="Montserrat" w:cs="Calibri"/>
+                <w:color w:val="000000"/>
+                <w:lang w:eastAsia="en-AU"/>
+              </w:rPr>
+              <w:t>user_aus_visa</w:t>
+            </w:r>
+            <w:proofErr w:type="spellEnd"/>
+            <w:r>
+              <w:rPr>
+                <w:rFonts w:ascii="Montserrat" w:eastAsia="Times New Roman" w:hAnsi="Montserrat" w:cs="Calibri"/>
+                <w:color w:val="000000"/>
+                <w:lang w:eastAsia="en-AU"/>
+              </w:rPr>
+              <w:t>==’Yes’%}</w:t>
+            </w:r>
+          </w:p>
+          <w:p>
+            <w:pPr>
+              <w:spacing w:before="240" w:line="240" w:lineRule="auto"/>
+              <w:rPr>
+                <w:rFonts w:ascii="Montserrat" w:eastAsia="Times New Roman" w:hAnsi="Montserrat" w:cs="Calibri"/>
+                <w:color w:val="000000"/>
+                <w:lang w:eastAsia="en-AU"/>
+              </w:rPr>
+            </w:pPr>
+            <w:proofErr w:type="gramStart"/>
+            <w:r>
+              <w:rPr>
+                <w:rFonts w:ascii="Montserrat" w:eastAsia="Times New Roman" w:hAnsi="Montserrat" w:cs="Calibri"/>
+                <w:color w:val="000000"/>
+                <w:lang w:eastAsia="en-AU"/>
+              </w:rPr>
+              <w:t xml:space="preserve">{{ </w:t>
+            </w:r>
+            <w:proofErr w:type="spellStart"/>
+            <w:r>
+              <w:rPr>
+                <w:rFonts w:ascii="Montserrat" w:eastAsia="Times New Roman" w:hAnsi="Montserrat" w:cs="Calibri"/>
+                <w:color w:val="000000"/>
+                <w:lang w:eastAsia="en-AU"/>
+              </w:rPr>
+              <w:t>migration</w:t>
+            </w:r>
+            <w:proofErr w:type="gramEnd"/>
+            <w:r>
+              <w:rPr>
+                <w:rFonts w:ascii="Montserrat" w:eastAsia="Times New Roman" w:hAnsi="Montserrat" w:cs="Calibri"/>
+                <w:color w:val="000000"/>
+                <w:lang w:eastAsia="en-AU"/>
+              </w:rPr>
+              <w:t>_user_visa_expiry</w:t>
+            </w:r>
+            <w:proofErr w:type="spellEnd"/>
+            <w:r>
+              <w:rPr>
+                <w:rFonts w:ascii="Montserrat" w:eastAsia="Times New Roman" w:hAnsi="Montserrat" w:cs="Calibri"/>
+                <w:color w:val="000000"/>
+                <w:lang w:eastAsia="en-AU"/>
+              </w:rPr>
+              <w:t xml:space="preserve"> </w:t>
+            </w:r>
+            <w:r>
+              <w:rPr>
+                <w:rFonts w:ascii="Montserrat" w:eastAsia="Times New Roman" w:hAnsi="Montserrat" w:cs="Calibri"/>
+                <w:color w:val="000000"/>
+                <w:lang w:eastAsia="en-AU"/>
+              </w:rPr>
+              <w:t>}}</w:t>
+            </w:r>
+          </w:p>
+          <w:p>
+            <w:pPr>
+              <w:spacing w:before="240" w:line="240" w:lineRule="auto"/>
+              <w:rPr>
+                <w:rFonts w:ascii="Montserrat" w:eastAsia="Times New Roman" w:hAnsi="Montserrat" w:cs="Calibri"/>
+                <w:color w:val="000000"/>
+                <w:lang w:eastAsia="en-AU"/>
+              </w:rPr>
+            </w:pPr>
+            <w:r>
+              <w:rPr>
+                <w:rFonts w:ascii="Montserrat" w:eastAsia="Times New Roman" w:hAnsi="Montserrat" w:cs="Calibri"/>
+                <w:color w:val="000000"/>
+                <w:lang w:eastAsia="en-AU"/>
+              </w:rPr>
+              <w:lastRenderedPageBreak/>
+              <w:t>{%p else %}</w:t>
+            </w:r>
+          </w:p>
+          <w:p>
+            <w:pPr>
+              <w:spacing w:before="240" w:line="240" w:lineRule="auto"/>
+              <w:rPr>
+                <w:rFonts w:ascii="Montserrat" w:eastAsia="Times New Roman" w:hAnsi="Montserrat" w:cs="Calibri"/>
+                <w:color w:val="000000"/>
+                <w:lang w:eastAsia="en-AU"/>
+              </w:rPr>
+            </w:pPr>
+            <w:r>
+              <w:rPr>
+                <w:rFonts w:ascii="Montserrat" w:eastAsia="Times New Roman" w:hAnsi="Montserrat" w:cs="Calibri"/>
+                <w:color w:val="000000"/>
+                <w:lang w:eastAsia="en-AU"/>
+              </w:rPr>
+              <w:t>Not Applicable</w:t>
+            </w:r>
+          </w:p>
+          <w:p>
+            <w:pPr>
+              <w:spacing w:before="240" w:line="240" w:lineRule="auto"/>
+              <w:rPr>
+                <w:rFonts w:ascii="Montserrat" w:eastAsia="Times New Roman" w:hAnsi="Montserrat" w:cs="Calibri"/>
+                <w:color w:val="000000"/>
+                <w:lang w:eastAsia="en-AU"/>
+              </w:rPr>
+            </w:pPr>
+            <w:r>
+              <w:rPr>
+                <w:rFonts w:ascii="Montserrat" w:eastAsia="Times New Roman" w:hAnsi="Montserrat" w:cs="Calibri"/>
+                <w:color w:val="000000"/>
+                <w:lang w:eastAsia="en-AU"/>
+              </w:rPr>
+              <w:t>{%p endif %}</w:t>
             </w:r>
           </w:p>
         </w:tc>
@@ -2750,27 +2713,49 @@
             <w:tcW w:w="4096" w:type="dxa"/>
             <w:shd w:val="clear" w:color="auto" w:fill="F8F7F7"/>
             <w:vAlign w:val="center"/>
-          </w:tcPr>
-          <w:p>
-            <w:pPr>
-              <w:spacing w:before="240" w:line="240" w:lineRule="auto"/>
-              <w:rPr>
-                <w:rFonts w:ascii="Montserrat" w:eastAsia="Times New Roman" w:hAnsi="Montserrat" w:cs="Calibri"/>
-                <w:b/>
-                <w:bCs/>
-                <w:color w:val="000000"/>
-                <w:lang w:eastAsia="en-AU"/>
-              </w:rPr>
-            </w:pPr>
-            <w:r>
-              <w:rPr>
-                <w:rFonts w:ascii="Montserrat" w:eastAsia="Times New Roman" w:hAnsi="Montserrat" w:cs="Calibri"/>
-                <w:b/>
-                <w:bCs/>
-                <w:color w:val="000000"/>
-                <w:lang w:eastAsia="en-AU"/>
-              </w:rPr>
-              <w:t>Appointment Type</w:t>
+            <w:hideMark/>
+          </w:tcPr>
+          <w:p>
+            <w:pPr>
+              <w:spacing w:before="240" w:line="240" w:lineRule="auto"/>
+              <w:rPr>
+                <w:rFonts w:ascii="Montserrat" w:eastAsia="Times New Roman" w:hAnsi="Montserrat" w:cs="Calibri"/>
+                <w:b/>
+                <w:bCs/>
+                <w:color w:val="000000"/>
+                <w:lang w:eastAsia="en-AU"/>
+              </w:rPr>
+            </w:pPr>
+            <w:r>
+              <w:rPr>
+                <w:rFonts w:ascii="Montserrat" w:eastAsia="Times New Roman" w:hAnsi="Montserrat" w:cs="Calibri"/>
+                <w:b/>
+                <w:bCs/>
+                <w:color w:val="000000"/>
+                <w:lang w:eastAsia="en-AU"/>
+              </w:rPr>
+              <w:lastRenderedPageBreak/>
+              <w:t xml:space="preserve">Purpose </w:t>
+            </w:r>
+            <w:r>
+              <w:rPr>
+                <w:rFonts w:ascii="Montserrat" w:eastAsia="Times New Roman" w:hAnsi="Montserrat" w:cs="Calibri"/>
+                <w:b/>
+                <w:bCs/>
+                <w:color w:val="000000"/>
+                <w:lang w:eastAsia="en-AU"/>
+              </w:rPr>
+              <w:t>of</w:t>
+            </w:r>
+            <w:r>
+              <w:rPr>
+                <w:rFonts w:ascii="Montserrat" w:eastAsia="Times New Roman" w:hAnsi="Montserrat" w:cs="Calibri"/>
+                <w:b/>
+                <w:bCs/>
+                <w:color w:val="000000"/>
+                <w:lang w:eastAsia="en-AU"/>
+              </w:rPr>
+              <w:t xml:space="preserve"> Stay in Australia </w:t>
             </w:r>
           </w:p>
         </w:tc>
@@ -2779,23 +2764,451 @@
             <w:tcW w:w="4961" w:type="dxa"/>
             <w:shd w:val="clear" w:color="auto" w:fill="F8F7F7"/>
             <w:vAlign w:val="center"/>
-          </w:tcPr>
-          <w:p>
-            <w:pPr>
-              <w:spacing w:before="240" w:line="240" w:lineRule="auto"/>
-              <w:rPr>
-                <w:rFonts w:ascii="Montserrat" w:eastAsia="Times New Roman" w:hAnsi="Montserrat" w:cs="Calibri"/>
-                <w:color w:val="000000"/>
-                <w:lang w:eastAsia="en-AU"/>
-              </w:rPr>
-            </w:pPr>
-            <w:r>
-              <w:rPr>
-                <w:rFonts w:ascii="Montserrat" w:eastAsia="Times New Roman" w:hAnsi="Montserrat" w:cs="Calibri"/>
-                <w:color w:val="000000"/>
-                <w:lang w:eastAsia="en-AU"/>
-              </w:rPr>
-              <w:t>{{ appointment_type }}</w:t>
+            <w:hideMark/>
+          </w:tcPr>
+          <w:p>
+            <w:pPr>
+              <w:spacing w:before="240" w:line="240" w:lineRule="auto"/>
+              <w:rPr>
+                <w:rFonts w:ascii="Montserrat" w:eastAsia="Times New Roman" w:hAnsi="Montserrat" w:cs="Calibri"/>
+                <w:color w:val="000000"/>
+                <w:lang w:eastAsia="en-AU"/>
+              </w:rPr>
+            </w:pPr>
+            <w:proofErr w:type="gramStart"/>
+            <w:r>
+              <w:rPr>
+                <w:rFonts w:ascii="Montserrat" w:eastAsia="Times New Roman" w:hAnsi="Montserrat" w:cs="Calibri"/>
+                <w:color w:val="000000"/>
+                <w:lang w:eastAsia="en-AU"/>
+              </w:rPr>
+              <w:t xml:space="preserve">{{ </w:t>
+            </w:r>
+            <w:proofErr w:type="spellStart"/>
+            <w:r>
+              <w:rPr>
+                <w:rFonts w:ascii="Montserrat" w:eastAsia="Times New Roman" w:hAnsi="Montserrat" w:cs="Calibri"/>
+                <w:color w:val="000000"/>
+                <w:lang w:eastAsia="en-AU"/>
+              </w:rPr>
+              <w:t>migration</w:t>
+            </w:r>
+            <w:proofErr w:type="gramEnd"/>
+            <w:r>
+              <w:rPr>
+                <w:rFonts w:ascii="Montserrat" w:eastAsia="Times New Roman" w:hAnsi="Montserrat" w:cs="Calibri"/>
+                <w:color w:val="000000"/>
+                <w:lang w:eastAsia="en-AU"/>
+              </w:rPr>
+              <w:t>_user_reason_stay</w:t>
+            </w:r>
+            <w:proofErr w:type="spellEnd"/>
+            <w:r>
+              <w:rPr>
+                <w:rFonts w:ascii="Montserrat" w:eastAsia="Times New Roman" w:hAnsi="Montserrat" w:cs="Calibri"/>
+                <w:color w:val="000000"/>
+                <w:lang w:eastAsia="en-AU"/>
+              </w:rPr>
+              <w:t>}}</w:t>
+            </w:r>
+          </w:p>
+        </w:tc>
+      </w:tr>
+      <w:tr>
+        <w:trPr>
+          <w:cantSplit/>
+          <w:trHeight w:val="567"/>
+          <w:tblHeader/>
+        </w:trPr>
+        <w:tc>
+          <w:tcPr>
+            <w:tcW w:w="4096" w:type="dxa"/>
+            <w:shd w:val="clear" w:color="auto" w:fill="F8F7F7"/>
+            <w:vAlign w:val="center"/>
+          </w:tcPr>
+          <w:p>
+            <w:pPr>
+              <w:spacing w:before="240" w:line="240" w:lineRule="auto"/>
+              <w:rPr>
+                <w:rFonts w:ascii="Montserrat" w:eastAsia="Times New Roman" w:hAnsi="Montserrat" w:cs="Calibri"/>
+                <w:b/>
+                <w:bCs/>
+                <w:color w:val="000000"/>
+                <w:lang w:eastAsia="en-AU"/>
+              </w:rPr>
+            </w:pPr>
+            <w:r>
+              <w:rPr>
+                <w:rFonts w:ascii="Montserrat" w:eastAsia="Times New Roman" w:hAnsi="Montserrat" w:cs="Calibri"/>
+                <w:b/>
+                <w:bCs/>
+                <w:color w:val="000000"/>
+                <w:lang w:eastAsia="en-AU"/>
+              </w:rPr>
+              <w:t>Purpose of Enquiry</w:t>
+            </w:r>
+          </w:p>
+        </w:tc>
+        <w:tc>
+          <w:tcPr>
+            <w:tcW w:w="4961" w:type="dxa"/>
+            <w:shd w:val="clear" w:color="auto" w:fill="F8F7F7"/>
+            <w:vAlign w:val="center"/>
+          </w:tcPr>
+          <w:p>
+            <w:pPr>
+              <w:spacing w:before="240" w:line="240" w:lineRule="auto"/>
+              <w:rPr>
+                <w:rFonts w:ascii="Montserrat" w:eastAsia="Times New Roman" w:hAnsi="Montserrat" w:cs="Calibri"/>
+                <w:color w:val="000000"/>
+                <w:lang w:eastAsia="en-AU"/>
+              </w:rPr>
+            </w:pPr>
+            <w:proofErr w:type="gramStart"/>
+            <w:r>
+              <w:rPr>
+                <w:rFonts w:ascii="Montserrat" w:eastAsia="Times New Roman" w:hAnsi="Montserrat" w:cs="Calibri"/>
+                <w:color w:val="000000"/>
+                <w:lang w:eastAsia="en-AU"/>
+              </w:rPr>
+              <w:t xml:space="preserve">{{ </w:t>
+            </w:r>
+            <w:proofErr w:type="spellStart"/>
+            <w:r>
+              <w:rPr>
+                <w:rFonts w:ascii="Montserrat" w:eastAsia="Times New Roman" w:hAnsi="Montserrat" w:cs="Calibri"/>
+                <w:color w:val="000000"/>
+                <w:lang w:eastAsia="en-AU"/>
+              </w:rPr>
+              <w:t>migration</w:t>
+            </w:r>
+            <w:proofErr w:type="gramEnd"/>
+            <w:r>
+              <w:rPr>
+                <w:rFonts w:ascii="Montserrat" w:eastAsia="Times New Roman" w:hAnsi="Montserrat" w:cs="Calibri"/>
+                <w:color w:val="000000"/>
+                <w:lang w:eastAsia="en-AU"/>
+              </w:rPr>
+              <w:t>_enquiry_purpose.true_values</w:t>
+            </w:r>
+            <w:proofErr w:type="spellEnd"/>
+            <w:r>
+              <w:rPr>
+                <w:rFonts w:ascii="Montserrat" w:eastAsia="Times New Roman" w:hAnsi="Montserrat" w:cs="Calibri"/>
+                <w:color w:val="000000"/>
+                <w:lang w:eastAsia="en-AU"/>
+              </w:rPr>
+              <w:t>() }}</w:t>
+            </w:r>
+          </w:p>
+          <w:p>
+            <w:pPr>
+              <w:spacing w:before="240" w:line="240" w:lineRule="auto"/>
+              <w:rPr>
+                <w:rFonts w:ascii="Montserrat" w:eastAsia="Times New Roman" w:hAnsi="Montserrat" w:cs="Calibri"/>
+                <w:color w:val="000000"/>
+                <w:lang w:eastAsia="en-AU"/>
+              </w:rPr>
+            </w:pPr>
+            <w:r>
+              <w:rPr>
+                <w:rFonts w:ascii="Montserrat" w:eastAsia="Times New Roman" w:hAnsi="Montserrat" w:cs="Calibri"/>
+                <w:color w:val="000000"/>
+                <w:lang w:eastAsia="en-AU"/>
+              </w:rPr>
+              <w:t xml:space="preserve">{%p if </w:t>
+            </w:r>
+            <w:proofErr w:type="spellStart"/>
+            <w:r>
+              <w:rPr>
+                <w:rFonts w:ascii="Montserrat" w:eastAsia="Times New Roman" w:hAnsi="Montserrat" w:cs="Calibri"/>
+                <w:color w:val="000000"/>
+                <w:lang w:eastAsia="en-AU"/>
+              </w:rPr>
+              <w:t>migration</w:t>
+            </w:r>
+            <w:r>
+              <w:rPr>
+                <w:rFonts w:ascii="Montserrat" w:eastAsia="Times New Roman" w:hAnsi="Montserrat" w:cs="Calibri"/>
+                <w:color w:val="000000"/>
+                <w:lang w:eastAsia="en-AU"/>
+              </w:rPr>
+              <w:t>_</w:t>
+            </w:r>
+            <w:r>
+              <w:rPr>
+                <w:rFonts w:ascii="Montserrat" w:eastAsia="Times New Roman" w:hAnsi="Montserrat" w:cs="Calibri"/>
+                <w:color w:val="000000"/>
+                <w:lang w:eastAsia="en-AU"/>
+              </w:rPr>
+              <w:t>enquiry_purpose</w:t>
+            </w:r>
+            <w:proofErr w:type="spellEnd"/>
+            <w:r>
+              <w:rPr>
+                <w:rFonts w:ascii="Montserrat" w:eastAsia="Times New Roman" w:hAnsi="Montserrat" w:cs="Calibri"/>
+                <w:color w:val="000000"/>
+                <w:lang w:eastAsia="en-AU"/>
+              </w:rPr>
+              <w:t>==’Other’%}</w:t>
+            </w:r>
+          </w:p>
+          <w:p>
+            <w:pPr>
+              <w:spacing w:before="240" w:line="240" w:lineRule="auto"/>
+              <w:rPr>
+                <w:rFonts w:ascii="Montserrat" w:eastAsia="Times New Roman" w:hAnsi="Montserrat" w:cs="Calibri"/>
+                <w:color w:val="000000"/>
+                <w:lang w:eastAsia="en-AU"/>
+              </w:rPr>
+            </w:pPr>
+            <w:r>
+              <w:rPr>
+                <w:rFonts w:ascii="Montserrat" w:eastAsia="Times New Roman" w:hAnsi="Montserrat" w:cs="Calibri"/>
+                <w:color w:val="000000"/>
+                <w:lang w:eastAsia="en-AU"/>
+              </w:rPr>
+              <w:t xml:space="preserve">Details: </w:t>
+            </w:r>
+            <w:proofErr w:type="gramStart"/>
+            <w:r>
+              <w:rPr>
+                <w:rFonts w:ascii="Montserrat" w:eastAsia="Times New Roman" w:hAnsi="Montserrat" w:cs="Calibri"/>
+                <w:color w:val="000000"/>
+                <w:lang w:eastAsia="en-AU"/>
+              </w:rPr>
+              <w:t xml:space="preserve">{{ </w:t>
+            </w:r>
+            <w:proofErr w:type="spellStart"/>
+            <w:r>
+              <w:rPr>
+                <w:rFonts w:ascii="Montserrat" w:eastAsia="Times New Roman" w:hAnsi="Montserrat" w:cs="Calibri"/>
+                <w:color w:val="000000"/>
+                <w:lang w:eastAsia="en-AU"/>
+              </w:rPr>
+              <w:t>migration</w:t>
+            </w:r>
+            <w:proofErr w:type="gramEnd"/>
+            <w:r>
+              <w:rPr>
+                <w:rFonts w:ascii="Montserrat" w:eastAsia="Times New Roman" w:hAnsi="Montserrat" w:cs="Calibri"/>
+                <w:color w:val="000000"/>
+                <w:lang w:eastAsia="en-AU"/>
+              </w:rPr>
+              <w:t>_other_purpose</w:t>
+            </w:r>
+            <w:proofErr w:type="spellEnd"/>
+            <w:r>
+              <w:rPr>
+                <w:rFonts w:ascii="Montserrat" w:eastAsia="Times New Roman" w:hAnsi="Montserrat" w:cs="Calibri"/>
+                <w:color w:val="000000"/>
+                <w:lang w:eastAsia="en-AU"/>
+              </w:rPr>
+              <w:t xml:space="preserve"> </w:t>
+            </w:r>
+            <w:r>
+              <w:rPr>
+                <w:rFonts w:ascii="Montserrat" w:eastAsia="Times New Roman" w:hAnsi="Montserrat" w:cs="Calibri"/>
+                <w:color w:val="000000"/>
+                <w:lang w:eastAsia="en-AU"/>
+              </w:rPr>
+              <w:t>}}</w:t>
+            </w:r>
+          </w:p>
+          <w:p>
+            <w:pPr>
+              <w:spacing w:before="240" w:line="240" w:lineRule="auto"/>
+              <w:rPr>
+                <w:rFonts w:ascii="Montserrat" w:eastAsia="Times New Roman" w:hAnsi="Montserrat" w:cs="Calibri"/>
+                <w:color w:val="000000"/>
+                <w:lang w:eastAsia="en-AU"/>
+              </w:rPr>
+            </w:pPr>
+            <w:r>
+              <w:rPr>
+                <w:rFonts w:ascii="Montserrat" w:eastAsia="Times New Roman" w:hAnsi="Montserrat" w:cs="Calibri"/>
+                <w:color w:val="000000"/>
+                <w:lang w:eastAsia="en-AU"/>
+              </w:rPr>
+              <w:t>{%p endif %}</w:t>
+            </w:r>
+          </w:p>
+        </w:tc>
+      </w:tr>
+      <w:tr>
+        <w:trPr>
+          <w:cantSplit/>
+          <w:trHeight w:val="567"/>
+          <w:tblHeader/>
+        </w:trPr>
+        <w:tc>
+          <w:tcPr>
+            <w:tcW w:w="4096" w:type="dxa"/>
+            <w:shd w:val="clear" w:color="auto" w:fill="F8F7F7"/>
+            <w:vAlign w:val="center"/>
+          </w:tcPr>
+          <w:p>
+            <w:pPr>
+              <w:spacing w:before="240" w:line="240" w:lineRule="auto"/>
+              <w:rPr>
+                <w:rFonts w:ascii="Montserrat" w:eastAsia="Times New Roman" w:hAnsi="Montserrat" w:cs="Calibri"/>
+                <w:b/>
+                <w:bCs/>
+                <w:color w:val="000000"/>
+                <w:lang w:eastAsia="en-AU"/>
+              </w:rPr>
+            </w:pPr>
+            <w:r>
+              <w:rPr>
+                <w:rFonts w:ascii="Montserrat" w:eastAsia="Times New Roman" w:hAnsi="Montserrat" w:cs="Calibri"/>
+                <w:b/>
+                <w:bCs/>
+                <w:color w:val="000000"/>
+                <w:lang w:eastAsia="en-AU"/>
+              </w:rPr>
+              <w:t>Staff Member Requested</w:t>
+            </w:r>
+          </w:p>
+        </w:tc>
+        <w:tc>
+          <w:tcPr>
+            <w:tcW w:w="4961" w:type="dxa"/>
+            <w:shd w:val="clear" w:color="auto" w:fill="F8F7F7"/>
+            <w:vAlign w:val="center"/>
+          </w:tcPr>
+          <w:p>
+            <w:pPr>
+              <w:spacing w:before="240" w:line="240" w:lineRule="auto"/>
+              <w:rPr>
+                <w:rFonts w:ascii="Montserrat" w:eastAsia="Times New Roman" w:hAnsi="Montserrat" w:cs="Calibri"/>
+                <w:color w:val="000000"/>
+                <w:lang w:eastAsia="en-AU"/>
+              </w:rPr>
+            </w:pPr>
+            <w:proofErr w:type="gramStart"/>
+            <w:r>
+              <w:rPr>
+                <w:rFonts w:ascii="Montserrat" w:eastAsia="Times New Roman" w:hAnsi="Montserrat" w:cs="Calibri"/>
+                <w:color w:val="000000"/>
+                <w:lang w:eastAsia="en-AU"/>
+              </w:rPr>
+              <w:t xml:space="preserve">{{ </w:t>
+            </w:r>
+            <w:proofErr w:type="spellStart"/>
+            <w:r>
+              <w:rPr>
+                <w:rFonts w:ascii="Montserrat" w:eastAsia="Times New Roman" w:hAnsi="Montserrat" w:cs="Calibri"/>
+                <w:color w:val="000000"/>
+                <w:lang w:eastAsia="en-AU"/>
+              </w:rPr>
+              <w:t>MSM</w:t>
+            </w:r>
+            <w:proofErr w:type="gramEnd"/>
+            <w:r>
+              <w:rPr>
+                <w:rFonts w:ascii="Montserrat" w:eastAsia="Times New Roman" w:hAnsi="Montserrat" w:cs="Calibri"/>
+                <w:color w:val="000000"/>
+                <w:lang w:eastAsia="en-AU"/>
+              </w:rPr>
+              <w:t>_fee_earner</w:t>
+            </w:r>
+            <w:proofErr w:type="spellEnd"/>
+            <w:r>
+              <w:rPr>
+                <w:rFonts w:ascii="Montserrat" w:eastAsia="Times New Roman" w:hAnsi="Montserrat" w:cs="Calibri"/>
+                <w:color w:val="000000"/>
+                <w:lang w:eastAsia="en-AU"/>
+              </w:rPr>
+              <w:t xml:space="preserve"> }}</w:t>
+            </w:r>
+          </w:p>
+        </w:tc>
+      </w:tr>
+      <w:tr>
+        <w:trPr>
+          <w:cantSplit/>
+          <w:trHeight w:val="567"/>
+          <w:tblHeader/>
+        </w:trPr>
+        <w:tc>
+          <w:tcPr>
+            <w:tcW w:w="4096" w:type="dxa"/>
+            <w:shd w:val="clear" w:color="auto" w:fill="F8F7F7"/>
+            <w:vAlign w:val="center"/>
+          </w:tcPr>
+          <w:p>
+            <w:pPr>
+              <w:spacing w:before="240" w:line="240" w:lineRule="auto"/>
+              <w:rPr>
+                <w:rFonts w:ascii="Montserrat" w:eastAsia="Times New Roman" w:hAnsi="Montserrat" w:cs="Calibri"/>
+                <w:b/>
+                <w:bCs/>
+                <w:color w:val="000000"/>
+                <w:lang w:eastAsia="en-AU"/>
+              </w:rPr>
+            </w:pPr>
+            <w:r>
+              <w:rPr>
+                <w:rFonts w:ascii="Montserrat" w:eastAsia="Times New Roman" w:hAnsi="Montserrat" w:cs="Calibri"/>
+                <w:b/>
+                <w:bCs/>
+                <w:color w:val="000000"/>
+                <w:lang w:eastAsia="en-AU"/>
+              </w:rPr>
+              <w:t>Appointment Type</w:t>
+            </w:r>
+          </w:p>
+        </w:tc>
+        <w:tc>
+          <w:tcPr>
+            <w:tcW w:w="4961" w:type="dxa"/>
+            <w:shd w:val="clear" w:color="auto" w:fill="F8F7F7"/>
+            <w:vAlign w:val="center"/>
+          </w:tcPr>
+          <w:p>
+            <w:pPr>
+              <w:spacing w:before="240" w:line="240" w:lineRule="auto"/>
+              <w:rPr>
+                <w:rFonts w:ascii="Montserrat" w:eastAsia="Times New Roman" w:hAnsi="Montserrat" w:cs="Calibri"/>
+                <w:color w:val="000000"/>
+                <w:lang w:eastAsia="en-AU"/>
+              </w:rPr>
+            </w:pPr>
+            <w:proofErr w:type="gramStart"/>
+            <w:r>
+              <w:rPr>
+                <w:rFonts w:ascii="Montserrat" w:eastAsia="Times New Roman" w:hAnsi="Montserrat" w:cs="Calibri"/>
+                <w:color w:val="000000"/>
+                <w:lang w:eastAsia="en-AU"/>
+              </w:rPr>
+              <w:t xml:space="preserve">{{ </w:t>
+            </w:r>
+            <w:proofErr w:type="spellStart"/>
+            <w:r>
+              <w:rPr>
+                <w:rFonts w:ascii="Montserrat" w:eastAsia="Times New Roman" w:hAnsi="Montserrat" w:cs="Calibri"/>
+                <w:color w:val="000000"/>
+                <w:lang w:eastAsia="en-AU"/>
+              </w:rPr>
+              <w:t>appointment</w:t>
+            </w:r>
+            <w:proofErr w:type="gramEnd"/>
+            <w:r>
+              <w:rPr>
+                <w:rFonts w:ascii="Montserrat" w:eastAsia="Times New Roman" w:hAnsi="Montserrat" w:cs="Calibri"/>
+                <w:color w:val="000000"/>
+                <w:lang w:eastAsia="en-AU"/>
+              </w:rPr>
+              <w:t>_type</w:t>
+            </w:r>
+            <w:proofErr w:type="spellEnd"/>
+            <w:r>
+              <w:rPr>
+                <w:rFonts w:ascii="Montserrat" w:eastAsia="Times New Roman" w:hAnsi="Montserrat" w:cs="Calibri"/>
+                <w:color w:val="000000"/>
+                <w:lang w:eastAsia="en-AU"/>
+              </w:rPr>
+              <w:t xml:space="preserve"> }}</w:t>
             </w:r>
           </w:p>
         </w:tc>
@@ -3000,6 +3413,7 @@
                 <w:color w:val="000000"/>
                 <w:lang w:eastAsia="en-AU"/>
               </w:rPr>
+              <w:lastRenderedPageBreak/>
               <w:t xml:space="preserve">Does the </w:t>
             </w:r>
             <w:r>
@@ -3066,7 +3480,34 @@
                 <w:color w:val="000000"/>
                 <w:lang w:eastAsia="en-AU"/>
               </w:rPr>
-              <w:t>{%p if ESLquestion== ’Yes’ and i</w:t>
+              <w:t xml:space="preserve">{%p if </w:t>
+            </w:r>
+            <w:proofErr w:type="spellStart"/>
+            <w:r>
+              <w:rPr>
+                <w:rFonts w:ascii="Montserrat" w:eastAsia="Times New Roman" w:hAnsi="Montserrat" w:cs="Calibri"/>
+                <w:color w:val="000000"/>
+                <w:lang w:eastAsia="en-AU"/>
+              </w:rPr>
+              <w:t>ESLquestion</w:t>
+            </w:r>
+            <w:proofErr w:type="spellEnd"/>
+            <w:r>
+              <w:rPr>
+                <w:rFonts w:ascii="Montserrat" w:eastAsia="Times New Roman" w:hAnsi="Montserrat" w:cs="Calibri"/>
+                <w:color w:val="000000"/>
+                <w:lang w:eastAsia="en-AU"/>
+              </w:rPr>
+              <w:t xml:space="preserve">== ’Yes’ and </w:t>
+            </w:r>
+            <w:proofErr w:type="spellStart"/>
+            <w:r>
+              <w:rPr>
+                <w:rFonts w:ascii="Montserrat" w:eastAsia="Times New Roman" w:hAnsi="Montserrat" w:cs="Calibri"/>
+                <w:color w:val="000000"/>
+                <w:lang w:eastAsia="en-AU"/>
+              </w:rPr>
+              <w:t>i</w:t>
             </w:r>
             <w:r>
               <w:rPr>
@@ -3076,6 +3517,7 @@
               </w:rPr>
               <w:t>s_interpreter_needed</w:t>
             </w:r>
+            <w:proofErr w:type="spellEnd"/>
             <w:r>
               <w:rPr>
                 <w:rFonts w:ascii="Montserrat" w:eastAsia="Times New Roman" w:hAnsi="Montserrat" w:cs="Calibri"/>
@@ -3108,16 +3550,36 @@
                 <w:color w:val="000000"/>
                 <w:lang w:eastAsia="en-AU"/>
               </w:rPr>
-              <w:t xml:space="preserve">Yes, an interpreter is required for {{ </w:t>
-            </w:r>
-            <w:r>
-              <w:rPr>
-                <w:rFonts w:ascii="Montserrat" w:eastAsia="Times New Roman" w:hAnsi="Montserrat" w:cs="Calibri"/>
-                <w:color w:val="000000"/>
-                <w:lang w:eastAsia="en-AU"/>
-              </w:rPr>
-              <w:t>ESL_language_spoken</w:t>
-            </w:r>
+              <w:t xml:space="preserve">Yes, an interpreter is required for </w:t>
+            </w:r>
+            <w:proofErr w:type="gramStart"/>
+            <w:r>
+              <w:rPr>
+                <w:rFonts w:ascii="Montserrat" w:eastAsia="Times New Roman" w:hAnsi="Montserrat" w:cs="Calibri"/>
+                <w:color w:val="000000"/>
+                <w:lang w:eastAsia="en-AU"/>
+              </w:rPr>
+              <w:t xml:space="preserve">{{ </w:t>
+            </w:r>
+            <w:proofErr w:type="spellStart"/>
+            <w:r>
+              <w:rPr>
+                <w:rFonts w:ascii="Montserrat" w:eastAsia="Times New Roman" w:hAnsi="Montserrat" w:cs="Calibri"/>
+                <w:color w:val="000000"/>
+                <w:lang w:eastAsia="en-AU"/>
+              </w:rPr>
+              <w:t>ESL</w:t>
+            </w:r>
+            <w:proofErr w:type="gramEnd"/>
+            <w:r>
+              <w:rPr>
+                <w:rFonts w:ascii="Montserrat" w:eastAsia="Times New Roman" w:hAnsi="Montserrat" w:cs="Calibri"/>
+                <w:color w:val="000000"/>
+                <w:lang w:eastAsia="en-AU"/>
+              </w:rPr>
+              <w:t>_language_spoken</w:t>
+            </w:r>
+            <w:proofErr w:type="spellEnd"/>
             <w:r>
               <w:rPr>
                 <w:rFonts w:ascii="Montserrat" w:eastAsia="Times New Roman" w:hAnsi="Montserrat" w:cs="Calibri"/>
@@ -3142,8 +3604,45 @@
                 <w:color w:val="000000"/>
                 <w:lang w:eastAsia="en-AU"/>
               </w:rPr>
-              <w:t xml:space="preserve">{%p elif ESLquestion==’Yes’ and </w:t>
-            </w:r>
+              <w:t xml:space="preserve">{%p </w:t>
+            </w:r>
+            <w:proofErr w:type="spellStart"/>
+            <w:r>
+              <w:rPr>
+                <w:rFonts w:ascii="Montserrat" w:eastAsia="Times New Roman" w:hAnsi="Montserrat" w:cs="Calibri"/>
+                <w:color w:val="000000"/>
+                <w:lang w:eastAsia="en-AU"/>
+              </w:rPr>
+              <w:t>elif</w:t>
+            </w:r>
+            <w:proofErr w:type="spellEnd"/>
+            <w:r>
+              <w:rPr>
+                <w:rFonts w:ascii="Montserrat" w:eastAsia="Times New Roman" w:hAnsi="Montserrat" w:cs="Calibri"/>
+                <w:color w:val="000000"/>
+                <w:lang w:eastAsia="en-AU"/>
+              </w:rPr>
+              <w:t xml:space="preserve"> </w:t>
+            </w:r>
+            <w:proofErr w:type="spellStart"/>
+            <w:r>
+              <w:rPr>
+                <w:rFonts w:ascii="Montserrat" w:eastAsia="Times New Roman" w:hAnsi="Montserrat" w:cs="Calibri"/>
+                <w:color w:val="000000"/>
+                <w:lang w:eastAsia="en-AU"/>
+              </w:rPr>
+              <w:t>ESLquestion</w:t>
+            </w:r>
+            <w:proofErr w:type="spellEnd"/>
+            <w:r>
+              <w:rPr>
+                <w:rFonts w:ascii="Montserrat" w:eastAsia="Times New Roman" w:hAnsi="Montserrat" w:cs="Calibri"/>
+                <w:color w:val="000000"/>
+                <w:lang w:eastAsia="en-AU"/>
+              </w:rPr>
+              <w:t xml:space="preserve">==’Yes’ and </w:t>
+            </w:r>
+            <w:proofErr w:type="spellStart"/>
             <w:r>
               <w:rPr>
                 <w:rFonts w:ascii="Montserrat" w:eastAsia="Times New Roman" w:hAnsi="Montserrat" w:cs="Calibri"/>
@@ -3152,6 +3651,7 @@
               </w:rPr>
               <w:t>is_interpreter_needed</w:t>
             </w:r>
+            <w:proofErr w:type="spellEnd"/>
             <w:r>
               <w:rPr>
                 <w:rFonts w:ascii="Montserrat" w:eastAsia="Times New Roman" w:hAnsi="Montserrat" w:cs="Calibri"/>
@@ -3186,6 +3686,7 @@
               </w:rPr>
               <w:t xml:space="preserve"> </w:t>
             </w:r>
+            <w:proofErr w:type="gramStart"/>
             <w:r>
               <w:rPr>
                 <w:rFonts w:ascii="Montserrat" w:eastAsia="Times New Roman" w:hAnsi="Montserrat" w:cs="Calibri"/>
@@ -3194,14 +3695,25 @@
               </w:rPr>
               <w:t xml:space="preserve">{{ </w:t>
             </w:r>
-            <w:r>
-              <w:rPr>
-                <w:rFonts w:ascii="Montserrat" w:eastAsia="Times New Roman" w:hAnsi="Montserrat" w:cs="Calibri"/>
-                <w:color w:val="000000"/>
-                <w:lang w:eastAsia="en-AU"/>
-              </w:rPr>
-              <w:t>ESL_language_spoken</w:t>
-            </w:r>
+            <w:proofErr w:type="spellStart"/>
+            <w:r>
+              <w:rPr>
+                <w:rFonts w:ascii="Montserrat" w:eastAsia="Times New Roman" w:hAnsi="Montserrat" w:cs="Calibri"/>
+                <w:color w:val="000000"/>
+                <w:lang w:eastAsia="en-AU"/>
+              </w:rPr>
+              <w:t>ESL</w:t>
+            </w:r>
+            <w:proofErr w:type="gramEnd"/>
+            <w:r>
+              <w:rPr>
+                <w:rFonts w:ascii="Montserrat" w:eastAsia="Times New Roman" w:hAnsi="Montserrat" w:cs="Calibri"/>
+                <w:color w:val="000000"/>
+                <w:lang w:eastAsia="en-AU"/>
+              </w:rPr>
+              <w:t>_language_spoken</w:t>
+            </w:r>
+            <w:proofErr w:type="spellEnd"/>
             <w:r>
               <w:rPr>
                 <w:rFonts w:ascii="Montserrat" w:eastAsia="Times New Roman" w:hAnsi="Montserrat" w:cs="Calibri"/>
@@ -3252,8 +3764,18 @@
                 <w:color w:val="000000"/>
                 <w:lang w:eastAsia="en-AU"/>
               </w:rPr>
-              <w:t>No, an interpreter is not required</w:t>
-            </w:r>
+              <w:t xml:space="preserve">No, an interpreter is not </w:t>
+            </w:r>
+            <w:proofErr w:type="gramStart"/>
+            <w:r>
+              <w:rPr>
+                <w:rFonts w:ascii="Montserrat" w:eastAsia="Times New Roman" w:hAnsi="Montserrat" w:cs="Calibri"/>
+                <w:color w:val="000000"/>
+                <w:lang w:eastAsia="en-AU"/>
+              </w:rPr>
+              <w:t>required</w:t>
+            </w:r>
+            <w:proofErr w:type="gramEnd"/>
           </w:p>
           <w:p>
             <w:pPr>
@@ -3374,6 +3896,7 @@
               </w:rPr>
               <w:t xml:space="preserve">{%p if </w:t>
             </w:r>
+            <w:proofErr w:type="spellStart"/>
             <w:r>
               <w:rPr>
                 <w:rFonts w:ascii="Montserrat" w:eastAsia="Times New Roman" w:hAnsi="Montserrat" w:cs="Calibri"/>
@@ -3382,6 +3905,7 @@
               </w:rPr>
               <w:t>is_user_main_applicant</w:t>
             </w:r>
+            <w:proofErr w:type="spellEnd"/>
             <w:r>
               <w:rPr>
                 <w:rFonts w:ascii="Montserrat" w:eastAsia="Times New Roman" w:hAnsi="Montserrat" w:cs="Calibri"/>
@@ -3516,6 +4040,7 @@
                 <w:lang w:eastAsia="en-AU"/>
               </w:rPr>
             </w:pPr>
+            <w:proofErr w:type="gramStart"/>
             <w:r>
               <w:rPr>
                 <w:rFonts w:ascii="Montserrat" w:eastAsia="Times New Roman" w:hAnsi="Montserrat" w:cs="Calibri"/>
@@ -3524,14 +4049,25 @@
               </w:rPr>
               <w:t xml:space="preserve">{{ </w:t>
             </w:r>
-            <w:r>
-              <w:rPr>
-                <w:rFonts w:ascii="Montserrat" w:eastAsia="Times New Roman" w:hAnsi="Montserrat" w:cs="Calibri"/>
-                <w:color w:val="000000"/>
-                <w:lang w:eastAsia="en-AU"/>
-              </w:rPr>
-              <w:t>user_relationship_with_main_app</w:t>
-            </w:r>
+            <w:proofErr w:type="spellStart"/>
+            <w:r>
+              <w:rPr>
+                <w:rFonts w:ascii="Montserrat" w:eastAsia="Times New Roman" w:hAnsi="Montserrat" w:cs="Calibri"/>
+                <w:color w:val="000000"/>
+                <w:lang w:eastAsia="en-AU"/>
+              </w:rPr>
+              <w:t>user</w:t>
+            </w:r>
+            <w:proofErr w:type="gramEnd"/>
+            <w:r>
+              <w:rPr>
+                <w:rFonts w:ascii="Montserrat" w:eastAsia="Times New Roman" w:hAnsi="Montserrat" w:cs="Calibri"/>
+                <w:color w:val="000000"/>
+                <w:lang w:eastAsia="en-AU"/>
+              </w:rPr>
+              <w:t>_relationship_with_main_app</w:t>
+            </w:r>
+            <w:proofErr w:type="spellEnd"/>
             <w:r>
               <w:rPr>
                 <w:rFonts w:ascii="Montserrat" w:eastAsia="Times New Roman" w:hAnsi="Montserrat" w:cs="Calibri"/>
@@ -3582,7 +4118,6 @@
                 <w:color w:val="000000"/>
                 <w:lang w:eastAsia="en-AU"/>
               </w:rPr>
-              <w:lastRenderedPageBreak/>
               <w:t>Your Full Name</w:t>
             </w:r>
           </w:p>
@@ -3603,6 +4138,7 @@
                 <w:lang w:eastAsia="en-AU"/>
               </w:rPr>
             </w:pPr>
+            <w:proofErr w:type="gramStart"/>
             <w:r>
               <w:rPr>
                 <w:rFonts w:ascii="Montserrat" w:eastAsia="Times New Roman" w:hAnsi="Montserrat" w:cs="Calibri"/>
@@ -3611,14 +4147,25 @@
               </w:rPr>
               <w:t xml:space="preserve">{{ </w:t>
             </w:r>
-            <w:r>
-              <w:rPr>
-                <w:rFonts w:ascii="Montserrat" w:eastAsia="Times New Roman" w:hAnsi="Montserrat" w:cs="Calibri"/>
-                <w:color w:val="000000"/>
-                <w:lang w:eastAsia="en-AU"/>
-              </w:rPr>
-              <w:t>migration_user_first_name</w:t>
-            </w:r>
+            <w:proofErr w:type="spellStart"/>
+            <w:r>
+              <w:rPr>
+                <w:rFonts w:ascii="Montserrat" w:eastAsia="Times New Roman" w:hAnsi="Montserrat" w:cs="Calibri"/>
+                <w:color w:val="000000"/>
+                <w:lang w:eastAsia="en-AU"/>
+              </w:rPr>
+              <w:t>migration</w:t>
+            </w:r>
+            <w:proofErr w:type="gramEnd"/>
+            <w:r>
+              <w:rPr>
+                <w:rFonts w:ascii="Montserrat" w:eastAsia="Times New Roman" w:hAnsi="Montserrat" w:cs="Calibri"/>
+                <w:color w:val="000000"/>
+                <w:lang w:eastAsia="en-AU"/>
+              </w:rPr>
+              <w:t>_user_first_name</w:t>
+            </w:r>
+            <w:proofErr w:type="spellEnd"/>
             <w:r>
               <w:rPr>
                 <w:rFonts w:ascii="Montserrat" w:eastAsia="Times New Roman" w:hAnsi="Montserrat" w:cs="Calibri"/>
@@ -3641,8 +4188,18 @@
                 <w:color w:val="000000"/>
                 <w:lang w:eastAsia="en-AU"/>
               </w:rPr>
-              <w:t xml:space="preserve"> migration_user_last_name</w:t>
-            </w:r>
+              <w:t xml:space="preserve"> </w:t>
+            </w:r>
+            <w:proofErr w:type="spellStart"/>
+            <w:r>
+              <w:rPr>
+                <w:rFonts w:ascii="Montserrat" w:eastAsia="Times New Roman" w:hAnsi="Montserrat" w:cs="Calibri"/>
+                <w:color w:val="000000"/>
+                <w:lang w:eastAsia="en-AU"/>
+              </w:rPr>
+              <w:t>migration_user_last_name</w:t>
+            </w:r>
+            <w:proofErr w:type="spellEnd"/>
             <w:r>
               <w:rPr>
                 <w:rFonts w:ascii="Montserrat" w:eastAsia="Times New Roman" w:hAnsi="Montserrat" w:cs="Calibri"/>
@@ -3713,6 +4270,7 @@
                 <w:lang w:eastAsia="en-AU"/>
               </w:rPr>
             </w:pPr>
+            <w:proofErr w:type="gramStart"/>
             <w:r>
               <w:rPr>
                 <w:rFonts w:ascii="Montserrat" w:eastAsia="Times New Roman" w:hAnsi="Montserrat" w:cs="Calibri"/>
@@ -3721,14 +4279,25 @@
               </w:rPr>
               <w:t xml:space="preserve">{{ </w:t>
             </w:r>
-            <w:r>
-              <w:rPr>
-                <w:rFonts w:ascii="Montserrat" w:eastAsia="Times New Roman" w:hAnsi="Montserrat" w:cs="Calibri"/>
-                <w:color w:val="000000"/>
-                <w:lang w:eastAsia="en-AU"/>
-              </w:rPr>
-              <w:t>migration_user_DOB</w:t>
-            </w:r>
+            <w:proofErr w:type="spellStart"/>
+            <w:r>
+              <w:rPr>
+                <w:rFonts w:ascii="Montserrat" w:eastAsia="Times New Roman" w:hAnsi="Montserrat" w:cs="Calibri"/>
+                <w:color w:val="000000"/>
+                <w:lang w:eastAsia="en-AU"/>
+              </w:rPr>
+              <w:t>migration</w:t>
+            </w:r>
+            <w:proofErr w:type="gramEnd"/>
+            <w:r>
+              <w:rPr>
+                <w:rFonts w:ascii="Montserrat" w:eastAsia="Times New Roman" w:hAnsi="Montserrat" w:cs="Calibri"/>
+                <w:color w:val="000000"/>
+                <w:lang w:eastAsia="en-AU"/>
+              </w:rPr>
+              <w:t>_user_DOB</w:t>
+            </w:r>
+            <w:proofErr w:type="spellEnd"/>
             <w:r>
               <w:rPr>
                 <w:rFonts w:ascii="Montserrat" w:eastAsia="Times New Roman" w:hAnsi="Montserrat" w:cs="Calibri"/>
@@ -3799,6 +4368,7 @@
                 <w:lang w:eastAsia="en-AU"/>
               </w:rPr>
             </w:pPr>
+            <w:proofErr w:type="gramStart"/>
             <w:r>
               <w:rPr>
                 <w:rFonts w:ascii="Montserrat" w:eastAsia="Times New Roman" w:hAnsi="Montserrat" w:cs="Calibri"/>
@@ -3807,14 +4377,25 @@
               </w:rPr>
               <w:t xml:space="preserve">{{ </w:t>
             </w:r>
-            <w:r>
-              <w:rPr>
-                <w:rFonts w:ascii="Montserrat" w:eastAsia="Times New Roman" w:hAnsi="Montserrat" w:cs="Calibri"/>
-                <w:color w:val="000000"/>
-                <w:lang w:eastAsia="en-AU"/>
-              </w:rPr>
-              <w:t>migration_user_email_address</w:t>
-            </w:r>
+            <w:proofErr w:type="spellStart"/>
+            <w:r>
+              <w:rPr>
+                <w:rFonts w:ascii="Montserrat" w:eastAsia="Times New Roman" w:hAnsi="Montserrat" w:cs="Calibri"/>
+                <w:color w:val="000000"/>
+                <w:lang w:eastAsia="en-AU"/>
+              </w:rPr>
+              <w:t>migration</w:t>
+            </w:r>
+            <w:proofErr w:type="gramEnd"/>
+            <w:r>
+              <w:rPr>
+                <w:rFonts w:ascii="Montserrat" w:eastAsia="Times New Roman" w:hAnsi="Montserrat" w:cs="Calibri"/>
+                <w:color w:val="000000"/>
+                <w:lang w:eastAsia="en-AU"/>
+              </w:rPr>
+              <w:t>_user_email_address</w:t>
+            </w:r>
+            <w:proofErr w:type="spellEnd"/>
             <w:r>
               <w:rPr>
                 <w:rFonts w:ascii="Montserrat" w:eastAsia="Times New Roman" w:hAnsi="Montserrat" w:cs="Calibri"/>
@@ -3865,6 +4446,7 @@
                 <w:color w:val="000000"/>
                 <w:lang w:eastAsia="en-AU"/>
               </w:rPr>
+              <w:lastRenderedPageBreak/>
               <w:t>Your Current Address</w:t>
             </w:r>
           </w:p>
@@ -3885,6 +4467,7 @@
                 <w:lang w:eastAsia="en-AU"/>
               </w:rPr>
             </w:pPr>
+            <w:proofErr w:type="gramStart"/>
             <w:r>
               <w:rPr>
                 <w:rFonts w:ascii="Montserrat" w:eastAsia="Times New Roman" w:hAnsi="Montserrat" w:cs="Calibri"/>
@@ -3893,14 +4476,25 @@
               </w:rPr>
               <w:t xml:space="preserve">{{ </w:t>
             </w:r>
-            <w:r>
-              <w:rPr>
-                <w:rFonts w:ascii="Montserrat" w:eastAsia="Times New Roman" w:hAnsi="Montserrat" w:cs="Calibri"/>
-                <w:color w:val="000000"/>
-                <w:lang w:eastAsia="en-AU"/>
-              </w:rPr>
-              <w:t>migration_user_address</w:t>
-            </w:r>
+            <w:proofErr w:type="spellStart"/>
+            <w:r>
+              <w:rPr>
+                <w:rFonts w:ascii="Montserrat" w:eastAsia="Times New Roman" w:hAnsi="Montserrat" w:cs="Calibri"/>
+                <w:color w:val="000000"/>
+                <w:lang w:eastAsia="en-AU"/>
+              </w:rPr>
+              <w:t>migration</w:t>
+            </w:r>
+            <w:proofErr w:type="gramEnd"/>
+            <w:r>
+              <w:rPr>
+                <w:rFonts w:ascii="Montserrat" w:eastAsia="Times New Roman" w:hAnsi="Montserrat" w:cs="Calibri"/>
+                <w:color w:val="000000"/>
+                <w:lang w:eastAsia="en-AU"/>
+              </w:rPr>
+              <w:t>_user_address</w:t>
+            </w:r>
+            <w:proofErr w:type="spellEnd"/>
             <w:r>
               <w:rPr>
                 <w:rFonts w:ascii="Montserrat" w:eastAsia="Times New Roman" w:hAnsi="Montserrat" w:cs="Calibri"/>
@@ -3917,6 +4511,7 @@
               </w:rPr>
               <w:t xml:space="preserve">}} {{ </w:t>
             </w:r>
+            <w:proofErr w:type="spellStart"/>
             <w:r>
               <w:rPr>
                 <w:rFonts w:ascii="Montserrat" w:eastAsia="Times New Roman" w:hAnsi="Montserrat" w:cs="Calibri"/>
@@ -3925,6 +4520,7 @@
               </w:rPr>
               <w:t>migration_user_city</w:t>
             </w:r>
+            <w:proofErr w:type="spellEnd"/>
             <w:r>
               <w:rPr>
                 <w:rFonts w:ascii="Montserrat" w:eastAsia="Times New Roman" w:hAnsi="Montserrat" w:cs="Calibri"/>
@@ -3941,6 +4537,7 @@
               </w:rPr>
               <w:t xml:space="preserve">}} {{ </w:t>
             </w:r>
+            <w:proofErr w:type="spellStart"/>
             <w:r>
               <w:rPr>
                 <w:rFonts w:ascii="Montserrat" w:eastAsia="Times New Roman" w:hAnsi="Montserrat" w:cs="Calibri"/>
@@ -3957,6 +4554,7 @@
               </w:rPr>
               <w:t>e</w:t>
             </w:r>
+            <w:proofErr w:type="spellEnd"/>
             <w:r>
               <w:rPr>
                 <w:rFonts w:ascii="Montserrat" w:eastAsia="Times New Roman" w:hAnsi="Montserrat" w:cs="Calibri"/>
@@ -3973,6 +4571,7 @@
               </w:rPr>
               <w:t xml:space="preserve"> {{ </w:t>
             </w:r>
+            <w:proofErr w:type="spellStart"/>
             <w:r>
               <w:rPr>
                 <w:rFonts w:ascii="Montserrat" w:eastAsia="Times New Roman" w:hAnsi="Montserrat" w:cs="Calibri"/>
@@ -3981,6 +4580,7 @@
               </w:rPr>
               <w:t>migration_user_postcode</w:t>
             </w:r>
+            <w:proofErr w:type="spellEnd"/>
             <w:r>
               <w:rPr>
                 <w:rFonts w:ascii="Montserrat" w:eastAsia="Times New Roman" w:hAnsi="Montserrat" w:cs="Calibri"/>
@@ -4043,14 +4643,43 @@
                 <w:lang w:eastAsia="en-AU"/>
               </w:rPr>
             </w:pPr>
-            <w:r>
-              <w:rPr>
-                <w:rFonts w:ascii="Montserrat" w:eastAsia="Times New Roman" w:hAnsi="Montserrat" w:cs="Calibri"/>
-                <w:color w:val="000000"/>
-                <w:lang w:eastAsia="en-AU"/>
-              </w:rPr>
-              <w:t>{{ country_name(</w:t>
-            </w:r>
+            <w:proofErr w:type="gramStart"/>
+            <w:r>
+              <w:rPr>
+                <w:rFonts w:ascii="Montserrat" w:eastAsia="Times New Roman" w:hAnsi="Montserrat" w:cs="Calibri"/>
+                <w:color w:val="000000"/>
+                <w:lang w:eastAsia="en-AU"/>
+              </w:rPr>
+              <w:t xml:space="preserve">{{ </w:t>
+            </w:r>
+            <w:proofErr w:type="spellStart"/>
+            <w:r>
+              <w:rPr>
+                <w:rFonts w:ascii="Montserrat" w:eastAsia="Times New Roman" w:hAnsi="Montserrat" w:cs="Calibri"/>
+                <w:color w:val="000000"/>
+                <w:lang w:eastAsia="en-AU"/>
+              </w:rPr>
+              <w:t>country</w:t>
+            </w:r>
+            <w:proofErr w:type="gramEnd"/>
+            <w:r>
+              <w:rPr>
+                <w:rFonts w:ascii="Montserrat" w:eastAsia="Times New Roman" w:hAnsi="Montserrat" w:cs="Calibri"/>
+                <w:color w:val="000000"/>
+                <w:lang w:eastAsia="en-AU"/>
+              </w:rPr>
+              <w:t>_name</w:t>
+            </w:r>
+            <w:proofErr w:type="spellEnd"/>
+            <w:r>
+              <w:rPr>
+                <w:rFonts w:ascii="Montserrat" w:eastAsia="Times New Roman" w:hAnsi="Montserrat" w:cs="Calibri"/>
+                <w:color w:val="000000"/>
+                <w:lang w:eastAsia="en-AU"/>
+              </w:rPr>
+              <w:t>(</w:t>
+            </w:r>
+            <w:proofErr w:type="spellStart"/>
             <w:r>
               <w:rPr>
                 <w:rFonts w:ascii="Montserrat" w:eastAsia="Times New Roman" w:hAnsi="Montserrat" w:cs="Calibri"/>
@@ -4059,6 +4688,7 @@
               </w:rPr>
               <w:t>migration_user_country</w:t>
             </w:r>
+            <w:proofErr w:type="spellEnd"/>
             <w:r>
               <w:rPr>
                 <w:rFonts w:ascii="Montserrat" w:eastAsia="Times New Roman" w:hAnsi="Montserrat" w:cs="Calibri"/>
@@ -4129,6 +4759,7 @@
               </w:rPr>
               <w:t xml:space="preserve">{%p if </w:t>
             </w:r>
+            <w:proofErr w:type="spellStart"/>
             <w:r>
               <w:rPr>
                 <w:rFonts w:ascii="Montserrat" w:eastAsia="Times New Roman" w:hAnsi="Montserrat" w:cs="Calibri"/>
@@ -4137,22 +4768,43 @@
               </w:rPr>
               <w:t>migration_user_phone_international</w:t>
             </w:r>
-            <w:r>
-              <w:rPr>
-                <w:rFonts w:ascii="Montserrat" w:eastAsia="Times New Roman" w:hAnsi="Montserrat" w:cs="Calibri"/>
-                <w:color w:val="000000"/>
-                <w:lang w:eastAsia="en-AU"/>
-              </w:rPr>
-              <w:t xml:space="preserve">== ’Yes’ %} My best contact number is based in {{ </w:t>
-            </w:r>
-            <w:r>
-              <w:rPr>
-                <w:rFonts w:ascii="Montserrat" w:eastAsia="Times New Roman" w:hAnsi="Montserrat" w:cs="Calibri"/>
-                <w:color w:val="000000"/>
-                <w:lang w:eastAsia="en-AU"/>
-              </w:rPr>
-              <w:t>migration_user_phone_country</w:t>
-            </w:r>
+            <w:proofErr w:type="spellEnd"/>
+            <w:r>
+              <w:rPr>
+                <w:rFonts w:ascii="Montserrat" w:eastAsia="Times New Roman" w:hAnsi="Montserrat" w:cs="Calibri"/>
+                <w:color w:val="000000"/>
+                <w:lang w:eastAsia="en-AU"/>
+              </w:rPr>
+              <w:t xml:space="preserve">== ’Yes’ %} My best contact number is based in </w:t>
+            </w:r>
+            <w:proofErr w:type="gramStart"/>
+            <w:r>
+              <w:rPr>
+                <w:rFonts w:ascii="Montserrat" w:eastAsia="Times New Roman" w:hAnsi="Montserrat" w:cs="Calibri"/>
+                <w:color w:val="000000"/>
+                <w:lang w:eastAsia="en-AU"/>
+              </w:rPr>
+              <w:t xml:space="preserve">{{ </w:t>
+            </w:r>
+            <w:proofErr w:type="spellStart"/>
+            <w:r>
+              <w:rPr>
+                <w:rFonts w:ascii="Montserrat" w:eastAsia="Times New Roman" w:hAnsi="Montserrat" w:cs="Calibri"/>
+                <w:color w:val="000000"/>
+                <w:lang w:eastAsia="en-AU"/>
+              </w:rPr>
+              <w:t>migration</w:t>
+            </w:r>
+            <w:proofErr w:type="gramEnd"/>
+            <w:r>
+              <w:rPr>
+                <w:rFonts w:ascii="Montserrat" w:eastAsia="Times New Roman" w:hAnsi="Montserrat" w:cs="Calibri"/>
+                <w:color w:val="000000"/>
+                <w:lang w:eastAsia="en-AU"/>
+              </w:rPr>
+              <w:t>_user_phone_country</w:t>
+            </w:r>
+            <w:proofErr w:type="spellEnd"/>
             <w:r>
               <w:rPr>
                 <w:rFonts w:ascii="Montserrat" w:eastAsia="Times New Roman" w:hAnsi="Montserrat" w:cs="Calibri"/>
@@ -4175,16 +4827,26 @@
                 <w:color w:val="000000"/>
                 <w:lang w:eastAsia="en-AU"/>
               </w:rPr>
-              <w:t xml:space="preserve"> migration_user_phone_number</w:t>
-            </w:r>
-            <w:r>
-              <w:rPr>
-                <w:rFonts w:ascii="Montserrat" w:eastAsia="Times New Roman" w:hAnsi="Montserrat" w:cs="Calibri"/>
-                <w:color w:val="000000"/>
-                <w:lang w:eastAsia="en-AU"/>
-              </w:rPr>
               <w:t xml:space="preserve"> </w:t>
             </w:r>
+            <w:proofErr w:type="spellStart"/>
+            <w:r>
+              <w:rPr>
+                <w:rFonts w:ascii="Montserrat" w:eastAsia="Times New Roman" w:hAnsi="Montserrat" w:cs="Calibri"/>
+                <w:color w:val="000000"/>
+                <w:lang w:eastAsia="en-AU"/>
+              </w:rPr>
+              <w:t>migration_user_phone_number</w:t>
+            </w:r>
+            <w:proofErr w:type="spellEnd"/>
+            <w:r>
+              <w:rPr>
+                <w:rFonts w:ascii="Montserrat" w:eastAsia="Times New Roman" w:hAnsi="Montserrat" w:cs="Calibri"/>
+                <w:color w:val="000000"/>
+                <w:lang w:eastAsia="en-AU"/>
+              </w:rPr>
+              <w:t xml:space="preserve"> </w:t>
+            </w:r>
             <w:r>
               <w:rPr>
                 <w:rFonts w:ascii="Montserrat" w:eastAsia="Times New Roman" w:hAnsi="Montserrat" w:cs="Calibri"/>
@@ -4221,6 +4883,7 @@
                 <w:lang w:eastAsia="en-AU"/>
               </w:rPr>
             </w:pPr>
+            <w:proofErr w:type="gramStart"/>
             <w:r>
               <w:rPr>
                 <w:rFonts w:ascii="Montserrat" w:eastAsia="Times New Roman" w:hAnsi="Montserrat" w:cs="Calibri"/>
@@ -4235,8 +4898,19 @@
                 <w:color w:val="000000"/>
                 <w:lang w:eastAsia="en-AU"/>
               </w:rPr>
-              <w:t xml:space="preserve"> migration_user_phone_number</w:t>
-            </w:r>
+              <w:t xml:space="preserve"> </w:t>
+            </w:r>
+            <w:proofErr w:type="spellStart"/>
+            <w:proofErr w:type="gramEnd"/>
+            <w:r>
+              <w:rPr>
+                <w:rFonts w:ascii="Montserrat" w:eastAsia="Times New Roman" w:hAnsi="Montserrat" w:cs="Calibri"/>
+                <w:color w:val="000000"/>
+                <w:lang w:eastAsia="en-AU"/>
+              </w:rPr>
+              <w:t>migration_user_phone_number</w:t>
+            </w:r>
+            <w:proofErr w:type="spellEnd"/>
             <w:r>
               <w:rPr>
                 <w:rFonts w:ascii="Montserrat" w:eastAsia="Times New Roman" w:hAnsi="Montserrat" w:cs="Calibri"/>
@@ -4325,6 +4999,7 @@
                 <w:lang w:eastAsia="en-AU"/>
               </w:rPr>
             </w:pPr>
+            <w:proofErr w:type="gramStart"/>
             <w:r>
               <w:rPr>
                 <w:rFonts w:ascii="Montserrat" w:eastAsia="Times New Roman" w:hAnsi="Montserrat" w:cs="Calibri"/>
@@ -4333,13 +5008,32 @@
               </w:rPr>
               <w:t xml:space="preserve">{{ </w:t>
             </w:r>
-            <w:r>
-              <w:rPr>
-                <w:rFonts w:ascii="Montserrat" w:eastAsia="Times New Roman" w:hAnsi="Montserrat" w:cs="Calibri"/>
-                <w:color w:val="000000"/>
-                <w:lang w:eastAsia="en-AU"/>
-              </w:rPr>
-              <w:t xml:space="preserve">migration_main_app_first_name </w:t>
+            <w:proofErr w:type="spellStart"/>
+            <w:r>
+              <w:rPr>
+                <w:rFonts w:ascii="Montserrat" w:eastAsia="Times New Roman" w:hAnsi="Montserrat" w:cs="Calibri"/>
+                <w:color w:val="000000"/>
+                <w:lang w:eastAsia="en-AU"/>
+              </w:rPr>
+              <w:t>migration</w:t>
+            </w:r>
+            <w:proofErr w:type="gramEnd"/>
+            <w:r>
+              <w:rPr>
+                <w:rFonts w:ascii="Montserrat" w:eastAsia="Times New Roman" w:hAnsi="Montserrat" w:cs="Calibri"/>
+                <w:color w:val="000000"/>
+                <w:lang w:eastAsia="en-AU"/>
+              </w:rPr>
+              <w:t>_main_app_first_name</w:t>
+            </w:r>
+            <w:proofErr w:type="spellEnd"/>
+            <w:r>
+              <w:rPr>
+                <w:rFonts w:ascii="Montserrat" w:eastAsia="Times New Roman" w:hAnsi="Montserrat" w:cs="Calibri"/>
+                <w:color w:val="000000"/>
+                <w:lang w:eastAsia="en-AU"/>
+              </w:rPr>
+              <w:t xml:space="preserve"> </w:t>
             </w:r>
             <w:r>
               <w:rPr>
@@ -4349,6 +5043,7 @@
               </w:rPr>
               <w:t xml:space="preserve">}} {{ </w:t>
             </w:r>
+            <w:proofErr w:type="spellStart"/>
             <w:r>
               <w:rPr>
                 <w:rFonts w:ascii="Montserrat" w:eastAsia="Times New Roman" w:hAnsi="Montserrat" w:cs="Calibri"/>
@@ -4357,6 +5052,7 @@
               </w:rPr>
               <w:t>migration_main_app_last_name</w:t>
             </w:r>
+            <w:proofErr w:type="spellEnd"/>
             <w:r>
               <w:rPr>
                 <w:rFonts w:ascii="Montserrat" w:eastAsia="Times New Roman" w:hAnsi="Montserrat" w:cs="Calibri"/>
@@ -4427,14 +5123,34 @@
                 <w:lang w:eastAsia="en-AU"/>
               </w:rPr>
             </w:pPr>
-            <w:r>
-              <w:rPr>
-                <w:rFonts w:ascii="Montserrat" w:eastAsia="Times New Roman" w:hAnsi="Montserrat" w:cs="Calibri"/>
-                <w:color w:val="000000"/>
-                <w:lang w:eastAsia="en-AU"/>
-              </w:rPr>
-              <w:t>{{ migration_main_app_DOB</w:t>
-            </w:r>
+            <w:proofErr w:type="gramStart"/>
+            <w:r>
+              <w:rPr>
+                <w:rFonts w:ascii="Montserrat" w:eastAsia="Times New Roman" w:hAnsi="Montserrat" w:cs="Calibri"/>
+                <w:color w:val="000000"/>
+                <w:lang w:eastAsia="en-AU"/>
+              </w:rPr>
+              <w:t xml:space="preserve">{{ </w:t>
+            </w:r>
+            <w:proofErr w:type="spellStart"/>
+            <w:r>
+              <w:rPr>
+                <w:rFonts w:ascii="Montserrat" w:eastAsia="Times New Roman" w:hAnsi="Montserrat" w:cs="Calibri"/>
+                <w:color w:val="000000"/>
+                <w:lang w:eastAsia="en-AU"/>
+              </w:rPr>
+              <w:t>migration</w:t>
+            </w:r>
+            <w:proofErr w:type="gramEnd"/>
+            <w:r>
+              <w:rPr>
+                <w:rFonts w:ascii="Montserrat" w:eastAsia="Times New Roman" w:hAnsi="Montserrat" w:cs="Calibri"/>
+                <w:color w:val="000000"/>
+                <w:lang w:eastAsia="en-AU"/>
+              </w:rPr>
+              <w:t>_main_app_DOB</w:t>
+            </w:r>
+            <w:proofErr w:type="spellEnd"/>
             <w:r>
               <w:rPr>
                 <w:rFonts w:ascii="Montserrat" w:eastAsia="Times New Roman" w:hAnsi="Montserrat" w:cs="Calibri"/>
@@ -4497,6 +5213,7 @@
                 <w:lang w:eastAsia="en-AU"/>
               </w:rPr>
             </w:pPr>
+            <w:proofErr w:type="gramStart"/>
             <w:r>
               <w:rPr>
                 <w:rFonts w:ascii="Montserrat" w:eastAsia="Times New Roman" w:hAnsi="Montserrat" w:cs="Calibri"/>
@@ -4511,16 +5228,35 @@
                 <w:color w:val="000000"/>
                 <w:lang w:eastAsia="en-AU"/>
               </w:rPr>
-              <w:t xml:space="preserve"> m</w:t>
-            </w:r>
-            <w:r>
-              <w:rPr>
-                <w:rFonts w:ascii="Montserrat" w:eastAsia="Times New Roman" w:hAnsi="Montserrat" w:cs="Calibri"/>
-                <w:color w:val="000000"/>
-                <w:lang w:eastAsia="en-AU"/>
-              </w:rPr>
-              <w:t>igration_main_app_email_address</w:t>
-            </w:r>
+              <w:t xml:space="preserve"> </w:t>
+            </w:r>
+            <w:proofErr w:type="spellStart"/>
+            <w:r>
+              <w:rPr>
+                <w:rFonts w:ascii="Montserrat" w:eastAsia="Times New Roman" w:hAnsi="Montserrat" w:cs="Calibri"/>
+                <w:color w:val="000000"/>
+                <w:lang w:eastAsia="en-AU"/>
+              </w:rPr>
+              <w:t>m</w:t>
+            </w:r>
+            <w:r>
+              <w:rPr>
+                <w:rFonts w:ascii="Montserrat" w:eastAsia="Times New Roman" w:hAnsi="Montserrat" w:cs="Calibri"/>
+                <w:color w:val="000000"/>
+                <w:lang w:eastAsia="en-AU"/>
+              </w:rPr>
+              <w:t>igration</w:t>
+            </w:r>
+            <w:proofErr w:type="gramEnd"/>
+            <w:r>
+              <w:rPr>
+                <w:rFonts w:ascii="Montserrat" w:eastAsia="Times New Roman" w:hAnsi="Montserrat" w:cs="Calibri"/>
+                <w:color w:val="000000"/>
+                <w:lang w:eastAsia="en-AU"/>
+              </w:rPr>
+              <w:t>_main_app_email_address</w:t>
+            </w:r>
+            <w:proofErr w:type="spellEnd"/>
             <w:r>
               <w:rPr>
                 <w:rFonts w:ascii="Montserrat" w:eastAsia="Times New Roman" w:hAnsi="Montserrat" w:cs="Calibri"/>
@@ -4563,7 +5299,6 @@
                 <w:color w:val="000000"/>
                 <w:lang w:eastAsia="en-AU"/>
               </w:rPr>
-              <w:lastRenderedPageBreak/>
               <w:t>Main Applicant’s Current Address</w:t>
             </w:r>
           </w:p>
@@ -4584,16 +5319,7 @@
                 <w:lang w:eastAsia="en-AU"/>
               </w:rPr>
             </w:pPr>
-          </w:p>
-          <w:p>
-            <w:pPr>
-              <w:spacing w:before="240" w:line="240" w:lineRule="auto"/>
-              <w:rPr>
-                <w:rFonts w:ascii="Montserrat" w:eastAsia="Times New Roman" w:hAnsi="Montserrat" w:cs="Calibri"/>
-                <w:color w:val="000000"/>
-                <w:lang w:eastAsia="en-AU"/>
-              </w:rPr>
-            </w:pPr>
+            <w:proofErr w:type="gramStart"/>
             <w:r>
               <w:rPr>
                 <w:rFonts w:ascii="Montserrat" w:eastAsia="Times New Roman" w:hAnsi="Montserrat" w:cs="Calibri"/>
@@ -4602,14 +5328,25 @@
               </w:rPr>
               <w:t xml:space="preserve">{{ </w:t>
             </w:r>
-            <w:r>
-              <w:rPr>
-                <w:rFonts w:ascii="Montserrat" w:eastAsia="Times New Roman" w:hAnsi="Montserrat" w:cs="Calibri"/>
-                <w:color w:val="000000"/>
-                <w:lang w:eastAsia="en-AU"/>
-              </w:rPr>
-              <w:t>migration_main_app_address</w:t>
-            </w:r>
+            <w:proofErr w:type="spellStart"/>
+            <w:r>
+              <w:rPr>
+                <w:rFonts w:ascii="Montserrat" w:eastAsia="Times New Roman" w:hAnsi="Montserrat" w:cs="Calibri"/>
+                <w:color w:val="000000"/>
+                <w:lang w:eastAsia="en-AU"/>
+              </w:rPr>
+              <w:t>migration</w:t>
+            </w:r>
+            <w:proofErr w:type="gramEnd"/>
+            <w:r>
+              <w:rPr>
+                <w:rFonts w:ascii="Montserrat" w:eastAsia="Times New Roman" w:hAnsi="Montserrat" w:cs="Calibri"/>
+                <w:color w:val="000000"/>
+                <w:lang w:eastAsia="en-AU"/>
+              </w:rPr>
+              <w:t>_main_app_address</w:t>
+            </w:r>
+            <w:proofErr w:type="spellEnd"/>
             <w:r>
               <w:rPr>
                 <w:rFonts w:ascii="Montserrat" w:eastAsia="Times New Roman" w:hAnsi="Montserrat" w:cs="Calibri"/>
@@ -4626,6 +5363,7 @@
               </w:rPr>
               <w:t xml:space="preserve">}} {{ </w:t>
             </w:r>
+            <w:proofErr w:type="spellStart"/>
             <w:r>
               <w:rPr>
                 <w:rFonts w:ascii="Montserrat" w:eastAsia="Times New Roman" w:hAnsi="Montserrat" w:cs="Calibri"/>
@@ -4634,6 +5372,7 @@
               </w:rPr>
               <w:t>migration_main_app_city</w:t>
             </w:r>
+            <w:proofErr w:type="spellEnd"/>
             <w:r>
               <w:rPr>
                 <w:rFonts w:ascii="Montserrat" w:eastAsia="Times New Roman" w:hAnsi="Montserrat" w:cs="Calibri"/>
@@ -4650,6 +5389,7 @@
               </w:rPr>
               <w:t xml:space="preserve">}} {{ </w:t>
             </w:r>
+            <w:proofErr w:type="spellStart"/>
             <w:r>
               <w:rPr>
                 <w:rFonts w:ascii="Montserrat" w:eastAsia="Times New Roman" w:hAnsi="Montserrat" w:cs="Calibri"/>
@@ -4658,6 +5398,7 @@
               </w:rPr>
               <w:t>migration_main_app_state</w:t>
             </w:r>
+            <w:proofErr w:type="spellEnd"/>
             <w:r>
               <w:rPr>
                 <w:rFonts w:ascii="Montserrat" w:eastAsia="Times New Roman" w:hAnsi="Montserrat" w:cs="Calibri"/>
@@ -4674,6 +5415,7 @@
               </w:rPr>
               <w:t xml:space="preserve"> {{ </w:t>
             </w:r>
+            <w:proofErr w:type="spellStart"/>
             <w:r>
               <w:rPr>
                 <w:rFonts w:ascii="Montserrat" w:eastAsia="Times New Roman" w:hAnsi="Montserrat" w:cs="Calibri"/>
@@ -4682,6 +5424,7 @@
               </w:rPr>
               <w:t>migration_main_app_postcode</w:t>
             </w:r>
+            <w:proofErr w:type="spellEnd"/>
             <w:r>
               <w:rPr>
                 <w:rFonts w:ascii="Montserrat" w:eastAsia="Times New Roman" w:hAnsi="Montserrat" w:cs="Calibri"/>
@@ -4698,16 +5441,6 @@
               </w:rPr>
               <w:t>}}</w:t>
             </w:r>
-          </w:p>
-          <w:p>
-            <w:pPr>
-              <w:spacing w:before="240" w:line="240" w:lineRule="auto"/>
-              <w:rPr>
-                <w:rFonts w:ascii="Montserrat" w:eastAsia="Times New Roman" w:hAnsi="Montserrat" w:cs="Calibri"/>
-                <w:color w:val="000000"/>
-                <w:lang w:eastAsia="en-AU"/>
-              </w:rPr>
-            </w:pPr>
           </w:p>
         </w:tc>
       </w:tr>
@@ -4762,14 +5495,43 @@
                 <w:lang w:eastAsia="en-AU"/>
               </w:rPr>
             </w:pPr>
-            <w:r>
-              <w:rPr>
-                <w:rFonts w:ascii="Montserrat" w:eastAsia="Times New Roman" w:hAnsi="Montserrat" w:cs="Calibri"/>
-                <w:color w:val="000000"/>
-                <w:lang w:eastAsia="en-AU"/>
-              </w:rPr>
-              <w:t>{{ country_name(</w:t>
-            </w:r>
+            <w:proofErr w:type="gramStart"/>
+            <w:r>
+              <w:rPr>
+                <w:rFonts w:ascii="Montserrat" w:eastAsia="Times New Roman" w:hAnsi="Montserrat" w:cs="Calibri"/>
+                <w:color w:val="000000"/>
+                <w:lang w:eastAsia="en-AU"/>
+              </w:rPr>
+              <w:t xml:space="preserve">{{ </w:t>
+            </w:r>
+            <w:proofErr w:type="spellStart"/>
+            <w:r>
+              <w:rPr>
+                <w:rFonts w:ascii="Montserrat" w:eastAsia="Times New Roman" w:hAnsi="Montserrat" w:cs="Calibri"/>
+                <w:color w:val="000000"/>
+                <w:lang w:eastAsia="en-AU"/>
+              </w:rPr>
+              <w:t>country</w:t>
+            </w:r>
+            <w:proofErr w:type="gramEnd"/>
+            <w:r>
+              <w:rPr>
+                <w:rFonts w:ascii="Montserrat" w:eastAsia="Times New Roman" w:hAnsi="Montserrat" w:cs="Calibri"/>
+                <w:color w:val="000000"/>
+                <w:lang w:eastAsia="en-AU"/>
+              </w:rPr>
+              <w:t>_name</w:t>
+            </w:r>
+            <w:proofErr w:type="spellEnd"/>
+            <w:r>
+              <w:rPr>
+                <w:rFonts w:ascii="Montserrat" w:eastAsia="Times New Roman" w:hAnsi="Montserrat" w:cs="Calibri"/>
+                <w:color w:val="000000"/>
+                <w:lang w:eastAsia="en-AU"/>
+              </w:rPr>
+              <w:t>(</w:t>
+            </w:r>
+            <w:proofErr w:type="spellStart"/>
             <w:r>
               <w:rPr>
                 <w:rFonts w:ascii="Montserrat" w:eastAsia="Times New Roman" w:hAnsi="Montserrat" w:cs="Calibri"/>
@@ -4778,6 +5540,7 @@
               </w:rPr>
               <w:t>migration_main_app_country</w:t>
             </w:r>
+            <w:proofErr w:type="spellEnd"/>
             <w:r>
               <w:rPr>
                 <w:rFonts w:ascii="Montserrat" w:eastAsia="Times New Roman" w:hAnsi="Montserrat" w:cs="Calibri"/>
@@ -4820,6 +5583,7 @@
                 <w:color w:val="000000"/>
                 <w:lang w:eastAsia="en-AU"/>
               </w:rPr>
+              <w:lastRenderedPageBreak/>
               <w:t>Main Applicant’s Phone Number</w:t>
             </w:r>
           </w:p>
@@ -4848,6 +5612,7 @@
               </w:rPr>
               <w:t xml:space="preserve">{%p if </w:t>
             </w:r>
+            <w:proofErr w:type="spellStart"/>
             <w:r>
               <w:rPr>
                 <w:rFonts w:ascii="Montserrat" w:eastAsia="Times New Roman" w:hAnsi="Montserrat" w:cs="Calibri"/>
@@ -4856,22 +5621,43 @@
               </w:rPr>
               <w:t>migration_main_app_phone_international</w:t>
             </w:r>
-            <w:r>
-              <w:rPr>
-                <w:rFonts w:ascii="Montserrat" w:eastAsia="Times New Roman" w:hAnsi="Montserrat" w:cs="Calibri"/>
-                <w:color w:val="000000"/>
-                <w:lang w:eastAsia="en-AU"/>
-              </w:rPr>
-              <w:t xml:space="preserve">== ’Yes’ %} My best contact number is based in {{ </w:t>
-            </w:r>
-            <w:r>
-              <w:rPr>
-                <w:rFonts w:ascii="Montserrat" w:eastAsia="Times New Roman" w:hAnsi="Montserrat" w:cs="Calibri"/>
-                <w:color w:val="000000"/>
-                <w:lang w:eastAsia="en-AU"/>
-              </w:rPr>
-              <w:t>migration_main_app_country</w:t>
-            </w:r>
+            <w:proofErr w:type="spellEnd"/>
+            <w:r>
+              <w:rPr>
+                <w:rFonts w:ascii="Montserrat" w:eastAsia="Times New Roman" w:hAnsi="Montserrat" w:cs="Calibri"/>
+                <w:color w:val="000000"/>
+                <w:lang w:eastAsia="en-AU"/>
+              </w:rPr>
+              <w:t xml:space="preserve">== ’Yes’ %} My best contact number is based in </w:t>
+            </w:r>
+            <w:proofErr w:type="gramStart"/>
+            <w:r>
+              <w:rPr>
+                <w:rFonts w:ascii="Montserrat" w:eastAsia="Times New Roman" w:hAnsi="Montserrat" w:cs="Calibri"/>
+                <w:color w:val="000000"/>
+                <w:lang w:eastAsia="en-AU"/>
+              </w:rPr>
+              <w:t xml:space="preserve">{{ </w:t>
+            </w:r>
+            <w:proofErr w:type="spellStart"/>
+            <w:r>
+              <w:rPr>
+                <w:rFonts w:ascii="Montserrat" w:eastAsia="Times New Roman" w:hAnsi="Montserrat" w:cs="Calibri"/>
+                <w:color w:val="000000"/>
+                <w:lang w:eastAsia="en-AU"/>
+              </w:rPr>
+              <w:t>migration</w:t>
+            </w:r>
+            <w:proofErr w:type="gramEnd"/>
+            <w:r>
+              <w:rPr>
+                <w:rFonts w:ascii="Montserrat" w:eastAsia="Times New Roman" w:hAnsi="Montserrat" w:cs="Calibri"/>
+                <w:color w:val="000000"/>
+                <w:lang w:eastAsia="en-AU"/>
+              </w:rPr>
+              <w:t>_main_app_country</w:t>
+            </w:r>
+            <w:proofErr w:type="spellEnd"/>
             <w:r>
               <w:rPr>
                 <w:rFonts w:ascii="Montserrat" w:eastAsia="Times New Roman" w:hAnsi="Montserrat" w:cs="Calibri"/>
@@ -4888,6 +5674,7 @@
               </w:rPr>
               <w:t xml:space="preserve">}} and the contact number is  {{ </w:t>
             </w:r>
+            <w:proofErr w:type="spellStart"/>
             <w:r>
               <w:rPr>
                 <w:rFonts w:ascii="Montserrat" w:eastAsia="Times New Roman" w:hAnsi="Montserrat" w:cs="Calibri"/>
@@ -4896,6 +5683,7 @@
               </w:rPr>
               <w:t>migration_main_app_phone_number</w:t>
             </w:r>
+            <w:proofErr w:type="spellEnd"/>
             <w:r>
               <w:rPr>
                 <w:rFonts w:ascii="Montserrat" w:eastAsia="Times New Roman" w:hAnsi="Montserrat" w:cs="Calibri"/>
@@ -4940,6 +5728,7 @@
                 <w:lang w:eastAsia="en-AU"/>
               </w:rPr>
             </w:pPr>
+            <w:proofErr w:type="gramStart"/>
             <w:r>
               <w:rPr>
                 <w:rFonts w:ascii="Montserrat" w:eastAsia="Times New Roman" w:hAnsi="Montserrat" w:cs="Calibri"/>
@@ -4948,14 +5737,25 @@
               </w:rPr>
               <w:t xml:space="preserve">{{ </w:t>
             </w:r>
-            <w:r>
-              <w:rPr>
-                <w:rFonts w:ascii="Montserrat" w:eastAsia="Times New Roman" w:hAnsi="Montserrat" w:cs="Calibri"/>
-                <w:color w:val="000000"/>
-                <w:lang w:eastAsia="en-AU"/>
-              </w:rPr>
-              <w:t>migration_main_app_phone_number</w:t>
-            </w:r>
+            <w:proofErr w:type="spellStart"/>
+            <w:r>
+              <w:rPr>
+                <w:rFonts w:ascii="Montserrat" w:eastAsia="Times New Roman" w:hAnsi="Montserrat" w:cs="Calibri"/>
+                <w:color w:val="000000"/>
+                <w:lang w:eastAsia="en-AU"/>
+              </w:rPr>
+              <w:t>migration</w:t>
+            </w:r>
+            <w:proofErr w:type="gramEnd"/>
+            <w:r>
+              <w:rPr>
+                <w:rFonts w:ascii="Montserrat" w:eastAsia="Times New Roman" w:hAnsi="Montserrat" w:cs="Calibri"/>
+                <w:color w:val="000000"/>
+                <w:lang w:eastAsia="en-AU"/>
+              </w:rPr>
+              <w:t>_main_app_phone_number</w:t>
+            </w:r>
+            <w:proofErr w:type="spellEnd"/>
             <w:r>
               <w:rPr>
                 <w:rFonts w:ascii="Montserrat" w:eastAsia="Times New Roman" w:hAnsi="Montserrat" w:cs="Calibri"/>
@@ -5044,14 +5844,43 @@
                 <w:lang w:eastAsia="en-AU"/>
               </w:rPr>
             </w:pPr>
-            <w:r>
-              <w:rPr>
-                <w:rFonts w:ascii="Montserrat" w:eastAsia="Times New Roman" w:hAnsi="Montserrat" w:cs="Calibri"/>
-                <w:color w:val="000000"/>
-                <w:lang w:eastAsia="en-AU"/>
-              </w:rPr>
-              <w:t>{{ country_name(</w:t>
-            </w:r>
+            <w:proofErr w:type="gramStart"/>
+            <w:r>
+              <w:rPr>
+                <w:rFonts w:ascii="Montserrat" w:eastAsia="Times New Roman" w:hAnsi="Montserrat" w:cs="Calibri"/>
+                <w:color w:val="000000"/>
+                <w:lang w:eastAsia="en-AU"/>
+              </w:rPr>
+              <w:t xml:space="preserve">{{ </w:t>
+            </w:r>
+            <w:proofErr w:type="spellStart"/>
+            <w:r>
+              <w:rPr>
+                <w:rFonts w:ascii="Montserrat" w:eastAsia="Times New Roman" w:hAnsi="Montserrat" w:cs="Calibri"/>
+                <w:color w:val="000000"/>
+                <w:lang w:eastAsia="en-AU"/>
+              </w:rPr>
+              <w:t>country</w:t>
+            </w:r>
+            <w:proofErr w:type="gramEnd"/>
+            <w:r>
+              <w:rPr>
+                <w:rFonts w:ascii="Montserrat" w:eastAsia="Times New Roman" w:hAnsi="Montserrat" w:cs="Calibri"/>
+                <w:color w:val="000000"/>
+                <w:lang w:eastAsia="en-AU"/>
+              </w:rPr>
+              <w:t>_name</w:t>
+            </w:r>
+            <w:proofErr w:type="spellEnd"/>
+            <w:r>
+              <w:rPr>
+                <w:rFonts w:ascii="Montserrat" w:eastAsia="Times New Roman" w:hAnsi="Montserrat" w:cs="Calibri"/>
+                <w:color w:val="000000"/>
+                <w:lang w:eastAsia="en-AU"/>
+              </w:rPr>
+              <w:t>(</w:t>
+            </w:r>
+            <w:proofErr w:type="spellStart"/>
             <w:r>
               <w:rPr>
                 <w:rFonts w:ascii="Montserrat" w:eastAsia="Times New Roman" w:hAnsi="Montserrat" w:cs="Calibri"/>
@@ -5060,6 +5889,7 @@
               </w:rPr>
               <w:t>migration_main_app_passport</w:t>
             </w:r>
+            <w:proofErr w:type="spellEnd"/>
             <w:r>
               <w:rPr>
                 <w:rFonts w:ascii="Montserrat" w:eastAsia="Times New Roman" w:hAnsi="Montserrat" w:cs="Calibri"/>
@@ -5122,6 +5952,7 @@
                 <w:lang w:eastAsia="en-AU"/>
               </w:rPr>
             </w:pPr>
+            <w:proofErr w:type="gramStart"/>
             <w:r>
               <w:rPr>
                 <w:rFonts w:ascii="Montserrat" w:eastAsia="Times New Roman" w:hAnsi="Montserrat" w:cs="Calibri"/>
@@ -5130,14 +5961,25 @@
               </w:rPr>
               <w:t xml:space="preserve">{{ </w:t>
             </w:r>
-            <w:r>
-              <w:rPr>
-                <w:rFonts w:ascii="Montserrat" w:eastAsia="Times New Roman" w:hAnsi="Montserrat" w:cs="Calibri"/>
-                <w:color w:val="000000"/>
-                <w:lang w:eastAsia="en-AU"/>
-              </w:rPr>
-              <w:t>migration_main_app_family_members</w:t>
-            </w:r>
+            <w:proofErr w:type="spellStart"/>
+            <w:r>
+              <w:rPr>
+                <w:rFonts w:ascii="Montserrat" w:eastAsia="Times New Roman" w:hAnsi="Montserrat" w:cs="Calibri"/>
+                <w:color w:val="000000"/>
+                <w:lang w:eastAsia="en-AU"/>
+              </w:rPr>
+              <w:t>migration</w:t>
+            </w:r>
+            <w:proofErr w:type="gramEnd"/>
+            <w:r>
+              <w:rPr>
+                <w:rFonts w:ascii="Montserrat" w:eastAsia="Times New Roman" w:hAnsi="Montserrat" w:cs="Calibri"/>
+                <w:color w:val="000000"/>
+                <w:lang w:eastAsia="en-AU"/>
+              </w:rPr>
+              <w:t>_main_app_family_members</w:t>
+            </w:r>
+            <w:proofErr w:type="spellEnd"/>
             <w:r>
               <w:rPr>
                 <w:rFonts w:ascii="Montserrat" w:eastAsia="Times New Roman" w:hAnsi="Montserrat" w:cs="Calibri"/>
@@ -5208,6 +6050,7 @@
                 <w:lang w:eastAsia="en-AU"/>
               </w:rPr>
             </w:pPr>
+            <w:proofErr w:type="gramStart"/>
             <w:r>
               <w:rPr>
                 <w:rFonts w:ascii="Montserrat" w:eastAsia="Times New Roman" w:hAnsi="Montserrat" w:cs="Calibri"/>
@@ -5216,14 +6059,25 @@
               </w:rPr>
               <w:t xml:space="preserve">{{ </w:t>
             </w:r>
+            <w:proofErr w:type="spellStart"/>
             <w:r>
               <w:rPr>
                 <w:rFonts w:ascii="Montserrat" w:eastAsia="Times New Roman" w:hAnsi="Montserrat" w:cs="Calibri"/>
                 <w:color w:val="000000" w:themeColor="text1"/>
                 <w:lang w:eastAsia="en-AU"/>
               </w:rPr>
-              <w:t>migration_main_app_aus_visa</w:t>
-            </w:r>
+              <w:t>migration</w:t>
+            </w:r>
+            <w:proofErr w:type="gramEnd"/>
+            <w:r>
+              <w:rPr>
+                <w:rFonts w:ascii="Montserrat" w:eastAsia="Times New Roman" w:hAnsi="Montserrat" w:cs="Calibri"/>
+                <w:color w:val="000000" w:themeColor="text1"/>
+                <w:lang w:eastAsia="en-AU"/>
+              </w:rPr>
+              <w:t>_main_app_aus_visa</w:t>
+            </w:r>
+            <w:proofErr w:type="spellEnd"/>
             <w:r>
               <w:rPr>
                 <w:rFonts w:ascii="Montserrat" w:eastAsia="Times New Roman" w:hAnsi="Montserrat" w:cs="Calibri"/>
@@ -5275,7 +6129,6 @@
                 <w:color w:val="000000"/>
                 <w:lang w:eastAsia="en-AU"/>
               </w:rPr>
-              <w:lastRenderedPageBreak/>
               <w:t>Visa Type</w:t>
             </w:r>
           </w:p>
@@ -5305,6 +6158,7 @@
               </w:rPr>
               <w:t xml:space="preserve">{%p if </w:t>
             </w:r>
+            <w:proofErr w:type="spellStart"/>
             <w:r>
               <w:rPr>
                 <w:rFonts w:ascii="Montserrat" w:eastAsia="Times New Roman" w:hAnsi="Montserrat" w:cs="Calibri"/>
@@ -5313,6 +6167,7 @@
               </w:rPr>
               <w:t>migration_main_app_aus_visa</w:t>
             </w:r>
+            <w:proofErr w:type="spellEnd"/>
             <w:r>
               <w:rPr>
                 <w:rFonts w:ascii="Montserrat" w:eastAsia="Times New Roman" w:hAnsi="Montserrat" w:cs="Calibri"/>
@@ -5331,6 +6186,7 @@
                 <w:lang w:eastAsia="en-AU"/>
               </w:rPr>
             </w:pPr>
+            <w:proofErr w:type="gramStart"/>
             <w:r>
               <w:rPr>
                 <w:rFonts w:ascii="Montserrat" w:eastAsia="Times New Roman" w:hAnsi="Montserrat" w:cs="Calibri"/>
@@ -5339,14 +6195,25 @@
               </w:rPr>
               <w:t xml:space="preserve">{{ </w:t>
             </w:r>
-            <w:r>
-              <w:rPr>
-                <w:rFonts w:ascii="Montserrat" w:eastAsia="Times New Roman" w:hAnsi="Montserrat" w:cs="Calibri"/>
-                <w:color w:val="000000"/>
-                <w:lang w:eastAsia="en-AU"/>
-              </w:rPr>
-              <w:t>migration_main_app_visa_type</w:t>
-            </w:r>
+            <w:proofErr w:type="spellStart"/>
+            <w:r>
+              <w:rPr>
+                <w:rFonts w:ascii="Montserrat" w:eastAsia="Times New Roman" w:hAnsi="Montserrat" w:cs="Calibri"/>
+                <w:color w:val="000000"/>
+                <w:lang w:eastAsia="en-AU"/>
+              </w:rPr>
+              <w:t>migration</w:t>
+            </w:r>
+            <w:proofErr w:type="gramEnd"/>
+            <w:r>
+              <w:rPr>
+                <w:rFonts w:ascii="Montserrat" w:eastAsia="Times New Roman" w:hAnsi="Montserrat" w:cs="Calibri"/>
+                <w:color w:val="000000"/>
+                <w:lang w:eastAsia="en-AU"/>
+              </w:rPr>
+              <w:t>_main_app_visa_type</w:t>
+            </w:r>
+            <w:proofErr w:type="spellEnd"/>
             <w:r>
               <w:rPr>
                 <w:rFonts w:ascii="Montserrat" w:eastAsia="Times New Roman" w:hAnsi="Montserrat" w:cs="Calibri"/>
@@ -5451,6 +6318,7 @@
                 <w:color w:val="000000"/>
                 <w:lang w:eastAsia="en-AU"/>
               </w:rPr>
+              <w:lastRenderedPageBreak/>
               <w:t>Date of Expiry</w:t>
             </w:r>
           </w:p>
@@ -5479,6 +6347,7 @@
               </w:rPr>
               <w:t xml:space="preserve">{%p if </w:t>
             </w:r>
+            <w:proofErr w:type="spellStart"/>
             <w:r>
               <w:rPr>
                 <w:rFonts w:ascii="Montserrat" w:eastAsia="Times New Roman" w:hAnsi="Montserrat" w:cs="Calibri"/>
@@ -5487,6 +6356,7 @@
               </w:rPr>
               <w:t>migration_main_app_aus_visa</w:t>
             </w:r>
+            <w:proofErr w:type="spellEnd"/>
             <w:r>
               <w:rPr>
                 <w:rFonts w:ascii="Montserrat" w:eastAsia="Times New Roman" w:hAnsi="Montserrat" w:cs="Calibri"/>
@@ -5505,6 +6375,7 @@
                 <w:lang w:eastAsia="en-AU"/>
               </w:rPr>
             </w:pPr>
+            <w:proofErr w:type="gramStart"/>
             <w:r>
               <w:rPr>
                 <w:rFonts w:ascii="Montserrat" w:eastAsia="Times New Roman" w:hAnsi="Montserrat" w:cs="Calibri"/>
@@ -5513,14 +6384,25 @@
               </w:rPr>
               <w:t xml:space="preserve">{{ </w:t>
             </w:r>
-            <w:r>
-              <w:rPr>
-                <w:rFonts w:ascii="Montserrat" w:eastAsia="Times New Roman" w:hAnsi="Montserrat" w:cs="Calibri"/>
-                <w:color w:val="000000"/>
-                <w:lang w:eastAsia="en-AU"/>
-              </w:rPr>
-              <w:t>migration_main_app_visa_expiry</w:t>
-            </w:r>
+            <w:proofErr w:type="spellStart"/>
+            <w:r>
+              <w:rPr>
+                <w:rFonts w:ascii="Montserrat" w:eastAsia="Times New Roman" w:hAnsi="Montserrat" w:cs="Calibri"/>
+                <w:color w:val="000000"/>
+                <w:lang w:eastAsia="en-AU"/>
+              </w:rPr>
+              <w:t>migration</w:t>
+            </w:r>
+            <w:proofErr w:type="gramEnd"/>
+            <w:r>
+              <w:rPr>
+                <w:rFonts w:ascii="Montserrat" w:eastAsia="Times New Roman" w:hAnsi="Montserrat" w:cs="Calibri"/>
+                <w:color w:val="000000"/>
+                <w:lang w:eastAsia="en-AU"/>
+              </w:rPr>
+              <w:t>_main_app_visa_expiry</w:t>
+            </w:r>
+            <w:proofErr w:type="spellEnd"/>
             <w:r>
               <w:rPr>
                 <w:rFonts w:ascii="Montserrat" w:eastAsia="Times New Roman" w:hAnsi="Montserrat" w:cs="Calibri"/>
@@ -5645,16 +6527,7 @@
                 <w:lang w:eastAsia="en-AU"/>
               </w:rPr>
             </w:pPr>
-          </w:p>
-          <w:p>
-            <w:pPr>
-              <w:spacing w:before="240" w:line="240" w:lineRule="auto"/>
-              <w:rPr>
-                <w:rFonts w:ascii="Montserrat" w:eastAsia="Times New Roman" w:hAnsi="Montserrat" w:cs="Calibri"/>
-                <w:color w:val="000000"/>
-                <w:lang w:eastAsia="en-AU"/>
-              </w:rPr>
-            </w:pPr>
+            <w:proofErr w:type="gramStart"/>
             <w:r>
               <w:rPr>
                 <w:rFonts w:ascii="Montserrat" w:eastAsia="Times New Roman" w:hAnsi="Montserrat" w:cs="Calibri"/>
@@ -5663,6 +6536,7 @@
               </w:rPr>
               <w:t xml:space="preserve">{{ </w:t>
             </w:r>
+            <w:proofErr w:type="spellStart"/>
             <w:r>
               <w:rPr>
                 <w:rFonts w:ascii="Montserrat" w:eastAsia="Times New Roman" w:hAnsi="Montserrat" w:cs="Calibri"/>
@@ -5677,8 +6551,18 @@
                 <w:color w:val="000000"/>
                 <w:lang w:eastAsia="en-AU"/>
               </w:rPr>
-              <w:t>igration_main_app_reason_stay</w:t>
-            </w:r>
+              <w:t>igration</w:t>
+            </w:r>
+            <w:proofErr w:type="gramEnd"/>
+            <w:r>
+              <w:rPr>
+                <w:rFonts w:ascii="Montserrat" w:eastAsia="Times New Roman" w:hAnsi="Montserrat" w:cs="Calibri"/>
+                <w:color w:val="000000"/>
+                <w:lang w:eastAsia="en-AU"/>
+              </w:rPr>
+              <w:t>_main_app_reason_stay</w:t>
+            </w:r>
+            <w:proofErr w:type="spellEnd"/>
             <w:r>
               <w:rPr>
                 <w:rFonts w:ascii="Montserrat" w:eastAsia="Times New Roman" w:hAnsi="Montserrat" w:cs="Calibri"/>
@@ -5695,16 +6579,6 @@
               </w:rPr>
               <w:t>}}</w:t>
             </w:r>
-          </w:p>
-          <w:p>
-            <w:pPr>
-              <w:spacing w:before="240" w:line="240" w:lineRule="auto"/>
-              <w:rPr>
-                <w:rFonts w:ascii="Montserrat" w:eastAsia="Times New Roman" w:hAnsi="Montserrat" w:cs="Calibri"/>
-                <w:color w:val="000000"/>
-                <w:lang w:eastAsia="en-AU"/>
-              </w:rPr>
-            </w:pPr>
           </w:p>
         </w:tc>
       </w:tr>
@@ -5759,6 +6633,7 @@
                 <w:lang w:eastAsia="en-AU"/>
               </w:rPr>
             </w:pPr>
+            <w:proofErr w:type="gramStart"/>
             <w:r>
               <w:rPr>
                 <w:rFonts w:ascii="Montserrat" w:eastAsia="Times New Roman" w:hAnsi="Montserrat" w:cs="Calibri"/>
@@ -5767,14 +6642,25 @@
               </w:rPr>
               <w:t xml:space="preserve">{{ </w:t>
             </w:r>
-            <w:r>
-              <w:rPr>
-                <w:rFonts w:ascii="Montserrat" w:eastAsia="Times New Roman" w:hAnsi="Montserrat" w:cs="Calibri"/>
-                <w:color w:val="000000"/>
-                <w:lang w:eastAsia="en-AU"/>
-              </w:rPr>
-              <w:t>migration_enquiry_purpose.true_values</w:t>
-            </w:r>
+            <w:proofErr w:type="spellStart"/>
+            <w:r>
+              <w:rPr>
+                <w:rFonts w:ascii="Montserrat" w:eastAsia="Times New Roman" w:hAnsi="Montserrat" w:cs="Calibri"/>
+                <w:color w:val="000000"/>
+                <w:lang w:eastAsia="en-AU"/>
+              </w:rPr>
+              <w:t>migration</w:t>
+            </w:r>
+            <w:proofErr w:type="gramEnd"/>
+            <w:r>
+              <w:rPr>
+                <w:rFonts w:ascii="Montserrat" w:eastAsia="Times New Roman" w:hAnsi="Montserrat" w:cs="Calibri"/>
+                <w:color w:val="000000"/>
+                <w:lang w:eastAsia="en-AU"/>
+              </w:rPr>
+              <w:t>_enquiry_purpose.true_values</w:t>
+            </w:r>
+            <w:proofErr w:type="spellEnd"/>
             <w:r>
               <w:rPr>
                 <w:rFonts w:ascii="Montserrat" w:eastAsia="Times New Roman" w:hAnsi="Montserrat" w:cs="Calibri"/>
@@ -5801,6 +6687,7 @@
               </w:rPr>
               <w:t xml:space="preserve">{%p if </w:t>
             </w:r>
+            <w:proofErr w:type="spellStart"/>
             <w:r>
               <w:rPr>
                 <w:rFonts w:ascii="Montserrat" w:eastAsia="Times New Roman" w:hAnsi="Montserrat" w:cs="Calibri"/>
@@ -5815,34 +6702,63 @@
                 <w:color w:val="000000"/>
                 <w:lang w:eastAsia="en-AU"/>
               </w:rPr>
-              <w:t>enquiry_purpose==’Other’%}</w:t>
-            </w:r>
-          </w:p>
-          <w:p>
-            <w:pPr>
-              <w:spacing w:before="240" w:line="240" w:lineRule="auto"/>
-              <w:rPr>
-                <w:rFonts w:ascii="Montserrat" w:eastAsia="Times New Roman" w:hAnsi="Montserrat" w:cs="Calibri"/>
-                <w:color w:val="000000"/>
-                <w:lang w:eastAsia="en-AU"/>
-              </w:rPr>
-            </w:pPr>
-            <w:r>
-              <w:rPr>
-                <w:rFonts w:ascii="Montserrat" w:eastAsia="Times New Roman" w:hAnsi="Montserrat" w:cs="Calibri"/>
-                <w:color w:val="000000"/>
-                <w:lang w:eastAsia="en-AU"/>
-              </w:rPr>
-              <w:t xml:space="preserve">Details: {{ </w:t>
-            </w:r>
-            <w:r>
-              <w:rPr>
-                <w:rFonts w:ascii="Montserrat" w:eastAsia="Times New Roman" w:hAnsi="Montserrat" w:cs="Calibri"/>
-                <w:color w:val="000000"/>
-                <w:lang w:eastAsia="en-AU"/>
-              </w:rPr>
-              <w:t>migration_other_purpose</w:t>
-            </w:r>
+              <w:t>enquiry_purpose</w:t>
+            </w:r>
+            <w:proofErr w:type="spellEnd"/>
+            <w:r>
+              <w:rPr>
+                <w:rFonts w:ascii="Montserrat" w:eastAsia="Times New Roman" w:hAnsi="Montserrat" w:cs="Calibri"/>
+                <w:color w:val="000000"/>
+                <w:lang w:eastAsia="en-AU"/>
+              </w:rPr>
+              <w:t>==’Other’%}</w:t>
+            </w:r>
+          </w:p>
+          <w:p>
+            <w:pPr>
+              <w:spacing w:before="240" w:line="240" w:lineRule="auto"/>
+              <w:rPr>
+                <w:rFonts w:ascii="Montserrat" w:eastAsia="Times New Roman" w:hAnsi="Montserrat" w:cs="Calibri"/>
+                <w:color w:val="000000"/>
+                <w:lang w:eastAsia="en-AU"/>
+              </w:rPr>
+            </w:pPr>
+            <w:r>
+              <w:rPr>
+                <w:rFonts w:ascii="Montserrat" w:eastAsia="Times New Roman" w:hAnsi="Montserrat" w:cs="Calibri"/>
+                <w:color w:val="000000"/>
+                <w:lang w:eastAsia="en-AU"/>
+              </w:rPr>
+              <w:t xml:space="preserve">Details: </w:t>
+            </w:r>
+            <w:proofErr w:type="gramStart"/>
+            <w:r>
+              <w:rPr>
+                <w:rFonts w:ascii="Montserrat" w:eastAsia="Times New Roman" w:hAnsi="Montserrat" w:cs="Calibri"/>
+                <w:color w:val="000000"/>
+                <w:lang w:eastAsia="en-AU"/>
+              </w:rPr>
+              <w:t xml:space="preserve">{{ </w:t>
+            </w:r>
+            <w:proofErr w:type="spellStart"/>
+            <w:r>
+              <w:rPr>
+                <w:rFonts w:ascii="Montserrat" w:eastAsia="Times New Roman" w:hAnsi="Montserrat" w:cs="Calibri"/>
+                <w:color w:val="000000"/>
+                <w:lang w:eastAsia="en-AU"/>
+              </w:rPr>
+              <w:t>migration</w:t>
+            </w:r>
+            <w:proofErr w:type="gramEnd"/>
+            <w:r>
+              <w:rPr>
+                <w:rFonts w:ascii="Montserrat" w:eastAsia="Times New Roman" w:hAnsi="Montserrat" w:cs="Calibri"/>
+                <w:color w:val="000000"/>
+                <w:lang w:eastAsia="en-AU"/>
+              </w:rPr>
+              <w:t>_other_purpose</w:t>
+            </w:r>
+            <w:proofErr w:type="spellEnd"/>
             <w:r>
               <w:rPr>
                 <w:rFonts w:ascii="Montserrat" w:eastAsia="Times New Roman" w:hAnsi="Montserrat" w:cs="Calibri"/>
@@ -5971,13 +6887,41 @@
                 <w:lang w:eastAsia="en-AU"/>
               </w:rPr>
             </w:pPr>
-            <w:r>
-              <w:rPr>
-                <w:rFonts w:ascii="Montserrat" w:eastAsia="Times New Roman" w:hAnsi="Montserrat" w:cs="Calibri"/>
-                <w:color w:val="000000"/>
-                <w:lang w:eastAsia="en-AU"/>
-              </w:rPr>
-              <w:t>{{ MSM_fee_earner }}</w:t>
+            <w:proofErr w:type="gramStart"/>
+            <w:r>
+              <w:rPr>
+                <w:rFonts w:ascii="Montserrat" w:eastAsia="Times New Roman" w:hAnsi="Montserrat" w:cs="Calibri"/>
+                <w:color w:val="000000"/>
+                <w:lang w:eastAsia="en-AU"/>
+              </w:rPr>
+              <w:t xml:space="preserve">{{ </w:t>
+            </w:r>
+            <w:proofErr w:type="spellStart"/>
+            <w:r>
+              <w:rPr>
+                <w:rFonts w:ascii="Montserrat" w:eastAsia="Times New Roman" w:hAnsi="Montserrat" w:cs="Calibri"/>
+                <w:color w:val="000000"/>
+                <w:lang w:eastAsia="en-AU"/>
+              </w:rPr>
+              <w:t>MSM</w:t>
+            </w:r>
+            <w:proofErr w:type="gramEnd"/>
+            <w:r>
+              <w:rPr>
+                <w:rFonts w:ascii="Montserrat" w:eastAsia="Times New Roman" w:hAnsi="Montserrat" w:cs="Calibri"/>
+                <w:color w:val="000000"/>
+                <w:lang w:eastAsia="en-AU"/>
+              </w:rPr>
+              <w:t>_fee_earner</w:t>
+            </w:r>
+            <w:proofErr w:type="spellEnd"/>
+            <w:r>
+              <w:rPr>
+                <w:rFonts w:ascii="Montserrat" w:eastAsia="Times New Roman" w:hAnsi="Montserrat" w:cs="Calibri"/>
+                <w:color w:val="000000"/>
+                <w:lang w:eastAsia="en-AU"/>
+              </w:rPr>
+              <w:t xml:space="preserve"> }}</w:t>
             </w:r>
           </w:p>
         </w:tc>
@@ -6033,13 +6977,41 @@
                 <w:lang w:eastAsia="en-AU"/>
               </w:rPr>
             </w:pPr>
-            <w:r>
-              <w:rPr>
-                <w:rFonts w:ascii="Montserrat" w:eastAsia="Times New Roman" w:hAnsi="Montserrat" w:cs="Calibri"/>
-                <w:color w:val="000000"/>
-                <w:lang w:eastAsia="en-AU"/>
-              </w:rPr>
-              <w:t>{{ appointment_type }}</w:t>
+            <w:proofErr w:type="gramStart"/>
+            <w:r>
+              <w:rPr>
+                <w:rFonts w:ascii="Montserrat" w:eastAsia="Times New Roman" w:hAnsi="Montserrat" w:cs="Calibri"/>
+                <w:color w:val="000000"/>
+                <w:lang w:eastAsia="en-AU"/>
+              </w:rPr>
+              <w:t xml:space="preserve">{{ </w:t>
+            </w:r>
+            <w:proofErr w:type="spellStart"/>
+            <w:r>
+              <w:rPr>
+                <w:rFonts w:ascii="Montserrat" w:eastAsia="Times New Roman" w:hAnsi="Montserrat" w:cs="Calibri"/>
+                <w:color w:val="000000"/>
+                <w:lang w:eastAsia="en-AU"/>
+              </w:rPr>
+              <w:t>appointment</w:t>
+            </w:r>
+            <w:proofErr w:type="gramEnd"/>
+            <w:r>
+              <w:rPr>
+                <w:rFonts w:ascii="Montserrat" w:eastAsia="Times New Roman" w:hAnsi="Montserrat" w:cs="Calibri"/>
+                <w:color w:val="000000"/>
+                <w:lang w:eastAsia="en-AU"/>
+              </w:rPr>
+              <w:t>_type</w:t>
+            </w:r>
+            <w:proofErr w:type="spellEnd"/>
+            <w:r>
+              <w:rPr>
+                <w:rFonts w:ascii="Montserrat" w:eastAsia="Times New Roman" w:hAnsi="Montserrat" w:cs="Calibri"/>
+                <w:color w:val="000000"/>
+                <w:lang w:eastAsia="en-AU"/>
+              </w:rPr>
+              <w:t xml:space="preserve"> }}</w:t>
             </w:r>
           </w:p>
         </w:tc>
@@ -6060,7 +7032,6 @@
           <w:color w:val="000000"/>
           <w:lang w:eastAsia="en-AU"/>
         </w:rPr>
-        <w:lastRenderedPageBreak/>
         <w:t>{%p endif %}</w:t>
       </w:r>
     </w:p>
@@ -6124,6 +7095,11 @@
         <w:docPartUnique/>
       </w:docPartObj>
     </w:sdtPr>
+    <w:sdtEndPr>
+      <w:rPr>
+        <w:rStyle w:val="PageNumber"/>
+      </w:rPr>
+    </w:sdtEndPr>
     <w:sdtContent>
       <w:p>
         <w:pPr>
@@ -7176,6 +8152,10 @@
 </file>
 
 <file path=customXml/item1.xml><?xml version="1.0" encoding="utf-8"?>
+<b:Sources xmlns:b="http://schemas.openxmlformats.org/officeDocument/2006/bibliography" xmlns="http://schemas.openxmlformats.org/officeDocument/2006/bibliography" SelectedStyle="/APASixthEditionOfficeOnline.xsl" StyleName="APA" Version="6"/>
+</file>
+
+<file path=customXml/item2.xml><?xml version="1.0" encoding="utf-8"?>
 <?mso-contentType ?>
 <FormTemplates xmlns="http://schemas.microsoft.com/sharepoint/v3/contenttype/forms">
   <Display>DocumentLibraryForm</Display>
@@ -7184,7 +8164,7 @@
 </FormTemplates>
 </file>
 
-<file path=customXml/item2.xml><?xml version="1.0" encoding="utf-8"?>
+<file path=customXml/item3.xml><?xml version="1.0" encoding="utf-8"?>
 <ct:contentTypeSchema xmlns:ct="http://schemas.microsoft.com/office/2006/metadata/contentType" xmlns:ma="http://schemas.microsoft.com/office/2006/metadata/properties/metaAttributes" ct:_="" ma:_="" ma:contentTypeName="Document" ma:contentTypeID="0x01010010EC4C3FD69B9F458844C547C3F4AC10" ma:contentTypeVersion="9" ma:contentTypeDescription="Create a new document." ma:contentTypeScope="" ma:versionID="1887bc9ebf4497226dcdf1a8ca377f15">
   <xsd:schema xmlns:xsd="http://www.w3.org/2001/XMLSchema" xmlns:xs="http://www.w3.org/2001/XMLSchema" xmlns:p="http://schemas.microsoft.com/office/2006/metadata/properties" xmlns:ns2="d2ca065d-654b-4b09-9eae-28241cc6c0da" targetNamespace="http://schemas.microsoft.com/office/2006/metadata/properties" ma:root="true" ma:fieldsID="faf3997587ddd22261e0e645e4e9c19a" ns2:_="">
     <xsd:import namespace="d2ca065d-654b-4b09-9eae-28241cc6c0da"/>
@@ -7356,7 +8336,7 @@
 </ct:contentTypeSchema>
 </file>
 
-<file path=customXml/item3.xml><?xml version="1.0" encoding="utf-8"?>
+<file path=customXml/item4.xml><?xml version="1.0" encoding="utf-8"?>
 <p:properties xmlns:p="http://schemas.microsoft.com/office/2006/metadata/properties" xmlns:xsi="http://www.w3.org/2001/XMLSchema-instance" xmlns:pc="http://schemas.microsoft.com/office/infopath/2007/PartnerControls">
   <documentManagement>
     <lcf76f155ced4ddcb4097134ff3c332f xmlns="d2ca065d-654b-4b09-9eae-28241cc6c0da">
@@ -7366,11 +8346,15 @@
 </p:properties>
 </file>
 
-<file path=customXml/item4.xml><?xml version="1.0" encoding="utf-8"?>
-<b:Sources xmlns:b="http://schemas.openxmlformats.org/officeDocument/2006/bibliography" xmlns="http://schemas.openxmlformats.org/officeDocument/2006/bibliography" SelectedStyle="/APASixthEditionOfficeOnline.xsl" StyleName="APA" Version="6"/>
+<file path=customXml/itemProps1.xml><?xml version="1.0" encoding="utf-8"?>
+<ds:datastoreItem xmlns:ds="http://schemas.openxmlformats.org/officeDocument/2006/customXml" ds:itemID="{79DB2FFD-224B-8D48-9D97-53ABC391549B}">
+  <ds:schemaRefs>
+    <ds:schemaRef ds:uri="http://schemas.openxmlformats.org/officeDocument/2006/bibliography"/>
+  </ds:schemaRefs>
+</ds:datastoreItem>
 </file>
 
-<file path=customXml/itemProps1.xml><?xml version="1.0" encoding="utf-8"?>
+<file path=customXml/itemProps2.xml><?xml version="1.0" encoding="utf-8"?>
 <ds:datastoreItem xmlns:ds="http://schemas.openxmlformats.org/officeDocument/2006/customXml" ds:itemID="{59471E8D-C051-43AA-A628-964F2998652E}">
   <ds:schemaRefs>
     <ds:schemaRef ds:uri="http://schemas.microsoft.com/sharepoint/v3/contenttype/forms"/>
@@ -7378,7 +8362,7 @@
 </ds:datastoreItem>
 </file>
 
-<file path=customXml/itemProps2.xml><?xml version="1.0" encoding="utf-8"?>
+<file path=customXml/itemProps3.xml><?xml version="1.0" encoding="utf-8"?>
 <ds:datastoreItem xmlns:ds="http://schemas.openxmlformats.org/officeDocument/2006/customXml" ds:itemID="{AF9878D6-42AE-439E-B400-FC0445A44DF6}">
   <ds:schemaRefs>
     <ds:schemaRef ds:uri="http://schemas.microsoft.com/office/2006/metadata/contentType"/>
@@ -7396,7 +8380,7 @@
 </ds:datastoreItem>
 </file>
 
-<file path=customXml/itemProps3.xml><?xml version="1.0" encoding="utf-8"?>
+<file path=customXml/itemProps4.xml><?xml version="1.0" encoding="utf-8"?>
 <ds:datastoreItem xmlns:ds="http://schemas.openxmlformats.org/officeDocument/2006/customXml" ds:itemID="{EED806F6-2089-4C93-A823-0E3B71BE4204}">
   <ds:schemaRefs>
     <ds:schemaRef ds:uri="http://schemas.microsoft.com/office/2006/metadata/properties"/>
@@ -7404,12 +8388,4 @@
     <ds:schemaRef ds:uri="d2ca065d-654b-4b09-9eae-28241cc6c0da"/>
   </ds:schemaRefs>
 </ds:datastoreItem>
-</file>
-
-<file path=customXml/itemProps4.xml><?xml version="1.0" encoding="utf-8"?>
-<ds:datastoreItem xmlns:ds="http://schemas.openxmlformats.org/officeDocument/2006/customXml" ds:itemID="{79DB2FFD-224B-8D48-9D97-53ABC391549B}">
-  <ds:schemaRefs>
-    <ds:schemaRef ds:uri="http://schemas.openxmlformats.org/officeDocument/2006/bibliography"/>
-  </ds:schemaRefs>
-</ds:datastoreItem>
 </file>
</xml_diff>

<commit_message>
Adding given names, updating template and uploading template by Shai, adding unit/apartment, fixing formatting, debugging and spell checking
</commit_message>
<xml_diff>
--- a/docassemble/LLAW33012023S1MSM1/data/templates/MSM_Legal_Answer_Template_Migration.docx
+++ b/docassemble/LLAW33012023S1MSM1/data/templates/MSM_Legal_Answer_Template_Migration.docx
@@ -1,6 +1,6 @@
 
 <file path=word/document.xml><?xml version="1.0" encoding="utf-8"?>
-<w:document xmlns:wpc="http://schemas.microsoft.com/office/word/2010/wordprocessingCanvas" xmlns:cx="http://schemas.microsoft.com/office/drawing/2014/chartex" xmlns:cx1="http://schemas.microsoft.com/office/drawing/2015/9/8/chartex" xmlns:cx2="http://schemas.microsoft.com/office/drawing/2015/10/21/chartex" xmlns:cx3="http://schemas.microsoft.com/office/drawing/2016/5/9/chartex" xmlns:cx4="http://schemas.microsoft.com/office/drawing/2016/5/10/chartex" xmlns:cx5="http://schemas.microsoft.com/office/drawing/2016/5/11/chartex" xmlns:cx6="http://schemas.microsoft.com/office/drawing/2016/5/12/chartex" xmlns:cx7="http://schemas.microsoft.com/office/drawing/2016/5/13/chartex" xmlns:cx8="http://schemas.microsoft.com/office/drawing/2016/5/14/chartex" xmlns:mc="http://schemas.openxmlformats.org/markup-compatibility/2006" xmlns:aink="http://schemas.microsoft.com/office/drawing/2016/ink" xmlns:am3d="http://schemas.microsoft.com/office/drawing/2017/model3d" xmlns:o="urn:schemas-microsoft-com:office:office" xmlns:oel="http://schemas.microsoft.com/office/2019/extlst" xmlns:r="http://schemas.openxmlformats.org/officeDocument/2006/relationships" xmlns:m="http://schemas.openxmlformats.org/officeDocument/2006/math" xmlns:v="urn:schemas-microsoft-com:vml" xmlns:wp14="http://schemas.microsoft.com/office/word/2010/wordprocessingDrawing" xmlns:wp="http://schemas.openxmlformats.org/drawingml/2006/wordprocessingDrawing" xmlns:w10="urn:schemas-microsoft-com:office:word" xmlns:w="http://schemas.openxmlformats.org/wordprocessingml/2006/main" xmlns:w14="http://schemas.microsoft.com/office/word/2010/wordml" xmlns:w15="http://schemas.microsoft.com/office/word/2012/wordml" xmlns:w16cex="http://schemas.microsoft.com/office/word/2018/wordml/cex" xmlns:w16cid="http://schemas.microsoft.com/office/word/2016/wordml/cid" xmlns:w16="http://schemas.microsoft.com/office/word/2018/wordml" xmlns:w16du="http://schemas.microsoft.com/office/word/2023/wordml/word16du" xmlns:w16sdtdh="http://schemas.microsoft.com/office/word/2020/wordml/sdtdatahash" xmlns:w16se="http://schemas.microsoft.com/office/word/2015/wordml/symex" xmlns:wpg="http://schemas.microsoft.com/office/word/2010/wordprocessingGroup" xmlns:wpi="http://schemas.microsoft.com/office/word/2010/wordprocessingInk" xmlns:wne="http://schemas.microsoft.com/office/word/2006/wordml" xmlns:wps="http://schemas.microsoft.com/office/word/2010/wordprocessingShape" mc:Ignorable="w14 w15 w16se w16cid w16 w16cex w16sdtdh wp14">
+<w:document xmlns:wpc="http://schemas.microsoft.com/office/word/2010/wordprocessingCanvas" xmlns:cx="http://schemas.microsoft.com/office/drawing/2014/chartex" xmlns:cx1="http://schemas.microsoft.com/office/drawing/2015/9/8/chartex" xmlns:cx2="http://schemas.microsoft.com/office/drawing/2015/10/21/chartex" xmlns:cx3="http://schemas.microsoft.com/office/drawing/2016/5/9/chartex" xmlns:cx4="http://schemas.microsoft.com/office/drawing/2016/5/10/chartex" xmlns:cx5="http://schemas.microsoft.com/office/drawing/2016/5/11/chartex" xmlns:cx6="http://schemas.microsoft.com/office/drawing/2016/5/12/chartex" xmlns:cx7="http://schemas.microsoft.com/office/drawing/2016/5/13/chartex" xmlns:cx8="http://schemas.microsoft.com/office/drawing/2016/5/14/chartex" xmlns:mc="http://schemas.openxmlformats.org/markup-compatibility/2006" xmlns:aink="http://schemas.microsoft.com/office/drawing/2016/ink" xmlns:am3d="http://schemas.microsoft.com/office/drawing/2017/model3d" xmlns:o="urn:schemas-microsoft-com:office:office" xmlns:oel="http://schemas.microsoft.com/office/2019/extlst" xmlns:r="http://schemas.openxmlformats.org/officeDocument/2006/relationships" xmlns:m="http://schemas.openxmlformats.org/officeDocument/2006/math" xmlns:v="urn:schemas-microsoft-com:vml" xmlns:wp14="http://schemas.microsoft.com/office/word/2010/wordprocessingDrawing" xmlns:wp="http://schemas.openxmlformats.org/drawingml/2006/wordprocessingDrawing" xmlns:w10="urn:schemas-microsoft-com:office:word" xmlns:w="http://schemas.openxmlformats.org/wordprocessingml/2006/main" xmlns:w14="http://schemas.microsoft.com/office/word/2010/wordml" xmlns:w15="http://schemas.microsoft.com/office/word/2012/wordml" xmlns:w16cex="http://schemas.microsoft.com/office/word/2018/wordml/cex" xmlns:w16cid="http://schemas.microsoft.com/office/word/2016/wordml/cid" xmlns:w16="http://schemas.microsoft.com/office/word/2018/wordml" xmlns:w16sdtdh="http://schemas.microsoft.com/office/word/2020/wordml/sdtdatahash" xmlns:w16se="http://schemas.microsoft.com/office/word/2015/wordml/symex" xmlns:wpg="http://schemas.microsoft.com/office/word/2010/wordprocessingGroup" xmlns:wpi="http://schemas.microsoft.com/office/word/2010/wordprocessingInk" xmlns:wne="http://schemas.microsoft.com/office/word/2006/wordml" xmlns:wps="http://schemas.microsoft.com/office/word/2010/wordprocessingShape" mc:Ignorable="w14 w15 w16se w16cid w16 w16cex w16sdtdh wp14">
   <w:body>
     <w:p>
       <w:pPr>
@@ -136,7 +136,41 @@
           <w:b/>
           <w:bCs/>
         </w:rPr>
-        <w:t xml:space="preserve">}} {{ </w:t>
+        <w:t xml:space="preserve">}} </w:t>
+      </w:r>
+      <w:r>
+        <w:rPr>
+          <w:rFonts w:ascii="Montserrat" w:hAnsi="Montserrat"/>
+          <w:b/>
+          <w:bCs/>
+        </w:rPr>
+        <w:t xml:space="preserve">{{ </w:t>
+      </w:r>
+      <w:proofErr w:type="spellStart"/>
+      <w:r>
+        <w:rPr>
+          <w:rFonts w:ascii="Montserrat" w:hAnsi="Montserrat"/>
+          <w:b/>
+          <w:bCs/>
+        </w:rPr>
+        <w:t>migration_user_given_name</w:t>
+      </w:r>
+      <w:proofErr w:type="spellEnd"/>
+      <w:r>
+        <w:rPr>
+          <w:rFonts w:ascii="Montserrat" w:hAnsi="Montserrat"/>
+          <w:b/>
+          <w:bCs/>
+        </w:rPr>
+        <w:t xml:space="preserve"> }} </w:t>
+      </w:r>
+      <w:r>
+        <w:rPr>
+          <w:rFonts w:ascii="Montserrat" w:hAnsi="Montserrat"/>
+          <w:b/>
+          <w:bCs/>
+        </w:rPr>
+        <w:t xml:space="preserve">{{ </w:t>
       </w:r>
       <w:proofErr w:type="spellStart"/>
       <w:r>
@@ -202,6 +236,42 @@
     </w:p>
     <w:p>
       <w:pPr>
+        <w:jc w:val="center"/>
+        <w:rPr>
+          <w:rFonts w:ascii="Montserrat" w:hAnsi="Montserrat"/>
+          <w:sz w:val="28"/>
+          <w:szCs w:val="28"/>
+        </w:rPr>
+      </w:pPr>
+      <w:r>
+        <w:rPr>
+          <w:rFonts w:ascii="Montserrat" w:eastAsia="Times New Roman" w:hAnsi="Montserrat" w:cs="Calibri"/>
+          <w:color w:val="000000"/>
+          <w:lang w:eastAsia="en-AU"/>
+        </w:rPr>
+        <w:t xml:space="preserve">{%p if </w:t>
+      </w:r>
+      <w:proofErr w:type="spellStart"/>
+      <w:r>
+        <w:rPr>
+          <w:rFonts w:ascii="Montserrat" w:eastAsia="Times New Roman" w:hAnsi="Montserrat" w:cs="Calibri"/>
+          <w:color w:val="000000"/>
+          <w:lang w:eastAsia="en-AU"/>
+        </w:rPr>
+        <w:t>is_user_main_applicant</w:t>
+      </w:r>
+      <w:proofErr w:type="spellEnd"/>
+      <w:r>
+        <w:rPr>
+          <w:rFonts w:ascii="Montserrat" w:eastAsia="Times New Roman" w:hAnsi="Montserrat" w:cs="Calibri"/>
+          <w:color w:val="000000"/>
+          <w:lang w:eastAsia="en-AU"/>
+        </w:rPr>
+        <w:t xml:space="preserve"> == 'Yes' %}</w:t>
+      </w:r>
+    </w:p>
+    <w:p>
+      <w:pPr>
         <w:rPr>
           <w:rFonts w:ascii="Montserrat" w:hAnsi="Montserrat"/>
         </w:rPr>
@@ -224,6 +294,161 @@
         </w:rPr>
         <w:t>.</w:t>
       </w:r>
+    </w:p>
+    <w:p>
+      <w:pPr>
+        <w:rPr>
+          <w:rFonts w:ascii="Montserrat" w:hAnsi="Montserrat"/>
+        </w:rPr>
+      </w:pPr>
+    </w:p>
+    <w:p>
+      <w:pPr>
+        <w:spacing w:after="0" w:line="240" w:lineRule="auto"/>
+        <w:jc w:val="center"/>
+        <w:rPr>
+          <w:rFonts w:ascii="Montserrat" w:eastAsia="Times New Roman" w:hAnsi="Montserrat" w:cs="Calibri"/>
+          <w:color w:val="000000"/>
+          <w:lang w:eastAsia="en-AU"/>
+        </w:rPr>
+      </w:pPr>
+      <w:r>
+        <w:rPr>
+          <w:rFonts w:ascii="Montserrat" w:eastAsia="Times New Roman" w:hAnsi="Montserrat" w:cs="Calibri"/>
+          <w:color w:val="000000"/>
+          <w:lang w:eastAsia="en-AU"/>
+        </w:rPr>
+        <w:t>{%p else %}</w:t>
+      </w:r>
+    </w:p>
+    <w:p>
+      <w:pPr>
+        <w:spacing w:after="0" w:line="240" w:lineRule="auto"/>
+        <w:jc w:val="center"/>
+        <w:rPr>
+          <w:rFonts w:ascii="Montserrat" w:eastAsia="Times New Roman" w:hAnsi="Montserrat" w:cs="Calibri"/>
+          <w:color w:val="000000"/>
+          <w:lang w:eastAsia="en-AU"/>
+        </w:rPr>
+      </w:pPr>
+    </w:p>
+    <w:p>
+      <w:pPr>
+        <w:rPr>
+          <w:rFonts w:ascii="Montserrat" w:hAnsi="Montserrat"/>
+        </w:rPr>
+      </w:pPr>
+      <w:r>
+        <w:rPr>
+          <w:rFonts w:ascii="Montserrat" w:hAnsi="Montserrat"/>
+        </w:rPr>
+        <w:t xml:space="preserve">Please find below the answers that you have submitted to MSM Legal on behalf of </w:t>
+      </w:r>
+      <w:proofErr w:type="gramStart"/>
+      <w:r>
+        <w:rPr>
+          <w:rFonts w:ascii="Montserrat" w:hAnsi="Montserrat"/>
+          <w:b/>
+          <w:bCs/>
+        </w:rPr>
+        <w:t xml:space="preserve">{{ </w:t>
+      </w:r>
+      <w:proofErr w:type="spellStart"/>
+      <w:r>
+        <w:rPr>
+          <w:rFonts w:ascii="Montserrat" w:hAnsi="Montserrat"/>
+          <w:b/>
+          <w:bCs/>
+        </w:rPr>
+        <w:t>migration</w:t>
+      </w:r>
+      <w:proofErr w:type="gramEnd"/>
+      <w:r>
+        <w:rPr>
+          <w:rFonts w:ascii="Montserrat" w:hAnsi="Montserrat"/>
+          <w:b/>
+          <w:bCs/>
+        </w:rPr>
+        <w:t>_main_app_first_name</w:t>
+      </w:r>
+      <w:proofErr w:type="spellEnd"/>
+      <w:r>
+        <w:rPr>
+          <w:rFonts w:ascii="Montserrat" w:hAnsi="Montserrat"/>
+          <w:b/>
+          <w:bCs/>
+        </w:rPr>
+        <w:t xml:space="preserve"> }} {{ </w:t>
+      </w:r>
+      <w:proofErr w:type="spellStart"/>
+      <w:r>
+        <w:rPr>
+          <w:rFonts w:ascii="Montserrat" w:hAnsi="Montserrat"/>
+          <w:b/>
+          <w:bCs/>
+        </w:rPr>
+        <w:t>migration_main_app_given_name</w:t>
+      </w:r>
+      <w:proofErr w:type="spellEnd"/>
+      <w:r>
+        <w:rPr>
+          <w:rFonts w:ascii="Montserrat" w:hAnsi="Montserrat"/>
+          <w:b/>
+          <w:bCs/>
+        </w:rPr>
+        <w:t xml:space="preserve"> }} {{</w:t>
+      </w:r>
+      <w:proofErr w:type="spellStart"/>
+      <w:r>
+        <w:rPr>
+          <w:rFonts w:ascii="Montserrat" w:hAnsi="Montserrat"/>
+          <w:b/>
+          <w:bCs/>
+        </w:rPr>
+        <w:t>migration_main_app_last_name</w:t>
+      </w:r>
+      <w:proofErr w:type="spellEnd"/>
+      <w:r>
+        <w:rPr>
+          <w:rFonts w:ascii="Montserrat" w:hAnsi="Montserrat"/>
+          <w:b/>
+          <w:bCs/>
+        </w:rPr>
+        <w:t xml:space="preserve"> }}</w:t>
+      </w:r>
+      <w:r>
+        <w:rPr>
+          <w:rFonts w:ascii="Montserrat" w:hAnsi="Montserrat"/>
+        </w:rPr>
+        <w:t>.</w:t>
+      </w:r>
+    </w:p>
+    <w:p>
+      <w:pPr>
+        <w:spacing w:after="0" w:line="240" w:lineRule="auto"/>
+        <w:jc w:val="center"/>
+        <w:rPr>
+          <w:rFonts w:ascii="Montserrat" w:eastAsia="Times New Roman" w:hAnsi="Montserrat" w:cs="Calibri"/>
+          <w:color w:val="000000"/>
+          <w:lang w:eastAsia="en-AU"/>
+        </w:rPr>
+      </w:pPr>
+      <w:r>
+        <w:rPr>
+          <w:rFonts w:ascii="Montserrat" w:eastAsia="Times New Roman" w:hAnsi="Montserrat" w:cs="Calibri"/>
+          <w:color w:val="000000"/>
+          <w:lang w:eastAsia="en-AU"/>
+        </w:rPr>
+        <w:t>{%p endif %}</w:t>
+      </w:r>
+    </w:p>
+    <w:p>
+      <w:pPr>
+        <w:jc w:val="center"/>
+        <w:rPr>
+          <w:rFonts w:ascii="Montserrat" w:hAnsi="Montserrat"/>
+        </w:rPr>
+      </w:pPr>
     </w:p>
     <w:p>
       <w:pPr>
@@ -1262,7 +1487,41 @@
                 <w:color w:val="000000"/>
                 <w:lang w:eastAsia="en-AU"/>
               </w:rPr>
-              <w:t xml:space="preserve">}} {{ </w:t>
+              <w:t xml:space="preserve">}} </w:t>
+            </w:r>
+            <w:r>
+              <w:rPr>
+                <w:rFonts w:ascii="Montserrat" w:eastAsia="Times New Roman" w:hAnsi="Montserrat" w:cs="Calibri"/>
+                <w:color w:val="000000"/>
+                <w:lang w:eastAsia="en-AU"/>
+              </w:rPr>
+              <w:t>{{</w:t>
+            </w:r>
+            <w:proofErr w:type="spellStart"/>
+            <w:r>
+              <w:rPr>
+                <w:rFonts w:ascii="Montserrat" w:eastAsia="Times New Roman" w:hAnsi="Montserrat" w:cs="Calibri"/>
+                <w:color w:val="000000"/>
+                <w:lang w:eastAsia="en-AU"/>
+              </w:rPr>
+              <w:t>migration_user_given_name</w:t>
+            </w:r>
+            <w:proofErr w:type="spellEnd"/>
+            <w:r>
+              <w:rPr>
+                <w:rFonts w:ascii="Montserrat" w:eastAsia="Times New Roman" w:hAnsi="Montserrat" w:cs="Calibri"/>
+                <w:color w:val="000000"/>
+                <w:lang w:eastAsia="en-AU"/>
+              </w:rPr>
+              <w:t xml:space="preserve"> }} </w:t>
+            </w:r>
+            <w:r>
+              <w:rPr>
+                <w:rFonts w:ascii="Montserrat" w:eastAsia="Times New Roman" w:hAnsi="Montserrat" w:cs="Calibri"/>
+                <w:color w:val="000000"/>
+                <w:lang w:eastAsia="en-AU"/>
+              </w:rPr>
+              <w:t xml:space="preserve">{{ </w:t>
             </w:r>
             <w:proofErr w:type="spellStart"/>
             <w:r>
@@ -1344,15 +1603,15 @@
               </w:rPr>
               <w:t xml:space="preserve">{{ </w:t>
             </w:r>
-            <w:proofErr w:type="spellStart"/>
-            <w:r>
-              <w:rPr>
-                <w:rFonts w:ascii="Montserrat" w:eastAsia="Times New Roman" w:hAnsi="Montserrat" w:cs="Calibri"/>
-                <w:color w:val="000000"/>
-                <w:lang w:eastAsia="en-AU"/>
-              </w:rPr>
-              <w:t>migration</w:t>
-            </w:r>
+            <w:r>
+              <w:rPr>
+                <w:rFonts w:ascii="Montserrat" w:eastAsia="Times New Roman" w:hAnsi="Montserrat" w:cs="Calibri"/>
+                <w:color w:val="000000"/>
+                <w:lang w:eastAsia="en-AU"/>
+              </w:rPr>
+              <w:t xml:space="preserve"> </w:t>
+            </w:r>
+            <w:proofErr w:type="spellStart"/>
             <w:proofErr w:type="gramEnd"/>
             <w:r>
               <w:rPr>
@@ -1360,9 +1619,43 @@
                 <w:color w:val="000000"/>
                 <w:lang w:eastAsia="en-AU"/>
               </w:rPr>
-              <w:t>_user_DOB</w:t>
-            </w:r>
-            <w:proofErr w:type="spellEnd"/>
+              <w:t>format_date</w:t>
+            </w:r>
+            <w:proofErr w:type="spellEnd"/>
+            <w:r>
+              <w:rPr>
+                <w:rFonts w:ascii="Montserrat" w:eastAsia="Times New Roman" w:hAnsi="Montserrat" w:cs="Calibri"/>
+                <w:color w:val="000000"/>
+                <w:lang w:eastAsia="en-AU"/>
+              </w:rPr>
+              <w:t>(</w:t>
+            </w:r>
+            <w:proofErr w:type="spellStart"/>
+            <w:r>
+              <w:rPr>
+                <w:rFonts w:ascii="Montserrat" w:eastAsia="Times New Roman" w:hAnsi="Montserrat" w:cs="Calibri"/>
+                <w:color w:val="000000"/>
+                <w:lang w:eastAsia="en-AU"/>
+              </w:rPr>
+              <w:t>migration_user_DOB</w:t>
+            </w:r>
+            <w:proofErr w:type="spellEnd"/>
+            <w:r>
+              <w:rPr>
+                <w:rFonts w:ascii="Montserrat" w:eastAsia="Times New Roman" w:hAnsi="Montserrat" w:cs="Calibri"/>
+                <w:color w:val="000000"/>
+                <w:lang w:eastAsia="en-AU"/>
+              </w:rPr>
+              <w:t>, format=’</w:t>
+            </w:r>
+            <w:r>
+              <w:rPr>
+                <w:rFonts w:ascii="Montserrat" w:eastAsia="Times New Roman" w:hAnsi="Montserrat" w:cs="Calibri"/>
+                <w:color w:val="000000"/>
+                <w:lang w:eastAsia="en-AU"/>
+              </w:rPr>
+              <w:t xml:space="preserve"> d MMMM YYYY’)</w:t>
+            </w:r>
             <w:r>
               <w:rPr>
                 <w:rFonts w:ascii="Montserrat" w:eastAsia="Times New Roman" w:hAnsi="Montserrat" w:cs="Calibri"/>
@@ -1502,6 +1795,7 @@
                 <w:color w:val="000000"/>
                 <w:lang w:eastAsia="en-AU"/>
               </w:rPr>
+              <w:lastRenderedPageBreak/>
               <w:t>Current Address</w:t>
             </w:r>
           </w:p>
@@ -1521,6 +1815,32 @@
                 <w:lang w:eastAsia="en-AU"/>
               </w:rPr>
             </w:pPr>
+            <w:r>
+              <w:rPr>
+                <w:rFonts w:ascii="Montserrat" w:eastAsia="Times New Roman" w:hAnsi="Montserrat" w:cs="Calibri"/>
+                <w:color w:val="000000"/>
+                <w:lang w:eastAsia="en-AU"/>
+              </w:rPr>
+              <w:t>{{</w:t>
+            </w:r>
+            <w:proofErr w:type="spellStart"/>
+            <w:r>
+              <w:rPr>
+                <w:rFonts w:ascii="Montserrat" w:eastAsia="Times New Roman" w:hAnsi="Montserrat" w:cs="Calibri"/>
+                <w:color w:val="000000"/>
+                <w:lang w:eastAsia="en-AU"/>
+              </w:rPr>
+              <w:t>migration_user_unit_apartment</w:t>
+            </w:r>
+            <w:proofErr w:type="spellEnd"/>
+            <w:r>
+              <w:rPr>
+                <w:rFonts w:ascii="Montserrat" w:eastAsia="Times New Roman" w:hAnsi="Montserrat" w:cs="Calibri"/>
+                <w:color w:val="000000"/>
+                <w:lang w:eastAsia="en-AU"/>
+              </w:rPr>
+              <w:t xml:space="preserve">}} </w:t>
+            </w:r>
             <w:proofErr w:type="gramStart"/>
             <w:r>
               <w:rPr>
@@ -1598,7 +1918,6 @@
                 <w:color w:val="000000"/>
                 <w:lang w:eastAsia="en-AU"/>
               </w:rPr>
-              <w:lastRenderedPageBreak/>
               <w:t>migration_user_stat</w:t>
             </w:r>
             <w:r>
@@ -1678,7 +1997,6 @@
                 <w:color w:val="000000"/>
                 <w:lang w:eastAsia="en-AU"/>
               </w:rPr>
-              <w:lastRenderedPageBreak/>
               <w:t>Country</w:t>
             </w:r>
           </w:p>
@@ -2537,6 +2855,7 @@
                 <w:color w:val="000000"/>
                 <w:lang w:eastAsia="en-AU"/>
               </w:rPr>
+              <w:lastRenderedPageBreak/>
               <w:t>Date of Expiry</w:t>
             </w:r>
           </w:p>
@@ -2616,7 +2935,7 @@
                 <w:color w:val="000000"/>
                 <w:lang w:eastAsia="en-AU"/>
               </w:rPr>
-              <w:t>migration</w:t>
+              <w:t>format</w:t>
             </w:r>
             <w:proofErr w:type="gramEnd"/>
             <w:r>
@@ -2625,9 +2944,35 @@
                 <w:color w:val="000000"/>
                 <w:lang w:eastAsia="en-AU"/>
               </w:rPr>
-              <w:t>_user_visa_expiry</w:t>
-            </w:r>
-            <w:proofErr w:type="spellEnd"/>
+              <w:t>_date</w:t>
+            </w:r>
+            <w:proofErr w:type="spellEnd"/>
+            <w:r>
+              <w:rPr>
+                <w:rFonts w:ascii="Montserrat" w:eastAsia="Times New Roman" w:hAnsi="Montserrat" w:cs="Calibri"/>
+                <w:color w:val="000000"/>
+                <w:lang w:eastAsia="en-AU"/>
+              </w:rPr>
+              <w:t>(</w:t>
+            </w:r>
+            <w:proofErr w:type="spellStart"/>
+            <w:r>
+              <w:rPr>
+                <w:rFonts w:ascii="Montserrat" w:eastAsia="Times New Roman" w:hAnsi="Montserrat" w:cs="Calibri"/>
+                <w:color w:val="000000"/>
+                <w:lang w:eastAsia="en-AU"/>
+              </w:rPr>
+              <w:t>migration_user_visa_expiry</w:t>
+            </w:r>
+            <w:proofErr w:type="spellEnd"/>
+            <w:r>
+              <w:rPr>
+                <w:rFonts w:ascii="Montserrat" w:eastAsia="Times New Roman" w:hAnsi="Montserrat" w:cs="Calibri"/>
+                <w:color w:val="000000"/>
+                <w:lang w:eastAsia="en-AU"/>
+              </w:rPr>
+              <w:t>, format=’ d MMMM YYYY’)</w:t>
+            </w:r>
             <w:r>
               <w:rPr>
                 <w:rFonts w:ascii="Montserrat" w:eastAsia="Times New Roman" w:hAnsi="Montserrat" w:cs="Calibri"/>
@@ -2660,7 +3005,6 @@
                 <w:color w:val="000000"/>
                 <w:lang w:eastAsia="en-AU"/>
               </w:rPr>
-              <w:lastRenderedPageBreak/>
               <w:t>{%p else %}</w:t>
             </w:r>
           </w:p>
@@ -2734,7 +3078,6 @@
                 <w:color w:val="000000"/>
                 <w:lang w:eastAsia="en-AU"/>
               </w:rPr>
-              <w:lastRenderedPageBreak/>
               <w:t xml:space="preserve">Purpose </w:t>
             </w:r>
             <w:r>
@@ -3227,6 +3570,7 @@
     <w:p>
       <w:pPr>
         <w:spacing w:after="0" w:line="240" w:lineRule="auto"/>
+        <w:jc w:val="center"/>
         <w:rPr>
           <w:rFonts w:ascii="Montserrat" w:eastAsia="Times New Roman" w:hAnsi="Montserrat" w:cs="Calibri"/>
           <w:color w:val="000000"/>
@@ -4180,7 +4524,41 @@
                 <w:color w:val="000000"/>
                 <w:lang w:eastAsia="en-AU"/>
               </w:rPr>
-              <w:t xml:space="preserve">}} {{ </w:t>
+              <w:t>}}</w:t>
+            </w:r>
+            <w:r>
+              <w:rPr>
+                <w:rFonts w:ascii="Montserrat" w:eastAsia="Times New Roman" w:hAnsi="Montserrat" w:cs="Calibri"/>
+                <w:color w:val="000000"/>
+                <w:lang w:eastAsia="en-AU"/>
+              </w:rPr>
+              <w:t xml:space="preserve"> {{ </w:t>
+            </w:r>
+            <w:proofErr w:type="spellStart"/>
+            <w:r>
+              <w:rPr>
+                <w:rFonts w:ascii="Montserrat" w:eastAsia="Times New Roman" w:hAnsi="Montserrat" w:cs="Calibri"/>
+                <w:color w:val="000000"/>
+                <w:lang w:eastAsia="en-AU"/>
+              </w:rPr>
+              <w:t>migration_user_given_name</w:t>
+            </w:r>
+            <w:proofErr w:type="spellEnd"/>
+            <w:r>
+              <w:rPr>
+                <w:rFonts w:ascii="Montserrat" w:eastAsia="Times New Roman" w:hAnsi="Montserrat" w:cs="Calibri"/>
+                <w:color w:val="000000"/>
+                <w:lang w:eastAsia="en-AU"/>
+              </w:rPr>
+              <w:t>}}</w:t>
+            </w:r>
+            <w:r>
+              <w:rPr>
+                <w:rFonts w:ascii="Montserrat" w:eastAsia="Times New Roman" w:hAnsi="Montserrat" w:cs="Calibri"/>
+                <w:color w:val="000000"/>
+                <w:lang w:eastAsia="en-AU"/>
+              </w:rPr>
+              <w:t xml:space="preserve"> {{ </w:t>
             </w:r>
             <w:r>
               <w:rPr>
@@ -4286,7 +4664,7 @@
                 <w:color w:val="000000"/>
                 <w:lang w:eastAsia="en-AU"/>
               </w:rPr>
-              <w:t>migration</w:t>
+              <w:t>format</w:t>
             </w:r>
             <w:proofErr w:type="gramEnd"/>
             <w:r>
@@ -4295,9 +4673,35 @@
                 <w:color w:val="000000"/>
                 <w:lang w:eastAsia="en-AU"/>
               </w:rPr>
-              <w:t>_user_DOB</w:t>
-            </w:r>
-            <w:proofErr w:type="spellEnd"/>
+              <w:t>_date</w:t>
+            </w:r>
+            <w:proofErr w:type="spellEnd"/>
+            <w:r>
+              <w:rPr>
+                <w:rFonts w:ascii="Montserrat" w:eastAsia="Times New Roman" w:hAnsi="Montserrat" w:cs="Calibri"/>
+                <w:color w:val="000000"/>
+                <w:lang w:eastAsia="en-AU"/>
+              </w:rPr>
+              <w:t>(</w:t>
+            </w:r>
+            <w:proofErr w:type="spellStart"/>
+            <w:r>
+              <w:rPr>
+                <w:rFonts w:ascii="Montserrat" w:eastAsia="Times New Roman" w:hAnsi="Montserrat" w:cs="Calibri"/>
+                <w:color w:val="000000"/>
+                <w:lang w:eastAsia="en-AU"/>
+              </w:rPr>
+              <w:t>migration_user_DOB</w:t>
+            </w:r>
+            <w:proofErr w:type="spellEnd"/>
+            <w:r>
+              <w:rPr>
+                <w:rFonts w:ascii="Montserrat" w:eastAsia="Times New Roman" w:hAnsi="Montserrat" w:cs="Calibri"/>
+                <w:color w:val="000000"/>
+                <w:lang w:eastAsia="en-AU"/>
+              </w:rPr>
+              <w:t xml:space="preserve">, format=’ d MMMM YYYY’) </w:t>
+            </w:r>
             <w:r>
               <w:rPr>
                 <w:rFonts w:ascii="Montserrat" w:eastAsia="Times New Roman" w:hAnsi="Montserrat" w:cs="Calibri"/>
@@ -4492,7 +4896,33 @@
                 <w:color w:val="000000"/>
                 <w:lang w:eastAsia="en-AU"/>
               </w:rPr>
-              <w:t>_user_address</w:t>
+              <w:t>_user_unit_apartment</w:t>
+            </w:r>
+            <w:proofErr w:type="spellEnd"/>
+            <w:r>
+              <w:rPr>
+                <w:rFonts w:ascii="Montserrat" w:eastAsia="Times New Roman" w:hAnsi="Montserrat" w:cs="Calibri"/>
+                <w:color w:val="000000"/>
+                <w:lang w:eastAsia="en-AU"/>
+              </w:rPr>
+              <w:t xml:space="preserve">}} </w:t>
+            </w:r>
+            <w:r>
+              <w:rPr>
+                <w:rFonts w:ascii="Montserrat" w:eastAsia="Times New Roman" w:hAnsi="Montserrat" w:cs="Calibri"/>
+                <w:color w:val="000000"/>
+                <w:lang w:eastAsia="en-AU"/>
+              </w:rPr>
+              <w:t xml:space="preserve">{{ </w:t>
+            </w:r>
+            <w:proofErr w:type="spellStart"/>
+            <w:r>
+              <w:rPr>
+                <w:rFonts w:ascii="Montserrat" w:eastAsia="Times New Roman" w:hAnsi="Montserrat" w:cs="Calibri"/>
+                <w:color w:val="000000"/>
+                <w:lang w:eastAsia="en-AU"/>
+              </w:rPr>
+              <w:t>migration_user_address</w:t>
             </w:r>
             <w:proofErr w:type="spellEnd"/>
             <w:r>
@@ -4999,7 +5429,6 @@
                 <w:lang w:eastAsia="en-AU"/>
               </w:rPr>
             </w:pPr>
-            <w:proofErr w:type="gramStart"/>
             <w:r>
               <w:rPr>
                 <w:rFonts w:ascii="Montserrat" w:eastAsia="Times New Roman" w:hAnsi="Montserrat" w:cs="Calibri"/>
@@ -5015,16 +5444,7 @@
                 <w:color w:val="000000"/>
                 <w:lang w:eastAsia="en-AU"/>
               </w:rPr>
-              <w:t>migration</w:t>
-            </w:r>
-            <w:proofErr w:type="gramEnd"/>
-            <w:r>
-              <w:rPr>
-                <w:rFonts w:ascii="Montserrat" w:eastAsia="Times New Roman" w:hAnsi="Montserrat" w:cs="Calibri"/>
-                <w:color w:val="000000"/>
-                <w:lang w:eastAsia="en-AU"/>
-              </w:rPr>
-              <w:t>_main_app_first_name</w:t>
+              <w:t>migration_main_app_first_name</w:t>
             </w:r>
             <w:proofErr w:type="spellEnd"/>
             <w:r>
@@ -5041,7 +5461,49 @@
                 <w:color w:val="000000"/>
                 <w:lang w:eastAsia="en-AU"/>
               </w:rPr>
-              <w:t xml:space="preserve">}} {{ </w:t>
+              <w:t>}}</w:t>
+            </w:r>
+            <w:r>
+              <w:rPr>
+                <w:rFonts w:ascii="Montserrat" w:eastAsia="Times New Roman" w:hAnsi="Montserrat" w:cs="Calibri"/>
+                <w:color w:val="000000"/>
+                <w:lang w:eastAsia="en-AU"/>
+              </w:rPr>
+              <w:t xml:space="preserve"> {</w:t>
+            </w:r>
+            <w:r>
+              <w:rPr>
+                <w:rFonts w:ascii="Montserrat" w:eastAsia="Times New Roman" w:hAnsi="Montserrat" w:cs="Calibri"/>
+                <w:color w:val="000000"/>
+                <w:lang w:eastAsia="en-AU"/>
+              </w:rPr>
+              <w:t>{</w:t>
+            </w:r>
+            <w:proofErr w:type="spellStart"/>
+            <w:r>
+              <w:rPr>
+                <w:rFonts w:ascii="Montserrat" w:eastAsia="Times New Roman" w:hAnsi="Montserrat" w:cs="Calibri"/>
+                <w:color w:val="000000"/>
+                <w:lang w:eastAsia="en-AU"/>
+              </w:rPr>
+              <w:t>migration_main_app_given_name</w:t>
+            </w:r>
+            <w:proofErr w:type="spellEnd"/>
+            <w:r>
+              <w:rPr>
+                <w:rFonts w:ascii="Montserrat" w:eastAsia="Times New Roman" w:hAnsi="Montserrat" w:cs="Calibri"/>
+                <w:color w:val="000000"/>
+                <w:lang w:eastAsia="en-AU"/>
+              </w:rPr>
+              <w:t>}}</w:t>
+            </w:r>
+            <w:r>
+              <w:rPr>
+                <w:rFonts w:ascii="Montserrat" w:eastAsia="Times New Roman" w:hAnsi="Montserrat" w:cs="Calibri"/>
+                <w:color w:val="000000"/>
+                <w:lang w:eastAsia="en-AU"/>
+              </w:rPr>
+              <w:t xml:space="preserve"> {{ </w:t>
             </w:r>
             <w:proofErr w:type="spellStart"/>
             <w:r>
@@ -5139,7 +5601,7 @@
                 <w:color w:val="000000"/>
                 <w:lang w:eastAsia="en-AU"/>
               </w:rPr>
-              <w:t>migration</w:t>
+              <w:t>format</w:t>
             </w:r>
             <w:proofErr w:type="gramEnd"/>
             <w:r>
@@ -5148,9 +5610,35 @@
                 <w:color w:val="000000"/>
                 <w:lang w:eastAsia="en-AU"/>
               </w:rPr>
-              <w:t>_main_app_DOB</w:t>
-            </w:r>
-            <w:proofErr w:type="spellEnd"/>
+              <w:t>_date</w:t>
+            </w:r>
+            <w:proofErr w:type="spellEnd"/>
+            <w:r>
+              <w:rPr>
+                <w:rFonts w:ascii="Montserrat" w:eastAsia="Times New Roman" w:hAnsi="Montserrat" w:cs="Calibri"/>
+                <w:color w:val="000000"/>
+                <w:lang w:eastAsia="en-AU"/>
+              </w:rPr>
+              <w:t>(</w:t>
+            </w:r>
+            <w:proofErr w:type="spellStart"/>
+            <w:r>
+              <w:rPr>
+                <w:rFonts w:ascii="Montserrat" w:eastAsia="Times New Roman" w:hAnsi="Montserrat" w:cs="Calibri"/>
+                <w:color w:val="000000"/>
+                <w:lang w:eastAsia="en-AU"/>
+              </w:rPr>
+              <w:t>migration_main_app_DOB</w:t>
+            </w:r>
+            <w:proofErr w:type="spellEnd"/>
+            <w:r>
+              <w:rPr>
+                <w:rFonts w:ascii="Montserrat" w:eastAsia="Times New Roman" w:hAnsi="Montserrat" w:cs="Calibri"/>
+                <w:color w:val="000000"/>
+                <w:lang w:eastAsia="en-AU"/>
+              </w:rPr>
+              <w:t xml:space="preserve">, format=’ d MMMM YYYY’) </w:t>
+            </w:r>
             <w:r>
               <w:rPr>
                 <w:rFonts w:ascii="Montserrat" w:eastAsia="Times New Roman" w:hAnsi="Montserrat" w:cs="Calibri"/>
@@ -5319,6 +5807,32 @@
                 <w:lang w:eastAsia="en-AU"/>
               </w:rPr>
             </w:pPr>
+            <w:r>
+              <w:rPr>
+                <w:rFonts w:ascii="Montserrat" w:eastAsia="Times New Roman" w:hAnsi="Montserrat" w:cs="Calibri"/>
+                <w:color w:val="000000"/>
+                <w:lang w:eastAsia="en-AU"/>
+              </w:rPr>
+              <w:t>{{</w:t>
+            </w:r>
+            <w:proofErr w:type="spellStart"/>
+            <w:r>
+              <w:rPr>
+                <w:rFonts w:ascii="Montserrat" w:eastAsia="Times New Roman" w:hAnsi="Montserrat" w:cs="Calibri"/>
+                <w:color w:val="000000"/>
+                <w:lang w:eastAsia="en-AU"/>
+              </w:rPr>
+              <w:t>migration_main_app_unit_apartment</w:t>
+            </w:r>
+            <w:proofErr w:type="spellEnd"/>
+            <w:r>
+              <w:rPr>
+                <w:rFonts w:ascii="Montserrat" w:eastAsia="Times New Roman" w:hAnsi="Montserrat" w:cs="Calibri"/>
+                <w:color w:val="000000"/>
+                <w:lang w:eastAsia="en-AU"/>
+              </w:rPr>
+              <w:t xml:space="preserve">}} </w:t>
+            </w:r>
             <w:proofErr w:type="gramStart"/>
             <w:r>
               <w:rPr>
@@ -6391,7 +6905,7 @@
                 <w:color w:val="000000"/>
                 <w:lang w:eastAsia="en-AU"/>
               </w:rPr>
-              <w:t>migration</w:t>
+              <w:t>format</w:t>
             </w:r>
             <w:proofErr w:type="gramEnd"/>
             <w:r>
@@ -6400,9 +6914,35 @@
                 <w:color w:val="000000"/>
                 <w:lang w:eastAsia="en-AU"/>
               </w:rPr>
-              <w:t>_main_app_visa_expiry</w:t>
-            </w:r>
-            <w:proofErr w:type="spellEnd"/>
+              <w:t>_date</w:t>
+            </w:r>
+            <w:proofErr w:type="spellEnd"/>
+            <w:r>
+              <w:rPr>
+                <w:rFonts w:ascii="Montserrat" w:eastAsia="Times New Roman" w:hAnsi="Montserrat" w:cs="Calibri"/>
+                <w:color w:val="000000"/>
+                <w:lang w:eastAsia="en-AU"/>
+              </w:rPr>
+              <w:t>(</w:t>
+            </w:r>
+            <w:proofErr w:type="spellStart"/>
+            <w:r>
+              <w:rPr>
+                <w:rFonts w:ascii="Montserrat" w:eastAsia="Times New Roman" w:hAnsi="Montserrat" w:cs="Calibri"/>
+                <w:color w:val="000000"/>
+                <w:lang w:eastAsia="en-AU"/>
+              </w:rPr>
+              <w:t>migration_main_app_visa_expiry</w:t>
+            </w:r>
+            <w:proofErr w:type="spellEnd"/>
+            <w:r>
+              <w:rPr>
+                <w:rFonts w:ascii="Montserrat" w:eastAsia="Times New Roman" w:hAnsi="Montserrat" w:cs="Calibri"/>
+                <w:color w:val="000000"/>
+                <w:lang w:eastAsia="en-AU"/>
+              </w:rPr>
+              <w:t xml:space="preserve">, format=’ d MMMM YYYY’) </w:t>
+            </w:r>
             <w:r>
               <w:rPr>
                 <w:rFonts w:ascii="Montserrat" w:eastAsia="Times New Roman" w:hAnsi="Montserrat" w:cs="Calibri"/>
@@ -7020,6 +7560,7 @@
     <w:p>
       <w:pPr>
         <w:spacing w:after="0" w:line="240" w:lineRule="auto"/>
+        <w:jc w:val="center"/>
         <w:rPr>
           <w:rFonts w:ascii="Montserrat" w:eastAsia="Times New Roman" w:hAnsi="Montserrat" w:cs="Calibri"/>
           <w:color w:val="000000"/>
@@ -7058,7 +7599,7 @@
 </file>
 
 <file path=word/endnotes.xml><?xml version="1.0" encoding="utf-8"?>
-<w:endnotes xmlns:wpc="http://schemas.microsoft.com/office/word/2010/wordprocessingCanvas" xmlns:cx="http://schemas.microsoft.com/office/drawing/2014/chartex" xmlns:cx1="http://schemas.microsoft.com/office/drawing/2015/9/8/chartex" xmlns:cx2="http://schemas.microsoft.com/office/drawing/2015/10/21/chartex" xmlns:cx3="http://schemas.microsoft.com/office/drawing/2016/5/9/chartex" xmlns:cx4="http://schemas.microsoft.com/office/drawing/2016/5/10/chartex" xmlns:cx5="http://schemas.microsoft.com/office/drawing/2016/5/11/chartex" xmlns:cx6="http://schemas.microsoft.com/office/drawing/2016/5/12/chartex" xmlns:cx7="http://schemas.microsoft.com/office/drawing/2016/5/13/chartex" xmlns:cx8="http://schemas.microsoft.com/office/drawing/2016/5/14/chartex" xmlns:mc="http://schemas.openxmlformats.org/markup-compatibility/2006" xmlns:aink="http://schemas.microsoft.com/office/drawing/2016/ink" xmlns:am3d="http://schemas.microsoft.com/office/drawing/2017/model3d" xmlns:o="urn:schemas-microsoft-com:office:office" xmlns:oel="http://schemas.microsoft.com/office/2019/extlst" xmlns:r="http://schemas.openxmlformats.org/officeDocument/2006/relationships" xmlns:m="http://schemas.openxmlformats.org/officeDocument/2006/math" xmlns:v="urn:schemas-microsoft-com:vml" xmlns:wp14="http://schemas.microsoft.com/office/word/2010/wordprocessingDrawing" xmlns:wp="http://schemas.openxmlformats.org/drawingml/2006/wordprocessingDrawing" xmlns:w10="urn:schemas-microsoft-com:office:word" xmlns:w="http://schemas.openxmlformats.org/wordprocessingml/2006/main" xmlns:w14="http://schemas.microsoft.com/office/word/2010/wordml" xmlns:w15="http://schemas.microsoft.com/office/word/2012/wordml" xmlns:w16cex="http://schemas.microsoft.com/office/word/2018/wordml/cex" xmlns:w16cid="http://schemas.microsoft.com/office/word/2016/wordml/cid" xmlns:w16="http://schemas.microsoft.com/office/word/2018/wordml" xmlns:w16du="http://schemas.microsoft.com/office/word/2023/wordml/word16du" xmlns:w16sdtdh="http://schemas.microsoft.com/office/word/2020/wordml/sdtdatahash" xmlns:w16se="http://schemas.microsoft.com/office/word/2015/wordml/symex" xmlns:wpg="http://schemas.microsoft.com/office/word/2010/wordprocessingGroup" xmlns:wpi="http://schemas.microsoft.com/office/word/2010/wordprocessingInk" xmlns:wne="http://schemas.microsoft.com/office/word/2006/wordml" xmlns:wps="http://schemas.microsoft.com/office/word/2010/wordprocessingShape" mc:Ignorable="w14 w15 w16se w16cid w16 w16cex w16sdtdh wp14">
+<w:endnotes xmlns:wpc="http://schemas.microsoft.com/office/word/2010/wordprocessingCanvas" xmlns:cx="http://schemas.microsoft.com/office/drawing/2014/chartex" xmlns:cx1="http://schemas.microsoft.com/office/drawing/2015/9/8/chartex" xmlns:cx2="http://schemas.microsoft.com/office/drawing/2015/10/21/chartex" xmlns:cx3="http://schemas.microsoft.com/office/drawing/2016/5/9/chartex" xmlns:cx4="http://schemas.microsoft.com/office/drawing/2016/5/10/chartex" xmlns:cx5="http://schemas.microsoft.com/office/drawing/2016/5/11/chartex" xmlns:cx6="http://schemas.microsoft.com/office/drawing/2016/5/12/chartex" xmlns:cx7="http://schemas.microsoft.com/office/drawing/2016/5/13/chartex" xmlns:cx8="http://schemas.microsoft.com/office/drawing/2016/5/14/chartex" xmlns:mc="http://schemas.openxmlformats.org/markup-compatibility/2006" xmlns:aink="http://schemas.microsoft.com/office/drawing/2016/ink" xmlns:am3d="http://schemas.microsoft.com/office/drawing/2017/model3d" xmlns:o="urn:schemas-microsoft-com:office:office" xmlns:oel="http://schemas.microsoft.com/office/2019/extlst" xmlns:r="http://schemas.openxmlformats.org/officeDocument/2006/relationships" xmlns:m="http://schemas.openxmlformats.org/officeDocument/2006/math" xmlns:v="urn:schemas-microsoft-com:vml" xmlns:wp14="http://schemas.microsoft.com/office/word/2010/wordprocessingDrawing" xmlns:wp="http://schemas.openxmlformats.org/drawingml/2006/wordprocessingDrawing" xmlns:w10="urn:schemas-microsoft-com:office:word" xmlns:w="http://schemas.openxmlformats.org/wordprocessingml/2006/main" xmlns:w14="http://schemas.microsoft.com/office/word/2010/wordml" xmlns:w15="http://schemas.microsoft.com/office/word/2012/wordml" xmlns:w16cex="http://schemas.microsoft.com/office/word/2018/wordml/cex" xmlns:w16cid="http://schemas.microsoft.com/office/word/2016/wordml/cid" xmlns:w16="http://schemas.microsoft.com/office/word/2018/wordml" xmlns:w16sdtdh="http://schemas.microsoft.com/office/word/2020/wordml/sdtdatahash" xmlns:w16se="http://schemas.microsoft.com/office/word/2015/wordml/symex" xmlns:wpg="http://schemas.microsoft.com/office/word/2010/wordprocessingGroup" xmlns:wpi="http://schemas.microsoft.com/office/word/2010/wordprocessingInk" xmlns:wne="http://schemas.microsoft.com/office/word/2006/wordml" xmlns:wps="http://schemas.microsoft.com/office/word/2010/wordprocessingShape" mc:Ignorable="w14 w15 w16se w16cid w16 w16cex w16sdtdh wp14">
   <w:endnote w:type="separator" w:id="-1">
     <w:p>
       <w:pPr>
@@ -7083,7 +7624,7 @@
 </file>
 
 <file path=word/footer1.xml><?xml version="1.0" encoding="utf-8"?>
-<w:ftr xmlns:wpc="http://schemas.microsoft.com/office/word/2010/wordprocessingCanvas" xmlns:cx="http://schemas.microsoft.com/office/drawing/2014/chartex" xmlns:cx1="http://schemas.microsoft.com/office/drawing/2015/9/8/chartex" xmlns:cx2="http://schemas.microsoft.com/office/drawing/2015/10/21/chartex" xmlns:cx3="http://schemas.microsoft.com/office/drawing/2016/5/9/chartex" xmlns:cx4="http://schemas.microsoft.com/office/drawing/2016/5/10/chartex" xmlns:cx5="http://schemas.microsoft.com/office/drawing/2016/5/11/chartex" xmlns:cx6="http://schemas.microsoft.com/office/drawing/2016/5/12/chartex" xmlns:cx7="http://schemas.microsoft.com/office/drawing/2016/5/13/chartex" xmlns:cx8="http://schemas.microsoft.com/office/drawing/2016/5/14/chartex" xmlns:mc="http://schemas.openxmlformats.org/markup-compatibility/2006" xmlns:aink="http://schemas.microsoft.com/office/drawing/2016/ink" xmlns:am3d="http://schemas.microsoft.com/office/drawing/2017/model3d" xmlns:o="urn:schemas-microsoft-com:office:office" xmlns:oel="http://schemas.microsoft.com/office/2019/extlst" xmlns:r="http://schemas.openxmlformats.org/officeDocument/2006/relationships" xmlns:m="http://schemas.openxmlformats.org/officeDocument/2006/math" xmlns:v="urn:schemas-microsoft-com:vml" xmlns:wp14="http://schemas.microsoft.com/office/word/2010/wordprocessingDrawing" xmlns:wp="http://schemas.openxmlformats.org/drawingml/2006/wordprocessingDrawing" xmlns:w10="urn:schemas-microsoft-com:office:word" xmlns:w="http://schemas.openxmlformats.org/wordprocessingml/2006/main" xmlns:w14="http://schemas.microsoft.com/office/word/2010/wordml" xmlns:w15="http://schemas.microsoft.com/office/word/2012/wordml" xmlns:w16cex="http://schemas.microsoft.com/office/word/2018/wordml/cex" xmlns:w16cid="http://schemas.microsoft.com/office/word/2016/wordml/cid" xmlns:w16="http://schemas.microsoft.com/office/word/2018/wordml" xmlns:w16du="http://schemas.microsoft.com/office/word/2023/wordml/word16du" xmlns:w16sdtdh="http://schemas.microsoft.com/office/word/2020/wordml/sdtdatahash" xmlns:w16se="http://schemas.microsoft.com/office/word/2015/wordml/symex" xmlns:wpg="http://schemas.microsoft.com/office/word/2010/wordprocessingGroup" xmlns:wpi="http://schemas.microsoft.com/office/word/2010/wordprocessingInk" xmlns:wne="http://schemas.microsoft.com/office/word/2006/wordml" xmlns:wps="http://schemas.microsoft.com/office/word/2010/wordprocessingShape" mc:Ignorable="w14 w15 w16se w16cid w16 w16cex w16sdtdh wp14">
+<w:ftr xmlns:wpc="http://schemas.microsoft.com/office/word/2010/wordprocessingCanvas" xmlns:cx="http://schemas.microsoft.com/office/drawing/2014/chartex" xmlns:cx1="http://schemas.microsoft.com/office/drawing/2015/9/8/chartex" xmlns:cx2="http://schemas.microsoft.com/office/drawing/2015/10/21/chartex" xmlns:cx3="http://schemas.microsoft.com/office/drawing/2016/5/9/chartex" xmlns:cx4="http://schemas.microsoft.com/office/drawing/2016/5/10/chartex" xmlns:cx5="http://schemas.microsoft.com/office/drawing/2016/5/11/chartex" xmlns:cx6="http://schemas.microsoft.com/office/drawing/2016/5/12/chartex" xmlns:cx7="http://schemas.microsoft.com/office/drawing/2016/5/13/chartex" xmlns:cx8="http://schemas.microsoft.com/office/drawing/2016/5/14/chartex" xmlns:mc="http://schemas.openxmlformats.org/markup-compatibility/2006" xmlns:aink="http://schemas.microsoft.com/office/drawing/2016/ink" xmlns:am3d="http://schemas.microsoft.com/office/drawing/2017/model3d" xmlns:o="urn:schemas-microsoft-com:office:office" xmlns:oel="http://schemas.microsoft.com/office/2019/extlst" xmlns:r="http://schemas.openxmlformats.org/officeDocument/2006/relationships" xmlns:m="http://schemas.openxmlformats.org/officeDocument/2006/math" xmlns:v="urn:schemas-microsoft-com:vml" xmlns:wp14="http://schemas.microsoft.com/office/word/2010/wordprocessingDrawing" xmlns:wp="http://schemas.openxmlformats.org/drawingml/2006/wordprocessingDrawing" xmlns:w10="urn:schemas-microsoft-com:office:word" xmlns:w="http://schemas.openxmlformats.org/wordprocessingml/2006/main" xmlns:w14="http://schemas.microsoft.com/office/word/2010/wordml" xmlns:w15="http://schemas.microsoft.com/office/word/2012/wordml" xmlns:w16cex="http://schemas.microsoft.com/office/word/2018/wordml/cex" xmlns:w16cid="http://schemas.microsoft.com/office/word/2016/wordml/cid" xmlns:w16="http://schemas.microsoft.com/office/word/2018/wordml" xmlns:w16sdtdh="http://schemas.microsoft.com/office/word/2020/wordml/sdtdatahash" xmlns:w16se="http://schemas.microsoft.com/office/word/2015/wordml/symex" xmlns:wpg="http://schemas.microsoft.com/office/word/2010/wordprocessingGroup" xmlns:wpi="http://schemas.microsoft.com/office/word/2010/wordprocessingInk" xmlns:wne="http://schemas.microsoft.com/office/word/2006/wordml" xmlns:wps="http://schemas.microsoft.com/office/word/2010/wordprocessingShape" mc:Ignorable="w14 w15 w16se w16cid w16 w16cex w16sdtdh wp14">
   <w:sdt>
     <w:sdtPr>
       <w:rPr>
@@ -7095,11 +7636,6 @@
         <w:docPartUnique/>
       </w:docPartObj>
     </w:sdtPr>
-    <w:sdtEndPr>
-      <w:rPr>
-        <w:rStyle w:val="PageNumber"/>
-      </w:rPr>
-    </w:sdtEndPr>
     <w:sdtContent>
       <w:p>
         <w:pPr>
@@ -7153,7 +7689,7 @@
 </file>
 
 <file path=word/footer2.xml><?xml version="1.0" encoding="utf-8"?>
-<w:ftr xmlns:wpc="http://schemas.microsoft.com/office/word/2010/wordprocessingCanvas" xmlns:cx="http://schemas.microsoft.com/office/drawing/2014/chartex" xmlns:cx1="http://schemas.microsoft.com/office/drawing/2015/9/8/chartex" xmlns:cx2="http://schemas.microsoft.com/office/drawing/2015/10/21/chartex" xmlns:cx3="http://schemas.microsoft.com/office/drawing/2016/5/9/chartex" xmlns:cx4="http://schemas.microsoft.com/office/drawing/2016/5/10/chartex" xmlns:cx5="http://schemas.microsoft.com/office/drawing/2016/5/11/chartex" xmlns:cx6="http://schemas.microsoft.com/office/drawing/2016/5/12/chartex" xmlns:cx7="http://schemas.microsoft.com/office/drawing/2016/5/13/chartex" xmlns:cx8="http://schemas.microsoft.com/office/drawing/2016/5/14/chartex" xmlns:mc="http://schemas.openxmlformats.org/markup-compatibility/2006" xmlns:aink="http://schemas.microsoft.com/office/drawing/2016/ink" xmlns:am3d="http://schemas.microsoft.com/office/drawing/2017/model3d" xmlns:o="urn:schemas-microsoft-com:office:office" xmlns:oel="http://schemas.microsoft.com/office/2019/extlst" xmlns:r="http://schemas.openxmlformats.org/officeDocument/2006/relationships" xmlns:m="http://schemas.openxmlformats.org/officeDocument/2006/math" xmlns:v="urn:schemas-microsoft-com:vml" xmlns:wp14="http://schemas.microsoft.com/office/word/2010/wordprocessingDrawing" xmlns:wp="http://schemas.openxmlformats.org/drawingml/2006/wordprocessingDrawing" xmlns:w10="urn:schemas-microsoft-com:office:word" xmlns:w="http://schemas.openxmlformats.org/wordprocessingml/2006/main" xmlns:w14="http://schemas.microsoft.com/office/word/2010/wordml" xmlns:w15="http://schemas.microsoft.com/office/word/2012/wordml" xmlns:w16cex="http://schemas.microsoft.com/office/word/2018/wordml/cex" xmlns:w16cid="http://schemas.microsoft.com/office/word/2016/wordml/cid" xmlns:w16="http://schemas.microsoft.com/office/word/2018/wordml" xmlns:w16du="http://schemas.microsoft.com/office/word/2023/wordml/word16du" xmlns:w16sdtdh="http://schemas.microsoft.com/office/word/2020/wordml/sdtdatahash" xmlns:w16se="http://schemas.microsoft.com/office/word/2015/wordml/symex" xmlns:wpg="http://schemas.microsoft.com/office/word/2010/wordprocessingGroup" xmlns:wpi="http://schemas.microsoft.com/office/word/2010/wordprocessingInk" xmlns:wne="http://schemas.microsoft.com/office/word/2006/wordml" xmlns:wps="http://schemas.microsoft.com/office/word/2010/wordprocessingShape" mc:Ignorable="w14 w15 w16se w16cid w16 w16cex w16sdtdh wp14">
+<w:ftr xmlns:wpc="http://schemas.microsoft.com/office/word/2010/wordprocessingCanvas" xmlns:cx="http://schemas.microsoft.com/office/drawing/2014/chartex" xmlns:cx1="http://schemas.microsoft.com/office/drawing/2015/9/8/chartex" xmlns:cx2="http://schemas.microsoft.com/office/drawing/2015/10/21/chartex" xmlns:cx3="http://schemas.microsoft.com/office/drawing/2016/5/9/chartex" xmlns:cx4="http://schemas.microsoft.com/office/drawing/2016/5/10/chartex" xmlns:cx5="http://schemas.microsoft.com/office/drawing/2016/5/11/chartex" xmlns:cx6="http://schemas.microsoft.com/office/drawing/2016/5/12/chartex" xmlns:cx7="http://schemas.microsoft.com/office/drawing/2016/5/13/chartex" xmlns:cx8="http://schemas.microsoft.com/office/drawing/2016/5/14/chartex" xmlns:mc="http://schemas.openxmlformats.org/markup-compatibility/2006" xmlns:aink="http://schemas.microsoft.com/office/drawing/2016/ink" xmlns:am3d="http://schemas.microsoft.com/office/drawing/2017/model3d" xmlns:o="urn:schemas-microsoft-com:office:office" xmlns:oel="http://schemas.microsoft.com/office/2019/extlst" xmlns:r="http://schemas.openxmlformats.org/officeDocument/2006/relationships" xmlns:m="http://schemas.openxmlformats.org/officeDocument/2006/math" xmlns:v="urn:schemas-microsoft-com:vml" xmlns:wp14="http://schemas.microsoft.com/office/word/2010/wordprocessingDrawing" xmlns:wp="http://schemas.openxmlformats.org/drawingml/2006/wordprocessingDrawing" xmlns:w10="urn:schemas-microsoft-com:office:word" xmlns:w="http://schemas.openxmlformats.org/wordprocessingml/2006/main" xmlns:w14="http://schemas.microsoft.com/office/word/2010/wordml" xmlns:w15="http://schemas.microsoft.com/office/word/2012/wordml" xmlns:w16cex="http://schemas.microsoft.com/office/word/2018/wordml/cex" xmlns:w16cid="http://schemas.microsoft.com/office/word/2016/wordml/cid" xmlns:w16="http://schemas.microsoft.com/office/word/2018/wordml" xmlns:w16sdtdh="http://schemas.microsoft.com/office/word/2020/wordml/sdtdatahash" xmlns:w16se="http://schemas.microsoft.com/office/word/2015/wordml/symex" xmlns:wpg="http://schemas.microsoft.com/office/word/2010/wordprocessingGroup" xmlns:wpi="http://schemas.microsoft.com/office/word/2010/wordprocessingInk" xmlns:wne="http://schemas.microsoft.com/office/word/2006/wordml" xmlns:wps="http://schemas.microsoft.com/office/word/2010/wordprocessingShape" mc:Ignorable="w14 w15 w16se w16cid w16 w16cex w16sdtdh wp14">
   <w:p>
     <w:pPr>
       <w:pStyle w:val="Footer"/>
@@ -7247,7 +7783,7 @@
 </file>
 
 <file path=word/footnotes.xml><?xml version="1.0" encoding="utf-8"?>
-<w:footnotes xmlns:wpc="http://schemas.microsoft.com/office/word/2010/wordprocessingCanvas" xmlns:cx="http://schemas.microsoft.com/office/drawing/2014/chartex" xmlns:cx1="http://schemas.microsoft.com/office/drawing/2015/9/8/chartex" xmlns:cx2="http://schemas.microsoft.com/office/drawing/2015/10/21/chartex" xmlns:cx3="http://schemas.microsoft.com/office/drawing/2016/5/9/chartex" xmlns:cx4="http://schemas.microsoft.com/office/drawing/2016/5/10/chartex" xmlns:cx5="http://schemas.microsoft.com/office/drawing/2016/5/11/chartex" xmlns:cx6="http://schemas.microsoft.com/office/drawing/2016/5/12/chartex" xmlns:cx7="http://schemas.microsoft.com/office/drawing/2016/5/13/chartex" xmlns:cx8="http://schemas.microsoft.com/office/drawing/2016/5/14/chartex" xmlns:mc="http://schemas.openxmlformats.org/markup-compatibility/2006" xmlns:aink="http://schemas.microsoft.com/office/drawing/2016/ink" xmlns:am3d="http://schemas.microsoft.com/office/drawing/2017/model3d" xmlns:o="urn:schemas-microsoft-com:office:office" xmlns:oel="http://schemas.microsoft.com/office/2019/extlst" xmlns:r="http://schemas.openxmlformats.org/officeDocument/2006/relationships" xmlns:m="http://schemas.openxmlformats.org/officeDocument/2006/math" xmlns:v="urn:schemas-microsoft-com:vml" xmlns:wp14="http://schemas.microsoft.com/office/word/2010/wordprocessingDrawing" xmlns:wp="http://schemas.openxmlformats.org/drawingml/2006/wordprocessingDrawing" xmlns:w10="urn:schemas-microsoft-com:office:word" xmlns:w="http://schemas.openxmlformats.org/wordprocessingml/2006/main" xmlns:w14="http://schemas.microsoft.com/office/word/2010/wordml" xmlns:w15="http://schemas.microsoft.com/office/word/2012/wordml" xmlns:w16cex="http://schemas.microsoft.com/office/word/2018/wordml/cex" xmlns:w16cid="http://schemas.microsoft.com/office/word/2016/wordml/cid" xmlns:w16="http://schemas.microsoft.com/office/word/2018/wordml" xmlns:w16du="http://schemas.microsoft.com/office/word/2023/wordml/word16du" xmlns:w16sdtdh="http://schemas.microsoft.com/office/word/2020/wordml/sdtdatahash" xmlns:w16se="http://schemas.microsoft.com/office/word/2015/wordml/symex" xmlns:wpg="http://schemas.microsoft.com/office/word/2010/wordprocessingGroup" xmlns:wpi="http://schemas.microsoft.com/office/word/2010/wordprocessingInk" xmlns:wne="http://schemas.microsoft.com/office/word/2006/wordml" xmlns:wps="http://schemas.microsoft.com/office/word/2010/wordprocessingShape" mc:Ignorable="w14 w15 w16se w16cid w16 w16cex w16sdtdh wp14">
+<w:footnotes xmlns:wpc="http://schemas.microsoft.com/office/word/2010/wordprocessingCanvas" xmlns:cx="http://schemas.microsoft.com/office/drawing/2014/chartex" xmlns:cx1="http://schemas.microsoft.com/office/drawing/2015/9/8/chartex" xmlns:cx2="http://schemas.microsoft.com/office/drawing/2015/10/21/chartex" xmlns:cx3="http://schemas.microsoft.com/office/drawing/2016/5/9/chartex" xmlns:cx4="http://schemas.microsoft.com/office/drawing/2016/5/10/chartex" xmlns:cx5="http://schemas.microsoft.com/office/drawing/2016/5/11/chartex" xmlns:cx6="http://schemas.microsoft.com/office/drawing/2016/5/12/chartex" xmlns:cx7="http://schemas.microsoft.com/office/drawing/2016/5/13/chartex" xmlns:cx8="http://schemas.microsoft.com/office/drawing/2016/5/14/chartex" xmlns:mc="http://schemas.openxmlformats.org/markup-compatibility/2006" xmlns:aink="http://schemas.microsoft.com/office/drawing/2016/ink" xmlns:am3d="http://schemas.microsoft.com/office/drawing/2017/model3d" xmlns:o="urn:schemas-microsoft-com:office:office" xmlns:oel="http://schemas.microsoft.com/office/2019/extlst" xmlns:r="http://schemas.openxmlformats.org/officeDocument/2006/relationships" xmlns:m="http://schemas.openxmlformats.org/officeDocument/2006/math" xmlns:v="urn:schemas-microsoft-com:vml" xmlns:wp14="http://schemas.microsoft.com/office/word/2010/wordprocessingDrawing" xmlns:wp="http://schemas.openxmlformats.org/drawingml/2006/wordprocessingDrawing" xmlns:w10="urn:schemas-microsoft-com:office:word" xmlns:w="http://schemas.openxmlformats.org/wordprocessingml/2006/main" xmlns:w14="http://schemas.microsoft.com/office/word/2010/wordml" xmlns:w15="http://schemas.microsoft.com/office/word/2012/wordml" xmlns:w16cex="http://schemas.microsoft.com/office/word/2018/wordml/cex" xmlns:w16cid="http://schemas.microsoft.com/office/word/2016/wordml/cid" xmlns:w16="http://schemas.microsoft.com/office/word/2018/wordml" xmlns:w16sdtdh="http://schemas.microsoft.com/office/word/2020/wordml/sdtdatahash" xmlns:w16se="http://schemas.microsoft.com/office/word/2015/wordml/symex" xmlns:wpg="http://schemas.microsoft.com/office/word/2010/wordprocessingGroup" xmlns:wpi="http://schemas.microsoft.com/office/word/2010/wordprocessingInk" xmlns:wne="http://schemas.microsoft.com/office/word/2006/wordml" xmlns:wps="http://schemas.microsoft.com/office/word/2010/wordprocessingShape" mc:Ignorable="w14 w15 w16se w16cid w16 w16cex w16sdtdh wp14">
   <w:footnote w:type="separator" w:id="-1">
     <w:p>
       <w:pPr>
@@ -7272,7 +7808,7 @@
 </file>
 
 <file path=word/header1.xml><?xml version="1.0" encoding="utf-8"?>
-<w:hdr xmlns:wpc="http://schemas.microsoft.com/office/word/2010/wordprocessingCanvas" xmlns:cx="http://schemas.microsoft.com/office/drawing/2014/chartex" xmlns:cx1="http://schemas.microsoft.com/office/drawing/2015/9/8/chartex" xmlns:cx2="http://schemas.microsoft.com/office/drawing/2015/10/21/chartex" xmlns:cx3="http://schemas.microsoft.com/office/drawing/2016/5/9/chartex" xmlns:cx4="http://schemas.microsoft.com/office/drawing/2016/5/10/chartex" xmlns:cx5="http://schemas.microsoft.com/office/drawing/2016/5/11/chartex" xmlns:cx6="http://schemas.microsoft.com/office/drawing/2016/5/12/chartex" xmlns:cx7="http://schemas.microsoft.com/office/drawing/2016/5/13/chartex" xmlns:cx8="http://schemas.microsoft.com/office/drawing/2016/5/14/chartex" xmlns:mc="http://schemas.openxmlformats.org/markup-compatibility/2006" xmlns:aink="http://schemas.microsoft.com/office/drawing/2016/ink" xmlns:am3d="http://schemas.microsoft.com/office/drawing/2017/model3d" xmlns:o="urn:schemas-microsoft-com:office:office" xmlns:oel="http://schemas.microsoft.com/office/2019/extlst" xmlns:r="http://schemas.openxmlformats.org/officeDocument/2006/relationships" xmlns:m="http://schemas.openxmlformats.org/officeDocument/2006/math" xmlns:v="urn:schemas-microsoft-com:vml" xmlns:wp14="http://schemas.microsoft.com/office/word/2010/wordprocessingDrawing" xmlns:wp="http://schemas.openxmlformats.org/drawingml/2006/wordprocessingDrawing" xmlns:w10="urn:schemas-microsoft-com:office:word" xmlns:w="http://schemas.openxmlformats.org/wordprocessingml/2006/main" xmlns:w14="http://schemas.microsoft.com/office/word/2010/wordml" xmlns:w15="http://schemas.microsoft.com/office/word/2012/wordml" xmlns:w16cex="http://schemas.microsoft.com/office/word/2018/wordml/cex" xmlns:w16cid="http://schemas.microsoft.com/office/word/2016/wordml/cid" xmlns:w16="http://schemas.microsoft.com/office/word/2018/wordml" xmlns:w16du="http://schemas.microsoft.com/office/word/2023/wordml/word16du" xmlns:w16sdtdh="http://schemas.microsoft.com/office/word/2020/wordml/sdtdatahash" xmlns:w16se="http://schemas.microsoft.com/office/word/2015/wordml/symex" xmlns:wpg="http://schemas.microsoft.com/office/word/2010/wordprocessingGroup" xmlns:wpi="http://schemas.microsoft.com/office/word/2010/wordprocessingInk" xmlns:wne="http://schemas.microsoft.com/office/word/2006/wordml" xmlns:wps="http://schemas.microsoft.com/office/word/2010/wordprocessingShape" mc:Ignorable="w14 w15 w16se w16cid w16 w16cex w16sdtdh wp14">
+<w:hdr xmlns:wpc="http://schemas.microsoft.com/office/word/2010/wordprocessingCanvas" xmlns:cx="http://schemas.microsoft.com/office/drawing/2014/chartex" xmlns:cx1="http://schemas.microsoft.com/office/drawing/2015/9/8/chartex" xmlns:cx2="http://schemas.microsoft.com/office/drawing/2015/10/21/chartex" xmlns:cx3="http://schemas.microsoft.com/office/drawing/2016/5/9/chartex" xmlns:cx4="http://schemas.microsoft.com/office/drawing/2016/5/10/chartex" xmlns:cx5="http://schemas.microsoft.com/office/drawing/2016/5/11/chartex" xmlns:cx6="http://schemas.microsoft.com/office/drawing/2016/5/12/chartex" xmlns:cx7="http://schemas.microsoft.com/office/drawing/2016/5/13/chartex" xmlns:cx8="http://schemas.microsoft.com/office/drawing/2016/5/14/chartex" xmlns:mc="http://schemas.openxmlformats.org/markup-compatibility/2006" xmlns:aink="http://schemas.microsoft.com/office/drawing/2016/ink" xmlns:am3d="http://schemas.microsoft.com/office/drawing/2017/model3d" xmlns:o="urn:schemas-microsoft-com:office:office" xmlns:oel="http://schemas.microsoft.com/office/2019/extlst" xmlns:r="http://schemas.openxmlformats.org/officeDocument/2006/relationships" xmlns:m="http://schemas.openxmlformats.org/officeDocument/2006/math" xmlns:v="urn:schemas-microsoft-com:vml" xmlns:wp14="http://schemas.microsoft.com/office/word/2010/wordprocessingDrawing" xmlns:wp="http://schemas.openxmlformats.org/drawingml/2006/wordprocessingDrawing" xmlns:w10="urn:schemas-microsoft-com:office:word" xmlns:w="http://schemas.openxmlformats.org/wordprocessingml/2006/main" xmlns:w14="http://schemas.microsoft.com/office/word/2010/wordml" xmlns:w15="http://schemas.microsoft.com/office/word/2012/wordml" xmlns:w16cex="http://schemas.microsoft.com/office/word/2018/wordml/cex" xmlns:w16cid="http://schemas.microsoft.com/office/word/2016/wordml/cid" xmlns:w16="http://schemas.microsoft.com/office/word/2018/wordml" xmlns:w16sdtdh="http://schemas.microsoft.com/office/word/2020/wordml/sdtdatahash" xmlns:w16se="http://schemas.microsoft.com/office/word/2015/wordml/symex" xmlns:wpg="http://schemas.microsoft.com/office/word/2010/wordprocessingGroup" xmlns:wpi="http://schemas.microsoft.com/office/word/2010/wordprocessingInk" xmlns:wne="http://schemas.microsoft.com/office/word/2006/wordml" xmlns:wps="http://schemas.microsoft.com/office/word/2010/wordprocessingShape" mc:Ignorable="w14 w15 w16se w16cid w16 w16cex w16sdtdh wp14">
   <w:p>
     <w:pPr>
       <w:pStyle w:val="Header"/>
@@ -8152,19 +8688,16 @@
 </file>
 
 <file path=customXml/item1.xml><?xml version="1.0" encoding="utf-8"?>
-<b:Sources xmlns:b="http://schemas.openxmlformats.org/officeDocument/2006/bibliography" xmlns="http://schemas.openxmlformats.org/officeDocument/2006/bibliography" SelectedStyle="/APASixthEditionOfficeOnline.xsl" StyleName="APA" Version="6"/>
+<p:properties xmlns:p="http://schemas.microsoft.com/office/2006/metadata/properties" xmlns:xsi="http://www.w3.org/2001/XMLSchema-instance" xmlns:pc="http://schemas.microsoft.com/office/infopath/2007/PartnerControls">
+  <documentManagement>
+    <lcf76f155ced4ddcb4097134ff3c332f xmlns="d2ca065d-654b-4b09-9eae-28241cc6c0da">
+      <Terms xmlns="http://schemas.microsoft.com/office/infopath/2007/PartnerControls"/>
+    </lcf76f155ced4ddcb4097134ff3c332f>
+  </documentManagement>
+</p:properties>
 </file>
 
 <file path=customXml/item2.xml><?xml version="1.0" encoding="utf-8"?>
-<?mso-contentType ?>
-<FormTemplates xmlns="http://schemas.microsoft.com/sharepoint/v3/contenttype/forms">
-  <Display>DocumentLibraryForm</Display>
-  <Edit>DocumentLibraryForm</Edit>
-  <New>DocumentLibraryForm</New>
-</FormTemplates>
-</file>
-
-<file path=customXml/item3.xml><?xml version="1.0" encoding="utf-8"?>
 <ct:contentTypeSchema xmlns:ct="http://schemas.microsoft.com/office/2006/metadata/contentType" xmlns:ma="http://schemas.microsoft.com/office/2006/metadata/properties/metaAttributes" ct:_="" ma:_="" ma:contentTypeName="Document" ma:contentTypeID="0x01010010EC4C3FD69B9F458844C547C3F4AC10" ma:contentTypeVersion="9" ma:contentTypeDescription="Create a new document." ma:contentTypeScope="" ma:versionID="1887bc9ebf4497226dcdf1a8ca377f15">
   <xsd:schema xmlns:xsd="http://www.w3.org/2001/XMLSchema" xmlns:xs="http://www.w3.org/2001/XMLSchema" xmlns:p="http://schemas.microsoft.com/office/2006/metadata/properties" xmlns:ns2="d2ca065d-654b-4b09-9eae-28241cc6c0da" targetNamespace="http://schemas.microsoft.com/office/2006/metadata/properties" ma:root="true" ma:fieldsID="faf3997587ddd22261e0e645e4e9c19a" ns2:_="">
     <xsd:import namespace="d2ca065d-654b-4b09-9eae-28241cc6c0da"/>
@@ -8336,33 +8869,30 @@
 </ct:contentTypeSchema>
 </file>
 
+<file path=customXml/item3.xml><?xml version="1.0" encoding="utf-8"?>
+<?mso-contentType ?>
+<FormTemplates xmlns="http://schemas.microsoft.com/sharepoint/v3/contenttype/forms">
+  <Display>DocumentLibraryForm</Display>
+  <Edit>DocumentLibraryForm</Edit>
+  <New>DocumentLibraryForm</New>
+</FormTemplates>
+</file>
+
 <file path=customXml/item4.xml><?xml version="1.0" encoding="utf-8"?>
-<p:properties xmlns:p="http://schemas.microsoft.com/office/2006/metadata/properties" xmlns:xsi="http://www.w3.org/2001/XMLSchema-instance" xmlns:pc="http://schemas.microsoft.com/office/infopath/2007/PartnerControls">
-  <documentManagement>
-    <lcf76f155ced4ddcb4097134ff3c332f xmlns="d2ca065d-654b-4b09-9eae-28241cc6c0da">
-      <Terms xmlns="http://schemas.microsoft.com/office/infopath/2007/PartnerControls"/>
-    </lcf76f155ced4ddcb4097134ff3c332f>
-  </documentManagement>
-</p:properties>
+<b:Sources xmlns:b="http://schemas.openxmlformats.org/officeDocument/2006/bibliography" xmlns="http://schemas.openxmlformats.org/officeDocument/2006/bibliography" SelectedStyle="/APASixthEditionOfficeOnline.xsl" StyleName="APA" Version="6"/>
 </file>
 
 <file path=customXml/itemProps1.xml><?xml version="1.0" encoding="utf-8"?>
-<ds:datastoreItem xmlns:ds="http://schemas.openxmlformats.org/officeDocument/2006/customXml" ds:itemID="{79DB2FFD-224B-8D48-9D97-53ABC391549B}">
+<ds:datastoreItem xmlns:ds="http://schemas.openxmlformats.org/officeDocument/2006/customXml" ds:itemID="{EED806F6-2089-4C93-A823-0E3B71BE4204}">
   <ds:schemaRefs>
-    <ds:schemaRef ds:uri="http://schemas.openxmlformats.org/officeDocument/2006/bibliography"/>
+    <ds:schemaRef ds:uri="http://schemas.microsoft.com/office/2006/metadata/properties"/>
+    <ds:schemaRef ds:uri="http://schemas.microsoft.com/office/infopath/2007/PartnerControls"/>
+    <ds:schemaRef ds:uri="d2ca065d-654b-4b09-9eae-28241cc6c0da"/>
   </ds:schemaRefs>
 </ds:datastoreItem>
 </file>
 
 <file path=customXml/itemProps2.xml><?xml version="1.0" encoding="utf-8"?>
-<ds:datastoreItem xmlns:ds="http://schemas.openxmlformats.org/officeDocument/2006/customXml" ds:itemID="{59471E8D-C051-43AA-A628-964F2998652E}">
-  <ds:schemaRefs>
-    <ds:schemaRef ds:uri="http://schemas.microsoft.com/sharepoint/v3/contenttype/forms"/>
-  </ds:schemaRefs>
-</ds:datastoreItem>
-</file>
-
-<file path=customXml/itemProps3.xml><?xml version="1.0" encoding="utf-8"?>
 <ds:datastoreItem xmlns:ds="http://schemas.openxmlformats.org/officeDocument/2006/customXml" ds:itemID="{AF9878D6-42AE-439E-B400-FC0445A44DF6}">
   <ds:schemaRefs>
     <ds:schemaRef ds:uri="http://schemas.microsoft.com/office/2006/metadata/contentType"/>
@@ -8380,12 +8910,18 @@
 </ds:datastoreItem>
 </file>
 
+<file path=customXml/itemProps3.xml><?xml version="1.0" encoding="utf-8"?>
+<ds:datastoreItem xmlns:ds="http://schemas.openxmlformats.org/officeDocument/2006/customXml" ds:itemID="{59471E8D-C051-43AA-A628-964F2998652E}">
+  <ds:schemaRefs>
+    <ds:schemaRef ds:uri="http://schemas.microsoft.com/sharepoint/v3/contenttype/forms"/>
+  </ds:schemaRefs>
+</ds:datastoreItem>
+</file>
+
 <file path=customXml/itemProps4.xml><?xml version="1.0" encoding="utf-8"?>
-<ds:datastoreItem xmlns:ds="http://schemas.openxmlformats.org/officeDocument/2006/customXml" ds:itemID="{EED806F6-2089-4C93-A823-0E3B71BE4204}">
+<ds:datastoreItem xmlns:ds="http://schemas.openxmlformats.org/officeDocument/2006/customXml" ds:itemID="{79DB2FFD-224B-8D48-9D97-53ABC391549B}">
   <ds:schemaRefs>
-    <ds:schemaRef ds:uri="http://schemas.microsoft.com/office/2006/metadata/properties"/>
-    <ds:schemaRef ds:uri="http://schemas.microsoft.com/office/infopath/2007/PartnerControls"/>
-    <ds:schemaRef ds:uri="d2ca065d-654b-4b09-9eae-28241cc6c0da"/>
+    <ds:schemaRef ds:uri="http://schemas.openxmlformats.org/officeDocument/2006/bibliography"/>
   </ds:schemaRefs>
 </ds:datastoreItem>
 </file>
</xml_diff>